<commit_message>
Updated the report and Journal Summary layout
</commit_message>
<xml_diff>
--- a/assignments/assignment1-Feb10/Insights-to-Workplace-Injury-Data.docx
+++ b/assignments/assignment1-Feb10/Insights-to-Workplace-Injury-Data.docx
@@ -1,6 +1,6 @@
 
 <file path=word/document.xml><?xml version="1.0" encoding="utf-8"?>
-<w:document xmlns:wpc="http://schemas.microsoft.com/office/word/2010/wordprocessingCanvas" xmlns:mc="http://schemas.openxmlformats.org/markup-compatibility/2006" xmlns:o="urn:schemas-microsoft-com:office:office" xmlns:r="http://schemas.openxmlformats.org/officeDocument/2006/relationships" xmlns:m="http://schemas.openxmlformats.org/officeDocument/2006/math" xmlns:v="urn:schemas-microsoft-com:vml" xmlns:wp14="http://schemas.microsoft.com/office/word/2010/wordprocessingDrawing" xmlns:wp="http://schemas.openxmlformats.org/drawingml/2006/wordprocessingDrawing" xmlns:w10="urn:schemas-microsoft-com:office:word" xmlns:w="http://schemas.openxmlformats.org/wordprocessingml/2006/main" xmlns:w14="http://schemas.microsoft.com/office/word/2010/wordml" xmlns:wpg="http://schemas.microsoft.com/office/word/2010/wordprocessingGroup" xmlns:wpi="http://schemas.microsoft.com/office/word/2010/wordprocessingInk" xmlns:wne="http://schemas.microsoft.com/office/word/2006/wordml" xmlns:wps="http://schemas.microsoft.com/office/word/2010/wordprocessingShape" mc:Ignorable="w14 wp14">
+<w:document xmlns:wpc="http://schemas.microsoft.com/office/word/2010/wordprocessingCanvas" xmlns:cx="http://schemas.microsoft.com/office/drawing/2014/chartex" xmlns:cx1="http://schemas.microsoft.com/office/drawing/2015/9/8/chartex" xmlns:cx2="http://schemas.microsoft.com/office/drawing/2015/10/21/chartex" xmlns:mc="http://schemas.openxmlformats.org/markup-compatibility/2006" xmlns:o="urn:schemas-microsoft-com:office:office" xmlns:r="http://schemas.openxmlformats.org/officeDocument/2006/relationships" xmlns:m="http://schemas.openxmlformats.org/officeDocument/2006/math" xmlns:v="urn:schemas-microsoft-com:vml" xmlns:wp14="http://schemas.microsoft.com/office/word/2010/wordprocessingDrawing" xmlns:wp="http://schemas.openxmlformats.org/drawingml/2006/wordprocessingDrawing" xmlns:w10="urn:schemas-microsoft-com:office:word" xmlns:w="http://schemas.openxmlformats.org/wordprocessingml/2006/main" xmlns:w14="http://schemas.microsoft.com/office/word/2010/wordml" xmlns:w15="http://schemas.microsoft.com/office/word/2012/wordml" xmlns:w16se="http://schemas.microsoft.com/office/word/2015/wordml/symex" xmlns:wpg="http://schemas.microsoft.com/office/word/2010/wordprocessingGroup" xmlns:wpi="http://schemas.microsoft.com/office/word/2010/wordprocessingInk" xmlns:wne="http://schemas.microsoft.com/office/word/2006/wordml" xmlns:wps="http://schemas.microsoft.com/office/word/2010/wordprocessingShape" mc:Ignorable="w14 w15 w16se wp14">
   <w:body>
     <w:sdt>
       <w:sdtPr>
@@ -23,6 +23,11 @@
             <w:pBdr>
               <w:bottom w:val="dashSmallGap" w:sz="4" w:space="0" w:color="BFBFBF" w:themeColor="background1" w:themeShade="BF"/>
             </w:pBdr>
+            <w:rPr>
+              <w:color w:val="7F7F7F" w:themeColor="text1" w:themeTint="80"/>
+              <w:szCs w:val="18"/>
+              <w14:numForm w14:val="lining"/>
+            </w:rPr>
           </w:pPr>
           <w:r>
             <w:rPr>
@@ -32,9 +37,9 @@
               <w:lang w:bidi="hi-IN"/>
             </w:rPr>
             <w:drawing>
-              <wp:inline distT="0" distB="0" distL="0" distR="0" wp14:anchorId="02AFCBDE" wp14:editId="2D2CC0B7">
-                <wp:extent cx="3981450" cy="1340995"/>
-                <wp:effectExtent l="0" t="0" r="0" b="0"/>
+              <wp:inline distT="0" distB="0" distL="0" distR="0" wp14:anchorId="49E405EF" wp14:editId="4BC47DFC">
+                <wp:extent cx="3979936" cy="1113183"/>
+                <wp:effectExtent l="0" t="0" r="1905" b="0"/>
                 <wp:docPr id="2" name="Picture 2"/>
                 <wp:cNvGraphicFramePr>
                   <a:graphicFrameLocks xmlns:a="http://schemas.openxmlformats.org/drawingml/2006/main" noChangeAspect="1"/>
@@ -49,7 +54,7 @@
                         </pic:cNvPicPr>
                       </pic:nvPicPr>
                       <pic:blipFill>
-                        <a:blip r:embed="rId10">
+                        <a:blip r:embed="rId9">
                           <a:extLst>
                             <a:ext uri="{28A0092B-C50C-407E-A947-70E740481C1C}">
                               <a14:useLocalDpi xmlns:a14="http://schemas.microsoft.com/office/drawing/2010/main" val="0"/>
@@ -64,7 +69,7 @@
                       <pic:spPr bwMode="auto">
                         <a:xfrm>
                           <a:off x="0" y="0"/>
-                          <a:ext cx="3981450" cy="1340995"/>
+                          <a:ext cx="4065445" cy="1137100"/>
                         </a:xfrm>
                         <a:prstGeom prst="rect">
                           <a:avLst/>
@@ -81,26 +86,29 @@
             </w:drawing>
           </w:r>
         </w:p>
-        <w:sdt>
-          <w:sdtPr>
-            <w:alias w:val="Click icon to replace picture"/>
-            <w:tag w:val="Click icon to replace picture"/>
-            <w:id w:val="1735506185"/>
-            <w:picture/>
-          </w:sdtPr>
-          <w:sdtEndPr/>
-          <w:sdtContent>
-            <w:p>
-              <w:pPr>
-                <w:jc w:val="center"/>
-              </w:pPr>
+        <w:p>
+          <w:pPr>
+            <w:pStyle w:val="CoverLogo"/>
+            <w:pBdr>
+              <w:bottom w:val="dashSmallGap" w:sz="4" w:space="0" w:color="BFBFBF" w:themeColor="background1" w:themeShade="BF"/>
+            </w:pBdr>
+          </w:pPr>
+          <w:sdt>
+            <w:sdtPr>
+              <w:alias w:val="Click icon to replace picture"/>
+              <w:tag w:val="Click icon to replace picture"/>
+              <w:id w:val="1735506185"/>
+              <w:picture/>
+            </w:sdtPr>
+            <w:sdtEndPr/>
+            <w:sdtContent>
               <w:r>
                 <w:rPr>
                   <w:noProof/>
                   <w:lang w:bidi="hi-IN"/>
                 </w:rPr>
                 <w:drawing>
-                  <wp:inline distT="0" distB="0" distL="0" distR="0" wp14:anchorId="28EA07BF" wp14:editId="3537FE02">
+                  <wp:inline distT="0" distB="0" distL="0" distR="0" wp14:anchorId="555280A2" wp14:editId="591DB8F7">
                     <wp:extent cx="2667000" cy="2162175"/>
                     <wp:effectExtent l="0" t="0" r="0" b="9525"/>
                     <wp:docPr id="1" name="Picture 1"/>
@@ -117,7 +125,7 @@
                             </pic:cNvPicPr>
                           </pic:nvPicPr>
                           <pic:blipFill>
-                            <a:blip r:embed="rId11">
+                            <a:blip r:embed="rId10">
                               <a:extLst>
                                 <a:ext uri="{28A0092B-C50C-407E-A947-70E740481C1C}">
                                   <a14:useLocalDpi xmlns:a14="http://schemas.microsoft.com/office/drawing/2010/main" val="0"/>
@@ -148,9 +156,9 @@
                   </wp:inline>
                 </w:drawing>
               </w:r>
-            </w:p>
-          </w:sdtContent>
-        </w:sdt>
+            </w:sdtContent>
+          </w:sdt>
+        </w:p>
         <w:sdt>
           <w:sdtPr>
             <w:rPr>
@@ -255,23 +263,7 @@
               <w:sz w:val="28"/>
               <w:szCs w:val="28"/>
             </w:rPr>
-            <w:t xml:space="preserve">Ma </w:t>
-          </w:r>
-          <w:proofErr w:type="gramStart"/>
-          <w:r>
-            <w:rPr>
-              <w:sz w:val="28"/>
-              <w:szCs w:val="28"/>
-            </w:rPr>
-            <w:t>Min(</w:t>
-          </w:r>
-          <w:proofErr w:type="gramEnd"/>
-          <w:r>
-            <w:rPr>
-              <w:sz w:val="28"/>
-              <w:szCs w:val="28"/>
-            </w:rPr>
-            <w:t>A0163305N)</w:t>
+            <w:t>Ma Min(A0163305N)</w:t>
           </w:r>
           <w:r>
             <w:rPr>
@@ -315,6 +307,7 @@
               <w:sz w:val="28"/>
               <w:szCs w:val="28"/>
             </w:rPr>
+            <w:lastRenderedPageBreak/>
             <w:t>Pradeep Kumar</w:t>
           </w:r>
           <w:r>
@@ -338,7 +331,6 @@
             </w:rPr>
             <w:t xml:space="preserve"> </w:t>
           </w:r>
-          <w:proofErr w:type="spellStart"/>
           <w:r>
             <w:rPr>
               <w:sz w:val="28"/>
@@ -346,7 +338,6 @@
             </w:rPr>
             <w:t>Weiyu</w:t>
           </w:r>
-          <w:proofErr w:type="spellEnd"/>
           <w:r>
             <w:rPr>
               <w:sz w:val="28"/>
@@ -435,129 +426,13 @@
           <w:r>
             <w:fldChar w:fldCharType="separate"/>
           </w:r>
-          <w:bookmarkStart w:id="0" w:name="_GoBack"/>
-          <w:bookmarkEnd w:id="0"/>
-          <w:r>
-            <w:rPr>
-              <w:rStyle w:val="Hyperlink"/>
-              <w:noProof/>
-            </w:rPr>
-            <w:fldChar w:fldCharType="begin"/>
-          </w:r>
-          <w:r>
-            <w:rPr>
-              <w:rStyle w:val="Hyperlink"/>
-              <w:noProof/>
-            </w:rPr>
-            <w:instrText xml:space="preserve"> </w:instrText>
-          </w:r>
-          <w:r>
-            <w:rPr>
-              <w:noProof/>
-            </w:rPr>
-            <w:instrText>HYPERLINK \l "_Toc474080297"</w:instrText>
-          </w:r>
-          <w:r>
-            <w:rPr>
-              <w:rStyle w:val="Hyperlink"/>
-              <w:noProof/>
-            </w:rPr>
-            <w:instrText xml:space="preserve"> </w:instrText>
-          </w:r>
-          <w:r>
-            <w:rPr>
-              <w:rStyle w:val="Hyperlink"/>
-              <w:noProof/>
-            </w:rPr>
-          </w:r>
-          <w:r>
-            <w:rPr>
-              <w:rStyle w:val="Hyperlink"/>
-              <w:noProof/>
-            </w:rPr>
-            <w:fldChar w:fldCharType="separate"/>
-          </w:r>
-          <w:r>
-            <w:rPr>
-              <w:rStyle w:val="Hyperlink"/>
-              <w:noProof/>
-            </w:rPr>
-            <w:t>Objective</w:t>
-          </w:r>
-          <w:r>
-            <w:rPr>
-              <w:noProof/>
-              <w:webHidden/>
-            </w:rPr>
-            <w:tab/>
-          </w:r>
-          <w:r>
-            <w:rPr>
-              <w:noProof/>
-              <w:webHidden/>
-            </w:rPr>
-            <w:fldChar w:fldCharType="begin"/>
-          </w:r>
-          <w:r>
-            <w:rPr>
-              <w:noProof/>
-              <w:webHidden/>
-            </w:rPr>
-            <w:instrText xml:space="preserve"> PAGEREF _Toc474080297 \h </w:instrText>
-          </w:r>
-          <w:r>
-            <w:rPr>
-              <w:noProof/>
-              <w:webHidden/>
-            </w:rPr>
-          </w:r>
-          <w:r>
-            <w:rPr>
-              <w:noProof/>
-              <w:webHidden/>
-            </w:rPr>
-            <w:fldChar w:fldCharType="separate"/>
-          </w:r>
-          <w:r>
-            <w:rPr>
-              <w:noProof/>
-              <w:webHidden/>
-            </w:rPr>
-            <w:t>3</w:t>
-          </w:r>
-          <w:r>
-            <w:rPr>
-              <w:noProof/>
-              <w:webHidden/>
-            </w:rPr>
-            <w:fldChar w:fldCharType="end"/>
-          </w:r>
-          <w:r>
-            <w:rPr>
-              <w:rStyle w:val="Hyperlink"/>
-              <w:noProof/>
-            </w:rPr>
-            <w:fldChar w:fldCharType="end"/>
-          </w:r>
-        </w:p>
-        <w:p>
-          <w:pPr>
-            <w:pStyle w:val="TOC1"/>
-            <w:rPr>
-              <w:rFonts w:asciiTheme="minorHAnsi" w:eastAsiaTheme="minorEastAsia" w:hAnsiTheme="minorHAnsi"/>
-              <w:noProof/>
-              <w:color w:val="auto"/>
-              <w:sz w:val="22"/>
-              <w:lang w:bidi="hi-IN"/>
-            </w:rPr>
-          </w:pPr>
-          <w:hyperlink w:anchor="_Toc474080298" w:history="1">
+          <w:hyperlink w:anchor="_Toc474093330" w:history="1">
             <w:r>
               <w:rPr>
                 <w:rStyle w:val="Hyperlink"/>
                 <w:noProof/>
               </w:rPr>
-              <w:t>Problem Dataset</w:t>
+              <w:t>Objective</w:t>
             </w:r>
             <w:r>
               <w:rPr>
@@ -578,7 +453,76 @@
                 <w:noProof/>
                 <w:webHidden/>
               </w:rPr>
-              <w:instrText xml:space="preserve"> PAGEREF _Toc474080298 \h </w:instrText>
+              <w:instrText xml:space="preserve"> PAGEREF _Toc474093330 \h </w:instrText>
+            </w:r>
+            <w:r>
+              <w:rPr>
+                <w:noProof/>
+                <w:webHidden/>
+              </w:rPr>
+            </w:r>
+            <w:r>
+              <w:rPr>
+                <w:noProof/>
+                <w:webHidden/>
+              </w:rPr>
+              <w:fldChar w:fldCharType="separate"/>
+            </w:r>
+            <w:r>
+              <w:rPr>
+                <w:noProof/>
+                <w:webHidden/>
+              </w:rPr>
+              <w:t>3</w:t>
+            </w:r>
+            <w:r>
+              <w:rPr>
+                <w:noProof/>
+                <w:webHidden/>
+              </w:rPr>
+              <w:fldChar w:fldCharType="end"/>
+            </w:r>
+          </w:hyperlink>
+        </w:p>
+        <w:p>
+          <w:pPr>
+            <w:pStyle w:val="TOC1"/>
+            <w:rPr>
+              <w:rFonts w:asciiTheme="minorHAnsi" w:eastAsiaTheme="minorEastAsia" w:hAnsiTheme="minorHAnsi"/>
+              <w:noProof/>
+              <w:color w:val="auto"/>
+              <w:sz w:val="22"/>
+              <w:lang w:bidi="hi-IN"/>
+            </w:rPr>
+          </w:pPr>
+          <w:hyperlink w:anchor="_Toc474093331" w:history="1">
+            <w:r>
+              <w:rPr>
+                <w:rStyle w:val="Hyperlink"/>
+                <w:noProof/>
+              </w:rPr>
+              <w:t>Problem Statement</w:t>
+            </w:r>
+            <w:r>
+              <w:rPr>
+                <w:noProof/>
+                <w:webHidden/>
+              </w:rPr>
+              <w:tab/>
+            </w:r>
+            <w:r>
+              <w:rPr>
+                <w:noProof/>
+                <w:webHidden/>
+              </w:rPr>
+              <w:fldChar w:fldCharType="begin"/>
+            </w:r>
+            <w:r>
+              <w:rPr>
+                <w:noProof/>
+                <w:webHidden/>
+              </w:rPr>
+              <w:instrText xml:space="preserve"> PAGEREF _Toc474093331 \h </w:instrText>
             </w:r>
             <w:r>
               <w:rPr>
@@ -618,7 +562,7 @@
               <w:lang w:bidi="hi-IN"/>
             </w:rPr>
           </w:pPr>
-          <w:hyperlink w:anchor="_Toc474080299" w:history="1">
+          <w:hyperlink w:anchor="_Toc474093332" w:history="1">
             <w:r>
               <w:rPr>
                 <w:rStyle w:val="Hyperlink"/>
@@ -641,7 +585,7 @@
               <w:rPr>
                 <w:webHidden/>
               </w:rPr>
-              <w:instrText xml:space="preserve"> PAGEREF _Toc474080299 \h </w:instrText>
+              <w:instrText xml:space="preserve"> PAGEREF _Toc474093332 \h </w:instrText>
             </w:r>
             <w:r>
               <w:rPr>
@@ -677,7 +621,7 @@
               <w:lang w:bidi="hi-IN"/>
             </w:rPr>
           </w:pPr>
-          <w:hyperlink w:anchor="_Toc474080300" w:history="1">
+          <w:hyperlink w:anchor="_Toc474093333" w:history="1">
             <w:r>
               <w:rPr>
                 <w:rStyle w:val="Hyperlink"/>
@@ -700,7 +644,7 @@
               <w:rPr>
                 <w:webHidden/>
               </w:rPr>
-              <w:instrText xml:space="preserve"> PAGEREF _Toc474080300 \h </w:instrText>
+              <w:instrText xml:space="preserve"> PAGEREF _Toc474093333 \h </w:instrText>
             </w:r>
             <w:r>
               <w:rPr>
@@ -736,7 +680,7 @@
               <w:lang w:bidi="hi-IN"/>
             </w:rPr>
           </w:pPr>
-          <w:hyperlink w:anchor="_Toc474080301" w:history="1">
+          <w:hyperlink w:anchor="_Toc474093334" w:history="1">
             <w:r>
               <w:rPr>
                 <w:rStyle w:val="Hyperlink"/>
@@ -759,7 +703,7 @@
               <w:rPr>
                 <w:webHidden/>
               </w:rPr>
-              <w:instrText xml:space="preserve"> PAGEREF _Toc474080301 \h </w:instrText>
+              <w:instrText xml:space="preserve"> PAGEREF _Toc474093334 \h </w:instrText>
             </w:r>
             <w:r>
               <w:rPr>
@@ -811,7 +755,7 @@
           <w:color w:val="0070C0"/>
         </w:rPr>
       </w:pPr>
-      <w:bookmarkStart w:id="1" w:name="_Toc474080297"/>
+      <w:bookmarkStart w:id="0" w:name="_Toc474093330"/>
       <w:r>
         <w:rPr>
           <w:color w:val="0070C0"/>
@@ -819,7 +763,7 @@
         <w:lastRenderedPageBreak/>
         <w:t>Objective</w:t>
       </w:r>
-      <w:bookmarkEnd w:id="1"/>
+      <w:bookmarkEnd w:id="0"/>
     </w:p>
     <w:p>
       <w:pPr>
@@ -859,7 +803,7 @@
           <w:lang w:bidi="hi-IN"/>
         </w:rPr>
         <w:drawing>
-          <wp:inline distT="0" distB="0" distL="0" distR="0">
+          <wp:inline distT="0" distB="0" distL="0" distR="0" wp14:anchorId="3F5997C2" wp14:editId="6B1FC2BE">
             <wp:extent cx="6400800" cy="2847975"/>
             <wp:effectExtent l="0" t="0" r="0" b="9525"/>
             <wp:docPr id="3" name="Picture 3"/>
@@ -876,7 +820,7 @@
                     </pic:cNvPicPr>
                   </pic:nvPicPr>
                   <pic:blipFill>
-                    <a:blip r:embed="rId12">
+                    <a:blip r:embed="rId11">
                       <a:extLst>
                         <a:ext uri="{28A0092B-C50C-407E-A947-70E740481C1C}">
                           <a14:useLocalDpi xmlns:a14="http://schemas.microsoft.com/office/drawing/2010/main" val="0"/>
@@ -915,7 +859,7 @@
       <w:r>
         <w:t xml:space="preserve">Source: </w:t>
       </w:r>
-      <w:hyperlink r:id="rId13" w:history="1">
+      <w:hyperlink r:id="rId12" w:history="1">
         <w:r>
           <w:rPr>
             <w:rStyle w:val="Hyperlink"/>
@@ -1303,18 +1247,21 @@
       <w:pPr>
         <w:spacing w:after="200"/>
       </w:pPr>
-      <w:bookmarkStart w:id="2" w:name="_Toc290225029"/>
+      <w:bookmarkStart w:id="1" w:name="_Toc290225029"/>
     </w:p>
     <w:p>
       <w:pPr>
         <w:pStyle w:val="Heading1"/>
       </w:pPr>
-      <w:bookmarkStart w:id="3" w:name="_Toc474080298"/>
+      <w:bookmarkStart w:id="2" w:name="_Toc474093331"/>
+      <w:bookmarkEnd w:id="1"/>
+      <w:r>
+        <w:t xml:space="preserve">Problem </w:t>
+      </w:r>
+      <w:r>
+        <w:t>Statement</w:t>
+      </w:r>
       <w:bookmarkEnd w:id="2"/>
-      <w:r>
-        <w:t>Problem Dataset</w:t>
-      </w:r>
-      <w:bookmarkEnd w:id="3"/>
     </w:p>
     <w:p>
       <w:pPr>
@@ -1326,7 +1273,25 @@
         <w:rPr>
           <w:noProof/>
         </w:rPr>
-        <w:t>By simply loading the dataset, we get the found the following information about the data:</w:t>
+        <w:t>After</w:t>
+      </w:r>
+      <w:r>
+        <w:rPr>
+          <w:noProof/>
+        </w:rPr>
+        <w:t xml:space="preserve"> loading the dataset</w:t>
+      </w:r>
+      <w:r>
+        <w:rPr>
+          <w:noProof/>
+        </w:rPr>
+        <w:t xml:space="preserve"> from csv</w:t>
+      </w:r>
+      <w:r>
+        <w:rPr>
+          <w:noProof/>
+        </w:rPr>
+        <w:t>, we found the following information about the data:</w:t>
       </w:r>
     </w:p>
     <w:p>
@@ -1455,7 +1420,13 @@
           <w:noProof/>
         </w:rPr>
         <w:lastRenderedPageBreak/>
-        <w:t>Looking at this data we were inquisitive to know:</w:t>
+        <w:t xml:space="preserve">We </w:t>
+      </w:r>
+      <w:r>
+        <w:rPr>
+          <w:noProof/>
+        </w:rPr>
+        <w:t>:</w:t>
       </w:r>
     </w:p>
     <w:p>
@@ -1616,9 +1587,13 @@
               <w:right w:w="0" w:type="dxa"/>
             </w:tcMar>
           </w:tcPr>
-          <w:bookmarkStart w:id="4" w:name="_Toc474080299" w:displacedByCustomXml="next"/>
+          <w:bookmarkStart w:id="3" w:name="_Toc474093332" w:displacedByCustomXml="next"/>
           <w:sdt>
             <w:sdtPr>
+              <w:rPr>
+                <w:sz w:val="48"/>
+                <w:szCs w:val="48"/>
+              </w:rPr>
               <w:id w:val="-1024861528"/>
               <w:placeholder>
                 <w:docPart w:val="7F76144C1BE14A0D87AC77DF205F3482"/>
@@ -1631,14 +1606,22 @@
                 <w:pPr>
                   <w:pStyle w:val="Heading2"/>
                   <w:outlineLvl w:val="1"/>
+                  <w:rPr>
+                    <w:sz w:val="48"/>
+                    <w:szCs w:val="48"/>
+                  </w:rPr>
                 </w:pPr>
                 <w:r>
+                  <w:rPr>
+                    <w:sz w:val="48"/>
+                    <w:szCs w:val="48"/>
+                  </w:rPr>
                   <w:t>Exploratory Analysis</w:t>
                 </w:r>
               </w:p>
             </w:sdtContent>
           </w:sdt>
-          <w:bookmarkEnd w:id="4" w:displacedByCustomXml="prev"/>
+          <w:bookmarkEnd w:id="3" w:displacedByCustomXml="prev"/>
           <w:p>
             <w:pPr>
               <w:spacing w:line="276" w:lineRule="auto"/>
@@ -1688,42 +1671,13 @@
                 <w:numId w:val="9"/>
               </w:numPr>
             </w:pPr>
-            <w:proofErr w:type="spellStart"/>
             <w:r>
-              <w:t>Degree_of_Injury</w:t>
-            </w:r>
-            <w:proofErr w:type="spellEnd"/>
-            <w:r>
-              <w:t xml:space="preserve">(DI), Industry(IND), and </w:t>
-            </w:r>
-            <w:proofErr w:type="spellStart"/>
-            <w:r>
-              <w:t>Incident_agent</w:t>
-            </w:r>
-            <w:proofErr w:type="spellEnd"/>
-            <w:r>
-              <w:t>(IA) were found suitable</w:t>
+              <w:t>Degree_of_Injury(DI), Industry(IND), and Incident_agent(IA) were found suitable</w:t>
             </w:r>
           </w:p>
           <w:p>
             <w:r>
-              <w:t xml:space="preserve">As you can see in figure (1) we plotted the different accepted variables against the </w:t>
-            </w:r>
-            <w:proofErr w:type="spellStart"/>
-            <w:r>
-              <w:t>injury_count</w:t>
-            </w:r>
-            <w:proofErr w:type="spellEnd"/>
-            <w:r>
-              <w:t xml:space="preserve">. It doesn’t provide a very clear picture but definitely indicates that for some factors, </w:t>
-            </w:r>
-            <w:proofErr w:type="spellStart"/>
-            <w:r>
-              <w:t>injury_count</w:t>
-            </w:r>
-            <w:proofErr w:type="spellEnd"/>
-            <w:r>
-              <w:t xml:space="preserve"> was quite low whereas of others had a huge count.</w:t>
+              <w:t>As you can see in figure (1) we plotted the different accepted variables against the injury_count. It doesn’t provide a very clear picture but definitely indicates that for some factors, injury_count was quite low whereas of others had a huge count.</w:t>
             </w:r>
           </w:p>
         </w:tc>
@@ -1761,10 +1715,10 @@
                   <v:path o:extrusionok="f" gradientshapeok="t" o:connecttype="rect"/>
                   <o:lock v:ext="edit" aspectratio="t"/>
                 </v:shapetype>
-                <v:shape id="_x0000_i1025" type="#_x0000_t75" style="width:259.5pt;height:187pt" o:ole="">
-                  <v:imagedata r:id="rId14" o:title=""/>
+                <v:shape id="_x0000_i1025" type="#_x0000_t75" style="width:259.85pt;height:187.2pt" o:ole="">
+                  <v:imagedata r:id="rId13" o:title=""/>
                 </v:shape>
-                <o:OLEObject Type="Embed" ProgID="PBrush" ShapeID="_x0000_i1025" DrawAspect="Content" ObjectID="_1547822136" r:id="rId15"/>
+                <o:OLEObject Type="Embed" ProgID="PBrush" ShapeID="_x0000_i1025" DrawAspect="Content" ObjectID="_1547835286" r:id="rId14"/>
               </w:object>
             </w:r>
           </w:p>
@@ -1801,13 +1755,8 @@
         <w:t>variables</w:t>
       </w:r>
       <w:r>
-        <w:t xml:space="preserve"> with </w:t>
+        <w:t xml:space="preserve"> with injury_count</w:t>
       </w:r>
-      <w:proofErr w:type="spellStart"/>
-      <w:r>
-        <w:t>injury_count</w:t>
-      </w:r>
-      <w:proofErr w:type="spellEnd"/>
     </w:p>
     <w:p>
       <w:pPr>
@@ -1894,27 +1843,40 @@
         <w:pStyle w:val="NoSpacing"/>
       </w:pPr>
     </w:p>
-    <w:bookmarkStart w:id="5" w:name="_Toc474080300" w:displacedByCustomXml="next"/>
+    <w:bookmarkStart w:id="4" w:name="_Toc474093333" w:displacedByCustomXml="next"/>
     <w:sdt>
       <w:sdtPr>
+        <w:rPr>
+          <w:sz w:val="48"/>
+          <w:szCs w:val="48"/>
+        </w:rPr>
         <w:id w:val="-1744870617"/>
         <w:placeholder>
           <w:docPart w:val="2DDBB9B34B224568AA0B50D6A6DA3D0B"/>
         </w:placeholder>
         <w:text/>
       </w:sdtPr>
+      <w:sdtEndPr/>
       <w:sdtContent>
         <w:p>
           <w:pPr>
             <w:pStyle w:val="Heading2"/>
+            <w:rPr>
+              <w:sz w:val="48"/>
+              <w:szCs w:val="48"/>
+            </w:rPr>
           </w:pPr>
           <w:r>
+            <w:rPr>
+              <w:sz w:val="48"/>
+              <w:szCs w:val="48"/>
+            </w:rPr>
             <w:t>Determination of Key Factors</w:t>
           </w:r>
         </w:p>
       </w:sdtContent>
     </w:sdt>
-    <w:bookmarkEnd w:id="5" w:displacedByCustomXml="prev"/>
+    <w:bookmarkEnd w:id="4" w:displacedByCustomXml="prev"/>
     <w:p>
       <w:pPr>
         <w:pStyle w:val="NoSpacing"/>
@@ -1944,7 +1906,7 @@
           <w:lang w:bidi="hi-IN"/>
         </w:rPr>
         <w:drawing>
-          <wp:inline distT="0" distB="0" distL="0" distR="0">
+          <wp:inline distT="0" distB="0" distL="0" distR="0" wp14:anchorId="3C7EE7FD" wp14:editId="6B969D37">
             <wp:extent cx="4794250" cy="3124824"/>
             <wp:effectExtent l="0" t="0" r="6350" b="0"/>
             <wp:docPr id="4" name="Picture 4"/>
@@ -1961,7 +1923,7 @@
                     </pic:cNvPicPr>
                   </pic:nvPicPr>
                   <pic:blipFill>
-                    <a:blip r:embed="rId16">
+                    <a:blip r:embed="rId15">
                       <a:extLst>
                         <a:ext uri="{28A0092B-C50C-407E-A947-70E740481C1C}">
                           <a14:useLocalDpi xmlns:a14="http://schemas.microsoft.com/office/drawing/2010/main" val="0"/>
@@ -2007,7 +1969,7 @@
         <w:pStyle w:val="NoSpacing"/>
       </w:pPr>
     </w:p>
-    <w:bookmarkStart w:id="6" w:name="_Toc474080301" w:displacedByCustomXml="next"/>
+    <w:bookmarkStart w:id="5" w:name="_Toc474093334" w:displacedByCustomXml="next"/>
     <w:sdt>
       <w:sdtPr>
         <w:id w:val="1454450784"/>
@@ -2016,6 +1978,7 @@
         </w:placeholder>
         <w:text/>
       </w:sdtPr>
+      <w:sdtEndPr/>
       <w:sdtContent>
         <w:p>
           <w:pPr>
@@ -2035,7 +1998,7 @@
         </w:p>
       </w:sdtContent>
     </w:sdt>
-    <w:bookmarkEnd w:id="6" w:displacedByCustomXml="prev"/>
+    <w:bookmarkEnd w:id="5" w:displacedByCustomXml="prev"/>
     <w:p>
       <w:pPr>
         <w:pStyle w:val="NoSpacing"/>
@@ -2057,31 +2020,7 @@
         </w:numPr>
       </w:pPr>
       <w:r>
-        <w:t xml:space="preserve">We identified few more factors like </w:t>
-      </w:r>
-      <w:proofErr w:type="spellStart"/>
-      <w:r>
-        <w:t>industry_</w:t>
-      </w:r>
-      <w:proofErr w:type="gramStart"/>
-      <w:r>
-        <w:t>construction</w:t>
-      </w:r>
-      <w:proofErr w:type="spellEnd"/>
-      <w:r>
-        <w:t>,</w:t>
-      </w:r>
-      <w:proofErr w:type="gramEnd"/>
-      <w:r>
-        <w:t xml:space="preserve"> </w:t>
-      </w:r>
-      <w:proofErr w:type="spellStart"/>
-      <w:r>
-        <w:t>industry_marine</w:t>
-      </w:r>
-      <w:proofErr w:type="spellEnd"/>
-      <w:r>
-        <w:t xml:space="preserve"> etc. which have high P value, hence can be dropped from the model</w:t>
+        <w:t>We identified few more factors like industry_construction, industry_marine etc. which have high P value, hence can be dropped from the model</w:t>
       </w:r>
       <w:r>
         <w:t>.</w:t>
@@ -2114,10 +2053,43 @@
         <w:pStyle w:val="NoSpacing"/>
       </w:pPr>
     </w:p>
+    <w:sdt>
+      <w:sdtPr>
+        <w:rPr>
+          <w:sz w:val="48"/>
+          <w:szCs w:val="48"/>
+        </w:rPr>
+        <w:id w:val="1879900782"/>
+        <w:placeholder>
+          <w:docPart w:val="4208250B711840ACA90321FE9AF861C9"/>
+        </w:placeholder>
+        <w:text/>
+      </w:sdtPr>
+      <w:sdtContent>
+        <w:p>
+          <w:pPr>
+            <w:pStyle w:val="Heading2"/>
+            <w:rPr>
+              <w:sz w:val="48"/>
+              <w:szCs w:val="48"/>
+            </w:rPr>
+          </w:pPr>
+          <w:r>
+            <w:rPr>
+              <w:sz w:val="48"/>
+              <w:szCs w:val="48"/>
+            </w:rPr>
+            <w:t>Improved Model</w:t>
+          </w:r>
+        </w:p>
+      </w:sdtContent>
+    </w:sdt>
     <w:p>
       <w:pPr>
         <w:pStyle w:val="NoSpacing"/>
       </w:pPr>
+      <w:bookmarkStart w:id="6" w:name="_GoBack"/>
+      <w:bookmarkEnd w:id="6"/>
     </w:p>
     <w:p>
       <w:pPr>
@@ -2145,9 +2117,9 @@
       </w:pPr>
     </w:p>
     <w:sectPr>
-      <w:headerReference w:type="default" r:id="rId17"/>
-      <w:footerReference w:type="default" r:id="rId18"/>
-      <w:headerReference w:type="first" r:id="rId19"/>
+      <w:headerReference w:type="default" r:id="rId16"/>
+      <w:footerReference w:type="default" r:id="rId17"/>
+      <w:headerReference w:type="first" r:id="rId18"/>
       <w:pgSz w:w="12240" w:h="15840" w:code="1"/>
       <w:pgMar w:top="720" w:right="1080" w:bottom="720" w:left="1080" w:header="576" w:footer="720" w:gutter="0"/>
       <w:cols w:space="720"/>
@@ -2159,7 +2131,7 @@
 </file>
 
 <file path=word/endnotes.xml><?xml version="1.0" encoding="utf-8"?>
-<w:endnotes xmlns:wpc="http://schemas.microsoft.com/office/word/2010/wordprocessingCanvas" xmlns:mc="http://schemas.openxmlformats.org/markup-compatibility/2006" xmlns:o="urn:schemas-microsoft-com:office:office" xmlns:r="http://schemas.openxmlformats.org/officeDocument/2006/relationships" xmlns:m="http://schemas.openxmlformats.org/officeDocument/2006/math" xmlns:v="urn:schemas-microsoft-com:vml" xmlns:wp14="http://schemas.microsoft.com/office/word/2010/wordprocessingDrawing" xmlns:wp="http://schemas.openxmlformats.org/drawingml/2006/wordprocessingDrawing" xmlns:w10="urn:schemas-microsoft-com:office:word" xmlns:w="http://schemas.openxmlformats.org/wordprocessingml/2006/main" xmlns:w14="http://schemas.microsoft.com/office/word/2010/wordml" xmlns:wpg="http://schemas.microsoft.com/office/word/2010/wordprocessingGroup" xmlns:wpi="http://schemas.microsoft.com/office/word/2010/wordprocessingInk" xmlns:wne="http://schemas.microsoft.com/office/word/2006/wordml" xmlns:wps="http://schemas.microsoft.com/office/word/2010/wordprocessingShape" mc:Ignorable="w14 wp14">
+<w:endnotes xmlns:wpc="http://schemas.microsoft.com/office/word/2010/wordprocessingCanvas" xmlns:cx="http://schemas.microsoft.com/office/drawing/2014/chartex" xmlns:cx1="http://schemas.microsoft.com/office/drawing/2015/9/8/chartex" xmlns:cx2="http://schemas.microsoft.com/office/drawing/2015/10/21/chartex" xmlns:mc="http://schemas.openxmlformats.org/markup-compatibility/2006" xmlns:o="urn:schemas-microsoft-com:office:office" xmlns:r="http://schemas.openxmlformats.org/officeDocument/2006/relationships" xmlns:m="http://schemas.openxmlformats.org/officeDocument/2006/math" xmlns:v="urn:schemas-microsoft-com:vml" xmlns:wp14="http://schemas.microsoft.com/office/word/2010/wordprocessingDrawing" xmlns:wp="http://schemas.openxmlformats.org/drawingml/2006/wordprocessingDrawing" xmlns:w10="urn:schemas-microsoft-com:office:word" xmlns:w="http://schemas.openxmlformats.org/wordprocessingml/2006/main" xmlns:w14="http://schemas.microsoft.com/office/word/2010/wordml" xmlns:w15="http://schemas.microsoft.com/office/word/2012/wordml" xmlns:w16se="http://schemas.microsoft.com/office/word/2015/wordml/symex" xmlns:wpg="http://schemas.microsoft.com/office/word/2010/wordprocessingGroup" xmlns:wpi="http://schemas.microsoft.com/office/word/2010/wordprocessingInk" xmlns:wne="http://schemas.microsoft.com/office/word/2006/wordml" xmlns:wps="http://schemas.microsoft.com/office/word/2010/wordprocessingShape" mc:Ignorable="w14 w15 w16se wp14">
   <w:endnote w:type="separator" w:id="-1">
     <w:p>
       <w:pPr>
@@ -2184,7 +2156,7 @@
 </file>
 
 <file path=word/footer1.xml><?xml version="1.0" encoding="utf-8"?>
-<w:ftr xmlns:wpc="http://schemas.microsoft.com/office/word/2010/wordprocessingCanvas" xmlns:mc="http://schemas.openxmlformats.org/markup-compatibility/2006" xmlns:o="urn:schemas-microsoft-com:office:office" xmlns:r="http://schemas.openxmlformats.org/officeDocument/2006/relationships" xmlns:m="http://schemas.openxmlformats.org/officeDocument/2006/math" xmlns:v="urn:schemas-microsoft-com:vml" xmlns:wp14="http://schemas.microsoft.com/office/word/2010/wordprocessingDrawing" xmlns:wp="http://schemas.openxmlformats.org/drawingml/2006/wordprocessingDrawing" xmlns:w10="urn:schemas-microsoft-com:office:word" xmlns:w="http://schemas.openxmlformats.org/wordprocessingml/2006/main" xmlns:w14="http://schemas.microsoft.com/office/word/2010/wordml" xmlns:wpg="http://schemas.microsoft.com/office/word/2010/wordprocessingGroup" xmlns:wpi="http://schemas.microsoft.com/office/word/2010/wordprocessingInk" xmlns:wne="http://schemas.microsoft.com/office/word/2006/wordml" xmlns:wps="http://schemas.microsoft.com/office/word/2010/wordprocessingShape" mc:Ignorable="w14 wp14">
+<w:ftr xmlns:wpc="http://schemas.microsoft.com/office/word/2010/wordprocessingCanvas" xmlns:cx="http://schemas.microsoft.com/office/drawing/2014/chartex" xmlns:cx1="http://schemas.microsoft.com/office/drawing/2015/9/8/chartex" xmlns:cx2="http://schemas.microsoft.com/office/drawing/2015/10/21/chartex" xmlns:mc="http://schemas.openxmlformats.org/markup-compatibility/2006" xmlns:o="urn:schemas-microsoft-com:office:office" xmlns:r="http://schemas.openxmlformats.org/officeDocument/2006/relationships" xmlns:m="http://schemas.openxmlformats.org/officeDocument/2006/math" xmlns:v="urn:schemas-microsoft-com:vml" xmlns:wp14="http://schemas.microsoft.com/office/word/2010/wordprocessingDrawing" xmlns:wp="http://schemas.openxmlformats.org/drawingml/2006/wordprocessingDrawing" xmlns:w10="urn:schemas-microsoft-com:office:word" xmlns:w="http://schemas.openxmlformats.org/wordprocessingml/2006/main" xmlns:w14="http://schemas.microsoft.com/office/word/2010/wordml" xmlns:w15="http://schemas.microsoft.com/office/word/2012/wordml" xmlns:w16se="http://schemas.microsoft.com/office/word/2015/wordml/symex" xmlns:wpg="http://schemas.microsoft.com/office/word/2010/wordprocessingGroup" xmlns:wpi="http://schemas.microsoft.com/office/word/2010/wordprocessingInk" xmlns:wne="http://schemas.microsoft.com/office/word/2006/wordml" xmlns:wps="http://schemas.microsoft.com/office/word/2010/wordprocessingShape" mc:Ignorable="w14 w15 w16se wp14">
   <w:tbl>
     <w:tblPr>
       <w:tblStyle w:val="TableGrid"/>
@@ -2250,7 +2222,7 @@
 </file>
 
 <file path=word/footnotes.xml><?xml version="1.0" encoding="utf-8"?>
-<w:footnotes xmlns:wpc="http://schemas.microsoft.com/office/word/2010/wordprocessingCanvas" xmlns:mc="http://schemas.openxmlformats.org/markup-compatibility/2006" xmlns:o="urn:schemas-microsoft-com:office:office" xmlns:r="http://schemas.openxmlformats.org/officeDocument/2006/relationships" xmlns:m="http://schemas.openxmlformats.org/officeDocument/2006/math" xmlns:v="urn:schemas-microsoft-com:vml" xmlns:wp14="http://schemas.microsoft.com/office/word/2010/wordprocessingDrawing" xmlns:wp="http://schemas.openxmlformats.org/drawingml/2006/wordprocessingDrawing" xmlns:w10="urn:schemas-microsoft-com:office:word" xmlns:w="http://schemas.openxmlformats.org/wordprocessingml/2006/main" xmlns:w14="http://schemas.microsoft.com/office/word/2010/wordml" xmlns:wpg="http://schemas.microsoft.com/office/word/2010/wordprocessingGroup" xmlns:wpi="http://schemas.microsoft.com/office/word/2010/wordprocessingInk" xmlns:wne="http://schemas.microsoft.com/office/word/2006/wordml" xmlns:wps="http://schemas.microsoft.com/office/word/2010/wordprocessingShape" mc:Ignorable="w14 wp14">
+<w:footnotes xmlns:wpc="http://schemas.microsoft.com/office/word/2010/wordprocessingCanvas" xmlns:cx="http://schemas.microsoft.com/office/drawing/2014/chartex" xmlns:cx1="http://schemas.microsoft.com/office/drawing/2015/9/8/chartex" xmlns:cx2="http://schemas.microsoft.com/office/drawing/2015/10/21/chartex" xmlns:mc="http://schemas.openxmlformats.org/markup-compatibility/2006" xmlns:o="urn:schemas-microsoft-com:office:office" xmlns:r="http://schemas.openxmlformats.org/officeDocument/2006/relationships" xmlns:m="http://schemas.openxmlformats.org/officeDocument/2006/math" xmlns:v="urn:schemas-microsoft-com:vml" xmlns:wp14="http://schemas.microsoft.com/office/word/2010/wordprocessingDrawing" xmlns:wp="http://schemas.openxmlformats.org/drawingml/2006/wordprocessingDrawing" xmlns:w10="urn:schemas-microsoft-com:office:word" xmlns:w="http://schemas.openxmlformats.org/wordprocessingml/2006/main" xmlns:w14="http://schemas.microsoft.com/office/word/2010/wordml" xmlns:w15="http://schemas.microsoft.com/office/word/2012/wordml" xmlns:w16se="http://schemas.microsoft.com/office/word/2015/wordml/symex" xmlns:wpg="http://schemas.microsoft.com/office/word/2010/wordprocessingGroup" xmlns:wpi="http://schemas.microsoft.com/office/word/2010/wordprocessingInk" xmlns:wne="http://schemas.microsoft.com/office/word/2006/wordml" xmlns:wps="http://schemas.microsoft.com/office/word/2010/wordprocessingShape" mc:Ignorable="w14 w15 w16se wp14">
   <w:footnote w:type="separator" w:id="-1">
     <w:p>
       <w:pPr>
@@ -2275,7 +2247,7 @@
 </file>
 
 <file path=word/header1.xml><?xml version="1.0" encoding="utf-8"?>
-<w:hdr xmlns:wpc="http://schemas.microsoft.com/office/word/2010/wordprocessingCanvas" xmlns:mc="http://schemas.openxmlformats.org/markup-compatibility/2006" xmlns:o="urn:schemas-microsoft-com:office:office" xmlns:r="http://schemas.openxmlformats.org/officeDocument/2006/relationships" xmlns:m="http://schemas.openxmlformats.org/officeDocument/2006/math" xmlns:v="urn:schemas-microsoft-com:vml" xmlns:wp14="http://schemas.microsoft.com/office/word/2010/wordprocessingDrawing" xmlns:wp="http://schemas.openxmlformats.org/drawingml/2006/wordprocessingDrawing" xmlns:w10="urn:schemas-microsoft-com:office:word" xmlns:w="http://schemas.openxmlformats.org/wordprocessingml/2006/main" xmlns:w14="http://schemas.microsoft.com/office/word/2010/wordml" xmlns:wpg="http://schemas.microsoft.com/office/word/2010/wordprocessingGroup" xmlns:wpi="http://schemas.microsoft.com/office/word/2010/wordprocessingInk" xmlns:wne="http://schemas.microsoft.com/office/word/2006/wordml" xmlns:wps="http://schemas.microsoft.com/office/word/2010/wordprocessingShape" mc:Ignorable="w14 wp14">
+<w:hdr xmlns:wpc="http://schemas.microsoft.com/office/word/2010/wordprocessingCanvas" xmlns:cx="http://schemas.microsoft.com/office/drawing/2014/chartex" xmlns:cx1="http://schemas.microsoft.com/office/drawing/2015/9/8/chartex" xmlns:cx2="http://schemas.microsoft.com/office/drawing/2015/10/21/chartex" xmlns:mc="http://schemas.openxmlformats.org/markup-compatibility/2006" xmlns:o="urn:schemas-microsoft-com:office:office" xmlns:r="http://schemas.openxmlformats.org/officeDocument/2006/relationships" xmlns:m="http://schemas.openxmlformats.org/officeDocument/2006/math" xmlns:v="urn:schemas-microsoft-com:vml" xmlns:wp14="http://schemas.microsoft.com/office/word/2010/wordprocessingDrawing" xmlns:wp="http://schemas.openxmlformats.org/drawingml/2006/wordprocessingDrawing" xmlns:w10="urn:schemas-microsoft-com:office:word" xmlns:w="http://schemas.openxmlformats.org/wordprocessingml/2006/main" xmlns:w14="http://schemas.microsoft.com/office/word/2010/wordml" xmlns:w15="http://schemas.microsoft.com/office/word/2012/wordml" xmlns:w16se="http://schemas.microsoft.com/office/word/2015/wordml/symex" xmlns:wpg="http://schemas.microsoft.com/office/word/2010/wordprocessingGroup" xmlns:wpi="http://schemas.microsoft.com/office/word/2010/wordprocessingInk" xmlns:wne="http://schemas.microsoft.com/office/word/2006/wordml" xmlns:wps="http://schemas.microsoft.com/office/word/2010/wordprocessingShape" mc:Ignorable="w14 w15 w16se wp14">
   <w:tbl>
     <w:tblPr>
       <w:tblStyle w:val="TableGrid"/>
@@ -2374,7 +2346,7 @@
               <w:noProof/>
               <w:color w:val="7BA0CD" w:themeColor="accent1" w:themeTint="BF"/>
             </w:rPr>
-            <w:t>2</w:t>
+            <w:t>5</w:t>
           </w:r>
           <w:r>
             <w:rPr>
@@ -2392,7 +2364,7 @@
 </file>
 
 <file path=word/header2.xml><?xml version="1.0" encoding="utf-8"?>
-<w:hdr xmlns:wpc="http://schemas.microsoft.com/office/word/2010/wordprocessingCanvas" xmlns:mc="http://schemas.openxmlformats.org/markup-compatibility/2006" xmlns:o="urn:schemas-microsoft-com:office:office" xmlns:r="http://schemas.openxmlformats.org/officeDocument/2006/relationships" xmlns:m="http://schemas.openxmlformats.org/officeDocument/2006/math" xmlns:v="urn:schemas-microsoft-com:vml" xmlns:wp14="http://schemas.microsoft.com/office/word/2010/wordprocessingDrawing" xmlns:wp="http://schemas.openxmlformats.org/drawingml/2006/wordprocessingDrawing" xmlns:w10="urn:schemas-microsoft-com:office:word" xmlns:w="http://schemas.openxmlformats.org/wordprocessingml/2006/main" xmlns:w14="http://schemas.microsoft.com/office/word/2010/wordml" xmlns:wpg="http://schemas.microsoft.com/office/word/2010/wordprocessingGroup" xmlns:wpi="http://schemas.microsoft.com/office/word/2010/wordprocessingInk" xmlns:wne="http://schemas.microsoft.com/office/word/2006/wordml" xmlns:wps="http://schemas.microsoft.com/office/word/2010/wordprocessingShape" mc:Ignorable="w14 wp14">
+<w:hdr xmlns:wpc="http://schemas.microsoft.com/office/word/2010/wordprocessingCanvas" xmlns:cx="http://schemas.microsoft.com/office/drawing/2014/chartex" xmlns:cx1="http://schemas.microsoft.com/office/drawing/2015/9/8/chartex" xmlns:cx2="http://schemas.microsoft.com/office/drawing/2015/10/21/chartex" xmlns:mc="http://schemas.openxmlformats.org/markup-compatibility/2006" xmlns:o="urn:schemas-microsoft-com:office:office" xmlns:r="http://schemas.openxmlformats.org/officeDocument/2006/relationships" xmlns:m="http://schemas.openxmlformats.org/officeDocument/2006/math" xmlns:v="urn:schemas-microsoft-com:vml" xmlns:wp14="http://schemas.microsoft.com/office/word/2010/wordprocessingDrawing" xmlns:wp="http://schemas.openxmlformats.org/drawingml/2006/wordprocessingDrawing" xmlns:w10="urn:schemas-microsoft-com:office:word" xmlns:w="http://schemas.openxmlformats.org/wordprocessingml/2006/main" xmlns:w14="http://schemas.microsoft.com/office/word/2010/wordml" xmlns:w15="http://schemas.microsoft.com/office/word/2012/wordml" xmlns:w16se="http://schemas.microsoft.com/office/word/2015/wordml/symex" xmlns:wpg="http://schemas.microsoft.com/office/word/2010/wordprocessingGroup" xmlns:wpi="http://schemas.microsoft.com/office/word/2010/wordprocessingInk" xmlns:wne="http://schemas.microsoft.com/office/word/2006/wordml" xmlns:wps="http://schemas.microsoft.com/office/word/2010/wordprocessingShape" mc:Ignorable="w14 w15 w16se wp14">
   <w:p>
     <w:pPr>
       <w:pStyle w:val="Header"/>
@@ -2405,8 +2377,8 @@
 </file>
 
 <file path=word/numbering.xml><?xml version="1.0" encoding="utf-8"?>
-<w:numbering xmlns:wpc="http://schemas.microsoft.com/office/word/2010/wordprocessingCanvas" xmlns:mc="http://schemas.openxmlformats.org/markup-compatibility/2006" xmlns:o="urn:schemas-microsoft-com:office:office" xmlns:r="http://schemas.openxmlformats.org/officeDocument/2006/relationships" xmlns:m="http://schemas.openxmlformats.org/officeDocument/2006/math" xmlns:v="urn:schemas-microsoft-com:vml" xmlns:wp14="http://schemas.microsoft.com/office/word/2010/wordprocessingDrawing" xmlns:wp="http://schemas.openxmlformats.org/drawingml/2006/wordprocessingDrawing" xmlns:w10="urn:schemas-microsoft-com:office:word" xmlns:w="http://schemas.openxmlformats.org/wordprocessingml/2006/main" xmlns:w14="http://schemas.microsoft.com/office/word/2010/wordml" xmlns:wpg="http://schemas.microsoft.com/office/word/2010/wordprocessingGroup" xmlns:wpi="http://schemas.microsoft.com/office/word/2010/wordprocessingInk" xmlns:wne="http://schemas.microsoft.com/office/word/2006/wordml" xmlns:wps="http://schemas.microsoft.com/office/word/2010/wordprocessingShape" mc:Ignorable="w14 wp14">
-  <w:abstractNum w:abstractNumId="0">
+<w:numbering xmlns:wpc="http://schemas.microsoft.com/office/word/2010/wordprocessingCanvas" xmlns:cx="http://schemas.microsoft.com/office/drawing/2014/chartex" xmlns:cx1="http://schemas.microsoft.com/office/drawing/2015/9/8/chartex" xmlns:cx2="http://schemas.microsoft.com/office/drawing/2015/10/21/chartex" xmlns:mc="http://schemas.openxmlformats.org/markup-compatibility/2006" xmlns:o="urn:schemas-microsoft-com:office:office" xmlns:r="http://schemas.openxmlformats.org/officeDocument/2006/relationships" xmlns:m="http://schemas.openxmlformats.org/officeDocument/2006/math" xmlns:v="urn:schemas-microsoft-com:vml" xmlns:wp14="http://schemas.microsoft.com/office/word/2010/wordprocessingDrawing" xmlns:wp="http://schemas.openxmlformats.org/drawingml/2006/wordprocessingDrawing" xmlns:w10="urn:schemas-microsoft-com:office:word" xmlns:w="http://schemas.openxmlformats.org/wordprocessingml/2006/main" xmlns:w14="http://schemas.microsoft.com/office/word/2010/wordml" xmlns:w15="http://schemas.microsoft.com/office/word/2012/wordml" xmlns:w16se="http://schemas.microsoft.com/office/word/2015/wordml/symex" xmlns:wpg="http://schemas.microsoft.com/office/word/2010/wordprocessingGroup" xmlns:wpi="http://schemas.microsoft.com/office/word/2010/wordprocessingInk" xmlns:wne="http://schemas.microsoft.com/office/word/2006/wordml" xmlns:wps="http://schemas.microsoft.com/office/word/2010/wordprocessingShape" mc:Ignorable="w14 w15 w16se wp14">
+  <w:abstractNum w:abstractNumId="0" w15:restartNumberingAfterBreak="0">
     <w:nsid w:val="FFFFFF83"/>
     <w:multiLevelType w:val="singleLevel"/>
     <w:tmpl w:val="C0DE878C"/>
@@ -2427,7 +2399,7 @@
       </w:rPr>
     </w:lvl>
   </w:abstractNum>
-  <w:abstractNum w:abstractNumId="1">
+  <w:abstractNum w:abstractNumId="1" w15:restartNumberingAfterBreak="0">
     <w:nsid w:val="FFFFFF89"/>
     <w:multiLevelType w:val="singleLevel"/>
     <w:tmpl w:val="47D04BD2"/>
@@ -2447,7 +2419,7 @@
       </w:rPr>
     </w:lvl>
   </w:abstractNum>
-  <w:abstractNum w:abstractNumId="2">
+  <w:abstractNum w:abstractNumId="2" w15:restartNumberingAfterBreak="0">
     <w:nsid w:val="1EFA2625"/>
     <w:multiLevelType w:val="hybridMultilevel"/>
     <w:tmpl w:val="2F0C2A44"/>
@@ -2560,7 +2532,7 @@
       </w:rPr>
     </w:lvl>
   </w:abstractNum>
-  <w:abstractNum w:abstractNumId="3">
+  <w:abstractNum w:abstractNumId="3" w15:restartNumberingAfterBreak="0">
     <w:nsid w:val="2A385147"/>
     <w:multiLevelType w:val="hybridMultilevel"/>
     <w:tmpl w:val="BBFC4F08"/>
@@ -2673,7 +2645,7 @@
       </w:rPr>
     </w:lvl>
   </w:abstractNum>
-  <w:abstractNum w:abstractNumId="4">
+  <w:abstractNum w:abstractNumId="4" w15:restartNumberingAfterBreak="0">
     <w:nsid w:val="2D320ADC"/>
     <w:multiLevelType w:val="hybridMultilevel"/>
     <w:tmpl w:val="E6A60516"/>
@@ -2790,7 +2762,7 @@
       </w:rPr>
     </w:lvl>
   </w:abstractNum>
-  <w:abstractNum w:abstractNumId="5">
+  <w:abstractNum w:abstractNumId="5" w15:restartNumberingAfterBreak="0">
     <w:nsid w:val="35E138E3"/>
     <w:multiLevelType w:val="hybridMultilevel"/>
     <w:tmpl w:val="1F90201A"/>
@@ -2903,7 +2875,7 @@
       </w:rPr>
     </w:lvl>
   </w:abstractNum>
-  <w:abstractNum w:abstractNumId="6">
+  <w:abstractNum w:abstractNumId="6" w15:restartNumberingAfterBreak="0">
     <w:nsid w:val="35F369CB"/>
     <w:multiLevelType w:val="hybridMultilevel"/>
     <w:tmpl w:val="6FC07668"/>
@@ -3020,7 +2992,7 @@
       </w:rPr>
     </w:lvl>
   </w:abstractNum>
-  <w:abstractNum w:abstractNumId="7">
+  <w:abstractNum w:abstractNumId="7" w15:restartNumberingAfterBreak="0">
     <w:nsid w:val="36D95033"/>
     <w:multiLevelType w:val="hybridMultilevel"/>
     <w:tmpl w:val="22ECFE7E"/>
@@ -3109,7 +3081,7 @@
       </w:pPr>
     </w:lvl>
   </w:abstractNum>
-  <w:abstractNum w:abstractNumId="8">
+  <w:abstractNum w:abstractNumId="8" w15:restartNumberingAfterBreak="0">
     <w:nsid w:val="38AB3BD4"/>
     <w:multiLevelType w:val="hybridMultilevel"/>
     <w:tmpl w:val="C9ECE320"/>
@@ -3222,7 +3194,7 @@
       </w:rPr>
     </w:lvl>
   </w:abstractNum>
-  <w:abstractNum w:abstractNumId="9">
+  <w:abstractNum w:abstractNumId="9" w15:restartNumberingAfterBreak="0">
     <w:nsid w:val="5E92621E"/>
     <w:multiLevelType w:val="hybridMultilevel"/>
     <w:tmpl w:val="D7961F0E"/>
@@ -3334,7 +3306,7 @@
       </w:rPr>
     </w:lvl>
   </w:abstractNum>
-  <w:abstractNum w:abstractNumId="10">
+  <w:abstractNum w:abstractNumId="10" w15:restartNumberingAfterBreak="0">
     <w:nsid w:val="707750EF"/>
     <w:multiLevelType w:val="hybridMultilevel"/>
     <w:tmpl w:val="4DDA1CF4"/>
@@ -3447,7 +3419,7 @@
       </w:rPr>
     </w:lvl>
   </w:abstractNum>
-  <w:abstractNum w:abstractNumId="11">
+  <w:abstractNum w:abstractNumId="11" w15:restartNumberingAfterBreak="0">
     <w:nsid w:val="777A6589"/>
     <w:multiLevelType w:val="hybridMultilevel"/>
     <w:tmpl w:val="0D2EDF08"/>
@@ -3576,7 +3548,7 @@
 </file>
 
 <file path=word/styles.xml><?xml version="1.0" encoding="utf-8"?>
-<w:styles xmlns:mc="http://schemas.openxmlformats.org/markup-compatibility/2006" xmlns:r="http://schemas.openxmlformats.org/officeDocument/2006/relationships" xmlns:w="http://schemas.openxmlformats.org/wordprocessingml/2006/main" xmlns:w14="http://schemas.microsoft.com/office/word/2010/wordml" mc:Ignorable="w14">
+<w:styles xmlns:mc="http://schemas.openxmlformats.org/markup-compatibility/2006" xmlns:r="http://schemas.openxmlformats.org/officeDocument/2006/relationships" xmlns:w="http://schemas.openxmlformats.org/wordprocessingml/2006/main" xmlns:w14="http://schemas.microsoft.com/office/word/2010/wordml" xmlns:w15="http://schemas.microsoft.com/office/word/2012/wordml" xmlns:w16se="http://schemas.microsoft.com/office/word/2015/wordml/symex" mc:Ignorable="w14 w15 w16se">
   <w:docDefaults>
     <w:rPrDefault>
       <w:rPr>
@@ -3590,149 +3562,378 @@
       </w:pPr>
     </w:pPrDefault>
   </w:docDefaults>
-  <w:latentStyles w:defLockedState="0" w:defUIPriority="99" w:defSemiHidden="1" w:defUnhideWhenUsed="1" w:defQFormat="0" w:count="267">
-    <w:lsdException w:name="Normal" w:semiHidden="0" w:uiPriority="0" w:unhideWhenUsed="0" w:qFormat="1"/>
-    <w:lsdException w:name="heading 1" w:semiHidden="0" w:uiPriority="9" w:unhideWhenUsed="0" w:qFormat="1"/>
-    <w:lsdException w:name="heading 2" w:uiPriority="9" w:qFormat="1"/>
-    <w:lsdException w:name="heading 3" w:uiPriority="9" w:qFormat="1"/>
-    <w:lsdException w:name="heading 4" w:uiPriority="9" w:qFormat="1"/>
-    <w:lsdException w:name="heading 5" w:uiPriority="9" w:qFormat="1"/>
-    <w:lsdException w:name="heading 6" w:uiPriority="9" w:qFormat="1"/>
-    <w:lsdException w:name="heading 7" w:uiPriority="9" w:qFormat="1"/>
-    <w:lsdException w:name="heading 8" w:uiPriority="9" w:qFormat="1"/>
-    <w:lsdException w:name="heading 9" w:uiPriority="9" w:qFormat="1"/>
-    <w:lsdException w:name="toc 1" w:uiPriority="39" w:qFormat="1"/>
-    <w:lsdException w:name="toc 2" w:uiPriority="39" w:qFormat="1"/>
-    <w:lsdException w:name="toc 3" w:uiPriority="39" w:qFormat="1"/>
-    <w:lsdException w:name="toc 4" w:uiPriority="39"/>
-    <w:lsdException w:name="toc 5" w:uiPriority="39"/>
-    <w:lsdException w:name="toc 6" w:uiPriority="39"/>
-    <w:lsdException w:name="toc 7" w:uiPriority="39"/>
-    <w:lsdException w:name="toc 8" w:uiPriority="39"/>
-    <w:lsdException w:name="toc 9" w:uiPriority="39"/>
-    <w:lsdException w:name="caption" w:uiPriority="35" w:qFormat="1"/>
-    <w:lsdException w:name="page number" w:semiHidden="0" w:unhideWhenUsed="0" w:qFormat="1"/>
-    <w:lsdException w:name="toa heading" w:unhideWhenUsed="0"/>
-    <w:lsdException w:name="List Bullet" w:semiHidden="0" w:unhideWhenUsed="0" w:qFormat="1"/>
-    <w:lsdException w:name="List Bullet 2" w:semiHidden="0" w:unhideWhenUsed="0"/>
-    <w:lsdException w:name="Title" w:semiHidden="0" w:uiPriority="0" w:unhideWhenUsed="0" w:qFormat="1"/>
-    <w:lsdException w:name="Signature" w:unhideWhenUsed="0"/>
-    <w:lsdException w:name="Default Paragraph Font" w:uiPriority="1"/>
-    <w:lsdException w:name="Subtitle" w:semiHidden="0" w:uiPriority="0" w:unhideWhenUsed="0" w:qFormat="1"/>
-    <w:lsdException w:name="Strong" w:semiHidden="0" w:uiPriority="1" w:unhideWhenUsed="0" w:qFormat="1"/>
-    <w:lsdException w:name="Emphasis" w:uiPriority="20" w:unhideWhenUsed="0" w:qFormat="1"/>
-    <w:lsdException w:name="Table Grid" w:semiHidden="0" w:uiPriority="59" w:unhideWhenUsed="0"/>
-    <w:lsdException w:name="Placeholder Text" w:unhideWhenUsed="0"/>
-    <w:lsdException w:name="No Spacing" w:semiHidden="0" w:uiPriority="1" w:unhideWhenUsed="0" w:qFormat="1"/>
-    <w:lsdException w:name="Light Shading" w:semiHidden="0" w:uiPriority="60" w:unhideWhenUsed="0"/>
-    <w:lsdException w:name="Light List" w:semiHidden="0" w:uiPriority="61" w:unhideWhenUsed="0"/>
-    <w:lsdException w:name="Light Grid" w:semiHidden="0" w:uiPriority="62" w:unhideWhenUsed="0"/>
-    <w:lsdException w:name="Medium Shading 1" w:semiHidden="0" w:uiPriority="63" w:unhideWhenUsed="0"/>
-    <w:lsdException w:name="Medium Shading 2" w:semiHidden="0" w:uiPriority="64" w:unhideWhenUsed="0"/>
-    <w:lsdException w:name="Medium List 1" w:semiHidden="0" w:uiPriority="65" w:unhideWhenUsed="0"/>
-    <w:lsdException w:name="Medium List 2" w:semiHidden="0" w:uiPriority="66" w:unhideWhenUsed="0"/>
-    <w:lsdException w:name="Medium Grid 1" w:semiHidden="0" w:uiPriority="67" w:unhideWhenUsed="0"/>
-    <w:lsdException w:name="Medium Grid 2" w:semiHidden="0" w:uiPriority="68" w:unhideWhenUsed="0"/>
-    <w:lsdException w:name="Medium Grid 3" w:semiHidden="0" w:uiPriority="69" w:unhideWhenUsed="0"/>
-    <w:lsdException w:name="Dark List" w:semiHidden="0" w:uiPriority="70" w:unhideWhenUsed="0"/>
-    <w:lsdException w:name="Colorful Shading" w:semiHidden="0" w:uiPriority="71" w:unhideWhenUsed="0"/>
-    <w:lsdException w:name="Colorful List" w:semiHidden="0" w:uiPriority="72" w:unhideWhenUsed="0"/>
-    <w:lsdException w:name="Colorful Grid" w:semiHidden="0" w:uiPriority="73" w:unhideWhenUsed="0"/>
-    <w:lsdException w:name="Light Shading Accent 1" w:semiHidden="0" w:uiPriority="60" w:unhideWhenUsed="0"/>
-    <w:lsdException w:name="Light List Accent 1" w:semiHidden="0" w:uiPriority="61" w:unhideWhenUsed="0"/>
-    <w:lsdException w:name="Light Grid Accent 1" w:semiHidden="0" w:uiPriority="62" w:unhideWhenUsed="0"/>
-    <w:lsdException w:name="Medium Shading 1 Accent 1" w:semiHidden="0" w:uiPriority="63" w:unhideWhenUsed="0"/>
-    <w:lsdException w:name="Medium Shading 2 Accent 1" w:semiHidden="0" w:uiPriority="64" w:unhideWhenUsed="0"/>
-    <w:lsdException w:name="Medium List 1 Accent 1" w:semiHidden="0" w:uiPriority="65" w:unhideWhenUsed="0"/>
-    <w:lsdException w:name="Revision" w:unhideWhenUsed="0"/>
-    <w:lsdException w:name="List Paragraph" w:uiPriority="34" w:unhideWhenUsed="0" w:qFormat="1"/>
-    <w:lsdException w:name="Quote" w:uiPriority="29" w:unhideWhenUsed="0" w:qFormat="1"/>
-    <w:lsdException w:name="Intense Quote" w:uiPriority="30" w:unhideWhenUsed="0" w:qFormat="1"/>
-    <w:lsdException w:name="Medium List 2 Accent 1" w:semiHidden="0" w:uiPriority="66" w:unhideWhenUsed="0"/>
-    <w:lsdException w:name="Medium Grid 1 Accent 1" w:semiHidden="0" w:uiPriority="67" w:unhideWhenUsed="0"/>
-    <w:lsdException w:name="Medium Grid 2 Accent 1" w:semiHidden="0" w:uiPriority="68" w:unhideWhenUsed="0"/>
-    <w:lsdException w:name="Medium Grid 3 Accent 1" w:semiHidden="0" w:uiPriority="69" w:unhideWhenUsed="0"/>
-    <w:lsdException w:name="Dark List Accent 1" w:semiHidden="0" w:uiPriority="70" w:unhideWhenUsed="0"/>
-    <w:lsdException w:name="Colorful Shading Accent 1" w:semiHidden="0" w:uiPriority="71" w:unhideWhenUsed="0"/>
-    <w:lsdException w:name="Colorful List Accent 1" w:semiHidden="0" w:uiPriority="72" w:unhideWhenUsed="0"/>
-    <w:lsdException w:name="Colorful Grid Accent 1" w:semiHidden="0" w:uiPriority="73" w:unhideWhenUsed="0"/>
-    <w:lsdException w:name="Light Shading Accent 2" w:semiHidden="0" w:uiPriority="60" w:unhideWhenUsed="0"/>
-    <w:lsdException w:name="Light List Accent 2" w:semiHidden="0" w:uiPriority="61" w:unhideWhenUsed="0"/>
-    <w:lsdException w:name="Light Grid Accent 2" w:semiHidden="0" w:uiPriority="62" w:unhideWhenUsed="0"/>
-    <w:lsdException w:name="Medium Shading 1 Accent 2" w:semiHidden="0" w:uiPriority="63" w:unhideWhenUsed="0"/>
-    <w:lsdException w:name="Medium Shading 2 Accent 2" w:semiHidden="0" w:uiPriority="64" w:unhideWhenUsed="0"/>
-    <w:lsdException w:name="Medium List 1 Accent 2" w:semiHidden="0" w:uiPriority="65" w:unhideWhenUsed="0"/>
-    <w:lsdException w:name="Medium List 2 Accent 2" w:semiHidden="0" w:uiPriority="66" w:unhideWhenUsed="0"/>
-    <w:lsdException w:name="Medium Grid 1 Accent 2" w:semiHidden="0" w:uiPriority="67" w:unhideWhenUsed="0"/>
-    <w:lsdException w:name="Medium Grid 2 Accent 2" w:semiHidden="0" w:uiPriority="68" w:unhideWhenUsed="0"/>
-    <w:lsdException w:name="Medium Grid 3 Accent 2" w:semiHidden="0" w:uiPriority="69" w:unhideWhenUsed="0"/>
-    <w:lsdException w:name="Dark List Accent 2" w:semiHidden="0" w:uiPriority="70" w:unhideWhenUsed="0"/>
-    <w:lsdException w:name="Colorful Shading Accent 2" w:semiHidden="0" w:uiPriority="71" w:unhideWhenUsed="0"/>
-    <w:lsdException w:name="Colorful List Accent 2" w:semiHidden="0" w:uiPriority="72" w:unhideWhenUsed="0"/>
-    <w:lsdException w:name="Colorful Grid Accent 2" w:semiHidden="0" w:uiPriority="73" w:unhideWhenUsed="0"/>
-    <w:lsdException w:name="Light Shading Accent 3" w:semiHidden="0" w:uiPriority="60" w:unhideWhenUsed="0"/>
-    <w:lsdException w:name="Light List Accent 3" w:semiHidden="0" w:uiPriority="61" w:unhideWhenUsed="0"/>
-    <w:lsdException w:name="Light Grid Accent 3" w:semiHidden="0" w:uiPriority="62" w:unhideWhenUsed="0"/>
-    <w:lsdException w:name="Medium Shading 1 Accent 3" w:semiHidden="0" w:uiPriority="63" w:unhideWhenUsed="0"/>
-    <w:lsdException w:name="Medium Shading 2 Accent 3" w:semiHidden="0" w:uiPriority="64" w:unhideWhenUsed="0"/>
-    <w:lsdException w:name="Medium List 1 Accent 3" w:semiHidden="0" w:uiPriority="65" w:unhideWhenUsed="0"/>
-    <w:lsdException w:name="Medium List 2 Accent 3" w:semiHidden="0" w:uiPriority="66" w:unhideWhenUsed="0"/>
-    <w:lsdException w:name="Medium Grid 1 Accent 3" w:semiHidden="0" w:uiPriority="67" w:unhideWhenUsed="0"/>
-    <w:lsdException w:name="Medium Grid 2 Accent 3" w:semiHidden="0" w:uiPriority="68" w:unhideWhenUsed="0"/>
-    <w:lsdException w:name="Medium Grid 3 Accent 3" w:semiHidden="0" w:uiPriority="69" w:unhideWhenUsed="0"/>
-    <w:lsdException w:name="Dark List Accent 3" w:semiHidden="0" w:uiPriority="70" w:unhideWhenUsed="0"/>
-    <w:lsdException w:name="Colorful Shading Accent 3" w:semiHidden="0" w:uiPriority="71" w:unhideWhenUsed="0"/>
-    <w:lsdException w:name="Colorful List Accent 3" w:semiHidden="0" w:uiPriority="72" w:unhideWhenUsed="0"/>
-    <w:lsdException w:name="Colorful Grid Accent 3" w:semiHidden="0" w:uiPriority="73" w:unhideWhenUsed="0"/>
-    <w:lsdException w:name="Light Shading Accent 4" w:semiHidden="0" w:uiPriority="60" w:unhideWhenUsed="0"/>
-    <w:lsdException w:name="Light List Accent 4" w:semiHidden="0" w:uiPriority="61" w:unhideWhenUsed="0"/>
-    <w:lsdException w:name="Light Grid Accent 4" w:semiHidden="0" w:uiPriority="62" w:unhideWhenUsed="0"/>
-    <w:lsdException w:name="Medium Shading 1 Accent 4" w:semiHidden="0" w:uiPriority="63" w:unhideWhenUsed="0"/>
-    <w:lsdException w:name="Medium Shading 2 Accent 4" w:semiHidden="0" w:uiPriority="64" w:unhideWhenUsed="0"/>
-    <w:lsdException w:name="Medium List 1 Accent 4" w:semiHidden="0" w:uiPriority="65" w:unhideWhenUsed="0"/>
-    <w:lsdException w:name="Medium List 2 Accent 4" w:semiHidden="0" w:uiPriority="66" w:unhideWhenUsed="0"/>
-    <w:lsdException w:name="Medium Grid 1 Accent 4" w:semiHidden="0" w:uiPriority="67" w:unhideWhenUsed="0"/>
-    <w:lsdException w:name="Medium Grid 2 Accent 4" w:semiHidden="0" w:uiPriority="68" w:unhideWhenUsed="0"/>
-    <w:lsdException w:name="Medium Grid 3 Accent 4" w:semiHidden="0" w:uiPriority="69" w:unhideWhenUsed="0"/>
-    <w:lsdException w:name="Dark List Accent 4" w:semiHidden="0" w:uiPriority="70" w:unhideWhenUsed="0"/>
-    <w:lsdException w:name="Colorful Shading Accent 4" w:semiHidden="0" w:uiPriority="71" w:unhideWhenUsed="0"/>
-    <w:lsdException w:name="Colorful List Accent 4" w:semiHidden="0" w:uiPriority="72" w:unhideWhenUsed="0"/>
-    <w:lsdException w:name="Colorful Grid Accent 4" w:semiHidden="0" w:uiPriority="73" w:unhideWhenUsed="0"/>
-    <w:lsdException w:name="Light Shading Accent 5" w:semiHidden="0" w:uiPriority="60" w:unhideWhenUsed="0"/>
-    <w:lsdException w:name="Light List Accent 5" w:semiHidden="0" w:uiPriority="61" w:unhideWhenUsed="0"/>
-    <w:lsdException w:name="Light Grid Accent 5" w:semiHidden="0" w:uiPriority="62" w:unhideWhenUsed="0"/>
-    <w:lsdException w:name="Medium Shading 1 Accent 5" w:semiHidden="0" w:uiPriority="63" w:unhideWhenUsed="0"/>
-    <w:lsdException w:name="Medium Shading 2 Accent 5" w:semiHidden="0" w:uiPriority="64" w:unhideWhenUsed="0"/>
-    <w:lsdException w:name="Medium List 1 Accent 5" w:semiHidden="0" w:uiPriority="65" w:unhideWhenUsed="0"/>
-    <w:lsdException w:name="Medium List 2 Accent 5" w:semiHidden="0" w:uiPriority="66" w:unhideWhenUsed="0"/>
-    <w:lsdException w:name="Medium Grid 1 Accent 5" w:semiHidden="0" w:uiPriority="67" w:unhideWhenUsed="0"/>
-    <w:lsdException w:name="Medium Grid 2 Accent 5" w:semiHidden="0" w:uiPriority="68" w:unhideWhenUsed="0"/>
-    <w:lsdException w:name="Medium Grid 3 Accent 5" w:semiHidden="0" w:uiPriority="69" w:unhideWhenUsed="0"/>
-    <w:lsdException w:name="Dark List Accent 5" w:semiHidden="0" w:uiPriority="70" w:unhideWhenUsed="0"/>
-    <w:lsdException w:name="Colorful Shading Accent 5" w:semiHidden="0" w:uiPriority="71" w:unhideWhenUsed="0"/>
-    <w:lsdException w:name="Colorful List Accent 5" w:semiHidden="0" w:uiPriority="72" w:unhideWhenUsed="0"/>
-    <w:lsdException w:name="Colorful Grid Accent 5" w:semiHidden="0" w:uiPriority="73" w:unhideWhenUsed="0"/>
-    <w:lsdException w:name="Light Shading Accent 6" w:semiHidden="0" w:uiPriority="60" w:unhideWhenUsed="0"/>
-    <w:lsdException w:name="Light List Accent 6" w:semiHidden="0" w:uiPriority="61" w:unhideWhenUsed="0"/>
-    <w:lsdException w:name="Light Grid Accent 6" w:semiHidden="0" w:uiPriority="62" w:unhideWhenUsed="0"/>
-    <w:lsdException w:name="Medium Shading 1 Accent 6" w:semiHidden="0" w:uiPriority="63" w:unhideWhenUsed="0"/>
-    <w:lsdException w:name="Medium Shading 2 Accent 6" w:semiHidden="0" w:uiPriority="64" w:unhideWhenUsed="0"/>
-    <w:lsdException w:name="Medium List 1 Accent 6" w:semiHidden="0" w:uiPriority="65" w:unhideWhenUsed="0"/>
-    <w:lsdException w:name="Medium List 2 Accent 6" w:semiHidden="0" w:uiPriority="66" w:unhideWhenUsed="0"/>
-    <w:lsdException w:name="Medium Grid 1 Accent 6" w:semiHidden="0" w:uiPriority="67" w:unhideWhenUsed="0"/>
-    <w:lsdException w:name="Medium Grid 2 Accent 6" w:semiHidden="0" w:uiPriority="68" w:unhideWhenUsed="0"/>
-    <w:lsdException w:name="Medium Grid 3 Accent 6" w:semiHidden="0" w:uiPriority="69" w:unhideWhenUsed="0"/>
-    <w:lsdException w:name="Dark List Accent 6" w:semiHidden="0" w:uiPriority="70" w:unhideWhenUsed="0"/>
-    <w:lsdException w:name="Colorful Shading Accent 6" w:semiHidden="0" w:uiPriority="71" w:unhideWhenUsed="0"/>
-    <w:lsdException w:name="Colorful List Accent 6" w:semiHidden="0" w:uiPriority="72" w:unhideWhenUsed="0"/>
-    <w:lsdException w:name="Colorful Grid Accent 6" w:semiHidden="0" w:uiPriority="73" w:unhideWhenUsed="0"/>
-    <w:lsdException w:name="Subtle Emphasis" w:uiPriority="19" w:unhideWhenUsed="0" w:qFormat="1"/>
-    <w:lsdException w:name="Intense Emphasis" w:uiPriority="21" w:unhideWhenUsed="0" w:qFormat="1"/>
-    <w:lsdException w:name="Subtle Reference" w:uiPriority="31" w:unhideWhenUsed="0" w:qFormat="1"/>
-    <w:lsdException w:name="Intense Reference" w:uiPriority="32" w:unhideWhenUsed="0" w:qFormat="1"/>
-    <w:lsdException w:name="Book Title" w:uiPriority="33" w:unhideWhenUsed="0" w:qFormat="1"/>
-    <w:lsdException w:name="Bibliography" w:uiPriority="37"/>
-    <w:lsdException w:name="TOC Heading" w:semiHidden="0" w:uiPriority="39" w:unhideWhenUsed="0" w:qFormat="1"/>
+  <w:latentStyles w:defLockedState="0" w:defUIPriority="99" w:defSemiHidden="0" w:defUnhideWhenUsed="0" w:defQFormat="0" w:count="372">
+    <w:lsdException w:name="Normal" w:uiPriority="0" w:qFormat="1"/>
+    <w:lsdException w:name="heading 1" w:uiPriority="9" w:qFormat="1"/>
+    <w:lsdException w:name="heading 2" w:semiHidden="1" w:uiPriority="9" w:unhideWhenUsed="1" w:qFormat="1"/>
+    <w:lsdException w:name="heading 3" w:semiHidden="1" w:uiPriority="9" w:unhideWhenUsed="1" w:qFormat="1"/>
+    <w:lsdException w:name="heading 4" w:semiHidden="1" w:uiPriority="9" w:unhideWhenUsed="1" w:qFormat="1"/>
+    <w:lsdException w:name="heading 5" w:semiHidden="1" w:uiPriority="9" w:unhideWhenUsed="1" w:qFormat="1"/>
+    <w:lsdException w:name="heading 6" w:semiHidden="1" w:uiPriority="9" w:unhideWhenUsed="1" w:qFormat="1"/>
+    <w:lsdException w:name="heading 7" w:semiHidden="1" w:uiPriority="9" w:unhideWhenUsed="1" w:qFormat="1"/>
+    <w:lsdException w:name="heading 8" w:semiHidden="1" w:uiPriority="9" w:unhideWhenUsed="1" w:qFormat="1"/>
+    <w:lsdException w:name="heading 9" w:semiHidden="1" w:uiPriority="9" w:unhideWhenUsed="1" w:qFormat="1"/>
+    <w:lsdException w:name="index 1" w:semiHidden="1" w:unhideWhenUsed="1"/>
+    <w:lsdException w:name="index 2" w:semiHidden="1" w:unhideWhenUsed="1"/>
+    <w:lsdException w:name="index 3" w:semiHidden="1" w:unhideWhenUsed="1"/>
+    <w:lsdException w:name="index 4" w:semiHidden="1" w:unhideWhenUsed="1"/>
+    <w:lsdException w:name="index 5" w:semiHidden="1" w:unhideWhenUsed="1"/>
+    <w:lsdException w:name="index 6" w:semiHidden="1" w:unhideWhenUsed="1"/>
+    <w:lsdException w:name="index 7" w:semiHidden="1" w:unhideWhenUsed="1"/>
+    <w:lsdException w:name="index 8" w:semiHidden="1" w:unhideWhenUsed="1"/>
+    <w:lsdException w:name="index 9" w:semiHidden="1" w:unhideWhenUsed="1"/>
+    <w:lsdException w:name="toc 1" w:semiHidden="1" w:uiPriority="39" w:unhideWhenUsed="1" w:qFormat="1"/>
+    <w:lsdException w:name="toc 2" w:semiHidden="1" w:uiPriority="39" w:unhideWhenUsed="1" w:qFormat="1"/>
+    <w:lsdException w:name="toc 3" w:semiHidden="1" w:uiPriority="39" w:unhideWhenUsed="1" w:qFormat="1"/>
+    <w:lsdException w:name="toc 4" w:semiHidden="1" w:uiPriority="39" w:unhideWhenUsed="1"/>
+    <w:lsdException w:name="toc 5" w:semiHidden="1" w:uiPriority="39" w:unhideWhenUsed="1"/>
+    <w:lsdException w:name="toc 6" w:semiHidden="1" w:uiPriority="39" w:unhideWhenUsed="1"/>
+    <w:lsdException w:name="toc 7" w:semiHidden="1" w:uiPriority="39" w:unhideWhenUsed="1"/>
+    <w:lsdException w:name="toc 8" w:semiHidden="1" w:uiPriority="39" w:unhideWhenUsed="1"/>
+    <w:lsdException w:name="toc 9" w:semiHidden="1" w:uiPriority="39" w:unhideWhenUsed="1"/>
+    <w:lsdException w:name="Normal Indent" w:semiHidden="1" w:unhideWhenUsed="1"/>
+    <w:lsdException w:name="footnote text" w:semiHidden="1" w:unhideWhenUsed="1"/>
+    <w:lsdException w:name="annotation text" w:semiHidden="1" w:unhideWhenUsed="1"/>
+    <w:lsdException w:name="header" w:semiHidden="1" w:unhideWhenUsed="1"/>
+    <w:lsdException w:name="footer" w:semiHidden="1" w:unhideWhenUsed="1"/>
+    <w:lsdException w:name="index heading" w:semiHidden="1" w:unhideWhenUsed="1"/>
+    <w:lsdException w:name="caption" w:semiHidden="1" w:uiPriority="35" w:unhideWhenUsed="1" w:qFormat="1"/>
+    <w:lsdException w:name="table of figures" w:semiHidden="1" w:unhideWhenUsed="1"/>
+    <w:lsdException w:name="envelope address" w:semiHidden="1" w:unhideWhenUsed="1"/>
+    <w:lsdException w:name="envelope return" w:semiHidden="1" w:unhideWhenUsed="1"/>
+    <w:lsdException w:name="footnote reference" w:semiHidden="1" w:unhideWhenUsed="1"/>
+    <w:lsdException w:name="annotation reference" w:semiHidden="1" w:unhideWhenUsed="1"/>
+    <w:lsdException w:name="line number" w:semiHidden="1" w:unhideWhenUsed="1"/>
+    <w:lsdException w:name="page number" w:qFormat="1"/>
+    <w:lsdException w:name="endnote reference" w:semiHidden="1" w:unhideWhenUsed="1"/>
+    <w:lsdException w:name="endnote text" w:semiHidden="1" w:unhideWhenUsed="1"/>
+    <w:lsdException w:name="table of authorities" w:semiHidden="1" w:unhideWhenUsed="1"/>
+    <w:lsdException w:name="macro" w:semiHidden="1" w:unhideWhenUsed="1"/>
+    <w:lsdException w:name="toa heading" w:semiHidden="1"/>
+    <w:lsdException w:name="List" w:semiHidden="1" w:unhideWhenUsed="1"/>
+    <w:lsdException w:name="List Bullet" w:qFormat="1"/>
+    <w:lsdException w:name="List Number" w:semiHidden="1" w:unhideWhenUsed="1"/>
+    <w:lsdException w:name="List 2" w:semiHidden="1" w:unhideWhenUsed="1"/>
+    <w:lsdException w:name="List 3" w:semiHidden="1" w:unhideWhenUsed="1"/>
+    <w:lsdException w:name="List 4" w:semiHidden="1" w:unhideWhenUsed="1"/>
+    <w:lsdException w:name="List 5" w:semiHidden="1" w:unhideWhenUsed="1"/>
+    <w:lsdException w:name="List Bullet 3" w:semiHidden="1" w:unhideWhenUsed="1"/>
+    <w:lsdException w:name="List Bullet 4" w:semiHidden="1" w:unhideWhenUsed="1"/>
+    <w:lsdException w:name="List Bullet 5" w:semiHidden="1" w:unhideWhenUsed="1"/>
+    <w:lsdException w:name="List Number 2" w:semiHidden="1" w:unhideWhenUsed="1"/>
+    <w:lsdException w:name="List Number 3" w:semiHidden="1" w:unhideWhenUsed="1"/>
+    <w:lsdException w:name="List Number 4" w:semiHidden="1" w:unhideWhenUsed="1"/>
+    <w:lsdException w:name="List Number 5" w:semiHidden="1" w:unhideWhenUsed="1"/>
+    <w:lsdException w:name="Title" w:uiPriority="0" w:qFormat="1"/>
+    <w:lsdException w:name="Closing" w:semiHidden="1" w:unhideWhenUsed="1"/>
+    <w:lsdException w:name="Signature" w:semiHidden="1"/>
+    <w:lsdException w:name="Default Paragraph Font" w:semiHidden="1" w:uiPriority="1" w:unhideWhenUsed="1"/>
+    <w:lsdException w:name="Body Text" w:semiHidden="1" w:unhideWhenUsed="1"/>
+    <w:lsdException w:name="Body Text Indent" w:semiHidden="1" w:unhideWhenUsed="1"/>
+    <w:lsdException w:name="List Continue" w:semiHidden="1" w:unhideWhenUsed="1"/>
+    <w:lsdException w:name="List Continue 2" w:semiHidden="1" w:unhideWhenUsed="1"/>
+    <w:lsdException w:name="List Continue 3" w:semiHidden="1" w:unhideWhenUsed="1"/>
+    <w:lsdException w:name="List Continue 4" w:semiHidden="1" w:unhideWhenUsed="1"/>
+    <w:lsdException w:name="List Continue 5" w:semiHidden="1" w:unhideWhenUsed="1"/>
+    <w:lsdException w:name="Message Header" w:semiHidden="1" w:unhideWhenUsed="1"/>
+    <w:lsdException w:name="Subtitle" w:uiPriority="0" w:qFormat="1"/>
+    <w:lsdException w:name="Salutation" w:semiHidden="1" w:unhideWhenUsed="1"/>
+    <w:lsdException w:name="Date" w:semiHidden="1" w:unhideWhenUsed="1"/>
+    <w:lsdException w:name="Body Text First Indent" w:semiHidden="1" w:unhideWhenUsed="1"/>
+    <w:lsdException w:name="Body Text First Indent 2" w:semiHidden="1" w:unhideWhenUsed="1"/>
+    <w:lsdException w:name="Note Heading" w:semiHidden="1" w:unhideWhenUsed="1"/>
+    <w:lsdException w:name="Body Text 2" w:semiHidden="1" w:unhideWhenUsed="1"/>
+    <w:lsdException w:name="Body Text 3" w:semiHidden="1" w:unhideWhenUsed="1"/>
+    <w:lsdException w:name="Body Text Indent 2" w:semiHidden="1" w:unhideWhenUsed="1"/>
+    <w:lsdException w:name="Body Text Indent 3" w:semiHidden="1" w:unhideWhenUsed="1"/>
+    <w:lsdException w:name="Block Text" w:semiHidden="1" w:unhideWhenUsed="1"/>
+    <w:lsdException w:name="Hyperlink" w:semiHidden="1" w:unhideWhenUsed="1"/>
+    <w:lsdException w:name="FollowedHyperlink" w:semiHidden="1" w:unhideWhenUsed="1"/>
+    <w:lsdException w:name="Strong" w:uiPriority="1" w:qFormat="1"/>
+    <w:lsdException w:name="Emphasis" w:uiPriority="20" w:qFormat="1"/>
+    <w:lsdException w:name="Document Map" w:semiHidden="1" w:unhideWhenUsed="1"/>
+    <w:lsdException w:name="Plain Text" w:semiHidden="1" w:unhideWhenUsed="1"/>
+    <w:lsdException w:name="E-mail Signature" w:semiHidden="1" w:unhideWhenUsed="1"/>
+    <w:lsdException w:name="HTML Top of Form" w:semiHidden="1" w:unhideWhenUsed="1"/>
+    <w:lsdException w:name="HTML Bottom of Form" w:semiHidden="1" w:unhideWhenUsed="1"/>
+    <w:lsdException w:name="Normal (Web)" w:semiHidden="1" w:unhideWhenUsed="1"/>
+    <w:lsdException w:name="HTML Acronym" w:semiHidden="1" w:unhideWhenUsed="1"/>
+    <w:lsdException w:name="HTML Address" w:semiHidden="1" w:unhideWhenUsed="1"/>
+    <w:lsdException w:name="HTML Cite" w:semiHidden="1" w:unhideWhenUsed="1"/>
+    <w:lsdException w:name="HTML Code" w:semiHidden="1" w:unhideWhenUsed="1"/>
+    <w:lsdException w:name="HTML Definition" w:semiHidden="1" w:unhideWhenUsed="1"/>
+    <w:lsdException w:name="HTML Keyboard" w:semiHidden="1" w:unhideWhenUsed="1"/>
+    <w:lsdException w:name="HTML Preformatted" w:semiHidden="1" w:unhideWhenUsed="1"/>
+    <w:lsdException w:name="HTML Sample" w:semiHidden="1" w:unhideWhenUsed="1"/>
+    <w:lsdException w:name="HTML Typewriter" w:semiHidden="1" w:unhideWhenUsed="1"/>
+    <w:lsdException w:name="HTML Variable" w:semiHidden="1" w:unhideWhenUsed="1"/>
+    <w:lsdException w:name="Normal Table" w:semiHidden="1" w:unhideWhenUsed="1"/>
+    <w:lsdException w:name="annotation subject" w:semiHidden="1" w:unhideWhenUsed="1"/>
+    <w:lsdException w:name="No List" w:semiHidden="1" w:unhideWhenUsed="1"/>
+    <w:lsdException w:name="Outline List 1" w:semiHidden="1" w:unhideWhenUsed="1"/>
+    <w:lsdException w:name="Outline List 2" w:semiHidden="1" w:unhideWhenUsed="1"/>
+    <w:lsdException w:name="Outline List 3" w:semiHidden="1" w:unhideWhenUsed="1"/>
+    <w:lsdException w:name="Table Simple 1" w:semiHidden="1" w:unhideWhenUsed="1"/>
+    <w:lsdException w:name="Table Simple 2" w:semiHidden="1" w:unhideWhenUsed="1"/>
+    <w:lsdException w:name="Table Simple 3" w:semiHidden="1" w:unhideWhenUsed="1"/>
+    <w:lsdException w:name="Table Classic 1" w:semiHidden="1" w:unhideWhenUsed="1"/>
+    <w:lsdException w:name="Table Classic 2" w:semiHidden="1" w:unhideWhenUsed="1"/>
+    <w:lsdException w:name="Table Classic 3" w:semiHidden="1" w:unhideWhenUsed="1"/>
+    <w:lsdException w:name="Table Classic 4" w:semiHidden="1" w:unhideWhenUsed="1"/>
+    <w:lsdException w:name="Table Colorful 1" w:semiHidden="1" w:unhideWhenUsed="1"/>
+    <w:lsdException w:name="Table Colorful 2" w:semiHidden="1" w:unhideWhenUsed="1"/>
+    <w:lsdException w:name="Table Colorful 3" w:semiHidden="1" w:unhideWhenUsed="1"/>
+    <w:lsdException w:name="Table Columns 1" w:semiHidden="1" w:unhideWhenUsed="1"/>
+    <w:lsdException w:name="Table Columns 2" w:semiHidden="1" w:unhideWhenUsed="1"/>
+    <w:lsdException w:name="Table Columns 3" w:semiHidden="1" w:unhideWhenUsed="1"/>
+    <w:lsdException w:name="Table Columns 4" w:semiHidden="1" w:unhideWhenUsed="1"/>
+    <w:lsdException w:name="Table Columns 5" w:semiHidden="1" w:unhideWhenUsed="1"/>
+    <w:lsdException w:name="Table Grid 1" w:semiHidden="1" w:unhideWhenUsed="1"/>
+    <w:lsdException w:name="Table Grid 2" w:semiHidden="1" w:unhideWhenUsed="1"/>
+    <w:lsdException w:name="Table Grid 3" w:semiHidden="1" w:unhideWhenUsed="1"/>
+    <w:lsdException w:name="Table Grid 4" w:semiHidden="1" w:unhideWhenUsed="1"/>
+    <w:lsdException w:name="Table Grid 5" w:semiHidden="1" w:unhideWhenUsed="1"/>
+    <w:lsdException w:name="Table Grid 6" w:semiHidden="1" w:unhideWhenUsed="1"/>
+    <w:lsdException w:name="Table Grid 7" w:semiHidden="1" w:unhideWhenUsed="1"/>
+    <w:lsdException w:name="Table Grid 8" w:semiHidden="1" w:unhideWhenUsed="1"/>
+    <w:lsdException w:name="Table List 1" w:semiHidden="1" w:unhideWhenUsed="1"/>
+    <w:lsdException w:name="Table List 2" w:semiHidden="1" w:unhideWhenUsed="1"/>
+    <w:lsdException w:name="Table List 3" w:semiHidden="1" w:unhideWhenUsed="1"/>
+    <w:lsdException w:name="Table List 4" w:semiHidden="1" w:unhideWhenUsed="1"/>
+    <w:lsdException w:name="Table List 5" w:semiHidden="1" w:unhideWhenUsed="1"/>
+    <w:lsdException w:name="Table List 6" w:semiHidden="1" w:unhideWhenUsed="1"/>
+    <w:lsdException w:name="Table List 7" w:semiHidden="1" w:unhideWhenUsed="1"/>
+    <w:lsdException w:name="Table List 8" w:semiHidden="1" w:unhideWhenUsed="1"/>
+    <w:lsdException w:name="Table 3D effects 1" w:semiHidden="1" w:unhideWhenUsed="1"/>
+    <w:lsdException w:name="Table 3D effects 2" w:semiHidden="1" w:unhideWhenUsed="1"/>
+    <w:lsdException w:name="Table 3D effects 3" w:semiHidden="1" w:unhideWhenUsed="1"/>
+    <w:lsdException w:name="Table Contemporary" w:semiHidden="1" w:unhideWhenUsed="1"/>
+    <w:lsdException w:name="Table Elegant" w:semiHidden="1" w:unhideWhenUsed="1"/>
+    <w:lsdException w:name="Table Professional" w:semiHidden="1" w:unhideWhenUsed="1"/>
+    <w:lsdException w:name="Table Subtle 1" w:semiHidden="1" w:unhideWhenUsed="1"/>
+    <w:lsdException w:name="Table Subtle 2" w:semiHidden="1" w:unhideWhenUsed="1"/>
+    <w:lsdException w:name="Table Web 1" w:semiHidden="1" w:unhideWhenUsed="1"/>
+    <w:lsdException w:name="Table Web 2" w:semiHidden="1" w:unhideWhenUsed="1"/>
+    <w:lsdException w:name="Table Web 3" w:semiHidden="1" w:unhideWhenUsed="1"/>
+    <w:lsdException w:name="Balloon Text" w:semiHidden="1" w:unhideWhenUsed="1"/>
+    <w:lsdException w:name="Table Grid" w:uiPriority="59"/>
+    <w:lsdException w:name="Table Theme" w:semiHidden="1" w:unhideWhenUsed="1"/>
+    <w:lsdException w:name="Placeholder Text" w:semiHidden="1"/>
+    <w:lsdException w:name="No Spacing" w:uiPriority="1" w:qFormat="1"/>
+    <w:lsdException w:name="Light Shading" w:uiPriority="60"/>
+    <w:lsdException w:name="Light List" w:uiPriority="61"/>
+    <w:lsdException w:name="Light Grid" w:uiPriority="62"/>
+    <w:lsdException w:name="Medium Shading 1" w:uiPriority="63"/>
+    <w:lsdException w:name="Medium Shading 2" w:uiPriority="64"/>
+    <w:lsdException w:name="Medium List 1" w:uiPriority="65"/>
+    <w:lsdException w:name="Medium List 2" w:uiPriority="66"/>
+    <w:lsdException w:name="Medium Grid 1" w:uiPriority="67"/>
+    <w:lsdException w:name="Medium Grid 2" w:uiPriority="68"/>
+    <w:lsdException w:name="Medium Grid 3" w:uiPriority="69"/>
+    <w:lsdException w:name="Dark List" w:uiPriority="70"/>
+    <w:lsdException w:name="Colorful Shading" w:uiPriority="71"/>
+    <w:lsdException w:name="Colorful List" w:uiPriority="72"/>
+    <w:lsdException w:name="Colorful Grid" w:uiPriority="73"/>
+    <w:lsdException w:name="Light Shading Accent 1" w:uiPriority="60"/>
+    <w:lsdException w:name="Light List Accent 1" w:uiPriority="61"/>
+    <w:lsdException w:name="Light Grid Accent 1" w:uiPriority="62"/>
+    <w:lsdException w:name="Medium Shading 1 Accent 1" w:uiPriority="63"/>
+    <w:lsdException w:name="Medium Shading 2 Accent 1" w:uiPriority="64"/>
+    <w:lsdException w:name="Medium List 1 Accent 1" w:uiPriority="65"/>
+    <w:lsdException w:name="Revision" w:semiHidden="1"/>
+    <w:lsdException w:name="List Paragraph" w:uiPriority="34" w:qFormat="1"/>
+    <w:lsdException w:name="Quote" w:uiPriority="29" w:qFormat="1"/>
+    <w:lsdException w:name="Intense Quote" w:uiPriority="30" w:qFormat="1"/>
+    <w:lsdException w:name="Medium List 2 Accent 1" w:uiPriority="66"/>
+    <w:lsdException w:name="Medium Grid 1 Accent 1" w:uiPriority="67"/>
+    <w:lsdException w:name="Medium Grid 2 Accent 1" w:uiPriority="68"/>
+    <w:lsdException w:name="Medium Grid 3 Accent 1" w:uiPriority="69"/>
+    <w:lsdException w:name="Dark List Accent 1" w:uiPriority="70"/>
+    <w:lsdException w:name="Colorful Shading Accent 1" w:uiPriority="71"/>
+    <w:lsdException w:name="Colorful List Accent 1" w:uiPriority="72"/>
+    <w:lsdException w:name="Colorful Grid Accent 1" w:uiPriority="73"/>
+    <w:lsdException w:name="Light Shading Accent 2" w:uiPriority="60"/>
+    <w:lsdException w:name="Light List Accent 2" w:uiPriority="61"/>
+    <w:lsdException w:name="Light Grid Accent 2" w:uiPriority="62"/>
+    <w:lsdException w:name="Medium Shading 1 Accent 2" w:uiPriority="63"/>
+    <w:lsdException w:name="Medium Shading 2 Accent 2" w:uiPriority="64"/>
+    <w:lsdException w:name="Medium List 1 Accent 2" w:uiPriority="65"/>
+    <w:lsdException w:name="Medium List 2 Accent 2" w:uiPriority="66"/>
+    <w:lsdException w:name="Medium Grid 1 Accent 2" w:uiPriority="67"/>
+    <w:lsdException w:name="Medium Grid 2 Accent 2" w:uiPriority="68"/>
+    <w:lsdException w:name="Medium Grid 3 Accent 2" w:uiPriority="69"/>
+    <w:lsdException w:name="Dark List Accent 2" w:uiPriority="70"/>
+    <w:lsdException w:name="Colorful Shading Accent 2" w:uiPriority="71"/>
+    <w:lsdException w:name="Colorful List Accent 2" w:uiPriority="72"/>
+    <w:lsdException w:name="Colorful Grid Accent 2" w:uiPriority="73"/>
+    <w:lsdException w:name="Light Shading Accent 3" w:uiPriority="60"/>
+    <w:lsdException w:name="Light List Accent 3" w:uiPriority="61"/>
+    <w:lsdException w:name="Light Grid Accent 3" w:uiPriority="62"/>
+    <w:lsdException w:name="Medium Shading 1 Accent 3" w:uiPriority="63"/>
+    <w:lsdException w:name="Medium Shading 2 Accent 3" w:uiPriority="64"/>
+    <w:lsdException w:name="Medium List 1 Accent 3" w:uiPriority="65"/>
+    <w:lsdException w:name="Medium List 2 Accent 3" w:uiPriority="66"/>
+    <w:lsdException w:name="Medium Grid 1 Accent 3" w:uiPriority="67"/>
+    <w:lsdException w:name="Medium Grid 2 Accent 3" w:uiPriority="68"/>
+    <w:lsdException w:name="Medium Grid 3 Accent 3" w:uiPriority="69"/>
+    <w:lsdException w:name="Dark List Accent 3" w:uiPriority="70"/>
+    <w:lsdException w:name="Colorful Shading Accent 3" w:uiPriority="71"/>
+    <w:lsdException w:name="Colorful List Accent 3" w:uiPriority="72"/>
+    <w:lsdException w:name="Colorful Grid Accent 3" w:uiPriority="73"/>
+    <w:lsdException w:name="Light Shading Accent 4" w:uiPriority="60"/>
+    <w:lsdException w:name="Light List Accent 4" w:uiPriority="61"/>
+    <w:lsdException w:name="Light Grid Accent 4" w:uiPriority="62"/>
+    <w:lsdException w:name="Medium Shading 1 Accent 4" w:uiPriority="63"/>
+    <w:lsdException w:name="Medium Shading 2 Accent 4" w:uiPriority="64"/>
+    <w:lsdException w:name="Medium List 1 Accent 4" w:uiPriority="65"/>
+    <w:lsdException w:name="Medium List 2 Accent 4" w:uiPriority="66"/>
+    <w:lsdException w:name="Medium Grid 1 Accent 4" w:uiPriority="67"/>
+    <w:lsdException w:name="Medium Grid 2 Accent 4" w:uiPriority="68"/>
+    <w:lsdException w:name="Medium Grid 3 Accent 4" w:uiPriority="69"/>
+    <w:lsdException w:name="Dark List Accent 4" w:uiPriority="70"/>
+    <w:lsdException w:name="Colorful Shading Accent 4" w:uiPriority="71"/>
+    <w:lsdException w:name="Colorful List Accent 4" w:uiPriority="72"/>
+    <w:lsdException w:name="Colorful Grid Accent 4" w:uiPriority="73"/>
+    <w:lsdException w:name="Light Shading Accent 5" w:uiPriority="60"/>
+    <w:lsdException w:name="Light List Accent 5" w:uiPriority="61"/>
+    <w:lsdException w:name="Light Grid Accent 5" w:uiPriority="62"/>
+    <w:lsdException w:name="Medium Shading 1 Accent 5" w:uiPriority="63"/>
+    <w:lsdException w:name="Medium Shading 2 Accent 5" w:uiPriority="64"/>
+    <w:lsdException w:name="Medium List 1 Accent 5" w:uiPriority="65"/>
+    <w:lsdException w:name="Medium List 2 Accent 5" w:uiPriority="66"/>
+    <w:lsdException w:name="Medium Grid 1 Accent 5" w:uiPriority="67"/>
+    <w:lsdException w:name="Medium Grid 2 Accent 5" w:uiPriority="68"/>
+    <w:lsdException w:name="Medium Grid 3 Accent 5" w:uiPriority="69"/>
+    <w:lsdException w:name="Dark List Accent 5" w:uiPriority="70"/>
+    <w:lsdException w:name="Colorful Shading Accent 5" w:uiPriority="71"/>
+    <w:lsdException w:name="Colorful List Accent 5" w:uiPriority="72"/>
+    <w:lsdException w:name="Colorful Grid Accent 5" w:uiPriority="73"/>
+    <w:lsdException w:name="Light Shading Accent 6" w:uiPriority="60"/>
+    <w:lsdException w:name="Light List Accent 6" w:uiPriority="61"/>
+    <w:lsdException w:name="Light Grid Accent 6" w:uiPriority="62"/>
+    <w:lsdException w:name="Medium Shading 1 Accent 6" w:uiPriority="63"/>
+    <w:lsdException w:name="Medium Shading 2 Accent 6" w:uiPriority="64"/>
+    <w:lsdException w:name="Medium List 1 Accent 6" w:uiPriority="65"/>
+    <w:lsdException w:name="Medium List 2 Accent 6" w:uiPriority="66"/>
+    <w:lsdException w:name="Medium Grid 1 Accent 6" w:uiPriority="67"/>
+    <w:lsdException w:name="Medium Grid 2 Accent 6" w:uiPriority="68"/>
+    <w:lsdException w:name="Medium Grid 3 Accent 6" w:uiPriority="69"/>
+    <w:lsdException w:name="Dark List Accent 6" w:uiPriority="70"/>
+    <w:lsdException w:name="Colorful Shading Accent 6" w:uiPriority="71"/>
+    <w:lsdException w:name="Colorful List Accent 6" w:uiPriority="72"/>
+    <w:lsdException w:name="Colorful Grid Accent 6" w:uiPriority="73"/>
+    <w:lsdException w:name="Subtle Emphasis" w:uiPriority="19" w:qFormat="1"/>
+    <w:lsdException w:name="Intense Emphasis" w:uiPriority="21" w:qFormat="1"/>
+    <w:lsdException w:name="Subtle Reference" w:uiPriority="31" w:qFormat="1"/>
+    <w:lsdException w:name="Intense Reference" w:uiPriority="32" w:qFormat="1"/>
+    <w:lsdException w:name="Book Title" w:uiPriority="33" w:qFormat="1"/>
+    <w:lsdException w:name="Bibliography" w:semiHidden="1" w:uiPriority="37" w:unhideWhenUsed="1"/>
+    <w:lsdException w:name="TOC Heading" w:uiPriority="39" w:qFormat="1"/>
+    <w:lsdException w:name="Plain Table 1" w:uiPriority="41"/>
+    <w:lsdException w:name="Plain Table 2" w:uiPriority="42"/>
+    <w:lsdException w:name="Plain Table 3" w:uiPriority="43"/>
+    <w:lsdException w:name="Plain Table 4" w:uiPriority="44"/>
+    <w:lsdException w:name="Plain Table 5" w:uiPriority="45"/>
+    <w:lsdException w:name="Grid Table Light" w:uiPriority="40"/>
+    <w:lsdException w:name="Grid Table 1 Light" w:uiPriority="46"/>
+    <w:lsdException w:name="Grid Table 2" w:uiPriority="47"/>
+    <w:lsdException w:name="Grid Table 3" w:uiPriority="48"/>
+    <w:lsdException w:name="Grid Table 4" w:uiPriority="49"/>
+    <w:lsdException w:name="Grid Table 5 Dark" w:uiPriority="50"/>
+    <w:lsdException w:name="Grid Table 6 Colorful" w:uiPriority="51"/>
+    <w:lsdException w:name="Grid Table 7 Colorful" w:uiPriority="52"/>
+    <w:lsdException w:name="Grid Table 1 Light Accent 1" w:uiPriority="46"/>
+    <w:lsdException w:name="Grid Table 2 Accent 1" w:uiPriority="47"/>
+    <w:lsdException w:name="Grid Table 3 Accent 1" w:uiPriority="48"/>
+    <w:lsdException w:name="Grid Table 4 Accent 1" w:uiPriority="49"/>
+    <w:lsdException w:name="Grid Table 5 Dark Accent 1" w:uiPriority="50"/>
+    <w:lsdException w:name="Grid Table 6 Colorful Accent 1" w:uiPriority="51"/>
+    <w:lsdException w:name="Grid Table 7 Colorful Accent 1" w:uiPriority="52"/>
+    <w:lsdException w:name="Grid Table 1 Light Accent 2" w:uiPriority="46"/>
+    <w:lsdException w:name="Grid Table 2 Accent 2" w:uiPriority="47"/>
+    <w:lsdException w:name="Grid Table 3 Accent 2" w:uiPriority="48"/>
+    <w:lsdException w:name="Grid Table 4 Accent 2" w:uiPriority="49"/>
+    <w:lsdException w:name="Grid Table 5 Dark Accent 2" w:uiPriority="50"/>
+    <w:lsdException w:name="Grid Table 6 Colorful Accent 2" w:uiPriority="51"/>
+    <w:lsdException w:name="Grid Table 7 Colorful Accent 2" w:uiPriority="52"/>
+    <w:lsdException w:name="Grid Table 1 Light Accent 3" w:uiPriority="46"/>
+    <w:lsdException w:name="Grid Table 2 Accent 3" w:uiPriority="47"/>
+    <w:lsdException w:name="Grid Table 3 Accent 3" w:uiPriority="48"/>
+    <w:lsdException w:name="Grid Table 4 Accent 3" w:uiPriority="49"/>
+    <w:lsdException w:name="Grid Table 5 Dark Accent 3" w:uiPriority="50"/>
+    <w:lsdException w:name="Grid Table 6 Colorful Accent 3" w:uiPriority="51"/>
+    <w:lsdException w:name="Grid Table 7 Colorful Accent 3" w:uiPriority="52"/>
+    <w:lsdException w:name="Grid Table 1 Light Accent 4" w:uiPriority="46"/>
+    <w:lsdException w:name="Grid Table 2 Accent 4" w:uiPriority="47"/>
+    <w:lsdException w:name="Grid Table 3 Accent 4" w:uiPriority="48"/>
+    <w:lsdException w:name="Grid Table 4 Accent 4" w:uiPriority="49"/>
+    <w:lsdException w:name="Grid Table 5 Dark Accent 4" w:uiPriority="50"/>
+    <w:lsdException w:name="Grid Table 6 Colorful Accent 4" w:uiPriority="51"/>
+    <w:lsdException w:name="Grid Table 7 Colorful Accent 4" w:uiPriority="52"/>
+    <w:lsdException w:name="Grid Table 1 Light Accent 5" w:uiPriority="46"/>
+    <w:lsdException w:name="Grid Table 2 Accent 5" w:uiPriority="47"/>
+    <w:lsdException w:name="Grid Table 3 Accent 5" w:uiPriority="48"/>
+    <w:lsdException w:name="Grid Table 4 Accent 5" w:uiPriority="49"/>
+    <w:lsdException w:name="Grid Table 5 Dark Accent 5" w:uiPriority="50"/>
+    <w:lsdException w:name="Grid Table 6 Colorful Accent 5" w:uiPriority="51"/>
+    <w:lsdException w:name="Grid Table 7 Colorful Accent 5" w:uiPriority="52"/>
+    <w:lsdException w:name="Grid Table 1 Light Accent 6" w:uiPriority="46"/>
+    <w:lsdException w:name="Grid Table 2 Accent 6" w:uiPriority="47"/>
+    <w:lsdException w:name="Grid Table 3 Accent 6" w:uiPriority="48"/>
+    <w:lsdException w:name="Grid Table 4 Accent 6" w:uiPriority="49"/>
+    <w:lsdException w:name="Grid Table 5 Dark Accent 6" w:uiPriority="50"/>
+    <w:lsdException w:name="Grid Table 6 Colorful Accent 6" w:uiPriority="51"/>
+    <w:lsdException w:name="Grid Table 7 Colorful Accent 6" w:uiPriority="52"/>
+    <w:lsdException w:name="List Table 1 Light" w:uiPriority="46"/>
+    <w:lsdException w:name="List Table 2" w:uiPriority="47"/>
+    <w:lsdException w:name="List Table 3" w:uiPriority="48"/>
+    <w:lsdException w:name="List Table 4" w:uiPriority="49"/>
+    <w:lsdException w:name="List Table 5 Dark" w:uiPriority="50"/>
+    <w:lsdException w:name="List Table 6 Colorful" w:uiPriority="51"/>
+    <w:lsdException w:name="List Table 7 Colorful" w:uiPriority="52"/>
+    <w:lsdException w:name="List Table 1 Light Accent 1" w:uiPriority="46"/>
+    <w:lsdException w:name="List Table 2 Accent 1" w:uiPriority="47"/>
+    <w:lsdException w:name="List Table 3 Accent 1" w:uiPriority="48"/>
+    <w:lsdException w:name="List Table 4 Accent 1" w:uiPriority="49"/>
+    <w:lsdException w:name="List Table 5 Dark Accent 1" w:uiPriority="50"/>
+    <w:lsdException w:name="List Table 6 Colorful Accent 1" w:uiPriority="51"/>
+    <w:lsdException w:name="List Table 7 Colorful Accent 1" w:uiPriority="52"/>
+    <w:lsdException w:name="List Table 1 Light Accent 2" w:uiPriority="46"/>
+    <w:lsdException w:name="List Table 2 Accent 2" w:uiPriority="47"/>
+    <w:lsdException w:name="List Table 3 Accent 2" w:uiPriority="48"/>
+    <w:lsdException w:name="List Table 4 Accent 2" w:uiPriority="49"/>
+    <w:lsdException w:name="List Table 5 Dark Accent 2" w:uiPriority="50"/>
+    <w:lsdException w:name="List Table 6 Colorful Accent 2" w:uiPriority="51"/>
+    <w:lsdException w:name="List Table 7 Colorful Accent 2" w:uiPriority="52"/>
+    <w:lsdException w:name="List Table 1 Light Accent 3" w:uiPriority="46"/>
+    <w:lsdException w:name="List Table 2 Accent 3" w:uiPriority="47"/>
+    <w:lsdException w:name="List Table 3 Accent 3" w:uiPriority="48"/>
+    <w:lsdException w:name="List Table 4 Accent 3" w:uiPriority="49"/>
+    <w:lsdException w:name="List Table 5 Dark Accent 3" w:uiPriority="50"/>
+    <w:lsdException w:name="List Table 6 Colorful Accent 3" w:uiPriority="51"/>
+    <w:lsdException w:name="List Table 7 Colorful Accent 3" w:uiPriority="52"/>
+    <w:lsdException w:name="List Table 1 Light Accent 4" w:uiPriority="46"/>
+    <w:lsdException w:name="List Table 2 Accent 4" w:uiPriority="47"/>
+    <w:lsdException w:name="List Table 3 Accent 4" w:uiPriority="48"/>
+    <w:lsdException w:name="List Table 4 Accent 4" w:uiPriority="49"/>
+    <w:lsdException w:name="List Table 5 Dark Accent 4" w:uiPriority="50"/>
+    <w:lsdException w:name="List Table 6 Colorful Accent 4" w:uiPriority="51"/>
+    <w:lsdException w:name="List Table 7 Colorful Accent 4" w:uiPriority="52"/>
+    <w:lsdException w:name="List Table 1 Light Accent 5" w:uiPriority="46"/>
+    <w:lsdException w:name="List Table 2 Accent 5" w:uiPriority="47"/>
+    <w:lsdException w:name="List Table 3 Accent 5" w:uiPriority="48"/>
+    <w:lsdException w:name="List Table 4 Accent 5" w:uiPriority="49"/>
+    <w:lsdException w:name="List Table 5 Dark Accent 5" w:uiPriority="50"/>
+    <w:lsdException w:name="List Table 6 Colorful Accent 5" w:uiPriority="51"/>
+    <w:lsdException w:name="List Table 7 Colorful Accent 5" w:uiPriority="52"/>
+    <w:lsdException w:name="List Table 1 Light Accent 6" w:uiPriority="46"/>
+    <w:lsdException w:name="List Table 2 Accent 6" w:uiPriority="47"/>
+    <w:lsdException w:name="List Table 3 Accent 6" w:uiPriority="48"/>
+    <w:lsdException w:name="List Table 4 Accent 6" w:uiPriority="49"/>
+    <w:lsdException w:name="List Table 5 Dark Accent 6" w:uiPriority="50"/>
+    <w:lsdException w:name="List Table 6 Colorful Accent 6" w:uiPriority="51"/>
+    <w:lsdException w:name="List Table 7 Colorful Accent 6" w:uiPriority="52"/>
+    <w:lsdException w:name="Mention" w:semiHidden="1" w:unhideWhenUsed="1"/>
   </w:latentStyles>
   <w:style w:type="paragraph" w:default="1" w:styleId="Normal">
     <w:name w:val="Normal"/>
@@ -4462,895 +4663,8 @@
 </w:styles>
 </file>
 
-<file path=word/stylesWithEffects.xml><?xml version="1.0" encoding="utf-8"?>
-<w:styles xmlns:wpc="http://schemas.microsoft.com/office/word/2010/wordprocessingCanvas" xmlns:mc="http://schemas.openxmlformats.org/markup-compatibility/2006" xmlns:o="urn:schemas-microsoft-com:office:office" xmlns:r="http://schemas.openxmlformats.org/officeDocument/2006/relationships" xmlns:m="http://schemas.openxmlformats.org/officeDocument/2006/math" xmlns:v="urn:schemas-microsoft-com:vml" xmlns:wp14="http://schemas.microsoft.com/office/word/2010/wordprocessingDrawing" xmlns:wp="http://schemas.openxmlformats.org/drawingml/2006/wordprocessingDrawing" xmlns:w10="urn:schemas-microsoft-com:office:word" xmlns:w="http://schemas.openxmlformats.org/wordprocessingml/2006/main" xmlns:w14="http://schemas.microsoft.com/office/word/2010/wordml" xmlns:wpg="http://schemas.microsoft.com/office/word/2010/wordprocessingGroup" xmlns:wpi="http://schemas.microsoft.com/office/word/2010/wordprocessingInk" xmlns:wne="http://schemas.microsoft.com/office/word/2006/wordml" xmlns:wps="http://schemas.microsoft.com/office/word/2010/wordprocessingShape" mc:Ignorable="w14 wp14">
-  <w:docDefaults>
-    <w:rPrDefault>
-      <w:rPr>
-        <w:rFonts w:asciiTheme="minorHAnsi" w:eastAsiaTheme="minorHAnsi" w:hAnsiTheme="minorHAnsi" w:cstheme="minorBidi"/>
-        <w:lang w:val="en-US" w:eastAsia="en-US" w:bidi="ar-SA"/>
-      </w:rPr>
-    </w:rPrDefault>
-    <w:pPrDefault>
-      <w:pPr>
-        <w:spacing w:after="200" w:line="276" w:lineRule="auto"/>
-      </w:pPr>
-    </w:pPrDefault>
-  </w:docDefaults>
-  <w:latentStyles w:defLockedState="0" w:defUIPriority="99" w:defSemiHidden="1" w:defUnhideWhenUsed="1" w:defQFormat="0" w:count="267">
-    <w:lsdException w:name="Normal" w:semiHidden="0" w:uiPriority="0" w:unhideWhenUsed="0" w:qFormat="1"/>
-    <w:lsdException w:name="heading 1" w:semiHidden="0" w:uiPriority="9" w:unhideWhenUsed="0" w:qFormat="1"/>
-    <w:lsdException w:name="heading 2" w:uiPriority="9" w:qFormat="1"/>
-    <w:lsdException w:name="heading 3" w:uiPriority="9" w:qFormat="1"/>
-    <w:lsdException w:name="heading 4" w:uiPriority="9" w:qFormat="1"/>
-    <w:lsdException w:name="heading 5" w:uiPriority="9" w:qFormat="1"/>
-    <w:lsdException w:name="heading 6" w:uiPriority="9" w:qFormat="1"/>
-    <w:lsdException w:name="heading 7" w:uiPriority="9" w:qFormat="1"/>
-    <w:lsdException w:name="heading 8" w:uiPriority="9" w:qFormat="1"/>
-    <w:lsdException w:name="heading 9" w:uiPriority="9" w:qFormat="1"/>
-    <w:lsdException w:name="toc 1" w:uiPriority="39" w:qFormat="1"/>
-    <w:lsdException w:name="toc 2" w:uiPriority="39" w:qFormat="1"/>
-    <w:lsdException w:name="toc 3" w:uiPriority="39" w:qFormat="1"/>
-    <w:lsdException w:name="toc 4" w:uiPriority="39"/>
-    <w:lsdException w:name="toc 5" w:uiPriority="39"/>
-    <w:lsdException w:name="toc 6" w:uiPriority="39"/>
-    <w:lsdException w:name="toc 7" w:uiPriority="39"/>
-    <w:lsdException w:name="toc 8" w:uiPriority="39"/>
-    <w:lsdException w:name="toc 9" w:uiPriority="39"/>
-    <w:lsdException w:name="caption" w:uiPriority="35" w:qFormat="1"/>
-    <w:lsdException w:name="page number" w:semiHidden="0" w:unhideWhenUsed="0" w:qFormat="1"/>
-    <w:lsdException w:name="toa heading" w:unhideWhenUsed="0"/>
-    <w:lsdException w:name="List Bullet" w:semiHidden="0" w:unhideWhenUsed="0" w:qFormat="1"/>
-    <w:lsdException w:name="List Bullet 2" w:semiHidden="0" w:unhideWhenUsed="0"/>
-    <w:lsdException w:name="Title" w:semiHidden="0" w:uiPriority="0" w:unhideWhenUsed="0" w:qFormat="1"/>
-    <w:lsdException w:name="Signature" w:unhideWhenUsed="0"/>
-    <w:lsdException w:name="Default Paragraph Font" w:uiPriority="1"/>
-    <w:lsdException w:name="Subtitle" w:semiHidden="0" w:uiPriority="0" w:unhideWhenUsed="0" w:qFormat="1"/>
-    <w:lsdException w:name="Strong" w:semiHidden="0" w:uiPriority="1" w:unhideWhenUsed="0" w:qFormat="1"/>
-    <w:lsdException w:name="Emphasis" w:uiPriority="20" w:unhideWhenUsed="0" w:qFormat="1"/>
-    <w:lsdException w:name="Table Grid" w:semiHidden="0" w:uiPriority="59" w:unhideWhenUsed="0"/>
-    <w:lsdException w:name="Placeholder Text" w:unhideWhenUsed="0"/>
-    <w:lsdException w:name="No Spacing" w:semiHidden="0" w:uiPriority="1" w:unhideWhenUsed="0" w:qFormat="1"/>
-    <w:lsdException w:name="Light Shading" w:semiHidden="0" w:uiPriority="60" w:unhideWhenUsed="0"/>
-    <w:lsdException w:name="Light List" w:semiHidden="0" w:uiPriority="61" w:unhideWhenUsed="0"/>
-    <w:lsdException w:name="Light Grid" w:semiHidden="0" w:uiPriority="62" w:unhideWhenUsed="0"/>
-    <w:lsdException w:name="Medium Shading 1" w:semiHidden="0" w:uiPriority="63" w:unhideWhenUsed="0"/>
-    <w:lsdException w:name="Medium Shading 2" w:semiHidden="0" w:uiPriority="64" w:unhideWhenUsed="0"/>
-    <w:lsdException w:name="Medium List 1" w:semiHidden="0" w:uiPriority="65" w:unhideWhenUsed="0"/>
-    <w:lsdException w:name="Medium List 2" w:semiHidden="0" w:uiPriority="66" w:unhideWhenUsed="0"/>
-    <w:lsdException w:name="Medium Grid 1" w:semiHidden="0" w:uiPriority="67" w:unhideWhenUsed="0"/>
-    <w:lsdException w:name="Medium Grid 2" w:semiHidden="0" w:uiPriority="68" w:unhideWhenUsed="0"/>
-    <w:lsdException w:name="Medium Grid 3" w:semiHidden="0" w:uiPriority="69" w:unhideWhenUsed="0"/>
-    <w:lsdException w:name="Dark List" w:semiHidden="0" w:uiPriority="70" w:unhideWhenUsed="0"/>
-    <w:lsdException w:name="Colorful Shading" w:semiHidden="0" w:uiPriority="71" w:unhideWhenUsed="0"/>
-    <w:lsdException w:name="Colorful List" w:semiHidden="0" w:uiPriority="72" w:unhideWhenUsed="0"/>
-    <w:lsdException w:name="Colorful Grid" w:semiHidden="0" w:uiPriority="73" w:unhideWhenUsed="0"/>
-    <w:lsdException w:name="Light Shading Accent 1" w:semiHidden="0" w:uiPriority="60" w:unhideWhenUsed="0"/>
-    <w:lsdException w:name="Light List Accent 1" w:semiHidden="0" w:uiPriority="61" w:unhideWhenUsed="0"/>
-    <w:lsdException w:name="Light Grid Accent 1" w:semiHidden="0" w:uiPriority="62" w:unhideWhenUsed="0"/>
-    <w:lsdException w:name="Medium Shading 1 Accent 1" w:semiHidden="0" w:uiPriority="63" w:unhideWhenUsed="0"/>
-    <w:lsdException w:name="Medium Shading 2 Accent 1" w:semiHidden="0" w:uiPriority="64" w:unhideWhenUsed="0"/>
-    <w:lsdException w:name="Medium List 1 Accent 1" w:semiHidden="0" w:uiPriority="65" w:unhideWhenUsed="0"/>
-    <w:lsdException w:name="Revision" w:unhideWhenUsed="0"/>
-    <w:lsdException w:name="List Paragraph" w:uiPriority="34" w:unhideWhenUsed="0" w:qFormat="1"/>
-    <w:lsdException w:name="Quote" w:uiPriority="29" w:unhideWhenUsed="0" w:qFormat="1"/>
-    <w:lsdException w:name="Intense Quote" w:uiPriority="30" w:unhideWhenUsed="0" w:qFormat="1"/>
-    <w:lsdException w:name="Medium List 2 Accent 1" w:semiHidden="0" w:uiPriority="66" w:unhideWhenUsed="0"/>
-    <w:lsdException w:name="Medium Grid 1 Accent 1" w:semiHidden="0" w:uiPriority="67" w:unhideWhenUsed="0"/>
-    <w:lsdException w:name="Medium Grid 2 Accent 1" w:semiHidden="0" w:uiPriority="68" w:unhideWhenUsed="0"/>
-    <w:lsdException w:name="Medium Grid 3 Accent 1" w:semiHidden="0" w:uiPriority="69" w:unhideWhenUsed="0"/>
-    <w:lsdException w:name="Dark List Accent 1" w:semiHidden="0" w:uiPriority="70" w:unhideWhenUsed="0"/>
-    <w:lsdException w:name="Colorful Shading Accent 1" w:semiHidden="0" w:uiPriority="71" w:unhideWhenUsed="0"/>
-    <w:lsdException w:name="Colorful List Accent 1" w:semiHidden="0" w:uiPriority="72" w:unhideWhenUsed="0"/>
-    <w:lsdException w:name="Colorful Grid Accent 1" w:semiHidden="0" w:uiPriority="73" w:unhideWhenUsed="0"/>
-    <w:lsdException w:name="Light Shading Accent 2" w:semiHidden="0" w:uiPriority="60" w:unhideWhenUsed="0"/>
-    <w:lsdException w:name="Light List Accent 2" w:semiHidden="0" w:uiPriority="61" w:unhideWhenUsed="0"/>
-    <w:lsdException w:name="Light Grid Accent 2" w:semiHidden="0" w:uiPriority="62" w:unhideWhenUsed="0"/>
-    <w:lsdException w:name="Medium Shading 1 Accent 2" w:semiHidden="0" w:uiPriority="63" w:unhideWhenUsed="0"/>
-    <w:lsdException w:name="Medium Shading 2 Accent 2" w:semiHidden="0" w:uiPriority="64" w:unhideWhenUsed="0"/>
-    <w:lsdException w:name="Medium List 1 Accent 2" w:semiHidden="0" w:uiPriority="65" w:unhideWhenUsed="0"/>
-    <w:lsdException w:name="Medium List 2 Accent 2" w:semiHidden="0" w:uiPriority="66" w:unhideWhenUsed="0"/>
-    <w:lsdException w:name="Medium Grid 1 Accent 2" w:semiHidden="0" w:uiPriority="67" w:unhideWhenUsed="0"/>
-    <w:lsdException w:name="Medium Grid 2 Accent 2" w:semiHidden="0" w:uiPriority="68" w:unhideWhenUsed="0"/>
-    <w:lsdException w:name="Medium Grid 3 Accent 2" w:semiHidden="0" w:uiPriority="69" w:unhideWhenUsed="0"/>
-    <w:lsdException w:name="Dark List Accent 2" w:semiHidden="0" w:uiPriority="70" w:unhideWhenUsed="0"/>
-    <w:lsdException w:name="Colorful Shading Accent 2" w:semiHidden="0" w:uiPriority="71" w:unhideWhenUsed="0"/>
-    <w:lsdException w:name="Colorful List Accent 2" w:semiHidden="0" w:uiPriority="72" w:unhideWhenUsed="0"/>
-    <w:lsdException w:name="Colorful Grid Accent 2" w:semiHidden="0" w:uiPriority="73" w:unhideWhenUsed="0"/>
-    <w:lsdException w:name="Light Shading Accent 3" w:semiHidden="0" w:uiPriority="60" w:unhideWhenUsed="0"/>
-    <w:lsdException w:name="Light List Accent 3" w:semiHidden="0" w:uiPriority="61" w:unhideWhenUsed="0"/>
-    <w:lsdException w:name="Light Grid Accent 3" w:semiHidden="0" w:uiPriority="62" w:unhideWhenUsed="0"/>
-    <w:lsdException w:name="Medium Shading 1 Accent 3" w:semiHidden="0" w:uiPriority="63" w:unhideWhenUsed="0"/>
-    <w:lsdException w:name="Medium Shading 2 Accent 3" w:semiHidden="0" w:uiPriority="64" w:unhideWhenUsed="0"/>
-    <w:lsdException w:name="Medium List 1 Accent 3" w:semiHidden="0" w:uiPriority="65" w:unhideWhenUsed="0"/>
-    <w:lsdException w:name="Medium List 2 Accent 3" w:semiHidden="0" w:uiPriority="66" w:unhideWhenUsed="0"/>
-    <w:lsdException w:name="Medium Grid 1 Accent 3" w:semiHidden="0" w:uiPriority="67" w:unhideWhenUsed="0"/>
-    <w:lsdException w:name="Medium Grid 2 Accent 3" w:semiHidden="0" w:uiPriority="68" w:unhideWhenUsed="0"/>
-    <w:lsdException w:name="Medium Grid 3 Accent 3" w:semiHidden="0" w:uiPriority="69" w:unhideWhenUsed="0"/>
-    <w:lsdException w:name="Dark List Accent 3" w:semiHidden="0" w:uiPriority="70" w:unhideWhenUsed="0"/>
-    <w:lsdException w:name="Colorful Shading Accent 3" w:semiHidden="0" w:uiPriority="71" w:unhideWhenUsed="0"/>
-    <w:lsdException w:name="Colorful List Accent 3" w:semiHidden="0" w:uiPriority="72" w:unhideWhenUsed="0"/>
-    <w:lsdException w:name="Colorful Grid Accent 3" w:semiHidden="0" w:uiPriority="73" w:unhideWhenUsed="0"/>
-    <w:lsdException w:name="Light Shading Accent 4" w:semiHidden="0" w:uiPriority="60" w:unhideWhenUsed="0"/>
-    <w:lsdException w:name="Light List Accent 4" w:semiHidden="0" w:uiPriority="61" w:unhideWhenUsed="0"/>
-    <w:lsdException w:name="Light Grid Accent 4" w:semiHidden="0" w:uiPriority="62" w:unhideWhenUsed="0"/>
-    <w:lsdException w:name="Medium Shading 1 Accent 4" w:semiHidden="0" w:uiPriority="63" w:unhideWhenUsed="0"/>
-    <w:lsdException w:name="Medium Shading 2 Accent 4" w:semiHidden="0" w:uiPriority="64" w:unhideWhenUsed="0"/>
-    <w:lsdException w:name="Medium List 1 Accent 4" w:semiHidden="0" w:uiPriority="65" w:unhideWhenUsed="0"/>
-    <w:lsdException w:name="Medium List 2 Accent 4" w:semiHidden="0" w:uiPriority="66" w:unhideWhenUsed="0"/>
-    <w:lsdException w:name="Medium Grid 1 Accent 4" w:semiHidden="0" w:uiPriority="67" w:unhideWhenUsed="0"/>
-    <w:lsdException w:name="Medium Grid 2 Accent 4" w:semiHidden="0" w:uiPriority="68" w:unhideWhenUsed="0"/>
-    <w:lsdException w:name="Medium Grid 3 Accent 4" w:semiHidden="0" w:uiPriority="69" w:unhideWhenUsed="0"/>
-    <w:lsdException w:name="Dark List Accent 4" w:semiHidden="0" w:uiPriority="70" w:unhideWhenUsed="0"/>
-    <w:lsdException w:name="Colorful Shading Accent 4" w:semiHidden="0" w:uiPriority="71" w:unhideWhenUsed="0"/>
-    <w:lsdException w:name="Colorful List Accent 4" w:semiHidden="0" w:uiPriority="72" w:unhideWhenUsed="0"/>
-    <w:lsdException w:name="Colorful Grid Accent 4" w:semiHidden="0" w:uiPriority="73" w:unhideWhenUsed="0"/>
-    <w:lsdException w:name="Light Shading Accent 5" w:semiHidden="0" w:uiPriority="60" w:unhideWhenUsed="0"/>
-    <w:lsdException w:name="Light List Accent 5" w:semiHidden="0" w:uiPriority="61" w:unhideWhenUsed="0"/>
-    <w:lsdException w:name="Light Grid Accent 5" w:semiHidden="0" w:uiPriority="62" w:unhideWhenUsed="0"/>
-    <w:lsdException w:name="Medium Shading 1 Accent 5" w:semiHidden="0" w:uiPriority="63" w:unhideWhenUsed="0"/>
-    <w:lsdException w:name="Medium Shading 2 Accent 5" w:semiHidden="0" w:uiPriority="64" w:unhideWhenUsed="0"/>
-    <w:lsdException w:name="Medium List 1 Accent 5" w:semiHidden="0" w:uiPriority="65" w:unhideWhenUsed="0"/>
-    <w:lsdException w:name="Medium List 2 Accent 5" w:semiHidden="0" w:uiPriority="66" w:unhideWhenUsed="0"/>
-    <w:lsdException w:name="Medium Grid 1 Accent 5" w:semiHidden="0" w:uiPriority="67" w:unhideWhenUsed="0"/>
-    <w:lsdException w:name="Medium Grid 2 Accent 5" w:semiHidden="0" w:uiPriority="68" w:unhideWhenUsed="0"/>
-    <w:lsdException w:name="Medium Grid 3 Accent 5" w:semiHidden="0" w:uiPriority="69" w:unhideWhenUsed="0"/>
-    <w:lsdException w:name="Dark List Accent 5" w:semiHidden="0" w:uiPriority="70" w:unhideWhenUsed="0"/>
-    <w:lsdException w:name="Colorful Shading Accent 5" w:semiHidden="0" w:uiPriority="71" w:unhideWhenUsed="0"/>
-    <w:lsdException w:name="Colorful List Accent 5" w:semiHidden="0" w:uiPriority="72" w:unhideWhenUsed="0"/>
-    <w:lsdException w:name="Colorful Grid Accent 5" w:semiHidden="0" w:uiPriority="73" w:unhideWhenUsed="0"/>
-    <w:lsdException w:name="Light Shading Accent 6" w:semiHidden="0" w:uiPriority="60" w:unhideWhenUsed="0"/>
-    <w:lsdException w:name="Light List Accent 6" w:semiHidden="0" w:uiPriority="61" w:unhideWhenUsed="0"/>
-    <w:lsdException w:name="Light Grid Accent 6" w:semiHidden="0" w:uiPriority="62" w:unhideWhenUsed="0"/>
-    <w:lsdException w:name="Medium Shading 1 Accent 6" w:semiHidden="0" w:uiPriority="63" w:unhideWhenUsed="0"/>
-    <w:lsdException w:name="Medium Shading 2 Accent 6" w:semiHidden="0" w:uiPriority="64" w:unhideWhenUsed="0"/>
-    <w:lsdException w:name="Medium List 1 Accent 6" w:semiHidden="0" w:uiPriority="65" w:unhideWhenUsed="0"/>
-    <w:lsdException w:name="Medium List 2 Accent 6" w:semiHidden="0" w:uiPriority="66" w:unhideWhenUsed="0"/>
-    <w:lsdException w:name="Medium Grid 1 Accent 6" w:semiHidden="0" w:uiPriority="67" w:unhideWhenUsed="0"/>
-    <w:lsdException w:name="Medium Grid 2 Accent 6" w:semiHidden="0" w:uiPriority="68" w:unhideWhenUsed="0"/>
-    <w:lsdException w:name="Medium Grid 3 Accent 6" w:semiHidden="0" w:uiPriority="69" w:unhideWhenUsed="0"/>
-    <w:lsdException w:name="Dark List Accent 6" w:semiHidden="0" w:uiPriority="70" w:unhideWhenUsed="0"/>
-    <w:lsdException w:name="Colorful Shading Accent 6" w:semiHidden="0" w:uiPriority="71" w:unhideWhenUsed="0"/>
-    <w:lsdException w:name="Colorful List Accent 6" w:semiHidden="0" w:uiPriority="72" w:unhideWhenUsed="0"/>
-    <w:lsdException w:name="Colorful Grid Accent 6" w:semiHidden="0" w:uiPriority="73" w:unhideWhenUsed="0"/>
-    <w:lsdException w:name="Subtle Emphasis" w:uiPriority="19" w:unhideWhenUsed="0" w:qFormat="1"/>
-    <w:lsdException w:name="Intense Emphasis" w:uiPriority="21" w:unhideWhenUsed="0" w:qFormat="1"/>
-    <w:lsdException w:name="Subtle Reference" w:uiPriority="31" w:unhideWhenUsed="0" w:qFormat="1"/>
-    <w:lsdException w:name="Intense Reference" w:uiPriority="32" w:unhideWhenUsed="0" w:qFormat="1"/>
-    <w:lsdException w:name="Book Title" w:uiPriority="33" w:unhideWhenUsed="0" w:qFormat="1"/>
-    <w:lsdException w:name="Bibliography" w:uiPriority="37"/>
-    <w:lsdException w:name="TOC Heading" w:semiHidden="0" w:uiPriority="39" w:unhideWhenUsed="0" w:qFormat="1"/>
-  </w:latentStyles>
-  <w:style w:type="paragraph" w:default="1" w:styleId="Normal">
-    <w:name w:val="Normal"/>
-    <w:qFormat/>
-    <w:pPr>
-      <w:spacing w:before="160" w:after="160"/>
-    </w:pPr>
-  </w:style>
-  <w:style w:type="paragraph" w:styleId="Heading1">
-    <w:name w:val="heading 1"/>
-    <w:basedOn w:val="Normal"/>
-    <w:next w:val="Normal"/>
-    <w:link w:val="Heading1Char"/>
-    <w:uiPriority w:val="9"/>
-    <w:qFormat/>
-    <w:pPr>
-      <w:spacing w:after="0" w:line="240" w:lineRule="auto"/>
-      <w:outlineLvl w:val="0"/>
-    </w:pPr>
-    <w:rPr>
-      <w:rFonts w:asciiTheme="majorHAnsi" w:hAnsiTheme="majorHAnsi"/>
-      <w:color w:val="4F81BD" w:themeColor="accent1"/>
-      <w:sz w:val="48"/>
-      <w:szCs w:val="48"/>
-    </w:rPr>
-  </w:style>
-  <w:style w:type="paragraph" w:styleId="Heading2">
-    <w:name w:val="heading 2"/>
-    <w:basedOn w:val="Normal"/>
-    <w:next w:val="Normal"/>
-    <w:link w:val="Heading2Char"/>
-    <w:uiPriority w:val="9"/>
-    <w:unhideWhenUsed/>
-    <w:qFormat/>
-    <w:pPr>
-      <w:pBdr>
-        <w:top w:val="dashSmallGap" w:sz="4" w:space="4" w:color="BFBFBF" w:themeColor="background1" w:themeShade="BF"/>
-        <w:bottom w:val="dashSmallGap" w:sz="4" w:space="4" w:color="BFBFBF" w:themeColor="background1" w:themeShade="BF"/>
-      </w:pBdr>
-      <w:spacing w:before="0" w:after="0" w:line="240" w:lineRule="auto"/>
-      <w:outlineLvl w:val="1"/>
-    </w:pPr>
-    <w:rPr>
-      <w:rFonts w:asciiTheme="majorHAnsi" w:hAnsiTheme="majorHAnsi"/>
-      <w:color w:val="4F81BD" w:themeColor="accent1"/>
-      <w:sz w:val="28"/>
-      <w:szCs w:val="28"/>
-    </w:rPr>
-  </w:style>
-  <w:style w:type="paragraph" w:styleId="Heading3">
-    <w:name w:val="heading 3"/>
-    <w:basedOn w:val="Normal"/>
-    <w:next w:val="Normal"/>
-    <w:link w:val="Heading3Char"/>
-    <w:uiPriority w:val="9"/>
-    <w:unhideWhenUsed/>
-    <w:qFormat/>
-    <w:pPr>
-      <w:spacing w:after="0" w:line="240" w:lineRule="auto"/>
-      <w:outlineLvl w:val="2"/>
-    </w:pPr>
-    <w:rPr>
-      <w:rFonts w:asciiTheme="majorHAnsi" w:hAnsiTheme="majorHAnsi"/>
-      <w:sz w:val="24"/>
-      <w:szCs w:val="24"/>
-    </w:rPr>
-  </w:style>
-  <w:style w:type="paragraph" w:styleId="Heading4">
-    <w:name w:val="heading 4"/>
-    <w:basedOn w:val="Normal"/>
-    <w:next w:val="Normal"/>
-    <w:link w:val="Heading4Char"/>
-    <w:uiPriority w:val="9"/>
-    <w:unhideWhenUsed/>
-    <w:qFormat/>
-    <w:pPr>
-      <w:spacing w:before="120" w:after="120" w:line="240" w:lineRule="auto"/>
-      <w:ind w:left="288"/>
-      <w:outlineLvl w:val="3"/>
-    </w:pPr>
-    <w:rPr>
-      <w:rFonts w:asciiTheme="majorHAnsi" w:hAnsiTheme="majorHAnsi"/>
-      <w:caps/>
-      <w:color w:val="FFFFFF" w:themeColor="background1"/>
-      <w:sz w:val="24"/>
-      <w:szCs w:val="24"/>
-    </w:rPr>
-  </w:style>
-  <w:style w:type="paragraph" w:styleId="Heading5">
-    <w:name w:val="heading 5"/>
-    <w:basedOn w:val="Normal"/>
-    <w:next w:val="Normal"/>
-    <w:link w:val="Heading5Char"/>
-    <w:uiPriority w:val="9"/>
-    <w:unhideWhenUsed/>
-    <w:qFormat/>
-    <w:pPr>
-      <w:spacing w:before="60" w:after="60" w:line="240" w:lineRule="auto"/>
-      <w:outlineLvl w:val="4"/>
-    </w:pPr>
-    <w:rPr>
-      <w:rFonts w:asciiTheme="majorHAnsi" w:hAnsiTheme="majorHAnsi"/>
-      <w:caps/>
-      <w:color w:val="4F81BD" w:themeColor="accent1"/>
-    </w:rPr>
-  </w:style>
-  <w:style w:type="paragraph" w:styleId="Heading6">
-    <w:name w:val="heading 6"/>
-    <w:basedOn w:val="Normal"/>
-    <w:next w:val="Normal"/>
-    <w:link w:val="Heading6Char"/>
-    <w:uiPriority w:val="9"/>
-    <w:unhideWhenUsed/>
-    <w:qFormat/>
-    <w:pPr>
-      <w:spacing w:after="0" w:line="240" w:lineRule="auto"/>
-      <w:ind w:left="360"/>
-      <w:outlineLvl w:val="5"/>
-    </w:pPr>
-    <w:rPr>
-      <w:caps/>
-      <w:color w:val="4F81BD" w:themeColor="accent1"/>
-    </w:rPr>
-  </w:style>
-  <w:style w:type="character" w:default="1" w:styleId="DefaultParagraphFont">
-    <w:name w:val="Default Paragraph Font"/>
-    <w:uiPriority w:val="1"/>
-    <w:semiHidden/>
-    <w:unhideWhenUsed/>
-  </w:style>
-  <w:style w:type="table" w:default="1" w:styleId="TableNormal">
-    <w:name w:val="Normal Table"/>
-    <w:uiPriority w:val="99"/>
-    <w:semiHidden/>
-    <w:unhideWhenUsed/>
-    <w:tblPr>
-      <w:tblInd w:w="0" w:type="dxa"/>
-      <w:tblCellMar>
-        <w:top w:w="0" w:type="dxa"/>
-        <w:left w:w="108" w:type="dxa"/>
-        <w:bottom w:w="0" w:type="dxa"/>
-        <w:right w:w="108" w:type="dxa"/>
-      </w:tblCellMar>
-    </w:tblPr>
-  </w:style>
-  <w:style w:type="numbering" w:default="1" w:styleId="NoList">
-    <w:name w:val="No List"/>
-    <w:uiPriority w:val="99"/>
-    <w:semiHidden/>
-    <w:unhideWhenUsed/>
-  </w:style>
-  <w:style w:type="paragraph" w:styleId="BalloonText">
-    <w:name w:val="Balloon Text"/>
-    <w:basedOn w:val="Normal"/>
-    <w:link w:val="BalloonTextChar"/>
-    <w:uiPriority w:val="99"/>
-    <w:semiHidden/>
-    <w:unhideWhenUsed/>
-    <w:rPr>
-      <w:rFonts w:ascii="Tahoma" w:hAnsi="Tahoma" w:cs="Tahoma"/>
-      <w:sz w:val="16"/>
-      <w:szCs w:val="16"/>
-    </w:rPr>
-  </w:style>
-  <w:style w:type="character" w:customStyle="1" w:styleId="BalloonTextChar">
-    <w:name w:val="Balloon Text Char"/>
-    <w:basedOn w:val="DefaultParagraphFont"/>
-    <w:link w:val="BalloonText"/>
-    <w:uiPriority w:val="99"/>
-    <w:semiHidden/>
-    <w:rPr>
-      <w:rFonts w:ascii="Tahoma" w:hAnsi="Tahoma" w:cs="Tahoma"/>
-      <w:color w:val="000000" w:themeColor="text1"/>
-      <w:sz w:val="16"/>
-      <w:szCs w:val="16"/>
-    </w:rPr>
-  </w:style>
-  <w:style w:type="paragraph" w:customStyle="1" w:styleId="Normal-SpaceAfter">
-    <w:name w:val="Normal - Space After"/>
-    <w:basedOn w:val="Normal"/>
-    <w:qFormat/>
-    <w:pPr>
-      <w:spacing w:after="1200"/>
-    </w:pPr>
-    <w:rPr>
-      <w:noProof/>
-    </w:rPr>
-  </w:style>
-  <w:style w:type="paragraph" w:customStyle="1" w:styleId="CoverLogo">
-    <w:name w:val="Cover Logo"/>
-    <w:basedOn w:val="Normal"/>
-    <w:qFormat/>
-    <w:pPr>
-      <w:pBdr>
-        <w:bottom w:val="dashSmallGap" w:sz="4" w:space="15" w:color="BFBFBF" w:themeColor="background1" w:themeShade="BF"/>
-      </w:pBdr>
-      <w:spacing w:before="2000" w:after="1000" w:line="240" w:lineRule="auto"/>
-      <w:ind w:left="864" w:right="864"/>
-      <w:jc w:val="center"/>
-    </w:pPr>
-  </w:style>
-  <w:style w:type="paragraph" w:styleId="Title">
-    <w:name w:val="Title"/>
-    <w:basedOn w:val="Normal"/>
-    <w:next w:val="Normal"/>
-    <w:link w:val="TitleChar"/>
-    <w:qFormat/>
-    <w:pPr>
-      <w:spacing w:before="1000" w:after="0" w:line="240" w:lineRule="auto"/>
-      <w:jc w:val="center"/>
-    </w:pPr>
-    <w:rPr>
-      <w:rFonts w:asciiTheme="majorHAnsi" w:hAnsiTheme="majorHAnsi"/>
-      <w:color w:val="4F81BD" w:themeColor="accent1"/>
-      <w:sz w:val="48"/>
-      <w:szCs w:val="48"/>
-    </w:rPr>
-  </w:style>
-  <w:style w:type="character" w:customStyle="1" w:styleId="TitleChar">
-    <w:name w:val="Title Char"/>
-    <w:basedOn w:val="DefaultParagraphFont"/>
-    <w:link w:val="Title"/>
-    <w:rPr>
-      <w:rFonts w:asciiTheme="majorHAnsi" w:hAnsiTheme="majorHAnsi"/>
-      <w:color w:val="4F81BD" w:themeColor="accent1"/>
-      <w:sz w:val="48"/>
-      <w:szCs w:val="48"/>
-    </w:rPr>
-  </w:style>
-  <w:style w:type="paragraph" w:styleId="Subtitle">
-    <w:name w:val="Subtitle"/>
-    <w:basedOn w:val="Normal"/>
-    <w:next w:val="Normal"/>
-    <w:link w:val="SubtitleChar"/>
-    <w:qFormat/>
-    <w:pPr>
-      <w:pBdr>
-        <w:bottom w:val="dashSmallGap" w:sz="4" w:space="31" w:color="BFBFBF" w:themeColor="background1" w:themeShade="BF"/>
-      </w:pBdr>
-      <w:spacing w:after="360" w:line="240" w:lineRule="auto"/>
-      <w:ind w:left="864" w:right="864"/>
-      <w:jc w:val="center"/>
-    </w:pPr>
-    <w:rPr>
-      <w:sz w:val="24"/>
-      <w:szCs w:val="24"/>
-    </w:rPr>
-  </w:style>
-  <w:style w:type="character" w:customStyle="1" w:styleId="SubtitleChar">
-    <w:name w:val="Subtitle Char"/>
-    <w:basedOn w:val="DefaultParagraphFont"/>
-    <w:link w:val="Subtitle"/>
-    <w:rPr>
-      <w:sz w:val="24"/>
-      <w:szCs w:val="24"/>
-    </w:rPr>
-  </w:style>
-  <w:style w:type="paragraph" w:customStyle="1" w:styleId="CompanyInfo">
-    <w:name w:val="Company Info"/>
-    <w:basedOn w:val="Normal"/>
-    <w:qFormat/>
-    <w:pPr>
-      <w:spacing w:before="300" w:after="0" w:line="360" w:lineRule="auto"/>
-      <w:contextualSpacing/>
-      <w:jc w:val="center"/>
-    </w:pPr>
-    <w:rPr>
-      <w:color w:val="7F7F7F" w:themeColor="text1" w:themeTint="80"/>
-      <w:szCs w:val="18"/>
-      <w14:numForm w14:val="lining"/>
-    </w:rPr>
-  </w:style>
-  <w:style w:type="character" w:styleId="Strong">
-    <w:name w:val="Strong"/>
-    <w:basedOn w:val="DefaultParagraphFont"/>
-    <w:uiPriority w:val="1"/>
-    <w:qFormat/>
-    <w:rPr>
-      <w:b/>
-      <w:bCs/>
-      <w:color w:val="595959" w:themeColor="text1" w:themeTint="A6"/>
-    </w:rPr>
-  </w:style>
-  <w:style w:type="table" w:styleId="TableGrid">
-    <w:name w:val="Table Grid"/>
-    <w:basedOn w:val="TableNormal"/>
-    <w:uiPriority w:val="59"/>
-    <w:pPr>
-      <w:spacing w:after="0" w:line="240" w:lineRule="auto"/>
-    </w:pPr>
-    <w:tblPr>
-      <w:tblBorders>
-        <w:top w:val="single" w:sz="4" w:space="0" w:color="auto"/>
-        <w:left w:val="single" w:sz="4" w:space="0" w:color="auto"/>
-        <w:bottom w:val="single" w:sz="4" w:space="0" w:color="auto"/>
-        <w:right w:val="single" w:sz="4" w:space="0" w:color="auto"/>
-        <w:insideH w:val="single" w:sz="4" w:space="0" w:color="auto"/>
-        <w:insideV w:val="single" w:sz="4" w:space="0" w:color="auto"/>
-      </w:tblBorders>
-    </w:tblPr>
-  </w:style>
-  <w:style w:type="paragraph" w:styleId="Header">
-    <w:name w:val="header"/>
-    <w:basedOn w:val="Normal"/>
-    <w:link w:val="HeaderChar"/>
-    <w:uiPriority w:val="99"/>
-    <w:unhideWhenUsed/>
-    <w:pPr>
-      <w:tabs>
-        <w:tab w:val="center" w:pos="4680"/>
-        <w:tab w:val="right" w:pos="9360"/>
-      </w:tabs>
-    </w:pPr>
-  </w:style>
-  <w:style w:type="character" w:customStyle="1" w:styleId="HeaderChar">
-    <w:name w:val="Header Char"/>
-    <w:basedOn w:val="DefaultParagraphFont"/>
-    <w:link w:val="Header"/>
-    <w:uiPriority w:val="99"/>
-    <w:rPr>
-      <w:color w:val="595959" w:themeColor="text1" w:themeTint="A6"/>
-      <w:sz w:val="18"/>
-    </w:rPr>
-  </w:style>
-  <w:style w:type="paragraph" w:styleId="Footer">
-    <w:name w:val="footer"/>
-    <w:basedOn w:val="Normal"/>
-    <w:link w:val="FooterChar"/>
-    <w:uiPriority w:val="99"/>
-    <w:unhideWhenUsed/>
-    <w:pPr>
-      <w:spacing w:before="0" w:after="60" w:line="240" w:lineRule="auto"/>
-    </w:pPr>
-    <w:rPr>
-      <w:i/>
-      <w:color w:val="A6A6A6" w:themeColor="background1" w:themeShade="A6"/>
-      <w:sz w:val="16"/>
-      <w:szCs w:val="16"/>
-    </w:rPr>
-  </w:style>
-  <w:style w:type="character" w:customStyle="1" w:styleId="FooterChar">
-    <w:name w:val="Footer Char"/>
-    <w:basedOn w:val="DefaultParagraphFont"/>
-    <w:link w:val="Footer"/>
-    <w:uiPriority w:val="99"/>
-    <w:rPr>
-      <w:i/>
-      <w:color w:val="A6A6A6" w:themeColor="background1" w:themeShade="A6"/>
-      <w:sz w:val="16"/>
-      <w:szCs w:val="16"/>
-    </w:rPr>
-  </w:style>
-  <w:style w:type="character" w:styleId="PageNumber">
-    <w:name w:val="page number"/>
-    <w:basedOn w:val="DefaultParagraphFont"/>
-    <w:uiPriority w:val="1"/>
-    <w:qFormat/>
-    <w:rPr>
-      <w:rFonts w:asciiTheme="majorHAnsi" w:hAnsiTheme="majorHAnsi"/>
-      <w:color w:val="4F81BD" w:themeColor="accent1"/>
-      <w:sz w:val="20"/>
-    </w:rPr>
-  </w:style>
-  <w:style w:type="character" w:customStyle="1" w:styleId="Heading1Char">
-    <w:name w:val="Heading 1 Char"/>
-    <w:basedOn w:val="DefaultParagraphFont"/>
-    <w:link w:val="Heading1"/>
-    <w:uiPriority w:val="9"/>
-    <w:rPr>
-      <w:rFonts w:asciiTheme="majorHAnsi" w:hAnsiTheme="majorHAnsi"/>
-      <w:color w:val="4F81BD" w:themeColor="accent1"/>
-      <w:sz w:val="48"/>
-      <w:szCs w:val="48"/>
-    </w:rPr>
-  </w:style>
-  <w:style w:type="paragraph" w:styleId="NoSpacing">
-    <w:name w:val="No Spacing"/>
-    <w:uiPriority w:val="1"/>
-    <w:qFormat/>
-    <w:pPr>
-      <w:spacing w:after="0" w:line="240" w:lineRule="auto"/>
-    </w:pPr>
-    <w:rPr>
-      <w:color w:val="595959" w:themeColor="text1" w:themeTint="A6"/>
-      <w:sz w:val="18"/>
-    </w:rPr>
-  </w:style>
-  <w:style w:type="character" w:customStyle="1" w:styleId="Heading2Char">
-    <w:name w:val="Heading 2 Char"/>
-    <w:basedOn w:val="DefaultParagraphFont"/>
-    <w:link w:val="Heading2"/>
-    <w:uiPriority w:val="9"/>
-    <w:rPr>
-      <w:rFonts w:asciiTheme="majorHAnsi" w:hAnsiTheme="majorHAnsi"/>
-      <w:color w:val="4F81BD" w:themeColor="accent1"/>
-      <w:sz w:val="28"/>
-      <w:szCs w:val="28"/>
-    </w:rPr>
-  </w:style>
-  <w:style w:type="character" w:customStyle="1" w:styleId="Heading5Char">
-    <w:name w:val="Heading 5 Char"/>
-    <w:basedOn w:val="DefaultParagraphFont"/>
-    <w:link w:val="Heading5"/>
-    <w:uiPriority w:val="9"/>
-    <w:rPr>
-      <w:rFonts w:asciiTheme="majorHAnsi" w:hAnsiTheme="majorHAnsi"/>
-      <w:caps/>
-      <w:color w:val="4F81BD" w:themeColor="accent1"/>
-    </w:rPr>
-  </w:style>
-  <w:style w:type="paragraph" w:customStyle="1" w:styleId="SidebarText">
-    <w:name w:val="Sidebar Text"/>
-    <w:basedOn w:val="Normal"/>
-    <w:qFormat/>
-    <w:pPr>
-      <w:spacing w:before="40" w:after="120" w:line="240" w:lineRule="auto"/>
-      <w:ind w:left="360"/>
-    </w:pPr>
-    <w:rPr>
-      <w:color w:val="404040" w:themeColor="text1" w:themeTint="BF"/>
-      <w:sz w:val="16"/>
-      <w:szCs w:val="16"/>
-    </w:rPr>
-  </w:style>
-  <w:style w:type="paragraph" w:styleId="ListBullet">
-    <w:name w:val="List Bullet"/>
-    <w:basedOn w:val="Normal"/>
-    <w:qFormat/>
-    <w:pPr>
-      <w:numPr>
-        <w:numId w:val="2"/>
-      </w:numPr>
-      <w:spacing w:before="100" w:after="0" w:line="240" w:lineRule="auto"/>
-      <w:ind w:left="360" w:hanging="288"/>
-    </w:pPr>
-    <w:rPr>
-      <w:caps/>
-    </w:rPr>
-  </w:style>
-  <w:style w:type="paragraph" w:customStyle="1" w:styleId="ListBulletNegative">
-    <w:name w:val="List Bullet Negative"/>
-    <w:basedOn w:val="Normal"/>
-    <w:qFormat/>
-    <w:pPr>
-      <w:numPr>
-        <w:numId w:val="5"/>
-      </w:numPr>
-      <w:spacing w:before="100" w:after="0" w:line="240" w:lineRule="auto"/>
-      <w:ind w:left="360" w:hanging="288"/>
-    </w:pPr>
-    <w:rPr>
-      <w:caps/>
-    </w:rPr>
-  </w:style>
-  <w:style w:type="character" w:customStyle="1" w:styleId="Heading3Char">
-    <w:name w:val="Heading 3 Char"/>
-    <w:basedOn w:val="DefaultParagraphFont"/>
-    <w:link w:val="Heading3"/>
-    <w:uiPriority w:val="9"/>
-    <w:rPr>
-      <w:rFonts w:asciiTheme="majorHAnsi" w:hAnsiTheme="majorHAnsi"/>
-      <w:color w:val="595959" w:themeColor="text1" w:themeTint="A6"/>
-      <w:sz w:val="24"/>
-      <w:szCs w:val="24"/>
-    </w:rPr>
-  </w:style>
-  <w:style w:type="paragraph" w:styleId="ListBullet2">
-    <w:name w:val="List Bullet 2"/>
-    <w:basedOn w:val="Normal"/>
-    <w:uiPriority w:val="99"/>
-    <w:semiHidden/>
-    <w:pPr>
-      <w:numPr>
-        <w:numId w:val="4"/>
-      </w:numPr>
-      <w:spacing w:after="0" w:line="240" w:lineRule="auto"/>
-      <w:contextualSpacing/>
-    </w:pPr>
-  </w:style>
-  <w:style w:type="character" w:customStyle="1" w:styleId="Heading6Char">
-    <w:name w:val="Heading 6 Char"/>
-    <w:basedOn w:val="DefaultParagraphFont"/>
-    <w:link w:val="Heading6"/>
-    <w:uiPriority w:val="9"/>
-    <w:rPr>
-      <w:caps/>
-      <w:color w:val="4F81BD" w:themeColor="accent1"/>
-    </w:rPr>
-  </w:style>
-  <w:style w:type="paragraph" w:customStyle="1" w:styleId="TableText">
-    <w:name w:val="Table Text"/>
-    <w:basedOn w:val="Normal"/>
-    <w:qFormat/>
-    <w:pPr>
-      <w:spacing w:before="40" w:after="40" w:line="240" w:lineRule="auto"/>
-    </w:pPr>
-    <w:rPr>
-      <w:color w:val="7F7F7F" w:themeColor="text1" w:themeTint="80"/>
-      <w:sz w:val="16"/>
-      <w:szCs w:val="16"/>
-    </w:rPr>
-  </w:style>
-  <w:style w:type="paragraph" w:customStyle="1" w:styleId="TableRowHeading">
-    <w:name w:val="Table Row Heading"/>
-    <w:basedOn w:val="Normal"/>
-    <w:qFormat/>
-    <w:pPr>
-      <w:spacing w:before="40" w:after="40" w:line="240" w:lineRule="auto"/>
-    </w:pPr>
-    <w:rPr>
-      <w:rFonts w:asciiTheme="majorHAnsi" w:hAnsiTheme="majorHAnsi"/>
-      <w:caps/>
-      <w:color w:val="7F7F7F" w:themeColor="text1" w:themeTint="80"/>
-      <w:sz w:val="16"/>
-      <w:szCs w:val="16"/>
-    </w:rPr>
-  </w:style>
-  <w:style w:type="character" w:styleId="Hyperlink">
-    <w:name w:val="Hyperlink"/>
-    <w:basedOn w:val="DefaultParagraphFont"/>
-    <w:uiPriority w:val="99"/>
-    <w:unhideWhenUsed/>
-    <w:rPr>
-      <w:color w:val="0000FF" w:themeColor="hyperlink"/>
-      <w:u w:val="single"/>
-    </w:rPr>
-  </w:style>
-  <w:style w:type="paragraph" w:styleId="TOC1">
-    <w:name w:val="toc 1"/>
-    <w:basedOn w:val="Normal"/>
-    <w:next w:val="Normal"/>
-    <w:autoRedefine/>
-    <w:uiPriority w:val="39"/>
-    <w:unhideWhenUsed/>
-    <w:qFormat/>
-    <w:pPr>
-      <w:pBdr>
-        <w:bottom w:val="single" w:sz="4" w:space="1" w:color="BFBFBF" w:themeColor="background1" w:themeShade="BF"/>
-      </w:pBdr>
-      <w:tabs>
-        <w:tab w:val="right" w:pos="9778"/>
-      </w:tabs>
-      <w:spacing w:before="400" w:after="0" w:line="240" w:lineRule="auto"/>
-      <w:ind w:right="288"/>
-    </w:pPr>
-    <w:rPr>
-      <w:rFonts w:asciiTheme="majorHAnsi" w:hAnsiTheme="majorHAnsi"/>
-      <w:color w:val="4F81BD" w:themeColor="accent1"/>
-      <w:sz w:val="24"/>
-    </w:rPr>
-  </w:style>
-  <w:style w:type="paragraph" w:styleId="TOC2">
-    <w:name w:val="toc 2"/>
-    <w:basedOn w:val="Normal"/>
-    <w:next w:val="Normal"/>
-    <w:autoRedefine/>
-    <w:uiPriority w:val="39"/>
-    <w:unhideWhenUsed/>
-    <w:qFormat/>
-    <w:pPr>
-      <w:tabs>
-        <w:tab w:val="right" w:pos="9778"/>
-      </w:tabs>
-      <w:spacing w:before="200" w:after="0" w:line="240" w:lineRule="auto"/>
-      <w:ind w:left="187" w:right="288"/>
-    </w:pPr>
-    <w:rPr>
-      <w:noProof/>
-    </w:rPr>
-  </w:style>
-  <w:style w:type="paragraph" w:styleId="TOC3">
-    <w:name w:val="toc 3"/>
-    <w:basedOn w:val="Normal"/>
-    <w:next w:val="Normal"/>
-    <w:autoRedefine/>
-    <w:uiPriority w:val="39"/>
-    <w:unhideWhenUsed/>
-    <w:qFormat/>
-    <w:pPr>
-      <w:tabs>
-        <w:tab w:val="right" w:pos="9778"/>
-      </w:tabs>
-      <w:spacing w:before="120" w:after="0" w:line="240" w:lineRule="auto"/>
-      <w:ind w:left="360" w:right="288"/>
-    </w:pPr>
-  </w:style>
-  <w:style w:type="paragraph" w:customStyle="1" w:styleId="ReportName">
-    <w:name w:val="Report Name"/>
-    <w:basedOn w:val="Normal"/>
-    <w:qFormat/>
-    <w:pPr>
-      <w:spacing w:before="0" w:after="40" w:line="240" w:lineRule="auto"/>
-      <w:jc w:val="right"/>
-    </w:pPr>
-    <w:rPr>
-      <w:rFonts w:asciiTheme="majorHAnsi" w:hAnsiTheme="majorHAnsi"/>
-      <w:color w:val="404040" w:themeColor="text1" w:themeTint="BF"/>
-    </w:rPr>
-  </w:style>
-  <w:style w:type="character" w:styleId="PlaceholderText">
-    <w:name w:val="Placeholder Text"/>
-    <w:basedOn w:val="DefaultParagraphFont"/>
-    <w:uiPriority w:val="99"/>
-    <w:semiHidden/>
-    <w:rPr>
-      <w:color w:val="808080"/>
-    </w:rPr>
-  </w:style>
-  <w:style w:type="paragraph" w:styleId="TOCHeading">
-    <w:name w:val="TOC Heading"/>
-    <w:basedOn w:val="Normal"/>
-    <w:next w:val="Normal"/>
-    <w:uiPriority w:val="39"/>
-    <w:qFormat/>
-    <w:pPr>
-      <w:pBdr>
-        <w:top w:val="dashSmallGap" w:sz="4" w:space="4" w:color="BFBFBF" w:themeColor="background1" w:themeShade="BF"/>
-        <w:bottom w:val="dashSmallGap" w:sz="4" w:space="4" w:color="BFBFBF" w:themeColor="background1" w:themeShade="BF"/>
-      </w:pBdr>
-      <w:spacing w:before="80" w:after="80" w:line="240" w:lineRule="auto"/>
-    </w:pPr>
-    <w:rPr>
-      <w:rFonts w:asciiTheme="majorHAnsi" w:hAnsiTheme="majorHAnsi"/>
-      <w:caps/>
-      <w:color w:val="4F81BD" w:themeColor="accent1"/>
-      <w:sz w:val="28"/>
-      <w:szCs w:val="28"/>
-    </w:rPr>
-  </w:style>
-  <w:style w:type="character" w:customStyle="1" w:styleId="Heading4Char">
-    <w:name w:val="Heading 4 Char"/>
-    <w:basedOn w:val="DefaultParagraphFont"/>
-    <w:link w:val="Heading4"/>
-    <w:uiPriority w:val="9"/>
-    <w:rPr>
-      <w:rFonts w:asciiTheme="majorHAnsi" w:hAnsiTheme="majorHAnsi"/>
-      <w:caps/>
-      <w:color w:val="FFFFFF" w:themeColor="background1"/>
-      <w:sz w:val="24"/>
-      <w:szCs w:val="24"/>
-    </w:rPr>
-  </w:style>
-  <w:style w:type="paragraph" w:customStyle="1" w:styleId="TableText-Center">
-    <w:name w:val="Table Text - Center"/>
-    <w:basedOn w:val="TableText"/>
-    <w:qFormat/>
-    <w:pPr>
-      <w:jc w:val="center"/>
-    </w:pPr>
-  </w:style>
-  <w:style w:type="table" w:customStyle="1" w:styleId="WB2">
-    <w:name w:val="WB2"/>
-    <w:basedOn w:val="TableNormal"/>
-    <w:uiPriority w:val="99"/>
-    <w:pPr>
-      <w:spacing w:after="0" w:line="240" w:lineRule="auto"/>
-    </w:pPr>
-    <w:tblPr>
-      <w:tblStyleRowBandSize w:val="1"/>
-      <w:tblBorders>
-        <w:top w:val="single" w:sz="4" w:space="0" w:color="BFBFBF" w:themeColor="background1" w:themeShade="BF"/>
-        <w:insideH w:val="single" w:sz="4" w:space="0" w:color="BFBFBF" w:themeColor="background1" w:themeShade="BF"/>
-      </w:tblBorders>
-    </w:tblPr>
-    <w:tblStylePr w:type="lastRow">
-      <w:tblPr/>
-      <w:tcPr>
-        <w:tcBorders>
-          <w:bottom w:val="nil"/>
-        </w:tcBorders>
-      </w:tcPr>
-    </w:tblStylePr>
-    <w:tblStylePr w:type="band2Horz">
-      <w:tblPr/>
-      <w:tcPr>
-        <w:shd w:val="clear" w:color="auto" w:fill="F2F2F2" w:themeFill="background1" w:themeFillShade="F2"/>
-      </w:tcPr>
-    </w:tblStylePr>
-  </w:style>
-  <w:style w:type="table" w:customStyle="1" w:styleId="WB1">
-    <w:name w:val="WB1"/>
-    <w:basedOn w:val="TableNormal"/>
-    <w:uiPriority w:val="99"/>
-    <w:pPr>
-      <w:spacing w:after="0" w:line="240" w:lineRule="auto"/>
-    </w:pPr>
-    <w:tblPr>
-      <w:tblBorders>
-        <w:top w:val="single" w:sz="4" w:space="0" w:color="BFBFBF" w:themeColor="background1" w:themeShade="BF"/>
-        <w:insideH w:val="single" w:sz="4" w:space="0" w:color="BFBFBF" w:themeColor="background1" w:themeShade="BF"/>
-      </w:tblBorders>
-      <w:tblCellMar>
-        <w:left w:w="0" w:type="dxa"/>
-        <w:right w:w="0" w:type="dxa"/>
-      </w:tblCellMar>
-    </w:tblPr>
-    <w:tcPr>
-      <w:vAlign w:val="center"/>
-    </w:tcPr>
-  </w:style>
-  <w:style w:type="paragraph" w:customStyle="1" w:styleId="Notice">
-    <w:name w:val="Notice"/>
-    <w:basedOn w:val="Normal"/>
-    <w:qFormat/>
-    <w:pPr>
-      <w:spacing w:before="360"/>
-    </w:pPr>
-    <w:rPr>
-      <w:i/>
-      <w:color w:val="808080" w:themeColor="background1" w:themeShade="80"/>
-      <w:sz w:val="16"/>
-      <w:szCs w:val="16"/>
-    </w:rPr>
-  </w:style>
-  <w:style w:type="paragraph" w:styleId="ListParagraph">
-    <w:name w:val="List Paragraph"/>
-    <w:basedOn w:val="Normal"/>
-    <w:uiPriority w:val="34"/>
-    <w:semiHidden/>
-    <w:qFormat/>
-    <w:rsid w:val="00BA1AB6"/>
-    <w:pPr>
-      <w:ind w:left="720"/>
-      <w:contextualSpacing/>
-    </w:pPr>
-  </w:style>
-</w:styles>
-</file>
-
 <file path=word/glossary/document.xml><?xml version="1.0" encoding="utf-8"?>
-<w:glossaryDocument xmlns:wpc="http://schemas.microsoft.com/office/word/2010/wordprocessingCanvas" xmlns:mc="http://schemas.openxmlformats.org/markup-compatibility/2006" xmlns:o="urn:schemas-microsoft-com:office:office" xmlns:r="http://schemas.openxmlformats.org/officeDocument/2006/relationships" xmlns:m="http://schemas.openxmlformats.org/officeDocument/2006/math" xmlns:v="urn:schemas-microsoft-com:vml" xmlns:wp14="http://schemas.microsoft.com/office/word/2010/wordprocessingDrawing" xmlns:wp="http://schemas.openxmlformats.org/drawingml/2006/wordprocessingDrawing" xmlns:w10="urn:schemas-microsoft-com:office:word" xmlns:w="http://schemas.openxmlformats.org/wordprocessingml/2006/main" xmlns:w14="http://schemas.microsoft.com/office/word/2010/wordml" xmlns:wpg="http://schemas.microsoft.com/office/word/2010/wordprocessingGroup" xmlns:wpi="http://schemas.microsoft.com/office/word/2010/wordprocessingInk" xmlns:wne="http://schemas.microsoft.com/office/word/2006/wordml" xmlns:wps="http://schemas.microsoft.com/office/word/2010/wordprocessingShape" mc:Ignorable="w14 wp14">
+<w:glossaryDocument xmlns:wpc="http://schemas.microsoft.com/office/word/2010/wordprocessingCanvas" xmlns:cx="http://schemas.microsoft.com/office/drawing/2014/chartex" xmlns:cx1="http://schemas.microsoft.com/office/drawing/2015/9/8/chartex" xmlns:cx2="http://schemas.microsoft.com/office/drawing/2015/10/21/chartex" xmlns:mc="http://schemas.openxmlformats.org/markup-compatibility/2006" xmlns:o="urn:schemas-microsoft-com:office:office" xmlns:r="http://schemas.openxmlformats.org/officeDocument/2006/relationships" xmlns:m="http://schemas.openxmlformats.org/officeDocument/2006/math" xmlns:v="urn:schemas-microsoft-com:vml" xmlns:wp14="http://schemas.microsoft.com/office/word/2010/wordprocessingDrawing" xmlns:wp="http://schemas.openxmlformats.org/drawingml/2006/wordprocessingDrawing" xmlns:w10="urn:schemas-microsoft-com:office:word" xmlns:w="http://schemas.openxmlformats.org/wordprocessingml/2006/main" xmlns:w14="http://schemas.microsoft.com/office/word/2010/wordml" xmlns:w15="http://schemas.microsoft.com/office/word/2012/wordml" xmlns:w16se="http://schemas.microsoft.com/office/word/2015/wordml/symex" xmlns:wpg="http://schemas.microsoft.com/office/word/2010/wordprocessingGroup" xmlns:wpi="http://schemas.microsoft.com/office/word/2010/wordprocessingInk" xmlns:wne="http://schemas.microsoft.com/office/word/2006/wordml" xmlns:wps="http://schemas.microsoft.com/office/word/2010/wordprocessingShape" mc:Ignorable="w14 w15 w16se wp14">
   <w:docParts>
     <w:docPart>
       <w:docPartPr>
@@ -5456,12 +4770,38 @@
         </w:p>
       </w:docPartBody>
     </w:docPart>
+    <w:docPart>
+      <w:docPartPr>
+        <w:name w:val="4208250B711840ACA90321FE9AF861C9"/>
+        <w:category>
+          <w:name w:val="General"/>
+          <w:gallery w:val="placeholder"/>
+        </w:category>
+        <w:types>
+          <w:type w:val="bbPlcHdr"/>
+        </w:types>
+        <w:behaviors>
+          <w:behavior w:val="content"/>
+        </w:behaviors>
+        <w:guid w:val="{7067C871-A19F-4CCF-BD56-15796513D3BF}"/>
+      </w:docPartPr>
+      <w:docPartBody>
+        <w:p>
+          <w:pPr>
+            <w:pStyle w:val="4208250B711840ACA90321FE9AF861C9"/>
+          </w:pPr>
+          <w:r>
+            <w:t>Heading 2</w:t>
+          </w:r>
+        </w:p>
+      </w:docPartBody>
+    </w:docPart>
   </w:docParts>
 </w:glossaryDocument>
 </file>
 
 <file path=word/glossary/fontTable.xml><?xml version="1.0" encoding="utf-8"?>
-<w:fonts xmlns:mc="http://schemas.openxmlformats.org/markup-compatibility/2006" xmlns:r="http://schemas.openxmlformats.org/officeDocument/2006/relationships" xmlns:w="http://schemas.openxmlformats.org/wordprocessingml/2006/main" xmlns:w14="http://schemas.microsoft.com/office/word/2010/wordml" mc:Ignorable="w14">
+<w:fonts xmlns:mc="http://schemas.openxmlformats.org/markup-compatibility/2006" xmlns:r="http://schemas.openxmlformats.org/officeDocument/2006/relationships" xmlns:w="http://schemas.openxmlformats.org/wordprocessingml/2006/main" xmlns:w14="http://schemas.microsoft.com/office/word/2010/wordml" xmlns:w15="http://schemas.microsoft.com/office/word/2012/wordml" xmlns:w16se="http://schemas.microsoft.com/office/word/2015/wordml/symex" mc:Ignorable="w14 w15 w16se">
   <w:font w:name="Symbol">
     <w:panose1 w:val="05050102010706020507"/>
     <w:charset w:val="02"/>
@@ -5539,18 +4879,18 @@
     <w:pitch w:val="variable"/>
     <w:sig w:usb0="00008003" w:usb1="00000000" w:usb2="00000000" w:usb3="00000000" w:csb0="00000001" w:csb1="00000000"/>
   </w:font>
-  <w:font w:name="Cambria">
-    <w:panose1 w:val="02040503050406030204"/>
+  <w:font w:name="Calibri Light">
+    <w:panose1 w:val="020F0302020204030204"/>
     <w:charset w:val="00"/>
-    <w:family w:val="roman"/>
+    <w:family w:val="swiss"/>
     <w:pitch w:val="variable"/>
-    <w:sig w:usb0="E00002FF" w:usb1="400004FF" w:usb2="00000000" w:usb3="00000000" w:csb0="0000019F" w:csb1="00000000"/>
+    <w:sig w:usb0="A00002EF" w:usb1="4000207B" w:usb2="00000000" w:usb3="00000000" w:csb0="0000019F" w:csb1="00000000"/>
   </w:font>
 </w:fonts>
 </file>
 
 <file path=word/glossary/settings.xml><?xml version="1.0" encoding="utf-8"?>
-<w:settings xmlns:mc="http://schemas.openxmlformats.org/markup-compatibility/2006" xmlns:o="urn:schemas-microsoft-com:office:office" xmlns:r="http://schemas.openxmlformats.org/officeDocument/2006/relationships" xmlns:m="http://schemas.openxmlformats.org/officeDocument/2006/math" xmlns:v="urn:schemas-microsoft-com:vml" xmlns:w10="urn:schemas-microsoft-com:office:word" xmlns:w="http://schemas.openxmlformats.org/wordprocessingml/2006/main" xmlns:w14="http://schemas.microsoft.com/office/word/2010/wordml" xmlns:sl="http://schemas.openxmlformats.org/schemaLibrary/2006/main" mc:Ignorable="w14">
+<w:settings xmlns:mc="http://schemas.openxmlformats.org/markup-compatibility/2006" xmlns:o="urn:schemas-microsoft-com:office:office" xmlns:r="http://schemas.openxmlformats.org/officeDocument/2006/relationships" xmlns:m="http://schemas.openxmlformats.org/officeDocument/2006/math" xmlns:v="urn:schemas-microsoft-com:vml" xmlns:w10="urn:schemas-microsoft-com:office:word" xmlns:w="http://schemas.openxmlformats.org/wordprocessingml/2006/main" xmlns:w14="http://schemas.microsoft.com/office/word/2010/wordml" xmlns:w15="http://schemas.microsoft.com/office/word/2012/wordml" xmlns:w16se="http://schemas.microsoft.com/office/word/2015/wordml/symex" xmlns:sl="http://schemas.openxmlformats.org/schemaLibrary/2006/main" mc:Ignorable="w14 w15 w16se">
   <w:view w:val="normal"/>
   <w:defaultTabStop w:val="720"/>
   <w:characterSpacingControl w:val="doNotCompress"/>
@@ -5563,9 +4903,11 @@
   </w:compat>
   <w:rsids>
     <w:rsidRoot w:val="0080500B"/>
+    <w:rsid w:val="002D1A1B"/>
     <w:rsid w:val="00484B6A"/>
     <w:rsid w:val="00666A2E"/>
     <w:rsid w:val="0080500B"/>
+    <w:rsid w:val="00D64942"/>
   </w:rsids>
   <m:mathPr>
     <m:mathFont m:val="Cambria Math"/>
@@ -5588,7 +4930,7 @@
 </file>
 
 <file path=word/glossary/styles.xml><?xml version="1.0" encoding="utf-8"?>
-<w:styles xmlns:mc="http://schemas.openxmlformats.org/markup-compatibility/2006" xmlns:r="http://schemas.openxmlformats.org/officeDocument/2006/relationships" xmlns:w="http://schemas.openxmlformats.org/wordprocessingml/2006/main" xmlns:w14="http://schemas.microsoft.com/office/word/2010/wordml" mc:Ignorable="w14">
+<w:styles xmlns:mc="http://schemas.openxmlformats.org/markup-compatibility/2006" xmlns:r="http://schemas.openxmlformats.org/officeDocument/2006/relationships" xmlns:w="http://schemas.openxmlformats.org/wordprocessingml/2006/main" xmlns:w14="http://schemas.microsoft.com/office/word/2010/wordml" xmlns:w15="http://schemas.microsoft.com/office/word/2012/wordml" xmlns:w16se="http://schemas.microsoft.com/office/word/2015/wordml/symex" mc:Ignorable="w14 w15 w16se">
   <w:docDefaults>
     <w:rPrDefault>
       <w:rPr>
@@ -5603,144 +4945,379 @@
       </w:pPr>
     </w:pPrDefault>
   </w:docDefaults>
-  <w:latentStyles w:defLockedState="0" w:defUIPriority="99" w:defSemiHidden="1" w:defUnhideWhenUsed="1" w:defQFormat="0" w:count="267">
-    <w:lsdException w:name="Normal" w:semiHidden="0" w:uiPriority="0" w:unhideWhenUsed="0" w:qFormat="1"/>
-    <w:lsdException w:name="heading 1" w:semiHidden="0" w:uiPriority="9" w:unhideWhenUsed="0" w:qFormat="1"/>
-    <w:lsdException w:name="heading 2" w:uiPriority="9" w:qFormat="1"/>
-    <w:lsdException w:name="heading 3" w:uiPriority="9" w:qFormat="1"/>
-    <w:lsdException w:name="heading 4" w:uiPriority="9" w:qFormat="1"/>
-    <w:lsdException w:name="heading 5" w:uiPriority="9" w:qFormat="1"/>
-    <w:lsdException w:name="heading 6" w:uiPriority="9" w:qFormat="1"/>
-    <w:lsdException w:name="heading 7" w:uiPriority="9" w:qFormat="1"/>
-    <w:lsdException w:name="heading 8" w:uiPriority="9" w:qFormat="1"/>
-    <w:lsdException w:name="heading 9" w:uiPriority="9" w:qFormat="1"/>
-    <w:lsdException w:name="toc 1" w:uiPriority="39"/>
-    <w:lsdException w:name="toc 2" w:uiPriority="39"/>
-    <w:lsdException w:name="toc 3" w:uiPriority="39"/>
-    <w:lsdException w:name="toc 4" w:uiPriority="39"/>
-    <w:lsdException w:name="toc 5" w:uiPriority="39"/>
-    <w:lsdException w:name="toc 6" w:uiPriority="39"/>
-    <w:lsdException w:name="toc 7" w:uiPriority="39"/>
-    <w:lsdException w:name="toc 8" w:uiPriority="39"/>
-    <w:lsdException w:name="toc 9" w:uiPriority="39"/>
-    <w:lsdException w:name="caption" w:uiPriority="35" w:qFormat="1"/>
-    <w:lsdException w:name="Title" w:semiHidden="0" w:uiPriority="10" w:unhideWhenUsed="0" w:qFormat="1"/>
-    <w:lsdException w:name="Default Paragraph Font" w:uiPriority="1"/>
-    <w:lsdException w:name="Subtitle" w:semiHidden="0" w:uiPriority="11" w:unhideWhenUsed="0" w:qFormat="1"/>
-    <w:lsdException w:name="Strong" w:semiHidden="0" w:uiPriority="1" w:unhideWhenUsed="0" w:qFormat="1"/>
-    <w:lsdException w:name="Emphasis" w:semiHidden="0" w:uiPriority="20" w:unhideWhenUsed="0" w:qFormat="1"/>
-    <w:lsdException w:name="Table Grid" w:semiHidden="0" w:uiPriority="59" w:unhideWhenUsed="0"/>
-    <w:lsdException w:name="Placeholder Text" w:unhideWhenUsed="0"/>
-    <w:lsdException w:name="No Spacing" w:semiHidden="0" w:uiPriority="1" w:unhideWhenUsed="0" w:qFormat="1"/>
-    <w:lsdException w:name="Light Shading" w:semiHidden="0" w:uiPriority="60" w:unhideWhenUsed="0"/>
-    <w:lsdException w:name="Light List" w:semiHidden="0" w:uiPriority="61" w:unhideWhenUsed="0"/>
-    <w:lsdException w:name="Light Grid" w:semiHidden="0" w:uiPriority="62" w:unhideWhenUsed="0"/>
-    <w:lsdException w:name="Medium Shading 1" w:semiHidden="0" w:uiPriority="63" w:unhideWhenUsed="0"/>
-    <w:lsdException w:name="Medium Shading 2" w:semiHidden="0" w:uiPriority="64" w:unhideWhenUsed="0"/>
-    <w:lsdException w:name="Medium List 1" w:semiHidden="0" w:uiPriority="65" w:unhideWhenUsed="0"/>
-    <w:lsdException w:name="Medium List 2" w:semiHidden="0" w:uiPriority="66" w:unhideWhenUsed="0"/>
-    <w:lsdException w:name="Medium Grid 1" w:semiHidden="0" w:uiPriority="67" w:unhideWhenUsed="0"/>
-    <w:lsdException w:name="Medium Grid 2" w:semiHidden="0" w:uiPriority="68" w:unhideWhenUsed="0"/>
-    <w:lsdException w:name="Medium Grid 3" w:semiHidden="0" w:uiPriority="69" w:unhideWhenUsed="0"/>
-    <w:lsdException w:name="Dark List" w:semiHidden="0" w:uiPriority="70" w:unhideWhenUsed="0"/>
-    <w:lsdException w:name="Colorful Shading" w:semiHidden="0" w:uiPriority="71" w:unhideWhenUsed="0"/>
-    <w:lsdException w:name="Colorful List" w:semiHidden="0" w:uiPriority="72" w:unhideWhenUsed="0"/>
-    <w:lsdException w:name="Colorful Grid" w:semiHidden="0" w:uiPriority="73" w:unhideWhenUsed="0"/>
-    <w:lsdException w:name="Light Shading Accent 1" w:semiHidden="0" w:uiPriority="60" w:unhideWhenUsed="0"/>
-    <w:lsdException w:name="Light List Accent 1" w:semiHidden="0" w:uiPriority="61" w:unhideWhenUsed="0"/>
-    <w:lsdException w:name="Light Grid Accent 1" w:semiHidden="0" w:uiPriority="62" w:unhideWhenUsed="0"/>
-    <w:lsdException w:name="Medium Shading 1 Accent 1" w:semiHidden="0" w:uiPriority="63" w:unhideWhenUsed="0"/>
-    <w:lsdException w:name="Medium Shading 2 Accent 1" w:semiHidden="0" w:uiPriority="64" w:unhideWhenUsed="0"/>
-    <w:lsdException w:name="Medium List 1 Accent 1" w:semiHidden="0" w:uiPriority="65" w:unhideWhenUsed="0"/>
-    <w:lsdException w:name="Revision" w:unhideWhenUsed="0"/>
-    <w:lsdException w:name="List Paragraph" w:semiHidden="0" w:uiPriority="34" w:unhideWhenUsed="0" w:qFormat="1"/>
-    <w:lsdException w:name="Quote" w:semiHidden="0" w:uiPriority="29" w:unhideWhenUsed="0" w:qFormat="1"/>
-    <w:lsdException w:name="Intense Quote" w:semiHidden="0" w:uiPriority="30" w:unhideWhenUsed="0" w:qFormat="1"/>
-    <w:lsdException w:name="Medium List 2 Accent 1" w:semiHidden="0" w:uiPriority="66" w:unhideWhenUsed="0"/>
-    <w:lsdException w:name="Medium Grid 1 Accent 1" w:semiHidden="0" w:uiPriority="67" w:unhideWhenUsed="0"/>
-    <w:lsdException w:name="Medium Grid 2 Accent 1" w:semiHidden="0" w:uiPriority="68" w:unhideWhenUsed="0"/>
-    <w:lsdException w:name="Medium Grid 3 Accent 1" w:semiHidden="0" w:uiPriority="69" w:unhideWhenUsed="0"/>
-    <w:lsdException w:name="Dark List Accent 1" w:semiHidden="0" w:uiPriority="70" w:unhideWhenUsed="0"/>
-    <w:lsdException w:name="Colorful Shading Accent 1" w:semiHidden="0" w:uiPriority="71" w:unhideWhenUsed="0"/>
-    <w:lsdException w:name="Colorful List Accent 1" w:semiHidden="0" w:uiPriority="72" w:unhideWhenUsed="0"/>
-    <w:lsdException w:name="Colorful Grid Accent 1" w:semiHidden="0" w:uiPriority="73" w:unhideWhenUsed="0"/>
-    <w:lsdException w:name="Light Shading Accent 2" w:semiHidden="0" w:uiPriority="60" w:unhideWhenUsed="0"/>
-    <w:lsdException w:name="Light List Accent 2" w:semiHidden="0" w:uiPriority="61" w:unhideWhenUsed="0"/>
-    <w:lsdException w:name="Light Grid Accent 2" w:semiHidden="0" w:uiPriority="62" w:unhideWhenUsed="0"/>
-    <w:lsdException w:name="Medium Shading 1 Accent 2" w:semiHidden="0" w:uiPriority="63" w:unhideWhenUsed="0"/>
-    <w:lsdException w:name="Medium Shading 2 Accent 2" w:semiHidden="0" w:uiPriority="64" w:unhideWhenUsed="0"/>
-    <w:lsdException w:name="Medium List 1 Accent 2" w:semiHidden="0" w:uiPriority="65" w:unhideWhenUsed="0"/>
-    <w:lsdException w:name="Medium List 2 Accent 2" w:semiHidden="0" w:uiPriority="66" w:unhideWhenUsed="0"/>
-    <w:lsdException w:name="Medium Grid 1 Accent 2" w:semiHidden="0" w:uiPriority="67" w:unhideWhenUsed="0"/>
-    <w:lsdException w:name="Medium Grid 2 Accent 2" w:semiHidden="0" w:uiPriority="68" w:unhideWhenUsed="0"/>
-    <w:lsdException w:name="Medium Grid 3 Accent 2" w:semiHidden="0" w:uiPriority="69" w:unhideWhenUsed="0"/>
-    <w:lsdException w:name="Dark List Accent 2" w:semiHidden="0" w:uiPriority="70" w:unhideWhenUsed="0"/>
-    <w:lsdException w:name="Colorful Shading Accent 2" w:semiHidden="0" w:uiPriority="71" w:unhideWhenUsed="0"/>
-    <w:lsdException w:name="Colorful List Accent 2" w:semiHidden="0" w:uiPriority="72" w:unhideWhenUsed="0"/>
-    <w:lsdException w:name="Colorful Grid Accent 2" w:semiHidden="0" w:uiPriority="73" w:unhideWhenUsed="0"/>
-    <w:lsdException w:name="Light Shading Accent 3" w:semiHidden="0" w:uiPriority="60" w:unhideWhenUsed="0"/>
-    <w:lsdException w:name="Light List Accent 3" w:semiHidden="0" w:uiPriority="61" w:unhideWhenUsed="0"/>
-    <w:lsdException w:name="Light Grid Accent 3" w:semiHidden="0" w:uiPriority="62" w:unhideWhenUsed="0"/>
-    <w:lsdException w:name="Medium Shading 1 Accent 3" w:semiHidden="0" w:uiPriority="63" w:unhideWhenUsed="0"/>
-    <w:lsdException w:name="Medium Shading 2 Accent 3" w:semiHidden="0" w:uiPriority="64" w:unhideWhenUsed="0"/>
-    <w:lsdException w:name="Medium List 1 Accent 3" w:semiHidden="0" w:uiPriority="65" w:unhideWhenUsed="0"/>
-    <w:lsdException w:name="Medium List 2 Accent 3" w:semiHidden="0" w:uiPriority="66" w:unhideWhenUsed="0"/>
-    <w:lsdException w:name="Medium Grid 1 Accent 3" w:semiHidden="0" w:uiPriority="67" w:unhideWhenUsed="0"/>
-    <w:lsdException w:name="Medium Grid 2 Accent 3" w:semiHidden="0" w:uiPriority="68" w:unhideWhenUsed="0"/>
-    <w:lsdException w:name="Medium Grid 3 Accent 3" w:semiHidden="0" w:uiPriority="69" w:unhideWhenUsed="0"/>
-    <w:lsdException w:name="Dark List Accent 3" w:semiHidden="0" w:uiPriority="70" w:unhideWhenUsed="0"/>
-    <w:lsdException w:name="Colorful Shading Accent 3" w:semiHidden="0" w:uiPriority="71" w:unhideWhenUsed="0"/>
-    <w:lsdException w:name="Colorful List Accent 3" w:semiHidden="0" w:uiPriority="72" w:unhideWhenUsed="0"/>
-    <w:lsdException w:name="Colorful Grid Accent 3" w:semiHidden="0" w:uiPriority="73" w:unhideWhenUsed="0"/>
-    <w:lsdException w:name="Light Shading Accent 4" w:semiHidden="0" w:uiPriority="60" w:unhideWhenUsed="0"/>
-    <w:lsdException w:name="Light List Accent 4" w:semiHidden="0" w:uiPriority="61" w:unhideWhenUsed="0"/>
-    <w:lsdException w:name="Light Grid Accent 4" w:semiHidden="0" w:uiPriority="62" w:unhideWhenUsed="0"/>
-    <w:lsdException w:name="Medium Shading 1 Accent 4" w:semiHidden="0" w:uiPriority="63" w:unhideWhenUsed="0"/>
-    <w:lsdException w:name="Medium Shading 2 Accent 4" w:semiHidden="0" w:uiPriority="64" w:unhideWhenUsed="0"/>
-    <w:lsdException w:name="Medium List 1 Accent 4" w:semiHidden="0" w:uiPriority="65" w:unhideWhenUsed="0"/>
-    <w:lsdException w:name="Medium List 2 Accent 4" w:semiHidden="0" w:uiPriority="66" w:unhideWhenUsed="0"/>
-    <w:lsdException w:name="Medium Grid 1 Accent 4" w:semiHidden="0" w:uiPriority="67" w:unhideWhenUsed="0"/>
-    <w:lsdException w:name="Medium Grid 2 Accent 4" w:semiHidden="0" w:uiPriority="68" w:unhideWhenUsed="0"/>
-    <w:lsdException w:name="Medium Grid 3 Accent 4" w:semiHidden="0" w:uiPriority="69" w:unhideWhenUsed="0"/>
-    <w:lsdException w:name="Dark List Accent 4" w:semiHidden="0" w:uiPriority="70" w:unhideWhenUsed="0"/>
-    <w:lsdException w:name="Colorful Shading Accent 4" w:semiHidden="0" w:uiPriority="71" w:unhideWhenUsed="0"/>
-    <w:lsdException w:name="Colorful List Accent 4" w:semiHidden="0" w:uiPriority="72" w:unhideWhenUsed="0"/>
-    <w:lsdException w:name="Colorful Grid Accent 4" w:semiHidden="0" w:uiPriority="73" w:unhideWhenUsed="0"/>
-    <w:lsdException w:name="Light Shading Accent 5" w:semiHidden="0" w:uiPriority="60" w:unhideWhenUsed="0"/>
-    <w:lsdException w:name="Light List Accent 5" w:semiHidden="0" w:uiPriority="61" w:unhideWhenUsed="0"/>
-    <w:lsdException w:name="Light Grid Accent 5" w:semiHidden="0" w:uiPriority="62" w:unhideWhenUsed="0"/>
-    <w:lsdException w:name="Medium Shading 1 Accent 5" w:semiHidden="0" w:uiPriority="63" w:unhideWhenUsed="0"/>
-    <w:lsdException w:name="Medium Shading 2 Accent 5" w:semiHidden="0" w:uiPriority="64" w:unhideWhenUsed="0"/>
-    <w:lsdException w:name="Medium List 1 Accent 5" w:semiHidden="0" w:uiPriority="65" w:unhideWhenUsed="0"/>
-    <w:lsdException w:name="Medium List 2 Accent 5" w:semiHidden="0" w:uiPriority="66" w:unhideWhenUsed="0"/>
-    <w:lsdException w:name="Medium Grid 1 Accent 5" w:semiHidden="0" w:uiPriority="67" w:unhideWhenUsed="0"/>
-    <w:lsdException w:name="Medium Grid 2 Accent 5" w:semiHidden="0" w:uiPriority="68" w:unhideWhenUsed="0"/>
-    <w:lsdException w:name="Medium Grid 3 Accent 5" w:semiHidden="0" w:uiPriority="69" w:unhideWhenUsed="0"/>
-    <w:lsdException w:name="Dark List Accent 5" w:semiHidden="0" w:uiPriority="70" w:unhideWhenUsed="0"/>
-    <w:lsdException w:name="Colorful Shading Accent 5" w:semiHidden="0" w:uiPriority="71" w:unhideWhenUsed="0"/>
-    <w:lsdException w:name="Colorful List Accent 5" w:semiHidden="0" w:uiPriority="72" w:unhideWhenUsed="0"/>
-    <w:lsdException w:name="Colorful Grid Accent 5" w:semiHidden="0" w:uiPriority="73" w:unhideWhenUsed="0"/>
-    <w:lsdException w:name="Light Shading Accent 6" w:semiHidden="0" w:uiPriority="60" w:unhideWhenUsed="0"/>
-    <w:lsdException w:name="Light List Accent 6" w:semiHidden="0" w:uiPriority="61" w:unhideWhenUsed="0"/>
-    <w:lsdException w:name="Light Grid Accent 6" w:semiHidden="0" w:uiPriority="62" w:unhideWhenUsed="0"/>
-    <w:lsdException w:name="Medium Shading 1 Accent 6" w:semiHidden="0" w:uiPriority="63" w:unhideWhenUsed="0"/>
-    <w:lsdException w:name="Medium Shading 2 Accent 6" w:semiHidden="0" w:uiPriority="64" w:unhideWhenUsed="0"/>
-    <w:lsdException w:name="Medium List 1 Accent 6" w:semiHidden="0" w:uiPriority="65" w:unhideWhenUsed="0"/>
-    <w:lsdException w:name="Medium List 2 Accent 6" w:semiHidden="0" w:uiPriority="66" w:unhideWhenUsed="0"/>
-    <w:lsdException w:name="Medium Grid 1 Accent 6" w:semiHidden="0" w:uiPriority="67" w:unhideWhenUsed="0"/>
-    <w:lsdException w:name="Medium Grid 2 Accent 6" w:semiHidden="0" w:uiPriority="68" w:unhideWhenUsed="0"/>
-    <w:lsdException w:name="Medium Grid 3 Accent 6" w:semiHidden="0" w:uiPriority="69" w:unhideWhenUsed="0"/>
-    <w:lsdException w:name="Dark List Accent 6" w:semiHidden="0" w:uiPriority="70" w:unhideWhenUsed="0"/>
-    <w:lsdException w:name="Colorful Shading Accent 6" w:semiHidden="0" w:uiPriority="71" w:unhideWhenUsed="0"/>
-    <w:lsdException w:name="Colorful List Accent 6" w:semiHidden="0" w:uiPriority="72" w:unhideWhenUsed="0"/>
-    <w:lsdException w:name="Colorful Grid Accent 6" w:semiHidden="0" w:uiPriority="73" w:unhideWhenUsed="0"/>
-    <w:lsdException w:name="Subtle Emphasis" w:semiHidden="0" w:uiPriority="19" w:unhideWhenUsed="0" w:qFormat="1"/>
-    <w:lsdException w:name="Intense Emphasis" w:semiHidden="0" w:uiPriority="21" w:unhideWhenUsed="0" w:qFormat="1"/>
-    <w:lsdException w:name="Subtle Reference" w:semiHidden="0" w:uiPriority="31" w:unhideWhenUsed="0" w:qFormat="1"/>
-    <w:lsdException w:name="Intense Reference" w:semiHidden="0" w:uiPriority="32" w:unhideWhenUsed="0" w:qFormat="1"/>
-    <w:lsdException w:name="Book Title" w:semiHidden="0" w:uiPriority="33" w:unhideWhenUsed="0" w:qFormat="1"/>
-    <w:lsdException w:name="Bibliography" w:uiPriority="37"/>
-    <w:lsdException w:name="TOC Heading" w:uiPriority="39" w:qFormat="1"/>
+  <w:latentStyles w:defLockedState="0" w:defUIPriority="99" w:defSemiHidden="0" w:defUnhideWhenUsed="0" w:defQFormat="0" w:count="372">
+    <w:lsdException w:name="Normal" w:uiPriority="0" w:qFormat="1"/>
+    <w:lsdException w:name="heading 1" w:uiPriority="9" w:qFormat="1"/>
+    <w:lsdException w:name="heading 2" w:semiHidden="1" w:uiPriority="9" w:unhideWhenUsed="1" w:qFormat="1"/>
+    <w:lsdException w:name="heading 3" w:semiHidden="1" w:uiPriority="9" w:unhideWhenUsed="1" w:qFormat="1"/>
+    <w:lsdException w:name="heading 4" w:semiHidden="1" w:uiPriority="9" w:unhideWhenUsed="1" w:qFormat="1"/>
+    <w:lsdException w:name="heading 5" w:semiHidden="1" w:uiPriority="9" w:unhideWhenUsed="1" w:qFormat="1"/>
+    <w:lsdException w:name="heading 6" w:semiHidden="1" w:uiPriority="9" w:unhideWhenUsed="1" w:qFormat="1"/>
+    <w:lsdException w:name="heading 7" w:semiHidden="1" w:uiPriority="9" w:unhideWhenUsed="1" w:qFormat="1"/>
+    <w:lsdException w:name="heading 8" w:semiHidden="1" w:uiPriority="9" w:unhideWhenUsed="1" w:qFormat="1"/>
+    <w:lsdException w:name="heading 9" w:semiHidden="1" w:uiPriority="9" w:unhideWhenUsed="1" w:qFormat="1"/>
+    <w:lsdException w:name="index 1" w:semiHidden="1" w:unhideWhenUsed="1"/>
+    <w:lsdException w:name="index 2" w:semiHidden="1" w:unhideWhenUsed="1"/>
+    <w:lsdException w:name="index 3" w:semiHidden="1" w:unhideWhenUsed="1"/>
+    <w:lsdException w:name="index 4" w:semiHidden="1" w:unhideWhenUsed="1"/>
+    <w:lsdException w:name="index 5" w:semiHidden="1" w:unhideWhenUsed="1"/>
+    <w:lsdException w:name="index 6" w:semiHidden="1" w:unhideWhenUsed="1"/>
+    <w:lsdException w:name="index 7" w:semiHidden="1" w:unhideWhenUsed="1"/>
+    <w:lsdException w:name="index 8" w:semiHidden="1" w:unhideWhenUsed="1"/>
+    <w:lsdException w:name="index 9" w:semiHidden="1" w:unhideWhenUsed="1"/>
+    <w:lsdException w:name="toc 1" w:semiHidden="1" w:uiPriority="39" w:unhideWhenUsed="1"/>
+    <w:lsdException w:name="toc 2" w:semiHidden="1" w:uiPriority="39" w:unhideWhenUsed="1"/>
+    <w:lsdException w:name="toc 3" w:semiHidden="1" w:uiPriority="39" w:unhideWhenUsed="1"/>
+    <w:lsdException w:name="toc 4" w:semiHidden="1" w:uiPriority="39" w:unhideWhenUsed="1"/>
+    <w:lsdException w:name="toc 5" w:semiHidden="1" w:uiPriority="39" w:unhideWhenUsed="1"/>
+    <w:lsdException w:name="toc 6" w:semiHidden="1" w:uiPriority="39" w:unhideWhenUsed="1"/>
+    <w:lsdException w:name="toc 7" w:semiHidden="1" w:uiPriority="39" w:unhideWhenUsed="1"/>
+    <w:lsdException w:name="toc 8" w:semiHidden="1" w:uiPriority="39" w:unhideWhenUsed="1"/>
+    <w:lsdException w:name="toc 9" w:semiHidden="1" w:uiPriority="39" w:unhideWhenUsed="1"/>
+    <w:lsdException w:name="Normal Indent" w:semiHidden="1" w:unhideWhenUsed="1"/>
+    <w:lsdException w:name="footnote text" w:semiHidden="1" w:unhideWhenUsed="1"/>
+    <w:lsdException w:name="annotation text" w:semiHidden="1" w:unhideWhenUsed="1"/>
+    <w:lsdException w:name="header" w:semiHidden="1" w:unhideWhenUsed="1"/>
+    <w:lsdException w:name="footer" w:semiHidden="1" w:unhideWhenUsed="1"/>
+    <w:lsdException w:name="index heading" w:semiHidden="1" w:unhideWhenUsed="1"/>
+    <w:lsdException w:name="caption" w:semiHidden="1" w:uiPriority="35" w:unhideWhenUsed="1" w:qFormat="1"/>
+    <w:lsdException w:name="table of figures" w:semiHidden="1" w:unhideWhenUsed="1"/>
+    <w:lsdException w:name="envelope address" w:semiHidden="1" w:unhideWhenUsed="1"/>
+    <w:lsdException w:name="envelope return" w:semiHidden="1" w:unhideWhenUsed="1"/>
+    <w:lsdException w:name="footnote reference" w:semiHidden="1" w:unhideWhenUsed="1"/>
+    <w:lsdException w:name="annotation reference" w:semiHidden="1" w:unhideWhenUsed="1"/>
+    <w:lsdException w:name="line number" w:semiHidden="1" w:unhideWhenUsed="1"/>
+    <w:lsdException w:name="page number" w:semiHidden="1" w:unhideWhenUsed="1"/>
+    <w:lsdException w:name="endnote reference" w:semiHidden="1" w:unhideWhenUsed="1"/>
+    <w:lsdException w:name="endnote text" w:semiHidden="1" w:unhideWhenUsed="1"/>
+    <w:lsdException w:name="table of authorities" w:semiHidden="1" w:unhideWhenUsed="1"/>
+    <w:lsdException w:name="macro" w:semiHidden="1" w:unhideWhenUsed="1"/>
+    <w:lsdException w:name="toa heading" w:semiHidden="1" w:unhideWhenUsed="1"/>
+    <w:lsdException w:name="List" w:semiHidden="1" w:unhideWhenUsed="1"/>
+    <w:lsdException w:name="List Bullet" w:semiHidden="1" w:unhideWhenUsed="1"/>
+    <w:lsdException w:name="List Number" w:semiHidden="1" w:unhideWhenUsed="1"/>
+    <w:lsdException w:name="List 2" w:semiHidden="1" w:unhideWhenUsed="1"/>
+    <w:lsdException w:name="List 3" w:semiHidden="1" w:unhideWhenUsed="1"/>
+    <w:lsdException w:name="List 4" w:semiHidden="1" w:unhideWhenUsed="1"/>
+    <w:lsdException w:name="List 5" w:semiHidden="1" w:unhideWhenUsed="1"/>
+    <w:lsdException w:name="List Bullet 2" w:semiHidden="1" w:unhideWhenUsed="1"/>
+    <w:lsdException w:name="List Bullet 3" w:semiHidden="1" w:unhideWhenUsed="1"/>
+    <w:lsdException w:name="List Bullet 4" w:semiHidden="1" w:unhideWhenUsed="1"/>
+    <w:lsdException w:name="List Bullet 5" w:semiHidden="1" w:unhideWhenUsed="1"/>
+    <w:lsdException w:name="List Number 2" w:semiHidden="1" w:unhideWhenUsed="1"/>
+    <w:lsdException w:name="List Number 3" w:semiHidden="1" w:unhideWhenUsed="1"/>
+    <w:lsdException w:name="List Number 4" w:semiHidden="1" w:unhideWhenUsed="1"/>
+    <w:lsdException w:name="List Number 5" w:semiHidden="1" w:unhideWhenUsed="1"/>
+    <w:lsdException w:name="Title" w:uiPriority="10" w:qFormat="1"/>
+    <w:lsdException w:name="Closing" w:semiHidden="1" w:unhideWhenUsed="1"/>
+    <w:lsdException w:name="Signature" w:semiHidden="1" w:unhideWhenUsed="1"/>
+    <w:lsdException w:name="Default Paragraph Font" w:semiHidden="1" w:uiPriority="1" w:unhideWhenUsed="1"/>
+    <w:lsdException w:name="Body Text" w:semiHidden="1" w:unhideWhenUsed="1"/>
+    <w:lsdException w:name="Body Text Indent" w:semiHidden="1" w:unhideWhenUsed="1"/>
+    <w:lsdException w:name="List Continue" w:semiHidden="1" w:unhideWhenUsed="1"/>
+    <w:lsdException w:name="List Continue 2" w:semiHidden="1" w:unhideWhenUsed="1"/>
+    <w:lsdException w:name="List Continue 3" w:semiHidden="1" w:unhideWhenUsed="1"/>
+    <w:lsdException w:name="List Continue 4" w:semiHidden="1" w:unhideWhenUsed="1"/>
+    <w:lsdException w:name="List Continue 5" w:semiHidden="1" w:unhideWhenUsed="1"/>
+    <w:lsdException w:name="Message Header" w:semiHidden="1" w:unhideWhenUsed="1"/>
+    <w:lsdException w:name="Subtitle" w:uiPriority="11" w:qFormat="1"/>
+    <w:lsdException w:name="Salutation" w:semiHidden="1" w:unhideWhenUsed="1"/>
+    <w:lsdException w:name="Date" w:semiHidden="1" w:unhideWhenUsed="1"/>
+    <w:lsdException w:name="Body Text First Indent" w:semiHidden="1" w:unhideWhenUsed="1"/>
+    <w:lsdException w:name="Body Text First Indent 2" w:semiHidden="1" w:unhideWhenUsed="1"/>
+    <w:lsdException w:name="Note Heading" w:semiHidden="1" w:unhideWhenUsed="1"/>
+    <w:lsdException w:name="Body Text 2" w:semiHidden="1" w:unhideWhenUsed="1"/>
+    <w:lsdException w:name="Body Text 3" w:semiHidden="1" w:unhideWhenUsed="1"/>
+    <w:lsdException w:name="Body Text Indent 2" w:semiHidden="1" w:unhideWhenUsed="1"/>
+    <w:lsdException w:name="Body Text Indent 3" w:semiHidden="1" w:unhideWhenUsed="1"/>
+    <w:lsdException w:name="Block Text" w:semiHidden="1" w:unhideWhenUsed="1"/>
+    <w:lsdException w:name="Hyperlink" w:semiHidden="1" w:unhideWhenUsed="1"/>
+    <w:lsdException w:name="FollowedHyperlink" w:semiHidden="1" w:unhideWhenUsed="1"/>
+    <w:lsdException w:name="Strong" w:uiPriority="1" w:qFormat="1"/>
+    <w:lsdException w:name="Emphasis" w:uiPriority="20" w:qFormat="1"/>
+    <w:lsdException w:name="Document Map" w:semiHidden="1" w:unhideWhenUsed="1"/>
+    <w:lsdException w:name="Plain Text" w:semiHidden="1" w:unhideWhenUsed="1"/>
+    <w:lsdException w:name="E-mail Signature" w:semiHidden="1" w:unhideWhenUsed="1"/>
+    <w:lsdException w:name="HTML Top of Form" w:semiHidden="1" w:unhideWhenUsed="1"/>
+    <w:lsdException w:name="HTML Bottom of Form" w:semiHidden="1" w:unhideWhenUsed="1"/>
+    <w:lsdException w:name="Normal (Web)" w:semiHidden="1" w:unhideWhenUsed="1"/>
+    <w:lsdException w:name="HTML Acronym" w:semiHidden="1" w:unhideWhenUsed="1"/>
+    <w:lsdException w:name="HTML Address" w:semiHidden="1" w:unhideWhenUsed="1"/>
+    <w:lsdException w:name="HTML Cite" w:semiHidden="1" w:unhideWhenUsed="1"/>
+    <w:lsdException w:name="HTML Code" w:semiHidden="1" w:unhideWhenUsed="1"/>
+    <w:lsdException w:name="HTML Definition" w:semiHidden="1" w:unhideWhenUsed="1"/>
+    <w:lsdException w:name="HTML Keyboard" w:semiHidden="1" w:unhideWhenUsed="1"/>
+    <w:lsdException w:name="HTML Preformatted" w:semiHidden="1" w:unhideWhenUsed="1"/>
+    <w:lsdException w:name="HTML Sample" w:semiHidden="1" w:unhideWhenUsed="1"/>
+    <w:lsdException w:name="HTML Typewriter" w:semiHidden="1" w:unhideWhenUsed="1"/>
+    <w:lsdException w:name="HTML Variable" w:semiHidden="1" w:unhideWhenUsed="1"/>
+    <w:lsdException w:name="Normal Table" w:semiHidden="1" w:unhideWhenUsed="1"/>
+    <w:lsdException w:name="annotation subject" w:semiHidden="1" w:unhideWhenUsed="1"/>
+    <w:lsdException w:name="No List" w:semiHidden="1" w:unhideWhenUsed="1"/>
+    <w:lsdException w:name="Outline List 1" w:semiHidden="1" w:unhideWhenUsed="1"/>
+    <w:lsdException w:name="Outline List 2" w:semiHidden="1" w:unhideWhenUsed="1"/>
+    <w:lsdException w:name="Outline List 3" w:semiHidden="1" w:unhideWhenUsed="1"/>
+    <w:lsdException w:name="Table Simple 1" w:semiHidden="1" w:unhideWhenUsed="1"/>
+    <w:lsdException w:name="Table Simple 2" w:semiHidden="1" w:unhideWhenUsed="1"/>
+    <w:lsdException w:name="Table Simple 3" w:semiHidden="1" w:unhideWhenUsed="1"/>
+    <w:lsdException w:name="Table Classic 1" w:semiHidden="1" w:unhideWhenUsed="1"/>
+    <w:lsdException w:name="Table Classic 2" w:semiHidden="1" w:unhideWhenUsed="1"/>
+    <w:lsdException w:name="Table Classic 3" w:semiHidden="1" w:unhideWhenUsed="1"/>
+    <w:lsdException w:name="Table Classic 4" w:semiHidden="1" w:unhideWhenUsed="1"/>
+    <w:lsdException w:name="Table Colorful 1" w:semiHidden="1" w:unhideWhenUsed="1"/>
+    <w:lsdException w:name="Table Colorful 2" w:semiHidden="1" w:unhideWhenUsed="1"/>
+    <w:lsdException w:name="Table Colorful 3" w:semiHidden="1" w:unhideWhenUsed="1"/>
+    <w:lsdException w:name="Table Columns 1" w:semiHidden="1" w:unhideWhenUsed="1"/>
+    <w:lsdException w:name="Table Columns 2" w:semiHidden="1" w:unhideWhenUsed="1"/>
+    <w:lsdException w:name="Table Columns 3" w:semiHidden="1" w:unhideWhenUsed="1"/>
+    <w:lsdException w:name="Table Columns 4" w:semiHidden="1" w:unhideWhenUsed="1"/>
+    <w:lsdException w:name="Table Columns 5" w:semiHidden="1" w:unhideWhenUsed="1"/>
+    <w:lsdException w:name="Table Grid 1" w:semiHidden="1" w:unhideWhenUsed="1"/>
+    <w:lsdException w:name="Table Grid 2" w:semiHidden="1" w:unhideWhenUsed="1"/>
+    <w:lsdException w:name="Table Grid 3" w:semiHidden="1" w:unhideWhenUsed="1"/>
+    <w:lsdException w:name="Table Grid 4" w:semiHidden="1" w:unhideWhenUsed="1"/>
+    <w:lsdException w:name="Table Grid 5" w:semiHidden="1" w:unhideWhenUsed="1"/>
+    <w:lsdException w:name="Table Grid 6" w:semiHidden="1" w:unhideWhenUsed="1"/>
+    <w:lsdException w:name="Table Grid 7" w:semiHidden="1" w:unhideWhenUsed="1"/>
+    <w:lsdException w:name="Table Grid 8" w:semiHidden="1" w:unhideWhenUsed="1"/>
+    <w:lsdException w:name="Table List 1" w:semiHidden="1" w:unhideWhenUsed="1"/>
+    <w:lsdException w:name="Table List 2" w:semiHidden="1" w:unhideWhenUsed="1"/>
+    <w:lsdException w:name="Table List 3" w:semiHidden="1" w:unhideWhenUsed="1"/>
+    <w:lsdException w:name="Table List 4" w:semiHidden="1" w:unhideWhenUsed="1"/>
+    <w:lsdException w:name="Table List 5" w:semiHidden="1" w:unhideWhenUsed="1"/>
+    <w:lsdException w:name="Table List 6" w:semiHidden="1" w:unhideWhenUsed="1"/>
+    <w:lsdException w:name="Table List 7" w:semiHidden="1" w:unhideWhenUsed="1"/>
+    <w:lsdException w:name="Table List 8" w:semiHidden="1" w:unhideWhenUsed="1"/>
+    <w:lsdException w:name="Table 3D effects 1" w:semiHidden="1" w:unhideWhenUsed="1"/>
+    <w:lsdException w:name="Table 3D effects 2" w:semiHidden="1" w:unhideWhenUsed="1"/>
+    <w:lsdException w:name="Table 3D effects 3" w:semiHidden="1" w:unhideWhenUsed="1"/>
+    <w:lsdException w:name="Table Contemporary" w:semiHidden="1" w:unhideWhenUsed="1"/>
+    <w:lsdException w:name="Table Elegant" w:semiHidden="1" w:unhideWhenUsed="1"/>
+    <w:lsdException w:name="Table Professional" w:semiHidden="1" w:unhideWhenUsed="1"/>
+    <w:lsdException w:name="Table Subtle 1" w:semiHidden="1" w:unhideWhenUsed="1"/>
+    <w:lsdException w:name="Table Subtle 2" w:semiHidden="1" w:unhideWhenUsed="1"/>
+    <w:lsdException w:name="Table Web 1" w:semiHidden="1" w:unhideWhenUsed="1"/>
+    <w:lsdException w:name="Table Web 2" w:semiHidden="1" w:unhideWhenUsed="1"/>
+    <w:lsdException w:name="Table Web 3" w:semiHidden="1" w:unhideWhenUsed="1"/>
+    <w:lsdException w:name="Balloon Text" w:semiHidden="1" w:unhideWhenUsed="1"/>
+    <w:lsdException w:name="Table Grid" w:uiPriority="59"/>
+    <w:lsdException w:name="Table Theme" w:semiHidden="1" w:unhideWhenUsed="1"/>
+    <w:lsdException w:name="Placeholder Text" w:semiHidden="1"/>
+    <w:lsdException w:name="No Spacing" w:uiPriority="1" w:qFormat="1"/>
+    <w:lsdException w:name="Light Shading" w:uiPriority="60"/>
+    <w:lsdException w:name="Light List" w:uiPriority="61"/>
+    <w:lsdException w:name="Light Grid" w:uiPriority="62"/>
+    <w:lsdException w:name="Medium Shading 1" w:uiPriority="63"/>
+    <w:lsdException w:name="Medium Shading 2" w:uiPriority="64"/>
+    <w:lsdException w:name="Medium List 1" w:uiPriority="65"/>
+    <w:lsdException w:name="Medium List 2" w:uiPriority="66"/>
+    <w:lsdException w:name="Medium Grid 1" w:uiPriority="67"/>
+    <w:lsdException w:name="Medium Grid 2" w:uiPriority="68"/>
+    <w:lsdException w:name="Medium Grid 3" w:uiPriority="69"/>
+    <w:lsdException w:name="Dark List" w:uiPriority="70"/>
+    <w:lsdException w:name="Colorful Shading" w:uiPriority="71"/>
+    <w:lsdException w:name="Colorful List" w:uiPriority="72"/>
+    <w:lsdException w:name="Colorful Grid" w:uiPriority="73"/>
+    <w:lsdException w:name="Light Shading Accent 1" w:uiPriority="60"/>
+    <w:lsdException w:name="Light List Accent 1" w:uiPriority="61"/>
+    <w:lsdException w:name="Light Grid Accent 1" w:uiPriority="62"/>
+    <w:lsdException w:name="Medium Shading 1 Accent 1" w:uiPriority="63"/>
+    <w:lsdException w:name="Medium Shading 2 Accent 1" w:uiPriority="64"/>
+    <w:lsdException w:name="Medium List 1 Accent 1" w:uiPriority="65"/>
+    <w:lsdException w:name="Revision" w:semiHidden="1"/>
+    <w:lsdException w:name="List Paragraph" w:uiPriority="34" w:qFormat="1"/>
+    <w:lsdException w:name="Quote" w:uiPriority="29" w:qFormat="1"/>
+    <w:lsdException w:name="Intense Quote" w:uiPriority="30" w:qFormat="1"/>
+    <w:lsdException w:name="Medium List 2 Accent 1" w:uiPriority="66"/>
+    <w:lsdException w:name="Medium Grid 1 Accent 1" w:uiPriority="67"/>
+    <w:lsdException w:name="Medium Grid 2 Accent 1" w:uiPriority="68"/>
+    <w:lsdException w:name="Medium Grid 3 Accent 1" w:uiPriority="69"/>
+    <w:lsdException w:name="Dark List Accent 1" w:uiPriority="70"/>
+    <w:lsdException w:name="Colorful Shading Accent 1" w:uiPriority="71"/>
+    <w:lsdException w:name="Colorful List Accent 1" w:uiPriority="72"/>
+    <w:lsdException w:name="Colorful Grid Accent 1" w:uiPriority="73"/>
+    <w:lsdException w:name="Light Shading Accent 2" w:uiPriority="60"/>
+    <w:lsdException w:name="Light List Accent 2" w:uiPriority="61"/>
+    <w:lsdException w:name="Light Grid Accent 2" w:uiPriority="62"/>
+    <w:lsdException w:name="Medium Shading 1 Accent 2" w:uiPriority="63"/>
+    <w:lsdException w:name="Medium Shading 2 Accent 2" w:uiPriority="64"/>
+    <w:lsdException w:name="Medium List 1 Accent 2" w:uiPriority="65"/>
+    <w:lsdException w:name="Medium List 2 Accent 2" w:uiPriority="66"/>
+    <w:lsdException w:name="Medium Grid 1 Accent 2" w:uiPriority="67"/>
+    <w:lsdException w:name="Medium Grid 2 Accent 2" w:uiPriority="68"/>
+    <w:lsdException w:name="Medium Grid 3 Accent 2" w:uiPriority="69"/>
+    <w:lsdException w:name="Dark List Accent 2" w:uiPriority="70"/>
+    <w:lsdException w:name="Colorful Shading Accent 2" w:uiPriority="71"/>
+    <w:lsdException w:name="Colorful List Accent 2" w:uiPriority="72"/>
+    <w:lsdException w:name="Colorful Grid Accent 2" w:uiPriority="73"/>
+    <w:lsdException w:name="Light Shading Accent 3" w:uiPriority="60"/>
+    <w:lsdException w:name="Light List Accent 3" w:uiPriority="61"/>
+    <w:lsdException w:name="Light Grid Accent 3" w:uiPriority="62"/>
+    <w:lsdException w:name="Medium Shading 1 Accent 3" w:uiPriority="63"/>
+    <w:lsdException w:name="Medium Shading 2 Accent 3" w:uiPriority="64"/>
+    <w:lsdException w:name="Medium List 1 Accent 3" w:uiPriority="65"/>
+    <w:lsdException w:name="Medium List 2 Accent 3" w:uiPriority="66"/>
+    <w:lsdException w:name="Medium Grid 1 Accent 3" w:uiPriority="67"/>
+    <w:lsdException w:name="Medium Grid 2 Accent 3" w:uiPriority="68"/>
+    <w:lsdException w:name="Medium Grid 3 Accent 3" w:uiPriority="69"/>
+    <w:lsdException w:name="Dark List Accent 3" w:uiPriority="70"/>
+    <w:lsdException w:name="Colorful Shading Accent 3" w:uiPriority="71"/>
+    <w:lsdException w:name="Colorful List Accent 3" w:uiPriority="72"/>
+    <w:lsdException w:name="Colorful Grid Accent 3" w:uiPriority="73"/>
+    <w:lsdException w:name="Light Shading Accent 4" w:uiPriority="60"/>
+    <w:lsdException w:name="Light List Accent 4" w:uiPriority="61"/>
+    <w:lsdException w:name="Light Grid Accent 4" w:uiPriority="62"/>
+    <w:lsdException w:name="Medium Shading 1 Accent 4" w:uiPriority="63"/>
+    <w:lsdException w:name="Medium Shading 2 Accent 4" w:uiPriority="64"/>
+    <w:lsdException w:name="Medium List 1 Accent 4" w:uiPriority="65"/>
+    <w:lsdException w:name="Medium List 2 Accent 4" w:uiPriority="66"/>
+    <w:lsdException w:name="Medium Grid 1 Accent 4" w:uiPriority="67"/>
+    <w:lsdException w:name="Medium Grid 2 Accent 4" w:uiPriority="68"/>
+    <w:lsdException w:name="Medium Grid 3 Accent 4" w:uiPriority="69"/>
+    <w:lsdException w:name="Dark List Accent 4" w:uiPriority="70"/>
+    <w:lsdException w:name="Colorful Shading Accent 4" w:uiPriority="71"/>
+    <w:lsdException w:name="Colorful List Accent 4" w:uiPriority="72"/>
+    <w:lsdException w:name="Colorful Grid Accent 4" w:uiPriority="73"/>
+    <w:lsdException w:name="Light Shading Accent 5" w:uiPriority="60"/>
+    <w:lsdException w:name="Light List Accent 5" w:uiPriority="61"/>
+    <w:lsdException w:name="Light Grid Accent 5" w:uiPriority="62"/>
+    <w:lsdException w:name="Medium Shading 1 Accent 5" w:uiPriority="63"/>
+    <w:lsdException w:name="Medium Shading 2 Accent 5" w:uiPriority="64"/>
+    <w:lsdException w:name="Medium List 1 Accent 5" w:uiPriority="65"/>
+    <w:lsdException w:name="Medium List 2 Accent 5" w:uiPriority="66"/>
+    <w:lsdException w:name="Medium Grid 1 Accent 5" w:uiPriority="67"/>
+    <w:lsdException w:name="Medium Grid 2 Accent 5" w:uiPriority="68"/>
+    <w:lsdException w:name="Medium Grid 3 Accent 5" w:uiPriority="69"/>
+    <w:lsdException w:name="Dark List Accent 5" w:uiPriority="70"/>
+    <w:lsdException w:name="Colorful Shading Accent 5" w:uiPriority="71"/>
+    <w:lsdException w:name="Colorful List Accent 5" w:uiPriority="72"/>
+    <w:lsdException w:name="Colorful Grid Accent 5" w:uiPriority="73"/>
+    <w:lsdException w:name="Light Shading Accent 6" w:uiPriority="60"/>
+    <w:lsdException w:name="Light List Accent 6" w:uiPriority="61"/>
+    <w:lsdException w:name="Light Grid Accent 6" w:uiPriority="62"/>
+    <w:lsdException w:name="Medium Shading 1 Accent 6" w:uiPriority="63"/>
+    <w:lsdException w:name="Medium Shading 2 Accent 6" w:uiPriority="64"/>
+    <w:lsdException w:name="Medium List 1 Accent 6" w:uiPriority="65"/>
+    <w:lsdException w:name="Medium List 2 Accent 6" w:uiPriority="66"/>
+    <w:lsdException w:name="Medium Grid 1 Accent 6" w:uiPriority="67"/>
+    <w:lsdException w:name="Medium Grid 2 Accent 6" w:uiPriority="68"/>
+    <w:lsdException w:name="Medium Grid 3 Accent 6" w:uiPriority="69"/>
+    <w:lsdException w:name="Dark List Accent 6" w:uiPriority="70"/>
+    <w:lsdException w:name="Colorful Shading Accent 6" w:uiPriority="71"/>
+    <w:lsdException w:name="Colorful List Accent 6" w:uiPriority="72"/>
+    <w:lsdException w:name="Colorful Grid Accent 6" w:uiPriority="73"/>
+    <w:lsdException w:name="Subtle Emphasis" w:uiPriority="19" w:qFormat="1"/>
+    <w:lsdException w:name="Intense Emphasis" w:uiPriority="21" w:qFormat="1"/>
+    <w:lsdException w:name="Subtle Reference" w:uiPriority="31" w:qFormat="1"/>
+    <w:lsdException w:name="Intense Reference" w:uiPriority="32" w:qFormat="1"/>
+    <w:lsdException w:name="Book Title" w:uiPriority="33" w:qFormat="1"/>
+    <w:lsdException w:name="Bibliography" w:semiHidden="1" w:uiPriority="37" w:unhideWhenUsed="1"/>
+    <w:lsdException w:name="TOC Heading" w:semiHidden="1" w:uiPriority="39" w:unhideWhenUsed="1" w:qFormat="1"/>
+    <w:lsdException w:name="Plain Table 1" w:uiPriority="41"/>
+    <w:lsdException w:name="Plain Table 2" w:uiPriority="42"/>
+    <w:lsdException w:name="Plain Table 3" w:uiPriority="43"/>
+    <w:lsdException w:name="Plain Table 4" w:uiPriority="44"/>
+    <w:lsdException w:name="Plain Table 5" w:uiPriority="45"/>
+    <w:lsdException w:name="Grid Table Light" w:uiPriority="40"/>
+    <w:lsdException w:name="Grid Table 1 Light" w:uiPriority="46"/>
+    <w:lsdException w:name="Grid Table 2" w:uiPriority="47"/>
+    <w:lsdException w:name="Grid Table 3" w:uiPriority="48"/>
+    <w:lsdException w:name="Grid Table 4" w:uiPriority="49"/>
+    <w:lsdException w:name="Grid Table 5 Dark" w:uiPriority="50"/>
+    <w:lsdException w:name="Grid Table 6 Colorful" w:uiPriority="51"/>
+    <w:lsdException w:name="Grid Table 7 Colorful" w:uiPriority="52"/>
+    <w:lsdException w:name="Grid Table 1 Light Accent 1" w:uiPriority="46"/>
+    <w:lsdException w:name="Grid Table 2 Accent 1" w:uiPriority="47"/>
+    <w:lsdException w:name="Grid Table 3 Accent 1" w:uiPriority="48"/>
+    <w:lsdException w:name="Grid Table 4 Accent 1" w:uiPriority="49"/>
+    <w:lsdException w:name="Grid Table 5 Dark Accent 1" w:uiPriority="50"/>
+    <w:lsdException w:name="Grid Table 6 Colorful Accent 1" w:uiPriority="51"/>
+    <w:lsdException w:name="Grid Table 7 Colorful Accent 1" w:uiPriority="52"/>
+    <w:lsdException w:name="Grid Table 1 Light Accent 2" w:uiPriority="46"/>
+    <w:lsdException w:name="Grid Table 2 Accent 2" w:uiPriority="47"/>
+    <w:lsdException w:name="Grid Table 3 Accent 2" w:uiPriority="48"/>
+    <w:lsdException w:name="Grid Table 4 Accent 2" w:uiPriority="49"/>
+    <w:lsdException w:name="Grid Table 5 Dark Accent 2" w:uiPriority="50"/>
+    <w:lsdException w:name="Grid Table 6 Colorful Accent 2" w:uiPriority="51"/>
+    <w:lsdException w:name="Grid Table 7 Colorful Accent 2" w:uiPriority="52"/>
+    <w:lsdException w:name="Grid Table 1 Light Accent 3" w:uiPriority="46"/>
+    <w:lsdException w:name="Grid Table 2 Accent 3" w:uiPriority="47"/>
+    <w:lsdException w:name="Grid Table 3 Accent 3" w:uiPriority="48"/>
+    <w:lsdException w:name="Grid Table 4 Accent 3" w:uiPriority="49"/>
+    <w:lsdException w:name="Grid Table 5 Dark Accent 3" w:uiPriority="50"/>
+    <w:lsdException w:name="Grid Table 6 Colorful Accent 3" w:uiPriority="51"/>
+    <w:lsdException w:name="Grid Table 7 Colorful Accent 3" w:uiPriority="52"/>
+    <w:lsdException w:name="Grid Table 1 Light Accent 4" w:uiPriority="46"/>
+    <w:lsdException w:name="Grid Table 2 Accent 4" w:uiPriority="47"/>
+    <w:lsdException w:name="Grid Table 3 Accent 4" w:uiPriority="48"/>
+    <w:lsdException w:name="Grid Table 4 Accent 4" w:uiPriority="49"/>
+    <w:lsdException w:name="Grid Table 5 Dark Accent 4" w:uiPriority="50"/>
+    <w:lsdException w:name="Grid Table 6 Colorful Accent 4" w:uiPriority="51"/>
+    <w:lsdException w:name="Grid Table 7 Colorful Accent 4" w:uiPriority="52"/>
+    <w:lsdException w:name="Grid Table 1 Light Accent 5" w:uiPriority="46"/>
+    <w:lsdException w:name="Grid Table 2 Accent 5" w:uiPriority="47"/>
+    <w:lsdException w:name="Grid Table 3 Accent 5" w:uiPriority="48"/>
+    <w:lsdException w:name="Grid Table 4 Accent 5" w:uiPriority="49"/>
+    <w:lsdException w:name="Grid Table 5 Dark Accent 5" w:uiPriority="50"/>
+    <w:lsdException w:name="Grid Table 6 Colorful Accent 5" w:uiPriority="51"/>
+    <w:lsdException w:name="Grid Table 7 Colorful Accent 5" w:uiPriority="52"/>
+    <w:lsdException w:name="Grid Table 1 Light Accent 6" w:uiPriority="46"/>
+    <w:lsdException w:name="Grid Table 2 Accent 6" w:uiPriority="47"/>
+    <w:lsdException w:name="Grid Table 3 Accent 6" w:uiPriority="48"/>
+    <w:lsdException w:name="Grid Table 4 Accent 6" w:uiPriority="49"/>
+    <w:lsdException w:name="Grid Table 5 Dark Accent 6" w:uiPriority="50"/>
+    <w:lsdException w:name="Grid Table 6 Colorful Accent 6" w:uiPriority="51"/>
+    <w:lsdException w:name="Grid Table 7 Colorful Accent 6" w:uiPriority="52"/>
+    <w:lsdException w:name="List Table 1 Light" w:uiPriority="46"/>
+    <w:lsdException w:name="List Table 2" w:uiPriority="47"/>
+    <w:lsdException w:name="List Table 3" w:uiPriority="48"/>
+    <w:lsdException w:name="List Table 4" w:uiPriority="49"/>
+    <w:lsdException w:name="List Table 5 Dark" w:uiPriority="50"/>
+    <w:lsdException w:name="List Table 6 Colorful" w:uiPriority="51"/>
+    <w:lsdException w:name="List Table 7 Colorful" w:uiPriority="52"/>
+    <w:lsdException w:name="List Table 1 Light Accent 1" w:uiPriority="46"/>
+    <w:lsdException w:name="List Table 2 Accent 1" w:uiPriority="47"/>
+    <w:lsdException w:name="List Table 3 Accent 1" w:uiPriority="48"/>
+    <w:lsdException w:name="List Table 4 Accent 1" w:uiPriority="49"/>
+    <w:lsdException w:name="List Table 5 Dark Accent 1" w:uiPriority="50"/>
+    <w:lsdException w:name="List Table 6 Colorful Accent 1" w:uiPriority="51"/>
+    <w:lsdException w:name="List Table 7 Colorful Accent 1" w:uiPriority="52"/>
+    <w:lsdException w:name="List Table 1 Light Accent 2" w:uiPriority="46"/>
+    <w:lsdException w:name="List Table 2 Accent 2" w:uiPriority="47"/>
+    <w:lsdException w:name="List Table 3 Accent 2" w:uiPriority="48"/>
+    <w:lsdException w:name="List Table 4 Accent 2" w:uiPriority="49"/>
+    <w:lsdException w:name="List Table 5 Dark Accent 2" w:uiPriority="50"/>
+    <w:lsdException w:name="List Table 6 Colorful Accent 2" w:uiPriority="51"/>
+    <w:lsdException w:name="List Table 7 Colorful Accent 2" w:uiPriority="52"/>
+    <w:lsdException w:name="List Table 1 Light Accent 3" w:uiPriority="46"/>
+    <w:lsdException w:name="List Table 2 Accent 3" w:uiPriority="47"/>
+    <w:lsdException w:name="List Table 3 Accent 3" w:uiPriority="48"/>
+    <w:lsdException w:name="List Table 4 Accent 3" w:uiPriority="49"/>
+    <w:lsdException w:name="List Table 5 Dark Accent 3" w:uiPriority="50"/>
+    <w:lsdException w:name="List Table 6 Colorful Accent 3" w:uiPriority="51"/>
+    <w:lsdException w:name="List Table 7 Colorful Accent 3" w:uiPriority="52"/>
+    <w:lsdException w:name="List Table 1 Light Accent 4" w:uiPriority="46"/>
+    <w:lsdException w:name="List Table 2 Accent 4" w:uiPriority="47"/>
+    <w:lsdException w:name="List Table 3 Accent 4" w:uiPriority="48"/>
+    <w:lsdException w:name="List Table 4 Accent 4" w:uiPriority="49"/>
+    <w:lsdException w:name="List Table 5 Dark Accent 4" w:uiPriority="50"/>
+    <w:lsdException w:name="List Table 6 Colorful Accent 4" w:uiPriority="51"/>
+    <w:lsdException w:name="List Table 7 Colorful Accent 4" w:uiPriority="52"/>
+    <w:lsdException w:name="List Table 1 Light Accent 5" w:uiPriority="46"/>
+    <w:lsdException w:name="List Table 2 Accent 5" w:uiPriority="47"/>
+    <w:lsdException w:name="List Table 3 Accent 5" w:uiPriority="48"/>
+    <w:lsdException w:name="List Table 4 Accent 5" w:uiPriority="49"/>
+    <w:lsdException w:name="List Table 5 Dark Accent 5" w:uiPriority="50"/>
+    <w:lsdException w:name="List Table 6 Colorful Accent 5" w:uiPriority="51"/>
+    <w:lsdException w:name="List Table 7 Colorful Accent 5" w:uiPriority="52"/>
+    <w:lsdException w:name="List Table 1 Light Accent 6" w:uiPriority="46"/>
+    <w:lsdException w:name="List Table 2 Accent 6" w:uiPriority="47"/>
+    <w:lsdException w:name="List Table 3 Accent 6" w:uiPriority="48"/>
+    <w:lsdException w:name="List Table 4 Accent 6" w:uiPriority="49"/>
+    <w:lsdException w:name="List Table 5 Dark Accent 6" w:uiPriority="50"/>
+    <w:lsdException w:name="List Table 6 Colorful Accent 6" w:uiPriority="51"/>
+    <w:lsdException w:name="List Table 7 Colorful Accent 6" w:uiPriority="52"/>
+    <w:lsdException w:name="Mention" w:semiHidden="1" w:unhideWhenUsed="1"/>
   </w:latentStyles>
   <w:style w:type="paragraph" w:default="1" w:styleId="Normal">
     <w:name w:val="Normal"/>
@@ -6042,469 +5619,18 @@
     <w:name w:val="E3803CD514C34B27B03D56EE40A5EA65"/>
     <w:rsid w:val="00484B6A"/>
   </w:style>
-</w:styles>
-</file>
-
-<file path=word/glossary/stylesWithEffects.xml><?xml version="1.0" encoding="utf-8"?>
-<w:styles xmlns:wpc="http://schemas.microsoft.com/office/word/2010/wordprocessingCanvas" xmlns:mc="http://schemas.openxmlformats.org/markup-compatibility/2006" xmlns:o="urn:schemas-microsoft-com:office:office" xmlns:r="http://schemas.openxmlformats.org/officeDocument/2006/relationships" xmlns:m="http://schemas.openxmlformats.org/officeDocument/2006/math" xmlns:v="urn:schemas-microsoft-com:vml" xmlns:wp14="http://schemas.microsoft.com/office/word/2010/wordprocessingDrawing" xmlns:wp="http://schemas.openxmlformats.org/drawingml/2006/wordprocessingDrawing" xmlns:w10="urn:schemas-microsoft-com:office:word" xmlns:w="http://schemas.openxmlformats.org/wordprocessingml/2006/main" xmlns:w14="http://schemas.microsoft.com/office/word/2010/wordml" xmlns:wpg="http://schemas.microsoft.com/office/word/2010/wordprocessingGroup" xmlns:wpi="http://schemas.microsoft.com/office/word/2010/wordprocessingInk" xmlns:wne="http://schemas.microsoft.com/office/word/2006/wordml" xmlns:wps="http://schemas.microsoft.com/office/word/2010/wordprocessingShape" mc:Ignorable="w14 wp14">
-  <w:docDefaults>
-    <w:rPrDefault>
-      <w:rPr>
-        <w:rFonts w:asciiTheme="minorHAnsi" w:eastAsiaTheme="minorEastAsia" w:hAnsiTheme="minorHAnsi" w:cstheme="minorBidi"/>
-        <w:sz w:val="22"/>
-        <w:lang w:val="en-US" w:eastAsia="en-US" w:bidi="hi-IN"/>
-      </w:rPr>
-    </w:rPrDefault>
-    <w:pPrDefault>
-      <w:pPr>
-        <w:spacing w:after="200" w:line="276" w:lineRule="auto"/>
-      </w:pPr>
-    </w:pPrDefault>
-  </w:docDefaults>
-  <w:latentStyles w:defLockedState="0" w:defUIPriority="99" w:defSemiHidden="1" w:defUnhideWhenUsed="1" w:defQFormat="0" w:count="267">
-    <w:lsdException w:name="Normal" w:semiHidden="0" w:uiPriority="0" w:unhideWhenUsed="0" w:qFormat="1"/>
-    <w:lsdException w:name="heading 1" w:semiHidden="0" w:uiPriority="9" w:unhideWhenUsed="0" w:qFormat="1"/>
-    <w:lsdException w:name="heading 2" w:uiPriority="9" w:qFormat="1"/>
-    <w:lsdException w:name="heading 3" w:uiPriority="9" w:qFormat="1"/>
-    <w:lsdException w:name="heading 4" w:uiPriority="9" w:qFormat="1"/>
-    <w:lsdException w:name="heading 5" w:uiPriority="9" w:qFormat="1"/>
-    <w:lsdException w:name="heading 6" w:uiPriority="9" w:qFormat="1"/>
-    <w:lsdException w:name="heading 7" w:uiPriority="9" w:qFormat="1"/>
-    <w:lsdException w:name="heading 8" w:uiPriority="9" w:qFormat="1"/>
-    <w:lsdException w:name="heading 9" w:uiPriority="9" w:qFormat="1"/>
-    <w:lsdException w:name="toc 1" w:uiPriority="39"/>
-    <w:lsdException w:name="toc 2" w:uiPriority="39"/>
-    <w:lsdException w:name="toc 3" w:uiPriority="39"/>
-    <w:lsdException w:name="toc 4" w:uiPriority="39"/>
-    <w:lsdException w:name="toc 5" w:uiPriority="39"/>
-    <w:lsdException w:name="toc 6" w:uiPriority="39"/>
-    <w:lsdException w:name="toc 7" w:uiPriority="39"/>
-    <w:lsdException w:name="toc 8" w:uiPriority="39"/>
-    <w:lsdException w:name="toc 9" w:uiPriority="39"/>
-    <w:lsdException w:name="caption" w:uiPriority="35" w:qFormat="1"/>
-    <w:lsdException w:name="Title" w:semiHidden="0" w:uiPriority="10" w:unhideWhenUsed="0" w:qFormat="1"/>
-    <w:lsdException w:name="Default Paragraph Font" w:uiPriority="1"/>
-    <w:lsdException w:name="Subtitle" w:semiHidden="0" w:uiPriority="11" w:unhideWhenUsed="0" w:qFormat="1"/>
-    <w:lsdException w:name="Strong" w:semiHidden="0" w:uiPriority="1" w:unhideWhenUsed="0" w:qFormat="1"/>
-    <w:lsdException w:name="Emphasis" w:semiHidden="0" w:uiPriority="20" w:unhideWhenUsed="0" w:qFormat="1"/>
-    <w:lsdException w:name="Table Grid" w:semiHidden="0" w:uiPriority="59" w:unhideWhenUsed="0"/>
-    <w:lsdException w:name="Placeholder Text" w:unhideWhenUsed="0"/>
-    <w:lsdException w:name="No Spacing" w:semiHidden="0" w:uiPriority="1" w:unhideWhenUsed="0" w:qFormat="1"/>
-    <w:lsdException w:name="Light Shading" w:semiHidden="0" w:uiPriority="60" w:unhideWhenUsed="0"/>
-    <w:lsdException w:name="Light List" w:semiHidden="0" w:uiPriority="61" w:unhideWhenUsed="0"/>
-    <w:lsdException w:name="Light Grid" w:semiHidden="0" w:uiPriority="62" w:unhideWhenUsed="0"/>
-    <w:lsdException w:name="Medium Shading 1" w:semiHidden="0" w:uiPriority="63" w:unhideWhenUsed="0"/>
-    <w:lsdException w:name="Medium Shading 2" w:semiHidden="0" w:uiPriority="64" w:unhideWhenUsed="0"/>
-    <w:lsdException w:name="Medium List 1" w:semiHidden="0" w:uiPriority="65" w:unhideWhenUsed="0"/>
-    <w:lsdException w:name="Medium List 2" w:semiHidden="0" w:uiPriority="66" w:unhideWhenUsed="0"/>
-    <w:lsdException w:name="Medium Grid 1" w:semiHidden="0" w:uiPriority="67" w:unhideWhenUsed="0"/>
-    <w:lsdException w:name="Medium Grid 2" w:semiHidden="0" w:uiPriority="68" w:unhideWhenUsed="0"/>
-    <w:lsdException w:name="Medium Grid 3" w:semiHidden="0" w:uiPriority="69" w:unhideWhenUsed="0"/>
-    <w:lsdException w:name="Dark List" w:semiHidden="0" w:uiPriority="70" w:unhideWhenUsed="0"/>
-    <w:lsdException w:name="Colorful Shading" w:semiHidden="0" w:uiPriority="71" w:unhideWhenUsed="0"/>
-    <w:lsdException w:name="Colorful List" w:semiHidden="0" w:uiPriority="72" w:unhideWhenUsed="0"/>
-    <w:lsdException w:name="Colorful Grid" w:semiHidden="0" w:uiPriority="73" w:unhideWhenUsed="0"/>
-    <w:lsdException w:name="Light Shading Accent 1" w:semiHidden="0" w:uiPriority="60" w:unhideWhenUsed="0"/>
-    <w:lsdException w:name="Light List Accent 1" w:semiHidden="0" w:uiPriority="61" w:unhideWhenUsed="0"/>
-    <w:lsdException w:name="Light Grid Accent 1" w:semiHidden="0" w:uiPriority="62" w:unhideWhenUsed="0"/>
-    <w:lsdException w:name="Medium Shading 1 Accent 1" w:semiHidden="0" w:uiPriority="63" w:unhideWhenUsed="0"/>
-    <w:lsdException w:name="Medium Shading 2 Accent 1" w:semiHidden="0" w:uiPriority="64" w:unhideWhenUsed="0"/>
-    <w:lsdException w:name="Medium List 1 Accent 1" w:semiHidden="0" w:uiPriority="65" w:unhideWhenUsed="0"/>
-    <w:lsdException w:name="Revision" w:unhideWhenUsed="0"/>
-    <w:lsdException w:name="List Paragraph" w:semiHidden="0" w:uiPriority="34" w:unhideWhenUsed="0" w:qFormat="1"/>
-    <w:lsdException w:name="Quote" w:semiHidden="0" w:uiPriority="29" w:unhideWhenUsed="0" w:qFormat="1"/>
-    <w:lsdException w:name="Intense Quote" w:semiHidden="0" w:uiPriority="30" w:unhideWhenUsed="0" w:qFormat="1"/>
-    <w:lsdException w:name="Medium List 2 Accent 1" w:semiHidden="0" w:uiPriority="66" w:unhideWhenUsed="0"/>
-    <w:lsdException w:name="Medium Grid 1 Accent 1" w:semiHidden="0" w:uiPriority="67" w:unhideWhenUsed="0"/>
-    <w:lsdException w:name="Medium Grid 2 Accent 1" w:semiHidden="0" w:uiPriority="68" w:unhideWhenUsed="0"/>
-    <w:lsdException w:name="Medium Grid 3 Accent 1" w:semiHidden="0" w:uiPriority="69" w:unhideWhenUsed="0"/>
-    <w:lsdException w:name="Dark List Accent 1" w:semiHidden="0" w:uiPriority="70" w:unhideWhenUsed="0"/>
-    <w:lsdException w:name="Colorful Shading Accent 1" w:semiHidden="0" w:uiPriority="71" w:unhideWhenUsed="0"/>
-    <w:lsdException w:name="Colorful List Accent 1" w:semiHidden="0" w:uiPriority="72" w:unhideWhenUsed="0"/>
-    <w:lsdException w:name="Colorful Grid Accent 1" w:semiHidden="0" w:uiPriority="73" w:unhideWhenUsed="0"/>
-    <w:lsdException w:name="Light Shading Accent 2" w:semiHidden="0" w:uiPriority="60" w:unhideWhenUsed="0"/>
-    <w:lsdException w:name="Light List Accent 2" w:semiHidden="0" w:uiPriority="61" w:unhideWhenUsed="0"/>
-    <w:lsdException w:name="Light Grid Accent 2" w:semiHidden="0" w:uiPriority="62" w:unhideWhenUsed="0"/>
-    <w:lsdException w:name="Medium Shading 1 Accent 2" w:semiHidden="0" w:uiPriority="63" w:unhideWhenUsed="0"/>
-    <w:lsdException w:name="Medium Shading 2 Accent 2" w:semiHidden="0" w:uiPriority="64" w:unhideWhenUsed="0"/>
-    <w:lsdException w:name="Medium List 1 Accent 2" w:semiHidden="0" w:uiPriority="65" w:unhideWhenUsed="0"/>
-    <w:lsdException w:name="Medium List 2 Accent 2" w:semiHidden="0" w:uiPriority="66" w:unhideWhenUsed="0"/>
-    <w:lsdException w:name="Medium Grid 1 Accent 2" w:semiHidden="0" w:uiPriority="67" w:unhideWhenUsed="0"/>
-    <w:lsdException w:name="Medium Grid 2 Accent 2" w:semiHidden="0" w:uiPriority="68" w:unhideWhenUsed="0"/>
-    <w:lsdException w:name="Medium Grid 3 Accent 2" w:semiHidden="0" w:uiPriority="69" w:unhideWhenUsed="0"/>
-    <w:lsdException w:name="Dark List Accent 2" w:semiHidden="0" w:uiPriority="70" w:unhideWhenUsed="0"/>
-    <w:lsdException w:name="Colorful Shading Accent 2" w:semiHidden="0" w:uiPriority="71" w:unhideWhenUsed="0"/>
-    <w:lsdException w:name="Colorful List Accent 2" w:semiHidden="0" w:uiPriority="72" w:unhideWhenUsed="0"/>
-    <w:lsdException w:name="Colorful Grid Accent 2" w:semiHidden="0" w:uiPriority="73" w:unhideWhenUsed="0"/>
-    <w:lsdException w:name="Light Shading Accent 3" w:semiHidden="0" w:uiPriority="60" w:unhideWhenUsed="0"/>
-    <w:lsdException w:name="Light List Accent 3" w:semiHidden="0" w:uiPriority="61" w:unhideWhenUsed="0"/>
-    <w:lsdException w:name="Light Grid Accent 3" w:semiHidden="0" w:uiPriority="62" w:unhideWhenUsed="0"/>
-    <w:lsdException w:name="Medium Shading 1 Accent 3" w:semiHidden="0" w:uiPriority="63" w:unhideWhenUsed="0"/>
-    <w:lsdException w:name="Medium Shading 2 Accent 3" w:semiHidden="0" w:uiPriority="64" w:unhideWhenUsed="0"/>
-    <w:lsdException w:name="Medium List 1 Accent 3" w:semiHidden="0" w:uiPriority="65" w:unhideWhenUsed="0"/>
-    <w:lsdException w:name="Medium List 2 Accent 3" w:semiHidden="0" w:uiPriority="66" w:unhideWhenUsed="0"/>
-    <w:lsdException w:name="Medium Grid 1 Accent 3" w:semiHidden="0" w:uiPriority="67" w:unhideWhenUsed="0"/>
-    <w:lsdException w:name="Medium Grid 2 Accent 3" w:semiHidden="0" w:uiPriority="68" w:unhideWhenUsed="0"/>
-    <w:lsdException w:name="Medium Grid 3 Accent 3" w:semiHidden="0" w:uiPriority="69" w:unhideWhenUsed="0"/>
-    <w:lsdException w:name="Dark List Accent 3" w:semiHidden="0" w:uiPriority="70" w:unhideWhenUsed="0"/>
-    <w:lsdException w:name="Colorful Shading Accent 3" w:semiHidden="0" w:uiPriority="71" w:unhideWhenUsed="0"/>
-    <w:lsdException w:name="Colorful List Accent 3" w:semiHidden="0" w:uiPriority="72" w:unhideWhenUsed="0"/>
-    <w:lsdException w:name="Colorful Grid Accent 3" w:semiHidden="0" w:uiPriority="73" w:unhideWhenUsed="0"/>
-    <w:lsdException w:name="Light Shading Accent 4" w:semiHidden="0" w:uiPriority="60" w:unhideWhenUsed="0"/>
-    <w:lsdException w:name="Light List Accent 4" w:semiHidden="0" w:uiPriority="61" w:unhideWhenUsed="0"/>
-    <w:lsdException w:name="Light Grid Accent 4" w:semiHidden="0" w:uiPriority="62" w:unhideWhenUsed="0"/>
-    <w:lsdException w:name="Medium Shading 1 Accent 4" w:semiHidden="0" w:uiPriority="63" w:unhideWhenUsed="0"/>
-    <w:lsdException w:name="Medium Shading 2 Accent 4" w:semiHidden="0" w:uiPriority="64" w:unhideWhenUsed="0"/>
-    <w:lsdException w:name="Medium List 1 Accent 4" w:semiHidden="0" w:uiPriority="65" w:unhideWhenUsed="0"/>
-    <w:lsdException w:name="Medium List 2 Accent 4" w:semiHidden="0" w:uiPriority="66" w:unhideWhenUsed="0"/>
-    <w:lsdException w:name="Medium Grid 1 Accent 4" w:semiHidden="0" w:uiPriority="67" w:unhideWhenUsed="0"/>
-    <w:lsdException w:name="Medium Grid 2 Accent 4" w:semiHidden="0" w:uiPriority="68" w:unhideWhenUsed="0"/>
-    <w:lsdException w:name="Medium Grid 3 Accent 4" w:semiHidden="0" w:uiPriority="69" w:unhideWhenUsed="0"/>
-    <w:lsdException w:name="Dark List Accent 4" w:semiHidden="0" w:uiPriority="70" w:unhideWhenUsed="0"/>
-    <w:lsdException w:name="Colorful Shading Accent 4" w:semiHidden="0" w:uiPriority="71" w:unhideWhenUsed="0"/>
-    <w:lsdException w:name="Colorful List Accent 4" w:semiHidden="0" w:uiPriority="72" w:unhideWhenUsed="0"/>
-    <w:lsdException w:name="Colorful Grid Accent 4" w:semiHidden="0" w:uiPriority="73" w:unhideWhenUsed="0"/>
-    <w:lsdException w:name="Light Shading Accent 5" w:semiHidden="0" w:uiPriority="60" w:unhideWhenUsed="0"/>
-    <w:lsdException w:name="Light List Accent 5" w:semiHidden="0" w:uiPriority="61" w:unhideWhenUsed="0"/>
-    <w:lsdException w:name="Light Grid Accent 5" w:semiHidden="0" w:uiPriority="62" w:unhideWhenUsed="0"/>
-    <w:lsdException w:name="Medium Shading 1 Accent 5" w:semiHidden="0" w:uiPriority="63" w:unhideWhenUsed="0"/>
-    <w:lsdException w:name="Medium Shading 2 Accent 5" w:semiHidden="0" w:uiPriority="64" w:unhideWhenUsed="0"/>
-    <w:lsdException w:name="Medium List 1 Accent 5" w:semiHidden="0" w:uiPriority="65" w:unhideWhenUsed="0"/>
-    <w:lsdException w:name="Medium List 2 Accent 5" w:semiHidden="0" w:uiPriority="66" w:unhideWhenUsed="0"/>
-    <w:lsdException w:name="Medium Grid 1 Accent 5" w:semiHidden="0" w:uiPriority="67" w:unhideWhenUsed="0"/>
-    <w:lsdException w:name="Medium Grid 2 Accent 5" w:semiHidden="0" w:uiPriority="68" w:unhideWhenUsed="0"/>
-    <w:lsdException w:name="Medium Grid 3 Accent 5" w:semiHidden="0" w:uiPriority="69" w:unhideWhenUsed="0"/>
-    <w:lsdException w:name="Dark List Accent 5" w:semiHidden="0" w:uiPriority="70" w:unhideWhenUsed="0"/>
-    <w:lsdException w:name="Colorful Shading Accent 5" w:semiHidden="0" w:uiPriority="71" w:unhideWhenUsed="0"/>
-    <w:lsdException w:name="Colorful List Accent 5" w:semiHidden="0" w:uiPriority="72" w:unhideWhenUsed="0"/>
-    <w:lsdException w:name="Colorful Grid Accent 5" w:semiHidden="0" w:uiPriority="73" w:unhideWhenUsed="0"/>
-    <w:lsdException w:name="Light Shading Accent 6" w:semiHidden="0" w:uiPriority="60" w:unhideWhenUsed="0"/>
-    <w:lsdException w:name="Light List Accent 6" w:semiHidden="0" w:uiPriority="61" w:unhideWhenUsed="0"/>
-    <w:lsdException w:name="Light Grid Accent 6" w:semiHidden="0" w:uiPriority="62" w:unhideWhenUsed="0"/>
-    <w:lsdException w:name="Medium Shading 1 Accent 6" w:semiHidden="0" w:uiPriority="63" w:unhideWhenUsed="0"/>
-    <w:lsdException w:name="Medium Shading 2 Accent 6" w:semiHidden="0" w:uiPriority="64" w:unhideWhenUsed="0"/>
-    <w:lsdException w:name="Medium List 1 Accent 6" w:semiHidden="0" w:uiPriority="65" w:unhideWhenUsed="0"/>
-    <w:lsdException w:name="Medium List 2 Accent 6" w:semiHidden="0" w:uiPriority="66" w:unhideWhenUsed="0"/>
-    <w:lsdException w:name="Medium Grid 1 Accent 6" w:semiHidden="0" w:uiPriority="67" w:unhideWhenUsed="0"/>
-    <w:lsdException w:name="Medium Grid 2 Accent 6" w:semiHidden="0" w:uiPriority="68" w:unhideWhenUsed="0"/>
-    <w:lsdException w:name="Medium Grid 3 Accent 6" w:semiHidden="0" w:uiPriority="69" w:unhideWhenUsed="0"/>
-    <w:lsdException w:name="Dark List Accent 6" w:semiHidden="0" w:uiPriority="70" w:unhideWhenUsed="0"/>
-    <w:lsdException w:name="Colorful Shading Accent 6" w:semiHidden="0" w:uiPriority="71" w:unhideWhenUsed="0"/>
-    <w:lsdException w:name="Colorful List Accent 6" w:semiHidden="0" w:uiPriority="72" w:unhideWhenUsed="0"/>
-    <w:lsdException w:name="Colorful Grid Accent 6" w:semiHidden="0" w:uiPriority="73" w:unhideWhenUsed="0"/>
-    <w:lsdException w:name="Subtle Emphasis" w:semiHidden="0" w:uiPriority="19" w:unhideWhenUsed="0" w:qFormat="1"/>
-    <w:lsdException w:name="Intense Emphasis" w:semiHidden="0" w:uiPriority="21" w:unhideWhenUsed="0" w:qFormat="1"/>
-    <w:lsdException w:name="Subtle Reference" w:semiHidden="0" w:uiPriority="31" w:unhideWhenUsed="0" w:qFormat="1"/>
-    <w:lsdException w:name="Intense Reference" w:semiHidden="0" w:uiPriority="32" w:unhideWhenUsed="0" w:qFormat="1"/>
-    <w:lsdException w:name="Book Title" w:semiHidden="0" w:uiPriority="33" w:unhideWhenUsed="0" w:qFormat="1"/>
-    <w:lsdException w:name="Bibliography" w:uiPriority="37"/>
-    <w:lsdException w:name="TOC Heading" w:uiPriority="39" w:qFormat="1"/>
-  </w:latentStyles>
-  <w:style w:type="paragraph" w:default="1" w:styleId="Normal">
-    <w:name w:val="Normal"/>
-    <w:qFormat/>
-  </w:style>
-  <w:style w:type="character" w:default="1" w:styleId="DefaultParagraphFont">
-    <w:name w:val="Default Paragraph Font"/>
-    <w:uiPriority w:val="1"/>
-    <w:semiHidden/>
-    <w:unhideWhenUsed/>
-  </w:style>
-  <w:style w:type="table" w:default="1" w:styleId="TableNormal">
-    <w:name w:val="Normal Table"/>
-    <w:uiPriority w:val="99"/>
-    <w:semiHidden/>
-    <w:unhideWhenUsed/>
-    <w:tblPr>
-      <w:tblInd w:w="0" w:type="dxa"/>
-      <w:tblCellMar>
-        <w:top w:w="0" w:type="dxa"/>
-        <w:left w:w="108" w:type="dxa"/>
-        <w:bottom w:w="0" w:type="dxa"/>
-        <w:right w:w="108" w:type="dxa"/>
-      </w:tblCellMar>
-    </w:tblPr>
-  </w:style>
-  <w:style w:type="numbering" w:default="1" w:styleId="NoList">
-    <w:name w:val="No List"/>
-    <w:uiPriority w:val="99"/>
-    <w:semiHidden/>
-    <w:unhideWhenUsed/>
-  </w:style>
-  <w:style w:type="paragraph" w:customStyle="1" w:styleId="CE6B1127D15140F1AE4C854233E0FE9E">
-    <w:name w:val="CE6B1127D15140F1AE4C854233E0FE9E"/>
-  </w:style>
-  <w:style w:type="paragraph" w:customStyle="1" w:styleId="736182B978184C9EA2BFB1E1FB216468">
-    <w:name w:val="736182B978184C9EA2BFB1E1FB216468"/>
-  </w:style>
-  <w:style w:type="character" w:styleId="PlaceholderText">
-    <w:name w:val="Placeholder Text"/>
-    <w:basedOn w:val="DefaultParagraphFont"/>
-    <w:uiPriority w:val="99"/>
-    <w:semiHidden/>
-    <w:rPr>
-      <w:color w:val="808080"/>
-    </w:rPr>
-  </w:style>
-  <w:style w:type="paragraph" w:customStyle="1" w:styleId="0BD16B18E8244771882A710195E7379F">
-    <w:name w:val="0BD16B18E8244771882A710195E7379F"/>
-  </w:style>
-  <w:style w:type="paragraph" w:customStyle="1" w:styleId="4926CC1B5A3C41EE9845555B4B07B6C2">
-    <w:name w:val="4926CC1B5A3C41EE9845555B4B07B6C2"/>
-  </w:style>
-  <w:style w:type="paragraph" w:customStyle="1" w:styleId="74E4951EA125411792BA1674F2D36A68">
-    <w:name w:val="74E4951EA125411792BA1674F2D36A68"/>
-  </w:style>
-  <w:style w:type="paragraph" w:customStyle="1" w:styleId="6F640E26BC8E4DA6B3D2377DB5FC1057">
-    <w:name w:val="6F640E26BC8E4DA6B3D2377DB5FC1057"/>
-  </w:style>
-  <w:style w:type="paragraph" w:customStyle="1" w:styleId="FF381F2CA4A044FEBAB4A6D4DE1C3820">
-    <w:name w:val="FF381F2CA4A044FEBAB4A6D4DE1C3820"/>
-  </w:style>
-  <w:style w:type="paragraph" w:customStyle="1" w:styleId="C551A5FA5E994788B35B803949FF5A10">
-    <w:name w:val="C551A5FA5E994788B35B803949FF5A10"/>
-  </w:style>
-  <w:style w:type="paragraph" w:customStyle="1" w:styleId="FEEAC6460E2240958A25ABC7A70D88AD">
-    <w:name w:val="FEEAC6460E2240958A25ABC7A70D88AD"/>
-  </w:style>
-  <w:style w:type="character" w:styleId="Strong">
-    <w:name w:val="Strong"/>
-    <w:basedOn w:val="DefaultParagraphFont"/>
-    <w:uiPriority w:val="1"/>
-    <w:qFormat/>
-    <w:rPr>
-      <w:b/>
-      <w:bCs/>
-      <w:color w:val="595959" w:themeColor="text1" w:themeTint="A6"/>
-    </w:rPr>
-  </w:style>
-  <w:style w:type="paragraph" w:customStyle="1" w:styleId="B903310CF4C543A88A5C3A440FF95CC5">
-    <w:name w:val="B903310CF4C543A88A5C3A440FF95CC5"/>
-  </w:style>
-  <w:style w:type="paragraph" w:customStyle="1" w:styleId="76DE12F40BEB46528FB911906F7B773F">
-    <w:name w:val="76DE12F40BEB46528FB911906F7B773F"/>
-  </w:style>
-  <w:style w:type="paragraph" w:customStyle="1" w:styleId="2B902AC5BDD94B47BE16F150691D32C4">
-    <w:name w:val="2B902AC5BDD94B47BE16F150691D32C4"/>
-  </w:style>
-  <w:style w:type="paragraph" w:customStyle="1" w:styleId="DDFD92AD1E95475499ABD319B87EA78D">
-    <w:name w:val="DDFD92AD1E95475499ABD319B87EA78D"/>
-  </w:style>
-  <w:style w:type="paragraph" w:customStyle="1" w:styleId="859B1D13D7FF4585877A9E7440A664BA">
-    <w:name w:val="859B1D13D7FF4585877A9E7440A664BA"/>
-  </w:style>
-  <w:style w:type="paragraph" w:customStyle="1" w:styleId="F322F89529A44F6E9A1CC45273C62B96">
-    <w:name w:val="F322F89529A44F6E9A1CC45273C62B96"/>
-  </w:style>
-  <w:style w:type="paragraph" w:customStyle="1" w:styleId="6F3DED07E7184DB4B5B814CBEB1D1442">
-    <w:name w:val="6F3DED07E7184DB4B5B814CBEB1D1442"/>
-  </w:style>
-  <w:style w:type="paragraph" w:customStyle="1" w:styleId="0D776AEEAF36402DA399C9D17E12CC92">
-    <w:name w:val="0D776AEEAF36402DA399C9D17E12CC92"/>
-  </w:style>
-  <w:style w:type="paragraph" w:customStyle="1" w:styleId="5DF283684DC145E793BCBCB75930F942">
-    <w:name w:val="5DF283684DC145E793BCBCB75930F942"/>
-  </w:style>
-  <w:style w:type="paragraph" w:customStyle="1" w:styleId="F2640377482444BD833B37BF595CEEAE">
-    <w:name w:val="F2640377482444BD833B37BF595CEEAE"/>
-  </w:style>
-  <w:style w:type="paragraph" w:customStyle="1" w:styleId="C9DD8D0E927F4076A2B94D6D544B1A87">
-    <w:name w:val="C9DD8D0E927F4076A2B94D6D544B1A87"/>
-  </w:style>
-  <w:style w:type="paragraph" w:customStyle="1" w:styleId="AF12E110C6BE471184DA19DE7BE1F210">
-    <w:name w:val="AF12E110C6BE471184DA19DE7BE1F210"/>
-  </w:style>
-  <w:style w:type="paragraph" w:customStyle="1" w:styleId="032D4650C7E04628A32277BEFF6D2642">
-    <w:name w:val="032D4650C7E04628A32277BEFF6D2642"/>
-  </w:style>
-  <w:style w:type="paragraph" w:customStyle="1" w:styleId="6839692622AA46769B14FE1FA9CBA466">
-    <w:name w:val="6839692622AA46769B14FE1FA9CBA466"/>
-  </w:style>
-  <w:style w:type="paragraph" w:customStyle="1" w:styleId="BAC078794B33412BADCEF16DFA04B763">
-    <w:name w:val="BAC078794B33412BADCEF16DFA04B763"/>
-  </w:style>
-  <w:style w:type="paragraph" w:customStyle="1" w:styleId="7FC4D760DD8B413CB978AC15466A841C">
-    <w:name w:val="7FC4D760DD8B413CB978AC15466A841C"/>
-  </w:style>
-  <w:style w:type="paragraph" w:customStyle="1" w:styleId="BE1309B865794630AF98A7AF38FABB00">
-    <w:name w:val="BE1309B865794630AF98A7AF38FABB00"/>
-  </w:style>
-  <w:style w:type="paragraph" w:customStyle="1" w:styleId="2CEF46553E924E148C83A04C873D9660">
-    <w:name w:val="2CEF46553E924E148C83A04C873D9660"/>
-  </w:style>
-  <w:style w:type="paragraph" w:customStyle="1" w:styleId="AE8DF8E2375848FC89B285C54EE89AD5">
-    <w:name w:val="AE8DF8E2375848FC89B285C54EE89AD5"/>
-  </w:style>
-  <w:style w:type="paragraph" w:customStyle="1" w:styleId="AC450007F5A54AB28AD177BF33FEF1AE">
-    <w:name w:val="AC450007F5A54AB28AD177BF33FEF1AE"/>
-  </w:style>
-  <w:style w:type="paragraph" w:customStyle="1" w:styleId="2C68D8CFB9EA4EE489A1700BD12F26B9">
-    <w:name w:val="2C68D8CFB9EA4EE489A1700BD12F26B9"/>
-  </w:style>
-  <w:style w:type="paragraph" w:customStyle="1" w:styleId="1E9F74031D0F438B8BCF930352036CA5">
-    <w:name w:val="1E9F74031D0F438B8BCF930352036CA5"/>
-  </w:style>
-  <w:style w:type="paragraph" w:customStyle="1" w:styleId="40B662E1BFEB48ECAF4524E1775C2A18">
-    <w:name w:val="40B662E1BFEB48ECAF4524E1775C2A18"/>
-  </w:style>
-  <w:style w:type="paragraph" w:customStyle="1" w:styleId="278EC7C59C6644BEBE28837B982AF6BD">
-    <w:name w:val="278EC7C59C6644BEBE28837B982AF6BD"/>
-  </w:style>
-  <w:style w:type="paragraph" w:customStyle="1" w:styleId="F0A1FE1BD2A6443BAF3E867D560F07A2">
-    <w:name w:val="F0A1FE1BD2A6443BAF3E867D560F07A2"/>
-  </w:style>
-  <w:style w:type="paragraph" w:customStyle="1" w:styleId="A18988CA986048859E43FE23C5160D3F">
-    <w:name w:val="A18988CA986048859E43FE23C5160D3F"/>
-  </w:style>
-  <w:style w:type="paragraph" w:customStyle="1" w:styleId="44D8E36FA43D4EE29D726B1B0D0E9EE1">
-    <w:name w:val="44D8E36FA43D4EE29D726B1B0D0E9EE1"/>
-  </w:style>
-  <w:style w:type="paragraph" w:customStyle="1" w:styleId="1F0B4132D2AE49A09527F07061161EB8">
-    <w:name w:val="1F0B4132D2AE49A09527F07061161EB8"/>
-  </w:style>
-  <w:style w:type="paragraph" w:customStyle="1" w:styleId="E6A5252576EE494AB0972A08A9C02154">
-    <w:name w:val="E6A5252576EE494AB0972A08A9C02154"/>
-  </w:style>
-  <w:style w:type="paragraph" w:customStyle="1" w:styleId="4D46065AC83E40E7B0C9658CB7088A1D">
-    <w:name w:val="4D46065AC83E40E7B0C9658CB7088A1D"/>
-  </w:style>
-  <w:style w:type="paragraph" w:customStyle="1" w:styleId="82CAE4F0A96C4462BF962D17707DB996">
-    <w:name w:val="82CAE4F0A96C4462BF962D17707DB996"/>
-  </w:style>
-  <w:style w:type="paragraph" w:customStyle="1" w:styleId="48BBAE39D44B45549D8C4F49C7905897">
-    <w:name w:val="48BBAE39D44B45549D8C4F49C7905897"/>
-  </w:style>
-  <w:style w:type="paragraph" w:customStyle="1" w:styleId="2FD74DE00E6042548027880F6BE52DF8">
-    <w:name w:val="2FD74DE00E6042548027880F6BE52DF8"/>
-  </w:style>
-  <w:style w:type="paragraph" w:customStyle="1" w:styleId="A4F5844E0A0F48659B54D113DD263932">
-    <w:name w:val="A4F5844E0A0F48659B54D113DD263932"/>
-  </w:style>
-  <w:style w:type="paragraph" w:customStyle="1" w:styleId="750E90F864D149189192C21C087F5CD0">
-    <w:name w:val="750E90F864D149189192C21C087F5CD0"/>
-  </w:style>
-  <w:style w:type="paragraph" w:customStyle="1" w:styleId="7F76144C1BE14A0D87AC77DF205F3482">
-    <w:name w:val="7F76144C1BE14A0D87AC77DF205F3482"/>
-  </w:style>
-  <w:style w:type="paragraph" w:customStyle="1" w:styleId="7E20AB0BE6594B6BA7A37D1FBA1F0251">
-    <w:name w:val="7E20AB0BE6594B6BA7A37D1FBA1F0251"/>
-  </w:style>
-  <w:style w:type="paragraph" w:customStyle="1" w:styleId="5AE0DA26C508443DA54043A82BEB9B8E">
-    <w:name w:val="5AE0DA26C508443DA54043A82BEB9B8E"/>
-  </w:style>
-  <w:style w:type="paragraph" w:customStyle="1" w:styleId="15A77E75C8F64479BACBF86B42C4077E">
-    <w:name w:val="15A77E75C8F64479BACBF86B42C4077E"/>
-  </w:style>
-  <w:style w:type="paragraph" w:customStyle="1" w:styleId="F84D130A17BD41DAA81138528D0D4AA9">
-    <w:name w:val="F84D130A17BD41DAA81138528D0D4AA9"/>
-  </w:style>
-  <w:style w:type="paragraph" w:customStyle="1" w:styleId="36783844CB69470FA8874E0B137959DF">
-    <w:name w:val="36783844CB69470FA8874E0B137959DF"/>
-  </w:style>
-  <w:style w:type="paragraph" w:customStyle="1" w:styleId="2A3AD96D38C64182A2C687633CEE4D42">
-    <w:name w:val="2A3AD96D38C64182A2C687633CEE4D42"/>
-  </w:style>
-  <w:style w:type="paragraph" w:customStyle="1" w:styleId="00A95FF9B2124C13BBC9C91525D920FC">
-    <w:name w:val="00A95FF9B2124C13BBC9C91525D920FC"/>
-  </w:style>
-  <w:style w:type="paragraph" w:customStyle="1" w:styleId="A96061C0D92242A98BF98218C8ACBC6B">
-    <w:name w:val="A96061C0D92242A98BF98218C8ACBC6B"/>
-  </w:style>
-  <w:style w:type="paragraph" w:customStyle="1" w:styleId="85982005D84B438BA01D856FFF690DAD">
-    <w:name w:val="85982005D84B438BA01D856FFF690DAD"/>
-  </w:style>
-  <w:style w:type="paragraph" w:customStyle="1" w:styleId="33DED75334934DA685339643CE2080E1">
-    <w:name w:val="33DED75334934DA685339643CE2080E1"/>
-  </w:style>
-  <w:style w:type="paragraph" w:customStyle="1" w:styleId="386BD6CE9C034D4CA805275CA37663E6">
-    <w:name w:val="386BD6CE9C034D4CA805275CA37663E6"/>
-  </w:style>
-  <w:style w:type="paragraph" w:customStyle="1" w:styleId="0ADBA22E02EF476E8E3C3C73249BE17A">
-    <w:name w:val="0ADBA22E02EF476E8E3C3C73249BE17A"/>
-  </w:style>
-  <w:style w:type="paragraph" w:customStyle="1" w:styleId="10AF4C1529054384A5FFB3A2DF7A9A35">
-    <w:name w:val="10AF4C1529054384A5FFB3A2DF7A9A35"/>
-  </w:style>
-  <w:style w:type="paragraph" w:customStyle="1" w:styleId="DE7C4C10C0D64AEB80664E89F23EBC96">
-    <w:name w:val="DE7C4C10C0D64AEB80664E89F23EBC96"/>
-  </w:style>
-  <w:style w:type="paragraph" w:customStyle="1" w:styleId="7A67C65C616F4BF0AE9DB6FCDCC3C4D7">
-    <w:name w:val="7A67C65C616F4BF0AE9DB6FCDCC3C4D7"/>
-  </w:style>
-  <w:style w:type="paragraph" w:customStyle="1" w:styleId="CFD1C91FA2E74A07BB7F988A6F007FB2">
-    <w:name w:val="CFD1C91FA2E74A07BB7F988A6F007FB2"/>
-  </w:style>
-  <w:style w:type="paragraph" w:customStyle="1" w:styleId="118CD2C886BF4FA5AC8DC07B992BD562">
-    <w:name w:val="118CD2C886BF4FA5AC8DC07B992BD562"/>
-  </w:style>
-  <w:style w:type="paragraph" w:customStyle="1" w:styleId="A078A2BDDE634FA7A5D6A54A3B74ED0D">
-    <w:name w:val="A078A2BDDE634FA7A5D6A54A3B74ED0D"/>
-  </w:style>
-  <w:style w:type="paragraph" w:customStyle="1" w:styleId="B96FDC469E284B4E91A453D5CCCACA6E">
-    <w:name w:val="B96FDC469E284B4E91A453D5CCCACA6E"/>
-  </w:style>
-  <w:style w:type="paragraph" w:customStyle="1" w:styleId="E160544B38324196B4254C188774945C">
-    <w:name w:val="E160544B38324196B4254C188774945C"/>
-  </w:style>
-  <w:style w:type="paragraph" w:customStyle="1" w:styleId="AEFE866C70B84CE79C2CC3F149E78251">
-    <w:name w:val="AEFE866C70B84CE79C2CC3F149E78251"/>
-  </w:style>
-  <w:style w:type="paragraph" w:customStyle="1" w:styleId="664D5BD108B4408B9020F1F6425F8176">
-    <w:name w:val="664D5BD108B4408B9020F1F6425F8176"/>
-  </w:style>
-  <w:style w:type="paragraph" w:customStyle="1" w:styleId="07FEBE4A46B9450DA687390F3979BC8A">
-    <w:name w:val="07FEBE4A46B9450DA687390F3979BC8A"/>
-  </w:style>
-  <w:style w:type="paragraph" w:customStyle="1" w:styleId="E2C11A6CD50E4468A45DB1E4474FC17B">
-    <w:name w:val="E2C11A6CD50E4468A45DB1E4474FC17B"/>
-  </w:style>
-  <w:style w:type="paragraph" w:customStyle="1" w:styleId="BAC3F5FE46344B1B831C59093DC7B8EF">
-    <w:name w:val="BAC3F5FE46344B1B831C59093DC7B8EF"/>
-  </w:style>
-  <w:style w:type="paragraph" w:customStyle="1" w:styleId="F78B76910B1B4336BA1C2F74901B4CDB">
-    <w:name w:val="F78B76910B1B4336BA1C2F74901B4CDB"/>
-  </w:style>
-  <w:style w:type="paragraph" w:customStyle="1" w:styleId="556B19D85A814FF1961BB5F7A517384D">
-    <w:name w:val="556B19D85A814FF1961BB5F7A517384D"/>
-  </w:style>
-  <w:style w:type="paragraph" w:customStyle="1" w:styleId="677F97F00DA44D7D916C2F216EF1E471">
-    <w:name w:val="677F97F00DA44D7D916C2F216EF1E471"/>
-  </w:style>
-  <w:style w:type="paragraph" w:customStyle="1" w:styleId="45F353D0F5684B3A99C26FAD952A4147">
-    <w:name w:val="45F353D0F5684B3A99C26FAD952A4147"/>
-  </w:style>
-  <w:style w:type="paragraph" w:customStyle="1" w:styleId="7ED399933E174DC5B5B3671B02D11782">
-    <w:name w:val="7ED399933E174DC5B5B3671B02D11782"/>
-  </w:style>
-  <w:style w:type="paragraph" w:customStyle="1" w:styleId="37CE65DCAE1544A9BF809C6C4B6C3C4D">
-    <w:name w:val="37CE65DCAE1544A9BF809C6C4B6C3C4D"/>
-  </w:style>
-  <w:style w:type="paragraph" w:customStyle="1" w:styleId="95F067DE0D2B4F85B520D9D28AF87432">
-    <w:name w:val="95F067DE0D2B4F85B520D9D28AF87432"/>
-  </w:style>
-  <w:style w:type="paragraph" w:customStyle="1" w:styleId="D425C1F10B5742598DE5AB9E4EFDFD77">
-    <w:name w:val="D425C1F10B5742598DE5AB9E4EFDFD77"/>
-  </w:style>
-  <w:style w:type="paragraph" w:customStyle="1" w:styleId="D303EF572AF74686BE07C36FCB6BAD3F">
-    <w:name w:val="D303EF572AF74686BE07C36FCB6BAD3F"/>
-  </w:style>
-  <w:style w:type="paragraph" w:customStyle="1" w:styleId="2DDBB9B34B224568AA0B50D6A6DA3D0B">
-    <w:name w:val="2DDBB9B34B224568AA0B50D6A6DA3D0B"/>
-    <w:rsid w:val="00484B6A"/>
-  </w:style>
-  <w:style w:type="paragraph" w:customStyle="1" w:styleId="4541090FF2244423949F1DD14E88105B">
-    <w:name w:val="4541090FF2244423949F1DD14E88105B"/>
-    <w:rsid w:val="00484B6A"/>
-  </w:style>
-  <w:style w:type="paragraph" w:customStyle="1" w:styleId="E3803CD514C34B27B03D56EE40A5EA65">
-    <w:name w:val="E3803CD514C34B27B03D56EE40A5EA65"/>
-    <w:rsid w:val="00484B6A"/>
+  <w:style w:type="paragraph" w:customStyle="1" w:styleId="4208250B711840ACA90321FE9AF861C9">
+    <w:name w:val="4208250B711840ACA90321FE9AF861C9"/>
+    <w:rsid w:val="002D1A1B"/>
+    <w:pPr>
+      <w:spacing w:after="160" w:line="259" w:lineRule="auto"/>
+    </w:pPr>
   </w:style>
 </w:styles>
 </file>
 
 <file path=word/glossary/webSettings.xml><?xml version="1.0" encoding="utf-8"?>
-<w:webSettings xmlns:mc="http://schemas.openxmlformats.org/markup-compatibility/2006" xmlns:r="http://schemas.openxmlformats.org/officeDocument/2006/relationships" xmlns:w="http://schemas.openxmlformats.org/wordprocessingml/2006/main" xmlns:w14="http://schemas.microsoft.com/office/word/2010/wordml" mc:Ignorable="w14">
+<w:webSettings xmlns:mc="http://schemas.openxmlformats.org/markup-compatibility/2006" xmlns:r="http://schemas.openxmlformats.org/officeDocument/2006/relationships" xmlns:w="http://schemas.openxmlformats.org/wordprocessingml/2006/main" xmlns:w14="http://schemas.microsoft.com/office/word/2010/wordml" xmlns:w15="http://schemas.microsoft.com/office/word/2012/wordml" xmlns:w16se="http://schemas.microsoft.com/office/word/2015/wordml/symex" mc:Ignorable="w14 w15 w16se">
   <w:optimizeForBrowser/>
   <w:allowPNG/>
 </w:webSettings>
@@ -6757,7 +5883,7 @@
 </file>
 
 <file path=customXml/itemProps2.xml><?xml version="1.0" encoding="utf-8"?>
-<ds:datastoreItem xmlns:ds="http://schemas.openxmlformats.org/officeDocument/2006/customXml" ds:itemID="{11C59CF8-9C79-4112-BD5B-4EA47630F4F2}">
+<ds:datastoreItem xmlns:ds="http://schemas.openxmlformats.org/officeDocument/2006/customXml" ds:itemID="{5692C59D-79CD-49E1-881F-75CC5B2F855E}">
   <ds:schemaRefs>
     <ds:schemaRef ds:uri="http://schemas.openxmlformats.org/officeDocument/2006/bibliography"/>
   </ds:schemaRefs>

</xml_diff>

<commit_message>
added the latest code changes and updated report.
</commit_message>
<xml_diff>
--- a/assignments/assignment1-Feb10/Insights-to-Workplace-Injury-Data.docx
+++ b/assignments/assignment1-Feb10/Insights-to-Workplace-Injury-Data.docx
@@ -213,6 +213,9 @@
         <w:p>
           <w:pPr>
             <w:pStyle w:val="Subtitle"/>
+            <w:pBdr>
+              <w:bottom w:val="dashSmallGap" w:sz="4" w:space="15" w:color="BFBFBF" w:themeColor="background1" w:themeShade="BF"/>
+            </w:pBdr>
           </w:pPr>
           <w:r>
             <w:t>EBS5101 Foundation of Business Analytics – Assignment 1</w:t>
@@ -307,7 +310,6 @@
               <w:sz w:val="28"/>
               <w:szCs w:val="28"/>
             </w:rPr>
-            <w:lastRenderedPageBreak/>
             <w:t>Pradeep Kumar</w:t>
           </w:r>
           <w:r>
@@ -357,394 +359,781 @@
         </w:p>
       </w:sdtContent>
     </w:sdt>
-    <w:sdt>
-      <w:sdtPr>
-        <w:rPr>
-          <w:rFonts w:asciiTheme="minorHAnsi" w:hAnsiTheme="minorHAnsi"/>
-          <w:caps w:val="0"/>
-          <w:color w:val="595959" w:themeColor="text1" w:themeTint="A6"/>
-          <w:sz w:val="18"/>
-          <w:szCs w:val="22"/>
-        </w:rPr>
-        <w:id w:val="-684065526"/>
-        <w:docPartObj>
-          <w:docPartGallery w:val="Table of Contents"/>
-          <w:docPartUnique/>
-        </w:docPartObj>
-      </w:sdtPr>
-      <w:sdtEndPr>
-        <w:rPr>
+    <w:p>
+      <w:pPr>
+        <w:pStyle w:val="TOC1"/>
+        <w:rPr>
+          <w:rFonts w:asciiTheme="minorHAnsi" w:eastAsiaTheme="minorEastAsia" w:hAnsiTheme="minorHAnsi"/>
+          <w:noProof/>
           <w:color w:val="auto"/>
-          <w:sz w:val="20"/>
-          <w:szCs w:val="20"/>
-        </w:rPr>
-      </w:sdtEndPr>
-      <w:sdtContent>
-        <w:p>
-          <w:pPr>
-            <w:pStyle w:val="TOCHeading"/>
-            <w:rPr>
-              <w:color w:val="0070C0"/>
-            </w:rPr>
-          </w:pPr>
-          <w:r>
-            <w:rPr>
-              <w:color w:val="0070C0"/>
-            </w:rPr>
-            <w:t>Conten</w:t>
-          </w:r>
-          <w:r>
-            <w:rPr>
-              <w:color w:val="0070C0"/>
-            </w:rPr>
-            <w:t>T</w:t>
-          </w:r>
-          <w:r>
-            <w:rPr>
-              <w:color w:val="0070C0"/>
-            </w:rPr>
-            <w:t>s</w:t>
-          </w:r>
-        </w:p>
-        <w:p>
-          <w:pPr>
-            <w:pStyle w:val="TOC1"/>
-            <w:rPr>
-              <w:rFonts w:asciiTheme="minorHAnsi" w:eastAsiaTheme="minorEastAsia" w:hAnsiTheme="minorHAnsi"/>
-              <w:noProof/>
-              <w:color w:val="auto"/>
-              <w:sz w:val="22"/>
-              <w:lang w:bidi="hi-IN"/>
-            </w:rPr>
-          </w:pPr>
-          <w:r>
-            <w:fldChar w:fldCharType="begin"/>
-          </w:r>
-          <w:r>
-            <w:instrText xml:space="preserve"> TOC \o "2-3" \h \z \t "Heading 1,1" </w:instrText>
-          </w:r>
-          <w:r>
-            <w:fldChar w:fldCharType="separate"/>
-          </w:r>
-          <w:hyperlink w:anchor="_Toc474093330" w:history="1">
-            <w:r>
-              <w:rPr>
-                <w:rStyle w:val="Hyperlink"/>
-                <w:noProof/>
-              </w:rPr>
-              <w:t>Objective</w:t>
-            </w:r>
-            <w:r>
-              <w:rPr>
-                <w:noProof/>
-                <w:webHidden/>
-              </w:rPr>
-              <w:tab/>
-            </w:r>
-            <w:r>
-              <w:rPr>
-                <w:noProof/>
-                <w:webHidden/>
-              </w:rPr>
-              <w:fldChar w:fldCharType="begin"/>
-            </w:r>
-            <w:r>
-              <w:rPr>
-                <w:noProof/>
-                <w:webHidden/>
-              </w:rPr>
-              <w:instrText xml:space="preserve"> PAGEREF _Toc474093330 \h </w:instrText>
-            </w:r>
-            <w:r>
-              <w:rPr>
-                <w:noProof/>
-                <w:webHidden/>
-              </w:rPr>
-            </w:r>
-            <w:r>
-              <w:rPr>
-                <w:noProof/>
-                <w:webHidden/>
-              </w:rPr>
-              <w:fldChar w:fldCharType="separate"/>
-            </w:r>
-            <w:r>
-              <w:rPr>
-                <w:noProof/>
-                <w:webHidden/>
-              </w:rPr>
-              <w:t>3</w:t>
-            </w:r>
-            <w:r>
-              <w:rPr>
-                <w:noProof/>
-                <w:webHidden/>
-              </w:rPr>
-              <w:fldChar w:fldCharType="end"/>
-            </w:r>
-          </w:hyperlink>
-        </w:p>
-        <w:p>
-          <w:pPr>
-            <w:pStyle w:val="TOC1"/>
-            <w:rPr>
-              <w:rFonts w:asciiTheme="minorHAnsi" w:eastAsiaTheme="minorEastAsia" w:hAnsiTheme="minorHAnsi"/>
-              <w:noProof/>
-              <w:color w:val="auto"/>
-              <w:sz w:val="22"/>
-              <w:lang w:bidi="hi-IN"/>
-            </w:rPr>
-          </w:pPr>
-          <w:hyperlink w:anchor="_Toc474093331" w:history="1">
-            <w:r>
-              <w:rPr>
-                <w:rStyle w:val="Hyperlink"/>
-                <w:noProof/>
-              </w:rPr>
-              <w:t>Problem Statement</w:t>
-            </w:r>
-            <w:r>
-              <w:rPr>
-                <w:noProof/>
-                <w:webHidden/>
-              </w:rPr>
-              <w:tab/>
-            </w:r>
-            <w:r>
-              <w:rPr>
-                <w:noProof/>
-                <w:webHidden/>
-              </w:rPr>
-              <w:fldChar w:fldCharType="begin"/>
-            </w:r>
-            <w:r>
-              <w:rPr>
-                <w:noProof/>
-                <w:webHidden/>
-              </w:rPr>
-              <w:instrText xml:space="preserve"> PAGEREF _Toc474093331 \h </w:instrText>
-            </w:r>
-            <w:r>
-              <w:rPr>
-                <w:noProof/>
-                <w:webHidden/>
-              </w:rPr>
-            </w:r>
-            <w:r>
-              <w:rPr>
-                <w:noProof/>
-                <w:webHidden/>
-              </w:rPr>
-              <w:fldChar w:fldCharType="separate"/>
-            </w:r>
-            <w:r>
-              <w:rPr>
-                <w:noProof/>
-                <w:webHidden/>
-              </w:rPr>
-              <w:t>3</w:t>
-            </w:r>
-            <w:r>
-              <w:rPr>
-                <w:noProof/>
-                <w:webHidden/>
-              </w:rPr>
-              <w:fldChar w:fldCharType="end"/>
-            </w:r>
-          </w:hyperlink>
-        </w:p>
-        <w:p>
-          <w:pPr>
-            <w:pStyle w:val="TOC2"/>
-            <w:rPr>
-              <w:rFonts w:eastAsiaTheme="minorEastAsia"/>
-              <w:sz w:val="22"/>
-              <w:lang w:bidi="hi-IN"/>
-            </w:rPr>
-          </w:pPr>
-          <w:hyperlink w:anchor="_Toc474093332" w:history="1">
-            <w:r>
-              <w:rPr>
-                <w:rStyle w:val="Hyperlink"/>
-              </w:rPr>
-              <w:t>Exploratory Analysis</w:t>
-            </w:r>
-            <w:r>
-              <w:rPr>
-                <w:webHidden/>
-              </w:rPr>
-              <w:tab/>
-            </w:r>
-            <w:r>
-              <w:rPr>
-                <w:webHidden/>
-              </w:rPr>
-              <w:fldChar w:fldCharType="begin"/>
-            </w:r>
-            <w:r>
-              <w:rPr>
-                <w:webHidden/>
-              </w:rPr>
-              <w:instrText xml:space="preserve"> PAGEREF _Toc474093332 \h </w:instrText>
-            </w:r>
-            <w:r>
-              <w:rPr>
-                <w:webHidden/>
-              </w:rPr>
-            </w:r>
-            <w:r>
-              <w:rPr>
-                <w:webHidden/>
-              </w:rPr>
-              <w:fldChar w:fldCharType="separate"/>
-            </w:r>
-            <w:r>
-              <w:rPr>
-                <w:webHidden/>
-              </w:rPr>
-              <w:t>4</w:t>
-            </w:r>
-            <w:r>
-              <w:rPr>
-                <w:webHidden/>
-              </w:rPr>
-              <w:fldChar w:fldCharType="end"/>
-            </w:r>
-          </w:hyperlink>
-        </w:p>
-        <w:p>
-          <w:pPr>
-            <w:pStyle w:val="TOC2"/>
-            <w:rPr>
-              <w:rFonts w:eastAsiaTheme="minorEastAsia"/>
-              <w:sz w:val="22"/>
-              <w:lang w:bidi="hi-IN"/>
-            </w:rPr>
-          </w:pPr>
-          <w:hyperlink w:anchor="_Toc474093333" w:history="1">
-            <w:r>
-              <w:rPr>
-                <w:rStyle w:val="Hyperlink"/>
-              </w:rPr>
-              <w:t>Determination of Key Factors</w:t>
-            </w:r>
-            <w:r>
-              <w:rPr>
-                <w:webHidden/>
-              </w:rPr>
-              <w:tab/>
-            </w:r>
-            <w:r>
-              <w:rPr>
-                <w:webHidden/>
-              </w:rPr>
-              <w:fldChar w:fldCharType="begin"/>
-            </w:r>
-            <w:r>
-              <w:rPr>
-                <w:webHidden/>
-              </w:rPr>
-              <w:instrText xml:space="preserve"> PAGEREF _Toc474093333 \h </w:instrText>
-            </w:r>
-            <w:r>
-              <w:rPr>
-                <w:webHidden/>
-              </w:rPr>
-            </w:r>
-            <w:r>
-              <w:rPr>
-                <w:webHidden/>
-              </w:rPr>
-              <w:fldChar w:fldCharType="separate"/>
-            </w:r>
-            <w:r>
-              <w:rPr>
-                <w:webHidden/>
-              </w:rPr>
-              <w:t>5</w:t>
-            </w:r>
-            <w:r>
-              <w:rPr>
-                <w:webHidden/>
-              </w:rPr>
-              <w:fldChar w:fldCharType="end"/>
-            </w:r>
-          </w:hyperlink>
-        </w:p>
-        <w:p>
-          <w:pPr>
-            <w:pStyle w:val="TOC2"/>
-            <w:rPr>
-              <w:rFonts w:eastAsiaTheme="minorEastAsia"/>
-              <w:sz w:val="22"/>
-              <w:lang w:bidi="hi-IN"/>
-            </w:rPr>
-          </w:pPr>
-          <w:hyperlink w:anchor="_Toc474093334" w:history="1">
-            <w:r>
-              <w:rPr>
-                <w:rStyle w:val="Hyperlink"/>
-              </w:rPr>
-              <w:t>Observations</w:t>
-            </w:r>
-            <w:r>
-              <w:rPr>
-                <w:webHidden/>
-              </w:rPr>
-              <w:tab/>
-            </w:r>
-            <w:r>
-              <w:rPr>
-                <w:webHidden/>
-              </w:rPr>
-              <w:fldChar w:fldCharType="begin"/>
-            </w:r>
-            <w:r>
-              <w:rPr>
-                <w:webHidden/>
-              </w:rPr>
-              <w:instrText xml:space="preserve"> PAGEREF _Toc474093334 \h </w:instrText>
-            </w:r>
-            <w:r>
-              <w:rPr>
-                <w:webHidden/>
-              </w:rPr>
-            </w:r>
-            <w:r>
-              <w:rPr>
-                <w:webHidden/>
-              </w:rPr>
-              <w:fldChar w:fldCharType="separate"/>
-            </w:r>
-            <w:r>
-              <w:rPr>
-                <w:webHidden/>
-              </w:rPr>
-              <w:t>5</w:t>
-            </w:r>
-            <w:r>
-              <w:rPr>
-                <w:webHidden/>
-              </w:rPr>
-              <w:fldChar w:fldCharType="end"/>
-            </w:r>
-          </w:hyperlink>
-        </w:p>
-        <w:p>
-          <w:pPr>
-            <w:spacing w:before="0" w:after="200"/>
-          </w:pPr>
-          <w:r>
-            <w:fldChar w:fldCharType="end"/>
-          </w:r>
-        </w:p>
-      </w:sdtContent>
-    </w:sdt>
+          <w:sz w:val="22"/>
+          <w:lang w:bidi="hi-IN"/>
+        </w:rPr>
+      </w:pPr>
+      <w:r>
+        <w:fldChar w:fldCharType="begin"/>
+      </w:r>
+      <w:r>
+        <w:instrText xml:space="preserve"> TOC \o "1-3" \h \z \u </w:instrText>
+      </w:r>
+      <w:r>
+        <w:fldChar w:fldCharType="separate"/>
+      </w:r>
+      <w:hyperlink w:anchor="_Toc474362811" w:history="1">
+        <w:r>
+          <w:rPr>
+            <w:rStyle w:val="Hyperlink"/>
+            <w:noProof/>
+          </w:rPr>
+          <w:t>Objective</w:t>
+        </w:r>
+        <w:r>
+          <w:rPr>
+            <w:noProof/>
+            <w:webHidden/>
+          </w:rPr>
+          <w:tab/>
+        </w:r>
+        <w:r>
+          <w:rPr>
+            <w:noProof/>
+            <w:webHidden/>
+          </w:rPr>
+          <w:fldChar w:fldCharType="begin"/>
+        </w:r>
+        <w:r>
+          <w:rPr>
+            <w:noProof/>
+            <w:webHidden/>
+          </w:rPr>
+          <w:instrText xml:space="preserve"> PAGEREF _Toc474362811 \h </w:instrText>
+        </w:r>
+        <w:r>
+          <w:rPr>
+            <w:noProof/>
+            <w:webHidden/>
+          </w:rPr>
+        </w:r>
+        <w:r>
+          <w:rPr>
+            <w:noProof/>
+            <w:webHidden/>
+          </w:rPr>
+          <w:fldChar w:fldCharType="separate"/>
+        </w:r>
+        <w:r>
+          <w:rPr>
+            <w:noProof/>
+            <w:webHidden/>
+          </w:rPr>
+          <w:t>3</w:t>
+        </w:r>
+        <w:r>
+          <w:rPr>
+            <w:noProof/>
+            <w:webHidden/>
+          </w:rPr>
+          <w:fldChar w:fldCharType="end"/>
+        </w:r>
+      </w:hyperlink>
+    </w:p>
+    <w:p>
+      <w:pPr>
+        <w:pStyle w:val="TOC1"/>
+        <w:rPr>
+          <w:rFonts w:asciiTheme="minorHAnsi" w:eastAsiaTheme="minorEastAsia" w:hAnsiTheme="minorHAnsi"/>
+          <w:noProof/>
+          <w:color w:val="auto"/>
+          <w:sz w:val="22"/>
+          <w:lang w:bidi="hi-IN"/>
+        </w:rPr>
+      </w:pPr>
+      <w:hyperlink w:anchor="_Toc474362812" w:history="1">
+        <w:r>
+          <w:rPr>
+            <w:rStyle w:val="Hyperlink"/>
+            <w:noProof/>
+          </w:rPr>
+          <w:t>Problem Statement</w:t>
+        </w:r>
+        <w:r>
+          <w:rPr>
+            <w:noProof/>
+            <w:webHidden/>
+          </w:rPr>
+          <w:tab/>
+        </w:r>
+        <w:r>
+          <w:rPr>
+            <w:noProof/>
+            <w:webHidden/>
+          </w:rPr>
+          <w:fldChar w:fldCharType="begin"/>
+        </w:r>
+        <w:r>
+          <w:rPr>
+            <w:noProof/>
+            <w:webHidden/>
+          </w:rPr>
+          <w:instrText xml:space="preserve"> PAGEREF _Toc474362812 \h </w:instrText>
+        </w:r>
+        <w:r>
+          <w:rPr>
+            <w:noProof/>
+            <w:webHidden/>
+          </w:rPr>
+        </w:r>
+        <w:r>
+          <w:rPr>
+            <w:noProof/>
+            <w:webHidden/>
+          </w:rPr>
+          <w:fldChar w:fldCharType="separate"/>
+        </w:r>
+        <w:r>
+          <w:rPr>
+            <w:noProof/>
+            <w:webHidden/>
+          </w:rPr>
+          <w:t>3</w:t>
+        </w:r>
+        <w:r>
+          <w:rPr>
+            <w:noProof/>
+            <w:webHidden/>
+          </w:rPr>
+          <w:fldChar w:fldCharType="end"/>
+        </w:r>
+      </w:hyperlink>
+    </w:p>
+    <w:p>
+      <w:pPr>
+        <w:pStyle w:val="TOC1"/>
+        <w:rPr>
+          <w:rFonts w:asciiTheme="minorHAnsi" w:eastAsiaTheme="minorEastAsia" w:hAnsiTheme="minorHAnsi"/>
+          <w:noProof/>
+          <w:color w:val="auto"/>
+          <w:sz w:val="22"/>
+          <w:lang w:bidi="hi-IN"/>
+        </w:rPr>
+      </w:pPr>
+      <w:hyperlink w:anchor="_Toc474362813" w:history="1">
+        <w:r>
+          <w:rPr>
+            <w:rStyle w:val="Hyperlink"/>
+            <w:noProof/>
+          </w:rPr>
+          <w:t>Exploratory Analysis</w:t>
+        </w:r>
+        <w:r>
+          <w:rPr>
+            <w:noProof/>
+            <w:webHidden/>
+          </w:rPr>
+          <w:tab/>
+        </w:r>
+        <w:r>
+          <w:rPr>
+            <w:noProof/>
+            <w:webHidden/>
+          </w:rPr>
+          <w:fldChar w:fldCharType="begin"/>
+        </w:r>
+        <w:r>
+          <w:rPr>
+            <w:noProof/>
+            <w:webHidden/>
+          </w:rPr>
+          <w:instrText xml:space="preserve"> PAGEREF _Toc474362813 \h </w:instrText>
+        </w:r>
+        <w:r>
+          <w:rPr>
+            <w:noProof/>
+            <w:webHidden/>
+          </w:rPr>
+        </w:r>
+        <w:r>
+          <w:rPr>
+            <w:noProof/>
+            <w:webHidden/>
+          </w:rPr>
+          <w:fldChar w:fldCharType="separate"/>
+        </w:r>
+        <w:r>
+          <w:rPr>
+            <w:noProof/>
+            <w:webHidden/>
+          </w:rPr>
+          <w:t>4</w:t>
+        </w:r>
+        <w:r>
+          <w:rPr>
+            <w:noProof/>
+            <w:webHidden/>
+          </w:rPr>
+          <w:fldChar w:fldCharType="end"/>
+        </w:r>
+      </w:hyperlink>
+    </w:p>
+    <w:p>
+      <w:pPr>
+        <w:pStyle w:val="TOC1"/>
+        <w:rPr>
+          <w:rFonts w:asciiTheme="minorHAnsi" w:eastAsiaTheme="minorEastAsia" w:hAnsiTheme="minorHAnsi"/>
+          <w:noProof/>
+          <w:color w:val="auto"/>
+          <w:sz w:val="22"/>
+          <w:lang w:bidi="hi-IN"/>
+        </w:rPr>
+      </w:pPr>
+      <w:hyperlink w:anchor="_Toc474362814" w:history="1">
+        <w:r>
+          <w:rPr>
+            <w:rStyle w:val="Hyperlink"/>
+            <w:noProof/>
+          </w:rPr>
+          <w:t>Determination of Key Factors</w:t>
+        </w:r>
+        <w:r>
+          <w:rPr>
+            <w:noProof/>
+            <w:webHidden/>
+          </w:rPr>
+          <w:tab/>
+        </w:r>
+        <w:r>
+          <w:rPr>
+            <w:noProof/>
+            <w:webHidden/>
+          </w:rPr>
+          <w:fldChar w:fldCharType="begin"/>
+        </w:r>
+        <w:r>
+          <w:rPr>
+            <w:noProof/>
+            <w:webHidden/>
+          </w:rPr>
+          <w:instrText xml:space="preserve"> PAGEREF _Toc474362814 \h </w:instrText>
+        </w:r>
+        <w:r>
+          <w:rPr>
+            <w:noProof/>
+            <w:webHidden/>
+          </w:rPr>
+        </w:r>
+        <w:r>
+          <w:rPr>
+            <w:noProof/>
+            <w:webHidden/>
+          </w:rPr>
+          <w:fldChar w:fldCharType="separate"/>
+        </w:r>
+        <w:r>
+          <w:rPr>
+            <w:noProof/>
+            <w:webHidden/>
+          </w:rPr>
+          <w:t>5</w:t>
+        </w:r>
+        <w:r>
+          <w:rPr>
+            <w:noProof/>
+            <w:webHidden/>
+          </w:rPr>
+          <w:fldChar w:fldCharType="end"/>
+        </w:r>
+      </w:hyperlink>
+    </w:p>
+    <w:p>
+      <w:pPr>
+        <w:pStyle w:val="TOC2"/>
+        <w:rPr>
+          <w:rFonts w:eastAsiaTheme="minorEastAsia"/>
+          <w:sz w:val="22"/>
+          <w:lang w:bidi="hi-IN"/>
+        </w:rPr>
+      </w:pPr>
+      <w:hyperlink w:anchor="_Toc474362815" w:history="1">
+        <w:r>
+          <w:rPr>
+            <w:rStyle w:val="Hyperlink"/>
+          </w:rPr>
+          <w:t>Iteration 1</w:t>
+        </w:r>
+        <w:r>
+          <w:rPr>
+            <w:webHidden/>
+          </w:rPr>
+          <w:tab/>
+        </w:r>
+        <w:r>
+          <w:rPr>
+            <w:webHidden/>
+          </w:rPr>
+          <w:fldChar w:fldCharType="begin"/>
+        </w:r>
+        <w:r>
+          <w:rPr>
+            <w:webHidden/>
+          </w:rPr>
+          <w:instrText xml:space="preserve"> PAGEREF _Toc474362815 \h </w:instrText>
+        </w:r>
+        <w:r>
+          <w:rPr>
+            <w:webHidden/>
+          </w:rPr>
+        </w:r>
+        <w:r>
+          <w:rPr>
+            <w:webHidden/>
+          </w:rPr>
+          <w:fldChar w:fldCharType="separate"/>
+        </w:r>
+        <w:r>
+          <w:rPr>
+            <w:webHidden/>
+          </w:rPr>
+          <w:t>5</w:t>
+        </w:r>
+        <w:r>
+          <w:rPr>
+            <w:webHidden/>
+          </w:rPr>
+          <w:fldChar w:fldCharType="end"/>
+        </w:r>
+      </w:hyperlink>
+    </w:p>
+    <w:p>
+      <w:pPr>
+        <w:pStyle w:val="TOC2"/>
+        <w:rPr>
+          <w:rFonts w:eastAsiaTheme="minorEastAsia"/>
+          <w:sz w:val="22"/>
+          <w:lang w:bidi="hi-IN"/>
+        </w:rPr>
+      </w:pPr>
+      <w:hyperlink w:anchor="_Toc474362816" w:history="1">
+        <w:r>
+          <w:rPr>
+            <w:rStyle w:val="Hyperlink"/>
+          </w:rPr>
+          <w:t>Observations</w:t>
+        </w:r>
+        <w:r>
+          <w:rPr>
+            <w:webHidden/>
+          </w:rPr>
+          <w:tab/>
+        </w:r>
+        <w:r>
+          <w:rPr>
+            <w:webHidden/>
+          </w:rPr>
+          <w:fldChar w:fldCharType="begin"/>
+        </w:r>
+        <w:r>
+          <w:rPr>
+            <w:webHidden/>
+          </w:rPr>
+          <w:instrText xml:space="preserve"> PAGEREF _Toc474362816 \h </w:instrText>
+        </w:r>
+        <w:r>
+          <w:rPr>
+            <w:webHidden/>
+          </w:rPr>
+        </w:r>
+        <w:r>
+          <w:rPr>
+            <w:webHidden/>
+          </w:rPr>
+          <w:fldChar w:fldCharType="separate"/>
+        </w:r>
+        <w:r>
+          <w:rPr>
+            <w:webHidden/>
+          </w:rPr>
+          <w:t>5</w:t>
+        </w:r>
+        <w:r>
+          <w:rPr>
+            <w:webHidden/>
+          </w:rPr>
+          <w:fldChar w:fldCharType="end"/>
+        </w:r>
+      </w:hyperlink>
+    </w:p>
+    <w:p>
+      <w:pPr>
+        <w:pStyle w:val="TOC2"/>
+        <w:rPr>
+          <w:rFonts w:eastAsiaTheme="minorEastAsia"/>
+          <w:sz w:val="22"/>
+          <w:lang w:bidi="hi-IN"/>
+        </w:rPr>
+      </w:pPr>
+      <w:hyperlink w:anchor="_Toc474362817" w:history="1">
+        <w:r>
+          <w:rPr>
+            <w:rStyle w:val="Hyperlink"/>
+          </w:rPr>
+          <w:t>Iteration 2</w:t>
+        </w:r>
+        <w:r>
+          <w:rPr>
+            <w:webHidden/>
+          </w:rPr>
+          <w:tab/>
+        </w:r>
+        <w:r>
+          <w:rPr>
+            <w:webHidden/>
+          </w:rPr>
+          <w:fldChar w:fldCharType="begin"/>
+        </w:r>
+        <w:r>
+          <w:rPr>
+            <w:webHidden/>
+          </w:rPr>
+          <w:instrText xml:space="preserve"> PAGEREF _Toc474362817 \h </w:instrText>
+        </w:r>
+        <w:r>
+          <w:rPr>
+            <w:webHidden/>
+          </w:rPr>
+        </w:r>
+        <w:r>
+          <w:rPr>
+            <w:webHidden/>
+          </w:rPr>
+          <w:fldChar w:fldCharType="separate"/>
+        </w:r>
+        <w:r>
+          <w:rPr>
+            <w:webHidden/>
+          </w:rPr>
+          <w:t>6</w:t>
+        </w:r>
+        <w:r>
+          <w:rPr>
+            <w:webHidden/>
+          </w:rPr>
+          <w:fldChar w:fldCharType="end"/>
+        </w:r>
+      </w:hyperlink>
+    </w:p>
+    <w:p>
+      <w:pPr>
+        <w:pStyle w:val="TOC2"/>
+        <w:rPr>
+          <w:rFonts w:eastAsiaTheme="minorEastAsia"/>
+          <w:sz w:val="22"/>
+          <w:lang w:bidi="hi-IN"/>
+        </w:rPr>
+      </w:pPr>
+      <w:hyperlink w:anchor="_Toc474362818" w:history="1">
+        <w:r>
+          <w:rPr>
+            <w:rStyle w:val="Hyperlink"/>
+          </w:rPr>
+          <w:t>Observations</w:t>
+        </w:r>
+        <w:r>
+          <w:rPr>
+            <w:webHidden/>
+          </w:rPr>
+          <w:tab/>
+        </w:r>
+        <w:r>
+          <w:rPr>
+            <w:webHidden/>
+          </w:rPr>
+          <w:fldChar w:fldCharType="begin"/>
+        </w:r>
+        <w:r>
+          <w:rPr>
+            <w:webHidden/>
+          </w:rPr>
+          <w:instrText xml:space="preserve"> PAGEREF _Toc474362818 \h </w:instrText>
+        </w:r>
+        <w:r>
+          <w:rPr>
+            <w:webHidden/>
+          </w:rPr>
+        </w:r>
+        <w:r>
+          <w:rPr>
+            <w:webHidden/>
+          </w:rPr>
+          <w:fldChar w:fldCharType="separate"/>
+        </w:r>
+        <w:r>
+          <w:rPr>
+            <w:webHidden/>
+          </w:rPr>
+          <w:t>6</w:t>
+        </w:r>
+        <w:r>
+          <w:rPr>
+            <w:webHidden/>
+          </w:rPr>
+          <w:fldChar w:fldCharType="end"/>
+        </w:r>
+      </w:hyperlink>
+    </w:p>
+    <w:p>
+      <w:pPr>
+        <w:pStyle w:val="TOC2"/>
+        <w:rPr>
+          <w:rFonts w:eastAsiaTheme="minorEastAsia"/>
+          <w:sz w:val="22"/>
+          <w:lang w:bidi="hi-IN"/>
+        </w:rPr>
+      </w:pPr>
+      <w:hyperlink w:anchor="_Toc474362819" w:history="1">
+        <w:r>
+          <w:rPr>
+            <w:rStyle w:val="Hyperlink"/>
+          </w:rPr>
+          <w:t>Iteration 3</w:t>
+        </w:r>
+        <w:r>
+          <w:rPr>
+            <w:webHidden/>
+          </w:rPr>
+          <w:tab/>
+        </w:r>
+        <w:r>
+          <w:rPr>
+            <w:webHidden/>
+          </w:rPr>
+          <w:fldChar w:fldCharType="begin"/>
+        </w:r>
+        <w:r>
+          <w:rPr>
+            <w:webHidden/>
+          </w:rPr>
+          <w:instrText xml:space="preserve"> PAGEREF _Toc474362819 \h </w:instrText>
+        </w:r>
+        <w:r>
+          <w:rPr>
+            <w:webHidden/>
+          </w:rPr>
+        </w:r>
+        <w:r>
+          <w:rPr>
+            <w:webHidden/>
+          </w:rPr>
+          <w:fldChar w:fldCharType="separate"/>
+        </w:r>
+        <w:r>
+          <w:rPr>
+            <w:webHidden/>
+          </w:rPr>
+          <w:t>7</w:t>
+        </w:r>
+        <w:r>
+          <w:rPr>
+            <w:webHidden/>
+          </w:rPr>
+          <w:fldChar w:fldCharType="end"/>
+        </w:r>
+      </w:hyperlink>
+    </w:p>
+    <w:p>
+      <w:pPr>
+        <w:pStyle w:val="TOC2"/>
+        <w:rPr>
+          <w:rFonts w:eastAsiaTheme="minorEastAsia"/>
+          <w:sz w:val="22"/>
+          <w:lang w:bidi="hi-IN"/>
+        </w:rPr>
+      </w:pPr>
+      <w:hyperlink w:anchor="_Toc474362820" w:history="1">
+        <w:r>
+          <w:rPr>
+            <w:rStyle w:val="Hyperlink"/>
+          </w:rPr>
+          <w:t>Covariance Test</w:t>
+        </w:r>
+        <w:r>
+          <w:rPr>
+            <w:webHidden/>
+          </w:rPr>
+          <w:tab/>
+        </w:r>
+        <w:r>
+          <w:rPr>
+            <w:webHidden/>
+          </w:rPr>
+          <w:fldChar w:fldCharType="begin"/>
+        </w:r>
+        <w:r>
+          <w:rPr>
+            <w:webHidden/>
+          </w:rPr>
+          <w:instrText xml:space="preserve"> PAGEREF _Toc474362820 \h </w:instrText>
+        </w:r>
+        <w:r>
+          <w:rPr>
+            <w:webHidden/>
+          </w:rPr>
+        </w:r>
+        <w:r>
+          <w:rPr>
+            <w:webHidden/>
+          </w:rPr>
+          <w:fldChar w:fldCharType="separate"/>
+        </w:r>
+        <w:r>
+          <w:rPr>
+            <w:webHidden/>
+          </w:rPr>
+          <w:t>7</w:t>
+        </w:r>
+        <w:r>
+          <w:rPr>
+            <w:webHidden/>
+          </w:rPr>
+          <w:fldChar w:fldCharType="end"/>
+        </w:r>
+      </w:hyperlink>
+    </w:p>
+    <w:p>
+      <w:pPr>
+        <w:pStyle w:val="TOC2"/>
+        <w:rPr>
+          <w:rFonts w:eastAsiaTheme="minorEastAsia"/>
+          <w:sz w:val="22"/>
+          <w:lang w:bidi="hi-IN"/>
+        </w:rPr>
+      </w:pPr>
+      <w:hyperlink w:anchor="_Toc474362821" w:history="1">
+        <w:r>
+          <w:rPr>
+            <w:rStyle w:val="Hyperlink"/>
+          </w:rPr>
+          <w:t>Observations</w:t>
+        </w:r>
+        <w:r>
+          <w:rPr>
+            <w:webHidden/>
+          </w:rPr>
+          <w:tab/>
+        </w:r>
+        <w:r>
+          <w:rPr>
+            <w:webHidden/>
+          </w:rPr>
+          <w:fldChar w:fldCharType="begin"/>
+        </w:r>
+        <w:r>
+          <w:rPr>
+            <w:webHidden/>
+          </w:rPr>
+          <w:instrText xml:space="preserve"> PAGEREF _Toc474362821 \h </w:instrText>
+        </w:r>
+        <w:r>
+          <w:rPr>
+            <w:webHidden/>
+          </w:rPr>
+        </w:r>
+        <w:r>
+          <w:rPr>
+            <w:webHidden/>
+          </w:rPr>
+          <w:fldChar w:fldCharType="separate"/>
+        </w:r>
+        <w:r>
+          <w:rPr>
+            <w:webHidden/>
+          </w:rPr>
+          <w:t>8</w:t>
+        </w:r>
+        <w:r>
+          <w:rPr>
+            <w:webHidden/>
+          </w:rPr>
+          <w:fldChar w:fldCharType="end"/>
+        </w:r>
+      </w:hyperlink>
+    </w:p>
+    <w:p>
+      <w:pPr>
+        <w:pStyle w:val="TOC1"/>
+        <w:rPr>
+          <w:rFonts w:asciiTheme="minorHAnsi" w:eastAsiaTheme="minorEastAsia" w:hAnsiTheme="minorHAnsi"/>
+          <w:noProof/>
+          <w:color w:val="auto"/>
+          <w:sz w:val="22"/>
+          <w:lang w:bidi="hi-IN"/>
+        </w:rPr>
+      </w:pPr>
+      <w:hyperlink w:anchor="_Toc474362822" w:history="1">
+        <w:r>
+          <w:rPr>
+            <w:rStyle w:val="Hyperlink"/>
+            <w:noProof/>
+          </w:rPr>
+          <w:t>Conclusion</w:t>
+        </w:r>
+        <w:r>
+          <w:rPr>
+            <w:noProof/>
+            <w:webHidden/>
+          </w:rPr>
+          <w:tab/>
+        </w:r>
+        <w:r>
+          <w:rPr>
+            <w:noProof/>
+            <w:webHidden/>
+          </w:rPr>
+          <w:fldChar w:fldCharType="begin"/>
+        </w:r>
+        <w:r>
+          <w:rPr>
+            <w:noProof/>
+            <w:webHidden/>
+          </w:rPr>
+          <w:instrText xml:space="preserve"> PAGEREF _Toc474362822 \h </w:instrText>
+        </w:r>
+        <w:r>
+          <w:rPr>
+            <w:noProof/>
+            <w:webHidden/>
+          </w:rPr>
+        </w:r>
+        <w:r>
+          <w:rPr>
+            <w:noProof/>
+            <w:webHidden/>
+          </w:rPr>
+          <w:fldChar w:fldCharType="separate"/>
+        </w:r>
+        <w:r>
+          <w:rPr>
+            <w:noProof/>
+            <w:webHidden/>
+          </w:rPr>
+          <w:t>8</w:t>
+        </w:r>
+        <w:r>
+          <w:rPr>
+            <w:noProof/>
+            <w:webHidden/>
+          </w:rPr>
+          <w:fldChar w:fldCharType="end"/>
+        </w:r>
+      </w:hyperlink>
+    </w:p>
     <w:p>
       <w:pPr>
         <w:spacing w:before="0" w:after="200"/>
       </w:pPr>
       <w:r>
+        <w:fldChar w:fldCharType="end"/>
+      </w:r>
+      <w:r>
         <w:br w:type="page"/>
       </w:r>
     </w:p>
@@ -755,7 +1144,7 @@
           <w:color w:val="0070C0"/>
         </w:rPr>
       </w:pPr>
-      <w:bookmarkStart w:id="0" w:name="_Toc474093330"/>
+      <w:bookmarkStart w:id="0" w:name="_Toc474362811"/>
       <w:r>
         <w:rPr>
           <w:color w:val="0070C0"/>
@@ -803,7 +1192,7 @@
           <w:lang w:bidi="hi-IN"/>
         </w:rPr>
         <w:drawing>
-          <wp:inline distT="0" distB="0" distL="0" distR="0" wp14:anchorId="3F5997C2" wp14:editId="6B1FC2BE">
+          <wp:inline distT="0" distB="0" distL="0" distR="0" wp14:anchorId="63A11473" wp14:editId="359A68D4">
             <wp:extent cx="6400800" cy="2847975"/>
             <wp:effectExtent l="0" t="0" r="0" b="9525"/>
             <wp:docPr id="3" name="Picture 3"/>
@@ -1253,7 +1642,7 @@
       <w:pPr>
         <w:pStyle w:val="Heading1"/>
       </w:pPr>
-      <w:bookmarkStart w:id="2" w:name="_Toc474093331"/>
+      <w:bookmarkStart w:id="2" w:name="_Toc474362812"/>
       <w:bookmarkEnd w:id="1"/>
       <w:r>
         <w:t xml:space="preserve">Problem </w:t>
@@ -1420,7 +1809,19 @@
           <w:noProof/>
         </w:rPr>
         <w:lastRenderedPageBreak/>
-        <w:t xml:space="preserve">We </w:t>
+        <w:t>We</w:t>
+      </w:r>
+      <w:r>
+        <w:rPr>
+          <w:noProof/>
+        </w:rPr>
+        <w:t xml:space="preserve"> would like to explore the following</w:t>
+      </w:r>
+      <w:r>
+        <w:rPr>
+          <w:noProof/>
+        </w:rPr>
+        <w:t xml:space="preserve"> </w:t>
       </w:r>
       <w:r>
         <w:rPr>
@@ -1444,7 +1845,19 @@
         <w:rPr>
           <w:noProof/>
         </w:rPr>
-        <w:t>Is there any relation between single injury or group injury with other factors?</w:t>
+        <w:t xml:space="preserve">Is there any relation between single injury or group injury with other </w:t>
+      </w:r>
+      <w:r>
+        <w:rPr>
+          <w:noProof/>
+        </w:rPr>
+        <w:t>variables</w:t>
+      </w:r>
+      <w:r>
+        <w:rPr>
+          <w:noProof/>
+        </w:rPr>
+        <w:t>?</w:t>
       </w:r>
     </w:p>
     <w:p>
@@ -1462,31 +1875,37 @@
         <w:rPr>
           <w:noProof/>
         </w:rPr>
-        <w:t xml:space="preserve">Can we predict based on DEGREE_OF_INJURY and other factors if </w:t>
+        <w:t xml:space="preserve">Can we predict </w:t>
       </w:r>
       <w:r>
         <w:rPr>
           <w:noProof/>
         </w:rPr>
-        <w:t xml:space="preserve">two </w:t>
+        <w:t xml:space="preserve">the injury type </w:t>
       </w:r>
       <w:r>
         <w:rPr>
           <w:noProof/>
         </w:rPr>
-        <w:t xml:space="preserve">or </w:t>
+        <w:t xml:space="preserve">based on </w:t>
       </w:r>
       <w:r>
         <w:rPr>
           <w:noProof/>
         </w:rPr>
-        <w:t>more</w:t>
+        <w:t>statisctically signficant</w:t>
       </w:r>
       <w:r>
         <w:rPr>
           <w:noProof/>
         </w:rPr>
-        <w:t xml:space="preserve"> people were involved in the accident?</w:t>
+        <w:t xml:space="preserve"> </w:t>
+      </w:r>
+      <w:r>
+        <w:rPr>
+          <w:noProof/>
+        </w:rPr>
+        <w:t>variables?</w:t>
       </w:r>
     </w:p>
     <w:p>
@@ -1555,7 +1974,55 @@
         <w:rPr>
           <w:noProof/>
         </w:rPr>
-        <w:t>For all the attributes, an initial exploratory analysis was done. Scatter plots were used to detect unusual patterns. Since there were no null values, no reduction of data was required.</w:t>
+        <w:t xml:space="preserve">For all the attributes, an initial exploratory analysis was done. </w:t>
+      </w:r>
+      <w:r>
+        <w:rPr>
+          <w:noProof/>
+        </w:rPr>
+        <w:t>Bar chart</w:t>
+      </w:r>
+      <w:r>
+        <w:rPr>
+          <w:noProof/>
+        </w:rPr>
+        <w:t>s</w:t>
+      </w:r>
+      <w:r>
+        <w:rPr>
+          <w:noProof/>
+        </w:rPr>
+        <w:t xml:space="preserve"> were used to find out the</w:t>
+      </w:r>
+      <w:r>
+        <w:rPr>
+          <w:noProof/>
+        </w:rPr>
+        <w:t xml:space="preserve"> relevance of the variables</w:t>
+      </w:r>
+      <w:r>
+        <w:rPr>
+          <w:noProof/>
+        </w:rPr>
+        <w:t xml:space="preserve"> </w:t>
+      </w:r>
+      <w:r>
+        <w:rPr>
+          <w:noProof/>
+        </w:rPr>
+        <w:t>. Since there were no null values, n</w:t>
+      </w:r>
+      <w:r>
+        <w:rPr>
+          <w:noProof/>
+        </w:rPr>
+        <w:t>o reduction of data was required</w:t>
+      </w:r>
+      <w:r>
+        <w:rPr>
+          <w:noProof/>
+        </w:rPr>
+        <w:t>.</w:t>
       </w:r>
     </w:p>
     <w:tbl>
@@ -1587,41 +2054,17 @@
               <w:right w:w="0" w:type="dxa"/>
             </w:tcMar>
           </w:tcPr>
-          <w:bookmarkStart w:id="3" w:name="_Toc474093332" w:displacedByCustomXml="next"/>
-          <w:sdt>
-            <w:sdtPr>
-              <w:rPr>
-                <w:sz w:val="48"/>
-                <w:szCs w:val="48"/>
-              </w:rPr>
-              <w:id w:val="-1024861528"/>
-              <w:placeholder>
-                <w:docPart w:val="7F76144C1BE14A0D87AC77DF205F3482"/>
-              </w:placeholder>
-              <w:text/>
-            </w:sdtPr>
-            <w:sdtEndPr/>
-            <w:sdtContent>
-              <w:p>
-                <w:pPr>
-                  <w:pStyle w:val="Heading2"/>
-                  <w:outlineLvl w:val="1"/>
-                  <w:rPr>
-                    <w:sz w:val="48"/>
-                    <w:szCs w:val="48"/>
-                  </w:rPr>
-                </w:pPr>
-                <w:r>
-                  <w:rPr>
-                    <w:sz w:val="48"/>
-                    <w:szCs w:val="48"/>
-                  </w:rPr>
-                  <w:t>Exploratory Analysis</w:t>
-                </w:r>
-              </w:p>
-            </w:sdtContent>
-          </w:sdt>
-          <w:bookmarkEnd w:id="3" w:displacedByCustomXml="prev"/>
+          <w:p>
+            <w:pPr>
+              <w:pStyle w:val="Heading1"/>
+              <w:outlineLvl w:val="0"/>
+            </w:pPr>
+            <w:bookmarkStart w:id="3" w:name="_Toc474362813"/>
+            <w:r>
+              <w:t>Exploratory Analysis</w:t>
+            </w:r>
+            <w:bookmarkEnd w:id="3"/>
+          </w:p>
           <w:p>
             <w:pPr>
               <w:spacing w:line="276" w:lineRule="auto"/>
@@ -1648,7 +2091,13 @@
               </w:numPr>
             </w:pPr>
             <w:r>
-              <w:t>Year has no effect on our model. Hence we dropped the variable</w:t>
+              <w:t>Year has no effect on</w:t>
+            </w:r>
+            <w:r>
+              <w:t xml:space="preserve"> our model. Hence we dropped this</w:t>
+            </w:r>
+            <w:r>
+              <w:t xml:space="preserve"> variable</w:t>
             </w:r>
           </w:p>
           <w:p>
@@ -1660,26 +2109,10 @@
               </w:numPr>
             </w:pPr>
             <w:r>
-              <w:t>There are too many unique attributes in the sub types which can lead to inaccuracies of the model. Those were dropped</w:t>
+              <w:t>Next we bar plotted the different factors variable against the “Number of Injury” as you can see some examples on the right and below.</w:t>
             </w:r>
           </w:p>
-          <w:p>
-            <w:pPr>
-              <w:pStyle w:val="ListParagraph"/>
-              <w:numPr>
-                <w:ilvl w:val="0"/>
-                <w:numId w:val="9"/>
-              </w:numPr>
-            </w:pPr>
-            <w:r>
-              <w:t>Degree_of_Injury(DI), Industry(IND), and Incident_agent(IA) were found suitable</w:t>
-            </w:r>
-          </w:p>
-          <w:p>
-            <w:r>
-              <w:t>As you can see in figure (1) we plotted the different accepted variables against the injury_count. It doesn’t provide a very clear picture but definitely indicates that for some factors, injury_count was quite low whereas of others had a huge count.</w:t>
-            </w:r>
-          </w:p>
+          <w:p/>
         </w:tc>
         <w:tc>
           <w:tcPr>
@@ -1695,7 +2128,7 @@
               <w:spacing w:line="276" w:lineRule="auto"/>
             </w:pPr>
             <w:r>
-              <w:object w:dxaOrig="12915" w:dyaOrig="9300">
+              <w:object w:dxaOrig="12915" w:dyaOrig="8085">
                 <v:shapetype id="_x0000_t75" coordsize="21600,21600" o:spt="75" o:preferrelative="t" path="m@4@5l@4@11@9@11@9@5xe" filled="f" stroked="f">
                   <v:stroke joinstyle="miter"/>
                   <v:formulas>
@@ -1715,10 +2148,10 @@
                   <v:path o:extrusionok="f" gradientshapeok="t" o:connecttype="rect"/>
                   <o:lock v:ext="edit" aspectratio="t"/>
                 </v:shapetype>
-                <v:shape id="_x0000_i1025" type="#_x0000_t75" style="width:259.85pt;height:187.2pt" o:ole="">
+                <v:shape id="_x0000_i1061" type="#_x0000_t75" style="width:259.5pt;height:162.7pt" o:ole="">
                   <v:imagedata r:id="rId13" o:title=""/>
                 </v:shape>
-                <o:OLEObject Type="Embed" ProgID="PBrush" ShapeID="_x0000_i1025" DrawAspect="Content" ObjectID="_1547835286" r:id="rId14"/>
+                <o:OLEObject Type="Embed" ProgID="PBrush" ShapeID="_x0000_i1061" DrawAspect="Content" ObjectID="_1548104767" r:id="rId14"/>
               </w:object>
             </w:r>
           </w:p>
@@ -1766,150 +2199,26 @@
     <w:p>
       <w:pPr>
         <w:pStyle w:val="NoSpacing"/>
-      </w:pPr>
-    </w:p>
-    <w:p>
-      <w:pPr>
-        <w:pStyle w:val="NoSpacing"/>
-      </w:pPr>
-    </w:p>
-    <w:p>
-      <w:pPr>
-        <w:pStyle w:val="NoSpacing"/>
-      </w:pPr>
-    </w:p>
-    <w:p>
-      <w:pPr>
-        <w:pStyle w:val="NoSpacing"/>
-      </w:pPr>
-    </w:p>
-    <w:p>
-      <w:pPr>
-        <w:pStyle w:val="NoSpacing"/>
-      </w:pPr>
-    </w:p>
-    <w:p>
-      <w:pPr>
-        <w:pStyle w:val="NoSpacing"/>
-      </w:pPr>
-    </w:p>
-    <w:p>
-      <w:pPr>
-        <w:pStyle w:val="NoSpacing"/>
-      </w:pPr>
-    </w:p>
-    <w:p>
-      <w:pPr>
-        <w:pStyle w:val="NoSpacing"/>
-      </w:pPr>
-    </w:p>
-    <w:p>
-      <w:pPr>
-        <w:pStyle w:val="NoSpacing"/>
-      </w:pPr>
-    </w:p>
-    <w:p>
-      <w:pPr>
-        <w:pStyle w:val="NoSpacing"/>
-      </w:pPr>
-    </w:p>
-    <w:p>
-      <w:pPr>
-        <w:pStyle w:val="NoSpacing"/>
-      </w:pPr>
-    </w:p>
-    <w:p>
-      <w:pPr>
-        <w:pStyle w:val="NoSpacing"/>
-      </w:pPr>
-    </w:p>
-    <w:p>
-      <w:pPr>
-        <w:pStyle w:val="NoSpacing"/>
-      </w:pPr>
-    </w:p>
-    <w:p>
-      <w:pPr>
-        <w:pStyle w:val="NoSpacing"/>
-      </w:pPr>
-    </w:p>
-    <w:p>
-      <w:pPr>
-        <w:pStyle w:val="NoSpacing"/>
-      </w:pPr>
-    </w:p>
-    <w:p>
-      <w:pPr>
-        <w:pStyle w:val="NoSpacing"/>
-      </w:pPr>
-    </w:p>
-    <w:bookmarkStart w:id="4" w:name="_Toc474093333" w:displacedByCustomXml="next"/>
-    <w:sdt>
-      <w:sdtPr>
-        <w:rPr>
-          <w:sz w:val="48"/>
-          <w:szCs w:val="48"/>
-        </w:rPr>
-        <w:id w:val="-1744870617"/>
-        <w:placeholder>
-          <w:docPart w:val="2DDBB9B34B224568AA0B50D6A6DA3D0B"/>
-        </w:placeholder>
-        <w:text/>
-      </w:sdtPr>
-      <w:sdtEndPr/>
-      <w:sdtContent>
-        <w:p>
-          <w:pPr>
-            <w:pStyle w:val="Heading2"/>
-            <w:rPr>
-              <w:sz w:val="48"/>
-              <w:szCs w:val="48"/>
-            </w:rPr>
-          </w:pPr>
-          <w:r>
-            <w:rPr>
-              <w:sz w:val="48"/>
-              <w:szCs w:val="48"/>
-            </w:rPr>
-            <w:t>Determination of Key Factors</w:t>
-          </w:r>
-        </w:p>
-      </w:sdtContent>
-    </w:sdt>
-    <w:bookmarkEnd w:id="4" w:displacedByCustomXml="prev"/>
-    <w:p>
-      <w:pPr>
-        <w:pStyle w:val="NoSpacing"/>
-      </w:pPr>
-    </w:p>
-    <w:p>
-      <w:pPr>
-        <w:pStyle w:val="NoSpacing"/>
-      </w:pPr>
-      <w:r>
-        <w:t>We used random sampling to select 70% of the data for training and 30% for prediction. To determine the factors influencing the injury count we used logistic regression in language ‘R’. The first model summary of our data was:</w:t>
-      </w:r>
-    </w:p>
-    <w:p>
-      <w:pPr>
-        <w:pStyle w:val="NoSpacing"/>
-      </w:pPr>
-    </w:p>
-    <w:p>
-      <w:pPr>
-        <w:pStyle w:val="NoSpacing"/>
-        <w:jc w:val="center"/>
-      </w:pPr>
-      <w:r>
         <w:rPr>
           <w:noProof/>
           <w:lang w:bidi="hi-IN"/>
         </w:rPr>
+      </w:pPr>
+    </w:p>
+    <w:p>
+      <w:pPr>
+        <w:pStyle w:val="NoSpacing"/>
+      </w:pPr>
+      <w:r>
+        <w:rPr>
+          <w:noProof/>
+          <w:lang w:bidi="hi-IN"/>
+        </w:rPr>
         <w:drawing>
-          <wp:inline distT="0" distB="0" distL="0" distR="0" wp14:anchorId="3C7EE7FD" wp14:editId="6B969D37">
-            <wp:extent cx="4794250" cy="3124824"/>
-            <wp:effectExtent l="0" t="0" r="6350" b="0"/>
-            <wp:docPr id="4" name="Picture 4"/>
+          <wp:inline distT="0" distB="0" distL="0" distR="0" wp14:anchorId="7FB459D0" wp14:editId="44E687BC">
+            <wp:extent cx="2856016" cy="1787172"/>
+            <wp:effectExtent l="0" t="0" r="1905" b="3810"/>
+            <wp:docPr id="6" name="Picture 6"/>
             <wp:cNvGraphicFramePr>
               <a:graphicFrameLocks xmlns:a="http://schemas.openxmlformats.org/drawingml/2006/main" noChangeAspect="1"/>
             </wp:cNvGraphicFramePr>
@@ -1917,13 +2226,13 @@
               <a:graphicData uri="http://schemas.openxmlformats.org/drawingml/2006/picture">
                 <pic:pic xmlns:pic="http://schemas.openxmlformats.org/drawingml/2006/picture">
                   <pic:nvPicPr>
-                    <pic:cNvPr id="0" name="Picture 5"/>
+                    <pic:cNvPr id="0" name="Picture 6"/>
                     <pic:cNvPicPr>
                       <a:picLocks noChangeAspect="1" noChangeArrowheads="1"/>
                     </pic:cNvPicPr>
                   </pic:nvPicPr>
                   <pic:blipFill>
-                    <a:blip r:embed="rId15">
+                    <a:blip r:embed="rId15" cstate="print">
                       <a:extLst>
                         <a:ext uri="{28A0092B-C50C-407E-A947-70E740481C1C}">
                           <a14:useLocalDpi xmlns:a14="http://schemas.microsoft.com/office/drawing/2010/main" val="0"/>
@@ -1938,7 +2247,7 @@
                   <pic:spPr bwMode="auto">
                     <a:xfrm>
                       <a:off x="0" y="0"/>
-                      <a:ext cx="4794250" cy="3124824"/>
+                      <a:ext cx="2908553" cy="1820047"/>
                     </a:xfrm>
                     <a:prstGeom prst="rect">
                       <a:avLst/>
@@ -1954,6 +2263,222 @@
           </wp:inline>
         </w:drawing>
       </w:r>
+      <w:r>
+        <w:rPr>
+          <w:noProof/>
+          <w:lang w:bidi="hi-IN"/>
+        </w:rPr>
+        <w:drawing>
+          <wp:anchor distT="0" distB="0" distL="114300" distR="114300" simplePos="0" relativeHeight="251661824" behindDoc="1" locked="0" layoutInCell="1" allowOverlap="1" wp14:anchorId="5AF204D9" wp14:editId="11B0D299">
+            <wp:simplePos x="0" y="0"/>
+            <wp:positionH relativeFrom="column">
+              <wp:posOffset>2540</wp:posOffset>
+            </wp:positionH>
+            <wp:positionV relativeFrom="paragraph">
+              <wp:posOffset>1270</wp:posOffset>
+            </wp:positionV>
+            <wp:extent cx="2836545" cy="1774825"/>
+            <wp:effectExtent l="0" t="0" r="1905" b="0"/>
+            <wp:wrapThrough wrapText="bothSides">
+              <wp:wrapPolygon edited="0">
+                <wp:start x="0" y="0"/>
+                <wp:lineTo x="0" y="21330"/>
+                <wp:lineTo x="21469" y="21330"/>
+                <wp:lineTo x="21469" y="0"/>
+                <wp:lineTo x="0" y="0"/>
+              </wp:wrapPolygon>
+            </wp:wrapThrough>
+            <wp:docPr id="5" name="Picture 5"/>
+            <wp:cNvGraphicFramePr>
+              <a:graphicFrameLocks xmlns:a="http://schemas.openxmlformats.org/drawingml/2006/main" noChangeAspect="1"/>
+            </wp:cNvGraphicFramePr>
+            <a:graphic xmlns:a="http://schemas.openxmlformats.org/drawingml/2006/main">
+              <a:graphicData uri="http://schemas.openxmlformats.org/drawingml/2006/picture">
+                <pic:pic xmlns:pic="http://schemas.openxmlformats.org/drawingml/2006/picture">
+                  <pic:nvPicPr>
+                    <pic:cNvPr id="0" name="Picture 5"/>
+                    <pic:cNvPicPr>
+                      <a:picLocks noChangeAspect="1" noChangeArrowheads="1"/>
+                    </pic:cNvPicPr>
+                  </pic:nvPicPr>
+                  <pic:blipFill>
+                    <a:blip r:embed="rId16" cstate="print">
+                      <a:extLst>
+                        <a:ext uri="{28A0092B-C50C-407E-A947-70E740481C1C}">
+                          <a14:useLocalDpi xmlns:a14="http://schemas.microsoft.com/office/drawing/2010/main" val="0"/>
+                        </a:ext>
+                      </a:extLst>
+                    </a:blip>
+                    <a:srcRect/>
+                    <a:stretch>
+                      <a:fillRect/>
+                    </a:stretch>
+                  </pic:blipFill>
+                  <pic:spPr bwMode="auto">
+                    <a:xfrm>
+                      <a:off x="0" y="0"/>
+                      <a:ext cx="2836545" cy="1774825"/>
+                    </a:xfrm>
+                    <a:prstGeom prst="rect">
+                      <a:avLst/>
+                    </a:prstGeom>
+                    <a:noFill/>
+                    <a:ln>
+                      <a:noFill/>
+                    </a:ln>
+                  </pic:spPr>
+                </pic:pic>
+              </a:graphicData>
+            </a:graphic>
+          </wp:anchor>
+        </w:drawing>
+      </w:r>
+    </w:p>
+    <w:p>
+      <w:pPr>
+        <w:pStyle w:val="NoSpacing"/>
+      </w:pPr>
+      <w:r>
+        <w:tab/>
+        <w:t>Figure 2: Number of Injuries vs Minor Injury</w:t>
+      </w:r>
+      <w:r>
+        <w:tab/>
+      </w:r>
+      <w:r>
+        <w:tab/>
+        <w:t xml:space="preserve">     Figure 3: Number of Injuries vs Crane Related injuries</w:t>
+      </w:r>
+    </w:p>
+    <w:p>
+      <w:pPr>
+        <w:pStyle w:val="NoSpacing"/>
+      </w:pPr>
+    </w:p>
+    <w:p>
+      <w:pPr>
+        <w:pStyle w:val="NoSpacing"/>
+      </w:pPr>
+      <w:r>
+        <w:t>Figure (2) and (3) shares the example of variables which are not useful for preparing the model as they are either not present at all in case of Single and Multiple Injury or they are equally available in both kinds of injuries. Hence not considered appropriate in logistic regression.</w:t>
+      </w:r>
+    </w:p>
+    <w:p>
+      <w:pPr>
+        <w:pStyle w:val="NoSpacing"/>
+      </w:pPr>
+    </w:p>
+    <w:p>
+      <w:pPr>
+        <w:pStyle w:val="NoSpacing"/>
+      </w:pPr>
+      <w:r>
+        <w:t>To further confirm our understanding let’s run our first model which takes all the parameters:</w:t>
+      </w:r>
+    </w:p>
+    <w:p>
+      <w:pPr>
+        <w:pStyle w:val="NoSpacing"/>
+      </w:pPr>
+    </w:p>
+    <w:p>
+      <w:pPr>
+        <w:pStyle w:val="NoSpacing"/>
+      </w:pPr>
+    </w:p>
+    <w:p>
+      <w:pPr>
+        <w:pStyle w:val="NoSpacing"/>
+      </w:pPr>
+    </w:p>
+    <w:p>
+      <w:pPr>
+        <w:pStyle w:val="NoSpacing"/>
+      </w:pPr>
+    </w:p>
+    <w:p>
+      <w:pPr>
+        <w:pStyle w:val="NoSpacing"/>
+      </w:pPr>
+    </w:p>
+    <w:p>
+      <w:pPr>
+        <w:pStyle w:val="NoSpacing"/>
+      </w:pPr>
+    </w:p>
+    <w:p>
+      <w:pPr>
+        <w:pStyle w:val="Heading1"/>
+      </w:pPr>
+      <w:bookmarkStart w:id="4" w:name="_Toc474362814"/>
+      <w:r>
+        <w:t>Determination of Key Factors</w:t>
+      </w:r>
+      <w:bookmarkEnd w:id="4"/>
+    </w:p>
+    <w:bookmarkStart w:id="5" w:name="_Toc474362815" w:displacedByCustomXml="next"/>
+    <w:sdt>
+      <w:sdtPr>
+        <w:id w:val="1427615031"/>
+        <w:placeholder>
+          <w:docPart w:val="9094868314814227AFB01E1ACA5EFE37"/>
+        </w:placeholder>
+        <w:text/>
+      </w:sdtPr>
+      <w:sdtEndPr/>
+      <w:sdtContent>
+        <w:p>
+          <w:pPr>
+            <w:pStyle w:val="Heading2"/>
+            <w:rPr>
+              <w:rFonts w:asciiTheme="minorHAnsi" w:eastAsiaTheme="minorEastAsia" w:hAnsiTheme="minorHAnsi"/>
+              <w:b/>
+              <w:bCs/>
+              <w:color w:val="auto"/>
+              <w:sz w:val="22"/>
+              <w:szCs w:val="20"/>
+            </w:rPr>
+          </w:pPr>
+          <w:r>
+            <w:t>Iteration</w:t>
+          </w:r>
+          <w:r>
+            <w:t xml:space="preserve"> 1</w:t>
+          </w:r>
+        </w:p>
+      </w:sdtContent>
+    </w:sdt>
+    <w:bookmarkEnd w:id="5" w:displacedByCustomXml="prev"/>
+    <w:p>
+      <w:pPr>
+        <w:pStyle w:val="NoSpacing"/>
+      </w:pPr>
+    </w:p>
+    <w:p>
+      <w:pPr>
+        <w:pStyle w:val="NoSpacing"/>
+      </w:pPr>
+      <w:r>
+        <w:t>In the first run, we considered the most of the variables in degree_of_injury, industry, incident_type, incident_agent</w:t>
+      </w:r>
+    </w:p>
+    <w:p>
+      <w:pPr>
+        <w:pStyle w:val="NoSpacing"/>
+      </w:pPr>
+      <w:r>
+        <w:t>We ran the logit function on our data. Below is the summary of our logit run:</w:t>
+      </w:r>
+    </w:p>
+    <w:p>
+      <w:pPr>
+        <w:pStyle w:val="NoSpacing"/>
+      </w:pPr>
+    </w:p>
+    <w:p>
+      <w:pPr>
+        <w:pStyle w:val="NoSpacing"/>
+      </w:pPr>
     </w:p>
     <w:p>
       <w:pPr>
@@ -1961,15 +2486,81 @@
         <w:jc w:val="center"/>
       </w:pPr>
       <w:r>
-        <w:t xml:space="preserve">Figure 2: First Iteration of our model </w:t>
-      </w:r>
-    </w:p>
-    <w:p>
-      <w:pPr>
-        <w:pStyle w:val="NoSpacing"/>
-      </w:pPr>
-    </w:p>
-    <w:bookmarkStart w:id="5" w:name="_Toc474093334" w:displacedByCustomXml="next"/>
+        <w:rPr>
+          <w:noProof/>
+          <w:lang w:bidi="hi-IN"/>
+        </w:rPr>
+        <w:drawing>
+          <wp:inline distT="0" distB="0" distL="0" distR="0" wp14:anchorId="478C0249" wp14:editId="61408807">
+            <wp:extent cx="3592286" cy="3675396"/>
+            <wp:effectExtent l="0" t="0" r="8255" b="1270"/>
+            <wp:docPr id="7" name="Picture 7"/>
+            <wp:cNvGraphicFramePr>
+              <a:graphicFrameLocks xmlns:a="http://schemas.openxmlformats.org/drawingml/2006/main" noChangeAspect="1"/>
+            </wp:cNvGraphicFramePr>
+            <a:graphic xmlns:a="http://schemas.openxmlformats.org/drawingml/2006/main">
+              <a:graphicData uri="http://schemas.openxmlformats.org/drawingml/2006/picture">
+                <pic:pic xmlns:pic="http://schemas.openxmlformats.org/drawingml/2006/picture">
+                  <pic:nvPicPr>
+                    <pic:cNvPr id="0" name="Picture 7"/>
+                    <pic:cNvPicPr>
+                      <a:picLocks noChangeAspect="1" noChangeArrowheads="1"/>
+                    </pic:cNvPicPr>
+                  </pic:nvPicPr>
+                  <pic:blipFill>
+                    <a:blip r:embed="rId17" cstate="print">
+                      <a:extLst>
+                        <a:ext uri="{28A0092B-C50C-407E-A947-70E740481C1C}">
+                          <a14:useLocalDpi xmlns:a14="http://schemas.microsoft.com/office/drawing/2010/main" val="0"/>
+                        </a:ext>
+                      </a:extLst>
+                    </a:blip>
+                    <a:srcRect/>
+                    <a:stretch>
+                      <a:fillRect/>
+                    </a:stretch>
+                  </pic:blipFill>
+                  <pic:spPr bwMode="auto">
+                    <a:xfrm>
+                      <a:off x="0" y="0"/>
+                      <a:ext cx="3598360" cy="3681611"/>
+                    </a:xfrm>
+                    <a:prstGeom prst="rect">
+                      <a:avLst/>
+                    </a:prstGeom>
+                    <a:noFill/>
+                    <a:ln>
+                      <a:noFill/>
+                    </a:ln>
+                  </pic:spPr>
+                </pic:pic>
+              </a:graphicData>
+            </a:graphic>
+          </wp:inline>
+        </w:drawing>
+      </w:r>
+    </w:p>
+    <w:p>
+      <w:pPr>
+        <w:pStyle w:val="NoSpacing"/>
+        <w:jc w:val="center"/>
+      </w:pPr>
+      <w:r>
+        <w:t xml:space="preserve">Figure </w:t>
+      </w:r>
+      <w:r>
+        <w:t>4</w:t>
+      </w:r>
+      <w:r>
+        <w:t xml:space="preserve">: First Iteration of our model </w:t>
+      </w:r>
+    </w:p>
+    <w:p>
+      <w:pPr>
+        <w:pStyle w:val="NoSpacing"/>
+      </w:pPr>
+    </w:p>
+    <w:bookmarkStart w:id="6" w:name="_Toc474362816" w:displacedByCustomXml="next"/>
     <w:sdt>
       <w:sdtPr>
         <w:id w:val="1454450784"/>
@@ -1998,7 +2589,7 @@
         </w:p>
       </w:sdtContent>
     </w:sdt>
-    <w:bookmarkEnd w:id="5" w:displacedByCustomXml="prev"/>
+    <w:bookmarkEnd w:id="6" w:displacedByCustomXml="prev"/>
     <w:p>
       <w:pPr>
         <w:pStyle w:val="NoSpacing"/>
@@ -2008,7 +2599,13 @@
         </w:numPr>
       </w:pPr>
       <w:r>
-        <w:t>Fatal injury type has been filtered in ‘R’ output as it has low significance in predicting the group injury (greater than 2)</w:t>
+        <w:t xml:space="preserve">Fatal injury type has been filtered in ‘R’ output as it has </w:t>
+      </w:r>
+      <w:r>
+        <w:t xml:space="preserve">very </w:t>
+      </w:r>
+      <w:r>
+        <w:t xml:space="preserve">low significance in predicting the group injury </w:t>
       </w:r>
     </w:p>
     <w:p>
@@ -2020,7 +2617,34 @@
         </w:numPr>
       </w:pPr>
       <w:r>
-        <w:t>We identified few more factors like industry_construction, industry_marine etc. which have high P value, hence can be dropped from the model</w:t>
+        <w:t>There are multiple other factors such as industryMining &amp; quarrying</w:t>
+      </w:r>
+      <w:r>
+        <w:t xml:space="preserve">, </w:t>
+      </w:r>
+      <w:r>
+        <w:t>industryMarine</w:t>
+      </w:r>
+      <w:r>
+        <w:t xml:space="preserve"> etc. which have </w:t>
+      </w:r>
+      <w:r>
+        <w:t>very low significance based on alpha levels</w:t>
+      </w:r>
+      <w:r>
+        <w:t>, hence</w:t>
+      </w:r>
+      <w:r>
+        <w:t xml:space="preserve"> they</w:t>
+      </w:r>
+      <w:r>
+        <w:t xml:space="preserve"> can </w:t>
+      </w:r>
+      <w:r>
+        <w:t xml:space="preserve">also </w:t>
+      </w:r>
+      <w:r>
+        <w:t>be dropped from the model</w:t>
       </w:r>
       <w:r>
         <w:t>.</w:t>
@@ -2040,76 +2664,764 @@
         <w:pStyle w:val="NoSpacing"/>
       </w:pPr>
       <w:r>
-        <w:t>After filtering out the unimportant factors we ran the iteration 2 and following are the results:</w:t>
-      </w:r>
-    </w:p>
-    <w:p>
-      <w:pPr>
-        <w:pStyle w:val="NoSpacing"/>
-      </w:pPr>
-    </w:p>
-    <w:p>
-      <w:pPr>
-        <w:pStyle w:val="NoSpacing"/>
-      </w:pPr>
-    </w:p>
+        <w:t>Now After removing the factors with low significance let’s observe the output as generated by R</w:t>
+      </w:r>
+    </w:p>
+    <w:p>
+      <w:pPr>
+        <w:pStyle w:val="NoSpacing"/>
+      </w:pPr>
+    </w:p>
+    <w:p>
+      <w:pPr>
+        <w:pStyle w:val="NoSpacing"/>
+      </w:pPr>
+    </w:p>
+    <w:p>
+      <w:pPr>
+        <w:pStyle w:val="NoSpacing"/>
+      </w:pPr>
+    </w:p>
+    <w:p>
+      <w:pPr>
+        <w:pStyle w:val="NoSpacing"/>
+      </w:pPr>
+    </w:p>
+    <w:p>
+      <w:pPr>
+        <w:pStyle w:val="NoSpacing"/>
+      </w:pPr>
+    </w:p>
+    <w:p>
+      <w:pPr>
+        <w:pStyle w:val="NoSpacing"/>
+      </w:pPr>
+    </w:p>
+    <w:p>
+      <w:pPr>
+        <w:pStyle w:val="NoSpacing"/>
+      </w:pPr>
+    </w:p>
+    <w:p>
+      <w:pPr>
+        <w:pStyle w:val="NoSpacing"/>
+      </w:pPr>
+    </w:p>
+    <w:p>
+      <w:pPr>
+        <w:pStyle w:val="NoSpacing"/>
+      </w:pPr>
+    </w:p>
+    <w:bookmarkStart w:id="7" w:name="_Toc474362817" w:displacedByCustomXml="next"/>
     <w:sdt>
       <w:sdtPr>
-        <w:rPr>
-          <w:sz w:val="48"/>
-          <w:szCs w:val="48"/>
-        </w:rPr>
         <w:id w:val="1879900782"/>
         <w:placeholder>
           <w:docPart w:val="4208250B711840ACA90321FE9AF861C9"/>
         </w:placeholder>
         <w:text/>
       </w:sdtPr>
+      <w:sdtEndPr/>
+      <w:sdtContent>
+        <w:p>
+          <w:pPr>
+            <w:pStyle w:val="Heading2"/>
+          </w:pPr>
+          <w:r>
+            <w:t>Iteration</w:t>
+          </w:r>
+          <w:r>
+            <w:t xml:space="preserve"> 2</w:t>
+          </w:r>
+        </w:p>
+      </w:sdtContent>
+    </w:sdt>
+    <w:bookmarkEnd w:id="7" w:displacedByCustomXml="prev"/>
+    <w:p>
+      <w:pPr>
+        <w:pStyle w:val="NoSpacing"/>
+      </w:pPr>
+    </w:p>
+    <w:p>
+      <w:pPr>
+        <w:pStyle w:val="NoSpacing"/>
+      </w:pPr>
+      <w:r>
+        <w:t>Below Variables were taken in to consideration:</w:t>
+      </w:r>
+    </w:p>
+    <w:p>
+      <w:pPr>
+        <w:pStyle w:val="NoSpacing"/>
+      </w:pPr>
+    </w:p>
+    <w:p>
+      <w:pPr>
+        <w:pStyle w:val="NoSpacing"/>
+        <w:jc w:val="center"/>
+      </w:pPr>
+      <w:r>
+        <w:rPr>
+          <w:noProof/>
+          <w:lang w:bidi="hi-IN"/>
+        </w:rPr>
+        <w:drawing>
+          <wp:inline distT="0" distB="0" distL="0" distR="0" wp14:anchorId="03AF68C3" wp14:editId="7B52A9BF">
+            <wp:extent cx="3420093" cy="3798866"/>
+            <wp:effectExtent l="0" t="0" r="9525" b="0"/>
+            <wp:docPr id="8" name="Picture 8"/>
+            <wp:cNvGraphicFramePr>
+              <a:graphicFrameLocks xmlns:a="http://schemas.openxmlformats.org/drawingml/2006/main" noChangeAspect="1"/>
+            </wp:cNvGraphicFramePr>
+            <a:graphic xmlns:a="http://schemas.openxmlformats.org/drawingml/2006/main">
+              <a:graphicData uri="http://schemas.openxmlformats.org/drawingml/2006/picture">
+                <pic:pic xmlns:pic="http://schemas.openxmlformats.org/drawingml/2006/picture">
+                  <pic:nvPicPr>
+                    <pic:cNvPr id="0" name="Picture 8"/>
+                    <pic:cNvPicPr>
+                      <a:picLocks noChangeAspect="1" noChangeArrowheads="1"/>
+                    </pic:cNvPicPr>
+                  </pic:nvPicPr>
+                  <pic:blipFill>
+                    <a:blip r:embed="rId18">
+                      <a:extLst>
+                        <a:ext uri="{28A0092B-C50C-407E-A947-70E740481C1C}">
+                          <a14:useLocalDpi xmlns:a14="http://schemas.microsoft.com/office/drawing/2010/main" val="0"/>
+                        </a:ext>
+                      </a:extLst>
+                    </a:blip>
+                    <a:srcRect/>
+                    <a:stretch>
+                      <a:fillRect/>
+                    </a:stretch>
+                  </pic:blipFill>
+                  <pic:spPr bwMode="auto">
+                    <a:xfrm>
+                      <a:off x="0" y="0"/>
+                      <a:ext cx="3424397" cy="3803646"/>
+                    </a:xfrm>
+                    <a:prstGeom prst="rect">
+                      <a:avLst/>
+                    </a:prstGeom>
+                    <a:noFill/>
+                    <a:ln>
+                      <a:noFill/>
+                    </a:ln>
+                  </pic:spPr>
+                </pic:pic>
+              </a:graphicData>
+            </a:graphic>
+          </wp:inline>
+        </w:drawing>
+      </w:r>
+    </w:p>
+    <w:p>
+      <w:pPr>
+        <w:pStyle w:val="NoSpacing"/>
+        <w:ind w:left="2160" w:firstLine="720"/>
+      </w:pPr>
+      <w:r>
+        <w:t xml:space="preserve">                        Figure </w:t>
+      </w:r>
+      <w:r>
+        <w:t>5</w:t>
+      </w:r>
+      <w:r>
+        <w:t>: Second</w:t>
+      </w:r>
+      <w:r>
+        <w:t xml:space="preserve"> Iteration of our model</w:t>
+      </w:r>
+    </w:p>
+    <w:p>
+      <w:pPr>
+        <w:pStyle w:val="NoSpacing"/>
+      </w:pPr>
+    </w:p>
+    <w:p>
+      <w:pPr>
+        <w:pStyle w:val="NoSpacing"/>
+      </w:pPr>
+    </w:p>
+    <w:bookmarkStart w:id="8" w:name="_Toc474362818" w:displacedByCustomXml="next"/>
+    <w:sdt>
+      <w:sdtPr>
+        <w:id w:val="1580413542"/>
+        <w:placeholder>
+          <w:docPart w:val="23A0BB2916D24E9FA6DABC028FA56FB3"/>
+        </w:placeholder>
+        <w:text/>
+      </w:sdtPr>
+      <w:sdtEndPr/>
       <w:sdtContent>
         <w:p>
           <w:pPr>
             <w:pStyle w:val="Heading2"/>
             <w:rPr>
-              <w:sz w:val="48"/>
-              <w:szCs w:val="48"/>
+              <w:rFonts w:asciiTheme="minorHAnsi" w:eastAsiaTheme="minorEastAsia" w:hAnsiTheme="minorHAnsi"/>
+              <w:b/>
+              <w:bCs/>
+              <w:color w:val="auto"/>
+              <w:sz w:val="22"/>
+              <w:szCs w:val="20"/>
             </w:rPr>
           </w:pPr>
           <w:r>
-            <w:rPr>
-              <w:sz w:val="48"/>
-              <w:szCs w:val="48"/>
-            </w:rPr>
-            <w:t>Improved Model</w:t>
+            <w:t>Observations</w:t>
           </w:r>
         </w:p>
       </w:sdtContent>
     </w:sdt>
-    <w:p>
-      <w:pPr>
-        <w:pStyle w:val="NoSpacing"/>
-      </w:pPr>
-      <w:bookmarkStart w:id="6" w:name="_GoBack"/>
-      <w:bookmarkEnd w:id="6"/>
-    </w:p>
-    <w:p>
-      <w:pPr>
-        <w:pStyle w:val="NoSpacing"/>
-      </w:pPr>
-    </w:p>
-    <w:p>
-      <w:pPr>
-        <w:pStyle w:val="NoSpacing"/>
-      </w:pPr>
-    </w:p>
-    <w:p>
-      <w:pPr>
-        <w:pStyle w:val="NoSpacing"/>
-      </w:pPr>
-    </w:p>
-    <w:p>
-      <w:pPr>
-        <w:pStyle w:val="NoSpacing"/>
-      </w:pPr>
+    <w:bookmarkEnd w:id="8" w:displacedByCustomXml="prev"/>
+    <w:p>
+      <w:pPr>
+        <w:pStyle w:val="NoSpacing"/>
+        <w:numPr>
+          <w:ilvl w:val="0"/>
+          <w:numId w:val="12"/>
+        </w:numPr>
+      </w:pPr>
+      <w:r>
+        <w:t>Based on the P Value we still have some parameters which have low significance and could be dropped from our model.</w:t>
+      </w:r>
+    </w:p>
+    <w:p>
+      <w:pPr>
+        <w:pStyle w:val="NoSpacing"/>
+      </w:pPr>
+    </w:p>
+    <w:p>
+      <w:pPr>
+        <w:pStyle w:val="NoSpacing"/>
+      </w:pPr>
+    </w:p>
+    <w:p>
+      <w:pPr>
+        <w:pStyle w:val="NoSpacing"/>
+      </w:pPr>
+    </w:p>
+    <w:p>
+      <w:pPr>
+        <w:pStyle w:val="NoSpacing"/>
+      </w:pPr>
+    </w:p>
+    <w:p>
+      <w:pPr>
+        <w:pStyle w:val="NoSpacing"/>
+      </w:pPr>
+    </w:p>
+    <w:p>
+      <w:pPr>
+        <w:pStyle w:val="NoSpacing"/>
+      </w:pPr>
+    </w:p>
+    <w:p>
+      <w:pPr>
+        <w:pStyle w:val="NoSpacing"/>
+      </w:pPr>
+    </w:p>
+    <w:p>
+      <w:pPr>
+        <w:pStyle w:val="NoSpacing"/>
+      </w:pPr>
+    </w:p>
+    <w:p>
+      <w:pPr>
+        <w:pStyle w:val="NoSpacing"/>
+      </w:pPr>
+    </w:p>
+    <w:p>
+      <w:pPr>
+        <w:pStyle w:val="NoSpacing"/>
+      </w:pPr>
+    </w:p>
+    <w:p>
+      <w:pPr>
+        <w:pStyle w:val="NoSpacing"/>
+      </w:pPr>
+    </w:p>
+    <w:p>
+      <w:pPr>
+        <w:pStyle w:val="NoSpacing"/>
+      </w:pPr>
+    </w:p>
+    <w:p>
+      <w:pPr>
+        <w:pStyle w:val="NoSpacing"/>
+      </w:pPr>
+    </w:p>
+    <w:p>
+      <w:pPr>
+        <w:pStyle w:val="NoSpacing"/>
+      </w:pPr>
+    </w:p>
+    <w:p>
+      <w:pPr>
+        <w:pStyle w:val="NoSpacing"/>
+      </w:pPr>
+    </w:p>
+    <w:p>
+      <w:pPr>
+        <w:pStyle w:val="NoSpacing"/>
+      </w:pPr>
+    </w:p>
+    <w:p>
+      <w:pPr>
+        <w:pStyle w:val="NoSpacing"/>
+      </w:pPr>
+    </w:p>
+    <w:p>
+      <w:pPr>
+        <w:pStyle w:val="NoSpacing"/>
+      </w:pPr>
+    </w:p>
+    <w:p>
+      <w:pPr>
+        <w:pStyle w:val="NoSpacing"/>
+      </w:pPr>
+    </w:p>
+    <w:p>
+      <w:pPr>
+        <w:pStyle w:val="NoSpacing"/>
+      </w:pPr>
+    </w:p>
+    <w:p>
+      <w:pPr>
+        <w:pStyle w:val="NoSpacing"/>
+      </w:pPr>
+    </w:p>
+    <w:bookmarkStart w:id="9" w:name="_Toc474362819" w:displacedByCustomXml="next"/>
+    <w:sdt>
+      <w:sdtPr>
+        <w:id w:val="-1339609056"/>
+        <w:placeholder>
+          <w:docPart w:val="C1319443ACA34E09931D41C1BB31EBA5"/>
+        </w:placeholder>
+        <w:text/>
+      </w:sdtPr>
+      <w:sdtEndPr/>
+      <w:sdtContent>
+        <w:p>
+          <w:pPr>
+            <w:pStyle w:val="Heading2"/>
+          </w:pPr>
+          <w:r>
+            <w:t>Iteration</w:t>
+          </w:r>
+          <w:r>
+            <w:t xml:space="preserve"> </w:t>
+          </w:r>
+          <w:r>
+            <w:t>3</w:t>
+          </w:r>
+        </w:p>
+      </w:sdtContent>
+    </w:sdt>
+    <w:bookmarkEnd w:id="9" w:displacedByCustomXml="prev"/>
+    <w:p>
+      <w:pPr>
+        <w:pStyle w:val="NoSpacing"/>
+      </w:pPr>
+    </w:p>
+    <w:p>
+      <w:pPr>
+        <w:pStyle w:val="NoSpacing"/>
+      </w:pPr>
+      <w:r>
+        <w:t>Below Variables were taken in to consideration:</w:t>
+      </w:r>
+    </w:p>
+    <w:p>
+      <w:pPr>
+        <w:pStyle w:val="NoSpacing"/>
+      </w:pPr>
+    </w:p>
+    <w:p>
+      <w:pPr>
+        <w:pStyle w:val="NoSpacing"/>
+        <w:jc w:val="center"/>
+      </w:pPr>
+      <w:r>
+        <w:rPr>
+          <w:noProof/>
+          <w:lang w:bidi="hi-IN"/>
+        </w:rPr>
+        <w:drawing>
+          <wp:inline distT="0" distB="0" distL="0" distR="0" wp14:anchorId="2D470B56" wp14:editId="198A9AF7">
+            <wp:extent cx="3563588" cy="3040083"/>
+            <wp:effectExtent l="0" t="0" r="0" b="8255"/>
+            <wp:docPr id="10" name="Picture 10"/>
+            <wp:cNvGraphicFramePr>
+              <a:graphicFrameLocks xmlns:a="http://schemas.openxmlformats.org/drawingml/2006/main" noChangeAspect="1"/>
+            </wp:cNvGraphicFramePr>
+            <a:graphic xmlns:a="http://schemas.openxmlformats.org/drawingml/2006/main">
+              <a:graphicData uri="http://schemas.openxmlformats.org/drawingml/2006/picture">
+                <pic:pic xmlns:pic="http://schemas.openxmlformats.org/drawingml/2006/picture">
+                  <pic:nvPicPr>
+                    <pic:cNvPr id="0" name="Picture 9"/>
+                    <pic:cNvPicPr>
+                      <a:picLocks noChangeAspect="1" noChangeArrowheads="1"/>
+                    </pic:cNvPicPr>
+                  </pic:nvPicPr>
+                  <pic:blipFill>
+                    <a:blip r:embed="rId19">
+                      <a:extLst>
+                        <a:ext uri="{28A0092B-C50C-407E-A947-70E740481C1C}">
+                          <a14:useLocalDpi xmlns:a14="http://schemas.microsoft.com/office/drawing/2010/main" val="0"/>
+                        </a:ext>
+                      </a:extLst>
+                    </a:blip>
+                    <a:srcRect/>
+                    <a:stretch>
+                      <a:fillRect/>
+                    </a:stretch>
+                  </pic:blipFill>
+                  <pic:spPr bwMode="auto">
+                    <a:xfrm>
+                      <a:off x="0" y="0"/>
+                      <a:ext cx="3585922" cy="3059136"/>
+                    </a:xfrm>
+                    <a:prstGeom prst="rect">
+                      <a:avLst/>
+                    </a:prstGeom>
+                    <a:noFill/>
+                    <a:ln>
+                      <a:noFill/>
+                    </a:ln>
+                  </pic:spPr>
+                </pic:pic>
+              </a:graphicData>
+            </a:graphic>
+          </wp:inline>
+        </w:drawing>
+      </w:r>
+    </w:p>
+    <w:p>
+      <w:pPr>
+        <w:pStyle w:val="NoSpacing"/>
+        <w:ind w:left="2160" w:firstLine="720"/>
+      </w:pPr>
+      <w:r>
+        <w:t xml:space="preserve">                        Figure </w:t>
+      </w:r>
+      <w:r>
+        <w:t>6</w:t>
+      </w:r>
+      <w:r>
+        <w:t>: Third</w:t>
+      </w:r>
+      <w:r>
+        <w:t xml:space="preserve"> Iteration of our model</w:t>
+      </w:r>
+    </w:p>
+    <w:p>
+      <w:pPr>
+        <w:pStyle w:val="NoSpacing"/>
+      </w:pPr>
+    </w:p>
+    <w:bookmarkStart w:id="10" w:name="_Toc474362820" w:displacedByCustomXml="next"/>
+    <w:sdt>
+      <w:sdtPr>
+        <w:id w:val="-1336148517"/>
+        <w:placeholder>
+          <w:docPart w:val="0D5B5CC6D860417F924EB16CE8CB031F"/>
+        </w:placeholder>
+        <w:text/>
+      </w:sdtPr>
+      <w:sdtEndPr/>
+      <w:sdtContent>
+        <w:p>
+          <w:pPr>
+            <w:pStyle w:val="Heading2"/>
+            <w:rPr>
+              <w:rFonts w:asciiTheme="minorHAnsi" w:eastAsiaTheme="minorEastAsia" w:hAnsiTheme="minorHAnsi"/>
+              <w:b/>
+              <w:bCs/>
+              <w:color w:val="auto"/>
+              <w:sz w:val="22"/>
+              <w:szCs w:val="20"/>
+            </w:rPr>
+          </w:pPr>
+          <w:r>
+            <w:t>Covariance Test</w:t>
+          </w:r>
+        </w:p>
+      </w:sdtContent>
+    </w:sdt>
+    <w:bookmarkEnd w:id="10" w:displacedByCustomXml="prev"/>
+    <w:p>
+      <w:pPr>
+        <w:pStyle w:val="NoSpacing"/>
+      </w:pPr>
+      <w:r>
+        <w:t>After we sort out the variables on the basis of significance, we also ran the Covariance test to identify if there is any interrelation exist between the predictor variables</w:t>
+      </w:r>
+    </w:p>
+    <w:p>
+      <w:pPr>
+        <w:pStyle w:val="NoSpacing"/>
+      </w:pPr>
+      <w:r>
+        <w:t>Figure (7) below shows the Correlation Matrix chart:</w:t>
+      </w:r>
+    </w:p>
+    <w:p>
+      <w:pPr>
+        <w:pStyle w:val="NoSpacing"/>
+        <w:jc w:val="center"/>
+      </w:pPr>
+      <w:r>
+        <w:rPr>
+          <w:noProof/>
+          <w:lang w:bidi="hi-IN"/>
+        </w:rPr>
+        <w:drawing>
+          <wp:inline distT="0" distB="0" distL="0" distR="0" wp14:anchorId="7567BC76" wp14:editId="27B5E6B1">
+            <wp:extent cx="3336966" cy="3089120"/>
+            <wp:effectExtent l="0" t="0" r="0" b="0"/>
+            <wp:docPr id="4" name="Picture 4"/>
+            <wp:cNvGraphicFramePr>
+              <a:graphicFrameLocks xmlns:a="http://schemas.openxmlformats.org/drawingml/2006/main" noChangeAspect="1"/>
+            </wp:cNvGraphicFramePr>
+            <a:graphic xmlns:a="http://schemas.openxmlformats.org/drawingml/2006/main">
+              <a:graphicData uri="http://schemas.openxmlformats.org/drawingml/2006/picture">
+                <pic:pic xmlns:pic="http://schemas.openxmlformats.org/drawingml/2006/picture">
+                  <pic:nvPicPr>
+                    <pic:cNvPr id="0" name="Picture 2"/>
+                    <pic:cNvPicPr>
+                      <a:picLocks noChangeAspect="1" noChangeArrowheads="1"/>
+                    </pic:cNvPicPr>
+                  </pic:nvPicPr>
+                  <pic:blipFill>
+                    <a:blip r:embed="rId20" cstate="print">
+                      <a:extLst>
+                        <a:ext uri="{28A0092B-C50C-407E-A947-70E740481C1C}">
+                          <a14:useLocalDpi xmlns:a14="http://schemas.microsoft.com/office/drawing/2010/main" val="0"/>
+                        </a:ext>
+                      </a:extLst>
+                    </a:blip>
+                    <a:srcRect/>
+                    <a:stretch>
+                      <a:fillRect/>
+                    </a:stretch>
+                  </pic:blipFill>
+                  <pic:spPr bwMode="auto">
+                    <a:xfrm>
+                      <a:off x="0" y="0"/>
+                      <a:ext cx="3342938" cy="3094649"/>
+                    </a:xfrm>
+                    <a:prstGeom prst="rect">
+                      <a:avLst/>
+                    </a:prstGeom>
+                    <a:noFill/>
+                    <a:ln>
+                      <a:noFill/>
+                    </a:ln>
+                  </pic:spPr>
+                </pic:pic>
+              </a:graphicData>
+            </a:graphic>
+          </wp:inline>
+        </w:drawing>
+      </w:r>
+    </w:p>
+    <w:p>
+      <w:pPr>
+        <w:pStyle w:val="NoSpacing"/>
+        <w:ind w:firstLine="360"/>
+        <w:jc w:val="center"/>
+      </w:pPr>
+      <w:r>
+        <w:t>Figure (7): Correlation Matrix between predictor variable</w:t>
+      </w:r>
+    </w:p>
+    <w:p>
+      <w:pPr>
+        <w:pStyle w:val="NoSpacing"/>
+        <w:numPr>
+          <w:ilvl w:val="0"/>
+          <w:numId w:val="13"/>
+        </w:numPr>
+      </w:pPr>
+      <w:r>
+        <w:lastRenderedPageBreak/>
+        <w:t>We can ignore the injury_count value as they are really not predictor value</w:t>
+      </w:r>
+    </w:p>
+    <w:p>
+      <w:pPr>
+        <w:pStyle w:val="NoSpacing"/>
+        <w:numPr>
+          <w:ilvl w:val="0"/>
+          <w:numId w:val="13"/>
+        </w:numPr>
+      </w:pPr>
+      <w:r>
+        <w:t>Degree_of_injury1 and degree_of_injury2 shows negative relationship but from the data we know they are mutually exclusive</w:t>
+      </w:r>
+    </w:p>
+    <w:p>
+      <w:pPr>
+        <w:pStyle w:val="NoSpacing"/>
+      </w:pPr>
+    </w:p>
+    <w:p>
+      <w:pPr>
+        <w:pStyle w:val="NoSpacing"/>
+      </w:pPr>
+      <w:r>
+        <w:t>Hence we didn’t drop any predictor variable and ran the model.</w:t>
+      </w:r>
+    </w:p>
+    <w:p>
+      <w:pPr>
+        <w:pStyle w:val="NoSpacing"/>
+      </w:pPr>
+    </w:p>
+    <w:bookmarkStart w:id="11" w:name="_Toc474362821" w:displacedByCustomXml="next"/>
+    <w:sdt>
+      <w:sdtPr>
+        <w:id w:val="2147461836"/>
+        <w:placeholder>
+          <w:docPart w:val="2FDDF2F4C8C24A83B432964B1E7FAB36"/>
+        </w:placeholder>
+        <w:text/>
+      </w:sdtPr>
+      <w:sdtEndPr/>
+      <w:sdtContent>
+        <w:p>
+          <w:pPr>
+            <w:pStyle w:val="Heading2"/>
+            <w:rPr>
+              <w:rFonts w:asciiTheme="minorHAnsi" w:eastAsiaTheme="minorEastAsia" w:hAnsiTheme="minorHAnsi"/>
+              <w:b/>
+              <w:bCs/>
+              <w:color w:val="auto"/>
+              <w:sz w:val="22"/>
+              <w:szCs w:val="20"/>
+            </w:rPr>
+          </w:pPr>
+          <w:r>
+            <w:t>Observations</w:t>
+          </w:r>
+        </w:p>
+      </w:sdtContent>
+    </w:sdt>
+    <w:bookmarkEnd w:id="11" w:displacedByCustomXml="prev"/>
+    <w:p>
+      <w:pPr>
+        <w:pStyle w:val="NoSpacing"/>
+        <w:ind w:left="720"/>
+      </w:pPr>
+    </w:p>
+    <w:p>
+      <w:pPr>
+        <w:pStyle w:val="NoSpacing"/>
+      </w:pPr>
+      <w:r>
+        <w:t>Below is the Confusion Matrix for this model:</w:t>
+      </w:r>
+    </w:p>
+    <w:p>
+      <w:pPr>
+        <w:pStyle w:val="NoSpacing"/>
+      </w:pPr>
+    </w:p>
+    <w:p>
+      <w:pPr>
+        <w:pStyle w:val="HTMLPreformatted"/>
+        <w:shd w:val="clear" w:color="auto" w:fill="FFFFFF"/>
+        <w:wordWrap w:val="0"/>
+        <w:spacing w:line="225" w:lineRule="atLeast"/>
+        <w:rPr>
+          <w:rFonts w:ascii="Lucida Console" w:hAnsi="Lucida Console"/>
+          <w:color w:val="000000"/>
+        </w:rPr>
+      </w:pPr>
+      <w:r>
+        <w:rPr>
+          <w:rFonts w:ascii="Lucida Console" w:hAnsi="Lucida Console"/>
+          <w:color w:val="000000"/>
+        </w:rPr>
+        <w:t>predict</w:t>
+      </w:r>
+    </w:p>
+    <w:p>
+      <w:pPr>
+        <w:pStyle w:val="HTMLPreformatted"/>
+        <w:shd w:val="clear" w:color="auto" w:fill="FFFFFF"/>
+        <w:wordWrap w:val="0"/>
+        <w:spacing w:line="225" w:lineRule="atLeast"/>
+        <w:rPr>
+          <w:rFonts w:ascii="Lucida Console" w:hAnsi="Lucida Console"/>
+          <w:color w:val="000000"/>
+        </w:rPr>
+      </w:pPr>
+      <w:r>
+        <w:rPr>
+          <w:rFonts w:ascii="Lucida Console" w:hAnsi="Lucida Console"/>
+          <w:color w:val="000000"/>
+        </w:rPr>
+        <w:t xml:space="preserve">       0    1</w:t>
+      </w:r>
+    </w:p>
+    <w:p>
+      <w:pPr>
+        <w:pStyle w:val="HTMLPreformatted"/>
+        <w:shd w:val="clear" w:color="auto" w:fill="FFFFFF"/>
+        <w:wordWrap w:val="0"/>
+        <w:spacing w:line="225" w:lineRule="atLeast"/>
+        <w:rPr>
+          <w:rFonts w:ascii="Lucida Console" w:hAnsi="Lucida Console"/>
+          <w:color w:val="000000"/>
+        </w:rPr>
+      </w:pPr>
+      <w:r>
+        <w:rPr>
+          <w:rFonts w:ascii="Lucida Console" w:hAnsi="Lucida Console"/>
+          <w:color w:val="000000"/>
+        </w:rPr>
+        <w:t xml:space="preserve">  0 5474 3525 (approx. 60%)</w:t>
+      </w:r>
+    </w:p>
+    <w:p>
+      <w:pPr>
+        <w:pStyle w:val="HTMLPreformatted"/>
+        <w:shd w:val="clear" w:color="auto" w:fill="FFFFFF"/>
+        <w:wordWrap w:val="0"/>
+        <w:spacing w:line="225" w:lineRule="atLeast"/>
+        <w:rPr>
+          <w:rFonts w:ascii="Lucida Console" w:hAnsi="Lucida Console"/>
+          <w:color w:val="000000"/>
+        </w:rPr>
+      </w:pPr>
+      <w:r>
+        <w:rPr>
+          <w:rFonts w:ascii="Lucida Console" w:hAnsi="Lucida Console"/>
+          <w:color w:val="000000"/>
+        </w:rPr>
+        <w:t xml:space="preserve">  1 3005 4370 (approx. 40%)</w:t>
+      </w:r>
+    </w:p>
+    <w:p>
+      <w:pPr>
+        <w:pStyle w:val="Heading1"/>
+      </w:pPr>
+      <w:bookmarkStart w:id="12" w:name="_Toc474362822"/>
+      <w:r>
+        <w:t>Conclusion</w:t>
+      </w:r>
+      <w:bookmarkEnd w:id="12"/>
+    </w:p>
+    <w:p>
+      <w:pPr>
+        <w:pStyle w:val="NoSpacing"/>
+      </w:pPr>
+      <w:r>
+        <w:t>The third iteration of our model showed the better results of all other iterations. To further improve the model, we would require more sample data and fine tune accordingly.</w:t>
+      </w:r>
+      <w:bookmarkStart w:id="13" w:name="_GoBack"/>
+      <w:bookmarkEnd w:id="13"/>
     </w:p>
     <w:p>
       <w:pPr>
@@ -2117,9 +3429,9 @@
       </w:pPr>
     </w:p>
     <w:sectPr>
-      <w:headerReference w:type="default" r:id="rId16"/>
-      <w:footerReference w:type="default" r:id="rId17"/>
-      <w:headerReference w:type="first" r:id="rId18"/>
+      <w:headerReference w:type="default" r:id="rId21"/>
+      <w:footerReference w:type="default" r:id="rId22"/>
+      <w:headerReference w:type="first" r:id="rId23"/>
       <w:pgSz w:w="12240" w:h="15840" w:code="1"/>
       <w:pgMar w:top="720" w:right="1080" w:bottom="720" w:left="1080" w:header="576" w:footer="720" w:gutter="0"/>
       <w:cols w:space="720"/>
@@ -2346,7 +3658,7 @@
               <w:noProof/>
               <w:color w:val="7BA0CD" w:themeColor="accent1" w:themeTint="BF"/>
             </w:rPr>
-            <w:t>5</w:t>
+            <w:t>8</w:t>
           </w:r>
           <w:r>
             <w:rPr>
@@ -3307,6 +4619,95 @@
     </w:lvl>
   </w:abstractNum>
   <w:abstractNum w:abstractNumId="10" w15:restartNumberingAfterBreak="0">
+    <w:nsid w:val="690F3FFB"/>
+    <w:multiLevelType w:val="hybridMultilevel"/>
+    <w:tmpl w:val="E8F22E34"/>
+    <w:lvl w:ilvl="0" w:tplc="0409000F">
+      <w:start w:val="1"/>
+      <w:numFmt w:val="decimal"/>
+      <w:lvlText w:val="%1."/>
+      <w:lvlJc w:val="left"/>
+      <w:pPr>
+        <w:ind w:left="720" w:hanging="360"/>
+      </w:pPr>
+      <w:rPr>
+        <w:rFonts w:hint="default"/>
+      </w:rPr>
+    </w:lvl>
+    <w:lvl w:ilvl="1" w:tplc="04090019" w:tentative="1">
+      <w:start w:val="1"/>
+      <w:numFmt w:val="lowerLetter"/>
+      <w:lvlText w:val="%2."/>
+      <w:lvlJc w:val="left"/>
+      <w:pPr>
+        <w:ind w:left="1440" w:hanging="360"/>
+      </w:pPr>
+    </w:lvl>
+    <w:lvl w:ilvl="2" w:tplc="0409001B" w:tentative="1">
+      <w:start w:val="1"/>
+      <w:numFmt w:val="lowerRoman"/>
+      <w:lvlText w:val="%3."/>
+      <w:lvlJc w:val="right"/>
+      <w:pPr>
+        <w:ind w:left="2160" w:hanging="180"/>
+      </w:pPr>
+    </w:lvl>
+    <w:lvl w:ilvl="3" w:tplc="0409000F" w:tentative="1">
+      <w:start w:val="1"/>
+      <w:numFmt w:val="decimal"/>
+      <w:lvlText w:val="%4."/>
+      <w:lvlJc w:val="left"/>
+      <w:pPr>
+        <w:ind w:left="2880" w:hanging="360"/>
+      </w:pPr>
+    </w:lvl>
+    <w:lvl w:ilvl="4" w:tplc="04090019" w:tentative="1">
+      <w:start w:val="1"/>
+      <w:numFmt w:val="lowerLetter"/>
+      <w:lvlText w:val="%5."/>
+      <w:lvlJc w:val="left"/>
+      <w:pPr>
+        <w:ind w:left="3600" w:hanging="360"/>
+      </w:pPr>
+    </w:lvl>
+    <w:lvl w:ilvl="5" w:tplc="0409001B" w:tentative="1">
+      <w:start w:val="1"/>
+      <w:numFmt w:val="lowerRoman"/>
+      <w:lvlText w:val="%6."/>
+      <w:lvlJc w:val="right"/>
+      <w:pPr>
+        <w:ind w:left="4320" w:hanging="180"/>
+      </w:pPr>
+    </w:lvl>
+    <w:lvl w:ilvl="6" w:tplc="0409000F" w:tentative="1">
+      <w:start w:val="1"/>
+      <w:numFmt w:val="decimal"/>
+      <w:lvlText w:val="%7."/>
+      <w:lvlJc w:val="left"/>
+      <w:pPr>
+        <w:ind w:left="5040" w:hanging="360"/>
+      </w:pPr>
+    </w:lvl>
+    <w:lvl w:ilvl="7" w:tplc="04090019" w:tentative="1">
+      <w:start w:val="1"/>
+      <w:numFmt w:val="lowerLetter"/>
+      <w:lvlText w:val="%8."/>
+      <w:lvlJc w:val="left"/>
+      <w:pPr>
+        <w:ind w:left="5760" w:hanging="360"/>
+      </w:pPr>
+    </w:lvl>
+    <w:lvl w:ilvl="8" w:tplc="0409001B" w:tentative="1">
+      <w:start w:val="1"/>
+      <w:numFmt w:val="lowerRoman"/>
+      <w:lvlText w:val="%9."/>
+      <w:lvlJc w:val="right"/>
+      <w:pPr>
+        <w:ind w:left="6480" w:hanging="180"/>
+      </w:pPr>
+    </w:lvl>
+  </w:abstractNum>
+  <w:abstractNum w:abstractNumId="11" w15:restartNumberingAfterBreak="0">
     <w:nsid w:val="707750EF"/>
     <w:multiLevelType w:val="hybridMultilevel"/>
     <w:tmpl w:val="4DDA1CF4"/>
@@ -3419,7 +4820,7 @@
       </w:rPr>
     </w:lvl>
   </w:abstractNum>
-  <w:abstractNum w:abstractNumId="11" w15:restartNumberingAfterBreak="0">
+  <w:abstractNum w:abstractNumId="12" w15:restartNumberingAfterBreak="0">
     <w:nsid w:val="777A6589"/>
     <w:multiLevelType w:val="hybridMultilevel"/>
     <w:tmpl w:val="0D2EDF08"/>
@@ -3536,12 +4937,15 @@
     <w:abstractNumId w:val="5"/>
   </w:num>
   <w:num w:numId="10">
-    <w:abstractNumId w:val="11"/>
+    <w:abstractNumId w:val="12"/>
   </w:num>
   <w:num w:numId="11">
     <w:abstractNumId w:val="2"/>
   </w:num>
   <w:num w:numId="12">
+    <w:abstractNumId w:val="11"/>
+  </w:num>
+  <w:num w:numId="13">
     <w:abstractNumId w:val="10"/>
   </w:num>
 </w:numbering>
@@ -4061,7 +5465,6 @@
   <w:style w:type="character" w:default="1" w:styleId="DefaultParagraphFont">
     <w:name w:val="Default Paragraph Font"/>
     <w:uiPriority w:val="1"/>
-    <w:semiHidden/>
     <w:unhideWhenUsed/>
   </w:style>
   <w:style w:type="table" w:default="1" w:styleId="TableNormal">
@@ -4660,6 +6063,52 @@
       <w:contextualSpacing/>
     </w:pPr>
   </w:style>
+  <w:style w:type="paragraph" w:styleId="HTMLPreformatted">
+    <w:name w:val="HTML Preformatted"/>
+    <w:basedOn w:val="Normal"/>
+    <w:link w:val="HTMLPreformattedChar"/>
+    <w:uiPriority w:val="99"/>
+    <w:semiHidden/>
+    <w:unhideWhenUsed/>
+    <w:rsid w:val="00C6706E"/>
+    <w:pPr>
+      <w:tabs>
+        <w:tab w:val="left" w:pos="916"/>
+        <w:tab w:val="left" w:pos="1832"/>
+        <w:tab w:val="left" w:pos="2748"/>
+        <w:tab w:val="left" w:pos="3664"/>
+        <w:tab w:val="left" w:pos="4580"/>
+        <w:tab w:val="left" w:pos="5496"/>
+        <w:tab w:val="left" w:pos="6412"/>
+        <w:tab w:val="left" w:pos="7328"/>
+        <w:tab w:val="left" w:pos="8244"/>
+        <w:tab w:val="left" w:pos="9160"/>
+        <w:tab w:val="left" w:pos="10076"/>
+        <w:tab w:val="left" w:pos="10992"/>
+        <w:tab w:val="left" w:pos="11908"/>
+        <w:tab w:val="left" w:pos="12824"/>
+        <w:tab w:val="left" w:pos="13740"/>
+        <w:tab w:val="left" w:pos="14656"/>
+      </w:tabs>
+      <w:spacing w:before="0" w:after="0" w:line="240" w:lineRule="auto"/>
+    </w:pPr>
+    <w:rPr>
+      <w:rFonts w:ascii="Courier New" w:eastAsia="Times New Roman" w:hAnsi="Courier New" w:cs="Courier New"/>
+      <w:lang w:bidi="hi-IN"/>
+    </w:rPr>
+  </w:style>
+  <w:style w:type="character" w:customStyle="1" w:styleId="HTMLPreformattedChar">
+    <w:name w:val="HTML Preformatted Char"/>
+    <w:basedOn w:val="DefaultParagraphFont"/>
+    <w:link w:val="HTMLPreformatted"/>
+    <w:uiPriority w:val="99"/>
+    <w:semiHidden/>
+    <w:rsid w:val="00C6706E"/>
+    <w:rPr>
+      <w:rFonts w:ascii="Courier New" w:eastAsia="Times New Roman" w:hAnsi="Courier New" w:cs="Courier New"/>
+      <w:lang w:bidi="hi-IN"/>
+    </w:rPr>
+  </w:style>
 </w:styles>
 </file>
 
@@ -4688,58 +6137,6 @@
           </w:pPr>
           <w:r>
             <w:t>[Report Title]</w:t>
-          </w:r>
-        </w:p>
-      </w:docPartBody>
-    </w:docPart>
-    <w:docPart>
-      <w:docPartPr>
-        <w:name w:val="7F76144C1BE14A0D87AC77DF205F3482"/>
-        <w:category>
-          <w:name w:val="General"/>
-          <w:gallery w:val="placeholder"/>
-        </w:category>
-        <w:types>
-          <w:type w:val="bbPlcHdr"/>
-        </w:types>
-        <w:behaviors>
-          <w:behavior w:val="content"/>
-        </w:behaviors>
-        <w:guid w:val="{6081EE3E-1C1A-474F-B549-F70DCA6152EB}"/>
-      </w:docPartPr>
-      <w:docPartBody>
-        <w:p>
-          <w:pPr>
-            <w:pStyle w:val="7F76144C1BE14A0D87AC77DF205F3482"/>
-          </w:pPr>
-          <w:r>
-            <w:t>Heading 2</w:t>
-          </w:r>
-        </w:p>
-      </w:docPartBody>
-    </w:docPart>
-    <w:docPart>
-      <w:docPartPr>
-        <w:name w:val="2DDBB9B34B224568AA0B50D6A6DA3D0B"/>
-        <w:category>
-          <w:name w:val="General"/>
-          <w:gallery w:val="placeholder"/>
-        </w:category>
-        <w:types>
-          <w:type w:val="bbPlcHdr"/>
-        </w:types>
-        <w:behaviors>
-          <w:behavior w:val="content"/>
-        </w:behaviors>
-        <w:guid w:val="{40B57262-88C8-4967-B638-7415A90CB05D}"/>
-      </w:docPartPr>
-      <w:docPartBody>
-        <w:p>
-          <w:pPr>
-            <w:pStyle w:val="2DDBB9B34B224568AA0B50D6A6DA3D0B"/>
-          </w:pPr>
-          <w:r>
-            <w:t>Heading 2</w:t>
           </w:r>
         </w:p>
       </w:docPartBody>
@@ -4789,6 +6186,136 @@
         <w:p>
           <w:pPr>
             <w:pStyle w:val="4208250B711840ACA90321FE9AF861C9"/>
+          </w:pPr>
+          <w:r>
+            <w:t>Heading 2</w:t>
+          </w:r>
+        </w:p>
+      </w:docPartBody>
+    </w:docPart>
+    <w:docPart>
+      <w:docPartPr>
+        <w:name w:val="9094868314814227AFB01E1ACA5EFE37"/>
+        <w:category>
+          <w:name w:val="General"/>
+          <w:gallery w:val="placeholder"/>
+        </w:category>
+        <w:types>
+          <w:type w:val="bbPlcHdr"/>
+        </w:types>
+        <w:behaviors>
+          <w:behavior w:val="content"/>
+        </w:behaviors>
+        <w:guid w:val="{514C6917-D2AE-4487-8BB5-ECB12E731CD1}"/>
+      </w:docPartPr>
+      <w:docPartBody>
+        <w:p>
+          <w:pPr>
+            <w:pStyle w:val="9094868314814227AFB01E1ACA5EFE37"/>
+          </w:pPr>
+          <w:r>
+            <w:t>Heading 2</w:t>
+          </w:r>
+        </w:p>
+      </w:docPartBody>
+    </w:docPart>
+    <w:docPart>
+      <w:docPartPr>
+        <w:name w:val="23A0BB2916D24E9FA6DABC028FA56FB3"/>
+        <w:category>
+          <w:name w:val="General"/>
+          <w:gallery w:val="placeholder"/>
+        </w:category>
+        <w:types>
+          <w:type w:val="bbPlcHdr"/>
+        </w:types>
+        <w:behaviors>
+          <w:behavior w:val="content"/>
+        </w:behaviors>
+        <w:guid w:val="{79755171-4CF7-4B2F-A6CC-A6A6164912D3}"/>
+      </w:docPartPr>
+      <w:docPartBody>
+        <w:p>
+          <w:pPr>
+            <w:pStyle w:val="23A0BB2916D24E9FA6DABC028FA56FB3"/>
+          </w:pPr>
+          <w:r>
+            <w:t>Heading 2</w:t>
+          </w:r>
+        </w:p>
+      </w:docPartBody>
+    </w:docPart>
+    <w:docPart>
+      <w:docPartPr>
+        <w:name w:val="C1319443ACA34E09931D41C1BB31EBA5"/>
+        <w:category>
+          <w:name w:val="General"/>
+          <w:gallery w:val="placeholder"/>
+        </w:category>
+        <w:types>
+          <w:type w:val="bbPlcHdr"/>
+        </w:types>
+        <w:behaviors>
+          <w:behavior w:val="content"/>
+        </w:behaviors>
+        <w:guid w:val="{F8C48EC9-6D1D-4EE4-A587-68863FC9931E}"/>
+      </w:docPartPr>
+      <w:docPartBody>
+        <w:p>
+          <w:pPr>
+            <w:pStyle w:val="C1319443ACA34E09931D41C1BB31EBA5"/>
+          </w:pPr>
+          <w:r>
+            <w:t>Heading 2</w:t>
+          </w:r>
+        </w:p>
+      </w:docPartBody>
+    </w:docPart>
+    <w:docPart>
+      <w:docPartPr>
+        <w:name w:val="2FDDF2F4C8C24A83B432964B1E7FAB36"/>
+        <w:category>
+          <w:name w:val="General"/>
+          <w:gallery w:val="placeholder"/>
+        </w:category>
+        <w:types>
+          <w:type w:val="bbPlcHdr"/>
+        </w:types>
+        <w:behaviors>
+          <w:behavior w:val="content"/>
+        </w:behaviors>
+        <w:guid w:val="{63EB1E50-058C-4F75-BD2E-0C6D8CC78C59}"/>
+      </w:docPartPr>
+      <w:docPartBody>
+        <w:p>
+          <w:pPr>
+            <w:pStyle w:val="2FDDF2F4C8C24A83B432964B1E7FAB36"/>
+          </w:pPr>
+          <w:r>
+            <w:t>Heading 2</w:t>
+          </w:r>
+        </w:p>
+      </w:docPartBody>
+    </w:docPart>
+    <w:docPart>
+      <w:docPartPr>
+        <w:name w:val="0D5B5CC6D860417F924EB16CE8CB031F"/>
+        <w:category>
+          <w:name w:val="General"/>
+          <w:gallery w:val="placeholder"/>
+        </w:category>
+        <w:types>
+          <w:type w:val="bbPlcHdr"/>
+        </w:types>
+        <w:behaviors>
+          <w:behavior w:val="content"/>
+        </w:behaviors>
+        <w:guid w:val="{10DA0481-8210-4923-B086-3980D85418E1}"/>
+      </w:docPartPr>
+      <w:docPartBody>
+        <w:p>
+          <w:pPr>
+            <w:pStyle w:val="0D5B5CC6D860417F924EB16CE8CB031F"/>
           </w:pPr>
           <w:r>
             <w:t>Heading 2</w:t>
@@ -4865,12 +6392,19 @@
     <w:pitch w:val="variable"/>
     <w:sig w:usb0="E1002EFF" w:usb1="C000605B" w:usb2="00000029" w:usb3="00000000" w:csb0="000101FF" w:csb1="00000000"/>
   </w:font>
+  <w:font w:name="Lucida Console">
+    <w:panose1 w:val="020B0609040504020204"/>
+    <w:charset w:val="00"/>
+    <w:family w:val="modern"/>
+    <w:pitch w:val="fixed"/>
+    <w:sig w:usb0="8000028F" w:usb1="00001800" w:usb2="00000000" w:usb3="00000000" w:csb0="0000001F" w:csb1="00000000"/>
+  </w:font>
   <w:font w:name="Calibri">
     <w:panose1 w:val="020F0502020204030204"/>
     <w:charset w:val="00"/>
     <w:family w:val="swiss"/>
     <w:pitch w:val="variable"/>
-    <w:sig w:usb0="E00002FF" w:usb1="4000ACFF" w:usb2="00000001" w:usb3="00000000" w:csb0="0000019F" w:csb1="00000000"/>
+    <w:sig w:usb0="E10002FF" w:usb1="4000ACFF" w:usb2="00000009" w:usb3="00000000" w:csb0="0000019F" w:csb1="00000000"/>
   </w:font>
   <w:font w:name="Mangal">
     <w:panose1 w:val="02040503050203030202"/>
@@ -4903,11 +6437,20 @@
   </w:compat>
   <w:rsids>
     <w:rsidRoot w:val="0080500B"/>
+    <w:rsid w:val="001176BA"/>
     <w:rsid w:val="002D1A1B"/>
     <w:rsid w:val="00484B6A"/>
     <w:rsid w:val="00666A2E"/>
+    <w:rsid w:val="006F43CB"/>
     <w:rsid w:val="0080500B"/>
+    <w:rsid w:val="008C78FD"/>
+    <w:rsid w:val="008F6284"/>
+    <w:rsid w:val="00A83601"/>
+    <w:rsid w:val="00AB2859"/>
+    <w:rsid w:val="00AD54D7"/>
+    <w:rsid w:val="00D6096C"/>
     <w:rsid w:val="00D64942"/>
+    <w:rsid w:val="00F436C4"/>
   </w:rsids>
   <m:mathPr>
     <m:mathFont m:val="Cambria Math"/>
@@ -5626,6 +7169,48 @@
       <w:spacing w:after="160" w:line="259" w:lineRule="auto"/>
     </w:pPr>
   </w:style>
+  <w:style w:type="paragraph" w:customStyle="1" w:styleId="9094868314814227AFB01E1ACA5EFE37">
+    <w:name w:val="9094868314814227AFB01E1ACA5EFE37"/>
+    <w:rsid w:val="00D6096C"/>
+    <w:pPr>
+      <w:spacing w:after="160" w:line="259" w:lineRule="auto"/>
+    </w:pPr>
+  </w:style>
+  <w:style w:type="paragraph" w:customStyle="1" w:styleId="23A0BB2916D24E9FA6DABC028FA56FB3">
+    <w:name w:val="23A0BB2916D24E9FA6DABC028FA56FB3"/>
+    <w:rsid w:val="00D6096C"/>
+    <w:pPr>
+      <w:spacing w:after="160" w:line="259" w:lineRule="auto"/>
+    </w:pPr>
+  </w:style>
+  <w:style w:type="paragraph" w:customStyle="1" w:styleId="C1319443ACA34E09931D41C1BB31EBA5">
+    <w:name w:val="C1319443ACA34E09931D41C1BB31EBA5"/>
+    <w:rsid w:val="00D6096C"/>
+    <w:pPr>
+      <w:spacing w:after="160" w:line="259" w:lineRule="auto"/>
+    </w:pPr>
+  </w:style>
+  <w:style w:type="paragraph" w:customStyle="1" w:styleId="2FDDF2F4C8C24A83B432964B1E7FAB36">
+    <w:name w:val="2FDDF2F4C8C24A83B432964B1E7FAB36"/>
+    <w:rsid w:val="00D6096C"/>
+    <w:pPr>
+      <w:spacing w:after="160" w:line="259" w:lineRule="auto"/>
+    </w:pPr>
+  </w:style>
+  <w:style w:type="paragraph" w:customStyle="1" w:styleId="0D5B5CC6D860417F924EB16CE8CB031F">
+    <w:name w:val="0D5B5CC6D860417F924EB16CE8CB031F"/>
+    <w:rsid w:val="00AB2859"/>
+    <w:pPr>
+      <w:spacing w:after="160" w:line="259" w:lineRule="auto"/>
+    </w:pPr>
+  </w:style>
+  <w:style w:type="paragraph" w:customStyle="1" w:styleId="9197EB86443E41AAB0B758332F77A5F0">
+    <w:name w:val="9197EB86443E41AAB0B758332F77A5F0"/>
+    <w:rsid w:val="00AB2859"/>
+    <w:pPr>
+      <w:spacing w:after="160" w:line="259" w:lineRule="auto"/>
+    </w:pPr>
+  </w:style>
 </w:styles>
 </file>
 
@@ -5883,7 +7468,7 @@
 </file>
 
 <file path=customXml/itemProps2.xml><?xml version="1.0" encoding="utf-8"?>
-<ds:datastoreItem xmlns:ds="http://schemas.openxmlformats.org/officeDocument/2006/customXml" ds:itemID="{5692C59D-79CD-49E1-881F-75CC5B2F855E}">
+<ds:datastoreItem xmlns:ds="http://schemas.openxmlformats.org/officeDocument/2006/customXml" ds:itemID="{5F552483-2110-4F9A-AF86-8EF94C5FC5B0}">
   <ds:schemaRefs>
     <ds:schemaRef ds:uri="http://schemas.openxmlformats.org/officeDocument/2006/bibliography"/>
   </ds:schemaRefs>

</xml_diff>

<commit_message>
Updated the code with Train Set and Test Set. Updated the document with more details
</commit_message>
<xml_diff>
--- a/assignments/assignment1-Feb10/Insights-to-Workplace-Injury-Data.docx
+++ b/assignments/assignment1-Feb10/Insights-to-Workplace-Injury-Data.docx
@@ -379,7 +379,7 @@
       <w:r>
         <w:fldChar w:fldCharType="separate"/>
       </w:r>
-      <w:hyperlink w:anchor="_Toc474362811" w:history="1">
+      <w:hyperlink w:anchor="_Toc474440183" w:history="1">
         <w:r>
           <w:rPr>
             <w:rStyle w:val="Hyperlink"/>
@@ -406,7 +406,7 @@
             <w:noProof/>
             <w:webHidden/>
           </w:rPr>
-          <w:instrText xml:space="preserve"> PAGEREF _Toc474362811 \h </w:instrText>
+          <w:instrText xml:space="preserve"> PAGEREF _Toc474440183 \h </w:instrText>
         </w:r>
         <w:r>
           <w:rPr>
@@ -448,7 +448,7 @@
           <w:lang w:bidi="hi-IN"/>
         </w:rPr>
       </w:pPr>
-      <w:hyperlink w:anchor="_Toc474362812" w:history="1">
+      <w:hyperlink w:anchor="_Toc474440184" w:history="1">
         <w:r>
           <w:rPr>
             <w:rStyle w:val="Hyperlink"/>
@@ -475,7 +475,7 @@
             <w:noProof/>
             <w:webHidden/>
           </w:rPr>
-          <w:instrText xml:space="preserve"> PAGEREF _Toc474362812 \h </w:instrText>
+          <w:instrText xml:space="preserve"> PAGEREF _Toc474440184 \h </w:instrText>
         </w:r>
         <w:r>
           <w:rPr>
@@ -517,7 +517,7 @@
           <w:lang w:bidi="hi-IN"/>
         </w:rPr>
       </w:pPr>
-      <w:hyperlink w:anchor="_Toc474362813" w:history="1">
+      <w:hyperlink w:anchor="_Toc474440185" w:history="1">
         <w:r>
           <w:rPr>
             <w:rStyle w:val="Hyperlink"/>
@@ -544,7 +544,7 @@
             <w:noProof/>
             <w:webHidden/>
           </w:rPr>
-          <w:instrText xml:space="preserve"> PAGEREF _Toc474362813 \h </w:instrText>
+          <w:instrText xml:space="preserve"> PAGEREF _Toc474440185 \h </w:instrText>
         </w:r>
         <w:r>
           <w:rPr>
@@ -586,7 +586,7 @@
           <w:lang w:bidi="hi-IN"/>
         </w:rPr>
       </w:pPr>
-      <w:hyperlink w:anchor="_Toc474362814" w:history="1">
+      <w:hyperlink w:anchor="_Toc474440186" w:history="1">
         <w:r>
           <w:rPr>
             <w:rStyle w:val="Hyperlink"/>
@@ -613,7 +613,7 @@
             <w:noProof/>
             <w:webHidden/>
           </w:rPr>
-          <w:instrText xml:space="preserve"> PAGEREF _Toc474362814 \h </w:instrText>
+          <w:instrText xml:space="preserve"> PAGEREF _Toc474440186 \h </w:instrText>
         </w:r>
         <w:r>
           <w:rPr>
@@ -653,7 +653,7 @@
           <w:lang w:bidi="hi-IN"/>
         </w:rPr>
       </w:pPr>
-      <w:hyperlink w:anchor="_Toc474362815" w:history="1">
+      <w:hyperlink w:anchor="_Toc474440187" w:history="1">
         <w:r>
           <w:rPr>
             <w:rStyle w:val="Hyperlink"/>
@@ -676,7 +676,7 @@
           <w:rPr>
             <w:webHidden/>
           </w:rPr>
-          <w:instrText xml:space="preserve"> PAGEREF _Toc474362815 \h </w:instrText>
+          <w:instrText xml:space="preserve"> PAGEREF _Toc474440187 \h </w:instrText>
         </w:r>
         <w:r>
           <w:rPr>
@@ -712,7 +712,7 @@
           <w:lang w:bidi="hi-IN"/>
         </w:rPr>
       </w:pPr>
-      <w:hyperlink w:anchor="_Toc474362816" w:history="1">
+      <w:hyperlink w:anchor="_Toc474440188" w:history="1">
         <w:r>
           <w:rPr>
             <w:rStyle w:val="Hyperlink"/>
@@ -735,7 +735,7 @@
           <w:rPr>
             <w:webHidden/>
           </w:rPr>
-          <w:instrText xml:space="preserve"> PAGEREF _Toc474362816 \h </w:instrText>
+          <w:instrText xml:space="preserve"> PAGEREF _Toc474440188 \h </w:instrText>
         </w:r>
         <w:r>
           <w:rPr>
@@ -771,7 +771,7 @@
           <w:lang w:bidi="hi-IN"/>
         </w:rPr>
       </w:pPr>
-      <w:hyperlink w:anchor="_Toc474362817" w:history="1">
+      <w:hyperlink w:anchor="_Toc474440189" w:history="1">
         <w:r>
           <w:rPr>
             <w:rStyle w:val="Hyperlink"/>
@@ -794,7 +794,7 @@
           <w:rPr>
             <w:webHidden/>
           </w:rPr>
-          <w:instrText xml:space="preserve"> PAGEREF _Toc474362817 \h </w:instrText>
+          <w:instrText xml:space="preserve"> PAGEREF _Toc474440189 \h </w:instrText>
         </w:r>
         <w:r>
           <w:rPr>
@@ -830,7 +830,7 @@
           <w:lang w:bidi="hi-IN"/>
         </w:rPr>
       </w:pPr>
-      <w:hyperlink w:anchor="_Toc474362818" w:history="1">
+      <w:hyperlink w:anchor="_Toc474440190" w:history="1">
         <w:r>
           <w:rPr>
             <w:rStyle w:val="Hyperlink"/>
@@ -853,7 +853,7 @@
           <w:rPr>
             <w:webHidden/>
           </w:rPr>
-          <w:instrText xml:space="preserve"> PAGEREF _Toc474362818 \h </w:instrText>
+          <w:instrText xml:space="preserve"> PAGEREF _Toc474440190 \h </w:instrText>
         </w:r>
         <w:r>
           <w:rPr>
@@ -889,7 +889,7 @@
           <w:lang w:bidi="hi-IN"/>
         </w:rPr>
       </w:pPr>
-      <w:hyperlink w:anchor="_Toc474362819" w:history="1">
+      <w:hyperlink w:anchor="_Toc474440191" w:history="1">
         <w:r>
           <w:rPr>
             <w:rStyle w:val="Hyperlink"/>
@@ -912,7 +912,7 @@
           <w:rPr>
             <w:webHidden/>
           </w:rPr>
-          <w:instrText xml:space="preserve"> PAGEREF _Toc474362819 \h </w:instrText>
+          <w:instrText xml:space="preserve"> PAGEREF _Toc474440191 \h </w:instrText>
         </w:r>
         <w:r>
           <w:rPr>
@@ -948,7 +948,7 @@
           <w:lang w:bidi="hi-IN"/>
         </w:rPr>
       </w:pPr>
-      <w:hyperlink w:anchor="_Toc474362820" w:history="1">
+      <w:hyperlink w:anchor="_Toc474440192" w:history="1">
         <w:r>
           <w:rPr>
             <w:rStyle w:val="Hyperlink"/>
@@ -971,7 +971,7 @@
           <w:rPr>
             <w:webHidden/>
           </w:rPr>
-          <w:instrText xml:space="preserve"> PAGEREF _Toc474362820 \h </w:instrText>
+          <w:instrText xml:space="preserve"> PAGEREF _Toc474440192 \h </w:instrText>
         </w:r>
         <w:r>
           <w:rPr>
@@ -1007,7 +1007,7 @@
           <w:lang w:bidi="hi-IN"/>
         </w:rPr>
       </w:pPr>
-      <w:hyperlink w:anchor="_Toc474362821" w:history="1">
+      <w:hyperlink w:anchor="_Toc474440193" w:history="1">
         <w:r>
           <w:rPr>
             <w:rStyle w:val="Hyperlink"/>
@@ -1030,7 +1030,7 @@
           <w:rPr>
             <w:webHidden/>
           </w:rPr>
-          <w:instrText xml:space="preserve"> PAGEREF _Toc474362821 \h </w:instrText>
+          <w:instrText xml:space="preserve"> PAGEREF _Toc474440193 \h </w:instrText>
         </w:r>
         <w:r>
           <w:rPr>
@@ -1068,7 +1068,7 @@
           <w:lang w:bidi="hi-IN"/>
         </w:rPr>
       </w:pPr>
-      <w:hyperlink w:anchor="_Toc474362822" w:history="1">
+      <w:hyperlink w:anchor="_Toc474440194" w:history="1">
         <w:r>
           <w:rPr>
             <w:rStyle w:val="Hyperlink"/>
@@ -1095,7 +1095,7 @@
             <w:noProof/>
             <w:webHidden/>
           </w:rPr>
-          <w:instrText xml:space="preserve"> PAGEREF _Toc474362822 \h </w:instrText>
+          <w:instrText xml:space="preserve"> PAGEREF _Toc474440194 \h </w:instrText>
         </w:r>
         <w:r>
           <w:rPr>
@@ -1128,6 +1128,75 @@
     </w:p>
     <w:p>
       <w:pPr>
+        <w:pStyle w:val="TOC1"/>
+        <w:rPr>
+          <w:rFonts w:asciiTheme="minorHAnsi" w:eastAsiaTheme="minorEastAsia" w:hAnsiTheme="minorHAnsi"/>
+          <w:noProof/>
+          <w:color w:val="auto"/>
+          <w:sz w:val="22"/>
+          <w:lang w:bidi="hi-IN"/>
+        </w:rPr>
+      </w:pPr>
+      <w:hyperlink w:anchor="_Toc474440195" w:history="1">
+        <w:r>
+          <w:rPr>
+            <w:rStyle w:val="Hyperlink"/>
+            <w:noProof/>
+          </w:rPr>
+          <w:t>References</w:t>
+        </w:r>
+        <w:r>
+          <w:rPr>
+            <w:noProof/>
+            <w:webHidden/>
+          </w:rPr>
+          <w:tab/>
+        </w:r>
+        <w:r>
+          <w:rPr>
+            <w:noProof/>
+            <w:webHidden/>
+          </w:rPr>
+          <w:fldChar w:fldCharType="begin"/>
+        </w:r>
+        <w:r>
+          <w:rPr>
+            <w:noProof/>
+            <w:webHidden/>
+          </w:rPr>
+          <w:instrText xml:space="preserve"> PAGEREF _Toc474440195 \h </w:instrText>
+        </w:r>
+        <w:r>
+          <w:rPr>
+            <w:noProof/>
+            <w:webHidden/>
+          </w:rPr>
+        </w:r>
+        <w:r>
+          <w:rPr>
+            <w:noProof/>
+            <w:webHidden/>
+          </w:rPr>
+          <w:fldChar w:fldCharType="separate"/>
+        </w:r>
+        <w:r>
+          <w:rPr>
+            <w:noProof/>
+            <w:webHidden/>
+          </w:rPr>
+          <w:t>8</w:t>
+        </w:r>
+        <w:r>
+          <w:rPr>
+            <w:noProof/>
+            <w:webHidden/>
+          </w:rPr>
+          <w:fldChar w:fldCharType="end"/>
+        </w:r>
+      </w:hyperlink>
+    </w:p>
+    <w:p>
+      <w:pPr>
         <w:spacing w:before="0" w:after="200"/>
       </w:pPr>
       <w:r>
@@ -1144,7 +1213,7 @@
           <w:color w:val="0070C0"/>
         </w:rPr>
       </w:pPr>
-      <w:bookmarkStart w:id="0" w:name="_Toc474362811"/>
+      <w:bookmarkStart w:id="0" w:name="_Toc474440183"/>
       <w:r>
         <w:rPr>
           <w:color w:val="0070C0"/>
@@ -1642,7 +1711,7 @@
       <w:pPr>
         <w:pStyle w:val="Heading1"/>
       </w:pPr>
-      <w:bookmarkStart w:id="2" w:name="_Toc474362812"/>
+      <w:bookmarkStart w:id="2" w:name="_Toc474440184"/>
       <w:bookmarkEnd w:id="1"/>
       <w:r>
         <w:t xml:space="preserve">Problem </w:t>
@@ -2059,7 +2128,7 @@
               <w:pStyle w:val="Heading1"/>
               <w:outlineLvl w:val="0"/>
             </w:pPr>
-            <w:bookmarkStart w:id="3" w:name="_Toc474362813"/>
+            <w:bookmarkStart w:id="3" w:name="_Toc474440185"/>
             <w:r>
               <w:t>Exploratory Analysis</w:t>
             </w:r>
@@ -2148,10 +2217,10 @@
                   <v:path o:extrusionok="f" gradientshapeok="t" o:connecttype="rect"/>
                   <o:lock v:ext="edit" aspectratio="t"/>
                 </v:shapetype>
-                <v:shape id="_x0000_i1061" type="#_x0000_t75" style="width:259.5pt;height:162.7pt" o:ole="">
+                <v:shape id="_x0000_i1025" type="#_x0000_t75" style="width:259.5pt;height:162.7pt" o:ole="">
                   <v:imagedata r:id="rId13" o:title=""/>
                 </v:shape>
-                <o:OLEObject Type="Embed" ProgID="PBrush" ShapeID="_x0000_i1061" DrawAspect="Content" ObjectID="_1548104767" r:id="rId14"/>
+                <o:OLEObject Type="Embed" ProgID="PBrush" ShapeID="_x0000_i1025" DrawAspect="Content" ObjectID="_1548182031" r:id="rId14"/>
               </w:object>
             </w:r>
           </w:p>
@@ -2215,7 +2284,7 @@
           <w:lang w:bidi="hi-IN"/>
         </w:rPr>
         <w:drawing>
-          <wp:inline distT="0" distB="0" distL="0" distR="0" wp14:anchorId="7FB459D0" wp14:editId="44E687BC">
+          <wp:inline distT="0" distB="0" distL="0" distR="0" wp14:anchorId="50ED486A" wp14:editId="39FFEB77">
             <wp:extent cx="2856016" cy="1787172"/>
             <wp:effectExtent l="0" t="0" r="1905" b="3810"/>
             <wp:docPr id="6" name="Picture 6"/>
@@ -2269,7 +2338,7 @@
           <w:lang w:bidi="hi-IN"/>
         </w:rPr>
         <w:drawing>
-          <wp:anchor distT="0" distB="0" distL="114300" distR="114300" simplePos="0" relativeHeight="251661824" behindDoc="1" locked="0" layoutInCell="1" allowOverlap="1" wp14:anchorId="5AF204D9" wp14:editId="11B0D299">
+          <wp:anchor distT="0" distB="0" distL="114300" distR="114300" simplePos="0" relativeHeight="251658240" behindDoc="1" locked="0" layoutInCell="1" allowOverlap="1" wp14:anchorId="29F90FB8" wp14:editId="52DCD75D">
             <wp:simplePos x="0" y="0"/>
             <wp:positionH relativeFrom="column">
               <wp:posOffset>2540</wp:posOffset>
@@ -2410,13 +2479,13 @@
       <w:pPr>
         <w:pStyle w:val="Heading1"/>
       </w:pPr>
-      <w:bookmarkStart w:id="4" w:name="_Toc474362814"/>
+      <w:bookmarkStart w:id="4" w:name="_Toc474440186"/>
       <w:r>
         <w:t>Determination of Key Factors</w:t>
       </w:r>
       <w:bookmarkEnd w:id="4"/>
     </w:p>
-    <w:bookmarkStart w:id="5" w:name="_Toc474362815" w:displacedByCustomXml="next"/>
+    <w:bookmarkStart w:id="5" w:name="_Toc474440187" w:displacedByCustomXml="next"/>
     <w:sdt>
       <w:sdtPr>
         <w:id w:val="1427615031"/>
@@ -2491,7 +2560,7 @@
           <w:lang w:bidi="hi-IN"/>
         </w:rPr>
         <w:drawing>
-          <wp:inline distT="0" distB="0" distL="0" distR="0" wp14:anchorId="478C0249" wp14:editId="61408807">
+          <wp:inline distT="0" distB="0" distL="0" distR="0" wp14:anchorId="7D3EFC99" wp14:editId="746D7669">
             <wp:extent cx="3592286" cy="3675396"/>
             <wp:effectExtent l="0" t="0" r="8255" b="1270"/>
             <wp:docPr id="7" name="Picture 7"/>
@@ -2560,7 +2629,7 @@
         <w:pStyle w:val="NoSpacing"/>
       </w:pPr>
     </w:p>
-    <w:bookmarkStart w:id="6" w:name="_Toc474362816" w:displacedByCustomXml="next"/>
+    <w:bookmarkStart w:id="6" w:name="_Toc474440188" w:displacedByCustomXml="next"/>
     <w:sdt>
       <w:sdtPr>
         <w:id w:val="1454450784"/>
@@ -2712,7 +2781,7 @@
         <w:pStyle w:val="NoSpacing"/>
       </w:pPr>
     </w:p>
-    <w:bookmarkStart w:id="7" w:name="_Toc474362817" w:displacedByCustomXml="next"/>
+    <w:bookmarkStart w:id="7" w:name="_Toc474440189" w:displacedByCustomXml="next"/>
     <w:sdt>
       <w:sdtPr>
         <w:id w:val="1879900782"/>
@@ -2766,7 +2835,7 @@
           <w:lang w:bidi="hi-IN"/>
         </w:rPr>
         <w:drawing>
-          <wp:inline distT="0" distB="0" distL="0" distR="0" wp14:anchorId="03AF68C3" wp14:editId="7B52A9BF">
+          <wp:inline distT="0" distB="0" distL="0" distR="0" wp14:anchorId="26648BAA" wp14:editId="7A4EB36C">
             <wp:extent cx="3420093" cy="3798866"/>
             <wp:effectExtent l="0" t="0" r="9525" b="0"/>
             <wp:docPr id="8" name="Picture 8"/>
@@ -2843,7 +2912,7 @@
         <w:pStyle w:val="NoSpacing"/>
       </w:pPr>
     </w:p>
-    <w:bookmarkStart w:id="8" w:name="_Toc474362818" w:displacedByCustomXml="next"/>
+    <w:bookmarkStart w:id="8" w:name="_Toc474440190" w:displacedByCustomXml="next"/>
     <w:sdt>
       <w:sdtPr>
         <w:id w:val="1580413542"/>
@@ -2990,7 +3059,7 @@
         <w:pStyle w:val="NoSpacing"/>
       </w:pPr>
     </w:p>
-    <w:bookmarkStart w:id="9" w:name="_Toc474362819" w:displacedByCustomXml="next"/>
+    <w:bookmarkStart w:id="9" w:name="_Toc474440191" w:displacedByCustomXml="next"/>
     <w:sdt>
       <w:sdtPr>
         <w:id w:val="-1339609056"/>
@@ -3047,7 +3116,7 @@
           <w:lang w:bidi="hi-IN"/>
         </w:rPr>
         <w:drawing>
-          <wp:inline distT="0" distB="0" distL="0" distR="0" wp14:anchorId="2D470B56" wp14:editId="198A9AF7">
+          <wp:inline distT="0" distB="0" distL="0" distR="0" wp14:anchorId="38463F0E" wp14:editId="79EDC9A2">
             <wp:extent cx="3563588" cy="3040083"/>
             <wp:effectExtent l="0" t="0" r="0" b="8255"/>
             <wp:docPr id="10" name="Picture 10"/>
@@ -3119,7 +3188,7 @@
         <w:pStyle w:val="NoSpacing"/>
       </w:pPr>
     </w:p>
-    <w:bookmarkStart w:id="10" w:name="_Toc474362820" w:displacedByCustomXml="next"/>
+    <w:bookmarkStart w:id="10" w:name="_Toc474440192" w:displacedByCustomXml="next"/>
     <w:sdt>
       <w:sdtPr>
         <w:id w:val="-1336148517"/>
@@ -3176,7 +3245,7 @@
           <w:lang w:bidi="hi-IN"/>
         </w:rPr>
         <w:drawing>
-          <wp:inline distT="0" distB="0" distL="0" distR="0" wp14:anchorId="7567BC76" wp14:editId="27B5E6B1">
+          <wp:inline distT="0" distB="0" distL="0" distR="0" wp14:anchorId="325D4BFB" wp14:editId="4038A70A">
             <wp:extent cx="3336966" cy="3089120"/>
             <wp:effectExtent l="0" t="0" r="0" b="0"/>
             <wp:docPr id="4" name="Picture 4"/>
@@ -3278,7 +3347,68 @@
         <w:pStyle w:val="NoSpacing"/>
       </w:pPr>
     </w:p>
-    <w:bookmarkStart w:id="11" w:name="_Toc474362821" w:displacedByCustomXml="next"/>
+    <w:p>
+      <w:pPr>
+        <w:pStyle w:val="NoSpacing"/>
+      </w:pPr>
+      <w:r>
+        <w:t xml:space="preserve">We </w:t>
+      </w:r>
+      <w:r>
+        <w:t xml:space="preserve">randomly </w:t>
+      </w:r>
+      <w:r>
+        <w:t xml:space="preserve">divided the data in to </w:t>
+      </w:r>
+      <w:r>
+        <w:rPr>
+          <w:b/>
+          <w:bCs/>
+        </w:rPr>
+        <w:t>train_set</w:t>
+      </w:r>
+      <w:r>
+        <w:t>,</w:t>
+      </w:r>
+      <w:r>
+        <w:rPr>
+          <w:b/>
+          <w:bCs/>
+        </w:rPr>
+        <w:t>test_set</w:t>
+      </w:r>
+      <w:r>
+        <w:rPr>
+          <w:b/>
+          <w:bCs/>
+        </w:rPr>
+        <w:t xml:space="preserve"> in </w:t>
+      </w:r>
+      <w:r>
+        <w:t>70:30 ratio and</w:t>
+      </w:r>
+      <w:r>
+        <w:rPr>
+          <w:b/>
+          <w:bCs/>
+        </w:rPr>
+        <w:t xml:space="preserve"> </w:t>
+      </w:r>
+      <w:r>
+        <w:t>ran our model. Below shows the Confusion Matrix for both.</w:t>
+      </w:r>
+    </w:p>
+    <w:p>
+      <w:pPr>
+        <w:pStyle w:val="NoSpacing"/>
+      </w:pPr>
+    </w:p>
+    <w:p>
+      <w:pPr>
+        <w:pStyle w:val="NoSpacing"/>
+      </w:pPr>
+    </w:p>
+    <w:bookmarkStart w:id="11" w:name="_Toc474440193" w:displacedByCustomXml="next"/>
     <w:sdt>
       <w:sdtPr>
         <w:id w:val="2147461836"/>
@@ -3318,14 +3448,6 @@
       <w:pPr>
         <w:pStyle w:val="NoSpacing"/>
       </w:pPr>
-      <w:r>
-        <w:t>Below is the Confusion Matrix for this model:</w:t>
-      </w:r>
-    </w:p>
-    <w:p>
-      <w:pPr>
-        <w:pStyle w:val="NoSpacing"/>
-      </w:pPr>
     </w:p>
     <w:p>
       <w:pPr>
@@ -3343,7 +3465,137 @@
           <w:rFonts w:ascii="Lucida Console" w:hAnsi="Lucida Console"/>
           <w:color w:val="000000"/>
         </w:rPr>
-        <w:t>predict</w:t>
+        <w:t>Confusion Matrix (Train Set)</w:t>
+      </w:r>
+    </w:p>
+    <w:p>
+      <w:pPr>
+        <w:shd w:val="clear" w:color="auto" w:fill="FFFFFF"/>
+        <w:tabs>
+          <w:tab w:val="left" w:pos="916"/>
+          <w:tab w:val="left" w:pos="1832"/>
+          <w:tab w:val="left" w:pos="2748"/>
+          <w:tab w:val="left" w:pos="3664"/>
+          <w:tab w:val="left" w:pos="4580"/>
+          <w:tab w:val="left" w:pos="5496"/>
+          <w:tab w:val="left" w:pos="6412"/>
+          <w:tab w:val="left" w:pos="7328"/>
+          <w:tab w:val="left" w:pos="8244"/>
+          <w:tab w:val="left" w:pos="9160"/>
+          <w:tab w:val="left" w:pos="10076"/>
+          <w:tab w:val="left" w:pos="10992"/>
+          <w:tab w:val="left" w:pos="11908"/>
+          <w:tab w:val="left" w:pos="12824"/>
+          <w:tab w:val="left" w:pos="13740"/>
+          <w:tab w:val="left" w:pos="14656"/>
+        </w:tabs>
+        <w:wordWrap w:val="0"/>
+        <w:spacing w:before="0" w:after="0" w:line="225" w:lineRule="atLeast"/>
+        <w:rPr>
+          <w:rFonts w:ascii="Lucida Console" w:eastAsia="Times New Roman" w:hAnsi="Lucida Console" w:cs="Courier New"/>
+          <w:color w:val="000000"/>
+          <w:lang w:bidi="hi-IN"/>
+        </w:rPr>
+      </w:pPr>
+      <w:r>
+        <w:rPr>
+          <w:rFonts w:ascii="Lucida Console" w:eastAsia="Times New Roman" w:hAnsi="Lucida Console" w:cs="Courier New"/>
+          <w:color w:val="000000"/>
+          <w:lang w:bidi="hi-IN"/>
+        </w:rPr>
+        <w:t xml:space="preserve">       0    1</w:t>
+      </w:r>
+    </w:p>
+    <w:p>
+      <w:pPr>
+        <w:shd w:val="clear" w:color="auto" w:fill="FFFFFF"/>
+        <w:tabs>
+          <w:tab w:val="left" w:pos="916"/>
+          <w:tab w:val="left" w:pos="1832"/>
+          <w:tab w:val="left" w:pos="2748"/>
+          <w:tab w:val="left" w:pos="3664"/>
+          <w:tab w:val="left" w:pos="4580"/>
+          <w:tab w:val="left" w:pos="5496"/>
+          <w:tab w:val="left" w:pos="6412"/>
+          <w:tab w:val="left" w:pos="7328"/>
+          <w:tab w:val="left" w:pos="8244"/>
+          <w:tab w:val="left" w:pos="9160"/>
+          <w:tab w:val="left" w:pos="10076"/>
+          <w:tab w:val="left" w:pos="10992"/>
+          <w:tab w:val="left" w:pos="11908"/>
+          <w:tab w:val="left" w:pos="12824"/>
+          <w:tab w:val="left" w:pos="13740"/>
+          <w:tab w:val="left" w:pos="14656"/>
+        </w:tabs>
+        <w:wordWrap w:val="0"/>
+        <w:spacing w:before="0" w:after="0" w:line="225" w:lineRule="atLeast"/>
+        <w:rPr>
+          <w:rFonts w:ascii="Lucida Console" w:eastAsia="Times New Roman" w:hAnsi="Lucida Console" w:cs="Courier New"/>
+          <w:color w:val="000000"/>
+          <w:lang w:bidi="hi-IN"/>
+        </w:rPr>
+      </w:pPr>
+      <w:r>
+        <w:rPr>
+          <w:rFonts w:ascii="Lucida Console" w:eastAsia="Times New Roman" w:hAnsi="Lucida Console" w:cs="Courier New"/>
+          <w:color w:val="000000"/>
+          <w:lang w:bidi="hi-IN"/>
+        </w:rPr>
+        <w:t xml:space="preserve">  0 3802 2497</w:t>
+      </w:r>
+      <w:r>
+        <w:rPr>
+          <w:rFonts w:ascii="Lucida Console" w:eastAsia="Times New Roman" w:hAnsi="Lucida Console" w:cs="Courier New"/>
+          <w:color w:val="000000"/>
+          <w:lang w:bidi="hi-IN"/>
+        </w:rPr>
+        <w:t xml:space="preserve"> (accuracy approx. 60.36%)</w:t>
+      </w:r>
+    </w:p>
+    <w:p>
+      <w:pPr>
+        <w:shd w:val="clear" w:color="auto" w:fill="FFFFFF"/>
+        <w:tabs>
+          <w:tab w:val="left" w:pos="916"/>
+          <w:tab w:val="left" w:pos="1832"/>
+          <w:tab w:val="left" w:pos="2748"/>
+          <w:tab w:val="left" w:pos="3664"/>
+          <w:tab w:val="left" w:pos="4580"/>
+          <w:tab w:val="left" w:pos="5496"/>
+          <w:tab w:val="left" w:pos="6412"/>
+          <w:tab w:val="left" w:pos="7328"/>
+          <w:tab w:val="left" w:pos="8244"/>
+          <w:tab w:val="left" w:pos="9160"/>
+          <w:tab w:val="left" w:pos="10076"/>
+          <w:tab w:val="left" w:pos="10992"/>
+          <w:tab w:val="left" w:pos="11908"/>
+          <w:tab w:val="left" w:pos="12824"/>
+          <w:tab w:val="left" w:pos="13740"/>
+          <w:tab w:val="left" w:pos="14656"/>
+        </w:tabs>
+        <w:wordWrap w:val="0"/>
+        <w:spacing w:before="0" w:after="0" w:line="225" w:lineRule="atLeast"/>
+        <w:rPr>
+          <w:rFonts w:ascii="Lucida Console" w:eastAsia="Times New Roman" w:hAnsi="Lucida Console" w:cs="Courier New"/>
+          <w:color w:val="000000"/>
+          <w:lang w:bidi="hi-IN"/>
+        </w:rPr>
+      </w:pPr>
+      <w:r>
+        <w:rPr>
+          <w:rFonts w:ascii="Lucida Console" w:eastAsia="Times New Roman" w:hAnsi="Lucida Console" w:cs="Courier New"/>
+          <w:color w:val="000000"/>
+          <w:lang w:bidi="hi-IN"/>
+        </w:rPr>
+        <w:t xml:space="preserve">  1 2096 3066</w:t>
+      </w:r>
+      <w:r>
+        <w:rPr>
+          <w:rFonts w:ascii="Lucida Console" w:eastAsia="Times New Roman" w:hAnsi="Lucida Console" w:cs="Courier New"/>
+          <w:color w:val="000000"/>
+          <w:lang w:bidi="hi-IN"/>
+        </w:rPr>
+        <w:t xml:space="preserve"> (accuracy approx. 59.39%)</w:t>
       </w:r>
     </w:p>
     <w:p>
@@ -3357,13 +3609,6 @@
           <w:color w:val="000000"/>
         </w:rPr>
       </w:pPr>
-      <w:r>
-        <w:rPr>
-          <w:rFonts w:ascii="Lucida Console" w:hAnsi="Lucida Console"/>
-          <w:color w:val="000000"/>
-        </w:rPr>
-        <w:t xml:space="preserve">       0    1</w:t>
-      </w:r>
     </w:p>
     <w:p>
       <w:pPr>
@@ -3381,33 +3626,240 @@
           <w:rFonts w:ascii="Lucida Console" w:hAnsi="Lucida Console"/>
           <w:color w:val="000000"/>
         </w:rPr>
-        <w:t xml:space="preserve">  0 5474 3525 (approx. 60%)</w:t>
-      </w:r>
-    </w:p>
-    <w:p>
-      <w:pPr>
-        <w:pStyle w:val="HTMLPreformatted"/>
+        <w:t>Confusion Matrix (Train Set)</w:t>
+      </w:r>
+    </w:p>
+    <w:p>
+      <w:pPr>
         <w:shd w:val="clear" w:color="auto" w:fill="FFFFFF"/>
+        <w:tabs>
+          <w:tab w:val="left" w:pos="916"/>
+          <w:tab w:val="left" w:pos="1832"/>
+          <w:tab w:val="left" w:pos="2748"/>
+          <w:tab w:val="left" w:pos="3664"/>
+          <w:tab w:val="left" w:pos="4580"/>
+          <w:tab w:val="left" w:pos="5496"/>
+          <w:tab w:val="left" w:pos="6412"/>
+          <w:tab w:val="left" w:pos="7328"/>
+          <w:tab w:val="left" w:pos="8244"/>
+          <w:tab w:val="left" w:pos="9160"/>
+          <w:tab w:val="left" w:pos="10076"/>
+          <w:tab w:val="left" w:pos="10992"/>
+          <w:tab w:val="left" w:pos="11908"/>
+          <w:tab w:val="left" w:pos="12824"/>
+          <w:tab w:val="left" w:pos="13740"/>
+          <w:tab w:val="left" w:pos="14656"/>
+        </w:tabs>
         <w:wordWrap w:val="0"/>
-        <w:spacing w:line="225" w:lineRule="atLeast"/>
-        <w:rPr>
-          <w:rFonts w:ascii="Lucida Console" w:hAnsi="Lucida Console"/>
+        <w:spacing w:before="0" w:after="0" w:line="225" w:lineRule="atLeast"/>
+        <w:rPr>
+          <w:rFonts w:ascii="Lucida Console" w:eastAsia="Times New Roman" w:hAnsi="Lucida Console" w:cs="Courier New"/>
           <w:color w:val="000000"/>
-        </w:rPr>
-      </w:pPr>
-      <w:r>
-        <w:rPr>
-          <w:rFonts w:ascii="Lucida Console" w:hAnsi="Lucida Console"/>
+          <w:lang w:bidi="hi-IN"/>
+        </w:rPr>
+      </w:pPr>
+      <w:r>
+        <w:rPr>
+          <w:rFonts w:ascii="Lucida Console" w:eastAsia="Times New Roman" w:hAnsi="Lucida Console" w:cs="Courier New"/>
           <w:color w:val="000000"/>
-        </w:rPr>
-        <w:t xml:space="preserve">  1 3005 4370 (approx. 40%)</w:t>
+          <w:lang w:bidi="hi-IN"/>
+        </w:rPr>
+        <w:t xml:space="preserve">       0    1</w:t>
+      </w:r>
+    </w:p>
+    <w:p>
+      <w:pPr>
+        <w:shd w:val="clear" w:color="auto" w:fill="FFFFFF"/>
+        <w:tabs>
+          <w:tab w:val="left" w:pos="916"/>
+          <w:tab w:val="left" w:pos="1832"/>
+          <w:tab w:val="left" w:pos="2748"/>
+          <w:tab w:val="left" w:pos="3664"/>
+          <w:tab w:val="left" w:pos="4580"/>
+          <w:tab w:val="left" w:pos="5496"/>
+          <w:tab w:val="left" w:pos="6412"/>
+          <w:tab w:val="left" w:pos="7328"/>
+          <w:tab w:val="left" w:pos="8244"/>
+          <w:tab w:val="left" w:pos="9160"/>
+          <w:tab w:val="left" w:pos="10076"/>
+          <w:tab w:val="left" w:pos="10992"/>
+          <w:tab w:val="left" w:pos="11908"/>
+          <w:tab w:val="left" w:pos="12824"/>
+          <w:tab w:val="left" w:pos="13740"/>
+          <w:tab w:val="left" w:pos="14656"/>
+        </w:tabs>
+        <w:wordWrap w:val="0"/>
+        <w:spacing w:before="0" w:after="0" w:line="225" w:lineRule="atLeast"/>
+        <w:rPr>
+          <w:rFonts w:ascii="Lucida Console" w:eastAsia="Times New Roman" w:hAnsi="Lucida Console" w:cs="Courier New"/>
+          <w:color w:val="000000"/>
+          <w:lang w:bidi="hi-IN"/>
+        </w:rPr>
+      </w:pPr>
+      <w:r>
+        <w:rPr>
+          <w:rFonts w:ascii="Lucida Console" w:eastAsia="Times New Roman" w:hAnsi="Lucida Console" w:cs="Courier New"/>
+          <w:color w:val="000000"/>
+          <w:lang w:bidi="hi-IN"/>
+        </w:rPr>
+        <w:t xml:space="preserve">  0 1672</w:t>
+      </w:r>
+      <w:r>
+        <w:rPr>
+          <w:rFonts w:ascii="Lucida Console" w:eastAsia="Times New Roman" w:hAnsi="Lucida Console" w:cs="Courier New"/>
+          <w:color w:val="000000"/>
+          <w:lang w:bidi="hi-IN"/>
+        </w:rPr>
+        <w:t xml:space="preserve"> </w:t>
+      </w:r>
+      <w:r>
+        <w:rPr>
+          <w:rFonts w:ascii="Lucida Console" w:eastAsia="Times New Roman" w:hAnsi="Lucida Console" w:cs="Courier New"/>
+          <w:color w:val="000000"/>
+          <w:lang w:bidi="hi-IN"/>
+        </w:rPr>
+        <w:t>1028</w:t>
+      </w:r>
+      <w:r>
+        <w:rPr>
+          <w:rFonts w:ascii="Lucida Console" w:eastAsia="Times New Roman" w:hAnsi="Lucida Console" w:cs="Courier New"/>
+          <w:color w:val="000000"/>
+          <w:lang w:bidi="hi-IN"/>
+        </w:rPr>
+        <w:t xml:space="preserve"> (accuracy approx. 6</w:t>
+      </w:r>
+      <w:r>
+        <w:rPr>
+          <w:rFonts w:ascii="Lucida Console" w:eastAsia="Times New Roman" w:hAnsi="Lucida Console" w:cs="Courier New"/>
+          <w:color w:val="000000"/>
+          <w:lang w:bidi="hi-IN"/>
+        </w:rPr>
+        <w:t>1</w:t>
+      </w:r>
+      <w:r>
+        <w:rPr>
+          <w:rFonts w:ascii="Lucida Console" w:eastAsia="Times New Roman" w:hAnsi="Lucida Console" w:cs="Courier New"/>
+          <w:color w:val="000000"/>
+          <w:lang w:bidi="hi-IN"/>
+        </w:rPr>
+        <w:t>.</w:t>
+      </w:r>
+      <w:r>
+        <w:rPr>
+          <w:rFonts w:ascii="Lucida Console" w:eastAsia="Times New Roman" w:hAnsi="Lucida Console" w:cs="Courier New"/>
+          <w:color w:val="000000"/>
+          <w:lang w:bidi="hi-IN"/>
+        </w:rPr>
+        <w:t>92</w:t>
+      </w:r>
+      <w:r>
+        <w:rPr>
+          <w:rFonts w:ascii="Lucida Console" w:eastAsia="Times New Roman" w:hAnsi="Lucida Console" w:cs="Courier New"/>
+          <w:color w:val="000000"/>
+          <w:lang w:bidi="hi-IN"/>
+        </w:rPr>
+        <w:t>%)</w:t>
+      </w:r>
+    </w:p>
+    <w:p>
+      <w:pPr>
+        <w:shd w:val="clear" w:color="auto" w:fill="FFFFFF"/>
+        <w:tabs>
+          <w:tab w:val="left" w:pos="916"/>
+          <w:tab w:val="left" w:pos="1832"/>
+          <w:tab w:val="left" w:pos="2748"/>
+          <w:tab w:val="left" w:pos="3664"/>
+          <w:tab w:val="left" w:pos="4580"/>
+          <w:tab w:val="left" w:pos="5496"/>
+          <w:tab w:val="left" w:pos="6412"/>
+          <w:tab w:val="left" w:pos="7328"/>
+          <w:tab w:val="left" w:pos="8244"/>
+          <w:tab w:val="left" w:pos="9160"/>
+          <w:tab w:val="left" w:pos="10076"/>
+          <w:tab w:val="left" w:pos="10992"/>
+          <w:tab w:val="left" w:pos="11908"/>
+          <w:tab w:val="left" w:pos="12824"/>
+          <w:tab w:val="left" w:pos="13740"/>
+          <w:tab w:val="left" w:pos="14656"/>
+        </w:tabs>
+        <w:wordWrap w:val="0"/>
+        <w:spacing w:before="0" w:after="0" w:line="225" w:lineRule="atLeast"/>
+        <w:rPr>
+          <w:rFonts w:ascii="Lucida Console" w:eastAsia="Times New Roman" w:hAnsi="Lucida Console" w:cs="Courier New"/>
+          <w:color w:val="000000"/>
+          <w:lang w:bidi="hi-IN"/>
+        </w:rPr>
+      </w:pPr>
+      <w:r>
+        <w:rPr>
+          <w:rFonts w:ascii="Lucida Console" w:eastAsia="Times New Roman" w:hAnsi="Lucida Console" w:cs="Courier New"/>
+          <w:color w:val="000000"/>
+          <w:lang w:bidi="hi-IN"/>
+        </w:rPr>
+        <w:t xml:space="preserve">  1 0909</w:t>
+      </w:r>
+      <w:r>
+        <w:rPr>
+          <w:rFonts w:ascii="Lucida Console" w:eastAsia="Times New Roman" w:hAnsi="Lucida Console" w:cs="Courier New"/>
+          <w:color w:val="000000"/>
+          <w:lang w:bidi="hi-IN"/>
+        </w:rPr>
+        <w:t xml:space="preserve"> </w:t>
+      </w:r>
+      <w:r>
+        <w:rPr>
+          <w:rFonts w:ascii="Lucida Console" w:eastAsia="Times New Roman" w:hAnsi="Lucida Console" w:cs="Courier New"/>
+          <w:color w:val="000000"/>
+          <w:lang w:bidi="hi-IN"/>
+        </w:rPr>
+        <w:t>1304</w:t>
+      </w:r>
+      <w:r>
+        <w:rPr>
+          <w:rFonts w:ascii="Lucida Console" w:eastAsia="Times New Roman" w:hAnsi="Lucida Console" w:cs="Courier New"/>
+          <w:color w:val="000000"/>
+          <w:lang w:bidi="hi-IN"/>
+        </w:rPr>
+        <w:t xml:space="preserve"> (accuracy approx. 5</w:t>
+      </w:r>
+      <w:r>
+        <w:rPr>
+          <w:rFonts w:ascii="Lucida Console" w:eastAsia="Times New Roman" w:hAnsi="Lucida Console" w:cs="Courier New"/>
+          <w:color w:val="000000"/>
+          <w:lang w:bidi="hi-IN"/>
+        </w:rPr>
+        <w:t>8</w:t>
+      </w:r>
+      <w:r>
+        <w:rPr>
+          <w:rFonts w:ascii="Lucida Console" w:eastAsia="Times New Roman" w:hAnsi="Lucida Console" w:cs="Courier New"/>
+          <w:color w:val="000000"/>
+          <w:lang w:bidi="hi-IN"/>
+        </w:rPr>
+        <w:t>.</w:t>
+      </w:r>
+      <w:r>
+        <w:rPr>
+          <w:rFonts w:ascii="Lucida Console" w:eastAsia="Times New Roman" w:hAnsi="Lucida Console" w:cs="Courier New"/>
+          <w:color w:val="000000"/>
+          <w:lang w:bidi="hi-IN"/>
+        </w:rPr>
+        <w:t>92</w:t>
+      </w:r>
+      <w:r>
+        <w:rPr>
+          <w:rFonts w:ascii="Lucida Console" w:eastAsia="Times New Roman" w:hAnsi="Lucida Console" w:cs="Courier New"/>
+          <w:color w:val="000000"/>
+          <w:lang w:bidi="hi-IN"/>
+        </w:rPr>
+        <w:t>%)</w:t>
       </w:r>
     </w:p>
     <w:p>
       <w:pPr>
         <w:pStyle w:val="Heading1"/>
       </w:pPr>
-      <w:bookmarkStart w:id="12" w:name="_Toc474362822"/>
+      <w:bookmarkStart w:id="12" w:name="_Toc474440194"/>
       <w:r>
         <w:t>Conclusion</w:t>
       </w:r>
@@ -3418,20 +3870,107 @@
         <w:pStyle w:val="NoSpacing"/>
       </w:pPr>
       <w:r>
-        <w:t>The third iteration of our model showed the better results of all other iterations. To further improve the model, we would require more sample data and fine tune accordingly.</w:t>
-      </w:r>
-      <w:bookmarkStart w:id="13" w:name="_GoBack"/>
+        <w:t xml:space="preserve">The third iteration of our model showed the better results of all other iterations. </w:t>
+      </w:r>
+      <w:r>
+        <w:t>We used the train set and test set to validate our model.</w:t>
+      </w:r>
+    </w:p>
+    <w:p>
+      <w:pPr>
+        <w:pStyle w:val="NoSpacing"/>
+      </w:pPr>
+      <w:r>
+        <w:t xml:space="preserve">To further improve the model, we would require more sample data and fine tune </w:t>
+      </w:r>
+      <w:r>
+        <w:t>predictor variables accordingly</w:t>
+      </w:r>
+      <w:r>
+        <w:t>.</w:t>
+      </w:r>
+    </w:p>
+    <w:p>
+      <w:pPr>
+        <w:pStyle w:val="NoSpacing"/>
+      </w:pPr>
+    </w:p>
+    <w:p>
+      <w:pPr>
+        <w:pStyle w:val="Heading1"/>
+      </w:pPr>
+      <w:bookmarkStart w:id="13" w:name="_Toc474440195"/>
+      <w:r>
+        <w:t>References</w:t>
+      </w:r>
       <w:bookmarkEnd w:id="13"/>
     </w:p>
     <w:p>
       <w:pPr>
+        <w:pStyle w:val="ListParagraph"/>
+        <w:numPr>
+          <w:ilvl w:val="0"/>
+          <w:numId w:val="15"/>
+        </w:numPr>
+      </w:pPr>
+      <w:r>
+        <w:rPr>
+          <w:color w:val="595959" w:themeColor="text1" w:themeTint="A6"/>
+          <w:sz w:val="18"/>
+        </w:rPr>
+        <w:t>Lecture notes @</w:t>
+      </w:r>
+      <w:r>
+        <w:t xml:space="preserve"> </w:t>
+      </w:r>
+      <w:hyperlink r:id="rId21" w:history="1">
+        <w:r>
+          <w:rPr>
+            <w:rStyle w:val="Hyperlink"/>
+          </w:rPr>
+          <w:t>ivle</w:t>
+        </w:r>
+      </w:hyperlink>
+    </w:p>
+    <w:p>
+      <w:pPr>
+        <w:pStyle w:val="ListParagraph"/>
+        <w:numPr>
+          <w:ilvl w:val="0"/>
+          <w:numId w:val="15"/>
+        </w:numPr>
+      </w:pPr>
+      <w:r>
+        <w:rPr>
+          <w:color w:val="595959" w:themeColor="text1" w:themeTint="A6"/>
+          <w:sz w:val="18"/>
+        </w:rPr>
+        <w:t xml:space="preserve">Logistic Regression </w:t>
+      </w:r>
+      <w:r>
+        <w:t>-</w:t>
+      </w:r>
+      <w:r>
+        <w:t xml:space="preserve"> </w:t>
+      </w:r>
+      <w:hyperlink r:id="rId22" w:history="1">
+        <w:r>
+          <w:rPr>
+            <w:rStyle w:val="Hyperlink"/>
+          </w:rPr>
+          <w:t>https://www.youtube.com/watch?v=zAULhNrnuL4</w:t>
+        </w:r>
+      </w:hyperlink>
+    </w:p>
+    <w:p>
+      <w:pPr>
         <w:pStyle w:val="NoSpacing"/>
       </w:pPr>
     </w:p>
     <w:sectPr>
-      <w:headerReference w:type="default" r:id="rId21"/>
-      <w:footerReference w:type="default" r:id="rId22"/>
-      <w:headerReference w:type="first" r:id="rId23"/>
+      <w:headerReference w:type="default" r:id="rId23"/>
+      <w:footerReference w:type="default" r:id="rId24"/>
+      <w:headerReference w:type="first" r:id="rId25"/>
       <w:pgSz w:w="12240" w:h="15840" w:code="1"/>
       <w:pgMar w:top="720" w:right="1080" w:bottom="720" w:left="1080" w:header="576" w:footer="720" w:gutter="0"/>
       <w:cols w:space="720"/>
@@ -3658,7 +4197,7 @@
               <w:noProof/>
               <w:color w:val="7BA0CD" w:themeColor="accent1" w:themeTint="BF"/>
             </w:rPr>
-            <w:t>8</w:t>
+            <w:t>2</w:t>
           </w:r>
           <w:r>
             <w:rPr>
@@ -4075,6 +4614,95 @@
     </w:lvl>
   </w:abstractNum>
   <w:abstractNum w:abstractNumId="5" w15:restartNumberingAfterBreak="0">
+    <w:nsid w:val="300577DD"/>
+    <w:multiLevelType w:val="hybridMultilevel"/>
+    <w:tmpl w:val="E8F22E34"/>
+    <w:lvl w:ilvl="0" w:tplc="0409000F">
+      <w:start w:val="1"/>
+      <w:numFmt w:val="decimal"/>
+      <w:lvlText w:val="%1."/>
+      <w:lvlJc w:val="left"/>
+      <w:pPr>
+        <w:ind w:left="720" w:hanging="360"/>
+      </w:pPr>
+      <w:rPr>
+        <w:rFonts w:hint="default"/>
+      </w:rPr>
+    </w:lvl>
+    <w:lvl w:ilvl="1" w:tplc="04090019" w:tentative="1">
+      <w:start w:val="1"/>
+      <w:numFmt w:val="lowerLetter"/>
+      <w:lvlText w:val="%2."/>
+      <w:lvlJc w:val="left"/>
+      <w:pPr>
+        <w:ind w:left="1440" w:hanging="360"/>
+      </w:pPr>
+    </w:lvl>
+    <w:lvl w:ilvl="2" w:tplc="0409001B" w:tentative="1">
+      <w:start w:val="1"/>
+      <w:numFmt w:val="lowerRoman"/>
+      <w:lvlText w:val="%3."/>
+      <w:lvlJc w:val="right"/>
+      <w:pPr>
+        <w:ind w:left="2160" w:hanging="180"/>
+      </w:pPr>
+    </w:lvl>
+    <w:lvl w:ilvl="3" w:tplc="0409000F" w:tentative="1">
+      <w:start w:val="1"/>
+      <w:numFmt w:val="decimal"/>
+      <w:lvlText w:val="%4."/>
+      <w:lvlJc w:val="left"/>
+      <w:pPr>
+        <w:ind w:left="2880" w:hanging="360"/>
+      </w:pPr>
+    </w:lvl>
+    <w:lvl w:ilvl="4" w:tplc="04090019" w:tentative="1">
+      <w:start w:val="1"/>
+      <w:numFmt w:val="lowerLetter"/>
+      <w:lvlText w:val="%5."/>
+      <w:lvlJc w:val="left"/>
+      <w:pPr>
+        <w:ind w:left="3600" w:hanging="360"/>
+      </w:pPr>
+    </w:lvl>
+    <w:lvl w:ilvl="5" w:tplc="0409001B" w:tentative="1">
+      <w:start w:val="1"/>
+      <w:numFmt w:val="lowerRoman"/>
+      <w:lvlText w:val="%6."/>
+      <w:lvlJc w:val="right"/>
+      <w:pPr>
+        <w:ind w:left="4320" w:hanging="180"/>
+      </w:pPr>
+    </w:lvl>
+    <w:lvl w:ilvl="6" w:tplc="0409000F" w:tentative="1">
+      <w:start w:val="1"/>
+      <w:numFmt w:val="decimal"/>
+      <w:lvlText w:val="%7."/>
+      <w:lvlJc w:val="left"/>
+      <w:pPr>
+        <w:ind w:left="5040" w:hanging="360"/>
+      </w:pPr>
+    </w:lvl>
+    <w:lvl w:ilvl="7" w:tplc="04090019" w:tentative="1">
+      <w:start w:val="1"/>
+      <w:numFmt w:val="lowerLetter"/>
+      <w:lvlText w:val="%8."/>
+      <w:lvlJc w:val="left"/>
+      <w:pPr>
+        <w:ind w:left="5760" w:hanging="360"/>
+      </w:pPr>
+    </w:lvl>
+    <w:lvl w:ilvl="8" w:tplc="0409001B" w:tentative="1">
+      <w:start w:val="1"/>
+      <w:numFmt w:val="lowerRoman"/>
+      <w:lvlText w:val="%9."/>
+      <w:lvlJc w:val="right"/>
+      <w:pPr>
+        <w:ind w:left="6480" w:hanging="180"/>
+      </w:pPr>
+    </w:lvl>
+  </w:abstractNum>
+  <w:abstractNum w:abstractNumId="6" w15:restartNumberingAfterBreak="0">
     <w:nsid w:val="35E138E3"/>
     <w:multiLevelType w:val="hybridMultilevel"/>
     <w:tmpl w:val="1F90201A"/>
@@ -4187,7 +4815,7 @@
       </w:rPr>
     </w:lvl>
   </w:abstractNum>
-  <w:abstractNum w:abstractNumId="6" w15:restartNumberingAfterBreak="0">
+  <w:abstractNum w:abstractNumId="7" w15:restartNumberingAfterBreak="0">
     <w:nsid w:val="35F369CB"/>
     <w:multiLevelType w:val="hybridMultilevel"/>
     <w:tmpl w:val="6FC07668"/>
@@ -4304,7 +4932,7 @@
       </w:rPr>
     </w:lvl>
   </w:abstractNum>
-  <w:abstractNum w:abstractNumId="7" w15:restartNumberingAfterBreak="0">
+  <w:abstractNum w:abstractNumId="8" w15:restartNumberingAfterBreak="0">
     <w:nsid w:val="36D95033"/>
     <w:multiLevelType w:val="hybridMultilevel"/>
     <w:tmpl w:val="22ECFE7E"/>
@@ -4393,7 +5021,7 @@
       </w:pPr>
     </w:lvl>
   </w:abstractNum>
-  <w:abstractNum w:abstractNumId="8" w15:restartNumberingAfterBreak="0">
+  <w:abstractNum w:abstractNumId="9" w15:restartNumberingAfterBreak="0">
     <w:nsid w:val="38AB3BD4"/>
     <w:multiLevelType w:val="hybridMultilevel"/>
     <w:tmpl w:val="C9ECE320"/>
@@ -4506,7 +5134,96 @@
       </w:rPr>
     </w:lvl>
   </w:abstractNum>
-  <w:abstractNum w:abstractNumId="9" w15:restartNumberingAfterBreak="0">
+  <w:abstractNum w:abstractNumId="10" w15:restartNumberingAfterBreak="0">
+    <w:nsid w:val="46991888"/>
+    <w:multiLevelType w:val="hybridMultilevel"/>
+    <w:tmpl w:val="5672BFE0"/>
+    <w:lvl w:ilvl="0" w:tplc="AA8C6686">
+      <w:start w:val="1"/>
+      <w:numFmt w:val="decimal"/>
+      <w:lvlText w:val="%1."/>
+      <w:lvlJc w:val="left"/>
+      <w:pPr>
+        <w:ind w:left="720" w:hanging="360"/>
+      </w:pPr>
+      <w:rPr>
+        <w:rFonts w:asciiTheme="minorHAnsi" w:eastAsiaTheme="minorHAnsi" w:hAnsiTheme="minorHAnsi" w:cstheme="minorBidi"/>
+      </w:rPr>
+    </w:lvl>
+    <w:lvl w:ilvl="1" w:tplc="04090019" w:tentative="1">
+      <w:start w:val="1"/>
+      <w:numFmt w:val="lowerLetter"/>
+      <w:lvlText w:val="%2."/>
+      <w:lvlJc w:val="left"/>
+      <w:pPr>
+        <w:ind w:left="1440" w:hanging="360"/>
+      </w:pPr>
+    </w:lvl>
+    <w:lvl w:ilvl="2" w:tplc="0409001B" w:tentative="1">
+      <w:start w:val="1"/>
+      <w:numFmt w:val="lowerRoman"/>
+      <w:lvlText w:val="%3."/>
+      <w:lvlJc w:val="right"/>
+      <w:pPr>
+        <w:ind w:left="2160" w:hanging="180"/>
+      </w:pPr>
+    </w:lvl>
+    <w:lvl w:ilvl="3" w:tplc="0409000F" w:tentative="1">
+      <w:start w:val="1"/>
+      <w:numFmt w:val="decimal"/>
+      <w:lvlText w:val="%4."/>
+      <w:lvlJc w:val="left"/>
+      <w:pPr>
+        <w:ind w:left="2880" w:hanging="360"/>
+      </w:pPr>
+    </w:lvl>
+    <w:lvl w:ilvl="4" w:tplc="04090019" w:tentative="1">
+      <w:start w:val="1"/>
+      <w:numFmt w:val="lowerLetter"/>
+      <w:lvlText w:val="%5."/>
+      <w:lvlJc w:val="left"/>
+      <w:pPr>
+        <w:ind w:left="3600" w:hanging="360"/>
+      </w:pPr>
+    </w:lvl>
+    <w:lvl w:ilvl="5" w:tplc="0409001B" w:tentative="1">
+      <w:start w:val="1"/>
+      <w:numFmt w:val="lowerRoman"/>
+      <w:lvlText w:val="%6."/>
+      <w:lvlJc w:val="right"/>
+      <w:pPr>
+        <w:ind w:left="4320" w:hanging="180"/>
+      </w:pPr>
+    </w:lvl>
+    <w:lvl w:ilvl="6" w:tplc="0409000F" w:tentative="1">
+      <w:start w:val="1"/>
+      <w:numFmt w:val="decimal"/>
+      <w:lvlText w:val="%7."/>
+      <w:lvlJc w:val="left"/>
+      <w:pPr>
+        <w:ind w:left="5040" w:hanging="360"/>
+      </w:pPr>
+    </w:lvl>
+    <w:lvl w:ilvl="7" w:tplc="04090019" w:tentative="1">
+      <w:start w:val="1"/>
+      <w:numFmt w:val="lowerLetter"/>
+      <w:lvlText w:val="%8."/>
+      <w:lvlJc w:val="left"/>
+      <w:pPr>
+        <w:ind w:left="5760" w:hanging="360"/>
+      </w:pPr>
+    </w:lvl>
+    <w:lvl w:ilvl="8" w:tplc="0409001B" w:tentative="1">
+      <w:start w:val="1"/>
+      <w:numFmt w:val="lowerRoman"/>
+      <w:lvlText w:val="%9."/>
+      <w:lvlJc w:val="right"/>
+      <w:pPr>
+        <w:ind w:left="6480" w:hanging="180"/>
+      </w:pPr>
+    </w:lvl>
+  </w:abstractNum>
+  <w:abstractNum w:abstractNumId="11" w15:restartNumberingAfterBreak="0">
     <w:nsid w:val="5E92621E"/>
     <w:multiLevelType w:val="hybridMultilevel"/>
     <w:tmpl w:val="D7961F0E"/>
@@ -4618,7 +5335,7 @@
       </w:rPr>
     </w:lvl>
   </w:abstractNum>
-  <w:abstractNum w:abstractNumId="10" w15:restartNumberingAfterBreak="0">
+  <w:abstractNum w:abstractNumId="12" w15:restartNumberingAfterBreak="0">
     <w:nsid w:val="690F3FFB"/>
     <w:multiLevelType w:val="hybridMultilevel"/>
     <w:tmpl w:val="E8F22E34"/>
@@ -4707,7 +5424,7 @@
       </w:pPr>
     </w:lvl>
   </w:abstractNum>
-  <w:abstractNum w:abstractNumId="11" w15:restartNumberingAfterBreak="0">
+  <w:abstractNum w:abstractNumId="13" w15:restartNumberingAfterBreak="0">
     <w:nsid w:val="707750EF"/>
     <w:multiLevelType w:val="hybridMultilevel"/>
     <w:tmpl w:val="4DDA1CF4"/>
@@ -4820,7 +5537,7 @@
       </w:rPr>
     </w:lvl>
   </w:abstractNum>
-  <w:abstractNum w:abstractNumId="12" w15:restartNumberingAfterBreak="0">
+  <w:abstractNum w:abstractNumId="14" w15:restartNumberingAfterBreak="0">
     <w:nsid w:val="777A6589"/>
     <w:multiLevelType w:val="hybridMultilevel"/>
     <w:tmpl w:val="0D2EDF08"/>
@@ -4910,10 +5627,10 @@
     </w:lvl>
   </w:abstractNum>
   <w:num w:numId="1">
-    <w:abstractNumId w:val="9"/>
+    <w:abstractNumId w:val="11"/>
   </w:num>
   <w:num w:numId="2">
-    <w:abstractNumId w:val="6"/>
+    <w:abstractNumId w:val="7"/>
   </w:num>
   <w:num w:numId="3">
     <w:abstractNumId w:val="1"/>
@@ -4928,24 +5645,30 @@
     <w:abstractNumId w:val="3"/>
   </w:num>
   <w:num w:numId="7">
-    <w:abstractNumId w:val="7"/>
+    <w:abstractNumId w:val="8"/>
   </w:num>
   <w:num w:numId="8">
-    <w:abstractNumId w:val="8"/>
+    <w:abstractNumId w:val="9"/>
   </w:num>
   <w:num w:numId="9">
-    <w:abstractNumId w:val="5"/>
+    <w:abstractNumId w:val="6"/>
   </w:num>
   <w:num w:numId="10">
-    <w:abstractNumId w:val="12"/>
+    <w:abstractNumId w:val="14"/>
   </w:num>
   <w:num w:numId="11">
     <w:abstractNumId w:val="2"/>
   </w:num>
   <w:num w:numId="12">
-    <w:abstractNumId w:val="11"/>
+    <w:abstractNumId w:val="13"/>
   </w:num>
   <w:num w:numId="13">
+    <w:abstractNumId w:val="12"/>
+  </w:num>
+  <w:num w:numId="14">
+    <w:abstractNumId w:val="5"/>
+  </w:num>
+  <w:num w:numId="15">
     <w:abstractNumId w:val="10"/>
   </w:num>
 </w:numbering>
@@ -5465,6 +6188,7 @@
   <w:style w:type="character" w:default="1" w:styleId="DefaultParagraphFont">
     <w:name w:val="Default Paragraph Font"/>
     <w:uiPriority w:val="1"/>
+    <w:semiHidden/>
     <w:unhideWhenUsed/>
   </w:style>
   <w:style w:type="table" w:default="1" w:styleId="TableNormal">
@@ -6364,19 +7088,19 @@
     <w:pitch w:val="variable"/>
     <w:sig w:usb0="00000000" w:usb1="10000000" w:usb2="00000000" w:usb3="00000000" w:csb0="80000000" w:csb1="00000000"/>
   </w:font>
+  <w:font w:name="Corbel">
+    <w:panose1 w:val="020B0503020204020204"/>
+    <w:charset w:val="00"/>
+    <w:family w:val="swiss"/>
+    <w:pitch w:val="variable"/>
+    <w:sig w:usb0="A00002EF" w:usb1="4000A44B" w:usb2="00000000" w:usb3="00000000" w:csb0="0000019F" w:csb1="00000000"/>
+  </w:font>
   <w:font w:name="Mistral">
     <w:panose1 w:val="03090702030407020403"/>
     <w:charset w:val="00"/>
     <w:family w:val="script"/>
     <w:pitch w:val="variable"/>
     <w:sig w:usb0="00000287" w:usb1="00000000" w:usb2="00000000" w:usb3="00000000" w:csb0="0000009F" w:csb1="00000000"/>
-  </w:font>
-  <w:font w:name="Corbel">
-    <w:panose1 w:val="020B0503020204020204"/>
-    <w:charset w:val="00"/>
-    <w:family w:val="swiss"/>
-    <w:pitch w:val="variable"/>
-    <w:sig w:usb0="A00002EF" w:usb1="4000A44B" w:usb2="00000000" w:usb3="00000000" w:csb0="0000019F" w:csb1="00000000"/>
   </w:font>
   <w:font w:name="Trebuchet MS">
     <w:panose1 w:val="020B0603020202020204"/>
@@ -6404,7 +7128,7 @@
     <w:charset w:val="00"/>
     <w:family w:val="swiss"/>
     <w:pitch w:val="variable"/>
-    <w:sig w:usb0="E10002FF" w:usb1="4000ACFF" w:usb2="00000009" w:usb3="00000000" w:csb0="0000019F" w:csb1="00000000"/>
+    <w:sig w:usb0="E00002FF" w:usb1="4000ACFF" w:usb2="00000001" w:usb3="00000000" w:csb0="0000019F" w:csb1="00000000"/>
   </w:font>
   <w:font w:name="Mangal">
     <w:panose1 w:val="02040503050203030202"/>
@@ -6441,6 +7165,7 @@
     <w:rsid w:val="002D1A1B"/>
     <w:rsid w:val="00484B6A"/>
     <w:rsid w:val="00666A2E"/>
+    <w:rsid w:val="006D4A85"/>
     <w:rsid w:val="006F43CB"/>
     <w:rsid w:val="0080500B"/>
     <w:rsid w:val="008C78FD"/>
@@ -7468,7 +8193,7 @@
 </file>
 
 <file path=customXml/itemProps2.xml><?xml version="1.0" encoding="utf-8"?>
-<ds:datastoreItem xmlns:ds="http://schemas.openxmlformats.org/officeDocument/2006/customXml" ds:itemID="{5F552483-2110-4F9A-AF86-8EF94C5FC5B0}">
+<ds:datastoreItem xmlns:ds="http://schemas.openxmlformats.org/officeDocument/2006/customXml" ds:itemID="{CB3B8E48-98CF-492B-9521-B124D39CB076}">
   <ds:schemaRefs>
     <ds:schemaRef ds:uri="http://schemas.openxmlformats.org/officeDocument/2006/bibliography"/>
   </ds:schemaRefs>

</xml_diff>

<commit_message>
Updated the document based on review comments Updated the  R script to add the comments explaining each iteration
</commit_message>
<xml_diff>
--- a/assignments/assignment1-Feb10/Insights-to-Workplace-Injury-Data.docx
+++ b/assignments/assignment1-Feb10/Insights-to-Workplace-Injury-Data.docx
@@ -359,6 +359,8 @@
         </w:p>
       </w:sdtContent>
     </w:sdt>
+    <w:bookmarkStart w:id="0" w:name="_GoBack"/>
+    <w:bookmarkEnd w:id="0"/>
     <w:p>
       <w:pPr>
         <w:pStyle w:val="TOC1"/>
@@ -379,7 +381,7 @@
       <w:r>
         <w:fldChar w:fldCharType="separate"/>
       </w:r>
-      <w:hyperlink w:anchor="_Toc474440183" w:history="1">
+      <w:hyperlink w:anchor="_Toc474495833" w:history="1">
         <w:r>
           <w:rPr>
             <w:rStyle w:val="Hyperlink"/>
@@ -406,7 +408,7 @@
             <w:noProof/>
             <w:webHidden/>
           </w:rPr>
-          <w:instrText xml:space="preserve"> PAGEREF _Toc474440183 \h </w:instrText>
+          <w:instrText xml:space="preserve"> PAGEREF _Toc474495833 \h </w:instrText>
         </w:r>
         <w:r>
           <w:rPr>
@@ -448,7 +450,7 @@
           <w:lang w:bidi="hi-IN"/>
         </w:rPr>
       </w:pPr>
-      <w:hyperlink w:anchor="_Toc474440184" w:history="1">
+      <w:hyperlink w:anchor="_Toc474495834" w:history="1">
         <w:r>
           <w:rPr>
             <w:rStyle w:val="Hyperlink"/>
@@ -475,7 +477,7 @@
             <w:noProof/>
             <w:webHidden/>
           </w:rPr>
-          <w:instrText xml:space="preserve"> PAGEREF _Toc474440184 \h </w:instrText>
+          <w:instrText xml:space="preserve"> PAGEREF _Toc474495834 \h </w:instrText>
         </w:r>
         <w:r>
           <w:rPr>
@@ -517,7 +519,7 @@
           <w:lang w:bidi="hi-IN"/>
         </w:rPr>
       </w:pPr>
-      <w:hyperlink w:anchor="_Toc474440185" w:history="1">
+      <w:hyperlink w:anchor="_Toc474495835" w:history="1">
         <w:r>
           <w:rPr>
             <w:rStyle w:val="Hyperlink"/>
@@ -544,7 +546,7 @@
             <w:noProof/>
             <w:webHidden/>
           </w:rPr>
-          <w:instrText xml:space="preserve"> PAGEREF _Toc474440185 \h </w:instrText>
+          <w:instrText xml:space="preserve"> PAGEREF _Toc474495835 \h </w:instrText>
         </w:r>
         <w:r>
           <w:rPr>
@@ -586,7 +588,7 @@
           <w:lang w:bidi="hi-IN"/>
         </w:rPr>
       </w:pPr>
-      <w:hyperlink w:anchor="_Toc474440186" w:history="1">
+      <w:hyperlink w:anchor="_Toc474495836" w:history="1">
         <w:r>
           <w:rPr>
             <w:rStyle w:val="Hyperlink"/>
@@ -613,7 +615,7 @@
             <w:noProof/>
             <w:webHidden/>
           </w:rPr>
-          <w:instrText xml:space="preserve"> PAGEREF _Toc474440186 \h </w:instrText>
+          <w:instrText xml:space="preserve"> PAGEREF _Toc474495836 \h </w:instrText>
         </w:r>
         <w:r>
           <w:rPr>
@@ -653,7 +655,7 @@
           <w:lang w:bidi="hi-IN"/>
         </w:rPr>
       </w:pPr>
-      <w:hyperlink w:anchor="_Toc474440187" w:history="1">
+      <w:hyperlink w:anchor="_Toc474495837" w:history="1">
         <w:r>
           <w:rPr>
             <w:rStyle w:val="Hyperlink"/>
@@ -676,7 +678,7 @@
           <w:rPr>
             <w:webHidden/>
           </w:rPr>
-          <w:instrText xml:space="preserve"> PAGEREF _Toc474440187 \h </w:instrText>
+          <w:instrText xml:space="preserve"> PAGEREF _Toc474495837 \h </w:instrText>
         </w:r>
         <w:r>
           <w:rPr>
@@ -712,7 +714,7 @@
           <w:lang w:bidi="hi-IN"/>
         </w:rPr>
       </w:pPr>
-      <w:hyperlink w:anchor="_Toc474440188" w:history="1">
+      <w:hyperlink w:anchor="_Toc474495838" w:history="1">
         <w:r>
           <w:rPr>
             <w:rStyle w:val="Hyperlink"/>
@@ -735,7 +737,7 @@
           <w:rPr>
             <w:webHidden/>
           </w:rPr>
-          <w:instrText xml:space="preserve"> PAGEREF _Toc474440188 \h </w:instrText>
+          <w:instrText xml:space="preserve"> PAGEREF _Toc474495838 \h </w:instrText>
         </w:r>
         <w:r>
           <w:rPr>
@@ -771,7 +773,7 @@
           <w:lang w:bidi="hi-IN"/>
         </w:rPr>
       </w:pPr>
-      <w:hyperlink w:anchor="_Toc474440189" w:history="1">
+      <w:hyperlink w:anchor="_Toc474495839" w:history="1">
         <w:r>
           <w:rPr>
             <w:rStyle w:val="Hyperlink"/>
@@ -794,7 +796,7 @@
           <w:rPr>
             <w:webHidden/>
           </w:rPr>
-          <w:instrText xml:space="preserve"> PAGEREF _Toc474440189 \h </w:instrText>
+          <w:instrText xml:space="preserve"> PAGEREF _Toc474495839 \h </w:instrText>
         </w:r>
         <w:r>
           <w:rPr>
@@ -830,7 +832,7 @@
           <w:lang w:bidi="hi-IN"/>
         </w:rPr>
       </w:pPr>
-      <w:hyperlink w:anchor="_Toc474440190" w:history="1">
+      <w:hyperlink w:anchor="_Toc474495840" w:history="1">
         <w:r>
           <w:rPr>
             <w:rStyle w:val="Hyperlink"/>
@@ -853,7 +855,7 @@
           <w:rPr>
             <w:webHidden/>
           </w:rPr>
-          <w:instrText xml:space="preserve"> PAGEREF _Toc474440190 \h </w:instrText>
+          <w:instrText xml:space="preserve"> PAGEREF _Toc474495840 \h </w:instrText>
         </w:r>
         <w:r>
           <w:rPr>
@@ -870,7 +872,7 @@
           <w:rPr>
             <w:webHidden/>
           </w:rPr>
-          <w:t>6</w:t>
+          <w:t>7</w:t>
         </w:r>
         <w:r>
           <w:rPr>
@@ -889,7 +891,7 @@
           <w:lang w:bidi="hi-IN"/>
         </w:rPr>
       </w:pPr>
-      <w:hyperlink w:anchor="_Toc474440191" w:history="1">
+      <w:hyperlink w:anchor="_Toc474495841" w:history="1">
         <w:r>
           <w:rPr>
             <w:rStyle w:val="Hyperlink"/>
@@ -912,7 +914,7 @@
           <w:rPr>
             <w:webHidden/>
           </w:rPr>
-          <w:instrText xml:space="preserve"> PAGEREF _Toc474440191 \h </w:instrText>
+          <w:instrText xml:space="preserve"> PAGEREF _Toc474495841 \h </w:instrText>
         </w:r>
         <w:r>
           <w:rPr>
@@ -948,7 +950,7 @@
           <w:lang w:bidi="hi-IN"/>
         </w:rPr>
       </w:pPr>
-      <w:hyperlink w:anchor="_Toc474440192" w:history="1">
+      <w:hyperlink w:anchor="_Toc474495842" w:history="1">
         <w:r>
           <w:rPr>
             <w:rStyle w:val="Hyperlink"/>
@@ -971,7 +973,7 @@
           <w:rPr>
             <w:webHidden/>
           </w:rPr>
-          <w:instrText xml:space="preserve"> PAGEREF _Toc474440192 \h </w:instrText>
+          <w:instrText xml:space="preserve"> PAGEREF _Toc474495842 \h </w:instrText>
         </w:r>
         <w:r>
           <w:rPr>
@@ -988,7 +990,7 @@
           <w:rPr>
             <w:webHidden/>
           </w:rPr>
-          <w:t>7</w:t>
+          <w:t>8</w:t>
         </w:r>
         <w:r>
           <w:rPr>
@@ -1007,7 +1009,7 @@
           <w:lang w:bidi="hi-IN"/>
         </w:rPr>
       </w:pPr>
-      <w:hyperlink w:anchor="_Toc474440193" w:history="1">
+      <w:hyperlink w:anchor="_Toc474495843" w:history="1">
         <w:r>
           <w:rPr>
             <w:rStyle w:val="Hyperlink"/>
@@ -1030,7 +1032,7 @@
           <w:rPr>
             <w:webHidden/>
           </w:rPr>
-          <w:instrText xml:space="preserve"> PAGEREF _Toc474440193 \h </w:instrText>
+          <w:instrText xml:space="preserve"> PAGEREF _Toc474495843 \h </w:instrText>
         </w:r>
         <w:r>
           <w:rPr>
@@ -1068,7 +1070,7 @@
           <w:lang w:bidi="hi-IN"/>
         </w:rPr>
       </w:pPr>
-      <w:hyperlink w:anchor="_Toc474440194" w:history="1">
+      <w:hyperlink w:anchor="_Toc474495844" w:history="1">
         <w:r>
           <w:rPr>
             <w:rStyle w:val="Hyperlink"/>
@@ -1095,7 +1097,7 @@
             <w:noProof/>
             <w:webHidden/>
           </w:rPr>
-          <w:instrText xml:space="preserve"> PAGEREF _Toc474440194 \h </w:instrText>
+          <w:instrText xml:space="preserve"> PAGEREF _Toc474495844 \h </w:instrText>
         </w:r>
         <w:r>
           <w:rPr>
@@ -1115,7 +1117,7 @@
             <w:noProof/>
             <w:webHidden/>
           </w:rPr>
-          <w:t>8</w:t>
+          <w:t>9</w:t>
         </w:r>
         <w:r>
           <w:rPr>
@@ -1137,7 +1139,7 @@
           <w:lang w:bidi="hi-IN"/>
         </w:rPr>
       </w:pPr>
-      <w:hyperlink w:anchor="_Toc474440195" w:history="1">
+      <w:hyperlink w:anchor="_Toc474495845" w:history="1">
         <w:r>
           <w:rPr>
             <w:rStyle w:val="Hyperlink"/>
@@ -1164,7 +1166,7 @@
             <w:noProof/>
             <w:webHidden/>
           </w:rPr>
-          <w:instrText xml:space="preserve"> PAGEREF _Toc474440195 \h </w:instrText>
+          <w:instrText xml:space="preserve"> PAGEREF _Toc474495845 \h </w:instrText>
         </w:r>
         <w:r>
           <w:rPr>
@@ -1184,7 +1186,7 @@
             <w:noProof/>
             <w:webHidden/>
           </w:rPr>
-          <w:t>8</w:t>
+          <w:t>9</w:t>
         </w:r>
         <w:r>
           <w:rPr>
@@ -1213,7 +1215,7 @@
           <w:color w:val="0070C0"/>
         </w:rPr>
       </w:pPr>
-      <w:bookmarkStart w:id="0" w:name="_Toc474440183"/>
+      <w:bookmarkStart w:id="1" w:name="_Toc474495833"/>
       <w:r>
         <w:rPr>
           <w:color w:val="0070C0"/>
@@ -1221,7 +1223,7 @@
         <w:lastRenderedPageBreak/>
         <w:t>Objective</w:t>
       </w:r>
-      <w:bookmarkEnd w:id="0"/>
+      <w:bookmarkEnd w:id="1"/>
     </w:p>
     <w:p>
       <w:pPr>
@@ -1231,7 +1233,19 @@
         <w:t xml:space="preserve">The </w:t>
       </w:r>
       <w:r>
-        <w:t xml:space="preserve">objective of this report is to explain the team work done to apply data exploration learning technique. We have selected the data “Workplace Injury by types” provided by Singapore government. We would like </w:t>
+        <w:t xml:space="preserve">objective of this report is to </w:t>
+      </w:r>
+      <w:r>
+        <w:t xml:space="preserve">explain the </w:t>
+      </w:r>
+      <w:r>
+        <w:t>data exploration learning technique</w:t>
+      </w:r>
+      <w:r>
+        <w:t xml:space="preserve"> using Logistic Regression</w:t>
+      </w:r>
+      <w:r>
+        <w:t xml:space="preserve">. We have selected the data “Workplace Injury by types” provided by Singapore government. We would like </w:t>
       </w:r>
       <w:r>
         <w:t>to ident</w:t>
@@ -1705,21 +1719,21 @@
       <w:pPr>
         <w:spacing w:after="200"/>
       </w:pPr>
-      <w:bookmarkStart w:id="1" w:name="_Toc290225029"/>
+      <w:bookmarkStart w:id="2" w:name="_Toc290225029"/>
     </w:p>
     <w:p>
       <w:pPr>
         <w:pStyle w:val="Heading1"/>
       </w:pPr>
-      <w:bookmarkStart w:id="2" w:name="_Toc474440184"/>
-      <w:bookmarkEnd w:id="1"/>
+      <w:bookmarkStart w:id="3" w:name="_Toc474495834"/>
+      <w:bookmarkEnd w:id="2"/>
       <w:r>
         <w:t xml:space="preserve">Problem </w:t>
       </w:r>
       <w:r>
         <w:t>Statement</w:t>
       </w:r>
-      <w:bookmarkEnd w:id="2"/>
+      <w:bookmarkEnd w:id="3"/>
     </w:p>
     <w:p>
       <w:pPr>
@@ -1731,25 +1745,13 @@
         <w:rPr>
           <w:noProof/>
         </w:rPr>
-        <w:t>After</w:t>
+        <w:t>W</w:t>
       </w:r>
       <w:r>
         <w:rPr>
           <w:noProof/>
         </w:rPr>
-        <w:t xml:space="preserve"> loading the dataset</w:t>
-      </w:r>
-      <w:r>
-        <w:rPr>
-          <w:noProof/>
-        </w:rPr>
-        <w:t xml:space="preserve"> from csv</w:t>
-      </w:r>
-      <w:r>
-        <w:rPr>
-          <w:noProof/>
-        </w:rPr>
-        <w:t>, we found the following information about the data:</w:t>
+        <w:t>e found the following information about the data:</w:t>
       </w:r>
     </w:p>
     <w:p>
@@ -1950,7 +1952,31 @@
         <w:rPr>
           <w:noProof/>
         </w:rPr>
-        <w:t xml:space="preserve">the injury type </w:t>
+        <w:t xml:space="preserve">the </w:t>
+      </w:r>
+      <w:r>
+        <w:rPr>
+          <w:noProof/>
+        </w:rPr>
+        <w:t>number of Injuries (</w:t>
+      </w:r>
+      <w:r>
+        <w:rPr>
+          <w:noProof/>
+        </w:rPr>
+        <w:t>single vs multiple</w:t>
+      </w:r>
+      <w:r>
+        <w:rPr>
+          <w:noProof/>
+        </w:rPr>
+        <w:t>)</w:t>
+      </w:r>
+      <w:r>
+        <w:rPr>
+          <w:noProof/>
+        </w:rPr>
+        <w:t xml:space="preserve"> </w:t>
       </w:r>
       <w:r>
         <w:rPr>
@@ -2012,7 +2038,13 @@
         <w:rPr>
           <w:noProof/>
         </w:rPr>
-        <w:t>0: Represents 1 or 2 people involved in accident</w:t>
+        <w:t>0: Represents 1</w:t>
+      </w:r>
+      <w:r>
+        <w:rPr>
+          <w:noProof/>
+        </w:rPr>
+        <w:t xml:space="preserve"> people involved in accident</w:t>
       </w:r>
     </w:p>
     <w:p>
@@ -2030,7 +2062,13 @@
         <w:rPr>
           <w:noProof/>
         </w:rPr>
-        <w:t>1: Represents more than 2 people involved in accident</w:t>
+        <w:t>1: Represents more than 1</w:t>
+      </w:r>
+      <w:r>
+        <w:rPr>
+          <w:noProof/>
+        </w:rPr>
+        <w:t xml:space="preserve"> people involved in accident</w:t>
       </w:r>
     </w:p>
     <w:p>
@@ -2128,11 +2166,11 @@
               <w:pStyle w:val="Heading1"/>
               <w:outlineLvl w:val="0"/>
             </w:pPr>
-            <w:bookmarkStart w:id="3" w:name="_Toc474440185"/>
+            <w:bookmarkStart w:id="4" w:name="_Toc474495835"/>
             <w:r>
               <w:t>Exploratory Analysis</w:t>
             </w:r>
-            <w:bookmarkEnd w:id="3"/>
+            <w:bookmarkEnd w:id="4"/>
           </w:p>
           <w:p>
             <w:pPr>
@@ -2178,7 +2216,52 @@
               </w:numPr>
             </w:pPr>
             <w:r>
-              <w:t>Next we bar plotted the different factors variable against the “Number of Injury” as you can see some examples on the right and below.</w:t>
+              <w:t>We converted different factors under columns “</w:t>
+            </w:r>
+            <w:r>
+              <w:t>industry</w:t>
+            </w:r>
+            <w:r>
+              <w:t>”, “</w:t>
+            </w:r>
+            <w:r>
+              <w:t>incident_type</w:t>
+            </w:r>
+            <w:r>
+              <w:t>”, “</w:t>
+            </w:r>
+            <w:r>
+              <w:t>incident_agent</w:t>
+            </w:r>
+            <w:r>
+              <w:t>” to separate variables.</w:t>
+            </w:r>
+          </w:p>
+          <w:p>
+            <w:pPr>
+              <w:pStyle w:val="ListParagraph"/>
+              <w:numPr>
+                <w:ilvl w:val="0"/>
+                <w:numId w:val="9"/>
+              </w:numPr>
+            </w:pPr>
+            <w:r>
+              <w:t xml:space="preserve">Next we bar plotted the </w:t>
+            </w:r>
+            <w:r>
+              <w:t>all</w:t>
+            </w:r>
+            <w:r>
+              <w:t xml:space="preserve"> variable</w:t>
+            </w:r>
+            <w:r>
+              <w:t>s</w:t>
+            </w:r>
+            <w:r>
+              <w:t xml:space="preserve"> against the “Number of Injury”</w:t>
+            </w:r>
+            <w:r>
+              <w:t>. Some of them are shown in the images.</w:t>
             </w:r>
           </w:p>
           <w:p/>
@@ -2220,7 +2303,7 @@
                 <v:shape id="_x0000_i1025" type="#_x0000_t75" style="width:259.5pt;height:162.7pt" o:ole="">
                   <v:imagedata r:id="rId13" o:title=""/>
                 </v:shape>
-                <o:OLEObject Type="Embed" ProgID="PBrush" ShapeID="_x0000_i1025" DrawAspect="Content" ObjectID="_1548182031" r:id="rId14"/>
+                <o:OLEObject Type="Embed" ProgID="PBrush" ShapeID="_x0000_i1025" DrawAspect="Content" ObjectID="_1548237702" r:id="rId14"/>
               </w:object>
             </w:r>
           </w:p>
@@ -2251,13 +2334,16 @@
       </w:r>
       <w:r>
         <w:tab/>
-        <w:t xml:space="preserve">    Figure 1: Scatterplot of different </w:t>
-      </w:r>
-      <w:r>
-        <w:t>variables</w:t>
-      </w:r>
-      <w:r>
-        <w:t xml:space="preserve"> with injury_count</w:t>
+        <w:t xml:space="preserve">    Figure 1: </w:t>
+      </w:r>
+      <w:r>
+        <w:t>Number o</w:t>
+      </w:r>
+      <w:r>
+        <w:t>f Injuries</w:t>
+      </w:r>
+      <w:r>
+        <w:t xml:space="preserve"> vs Industrial Machine</w:t>
       </w:r>
     </w:p>
     <w:p>
@@ -2429,7 +2515,13 @@
         <w:pStyle w:val="NoSpacing"/>
       </w:pPr>
       <w:r>
-        <w:t>Figure (2) and (3) shares the example of variables which are not useful for preparing the model as they are either not present at all in case of Single and Multiple Injury or they are equally available in both kinds of injuries. Hence not considered appropriate in logistic regression.</w:t>
+        <w:t xml:space="preserve">Figure (2) and (3) shares the example of variables which are not useful for preparing the model as they are either not present at all in case of Single and Multiple Injury or they are equally available in both kinds of injuries. Hence </w:t>
+      </w:r>
+      <w:r>
+        <w:t xml:space="preserve">they are </w:t>
+      </w:r>
+      <w:r>
+        <w:t>not considered appropriate in logistic regression.</w:t>
       </w:r>
     </w:p>
     <w:p>
@@ -2442,50 +2534,24 @@
         <w:pStyle w:val="NoSpacing"/>
       </w:pPr>
       <w:r>
-        <w:t>To further confirm our understanding let’s run our first model which takes all the parameters:</w:t>
-      </w:r>
-    </w:p>
-    <w:p>
-      <w:pPr>
-        <w:pStyle w:val="NoSpacing"/>
-      </w:pPr>
-    </w:p>
-    <w:p>
-      <w:pPr>
-        <w:pStyle w:val="NoSpacing"/>
-      </w:pPr>
-    </w:p>
-    <w:p>
-      <w:pPr>
-        <w:pStyle w:val="NoSpacing"/>
-      </w:pPr>
-    </w:p>
-    <w:p>
-      <w:pPr>
-        <w:pStyle w:val="NoSpacing"/>
-      </w:pPr>
-    </w:p>
-    <w:p>
-      <w:pPr>
-        <w:pStyle w:val="NoSpacing"/>
-      </w:pPr>
-    </w:p>
-    <w:p>
-      <w:pPr>
-        <w:pStyle w:val="NoSpacing"/>
-      </w:pPr>
+        <w:t>To further confirm our understanding let’s run our first model</w:t>
+      </w:r>
+      <w:r>
+        <w:t xml:space="preserve"> which takes all the parameters</w:t>
+      </w:r>
     </w:p>
     <w:p>
       <w:pPr>
         <w:pStyle w:val="Heading1"/>
       </w:pPr>
-      <w:bookmarkStart w:id="4" w:name="_Toc474440186"/>
-      <w:r>
+      <w:bookmarkStart w:id="5" w:name="_Toc474495836"/>
+      <w:r>
+        <w:lastRenderedPageBreak/>
         <w:t>Determination of Key Factors</w:t>
       </w:r>
-      <w:bookmarkEnd w:id="4"/>
-    </w:p>
-    <w:bookmarkStart w:id="5" w:name="_Toc474440187" w:displacedByCustomXml="next"/>
+      <w:bookmarkEnd w:id="5"/>
+    </w:p>
+    <w:bookmarkStart w:id="6" w:name="_Toc474495837" w:displacedByCustomXml="next"/>
     <w:sdt>
       <w:sdtPr>
         <w:id w:val="1427615031"/>
@@ -2517,7 +2583,7 @@
         </w:p>
       </w:sdtContent>
     </w:sdt>
-    <w:bookmarkEnd w:id="5" w:displacedByCustomXml="prev"/>
+    <w:bookmarkEnd w:id="6" w:displacedByCustomXml="prev"/>
     <w:p>
       <w:pPr>
         <w:pStyle w:val="NoSpacing"/>
@@ -2530,19 +2596,135 @@
       <w:r>
         <w:t>In the first run, we considered the most of the variables in degree_of_injury, industry, incident_type, incident_agent</w:t>
       </w:r>
+      <w:r>
+        <w:t>.</w:t>
+      </w:r>
     </w:p>
     <w:p>
       <w:pPr>
         <w:pStyle w:val="NoSpacing"/>
       </w:pPr>
       <w:r>
-        <w:t>We ran the logit function on our data. Below is the summary of our logit run:</w:t>
+        <w:t>The sample code written in “R” is as shown below:</w:t>
       </w:r>
     </w:p>
     <w:p>
       <w:pPr>
         <w:pStyle w:val="NoSpacing"/>
       </w:pPr>
+    </w:p>
+    <w:p>
+      <w:pPr>
+        <w:pStyle w:val="NoSpacing"/>
+        <w:jc w:val="center"/>
+      </w:pPr>
+      <w:r>
+        <w:rPr>
+          <w:noProof/>
+          <w:lang w:bidi="hi-IN"/>
+        </w:rPr>
+        <w:drawing>
+          <wp:inline distT="0" distB="0" distL="0" distR="0">
+            <wp:extent cx="4447309" cy="906272"/>
+            <wp:effectExtent l="0" t="0" r="0" b="8255"/>
+            <wp:docPr id="9" name="Picture 9"/>
+            <wp:cNvGraphicFramePr>
+              <a:graphicFrameLocks xmlns:a="http://schemas.openxmlformats.org/drawingml/2006/main" noChangeAspect="1"/>
+            </wp:cNvGraphicFramePr>
+            <a:graphic xmlns:a="http://schemas.openxmlformats.org/drawingml/2006/main">
+              <a:graphicData uri="http://schemas.openxmlformats.org/drawingml/2006/picture">
+                <pic:pic xmlns:pic="http://schemas.openxmlformats.org/drawingml/2006/picture">
+                  <pic:nvPicPr>
+                    <pic:cNvPr id="0" name="Picture 2"/>
+                    <pic:cNvPicPr>
+                      <a:picLocks noChangeAspect="1" noChangeArrowheads="1"/>
+                    </pic:cNvPicPr>
+                  </pic:nvPicPr>
+                  <pic:blipFill>
+                    <a:blip r:embed="rId17">
+                      <a:extLst>
+                        <a:ext uri="{28A0092B-C50C-407E-A947-70E740481C1C}">
+                          <a14:useLocalDpi xmlns:a14="http://schemas.microsoft.com/office/drawing/2010/main" val="0"/>
+                        </a:ext>
+                      </a:extLst>
+                    </a:blip>
+                    <a:srcRect/>
+                    <a:stretch>
+                      <a:fillRect/>
+                    </a:stretch>
+                  </pic:blipFill>
+                  <pic:spPr bwMode="auto">
+                    <a:xfrm>
+                      <a:off x="0" y="0"/>
+                      <a:ext cx="4475284" cy="911973"/>
+                    </a:xfrm>
+                    <a:prstGeom prst="rect">
+                      <a:avLst/>
+                    </a:prstGeom>
+                    <a:noFill/>
+                    <a:ln>
+                      <a:noFill/>
+                    </a:ln>
+                  </pic:spPr>
+                </pic:pic>
+              </a:graphicData>
+            </a:graphic>
+          </wp:inline>
+        </w:drawing>
+      </w:r>
+    </w:p>
+    <w:p>
+      <w:pPr>
+        <w:pStyle w:val="NoSpacing"/>
+      </w:pPr>
+    </w:p>
+    <w:p>
+      <w:pPr>
+        <w:pStyle w:val="NoSpacing"/>
+      </w:pPr>
+      <w:r>
+        <w:t xml:space="preserve">**please note </w:t>
+      </w:r>
+      <w:r>
+        <w:rPr>
+          <w:b/>
+          <w:bCs/>
+          <w:i/>
+          <w:iCs/>
+        </w:rPr>
+        <w:t>injury_count ~ .</w:t>
+      </w:r>
+      <w:r>
+        <w:t xml:space="preserve"> above :- “.” Represents all other variables in dat</w:t>
+      </w:r>
+      <w:r>
+        <w:t>atable</w:t>
+      </w:r>
+    </w:p>
+    <w:p>
+      <w:pPr>
+        <w:pStyle w:val="NoSpacing"/>
+      </w:pPr>
+    </w:p>
+    <w:p>
+      <w:pPr>
+        <w:pStyle w:val="NoSpacing"/>
+      </w:pPr>
+      <w:r>
+        <w:t xml:space="preserve">Below is the </w:t>
+      </w:r>
+      <w:r>
+        <w:t>output</w:t>
+      </w:r>
+      <w:r>
+        <w:t xml:space="preserve"> of our </w:t>
+      </w:r>
+      <w:r>
+        <w:t xml:space="preserve">model </w:t>
+      </w:r>
+      <w:r>
+        <w:t>run:</w:t>
+      </w:r>
     </w:p>
     <w:p>
       <w:pPr>
@@ -2577,7 +2759,7 @@
                     </pic:cNvPicPr>
                   </pic:nvPicPr>
                   <pic:blipFill>
-                    <a:blip r:embed="rId17" cstate="print">
+                    <a:blip r:embed="rId18" cstate="print">
                       <a:extLst>
                         <a:ext uri="{28A0092B-C50C-407E-A947-70E740481C1C}">
                           <a14:useLocalDpi xmlns:a14="http://schemas.microsoft.com/office/drawing/2010/main" val="0"/>
@@ -2629,7 +2811,7 @@
         <w:pStyle w:val="NoSpacing"/>
       </w:pPr>
     </w:p>
-    <w:bookmarkStart w:id="6" w:name="_Toc474440188" w:displacedByCustomXml="next"/>
+    <w:bookmarkStart w:id="7" w:name="_Toc474495838" w:displacedByCustomXml="next"/>
     <w:sdt>
       <w:sdtPr>
         <w:id w:val="1454450784"/>
@@ -2658,7 +2840,7 @@
         </w:p>
       </w:sdtContent>
     </w:sdt>
-    <w:bookmarkEnd w:id="6" w:displacedByCustomXml="prev"/>
+    <w:bookmarkEnd w:id="7" w:displacedByCustomXml="prev"/>
     <w:p>
       <w:pPr>
         <w:pStyle w:val="NoSpacing"/>
@@ -2668,7 +2850,16 @@
         </w:numPr>
       </w:pPr>
       <w:r>
-        <w:t xml:space="preserve">Fatal injury type has been filtered in ‘R’ output as it has </w:t>
+        <w:t>“</w:t>
+      </w:r>
+      <w:r>
+        <w:t>Fatal</w:t>
+      </w:r>
+      <w:r>
+        <w:t>”</w:t>
+      </w:r>
+      <w:r>
+        <w:t xml:space="preserve"> injury type has been filtered in ‘R’ output as it has </w:t>
       </w:r>
       <w:r>
         <w:t xml:space="preserve">very </w:t>
@@ -2686,7 +2877,16 @@
         </w:numPr>
       </w:pPr>
       <w:r>
-        <w:t>There are multiple other factors such as industryMining &amp; quarrying</w:t>
+        <w:t xml:space="preserve">There are multiple other factors such as </w:t>
+      </w:r>
+      <w:r>
+        <w:t>“</w:t>
+      </w:r>
+      <w:r>
+        <w:t>industryMining &amp; quarrying</w:t>
+      </w:r>
+      <w:r>
+        <w:t>”</w:t>
       </w:r>
       <w:r>
         <w:t xml:space="preserve">, </w:t>
@@ -2733,7 +2933,13 @@
         <w:pStyle w:val="NoSpacing"/>
       </w:pPr>
       <w:r>
-        <w:t>Now After removing the factors with low significance let’s observe the output as generated by R</w:t>
+        <w:t xml:space="preserve">Now After removing the factors with low significance let’s </w:t>
+      </w:r>
+      <w:r>
+        <w:t>re-run the model.</w:t>
+      </w:r>
+      <w:r>
+        <w:t xml:space="preserve"> </w:t>
       </w:r>
     </w:p>
     <w:p>
@@ -2756,32 +2962,7 @@
         <w:pStyle w:val="NoSpacing"/>
       </w:pPr>
     </w:p>
-    <w:p>
-      <w:pPr>
-        <w:pStyle w:val="NoSpacing"/>
-      </w:pPr>
-    </w:p>
-    <w:p>
-      <w:pPr>
-        <w:pStyle w:val="NoSpacing"/>
-      </w:pPr>
-    </w:p>
-    <w:p>
-      <w:pPr>
-        <w:pStyle w:val="NoSpacing"/>
-      </w:pPr>
-    </w:p>
-    <w:p>
-      <w:pPr>
-        <w:pStyle w:val="NoSpacing"/>
-      </w:pPr>
-    </w:p>
-    <w:p>
-      <w:pPr>
-        <w:pStyle w:val="NoSpacing"/>
-      </w:pPr>
-    </w:p>
-    <w:bookmarkStart w:id="7" w:name="_Toc474440189" w:displacedByCustomXml="next"/>
+    <w:bookmarkStart w:id="8" w:name="_Toc474495839" w:displacedByCustomXml="next"/>
     <w:sdt>
       <w:sdtPr>
         <w:id w:val="1879900782"/>
@@ -2805,7 +2986,7 @@
         </w:p>
       </w:sdtContent>
     </w:sdt>
-    <w:bookmarkEnd w:id="7" w:displacedByCustomXml="prev"/>
+    <w:bookmarkEnd w:id="8" w:displacedByCustomXml="prev"/>
     <w:p>
       <w:pPr>
         <w:pStyle w:val="NoSpacing"/>
@@ -2816,7 +2997,96 @@
         <w:pStyle w:val="NoSpacing"/>
       </w:pPr>
       <w:r>
-        <w:t>Below Variables were taken in to consideration:</w:t>
+        <w:t>Below Variables were taken in to consideration</w:t>
+      </w:r>
+      <w:r>
+        <w:t xml:space="preserve"> in our second iteration.</w:t>
+      </w:r>
+      <w:r>
+        <w:t xml:space="preserve"> We converted all the factors under columns to </w:t>
+      </w:r>
+      <w:r>
+        <w:t xml:space="preserve">separate predictor </w:t>
+      </w:r>
+      <w:r>
+        <w:t>variables as shown in the sample Code:</w:t>
+      </w:r>
+    </w:p>
+    <w:p>
+      <w:pPr>
+        <w:pStyle w:val="NoSpacing"/>
+      </w:pPr>
+    </w:p>
+    <w:p>
+      <w:pPr>
+        <w:pStyle w:val="NoSpacing"/>
+      </w:pPr>
+      <w:r>
+        <w:rPr>
+          <w:noProof/>
+          <w:lang w:bidi="hi-IN"/>
+        </w:rPr>
+        <w:drawing>
+          <wp:inline distT="0" distB="0" distL="0" distR="0">
+            <wp:extent cx="6400800" cy="2814320"/>
+            <wp:effectExtent l="0" t="0" r="0" b="5080"/>
+            <wp:docPr id="11" name="Picture 11"/>
+            <wp:cNvGraphicFramePr>
+              <a:graphicFrameLocks xmlns:a="http://schemas.openxmlformats.org/drawingml/2006/main" noChangeAspect="1"/>
+            </wp:cNvGraphicFramePr>
+            <a:graphic xmlns:a="http://schemas.openxmlformats.org/drawingml/2006/main">
+              <a:graphicData uri="http://schemas.openxmlformats.org/drawingml/2006/picture">
+                <pic:pic xmlns:pic="http://schemas.openxmlformats.org/drawingml/2006/picture">
+                  <pic:nvPicPr>
+                    <pic:cNvPr id="0" name="Picture 3"/>
+                    <pic:cNvPicPr>
+                      <a:picLocks noChangeAspect="1" noChangeArrowheads="1"/>
+                    </pic:cNvPicPr>
+                  </pic:nvPicPr>
+                  <pic:blipFill>
+                    <a:blip r:embed="rId19">
+                      <a:extLst>
+                        <a:ext uri="{28A0092B-C50C-407E-A947-70E740481C1C}">
+                          <a14:useLocalDpi xmlns:a14="http://schemas.microsoft.com/office/drawing/2010/main" val="0"/>
+                        </a:ext>
+                      </a:extLst>
+                    </a:blip>
+                    <a:srcRect/>
+                    <a:stretch>
+                      <a:fillRect/>
+                    </a:stretch>
+                  </pic:blipFill>
+                  <pic:spPr bwMode="auto">
+                    <a:xfrm>
+                      <a:off x="0" y="0"/>
+                      <a:ext cx="6400800" cy="2814320"/>
+                    </a:xfrm>
+                    <a:prstGeom prst="rect">
+                      <a:avLst/>
+                    </a:prstGeom>
+                    <a:noFill/>
+                    <a:ln>
+                      <a:noFill/>
+                    </a:ln>
+                  </pic:spPr>
+                </pic:pic>
+              </a:graphicData>
+            </a:graphic>
+          </wp:inline>
+        </w:drawing>
+      </w:r>
+    </w:p>
+    <w:p>
+      <w:pPr>
+        <w:pStyle w:val="NoSpacing"/>
+      </w:pPr>
+    </w:p>
+    <w:p>
+      <w:pPr>
+        <w:pStyle w:val="NoSpacing"/>
+      </w:pPr>
+      <w:r>
+        <w:t>Here is the output of our model run:</w:t>
       </w:r>
     </w:p>
     <w:p>
@@ -2852,7 +3122,7 @@
                     </pic:cNvPicPr>
                   </pic:nvPicPr>
                   <pic:blipFill>
-                    <a:blip r:embed="rId18">
+                    <a:blip r:embed="rId20">
                       <a:extLst>
                         <a:ext uri="{28A0092B-C50C-407E-A947-70E740481C1C}">
                           <a14:useLocalDpi xmlns:a14="http://schemas.microsoft.com/office/drawing/2010/main" val="0"/>
@@ -2890,6 +3160,7 @@
         <w:ind w:left="2160" w:firstLine="720"/>
       </w:pPr>
       <w:r>
+        <w:lastRenderedPageBreak/>
         <w:t xml:space="preserve">                        Figure </w:t>
       </w:r>
       <w:r>
@@ -2912,7 +3183,7 @@
         <w:pStyle w:val="NoSpacing"/>
       </w:pPr>
     </w:p>
-    <w:bookmarkStart w:id="8" w:name="_Toc474440190" w:displacedByCustomXml="next"/>
+    <w:bookmarkStart w:id="9" w:name="_Toc474495840" w:displacedByCustomXml="next"/>
     <w:sdt>
       <w:sdtPr>
         <w:id w:val="1580413542"/>
@@ -2941,7 +3212,7 @@
         </w:p>
       </w:sdtContent>
     </w:sdt>
-    <w:bookmarkEnd w:id="8" w:displacedByCustomXml="prev"/>
+    <w:bookmarkEnd w:id="9" w:displacedByCustomXml="prev"/>
     <w:p>
       <w:pPr>
         <w:pStyle w:val="NoSpacing"/>
@@ -2951,7 +3222,13 @@
         </w:numPr>
       </w:pPr>
       <w:r>
-        <w:t>Based on the P Value we still have some parameters which have low significance and could be dropped from our model.</w:t>
+        <w:t xml:space="preserve">Based on the P Value we still have some parameters which have low significance and could be dropped </w:t>
+      </w:r>
+      <w:r>
+        <w:t xml:space="preserve">further </w:t>
+      </w:r>
+      <w:r>
+        <w:t>from our model.</w:t>
       </w:r>
     </w:p>
     <w:p>
@@ -2959,107 +3236,7 @@
         <w:pStyle w:val="NoSpacing"/>
       </w:pPr>
     </w:p>
-    <w:p>
-      <w:pPr>
-        <w:pStyle w:val="NoSpacing"/>
-      </w:pPr>
-    </w:p>
-    <w:p>
-      <w:pPr>
-        <w:pStyle w:val="NoSpacing"/>
-      </w:pPr>
-    </w:p>
-    <w:p>
-      <w:pPr>
-        <w:pStyle w:val="NoSpacing"/>
-      </w:pPr>
-    </w:p>
-    <w:p>
-      <w:pPr>
-        <w:pStyle w:val="NoSpacing"/>
-      </w:pPr>
-    </w:p>
-    <w:p>
-      <w:pPr>
-        <w:pStyle w:val="NoSpacing"/>
-      </w:pPr>
-    </w:p>
-    <w:p>
-      <w:pPr>
-        <w:pStyle w:val="NoSpacing"/>
-      </w:pPr>
-    </w:p>
-    <w:p>
-      <w:pPr>
-        <w:pStyle w:val="NoSpacing"/>
-      </w:pPr>
-    </w:p>
-    <w:p>
-      <w:pPr>
-        <w:pStyle w:val="NoSpacing"/>
-      </w:pPr>
-    </w:p>
-    <w:p>
-      <w:pPr>
-        <w:pStyle w:val="NoSpacing"/>
-      </w:pPr>
-    </w:p>
-    <w:p>
-      <w:pPr>
-        <w:pStyle w:val="NoSpacing"/>
-      </w:pPr>
-    </w:p>
-    <w:p>
-      <w:pPr>
-        <w:pStyle w:val="NoSpacing"/>
-      </w:pPr>
-    </w:p>
-    <w:p>
-      <w:pPr>
-        <w:pStyle w:val="NoSpacing"/>
-      </w:pPr>
-    </w:p>
-    <w:p>
-      <w:pPr>
-        <w:pStyle w:val="NoSpacing"/>
-      </w:pPr>
-    </w:p>
-    <w:p>
-      <w:pPr>
-        <w:pStyle w:val="NoSpacing"/>
-      </w:pPr>
-    </w:p>
-    <w:p>
-      <w:pPr>
-        <w:pStyle w:val="NoSpacing"/>
-      </w:pPr>
-    </w:p>
-    <w:p>
-      <w:pPr>
-        <w:pStyle w:val="NoSpacing"/>
-      </w:pPr>
-    </w:p>
-    <w:p>
-      <w:pPr>
-        <w:pStyle w:val="NoSpacing"/>
-      </w:pPr>
-    </w:p>
-    <w:p>
-      <w:pPr>
-        <w:pStyle w:val="NoSpacing"/>
-      </w:pPr>
-    </w:p>
-    <w:p>
-      <w:pPr>
-        <w:pStyle w:val="NoSpacing"/>
-      </w:pPr>
-    </w:p>
-    <w:p>
-      <w:pPr>
-        <w:pStyle w:val="NoSpacing"/>
-      </w:pPr>
-    </w:p>
-    <w:bookmarkStart w:id="9" w:name="_Toc474440191" w:displacedByCustomXml="next"/>
+    <w:bookmarkStart w:id="10" w:name="_Toc474495841" w:displacedByCustomXml="next"/>
     <w:sdt>
       <w:sdtPr>
         <w:id w:val="-1339609056"/>
@@ -3086,7 +3263,7 @@
         </w:p>
       </w:sdtContent>
     </w:sdt>
-    <w:bookmarkEnd w:id="9" w:displacedByCustomXml="prev"/>
+    <w:bookmarkEnd w:id="10" w:displacedByCustomXml="prev"/>
     <w:p>
       <w:pPr>
         <w:pStyle w:val="NoSpacing"/>
@@ -3098,6 +3275,84 @@
       </w:pPr>
       <w:r>
         <w:t>Below Variables were taken in to consideration:</w:t>
+      </w:r>
+    </w:p>
+    <w:p>
+      <w:pPr>
+        <w:pStyle w:val="NoSpacing"/>
+      </w:pPr>
+    </w:p>
+    <w:p>
+      <w:pPr>
+        <w:pStyle w:val="NoSpacing"/>
+        <w:jc w:val="center"/>
+      </w:pPr>
+      <w:r>
+        <w:rPr>
+          <w:noProof/>
+          <w:lang w:bidi="hi-IN"/>
+        </w:rPr>
+        <w:drawing>
+          <wp:inline distT="0" distB="0" distL="0" distR="0">
+            <wp:extent cx="4865108" cy="1335974"/>
+            <wp:effectExtent l="0" t="0" r="0" b="0"/>
+            <wp:docPr id="12" name="Picture 12"/>
+            <wp:cNvGraphicFramePr>
+              <a:graphicFrameLocks xmlns:a="http://schemas.openxmlformats.org/drawingml/2006/main" noChangeAspect="1"/>
+            </wp:cNvGraphicFramePr>
+            <a:graphic xmlns:a="http://schemas.openxmlformats.org/drawingml/2006/main">
+              <a:graphicData uri="http://schemas.openxmlformats.org/drawingml/2006/picture">
+                <pic:pic xmlns:pic="http://schemas.openxmlformats.org/drawingml/2006/picture">
+                  <pic:nvPicPr>
+                    <pic:cNvPr id="0" name="Picture 4"/>
+                    <pic:cNvPicPr>
+                      <a:picLocks noChangeAspect="1" noChangeArrowheads="1"/>
+                    </pic:cNvPicPr>
+                  </pic:nvPicPr>
+                  <pic:blipFill>
+                    <a:blip r:embed="rId21">
+                      <a:extLst>
+                        <a:ext uri="{28A0092B-C50C-407E-A947-70E740481C1C}">
+                          <a14:useLocalDpi xmlns:a14="http://schemas.microsoft.com/office/drawing/2010/main" val="0"/>
+                        </a:ext>
+                      </a:extLst>
+                    </a:blip>
+                    <a:srcRect/>
+                    <a:stretch>
+                      <a:fillRect/>
+                    </a:stretch>
+                  </pic:blipFill>
+                  <pic:spPr bwMode="auto">
+                    <a:xfrm>
+                      <a:off x="0" y="0"/>
+                      <a:ext cx="4910283" cy="1348379"/>
+                    </a:xfrm>
+                    <a:prstGeom prst="rect">
+                      <a:avLst/>
+                    </a:prstGeom>
+                    <a:noFill/>
+                    <a:ln>
+                      <a:noFill/>
+                    </a:ln>
+                  </pic:spPr>
+                </pic:pic>
+              </a:graphicData>
+            </a:graphic>
+          </wp:inline>
+        </w:drawing>
+      </w:r>
+    </w:p>
+    <w:p>
+      <w:pPr>
+        <w:pStyle w:val="NoSpacing"/>
+      </w:pPr>
+    </w:p>
+    <w:p>
+      <w:pPr>
+        <w:pStyle w:val="NoSpacing"/>
+      </w:pPr>
+      <w:r>
+        <w:t>Below is the output of our model in third iteration:</w:t>
       </w:r>
     </w:p>
     <w:p>
@@ -3133,7 +3388,7 @@
                     </pic:cNvPicPr>
                   </pic:nvPicPr>
                   <pic:blipFill>
-                    <a:blip r:embed="rId19">
+                    <a:blip r:embed="rId22">
                       <a:extLst>
                         <a:ext uri="{28A0092B-C50C-407E-A947-70E740481C1C}">
                           <a14:useLocalDpi xmlns:a14="http://schemas.microsoft.com/office/drawing/2010/main" val="0"/>
@@ -3188,7 +3443,52 @@
         <w:pStyle w:val="NoSpacing"/>
       </w:pPr>
     </w:p>
-    <w:bookmarkStart w:id="10" w:name="_Toc474440192" w:displacedByCustomXml="next"/>
+    <w:p>
+      <w:pPr>
+        <w:pStyle w:val="NoSpacing"/>
+      </w:pPr>
+    </w:p>
+    <w:p>
+      <w:pPr>
+        <w:pStyle w:val="NoSpacing"/>
+      </w:pPr>
+    </w:p>
+    <w:p>
+      <w:pPr>
+        <w:pStyle w:val="NoSpacing"/>
+      </w:pPr>
+    </w:p>
+    <w:p>
+      <w:pPr>
+        <w:pStyle w:val="NoSpacing"/>
+      </w:pPr>
+    </w:p>
+    <w:p>
+      <w:pPr>
+        <w:pStyle w:val="NoSpacing"/>
+      </w:pPr>
+    </w:p>
+    <w:p>
+      <w:pPr>
+        <w:pStyle w:val="NoSpacing"/>
+      </w:pPr>
+    </w:p>
+    <w:p>
+      <w:pPr>
+        <w:pStyle w:val="NoSpacing"/>
+      </w:pPr>
+    </w:p>
+    <w:p>
+      <w:pPr>
+        <w:pStyle w:val="NoSpacing"/>
+      </w:pPr>
+    </w:p>
+    <w:p>
+      <w:pPr>
+        <w:pStyle w:val="NoSpacing"/>
+      </w:pPr>
+    </w:p>
+    <w:bookmarkStart w:id="11" w:name="_Toc474495842" w:displacedByCustomXml="next"/>
     <w:sdt>
       <w:sdtPr>
         <w:id w:val="-1336148517"/>
@@ -3217,7 +3517,7 @@
         </w:p>
       </w:sdtContent>
     </w:sdt>
-    <w:bookmarkEnd w:id="10" w:displacedByCustomXml="prev"/>
+    <w:bookmarkEnd w:id="11" w:displacedByCustomXml="prev"/>
     <w:p>
       <w:pPr>
         <w:pStyle w:val="NoSpacing"/>
@@ -3245,10 +3545,10 @@
           <w:lang w:bidi="hi-IN"/>
         </w:rPr>
         <w:drawing>
-          <wp:inline distT="0" distB="0" distL="0" distR="0" wp14:anchorId="325D4BFB" wp14:editId="4038A70A">
-            <wp:extent cx="3336966" cy="3089120"/>
-            <wp:effectExtent l="0" t="0" r="0" b="0"/>
-            <wp:docPr id="4" name="Picture 4"/>
+          <wp:inline distT="0" distB="0" distL="0" distR="0">
+            <wp:extent cx="3639787" cy="3369451"/>
+            <wp:effectExtent l="0" t="0" r="0" b="2540"/>
+            <wp:docPr id="13" name="Picture 13"/>
             <wp:cNvGraphicFramePr>
               <a:graphicFrameLocks xmlns:a="http://schemas.openxmlformats.org/drawingml/2006/main" noChangeAspect="1"/>
             </wp:cNvGraphicFramePr>
@@ -3256,13 +3556,13 @@
               <a:graphicData uri="http://schemas.openxmlformats.org/drawingml/2006/picture">
                 <pic:pic xmlns:pic="http://schemas.openxmlformats.org/drawingml/2006/picture">
                   <pic:nvPicPr>
-                    <pic:cNvPr id="0" name="Picture 2"/>
+                    <pic:cNvPr id="0" name="Picture 5"/>
                     <pic:cNvPicPr>
                       <a:picLocks noChangeAspect="1" noChangeArrowheads="1"/>
                     </pic:cNvPicPr>
                   </pic:nvPicPr>
                   <pic:blipFill>
-                    <a:blip r:embed="rId20" cstate="print">
+                    <a:blip r:embed="rId23">
                       <a:extLst>
                         <a:ext uri="{28A0092B-C50C-407E-A947-70E740481C1C}">
                           <a14:useLocalDpi xmlns:a14="http://schemas.microsoft.com/office/drawing/2010/main" val="0"/>
@@ -3277,7 +3577,7 @@
                   <pic:spPr bwMode="auto">
                     <a:xfrm>
                       <a:off x="0" y="0"/>
-                      <a:ext cx="3342938" cy="3094649"/>
+                      <a:ext cx="3663682" cy="3391571"/>
                     </a:xfrm>
                     <a:prstGeom prst="rect">
                       <a:avLst/>
@@ -3307,26 +3607,27 @@
     <w:p>
       <w:pPr>
         <w:pStyle w:val="NoSpacing"/>
-        <w:numPr>
-          <w:ilvl w:val="0"/>
-          <w:numId w:val="13"/>
-        </w:numPr>
-      </w:pPr>
-      <w:r>
-        <w:lastRenderedPageBreak/>
-        <w:t>We can ignore the injury_count value as they are really not predictor value</w:t>
-      </w:r>
+        <w:ind w:left="720"/>
+      </w:pPr>
     </w:p>
     <w:p>
       <w:pPr>
         <w:pStyle w:val="NoSpacing"/>
-        <w:numPr>
-          <w:ilvl w:val="0"/>
-          <w:numId w:val="13"/>
-        </w:numPr>
-      </w:pPr>
-      <w:r>
-        <w:t>Degree_of_injury1 and degree_of_injury2 shows negative relationship but from the data we know they are mutually exclusive</w:t>
+      </w:pPr>
+      <w:r>
+        <w:t>We can observe in the matrix that d</w:t>
+      </w:r>
+      <w:r>
+        <w:t xml:space="preserve">gree_of_injury1 and </w:t>
+      </w:r>
+      <w:r>
+        <w:t>degree_of_injury2 shows inverse</w:t>
+      </w:r>
+      <w:r>
+        <w:t xml:space="preserve"> relationship</w:t>
+      </w:r>
+      <w:r>
+        <w:t>. So we tried the different run by dropping one of them. The results were not affected by this.</w:t>
       </w:r>
     </w:p>
     <w:p>
@@ -3339,26 +3640,10 @@
         <w:pStyle w:val="NoSpacing"/>
       </w:pPr>
       <w:r>
-        <w:t>Hence we didn’t drop any predictor variable and ran the model.</w:t>
-      </w:r>
-    </w:p>
-    <w:p>
-      <w:pPr>
-        <w:pStyle w:val="NoSpacing"/>
-      </w:pPr>
-    </w:p>
-    <w:p>
-      <w:pPr>
-        <w:pStyle w:val="NoSpacing"/>
-      </w:pPr>
-      <w:r>
-        <w:t xml:space="preserve">We </w:t>
-      </w:r>
-      <w:r>
-        <w:t xml:space="preserve">randomly </w:t>
-      </w:r>
-      <w:r>
-        <w:t xml:space="preserve">divided the data in to </w:t>
+        <w:t>Finally, w</w:t>
+      </w:r>
+      <w:r>
+        <w:t xml:space="preserve">e randomly divided the data in to </w:t>
       </w:r>
       <w:r>
         <w:rPr>
@@ -3395,20 +3680,28 @@
         <w:t xml:space="preserve"> </w:t>
       </w:r>
       <w:r>
-        <w:t>ran our model. Below shows the Confusion Matrix for both.</w:t>
+        <w:t xml:space="preserve">ran our model. </w:t>
       </w:r>
     </w:p>
     <w:p>
       <w:pPr>
         <w:pStyle w:val="NoSpacing"/>
       </w:pPr>
+      <w:r>
+        <w:t>Below shows the Confusion Matrix for both.</w:t>
+      </w:r>
     </w:p>
     <w:p>
       <w:pPr>
         <w:pStyle w:val="NoSpacing"/>
       </w:pPr>
     </w:p>
-    <w:bookmarkStart w:id="11" w:name="_Toc474440193" w:displacedByCustomXml="next"/>
+    <w:p>
+      <w:pPr>
+        <w:pStyle w:val="NoSpacing"/>
+      </w:pPr>
+    </w:p>
+    <w:bookmarkStart w:id="12" w:name="_Toc474495843" w:displacedByCustomXml="next"/>
     <w:sdt>
       <w:sdtPr>
         <w:id w:val="2147461836"/>
@@ -3437,7 +3730,7 @@
         </w:p>
       </w:sdtContent>
     </w:sdt>
-    <w:bookmarkEnd w:id="11" w:displacedByCustomXml="prev"/>
+    <w:bookmarkEnd w:id="12" w:displacedByCustomXml="prev"/>
     <w:p>
       <w:pPr>
         <w:pStyle w:val="NoSpacing"/>
@@ -3859,11 +4152,21 @@
       <w:pPr>
         <w:pStyle w:val="Heading1"/>
       </w:pPr>
-      <w:bookmarkStart w:id="12" w:name="_Toc474440194"/>
+    </w:p>
+    <w:p>
+      <w:pPr>
+        <w:pStyle w:val="Heading1"/>
+      </w:pPr>
+    </w:p>
+    <w:p>
+      <w:pPr>
+        <w:pStyle w:val="Heading1"/>
+      </w:pPr>
+      <w:bookmarkStart w:id="13" w:name="_Toc474495844"/>
       <w:r>
         <w:t>Conclusion</w:t>
       </w:r>
-      <w:bookmarkEnd w:id="12"/>
+      <w:bookmarkEnd w:id="13"/>
     </w:p>
     <w:p>
       <w:pPr>
@@ -3899,11 +4202,11 @@
       <w:pPr>
         <w:pStyle w:val="Heading1"/>
       </w:pPr>
-      <w:bookmarkStart w:id="13" w:name="_Toc474440195"/>
+      <w:bookmarkStart w:id="14" w:name="_Toc474495845"/>
       <w:r>
         <w:t>References</w:t>
       </w:r>
-      <w:bookmarkEnd w:id="13"/>
+      <w:bookmarkEnd w:id="14"/>
     </w:p>
     <w:p>
       <w:pPr>
@@ -3923,7 +4226,7 @@
       <w:r>
         <w:t xml:space="preserve"> </w:t>
       </w:r>
-      <w:hyperlink r:id="rId21" w:history="1">
+      <w:hyperlink r:id="rId24" w:history="1">
         <w:r>
           <w:rPr>
             <w:rStyle w:val="Hyperlink"/>
@@ -3953,7 +4256,7 @@
       <w:r>
         <w:t xml:space="preserve"> </w:t>
       </w:r>
-      <w:hyperlink r:id="rId22" w:history="1">
+      <w:hyperlink r:id="rId25" w:history="1">
         <w:r>
           <w:rPr>
             <w:rStyle w:val="Hyperlink"/>
@@ -3968,9 +4271,9 @@
       </w:pPr>
     </w:p>
     <w:sectPr>
-      <w:headerReference w:type="default" r:id="rId23"/>
-      <w:footerReference w:type="default" r:id="rId24"/>
-      <w:headerReference w:type="first" r:id="rId25"/>
+      <w:headerReference w:type="default" r:id="rId26"/>
+      <w:footerReference w:type="default" r:id="rId27"/>
+      <w:headerReference w:type="first" r:id="rId28"/>
       <w:pgSz w:w="12240" w:h="15840" w:code="1"/>
       <w:pgMar w:top="720" w:right="1080" w:bottom="720" w:left="1080" w:header="576" w:footer="720" w:gutter="0"/>
       <w:cols w:space="720"/>
@@ -7173,6 +7476,7 @@
     <w:rsid w:val="00A83601"/>
     <w:rsid w:val="00AB2859"/>
     <w:rsid w:val="00AD54D7"/>
+    <w:rsid w:val="00BF1FD7"/>
     <w:rsid w:val="00D6096C"/>
     <w:rsid w:val="00D64942"/>
     <w:rsid w:val="00F436C4"/>
@@ -8193,7 +8497,7 @@
 </file>
 
 <file path=customXml/itemProps2.xml><?xml version="1.0" encoding="utf-8"?>
-<ds:datastoreItem xmlns:ds="http://schemas.openxmlformats.org/officeDocument/2006/customXml" ds:itemID="{CB3B8E48-98CF-492B-9521-B124D39CB076}">
+<ds:datastoreItem xmlns:ds="http://schemas.openxmlformats.org/officeDocument/2006/customXml" ds:itemID="{0BF70961-7420-439D-ACD5-38475E0C5A6B}">
   <ds:schemaRefs>
     <ds:schemaRef ds:uri="http://schemas.openxmlformats.org/officeDocument/2006/bibliography"/>
   </ds:schemaRefs>

</xml_diff>

<commit_message>
Added the scripts and doc
</commit_message>
<xml_diff>
--- a/assignments/assignment1-Feb10/Insights-to-Workplace-Injury-Data.docx
+++ b/assignments/assignment1-Feb10/Insights-to-Workplace-Injury-Data.docx
@@ -1,6 +1,6 @@
 
 <file path=word/document.xml><?xml version="1.0" encoding="utf-8"?>
-<w:document xmlns:wpc="http://schemas.microsoft.com/office/word/2010/wordprocessingCanvas" xmlns:cx="http://schemas.microsoft.com/office/drawing/2014/chartex" xmlns:cx1="http://schemas.microsoft.com/office/drawing/2015/9/8/chartex" xmlns:cx2="http://schemas.microsoft.com/office/drawing/2015/10/21/chartex" xmlns:mc="http://schemas.openxmlformats.org/markup-compatibility/2006" xmlns:o="urn:schemas-microsoft-com:office:office" xmlns:r="http://schemas.openxmlformats.org/officeDocument/2006/relationships" xmlns:m="http://schemas.openxmlformats.org/officeDocument/2006/math" xmlns:v="urn:schemas-microsoft-com:vml" xmlns:wp14="http://schemas.microsoft.com/office/word/2010/wordprocessingDrawing" xmlns:wp="http://schemas.openxmlformats.org/drawingml/2006/wordprocessingDrawing" xmlns:w10="urn:schemas-microsoft-com:office:word" xmlns:w="http://schemas.openxmlformats.org/wordprocessingml/2006/main" xmlns:w14="http://schemas.microsoft.com/office/word/2010/wordml" xmlns:w15="http://schemas.microsoft.com/office/word/2012/wordml" xmlns:w16se="http://schemas.microsoft.com/office/word/2015/wordml/symex" xmlns:wpg="http://schemas.microsoft.com/office/word/2010/wordprocessingGroup" xmlns:wpi="http://schemas.microsoft.com/office/word/2010/wordprocessingInk" xmlns:wne="http://schemas.microsoft.com/office/word/2006/wordml" xmlns:wps="http://schemas.microsoft.com/office/word/2010/wordprocessingShape" mc:Ignorable="w14 w15 w16se wp14">
+<w:document xmlns:wpc="http://schemas.microsoft.com/office/word/2010/wordprocessingCanvas" xmlns:mc="http://schemas.openxmlformats.org/markup-compatibility/2006" xmlns:o="urn:schemas-microsoft-com:office:office" xmlns:r="http://schemas.openxmlformats.org/officeDocument/2006/relationships" xmlns:m="http://schemas.openxmlformats.org/officeDocument/2006/math" xmlns:v="urn:schemas-microsoft-com:vml" xmlns:wp14="http://schemas.microsoft.com/office/word/2010/wordprocessingDrawing" xmlns:wp="http://schemas.openxmlformats.org/drawingml/2006/wordprocessingDrawing" xmlns:w10="urn:schemas-microsoft-com:office:word" xmlns:w="http://schemas.openxmlformats.org/wordprocessingml/2006/main" xmlns:w14="http://schemas.microsoft.com/office/word/2010/wordml" xmlns:wpg="http://schemas.microsoft.com/office/word/2010/wordprocessingGroup" xmlns:wpi="http://schemas.microsoft.com/office/word/2010/wordprocessingInk" xmlns:wne="http://schemas.microsoft.com/office/word/2006/wordml" xmlns:wps="http://schemas.microsoft.com/office/word/2010/wordprocessingShape" mc:Ignorable="w14 wp14">
   <w:body>
     <w:sdt>
       <w:sdtPr>
@@ -34,7 +34,6 @@
               <w:noProof/>
               <w:color w:val="7F7F7F" w:themeColor="text1" w:themeTint="80"/>
               <w:szCs w:val="18"/>
-              <w:lang w:bidi="hi-IN"/>
             </w:rPr>
             <w:drawing>
               <wp:inline distT="0" distB="0" distL="0" distR="0" wp14:anchorId="49E405EF" wp14:editId="4BC47DFC">
@@ -54,7 +53,7 @@
                         </pic:cNvPicPr>
                       </pic:nvPicPr>
                       <pic:blipFill>
-                        <a:blip r:embed="rId9">
+                        <a:blip r:embed="rId10">
                           <a:extLst>
                             <a:ext uri="{28A0092B-C50C-407E-A947-70E740481C1C}">
                               <a14:useLocalDpi xmlns:a14="http://schemas.microsoft.com/office/drawing/2010/main" val="0"/>
@@ -105,7 +104,6 @@
               <w:r>
                 <w:rPr>
                   <w:noProof/>
-                  <w:lang w:bidi="hi-IN"/>
                 </w:rPr>
                 <w:drawing>
                   <wp:inline distT="0" distB="0" distL="0" distR="0" wp14:anchorId="555280A2" wp14:editId="591DB8F7">
@@ -125,7 +123,7 @@
                             </pic:cNvPicPr>
                           </pic:nvPicPr>
                           <pic:blipFill>
-                            <a:blip r:embed="rId10">
+                            <a:blip r:embed="rId11">
                               <a:extLst>
                                 <a:ext uri="{28A0092B-C50C-407E-A947-70E740481C1C}">
                                   <a14:useLocalDpi xmlns:a14="http://schemas.microsoft.com/office/drawing/2010/main" val="0"/>
@@ -266,7 +264,23 @@
               <w:sz w:val="28"/>
               <w:szCs w:val="28"/>
             </w:rPr>
-            <w:t>Ma Min(A0163305N)</w:t>
+            <w:t xml:space="preserve">Ma </w:t>
+          </w:r>
+          <w:proofErr w:type="gramStart"/>
+          <w:r>
+            <w:rPr>
+              <w:sz w:val="28"/>
+              <w:szCs w:val="28"/>
+            </w:rPr>
+            <w:t>Min(</w:t>
+          </w:r>
+          <w:proofErr w:type="gramEnd"/>
+          <w:r>
+            <w:rPr>
+              <w:sz w:val="28"/>
+              <w:szCs w:val="28"/>
+            </w:rPr>
+            <w:t>A0163305N)</w:t>
           </w:r>
           <w:r>
             <w:rPr>
@@ -287,7 +301,21 @@
               <w:sz w:val="28"/>
               <w:szCs w:val="28"/>
             </w:rPr>
-            <w:t>(A)</w:t>
+            <w:t>(A</w:t>
+          </w:r>
+          <w:r>
+            <w:rPr>
+              <w:sz w:val="28"/>
+              <w:szCs w:val="28"/>
+            </w:rPr>
+            <w:t>0163382E</w:t>
+          </w:r>
+          <w:r>
+            <w:rPr>
+              <w:sz w:val="28"/>
+              <w:szCs w:val="28"/>
+            </w:rPr>
+            <w:t>)</w:t>
           </w:r>
           <w:r>
             <w:rPr>
@@ -333,6 +361,7 @@
             </w:rPr>
             <w:t xml:space="preserve"> </w:t>
           </w:r>
+          <w:proofErr w:type="spellStart"/>
           <w:r>
             <w:rPr>
               <w:sz w:val="28"/>
@@ -340,6 +369,7 @@
             </w:rPr>
             <w:t>Weiyu</w:t>
           </w:r>
+          <w:proofErr w:type="spellEnd"/>
           <w:r>
             <w:rPr>
               <w:sz w:val="28"/>
@@ -359,8 +389,6 @@
         </w:p>
       </w:sdtContent>
     </w:sdt>
-    <w:bookmarkStart w:id="0" w:name="_GoBack"/>
-    <w:bookmarkEnd w:id="0"/>
     <w:p>
       <w:pPr>
         <w:pStyle w:val="TOC1"/>
@@ -1215,7 +1243,7 @@
           <w:color w:val="0070C0"/>
         </w:rPr>
       </w:pPr>
-      <w:bookmarkStart w:id="1" w:name="_Toc474495833"/>
+      <w:bookmarkStart w:id="0" w:name="_Toc474495833"/>
       <w:r>
         <w:rPr>
           <w:color w:val="0070C0"/>
@@ -1223,7 +1251,7 @@
         <w:lastRenderedPageBreak/>
         <w:t>Objective</w:t>
       </w:r>
-      <w:bookmarkEnd w:id="1"/>
+      <w:bookmarkEnd w:id="0"/>
     </w:p>
     <w:p>
       <w:pPr>
@@ -1272,7 +1300,6 @@
       <w:r>
         <w:rPr>
           <w:noProof/>
-          <w:lang w:bidi="hi-IN"/>
         </w:rPr>
         <w:drawing>
           <wp:inline distT="0" distB="0" distL="0" distR="0" wp14:anchorId="63A11473" wp14:editId="359A68D4">
@@ -1292,7 +1319,7 @@
                     </pic:cNvPicPr>
                   </pic:nvPicPr>
                   <pic:blipFill>
-                    <a:blip r:embed="rId11">
+                    <a:blip r:embed="rId12">
                       <a:extLst>
                         <a:ext uri="{28A0092B-C50C-407E-A947-70E740481C1C}">
                           <a14:useLocalDpi xmlns:a14="http://schemas.microsoft.com/office/drawing/2010/main" val="0"/>
@@ -1331,7 +1358,7 @@
       <w:r>
         <w:t xml:space="preserve">Source: </w:t>
       </w:r>
-      <w:hyperlink r:id="rId12" w:history="1">
+      <w:hyperlink r:id="rId13" w:history="1">
         <w:r>
           <w:rPr>
             <w:rStyle w:val="Hyperlink"/>
@@ -1719,21 +1746,21 @@
       <w:pPr>
         <w:spacing w:after="200"/>
       </w:pPr>
-      <w:bookmarkStart w:id="2" w:name="_Toc290225029"/>
+      <w:bookmarkStart w:id="1" w:name="_Toc290225029"/>
     </w:p>
     <w:p>
       <w:pPr>
         <w:pStyle w:val="Heading1"/>
       </w:pPr>
-      <w:bookmarkStart w:id="3" w:name="_Toc474495834"/>
+      <w:bookmarkStart w:id="2" w:name="_Toc474495834"/>
+      <w:bookmarkEnd w:id="1"/>
+      <w:r>
+        <w:t xml:space="preserve">Problem </w:t>
+      </w:r>
+      <w:r>
+        <w:t>Statement</w:t>
+      </w:r>
       <w:bookmarkEnd w:id="2"/>
-      <w:r>
-        <w:t xml:space="preserve">Problem </w:t>
-      </w:r>
-      <w:r>
-        <w:t>Statement</w:t>
-      </w:r>
-      <w:bookmarkEnd w:id="3"/>
     </w:p>
     <w:p>
       <w:pPr>
@@ -2166,11 +2193,11 @@
               <w:pStyle w:val="Heading1"/>
               <w:outlineLvl w:val="0"/>
             </w:pPr>
-            <w:bookmarkStart w:id="4" w:name="_Toc474495835"/>
+            <w:bookmarkStart w:id="3" w:name="_Toc474495835"/>
             <w:r>
               <w:t>Exploratory Analysis</w:t>
             </w:r>
-            <w:bookmarkEnd w:id="4"/>
+            <w:bookmarkEnd w:id="3"/>
           </w:p>
           <w:p>
             <w:pPr>
@@ -2224,15 +2251,24 @@
             <w:r>
               <w:t>”, “</w:t>
             </w:r>
+            <w:proofErr w:type="spellStart"/>
             <w:r>
               <w:t>incident_type</w:t>
             </w:r>
+            <w:proofErr w:type="spellEnd"/>
             <w:r>
-              <w:t>”, “</w:t>
+              <w:t xml:space="preserve">”, </w:t>
             </w:r>
+            <w:proofErr w:type="gramStart"/>
+            <w:r>
+              <w:t>“</w:t>
+            </w:r>
+            <w:proofErr w:type="spellStart"/>
+            <w:proofErr w:type="gramEnd"/>
             <w:r>
               <w:t>incident_agent</w:t>
             </w:r>
+            <w:proofErr w:type="spellEnd"/>
             <w:r>
               <w:t>” to separate variables.</w:t>
             </w:r>
@@ -2301,9 +2337,9 @@
                   <o:lock v:ext="edit" aspectratio="t"/>
                 </v:shapetype>
                 <v:shape id="_x0000_i1025" type="#_x0000_t75" style="width:259.5pt;height:162.7pt" o:ole="">
-                  <v:imagedata r:id="rId13" o:title=""/>
+                  <v:imagedata r:id="rId14" o:title=""/>
                 </v:shape>
-                <o:OLEObject Type="Embed" ProgID="PBrush" ShapeID="_x0000_i1025" DrawAspect="Content" ObjectID="_1548237702" r:id="rId14"/>
+                <o:OLEObject Type="Embed" ProgID="PBrush" ShapeID="_x0000_i1025" DrawAspect="Content" ObjectID="_1548249222" r:id="rId15"/>
               </w:object>
             </w:r>
           </w:p>
@@ -2367,7 +2403,6 @@
       <w:r>
         <w:rPr>
           <w:noProof/>
-          <w:lang w:bidi="hi-IN"/>
         </w:rPr>
         <w:drawing>
           <wp:inline distT="0" distB="0" distL="0" distR="0" wp14:anchorId="50ED486A" wp14:editId="39FFEB77">
@@ -2387,7 +2422,7 @@
                     </pic:cNvPicPr>
                   </pic:nvPicPr>
                   <pic:blipFill>
-                    <a:blip r:embed="rId15" cstate="print">
+                    <a:blip r:embed="rId16" cstate="print">
                       <a:extLst>
                         <a:ext uri="{28A0092B-C50C-407E-A947-70E740481C1C}">
                           <a14:useLocalDpi xmlns:a14="http://schemas.microsoft.com/office/drawing/2010/main" val="0"/>
@@ -2421,7 +2456,6 @@
       <w:r>
         <w:rPr>
           <w:noProof/>
-          <w:lang w:bidi="hi-IN"/>
         </w:rPr>
         <w:drawing>
           <wp:anchor distT="0" distB="0" distL="114300" distR="114300" simplePos="0" relativeHeight="251658240" behindDoc="1" locked="0" layoutInCell="1" allowOverlap="1" wp14:anchorId="29F90FB8" wp14:editId="52DCD75D">
@@ -2457,7 +2491,7 @@
                     </pic:cNvPicPr>
                   </pic:nvPicPr>
                   <pic:blipFill>
-                    <a:blip r:embed="rId16" cstate="print">
+                    <a:blip r:embed="rId17" cstate="print">
                       <a:extLst>
                         <a:ext uri="{28A0092B-C50C-407E-A947-70E740481C1C}">
                           <a14:useLocalDpi xmlns:a14="http://schemas.microsoft.com/office/drawing/2010/main" val="0"/>
@@ -2544,14 +2578,14 @@
       <w:pPr>
         <w:pStyle w:val="Heading1"/>
       </w:pPr>
-      <w:bookmarkStart w:id="5" w:name="_Toc474495836"/>
+      <w:bookmarkStart w:id="4" w:name="_Toc474495836"/>
       <w:r>
         <w:lastRenderedPageBreak/>
         <w:t>Determination of Key Factors</w:t>
       </w:r>
-      <w:bookmarkEnd w:id="5"/>
-    </w:p>
-    <w:bookmarkStart w:id="6" w:name="_Toc474495837" w:displacedByCustomXml="next"/>
+      <w:bookmarkEnd w:id="4"/>
+    </w:p>
+    <w:bookmarkStart w:id="5" w:name="_Toc474495837" w:displacedByCustomXml="next"/>
     <w:sdt>
       <w:sdtPr>
         <w:id w:val="1427615031"/>
@@ -2583,7 +2617,7 @@
         </w:p>
       </w:sdtContent>
     </w:sdt>
-    <w:bookmarkEnd w:id="6" w:displacedByCustomXml="prev"/>
+    <w:bookmarkEnd w:id="5" w:displacedByCustomXml="prev"/>
     <w:p>
       <w:pPr>
         <w:pStyle w:val="NoSpacing"/>
@@ -2594,8 +2628,29 @@
         <w:pStyle w:val="NoSpacing"/>
       </w:pPr>
       <w:r>
-        <w:t>In the first run, we considered the most of the variables in degree_of_injury, industry, incident_type, incident_agent</w:t>
-      </w:r>
+        <w:t xml:space="preserve">In the first run, we considered the most of the variables in </w:t>
+      </w:r>
+      <w:proofErr w:type="spellStart"/>
+      <w:r>
+        <w:t>degree_of_injury</w:t>
+      </w:r>
+      <w:proofErr w:type="spellEnd"/>
+      <w:r>
+        <w:t xml:space="preserve">, industry, </w:t>
+      </w:r>
+      <w:proofErr w:type="spellStart"/>
+      <w:r>
+        <w:t>incident_type</w:t>
+      </w:r>
+      <w:proofErr w:type="spellEnd"/>
+      <w:r>
+        <w:t xml:space="preserve">, </w:t>
+      </w:r>
+      <w:proofErr w:type="spellStart"/>
+      <w:r>
+        <w:t>incident_agent</w:t>
+      </w:r>
+      <w:proofErr w:type="spellEnd"/>
       <w:r>
         <w:t>.</w:t>
       </w:r>
@@ -2621,7 +2676,6 @@
       <w:r>
         <w:rPr>
           <w:noProof/>
-          <w:lang w:bidi="hi-IN"/>
         </w:rPr>
         <w:drawing>
           <wp:inline distT="0" distB="0" distL="0" distR="0">
@@ -2641,7 +2695,7 @@
                     </pic:cNvPicPr>
                   </pic:nvPicPr>
                   <pic:blipFill>
-                    <a:blip r:embed="rId17">
+                    <a:blip r:embed="rId18">
                       <a:extLst>
                         <a:ext uri="{28A0092B-C50C-407E-A947-70E740481C1C}">
                           <a14:useLocalDpi xmlns:a14="http://schemas.microsoft.com/office/drawing/2010/main" val="0"/>
@@ -2685,6 +2739,7 @@
       <w:r>
         <w:t xml:space="preserve">**please note </w:t>
       </w:r>
+      <w:proofErr w:type="spellStart"/>
       <w:r>
         <w:rPr>
           <w:b/>
@@ -2692,14 +2747,48 @@
           <w:i/>
           <w:iCs/>
         </w:rPr>
-        <w:t>injury_count ~ .</w:t>
-      </w:r>
-      <w:r>
-        <w:t xml:space="preserve"> above :- “.” Represents all other variables in dat</w:t>
+        <w:t>injury_count</w:t>
+      </w:r>
+      <w:proofErr w:type="spellEnd"/>
+      <w:r>
+        <w:rPr>
+          <w:b/>
+          <w:bCs/>
+          <w:i/>
+          <w:iCs/>
+        </w:rPr>
+        <w:t xml:space="preserve"> </w:t>
+      </w:r>
+      <w:proofErr w:type="gramStart"/>
+      <w:r>
+        <w:rPr>
+          <w:b/>
+          <w:bCs/>
+          <w:i/>
+          <w:iCs/>
+        </w:rPr>
+        <w:t>~ .</w:t>
+      </w:r>
+      <w:proofErr w:type="gramEnd"/>
+      <w:r>
+        <w:t xml:space="preserve"> </w:t>
+      </w:r>
+      <w:proofErr w:type="gramStart"/>
+      <w:r>
+        <w:t>above</w:t>
+      </w:r>
+      <w:proofErr w:type="gramEnd"/>
+      <w:r>
+        <w:t xml:space="preserve"> :- “.” Represents all other variables in </w:t>
+      </w:r>
+      <w:proofErr w:type="spellStart"/>
+      <w:r>
+        <w:t>dat</w:t>
       </w:r>
       <w:r>
         <w:t>atable</w:t>
       </w:r>
+      <w:proofErr w:type="spellEnd"/>
     </w:p>
     <w:p>
       <w:pPr>
@@ -2739,7 +2828,6 @@
       <w:r>
         <w:rPr>
           <w:noProof/>
-          <w:lang w:bidi="hi-IN"/>
         </w:rPr>
         <w:drawing>
           <wp:inline distT="0" distB="0" distL="0" distR="0" wp14:anchorId="7D3EFC99" wp14:editId="746D7669">
@@ -2759,7 +2847,7 @@
                     </pic:cNvPicPr>
                   </pic:nvPicPr>
                   <pic:blipFill>
-                    <a:blip r:embed="rId18" cstate="print">
+                    <a:blip r:embed="rId19" cstate="print">
                       <a:extLst>
                         <a:ext uri="{28A0092B-C50C-407E-A947-70E740481C1C}">
                           <a14:useLocalDpi xmlns:a14="http://schemas.microsoft.com/office/drawing/2010/main" val="0"/>
@@ -2811,7 +2899,7 @@
         <w:pStyle w:val="NoSpacing"/>
       </w:pPr>
     </w:p>
-    <w:bookmarkStart w:id="7" w:name="_Toc474495838" w:displacedByCustomXml="next"/>
+    <w:bookmarkStart w:id="6" w:name="_Toc474495838" w:displacedByCustomXml="next"/>
     <w:sdt>
       <w:sdtPr>
         <w:id w:val="1454450784"/>
@@ -2840,7 +2928,7 @@
         </w:p>
       </w:sdtContent>
     </w:sdt>
-    <w:bookmarkEnd w:id="7" w:displacedByCustomXml="prev"/>
+    <w:bookmarkEnd w:id="6" w:displacedByCustomXml="prev"/>
     <w:p>
       <w:pPr>
         <w:pStyle w:val="NoSpacing"/>
@@ -2882,8 +2970,13 @@
       <w:r>
         <w:t>“</w:t>
       </w:r>
-      <w:r>
-        <w:t>industryMining &amp; quarrying</w:t>
+      <w:proofErr w:type="spellStart"/>
+      <w:r>
+        <w:t>industryMining</w:t>
+      </w:r>
+      <w:proofErr w:type="spellEnd"/>
+      <w:r>
+        <w:t xml:space="preserve"> &amp; quarrying</w:t>
       </w:r>
       <w:r>
         <w:t>”</w:t>
@@ -2891,9 +2984,11 @@
       <w:r>
         <w:t xml:space="preserve">, </w:t>
       </w:r>
+      <w:proofErr w:type="spellStart"/>
       <w:r>
         <w:t>industryMarine</w:t>
       </w:r>
+      <w:proofErr w:type="spellEnd"/>
       <w:r>
         <w:t xml:space="preserve"> etc. which have </w:t>
       </w:r>
@@ -2932,12 +3027,14 @@
       <w:pPr>
         <w:pStyle w:val="NoSpacing"/>
       </w:pPr>
+      <w:proofErr w:type="gramStart"/>
       <w:r>
         <w:t xml:space="preserve">Now After removing the factors with low significance let’s </w:t>
       </w:r>
       <w:r>
         <w:t>re-run the model.</w:t>
       </w:r>
+      <w:proofErr w:type="gramEnd"/>
       <w:r>
         <w:t xml:space="preserve"> </w:t>
       </w:r>
@@ -2962,7 +3059,7 @@
         <w:pStyle w:val="NoSpacing"/>
       </w:pPr>
     </w:p>
-    <w:bookmarkStart w:id="8" w:name="_Toc474495839" w:displacedByCustomXml="next"/>
+    <w:bookmarkStart w:id="7" w:name="_Toc474495839" w:displacedByCustomXml="next"/>
     <w:sdt>
       <w:sdtPr>
         <w:id w:val="1879900782"/>
@@ -2986,7 +3083,7 @@
         </w:p>
       </w:sdtContent>
     </w:sdt>
-    <w:bookmarkEnd w:id="8" w:displacedByCustomXml="prev"/>
+    <w:bookmarkEnd w:id="7" w:displacedByCustomXml="prev"/>
     <w:p>
       <w:pPr>
         <w:pStyle w:val="NoSpacing"/>
@@ -3024,7 +3121,6 @@
       <w:r>
         <w:rPr>
           <w:noProof/>
-          <w:lang w:bidi="hi-IN"/>
         </w:rPr>
         <w:drawing>
           <wp:inline distT="0" distB="0" distL="0" distR="0">
@@ -3044,7 +3140,7 @@
                     </pic:cNvPicPr>
                   </pic:nvPicPr>
                   <pic:blipFill>
-                    <a:blip r:embed="rId19">
+                    <a:blip r:embed="rId20">
                       <a:extLst>
                         <a:ext uri="{28A0092B-C50C-407E-A947-70E740481C1C}">
                           <a14:useLocalDpi xmlns:a14="http://schemas.microsoft.com/office/drawing/2010/main" val="0"/>
@@ -3102,7 +3198,6 @@
       <w:r>
         <w:rPr>
           <w:noProof/>
-          <w:lang w:bidi="hi-IN"/>
         </w:rPr>
         <w:drawing>
           <wp:inline distT="0" distB="0" distL="0" distR="0" wp14:anchorId="26648BAA" wp14:editId="7A4EB36C">
@@ -3122,7 +3217,7 @@
                     </pic:cNvPicPr>
                   </pic:nvPicPr>
                   <pic:blipFill>
-                    <a:blip r:embed="rId20">
+                    <a:blip r:embed="rId21">
                       <a:extLst>
                         <a:ext uri="{28A0092B-C50C-407E-A947-70E740481C1C}">
                           <a14:useLocalDpi xmlns:a14="http://schemas.microsoft.com/office/drawing/2010/main" val="0"/>
@@ -3183,7 +3278,7 @@
         <w:pStyle w:val="NoSpacing"/>
       </w:pPr>
     </w:p>
-    <w:bookmarkStart w:id="9" w:name="_Toc474495840" w:displacedByCustomXml="next"/>
+    <w:bookmarkStart w:id="8" w:name="_Toc474495840" w:displacedByCustomXml="next"/>
     <w:sdt>
       <w:sdtPr>
         <w:id w:val="1580413542"/>
@@ -3212,7 +3307,7 @@
         </w:p>
       </w:sdtContent>
     </w:sdt>
-    <w:bookmarkEnd w:id="9" w:displacedByCustomXml="prev"/>
+    <w:bookmarkEnd w:id="8" w:displacedByCustomXml="prev"/>
     <w:p>
       <w:pPr>
         <w:pStyle w:val="NoSpacing"/>
@@ -3236,7 +3331,7 @@
         <w:pStyle w:val="NoSpacing"/>
       </w:pPr>
     </w:p>
-    <w:bookmarkStart w:id="10" w:name="_Toc474495841" w:displacedByCustomXml="next"/>
+    <w:bookmarkStart w:id="9" w:name="_Toc474495841" w:displacedByCustomXml="next"/>
     <w:sdt>
       <w:sdtPr>
         <w:id w:val="-1339609056"/>
@@ -3263,7 +3358,7 @@
         </w:p>
       </w:sdtContent>
     </w:sdt>
-    <w:bookmarkEnd w:id="10" w:displacedByCustomXml="prev"/>
+    <w:bookmarkEnd w:id="9" w:displacedByCustomXml="prev"/>
     <w:p>
       <w:pPr>
         <w:pStyle w:val="NoSpacing"/>
@@ -3290,7 +3385,6 @@
       <w:r>
         <w:rPr>
           <w:noProof/>
-          <w:lang w:bidi="hi-IN"/>
         </w:rPr>
         <w:drawing>
           <wp:inline distT="0" distB="0" distL="0" distR="0">
@@ -3310,7 +3404,7 @@
                     </pic:cNvPicPr>
                   </pic:nvPicPr>
                   <pic:blipFill>
-                    <a:blip r:embed="rId21">
+                    <a:blip r:embed="rId22">
                       <a:extLst>
                         <a:ext uri="{28A0092B-C50C-407E-A947-70E740481C1C}">
                           <a14:useLocalDpi xmlns:a14="http://schemas.microsoft.com/office/drawing/2010/main" val="0"/>
@@ -3368,7 +3462,6 @@
       <w:r>
         <w:rPr>
           <w:noProof/>
-          <w:lang w:bidi="hi-IN"/>
         </w:rPr>
         <w:drawing>
           <wp:inline distT="0" distB="0" distL="0" distR="0" wp14:anchorId="38463F0E" wp14:editId="79EDC9A2">
@@ -3388,7 +3481,7 @@
                     </pic:cNvPicPr>
                   </pic:nvPicPr>
                   <pic:blipFill>
-                    <a:blip r:embed="rId22">
+                    <a:blip r:embed="rId23">
                       <a:extLst>
                         <a:ext uri="{28A0092B-C50C-407E-A947-70E740481C1C}">
                           <a14:useLocalDpi xmlns:a14="http://schemas.microsoft.com/office/drawing/2010/main" val="0"/>
@@ -3488,13 +3581,10 @@
         <w:pStyle w:val="NoSpacing"/>
       </w:pPr>
     </w:p>
-    <w:bookmarkStart w:id="11" w:name="_Toc474495842" w:displacedByCustomXml="next"/>
+    <w:bookmarkStart w:id="10" w:name="_Toc474495842" w:displacedByCustomXml="next"/>
     <w:sdt>
       <w:sdtPr>
         <w:id w:val="-1336148517"/>
-        <w:placeholder>
-          <w:docPart w:val="0D5B5CC6D860417F924EB16CE8CB031F"/>
-        </w:placeholder>
         <w:text/>
       </w:sdtPr>
       <w:sdtEndPr/>
@@ -3517,7 +3607,7 @@
         </w:p>
       </w:sdtContent>
     </w:sdt>
-    <w:bookmarkEnd w:id="11" w:displacedByCustomXml="prev"/>
+    <w:bookmarkEnd w:id="10" w:displacedByCustomXml="prev"/>
     <w:p>
       <w:pPr>
         <w:pStyle w:val="NoSpacing"/>
@@ -3542,7 +3632,6 @@
       <w:r>
         <w:rPr>
           <w:noProof/>
-          <w:lang w:bidi="hi-IN"/>
         </w:rPr>
         <w:drawing>
           <wp:inline distT="0" distB="0" distL="0" distR="0">
@@ -3562,7 +3651,7 @@
                     </pic:cNvPicPr>
                   </pic:nvPicPr>
                   <pic:blipFill>
-                    <a:blip r:embed="rId23">
+                    <a:blip r:embed="rId24">
                       <a:extLst>
                         <a:ext uri="{28A0092B-C50C-407E-A947-70E740481C1C}">
                           <a14:useLocalDpi xmlns:a14="http://schemas.microsoft.com/office/drawing/2010/main" val="0"/>
@@ -3645,6 +3734,7 @@
       <w:r>
         <w:t xml:space="preserve">e randomly divided the data in to </w:t>
       </w:r>
+      <w:proofErr w:type="spellStart"/>
       <w:r>
         <w:rPr>
           <w:b/>
@@ -3652,6 +3742,7 @@
         </w:rPr>
         <w:t>train_set</w:t>
       </w:r>
+      <w:proofErr w:type="gramStart"/>
       <w:r>
         <w:t>,</w:t>
       </w:r>
@@ -3660,23 +3751,32 @@
           <w:b/>
           <w:bCs/>
         </w:rPr>
-        <w:t>test_set</w:t>
-      </w:r>
+        <w:t>test</w:t>
+      </w:r>
+      <w:proofErr w:type="gramEnd"/>
       <w:r>
         <w:rPr>
           <w:b/>
           <w:bCs/>
         </w:rPr>
-        <w:t xml:space="preserve"> in </w:t>
-      </w:r>
-      <w:r>
-        <w:t>70:30 ratio and</w:t>
-      </w:r>
+        <w:t>_set</w:t>
+      </w:r>
+      <w:proofErr w:type="spellEnd"/>
       <w:r>
         <w:rPr>
           <w:b/>
           <w:bCs/>
         </w:rPr>
+        <w:t xml:space="preserve"> in </w:t>
+      </w:r>
+      <w:r>
+        <w:t>70:30 ratio and</w:t>
+      </w:r>
+      <w:r>
+        <w:rPr>
+          <w:b/>
+          <w:bCs/>
+        </w:rPr>
         <w:t xml:space="preserve"> </w:t>
       </w:r>
       <w:r>
@@ -3687,9 +3787,11 @@
       <w:pPr>
         <w:pStyle w:val="NoSpacing"/>
       </w:pPr>
+      <w:proofErr w:type="gramStart"/>
       <w:r>
         <w:t>Below shows the Confusion Matrix for both.</w:t>
       </w:r>
+      <w:proofErr w:type="gramEnd"/>
     </w:p>
     <w:p>
       <w:pPr>
@@ -3701,13 +3803,10 @@
         <w:pStyle w:val="NoSpacing"/>
       </w:pPr>
     </w:p>
-    <w:bookmarkStart w:id="12" w:name="_Toc474495843" w:displacedByCustomXml="next"/>
+    <w:bookmarkStart w:id="11" w:name="_Toc474495843" w:displacedByCustomXml="next"/>
     <w:sdt>
       <w:sdtPr>
         <w:id w:val="2147461836"/>
-        <w:placeholder>
-          <w:docPart w:val="2FDDF2F4C8C24A83B432964B1E7FAB36"/>
-        </w:placeholder>
         <w:text/>
       </w:sdtPr>
       <w:sdtEndPr/>
@@ -3730,7 +3829,7 @@
         </w:p>
       </w:sdtContent>
     </w:sdt>
-    <w:bookmarkEnd w:id="12" w:displacedByCustomXml="prev"/>
+    <w:bookmarkEnd w:id="11" w:displacedByCustomXml="prev"/>
     <w:p>
       <w:pPr>
         <w:pStyle w:val="NoSpacing"/>
@@ -3919,7 +4018,14 @@
           <w:rFonts w:ascii="Lucida Console" w:hAnsi="Lucida Console"/>
           <w:color w:val="000000"/>
         </w:rPr>
-        <w:t>Confusion Matrix (Train Set)</w:t>
+        <w:t>Confusion Matrix (Validation</w:t>
+      </w:r>
+      <w:r>
+        <w:rPr>
+          <w:rFonts w:ascii="Lucida Console" w:hAnsi="Lucida Console"/>
+          <w:color w:val="000000"/>
+        </w:rPr>
+        <w:t xml:space="preserve"> Set)</w:t>
       </w:r>
     </w:p>
     <w:p>
@@ -4152,21 +4258,19 @@
       <w:pPr>
         <w:pStyle w:val="Heading1"/>
       </w:pPr>
+      <w:bookmarkStart w:id="12" w:name="_Toc474495844"/>
     </w:p>
     <w:p>
       <w:pPr>
         <w:pStyle w:val="Heading1"/>
       </w:pPr>
-    </w:p>
-    <w:p>
-      <w:pPr>
-        <w:pStyle w:val="Heading1"/>
-      </w:pPr>
-      <w:bookmarkStart w:id="13" w:name="_Toc474495844"/>
-      <w:r>
+      <w:bookmarkStart w:id="13" w:name="_GoBack"/>
+      <w:bookmarkEnd w:id="13"/>
+      <w:r>
+        <w:lastRenderedPageBreak/>
         <w:t>Conclusion</w:t>
       </w:r>
-      <w:bookmarkEnd w:id="13"/>
+      <w:bookmarkEnd w:id="12"/>
     </w:p>
     <w:p>
       <w:pPr>
@@ -4226,13 +4330,15 @@
       <w:r>
         <w:t xml:space="preserve"> </w:t>
       </w:r>
-      <w:hyperlink r:id="rId24" w:history="1">
+      <w:hyperlink r:id="rId25" w:history="1">
+        <w:proofErr w:type="spellStart"/>
         <w:r>
           <w:rPr>
             <w:rStyle w:val="Hyperlink"/>
           </w:rPr>
           <w:t>ivle</w:t>
         </w:r>
+        <w:proofErr w:type="spellEnd"/>
       </w:hyperlink>
     </w:p>
     <w:p>
@@ -4256,7 +4362,7 @@
       <w:r>
         <w:t xml:space="preserve"> </w:t>
       </w:r>
-      <w:hyperlink r:id="rId25" w:history="1">
+      <w:hyperlink r:id="rId26" w:history="1">
         <w:r>
           <w:rPr>
             <w:rStyle w:val="Hyperlink"/>
@@ -4271,9 +4377,9 @@
       </w:pPr>
     </w:p>
     <w:sectPr>
-      <w:headerReference w:type="default" r:id="rId26"/>
-      <w:footerReference w:type="default" r:id="rId27"/>
-      <w:headerReference w:type="first" r:id="rId28"/>
+      <w:headerReference w:type="default" r:id="rId27"/>
+      <w:footerReference w:type="default" r:id="rId28"/>
+      <w:headerReference w:type="first" r:id="rId29"/>
       <w:pgSz w:w="12240" w:h="15840" w:code="1"/>
       <w:pgMar w:top="720" w:right="1080" w:bottom="720" w:left="1080" w:header="576" w:footer="720" w:gutter="0"/>
       <w:cols w:space="720"/>
@@ -4285,7 +4391,7 @@
 </file>
 
 <file path=word/endnotes.xml><?xml version="1.0" encoding="utf-8"?>
-<w:endnotes xmlns:wpc="http://schemas.microsoft.com/office/word/2010/wordprocessingCanvas" xmlns:cx="http://schemas.microsoft.com/office/drawing/2014/chartex" xmlns:cx1="http://schemas.microsoft.com/office/drawing/2015/9/8/chartex" xmlns:cx2="http://schemas.microsoft.com/office/drawing/2015/10/21/chartex" xmlns:mc="http://schemas.openxmlformats.org/markup-compatibility/2006" xmlns:o="urn:schemas-microsoft-com:office:office" xmlns:r="http://schemas.openxmlformats.org/officeDocument/2006/relationships" xmlns:m="http://schemas.openxmlformats.org/officeDocument/2006/math" xmlns:v="urn:schemas-microsoft-com:vml" xmlns:wp14="http://schemas.microsoft.com/office/word/2010/wordprocessingDrawing" xmlns:wp="http://schemas.openxmlformats.org/drawingml/2006/wordprocessingDrawing" xmlns:w10="urn:schemas-microsoft-com:office:word" xmlns:w="http://schemas.openxmlformats.org/wordprocessingml/2006/main" xmlns:w14="http://schemas.microsoft.com/office/word/2010/wordml" xmlns:w15="http://schemas.microsoft.com/office/word/2012/wordml" xmlns:w16se="http://schemas.microsoft.com/office/word/2015/wordml/symex" xmlns:wpg="http://schemas.microsoft.com/office/word/2010/wordprocessingGroup" xmlns:wpi="http://schemas.microsoft.com/office/word/2010/wordprocessingInk" xmlns:wne="http://schemas.microsoft.com/office/word/2006/wordml" xmlns:wps="http://schemas.microsoft.com/office/word/2010/wordprocessingShape" mc:Ignorable="w14 w15 w16se wp14">
+<w:endnotes xmlns:wpc="http://schemas.microsoft.com/office/word/2010/wordprocessingCanvas" xmlns:mc="http://schemas.openxmlformats.org/markup-compatibility/2006" xmlns:o="urn:schemas-microsoft-com:office:office" xmlns:r="http://schemas.openxmlformats.org/officeDocument/2006/relationships" xmlns:m="http://schemas.openxmlformats.org/officeDocument/2006/math" xmlns:v="urn:schemas-microsoft-com:vml" xmlns:wp14="http://schemas.microsoft.com/office/word/2010/wordprocessingDrawing" xmlns:wp="http://schemas.openxmlformats.org/drawingml/2006/wordprocessingDrawing" xmlns:w10="urn:schemas-microsoft-com:office:word" xmlns:w="http://schemas.openxmlformats.org/wordprocessingml/2006/main" xmlns:w14="http://schemas.microsoft.com/office/word/2010/wordml" xmlns:wpg="http://schemas.microsoft.com/office/word/2010/wordprocessingGroup" xmlns:wpi="http://schemas.microsoft.com/office/word/2010/wordprocessingInk" xmlns:wne="http://schemas.microsoft.com/office/word/2006/wordml" xmlns:wps="http://schemas.microsoft.com/office/word/2010/wordprocessingShape" mc:Ignorable="w14 wp14">
   <w:endnote w:type="separator" w:id="-1">
     <w:p>
       <w:pPr>
@@ -4310,7 +4416,7 @@
 </file>
 
 <file path=word/footer1.xml><?xml version="1.0" encoding="utf-8"?>
-<w:ftr xmlns:wpc="http://schemas.microsoft.com/office/word/2010/wordprocessingCanvas" xmlns:cx="http://schemas.microsoft.com/office/drawing/2014/chartex" xmlns:cx1="http://schemas.microsoft.com/office/drawing/2015/9/8/chartex" xmlns:cx2="http://schemas.microsoft.com/office/drawing/2015/10/21/chartex" xmlns:mc="http://schemas.openxmlformats.org/markup-compatibility/2006" xmlns:o="urn:schemas-microsoft-com:office:office" xmlns:r="http://schemas.openxmlformats.org/officeDocument/2006/relationships" xmlns:m="http://schemas.openxmlformats.org/officeDocument/2006/math" xmlns:v="urn:schemas-microsoft-com:vml" xmlns:wp14="http://schemas.microsoft.com/office/word/2010/wordprocessingDrawing" xmlns:wp="http://schemas.openxmlformats.org/drawingml/2006/wordprocessingDrawing" xmlns:w10="urn:schemas-microsoft-com:office:word" xmlns:w="http://schemas.openxmlformats.org/wordprocessingml/2006/main" xmlns:w14="http://schemas.microsoft.com/office/word/2010/wordml" xmlns:w15="http://schemas.microsoft.com/office/word/2012/wordml" xmlns:w16se="http://schemas.microsoft.com/office/word/2015/wordml/symex" xmlns:wpg="http://schemas.microsoft.com/office/word/2010/wordprocessingGroup" xmlns:wpi="http://schemas.microsoft.com/office/word/2010/wordprocessingInk" xmlns:wne="http://schemas.microsoft.com/office/word/2006/wordml" xmlns:wps="http://schemas.microsoft.com/office/word/2010/wordprocessingShape" mc:Ignorable="w14 w15 w16se wp14">
+<w:ftr xmlns:wpc="http://schemas.microsoft.com/office/word/2010/wordprocessingCanvas" xmlns:mc="http://schemas.openxmlformats.org/markup-compatibility/2006" xmlns:o="urn:schemas-microsoft-com:office:office" xmlns:r="http://schemas.openxmlformats.org/officeDocument/2006/relationships" xmlns:m="http://schemas.openxmlformats.org/officeDocument/2006/math" xmlns:v="urn:schemas-microsoft-com:vml" xmlns:wp14="http://schemas.microsoft.com/office/word/2010/wordprocessingDrawing" xmlns:wp="http://schemas.openxmlformats.org/drawingml/2006/wordprocessingDrawing" xmlns:w10="urn:schemas-microsoft-com:office:word" xmlns:w="http://schemas.openxmlformats.org/wordprocessingml/2006/main" xmlns:w14="http://schemas.microsoft.com/office/word/2010/wordml" xmlns:wpg="http://schemas.microsoft.com/office/word/2010/wordprocessingGroup" xmlns:wpi="http://schemas.microsoft.com/office/word/2010/wordprocessingInk" xmlns:wne="http://schemas.microsoft.com/office/word/2006/wordml" xmlns:wps="http://schemas.microsoft.com/office/word/2010/wordprocessingShape" mc:Ignorable="w14 wp14">
   <w:tbl>
     <w:tblPr>
       <w:tblStyle w:val="TableGrid"/>
@@ -4376,7 +4482,7 @@
 </file>
 
 <file path=word/footnotes.xml><?xml version="1.0" encoding="utf-8"?>
-<w:footnotes xmlns:wpc="http://schemas.microsoft.com/office/word/2010/wordprocessingCanvas" xmlns:cx="http://schemas.microsoft.com/office/drawing/2014/chartex" xmlns:cx1="http://schemas.microsoft.com/office/drawing/2015/9/8/chartex" xmlns:cx2="http://schemas.microsoft.com/office/drawing/2015/10/21/chartex" xmlns:mc="http://schemas.openxmlformats.org/markup-compatibility/2006" xmlns:o="urn:schemas-microsoft-com:office:office" xmlns:r="http://schemas.openxmlformats.org/officeDocument/2006/relationships" xmlns:m="http://schemas.openxmlformats.org/officeDocument/2006/math" xmlns:v="urn:schemas-microsoft-com:vml" xmlns:wp14="http://schemas.microsoft.com/office/word/2010/wordprocessingDrawing" xmlns:wp="http://schemas.openxmlformats.org/drawingml/2006/wordprocessingDrawing" xmlns:w10="urn:schemas-microsoft-com:office:word" xmlns:w="http://schemas.openxmlformats.org/wordprocessingml/2006/main" xmlns:w14="http://schemas.microsoft.com/office/word/2010/wordml" xmlns:w15="http://schemas.microsoft.com/office/word/2012/wordml" xmlns:w16se="http://schemas.microsoft.com/office/word/2015/wordml/symex" xmlns:wpg="http://schemas.microsoft.com/office/word/2010/wordprocessingGroup" xmlns:wpi="http://schemas.microsoft.com/office/word/2010/wordprocessingInk" xmlns:wne="http://schemas.microsoft.com/office/word/2006/wordml" xmlns:wps="http://schemas.microsoft.com/office/word/2010/wordprocessingShape" mc:Ignorable="w14 w15 w16se wp14">
+<w:footnotes xmlns:wpc="http://schemas.microsoft.com/office/word/2010/wordprocessingCanvas" xmlns:mc="http://schemas.openxmlformats.org/markup-compatibility/2006" xmlns:o="urn:schemas-microsoft-com:office:office" xmlns:r="http://schemas.openxmlformats.org/officeDocument/2006/relationships" xmlns:m="http://schemas.openxmlformats.org/officeDocument/2006/math" xmlns:v="urn:schemas-microsoft-com:vml" xmlns:wp14="http://schemas.microsoft.com/office/word/2010/wordprocessingDrawing" xmlns:wp="http://schemas.openxmlformats.org/drawingml/2006/wordprocessingDrawing" xmlns:w10="urn:schemas-microsoft-com:office:word" xmlns:w="http://schemas.openxmlformats.org/wordprocessingml/2006/main" xmlns:w14="http://schemas.microsoft.com/office/word/2010/wordml" xmlns:wpg="http://schemas.microsoft.com/office/word/2010/wordprocessingGroup" xmlns:wpi="http://schemas.microsoft.com/office/word/2010/wordprocessingInk" xmlns:wne="http://schemas.microsoft.com/office/word/2006/wordml" xmlns:wps="http://schemas.microsoft.com/office/word/2010/wordprocessingShape" mc:Ignorable="w14 wp14">
   <w:footnote w:type="separator" w:id="-1">
     <w:p>
       <w:pPr>
@@ -4401,7 +4507,7 @@
 </file>
 
 <file path=word/header1.xml><?xml version="1.0" encoding="utf-8"?>
-<w:hdr xmlns:wpc="http://schemas.microsoft.com/office/word/2010/wordprocessingCanvas" xmlns:cx="http://schemas.microsoft.com/office/drawing/2014/chartex" xmlns:cx1="http://schemas.microsoft.com/office/drawing/2015/9/8/chartex" xmlns:cx2="http://schemas.microsoft.com/office/drawing/2015/10/21/chartex" xmlns:mc="http://schemas.openxmlformats.org/markup-compatibility/2006" xmlns:o="urn:schemas-microsoft-com:office:office" xmlns:r="http://schemas.openxmlformats.org/officeDocument/2006/relationships" xmlns:m="http://schemas.openxmlformats.org/officeDocument/2006/math" xmlns:v="urn:schemas-microsoft-com:vml" xmlns:wp14="http://schemas.microsoft.com/office/word/2010/wordprocessingDrawing" xmlns:wp="http://schemas.openxmlformats.org/drawingml/2006/wordprocessingDrawing" xmlns:w10="urn:schemas-microsoft-com:office:word" xmlns:w="http://schemas.openxmlformats.org/wordprocessingml/2006/main" xmlns:w14="http://schemas.microsoft.com/office/word/2010/wordml" xmlns:w15="http://schemas.microsoft.com/office/word/2012/wordml" xmlns:w16se="http://schemas.microsoft.com/office/word/2015/wordml/symex" xmlns:wpg="http://schemas.microsoft.com/office/word/2010/wordprocessingGroup" xmlns:wpi="http://schemas.microsoft.com/office/word/2010/wordprocessingInk" xmlns:wne="http://schemas.microsoft.com/office/word/2006/wordml" xmlns:wps="http://schemas.microsoft.com/office/word/2010/wordprocessingShape" mc:Ignorable="w14 w15 w16se wp14">
+<w:hdr xmlns:wpc="http://schemas.microsoft.com/office/word/2010/wordprocessingCanvas" xmlns:mc="http://schemas.openxmlformats.org/markup-compatibility/2006" xmlns:o="urn:schemas-microsoft-com:office:office" xmlns:r="http://schemas.openxmlformats.org/officeDocument/2006/relationships" xmlns:m="http://schemas.openxmlformats.org/officeDocument/2006/math" xmlns:v="urn:schemas-microsoft-com:vml" xmlns:wp14="http://schemas.microsoft.com/office/word/2010/wordprocessingDrawing" xmlns:wp="http://schemas.openxmlformats.org/drawingml/2006/wordprocessingDrawing" xmlns:w10="urn:schemas-microsoft-com:office:word" xmlns:w="http://schemas.openxmlformats.org/wordprocessingml/2006/main" xmlns:w14="http://schemas.microsoft.com/office/word/2010/wordml" xmlns:wpg="http://schemas.microsoft.com/office/word/2010/wordprocessingGroup" xmlns:wpi="http://schemas.microsoft.com/office/word/2010/wordprocessingInk" xmlns:wne="http://schemas.microsoft.com/office/word/2006/wordml" xmlns:wps="http://schemas.microsoft.com/office/word/2010/wordprocessingShape" mc:Ignorable="w14 wp14">
   <w:tbl>
     <w:tblPr>
       <w:tblStyle w:val="TableGrid"/>
@@ -4500,7 +4606,7 @@
               <w:noProof/>
               <w:color w:val="7BA0CD" w:themeColor="accent1" w:themeTint="BF"/>
             </w:rPr>
-            <w:t>2</w:t>
+            <w:t>9</w:t>
           </w:r>
           <w:r>
             <w:rPr>
@@ -4518,7 +4624,7 @@
 </file>
 
 <file path=word/header2.xml><?xml version="1.0" encoding="utf-8"?>
-<w:hdr xmlns:wpc="http://schemas.microsoft.com/office/word/2010/wordprocessingCanvas" xmlns:cx="http://schemas.microsoft.com/office/drawing/2014/chartex" xmlns:cx1="http://schemas.microsoft.com/office/drawing/2015/9/8/chartex" xmlns:cx2="http://schemas.microsoft.com/office/drawing/2015/10/21/chartex" xmlns:mc="http://schemas.openxmlformats.org/markup-compatibility/2006" xmlns:o="urn:schemas-microsoft-com:office:office" xmlns:r="http://schemas.openxmlformats.org/officeDocument/2006/relationships" xmlns:m="http://schemas.openxmlformats.org/officeDocument/2006/math" xmlns:v="urn:schemas-microsoft-com:vml" xmlns:wp14="http://schemas.microsoft.com/office/word/2010/wordprocessingDrawing" xmlns:wp="http://schemas.openxmlformats.org/drawingml/2006/wordprocessingDrawing" xmlns:w10="urn:schemas-microsoft-com:office:word" xmlns:w="http://schemas.openxmlformats.org/wordprocessingml/2006/main" xmlns:w14="http://schemas.microsoft.com/office/word/2010/wordml" xmlns:w15="http://schemas.microsoft.com/office/word/2012/wordml" xmlns:w16se="http://schemas.microsoft.com/office/word/2015/wordml/symex" xmlns:wpg="http://schemas.microsoft.com/office/word/2010/wordprocessingGroup" xmlns:wpi="http://schemas.microsoft.com/office/word/2010/wordprocessingInk" xmlns:wne="http://schemas.microsoft.com/office/word/2006/wordml" xmlns:wps="http://schemas.microsoft.com/office/word/2010/wordprocessingShape" mc:Ignorable="w14 w15 w16se wp14">
+<w:hdr xmlns:wpc="http://schemas.microsoft.com/office/word/2010/wordprocessingCanvas" xmlns:mc="http://schemas.openxmlformats.org/markup-compatibility/2006" xmlns:o="urn:schemas-microsoft-com:office:office" xmlns:r="http://schemas.openxmlformats.org/officeDocument/2006/relationships" xmlns:m="http://schemas.openxmlformats.org/officeDocument/2006/math" xmlns:v="urn:schemas-microsoft-com:vml" xmlns:wp14="http://schemas.microsoft.com/office/word/2010/wordprocessingDrawing" xmlns:wp="http://schemas.openxmlformats.org/drawingml/2006/wordprocessingDrawing" xmlns:w10="urn:schemas-microsoft-com:office:word" xmlns:w="http://schemas.openxmlformats.org/wordprocessingml/2006/main" xmlns:w14="http://schemas.microsoft.com/office/word/2010/wordml" xmlns:wpg="http://schemas.microsoft.com/office/word/2010/wordprocessingGroup" xmlns:wpi="http://schemas.microsoft.com/office/word/2010/wordprocessingInk" xmlns:wne="http://schemas.microsoft.com/office/word/2006/wordml" xmlns:wps="http://schemas.microsoft.com/office/word/2010/wordprocessingShape" mc:Ignorable="w14 wp14">
   <w:p>
     <w:pPr>
       <w:pStyle w:val="Header"/>
@@ -4531,8 +4637,8 @@
 </file>
 
 <file path=word/numbering.xml><?xml version="1.0" encoding="utf-8"?>
-<w:numbering xmlns:wpc="http://schemas.microsoft.com/office/word/2010/wordprocessingCanvas" xmlns:cx="http://schemas.microsoft.com/office/drawing/2014/chartex" xmlns:cx1="http://schemas.microsoft.com/office/drawing/2015/9/8/chartex" xmlns:cx2="http://schemas.microsoft.com/office/drawing/2015/10/21/chartex" xmlns:mc="http://schemas.openxmlformats.org/markup-compatibility/2006" xmlns:o="urn:schemas-microsoft-com:office:office" xmlns:r="http://schemas.openxmlformats.org/officeDocument/2006/relationships" xmlns:m="http://schemas.openxmlformats.org/officeDocument/2006/math" xmlns:v="urn:schemas-microsoft-com:vml" xmlns:wp14="http://schemas.microsoft.com/office/word/2010/wordprocessingDrawing" xmlns:wp="http://schemas.openxmlformats.org/drawingml/2006/wordprocessingDrawing" xmlns:w10="urn:schemas-microsoft-com:office:word" xmlns:w="http://schemas.openxmlformats.org/wordprocessingml/2006/main" xmlns:w14="http://schemas.microsoft.com/office/word/2010/wordml" xmlns:w15="http://schemas.microsoft.com/office/word/2012/wordml" xmlns:w16se="http://schemas.microsoft.com/office/word/2015/wordml/symex" xmlns:wpg="http://schemas.microsoft.com/office/word/2010/wordprocessingGroup" xmlns:wpi="http://schemas.microsoft.com/office/word/2010/wordprocessingInk" xmlns:wne="http://schemas.microsoft.com/office/word/2006/wordml" xmlns:wps="http://schemas.microsoft.com/office/word/2010/wordprocessingShape" mc:Ignorable="w14 w15 w16se wp14">
-  <w:abstractNum w:abstractNumId="0" w15:restartNumberingAfterBreak="0">
+<w:numbering xmlns:wpc="http://schemas.microsoft.com/office/word/2010/wordprocessingCanvas" xmlns:mc="http://schemas.openxmlformats.org/markup-compatibility/2006" xmlns:o="urn:schemas-microsoft-com:office:office" xmlns:r="http://schemas.openxmlformats.org/officeDocument/2006/relationships" xmlns:m="http://schemas.openxmlformats.org/officeDocument/2006/math" xmlns:v="urn:schemas-microsoft-com:vml" xmlns:wp14="http://schemas.microsoft.com/office/word/2010/wordprocessingDrawing" xmlns:wp="http://schemas.openxmlformats.org/drawingml/2006/wordprocessingDrawing" xmlns:w10="urn:schemas-microsoft-com:office:word" xmlns:w="http://schemas.openxmlformats.org/wordprocessingml/2006/main" xmlns:w14="http://schemas.microsoft.com/office/word/2010/wordml" xmlns:wpg="http://schemas.microsoft.com/office/word/2010/wordprocessingGroup" xmlns:wpi="http://schemas.microsoft.com/office/word/2010/wordprocessingInk" xmlns:wne="http://schemas.microsoft.com/office/word/2006/wordml" xmlns:wps="http://schemas.microsoft.com/office/word/2010/wordprocessingShape" mc:Ignorable="w14 wp14">
+  <w:abstractNum w:abstractNumId="0">
     <w:nsid w:val="FFFFFF83"/>
     <w:multiLevelType w:val="singleLevel"/>
     <w:tmpl w:val="C0DE878C"/>
@@ -4553,7 +4659,7 @@
       </w:rPr>
     </w:lvl>
   </w:abstractNum>
-  <w:abstractNum w:abstractNumId="1" w15:restartNumberingAfterBreak="0">
+  <w:abstractNum w:abstractNumId="1">
     <w:nsid w:val="FFFFFF89"/>
     <w:multiLevelType w:val="singleLevel"/>
     <w:tmpl w:val="47D04BD2"/>
@@ -4573,7 +4679,7 @@
       </w:rPr>
     </w:lvl>
   </w:abstractNum>
-  <w:abstractNum w:abstractNumId="2" w15:restartNumberingAfterBreak="0">
+  <w:abstractNum w:abstractNumId="2">
     <w:nsid w:val="1EFA2625"/>
     <w:multiLevelType w:val="hybridMultilevel"/>
     <w:tmpl w:val="2F0C2A44"/>
@@ -4686,7 +4792,7 @@
       </w:rPr>
     </w:lvl>
   </w:abstractNum>
-  <w:abstractNum w:abstractNumId="3" w15:restartNumberingAfterBreak="0">
+  <w:abstractNum w:abstractNumId="3">
     <w:nsid w:val="2A385147"/>
     <w:multiLevelType w:val="hybridMultilevel"/>
     <w:tmpl w:val="BBFC4F08"/>
@@ -4799,7 +4905,7 @@
       </w:rPr>
     </w:lvl>
   </w:abstractNum>
-  <w:abstractNum w:abstractNumId="4" w15:restartNumberingAfterBreak="0">
+  <w:abstractNum w:abstractNumId="4">
     <w:nsid w:val="2D320ADC"/>
     <w:multiLevelType w:val="hybridMultilevel"/>
     <w:tmpl w:val="E6A60516"/>
@@ -4916,7 +5022,7 @@
       </w:rPr>
     </w:lvl>
   </w:abstractNum>
-  <w:abstractNum w:abstractNumId="5" w15:restartNumberingAfterBreak="0">
+  <w:abstractNum w:abstractNumId="5">
     <w:nsid w:val="300577DD"/>
     <w:multiLevelType w:val="hybridMultilevel"/>
     <w:tmpl w:val="E8F22E34"/>
@@ -5005,7 +5111,7 @@
       </w:pPr>
     </w:lvl>
   </w:abstractNum>
-  <w:abstractNum w:abstractNumId="6" w15:restartNumberingAfterBreak="0">
+  <w:abstractNum w:abstractNumId="6">
     <w:nsid w:val="35E138E3"/>
     <w:multiLevelType w:val="hybridMultilevel"/>
     <w:tmpl w:val="1F90201A"/>
@@ -5118,7 +5224,7 @@
       </w:rPr>
     </w:lvl>
   </w:abstractNum>
-  <w:abstractNum w:abstractNumId="7" w15:restartNumberingAfterBreak="0">
+  <w:abstractNum w:abstractNumId="7">
     <w:nsid w:val="35F369CB"/>
     <w:multiLevelType w:val="hybridMultilevel"/>
     <w:tmpl w:val="6FC07668"/>
@@ -5235,7 +5341,7 @@
       </w:rPr>
     </w:lvl>
   </w:abstractNum>
-  <w:abstractNum w:abstractNumId="8" w15:restartNumberingAfterBreak="0">
+  <w:abstractNum w:abstractNumId="8">
     <w:nsid w:val="36D95033"/>
     <w:multiLevelType w:val="hybridMultilevel"/>
     <w:tmpl w:val="22ECFE7E"/>
@@ -5324,7 +5430,7 @@
       </w:pPr>
     </w:lvl>
   </w:abstractNum>
-  <w:abstractNum w:abstractNumId="9" w15:restartNumberingAfterBreak="0">
+  <w:abstractNum w:abstractNumId="9">
     <w:nsid w:val="38AB3BD4"/>
     <w:multiLevelType w:val="hybridMultilevel"/>
     <w:tmpl w:val="C9ECE320"/>
@@ -5437,7 +5543,7 @@
       </w:rPr>
     </w:lvl>
   </w:abstractNum>
-  <w:abstractNum w:abstractNumId="10" w15:restartNumberingAfterBreak="0">
+  <w:abstractNum w:abstractNumId="10">
     <w:nsid w:val="46991888"/>
     <w:multiLevelType w:val="hybridMultilevel"/>
     <w:tmpl w:val="5672BFE0"/>
@@ -5526,7 +5632,7 @@
       </w:pPr>
     </w:lvl>
   </w:abstractNum>
-  <w:abstractNum w:abstractNumId="11" w15:restartNumberingAfterBreak="0">
+  <w:abstractNum w:abstractNumId="11">
     <w:nsid w:val="5E92621E"/>
     <w:multiLevelType w:val="hybridMultilevel"/>
     <w:tmpl w:val="D7961F0E"/>
@@ -5638,7 +5744,7 @@
       </w:rPr>
     </w:lvl>
   </w:abstractNum>
-  <w:abstractNum w:abstractNumId="12" w15:restartNumberingAfterBreak="0">
+  <w:abstractNum w:abstractNumId="12">
     <w:nsid w:val="690F3FFB"/>
     <w:multiLevelType w:val="hybridMultilevel"/>
     <w:tmpl w:val="E8F22E34"/>
@@ -5727,7 +5833,7 @@
       </w:pPr>
     </w:lvl>
   </w:abstractNum>
-  <w:abstractNum w:abstractNumId="13" w15:restartNumberingAfterBreak="0">
+  <w:abstractNum w:abstractNumId="13">
     <w:nsid w:val="707750EF"/>
     <w:multiLevelType w:val="hybridMultilevel"/>
     <w:tmpl w:val="4DDA1CF4"/>
@@ -5840,7 +5946,7 @@
       </w:rPr>
     </w:lvl>
   </w:abstractNum>
-  <w:abstractNum w:abstractNumId="14" w15:restartNumberingAfterBreak="0">
+  <w:abstractNum w:abstractNumId="14">
     <w:nsid w:val="777A6589"/>
     <w:multiLevelType w:val="hybridMultilevel"/>
     <w:tmpl w:val="0D2EDF08"/>
@@ -5978,7 +6084,7 @@
 </file>
 
 <file path=word/styles.xml><?xml version="1.0" encoding="utf-8"?>
-<w:styles xmlns:mc="http://schemas.openxmlformats.org/markup-compatibility/2006" xmlns:r="http://schemas.openxmlformats.org/officeDocument/2006/relationships" xmlns:w="http://schemas.openxmlformats.org/wordprocessingml/2006/main" xmlns:w14="http://schemas.microsoft.com/office/word/2010/wordml" xmlns:w15="http://schemas.microsoft.com/office/word/2012/wordml" xmlns:w16se="http://schemas.microsoft.com/office/word/2015/wordml/symex" mc:Ignorable="w14 w15 w16se">
+<w:styles xmlns:mc="http://schemas.openxmlformats.org/markup-compatibility/2006" xmlns:r="http://schemas.openxmlformats.org/officeDocument/2006/relationships" xmlns:w="http://schemas.openxmlformats.org/wordprocessingml/2006/main" xmlns:w14="http://schemas.microsoft.com/office/word/2010/wordml" mc:Ignorable="w14">
   <w:docDefaults>
     <w:rPrDefault>
       <w:rPr>
@@ -5992,378 +6098,149 @@
       </w:pPr>
     </w:pPrDefault>
   </w:docDefaults>
-  <w:latentStyles w:defLockedState="0" w:defUIPriority="99" w:defSemiHidden="0" w:defUnhideWhenUsed="0" w:defQFormat="0" w:count="372">
-    <w:lsdException w:name="Normal" w:uiPriority="0" w:qFormat="1"/>
-    <w:lsdException w:name="heading 1" w:uiPriority="9" w:qFormat="1"/>
-    <w:lsdException w:name="heading 2" w:semiHidden="1" w:uiPriority="9" w:unhideWhenUsed="1" w:qFormat="1"/>
-    <w:lsdException w:name="heading 3" w:semiHidden="1" w:uiPriority="9" w:unhideWhenUsed="1" w:qFormat="1"/>
-    <w:lsdException w:name="heading 4" w:semiHidden="1" w:uiPriority="9" w:unhideWhenUsed="1" w:qFormat="1"/>
-    <w:lsdException w:name="heading 5" w:semiHidden="1" w:uiPriority="9" w:unhideWhenUsed="1" w:qFormat="1"/>
-    <w:lsdException w:name="heading 6" w:semiHidden="1" w:uiPriority="9" w:unhideWhenUsed="1" w:qFormat="1"/>
-    <w:lsdException w:name="heading 7" w:semiHidden="1" w:uiPriority="9" w:unhideWhenUsed="1" w:qFormat="1"/>
-    <w:lsdException w:name="heading 8" w:semiHidden="1" w:uiPriority="9" w:unhideWhenUsed="1" w:qFormat="1"/>
-    <w:lsdException w:name="heading 9" w:semiHidden="1" w:uiPriority="9" w:unhideWhenUsed="1" w:qFormat="1"/>
-    <w:lsdException w:name="index 1" w:semiHidden="1" w:unhideWhenUsed="1"/>
-    <w:lsdException w:name="index 2" w:semiHidden="1" w:unhideWhenUsed="1"/>
-    <w:lsdException w:name="index 3" w:semiHidden="1" w:unhideWhenUsed="1"/>
-    <w:lsdException w:name="index 4" w:semiHidden="1" w:unhideWhenUsed="1"/>
-    <w:lsdException w:name="index 5" w:semiHidden="1" w:unhideWhenUsed="1"/>
-    <w:lsdException w:name="index 6" w:semiHidden="1" w:unhideWhenUsed="1"/>
-    <w:lsdException w:name="index 7" w:semiHidden="1" w:unhideWhenUsed="1"/>
-    <w:lsdException w:name="index 8" w:semiHidden="1" w:unhideWhenUsed="1"/>
-    <w:lsdException w:name="index 9" w:semiHidden="1" w:unhideWhenUsed="1"/>
-    <w:lsdException w:name="toc 1" w:semiHidden="1" w:uiPriority="39" w:unhideWhenUsed="1" w:qFormat="1"/>
-    <w:lsdException w:name="toc 2" w:semiHidden="1" w:uiPriority="39" w:unhideWhenUsed="1" w:qFormat="1"/>
-    <w:lsdException w:name="toc 3" w:semiHidden="1" w:uiPriority="39" w:unhideWhenUsed="1" w:qFormat="1"/>
-    <w:lsdException w:name="toc 4" w:semiHidden="1" w:uiPriority="39" w:unhideWhenUsed="1"/>
-    <w:lsdException w:name="toc 5" w:semiHidden="1" w:uiPriority="39" w:unhideWhenUsed="1"/>
-    <w:lsdException w:name="toc 6" w:semiHidden="1" w:uiPriority="39" w:unhideWhenUsed="1"/>
-    <w:lsdException w:name="toc 7" w:semiHidden="1" w:uiPriority="39" w:unhideWhenUsed="1"/>
-    <w:lsdException w:name="toc 8" w:semiHidden="1" w:uiPriority="39" w:unhideWhenUsed="1"/>
-    <w:lsdException w:name="toc 9" w:semiHidden="1" w:uiPriority="39" w:unhideWhenUsed="1"/>
-    <w:lsdException w:name="Normal Indent" w:semiHidden="1" w:unhideWhenUsed="1"/>
-    <w:lsdException w:name="footnote text" w:semiHidden="1" w:unhideWhenUsed="1"/>
-    <w:lsdException w:name="annotation text" w:semiHidden="1" w:unhideWhenUsed="1"/>
-    <w:lsdException w:name="header" w:semiHidden="1" w:unhideWhenUsed="1"/>
-    <w:lsdException w:name="footer" w:semiHidden="1" w:unhideWhenUsed="1"/>
-    <w:lsdException w:name="index heading" w:semiHidden="1" w:unhideWhenUsed="1"/>
-    <w:lsdException w:name="caption" w:semiHidden="1" w:uiPriority="35" w:unhideWhenUsed="1" w:qFormat="1"/>
-    <w:lsdException w:name="table of figures" w:semiHidden="1" w:unhideWhenUsed="1"/>
-    <w:lsdException w:name="envelope address" w:semiHidden="1" w:unhideWhenUsed="1"/>
-    <w:lsdException w:name="envelope return" w:semiHidden="1" w:unhideWhenUsed="1"/>
-    <w:lsdException w:name="footnote reference" w:semiHidden="1" w:unhideWhenUsed="1"/>
-    <w:lsdException w:name="annotation reference" w:semiHidden="1" w:unhideWhenUsed="1"/>
-    <w:lsdException w:name="line number" w:semiHidden="1" w:unhideWhenUsed="1"/>
-    <w:lsdException w:name="page number" w:qFormat="1"/>
-    <w:lsdException w:name="endnote reference" w:semiHidden="1" w:unhideWhenUsed="1"/>
-    <w:lsdException w:name="endnote text" w:semiHidden="1" w:unhideWhenUsed="1"/>
-    <w:lsdException w:name="table of authorities" w:semiHidden="1" w:unhideWhenUsed="1"/>
-    <w:lsdException w:name="macro" w:semiHidden="1" w:unhideWhenUsed="1"/>
-    <w:lsdException w:name="toa heading" w:semiHidden="1"/>
-    <w:lsdException w:name="List" w:semiHidden="1" w:unhideWhenUsed="1"/>
-    <w:lsdException w:name="List Bullet" w:qFormat="1"/>
-    <w:lsdException w:name="List Number" w:semiHidden="1" w:unhideWhenUsed="1"/>
-    <w:lsdException w:name="List 2" w:semiHidden="1" w:unhideWhenUsed="1"/>
-    <w:lsdException w:name="List 3" w:semiHidden="1" w:unhideWhenUsed="1"/>
-    <w:lsdException w:name="List 4" w:semiHidden="1" w:unhideWhenUsed="1"/>
-    <w:lsdException w:name="List 5" w:semiHidden="1" w:unhideWhenUsed="1"/>
-    <w:lsdException w:name="List Bullet 3" w:semiHidden="1" w:unhideWhenUsed="1"/>
-    <w:lsdException w:name="List Bullet 4" w:semiHidden="1" w:unhideWhenUsed="1"/>
-    <w:lsdException w:name="List Bullet 5" w:semiHidden="1" w:unhideWhenUsed="1"/>
-    <w:lsdException w:name="List Number 2" w:semiHidden="1" w:unhideWhenUsed="1"/>
-    <w:lsdException w:name="List Number 3" w:semiHidden="1" w:unhideWhenUsed="1"/>
-    <w:lsdException w:name="List Number 4" w:semiHidden="1" w:unhideWhenUsed="1"/>
-    <w:lsdException w:name="List Number 5" w:semiHidden="1" w:unhideWhenUsed="1"/>
-    <w:lsdException w:name="Title" w:uiPriority="0" w:qFormat="1"/>
-    <w:lsdException w:name="Closing" w:semiHidden="1" w:unhideWhenUsed="1"/>
-    <w:lsdException w:name="Signature" w:semiHidden="1"/>
-    <w:lsdException w:name="Default Paragraph Font" w:semiHidden="1" w:uiPriority="1" w:unhideWhenUsed="1"/>
-    <w:lsdException w:name="Body Text" w:semiHidden="1" w:unhideWhenUsed="1"/>
-    <w:lsdException w:name="Body Text Indent" w:semiHidden="1" w:unhideWhenUsed="1"/>
-    <w:lsdException w:name="List Continue" w:semiHidden="1" w:unhideWhenUsed="1"/>
-    <w:lsdException w:name="List Continue 2" w:semiHidden="1" w:unhideWhenUsed="1"/>
-    <w:lsdException w:name="List Continue 3" w:semiHidden="1" w:unhideWhenUsed="1"/>
-    <w:lsdException w:name="List Continue 4" w:semiHidden="1" w:unhideWhenUsed="1"/>
-    <w:lsdException w:name="List Continue 5" w:semiHidden="1" w:unhideWhenUsed="1"/>
-    <w:lsdException w:name="Message Header" w:semiHidden="1" w:unhideWhenUsed="1"/>
-    <w:lsdException w:name="Subtitle" w:uiPriority="0" w:qFormat="1"/>
-    <w:lsdException w:name="Salutation" w:semiHidden="1" w:unhideWhenUsed="1"/>
-    <w:lsdException w:name="Date" w:semiHidden="1" w:unhideWhenUsed="1"/>
-    <w:lsdException w:name="Body Text First Indent" w:semiHidden="1" w:unhideWhenUsed="1"/>
-    <w:lsdException w:name="Body Text First Indent 2" w:semiHidden="1" w:unhideWhenUsed="1"/>
-    <w:lsdException w:name="Note Heading" w:semiHidden="1" w:unhideWhenUsed="1"/>
-    <w:lsdException w:name="Body Text 2" w:semiHidden="1" w:unhideWhenUsed="1"/>
-    <w:lsdException w:name="Body Text 3" w:semiHidden="1" w:unhideWhenUsed="1"/>
-    <w:lsdException w:name="Body Text Indent 2" w:semiHidden="1" w:unhideWhenUsed="1"/>
-    <w:lsdException w:name="Body Text Indent 3" w:semiHidden="1" w:unhideWhenUsed="1"/>
-    <w:lsdException w:name="Block Text" w:semiHidden="1" w:unhideWhenUsed="1"/>
-    <w:lsdException w:name="Hyperlink" w:semiHidden="1" w:unhideWhenUsed="1"/>
-    <w:lsdException w:name="FollowedHyperlink" w:semiHidden="1" w:unhideWhenUsed="1"/>
-    <w:lsdException w:name="Strong" w:uiPriority="1" w:qFormat="1"/>
-    <w:lsdException w:name="Emphasis" w:uiPriority="20" w:qFormat="1"/>
-    <w:lsdException w:name="Document Map" w:semiHidden="1" w:unhideWhenUsed="1"/>
-    <w:lsdException w:name="Plain Text" w:semiHidden="1" w:unhideWhenUsed="1"/>
-    <w:lsdException w:name="E-mail Signature" w:semiHidden="1" w:unhideWhenUsed="1"/>
-    <w:lsdException w:name="HTML Top of Form" w:semiHidden="1" w:unhideWhenUsed="1"/>
-    <w:lsdException w:name="HTML Bottom of Form" w:semiHidden="1" w:unhideWhenUsed="1"/>
-    <w:lsdException w:name="Normal (Web)" w:semiHidden="1" w:unhideWhenUsed="1"/>
-    <w:lsdException w:name="HTML Acronym" w:semiHidden="1" w:unhideWhenUsed="1"/>
-    <w:lsdException w:name="HTML Address" w:semiHidden="1" w:unhideWhenUsed="1"/>
-    <w:lsdException w:name="HTML Cite" w:semiHidden="1" w:unhideWhenUsed="1"/>
-    <w:lsdException w:name="HTML Code" w:semiHidden="1" w:unhideWhenUsed="1"/>
-    <w:lsdException w:name="HTML Definition" w:semiHidden="1" w:unhideWhenUsed="1"/>
-    <w:lsdException w:name="HTML Keyboard" w:semiHidden="1" w:unhideWhenUsed="1"/>
-    <w:lsdException w:name="HTML Preformatted" w:semiHidden="1" w:unhideWhenUsed="1"/>
-    <w:lsdException w:name="HTML Sample" w:semiHidden="1" w:unhideWhenUsed="1"/>
-    <w:lsdException w:name="HTML Typewriter" w:semiHidden="1" w:unhideWhenUsed="1"/>
-    <w:lsdException w:name="HTML Variable" w:semiHidden="1" w:unhideWhenUsed="1"/>
-    <w:lsdException w:name="Normal Table" w:semiHidden="1" w:unhideWhenUsed="1"/>
-    <w:lsdException w:name="annotation subject" w:semiHidden="1" w:unhideWhenUsed="1"/>
-    <w:lsdException w:name="No List" w:semiHidden="1" w:unhideWhenUsed="1"/>
-    <w:lsdException w:name="Outline List 1" w:semiHidden="1" w:unhideWhenUsed="1"/>
-    <w:lsdException w:name="Outline List 2" w:semiHidden="1" w:unhideWhenUsed="1"/>
-    <w:lsdException w:name="Outline List 3" w:semiHidden="1" w:unhideWhenUsed="1"/>
-    <w:lsdException w:name="Table Simple 1" w:semiHidden="1" w:unhideWhenUsed="1"/>
-    <w:lsdException w:name="Table Simple 2" w:semiHidden="1" w:unhideWhenUsed="1"/>
-    <w:lsdException w:name="Table Simple 3" w:semiHidden="1" w:unhideWhenUsed="1"/>
-    <w:lsdException w:name="Table Classic 1" w:semiHidden="1" w:unhideWhenUsed="1"/>
-    <w:lsdException w:name="Table Classic 2" w:semiHidden="1" w:unhideWhenUsed="1"/>
-    <w:lsdException w:name="Table Classic 3" w:semiHidden="1" w:unhideWhenUsed="1"/>
-    <w:lsdException w:name="Table Classic 4" w:semiHidden="1" w:unhideWhenUsed="1"/>
-    <w:lsdException w:name="Table Colorful 1" w:semiHidden="1" w:unhideWhenUsed="1"/>
-    <w:lsdException w:name="Table Colorful 2" w:semiHidden="1" w:unhideWhenUsed="1"/>
-    <w:lsdException w:name="Table Colorful 3" w:semiHidden="1" w:unhideWhenUsed="1"/>
-    <w:lsdException w:name="Table Columns 1" w:semiHidden="1" w:unhideWhenUsed="1"/>
-    <w:lsdException w:name="Table Columns 2" w:semiHidden="1" w:unhideWhenUsed="1"/>
-    <w:lsdException w:name="Table Columns 3" w:semiHidden="1" w:unhideWhenUsed="1"/>
-    <w:lsdException w:name="Table Columns 4" w:semiHidden="1" w:unhideWhenUsed="1"/>
-    <w:lsdException w:name="Table Columns 5" w:semiHidden="1" w:unhideWhenUsed="1"/>
-    <w:lsdException w:name="Table Grid 1" w:semiHidden="1" w:unhideWhenUsed="1"/>
-    <w:lsdException w:name="Table Grid 2" w:semiHidden="1" w:unhideWhenUsed="1"/>
-    <w:lsdException w:name="Table Grid 3" w:semiHidden="1" w:unhideWhenUsed="1"/>
-    <w:lsdException w:name="Table Grid 4" w:semiHidden="1" w:unhideWhenUsed="1"/>
-    <w:lsdException w:name="Table Grid 5" w:semiHidden="1" w:unhideWhenUsed="1"/>
-    <w:lsdException w:name="Table Grid 6" w:semiHidden="1" w:unhideWhenUsed="1"/>
-    <w:lsdException w:name="Table Grid 7" w:semiHidden="1" w:unhideWhenUsed="1"/>
-    <w:lsdException w:name="Table Grid 8" w:semiHidden="1" w:unhideWhenUsed="1"/>
-    <w:lsdException w:name="Table List 1" w:semiHidden="1" w:unhideWhenUsed="1"/>
-    <w:lsdException w:name="Table List 2" w:semiHidden="1" w:unhideWhenUsed="1"/>
-    <w:lsdException w:name="Table List 3" w:semiHidden="1" w:unhideWhenUsed="1"/>
-    <w:lsdException w:name="Table List 4" w:semiHidden="1" w:unhideWhenUsed="1"/>
-    <w:lsdException w:name="Table List 5" w:semiHidden="1" w:unhideWhenUsed="1"/>
-    <w:lsdException w:name="Table List 6" w:semiHidden="1" w:unhideWhenUsed="1"/>
-    <w:lsdException w:name="Table List 7" w:semiHidden="1" w:unhideWhenUsed="1"/>
-    <w:lsdException w:name="Table List 8" w:semiHidden="1" w:unhideWhenUsed="1"/>
-    <w:lsdException w:name="Table 3D effects 1" w:semiHidden="1" w:unhideWhenUsed="1"/>
-    <w:lsdException w:name="Table 3D effects 2" w:semiHidden="1" w:unhideWhenUsed="1"/>
-    <w:lsdException w:name="Table 3D effects 3" w:semiHidden="1" w:unhideWhenUsed="1"/>
-    <w:lsdException w:name="Table Contemporary" w:semiHidden="1" w:unhideWhenUsed="1"/>
-    <w:lsdException w:name="Table Elegant" w:semiHidden="1" w:unhideWhenUsed="1"/>
-    <w:lsdException w:name="Table Professional" w:semiHidden="1" w:unhideWhenUsed="1"/>
-    <w:lsdException w:name="Table Subtle 1" w:semiHidden="1" w:unhideWhenUsed="1"/>
-    <w:lsdException w:name="Table Subtle 2" w:semiHidden="1" w:unhideWhenUsed="1"/>
-    <w:lsdException w:name="Table Web 1" w:semiHidden="1" w:unhideWhenUsed="1"/>
-    <w:lsdException w:name="Table Web 2" w:semiHidden="1" w:unhideWhenUsed="1"/>
-    <w:lsdException w:name="Table Web 3" w:semiHidden="1" w:unhideWhenUsed="1"/>
-    <w:lsdException w:name="Balloon Text" w:semiHidden="1" w:unhideWhenUsed="1"/>
-    <w:lsdException w:name="Table Grid" w:uiPriority="59"/>
-    <w:lsdException w:name="Table Theme" w:semiHidden="1" w:unhideWhenUsed="1"/>
-    <w:lsdException w:name="Placeholder Text" w:semiHidden="1"/>
-    <w:lsdException w:name="No Spacing" w:uiPriority="1" w:qFormat="1"/>
-    <w:lsdException w:name="Light Shading" w:uiPriority="60"/>
-    <w:lsdException w:name="Light List" w:uiPriority="61"/>
-    <w:lsdException w:name="Light Grid" w:uiPriority="62"/>
-    <w:lsdException w:name="Medium Shading 1" w:uiPriority="63"/>
-    <w:lsdException w:name="Medium Shading 2" w:uiPriority="64"/>
-    <w:lsdException w:name="Medium List 1" w:uiPriority="65"/>
-    <w:lsdException w:name="Medium List 2" w:uiPriority="66"/>
-    <w:lsdException w:name="Medium Grid 1" w:uiPriority="67"/>
-    <w:lsdException w:name="Medium Grid 2" w:uiPriority="68"/>
-    <w:lsdException w:name="Medium Grid 3" w:uiPriority="69"/>
-    <w:lsdException w:name="Dark List" w:uiPriority="70"/>
-    <w:lsdException w:name="Colorful Shading" w:uiPriority="71"/>
-    <w:lsdException w:name="Colorful List" w:uiPriority="72"/>
-    <w:lsdException w:name="Colorful Grid" w:uiPriority="73"/>
-    <w:lsdException w:name="Light Shading Accent 1" w:uiPriority="60"/>
-    <w:lsdException w:name="Light List Accent 1" w:uiPriority="61"/>
-    <w:lsdException w:name="Light Grid Accent 1" w:uiPriority="62"/>
-    <w:lsdException w:name="Medium Shading 1 Accent 1" w:uiPriority="63"/>
-    <w:lsdException w:name="Medium Shading 2 Accent 1" w:uiPriority="64"/>
-    <w:lsdException w:name="Medium List 1 Accent 1" w:uiPriority="65"/>
-    <w:lsdException w:name="Revision" w:semiHidden="1"/>
-    <w:lsdException w:name="List Paragraph" w:uiPriority="34" w:qFormat="1"/>
-    <w:lsdException w:name="Quote" w:uiPriority="29" w:qFormat="1"/>
-    <w:lsdException w:name="Intense Quote" w:uiPriority="30" w:qFormat="1"/>
-    <w:lsdException w:name="Medium List 2 Accent 1" w:uiPriority="66"/>
-    <w:lsdException w:name="Medium Grid 1 Accent 1" w:uiPriority="67"/>
-    <w:lsdException w:name="Medium Grid 2 Accent 1" w:uiPriority="68"/>
-    <w:lsdException w:name="Medium Grid 3 Accent 1" w:uiPriority="69"/>
-    <w:lsdException w:name="Dark List Accent 1" w:uiPriority="70"/>
-    <w:lsdException w:name="Colorful Shading Accent 1" w:uiPriority="71"/>
-    <w:lsdException w:name="Colorful List Accent 1" w:uiPriority="72"/>
-    <w:lsdException w:name="Colorful Grid Accent 1" w:uiPriority="73"/>
-    <w:lsdException w:name="Light Shading Accent 2" w:uiPriority="60"/>
-    <w:lsdException w:name="Light List Accent 2" w:uiPriority="61"/>
-    <w:lsdException w:name="Light Grid Accent 2" w:uiPriority="62"/>
-    <w:lsdException w:name="Medium Shading 1 Accent 2" w:uiPriority="63"/>
-    <w:lsdException w:name="Medium Shading 2 Accent 2" w:uiPriority="64"/>
-    <w:lsdException w:name="Medium List 1 Accent 2" w:uiPriority="65"/>
-    <w:lsdException w:name="Medium List 2 Accent 2" w:uiPriority="66"/>
-    <w:lsdException w:name="Medium Grid 1 Accent 2" w:uiPriority="67"/>
-    <w:lsdException w:name="Medium Grid 2 Accent 2" w:uiPriority="68"/>
-    <w:lsdException w:name="Medium Grid 3 Accent 2" w:uiPriority="69"/>
-    <w:lsdException w:name="Dark List Accent 2" w:uiPriority="70"/>
-    <w:lsdException w:name="Colorful Shading Accent 2" w:uiPriority="71"/>
-    <w:lsdException w:name="Colorful List Accent 2" w:uiPriority="72"/>
-    <w:lsdException w:name="Colorful Grid Accent 2" w:uiPriority="73"/>
-    <w:lsdException w:name="Light Shading Accent 3" w:uiPriority="60"/>
-    <w:lsdException w:name="Light List Accent 3" w:uiPriority="61"/>
-    <w:lsdException w:name="Light Grid Accent 3" w:uiPriority="62"/>
-    <w:lsdException w:name="Medium Shading 1 Accent 3" w:uiPriority="63"/>
-    <w:lsdException w:name="Medium Shading 2 Accent 3" w:uiPriority="64"/>
-    <w:lsdException w:name="Medium List 1 Accent 3" w:uiPriority="65"/>
-    <w:lsdException w:name="Medium List 2 Accent 3" w:uiPriority="66"/>
-    <w:lsdException w:name="Medium Grid 1 Accent 3" w:uiPriority="67"/>
-    <w:lsdException w:name="Medium Grid 2 Accent 3" w:uiPriority="68"/>
-    <w:lsdException w:name="Medium Grid 3 Accent 3" w:uiPriority="69"/>
-    <w:lsdException w:name="Dark List Accent 3" w:uiPriority="70"/>
-    <w:lsdException w:name="Colorful Shading Accent 3" w:uiPriority="71"/>
-    <w:lsdException w:name="Colorful List Accent 3" w:uiPriority="72"/>
-    <w:lsdException w:name="Colorful Grid Accent 3" w:uiPriority="73"/>
-    <w:lsdException w:name="Light Shading Accent 4" w:uiPriority="60"/>
-    <w:lsdException w:name="Light List Accent 4" w:uiPriority="61"/>
-    <w:lsdException w:name="Light Grid Accent 4" w:uiPriority="62"/>
-    <w:lsdException w:name="Medium Shading 1 Accent 4" w:uiPriority="63"/>
-    <w:lsdException w:name="Medium Shading 2 Accent 4" w:uiPriority="64"/>
-    <w:lsdException w:name="Medium List 1 Accent 4" w:uiPriority="65"/>
-    <w:lsdException w:name="Medium List 2 Accent 4" w:uiPriority="66"/>
-    <w:lsdException w:name="Medium Grid 1 Accent 4" w:uiPriority="67"/>
-    <w:lsdException w:name="Medium Grid 2 Accent 4" w:uiPriority="68"/>
-    <w:lsdException w:name="Medium Grid 3 Accent 4" w:uiPriority="69"/>
-    <w:lsdException w:name="Dark List Accent 4" w:uiPriority="70"/>
-    <w:lsdException w:name="Colorful Shading Accent 4" w:uiPriority="71"/>
-    <w:lsdException w:name="Colorful List Accent 4" w:uiPriority="72"/>
-    <w:lsdException w:name="Colorful Grid Accent 4" w:uiPriority="73"/>
-    <w:lsdException w:name="Light Shading Accent 5" w:uiPriority="60"/>
-    <w:lsdException w:name="Light List Accent 5" w:uiPriority="61"/>
-    <w:lsdException w:name="Light Grid Accent 5" w:uiPriority="62"/>
-    <w:lsdException w:name="Medium Shading 1 Accent 5" w:uiPriority="63"/>
-    <w:lsdException w:name="Medium Shading 2 Accent 5" w:uiPriority="64"/>
-    <w:lsdException w:name="Medium List 1 Accent 5" w:uiPriority="65"/>
-    <w:lsdException w:name="Medium List 2 Accent 5" w:uiPriority="66"/>
-    <w:lsdException w:name="Medium Grid 1 Accent 5" w:uiPriority="67"/>
-    <w:lsdException w:name="Medium Grid 2 Accent 5" w:uiPriority="68"/>
-    <w:lsdException w:name="Medium Grid 3 Accent 5" w:uiPriority="69"/>
-    <w:lsdException w:name="Dark List Accent 5" w:uiPriority="70"/>
-    <w:lsdException w:name="Colorful Shading Accent 5" w:uiPriority="71"/>
-    <w:lsdException w:name="Colorful List Accent 5" w:uiPriority="72"/>
-    <w:lsdException w:name="Colorful Grid Accent 5" w:uiPriority="73"/>
-    <w:lsdException w:name="Light Shading Accent 6" w:uiPriority="60"/>
-    <w:lsdException w:name="Light List Accent 6" w:uiPriority="61"/>
-    <w:lsdException w:name="Light Grid Accent 6" w:uiPriority="62"/>
-    <w:lsdException w:name="Medium Shading 1 Accent 6" w:uiPriority="63"/>
-    <w:lsdException w:name="Medium Shading 2 Accent 6" w:uiPriority="64"/>
-    <w:lsdException w:name="Medium List 1 Accent 6" w:uiPriority="65"/>
-    <w:lsdException w:name="Medium List 2 Accent 6" w:uiPriority="66"/>
-    <w:lsdException w:name="Medium Grid 1 Accent 6" w:uiPriority="67"/>
-    <w:lsdException w:name="Medium Grid 2 Accent 6" w:uiPriority="68"/>
-    <w:lsdException w:name="Medium Grid 3 Accent 6" w:uiPriority="69"/>
-    <w:lsdException w:name="Dark List Accent 6" w:uiPriority="70"/>
-    <w:lsdException w:name="Colorful Shading Accent 6" w:uiPriority="71"/>
-    <w:lsdException w:name="Colorful List Accent 6" w:uiPriority="72"/>
-    <w:lsdException w:name="Colorful Grid Accent 6" w:uiPriority="73"/>
-    <w:lsdException w:name="Subtle Emphasis" w:uiPriority="19" w:qFormat="1"/>
-    <w:lsdException w:name="Intense Emphasis" w:uiPriority="21" w:qFormat="1"/>
-    <w:lsdException w:name="Subtle Reference" w:uiPriority="31" w:qFormat="1"/>
-    <w:lsdException w:name="Intense Reference" w:uiPriority="32" w:qFormat="1"/>
-    <w:lsdException w:name="Book Title" w:uiPriority="33" w:qFormat="1"/>
-    <w:lsdException w:name="Bibliography" w:semiHidden="1" w:uiPriority="37" w:unhideWhenUsed="1"/>
-    <w:lsdException w:name="TOC Heading" w:uiPriority="39" w:qFormat="1"/>
-    <w:lsdException w:name="Plain Table 1" w:uiPriority="41"/>
-    <w:lsdException w:name="Plain Table 2" w:uiPriority="42"/>
-    <w:lsdException w:name="Plain Table 3" w:uiPriority="43"/>
-    <w:lsdException w:name="Plain Table 4" w:uiPriority="44"/>
-    <w:lsdException w:name="Plain Table 5" w:uiPriority="45"/>
-    <w:lsdException w:name="Grid Table Light" w:uiPriority="40"/>
-    <w:lsdException w:name="Grid Table 1 Light" w:uiPriority="46"/>
-    <w:lsdException w:name="Grid Table 2" w:uiPriority="47"/>
-    <w:lsdException w:name="Grid Table 3" w:uiPriority="48"/>
-    <w:lsdException w:name="Grid Table 4" w:uiPriority="49"/>
-    <w:lsdException w:name="Grid Table 5 Dark" w:uiPriority="50"/>
-    <w:lsdException w:name="Grid Table 6 Colorful" w:uiPriority="51"/>
-    <w:lsdException w:name="Grid Table 7 Colorful" w:uiPriority="52"/>
-    <w:lsdException w:name="Grid Table 1 Light Accent 1" w:uiPriority="46"/>
-    <w:lsdException w:name="Grid Table 2 Accent 1" w:uiPriority="47"/>
-    <w:lsdException w:name="Grid Table 3 Accent 1" w:uiPriority="48"/>
-    <w:lsdException w:name="Grid Table 4 Accent 1" w:uiPriority="49"/>
-    <w:lsdException w:name="Grid Table 5 Dark Accent 1" w:uiPriority="50"/>
-    <w:lsdException w:name="Grid Table 6 Colorful Accent 1" w:uiPriority="51"/>
-    <w:lsdException w:name="Grid Table 7 Colorful Accent 1" w:uiPriority="52"/>
-    <w:lsdException w:name="Grid Table 1 Light Accent 2" w:uiPriority="46"/>
-    <w:lsdException w:name="Grid Table 2 Accent 2" w:uiPriority="47"/>
-    <w:lsdException w:name="Grid Table 3 Accent 2" w:uiPriority="48"/>
-    <w:lsdException w:name="Grid Table 4 Accent 2" w:uiPriority="49"/>
-    <w:lsdException w:name="Grid Table 5 Dark Accent 2" w:uiPriority="50"/>
-    <w:lsdException w:name="Grid Table 6 Colorful Accent 2" w:uiPriority="51"/>
-    <w:lsdException w:name="Grid Table 7 Colorful Accent 2" w:uiPriority="52"/>
-    <w:lsdException w:name="Grid Table 1 Light Accent 3" w:uiPriority="46"/>
-    <w:lsdException w:name="Grid Table 2 Accent 3" w:uiPriority="47"/>
-    <w:lsdException w:name="Grid Table 3 Accent 3" w:uiPriority="48"/>
-    <w:lsdException w:name="Grid Table 4 Accent 3" w:uiPriority="49"/>
-    <w:lsdException w:name="Grid Table 5 Dark Accent 3" w:uiPriority="50"/>
-    <w:lsdException w:name="Grid Table 6 Colorful Accent 3" w:uiPriority="51"/>
-    <w:lsdException w:name="Grid Table 7 Colorful Accent 3" w:uiPriority="52"/>
-    <w:lsdException w:name="Grid Table 1 Light Accent 4" w:uiPriority="46"/>
-    <w:lsdException w:name="Grid Table 2 Accent 4" w:uiPriority="47"/>
-    <w:lsdException w:name="Grid Table 3 Accent 4" w:uiPriority="48"/>
-    <w:lsdException w:name="Grid Table 4 Accent 4" w:uiPriority="49"/>
-    <w:lsdException w:name="Grid Table 5 Dark Accent 4" w:uiPriority="50"/>
-    <w:lsdException w:name="Grid Table 6 Colorful Accent 4" w:uiPriority="51"/>
-    <w:lsdException w:name="Grid Table 7 Colorful Accent 4" w:uiPriority="52"/>
-    <w:lsdException w:name="Grid Table 1 Light Accent 5" w:uiPriority="46"/>
-    <w:lsdException w:name="Grid Table 2 Accent 5" w:uiPriority="47"/>
-    <w:lsdException w:name="Grid Table 3 Accent 5" w:uiPriority="48"/>
-    <w:lsdException w:name="Grid Table 4 Accent 5" w:uiPriority="49"/>
-    <w:lsdException w:name="Grid Table 5 Dark Accent 5" w:uiPriority="50"/>
-    <w:lsdException w:name="Grid Table 6 Colorful Accent 5" w:uiPriority="51"/>
-    <w:lsdException w:name="Grid Table 7 Colorful Accent 5" w:uiPriority="52"/>
-    <w:lsdException w:name="Grid Table 1 Light Accent 6" w:uiPriority="46"/>
-    <w:lsdException w:name="Grid Table 2 Accent 6" w:uiPriority="47"/>
-    <w:lsdException w:name="Grid Table 3 Accent 6" w:uiPriority="48"/>
-    <w:lsdException w:name="Grid Table 4 Accent 6" w:uiPriority="49"/>
-    <w:lsdException w:name="Grid Table 5 Dark Accent 6" w:uiPriority="50"/>
-    <w:lsdException w:name="Grid Table 6 Colorful Accent 6" w:uiPriority="51"/>
-    <w:lsdException w:name="Grid Table 7 Colorful Accent 6" w:uiPriority="52"/>
-    <w:lsdException w:name="List Table 1 Light" w:uiPriority="46"/>
-    <w:lsdException w:name="List Table 2" w:uiPriority="47"/>
-    <w:lsdException w:name="List Table 3" w:uiPriority="48"/>
-    <w:lsdException w:name="List Table 4" w:uiPriority="49"/>
-    <w:lsdException w:name="List Table 5 Dark" w:uiPriority="50"/>
-    <w:lsdException w:name="List Table 6 Colorful" w:uiPriority="51"/>
-    <w:lsdException w:name="List Table 7 Colorful" w:uiPriority="52"/>
-    <w:lsdException w:name="List Table 1 Light Accent 1" w:uiPriority="46"/>
-    <w:lsdException w:name="List Table 2 Accent 1" w:uiPriority="47"/>
-    <w:lsdException w:name="List Table 3 Accent 1" w:uiPriority="48"/>
-    <w:lsdException w:name="List Table 4 Accent 1" w:uiPriority="49"/>
-    <w:lsdException w:name="List Table 5 Dark Accent 1" w:uiPriority="50"/>
-    <w:lsdException w:name="List Table 6 Colorful Accent 1" w:uiPriority="51"/>
-    <w:lsdException w:name="List Table 7 Colorful Accent 1" w:uiPriority="52"/>
-    <w:lsdException w:name="List Table 1 Light Accent 2" w:uiPriority="46"/>
-    <w:lsdException w:name="List Table 2 Accent 2" w:uiPriority="47"/>
-    <w:lsdException w:name="List Table 3 Accent 2" w:uiPriority="48"/>
-    <w:lsdException w:name="List Table 4 Accent 2" w:uiPriority="49"/>
-    <w:lsdException w:name="List Table 5 Dark Accent 2" w:uiPriority="50"/>
-    <w:lsdException w:name="List Table 6 Colorful Accent 2" w:uiPriority="51"/>
-    <w:lsdException w:name="List Table 7 Colorful Accent 2" w:uiPriority="52"/>
-    <w:lsdException w:name="List Table 1 Light Accent 3" w:uiPriority="46"/>
-    <w:lsdException w:name="List Table 2 Accent 3" w:uiPriority="47"/>
-    <w:lsdException w:name="List Table 3 Accent 3" w:uiPriority="48"/>
-    <w:lsdException w:name="List Table 4 Accent 3" w:uiPriority="49"/>
-    <w:lsdException w:name="List Table 5 Dark Accent 3" w:uiPriority="50"/>
-    <w:lsdException w:name="List Table 6 Colorful Accent 3" w:uiPriority="51"/>
-    <w:lsdException w:name="List Table 7 Colorful Accent 3" w:uiPriority="52"/>
-    <w:lsdException w:name="List Table 1 Light Accent 4" w:uiPriority="46"/>
-    <w:lsdException w:name="List Table 2 Accent 4" w:uiPriority="47"/>
-    <w:lsdException w:name="List Table 3 Accent 4" w:uiPriority="48"/>
-    <w:lsdException w:name="List Table 4 Accent 4" w:uiPriority="49"/>
-    <w:lsdException w:name="List Table 5 Dark Accent 4" w:uiPriority="50"/>
-    <w:lsdException w:name="List Table 6 Colorful Accent 4" w:uiPriority="51"/>
-    <w:lsdException w:name="List Table 7 Colorful Accent 4" w:uiPriority="52"/>
-    <w:lsdException w:name="List Table 1 Light Accent 5" w:uiPriority="46"/>
-    <w:lsdException w:name="List Table 2 Accent 5" w:uiPriority="47"/>
-    <w:lsdException w:name="List Table 3 Accent 5" w:uiPriority="48"/>
-    <w:lsdException w:name="List Table 4 Accent 5" w:uiPriority="49"/>
-    <w:lsdException w:name="List Table 5 Dark Accent 5" w:uiPriority="50"/>
-    <w:lsdException w:name="List Table 6 Colorful Accent 5" w:uiPriority="51"/>
-    <w:lsdException w:name="List Table 7 Colorful Accent 5" w:uiPriority="52"/>
-    <w:lsdException w:name="List Table 1 Light Accent 6" w:uiPriority="46"/>
-    <w:lsdException w:name="List Table 2 Accent 6" w:uiPriority="47"/>
-    <w:lsdException w:name="List Table 3 Accent 6" w:uiPriority="48"/>
-    <w:lsdException w:name="List Table 4 Accent 6" w:uiPriority="49"/>
-    <w:lsdException w:name="List Table 5 Dark Accent 6" w:uiPriority="50"/>
-    <w:lsdException w:name="List Table 6 Colorful Accent 6" w:uiPriority="51"/>
-    <w:lsdException w:name="List Table 7 Colorful Accent 6" w:uiPriority="52"/>
-    <w:lsdException w:name="Mention" w:semiHidden="1" w:unhideWhenUsed="1"/>
+  <w:latentStyles w:defLockedState="0" w:defUIPriority="99" w:defSemiHidden="1" w:defUnhideWhenUsed="1" w:defQFormat="0" w:count="267">
+    <w:lsdException w:name="Normal" w:semiHidden="0" w:uiPriority="0" w:unhideWhenUsed="0" w:qFormat="1"/>
+    <w:lsdException w:name="heading 1" w:semiHidden="0" w:uiPriority="9" w:unhideWhenUsed="0" w:qFormat="1"/>
+    <w:lsdException w:name="heading 2" w:uiPriority="9" w:qFormat="1"/>
+    <w:lsdException w:name="heading 3" w:uiPriority="9" w:qFormat="1"/>
+    <w:lsdException w:name="heading 4" w:uiPriority="9" w:qFormat="1"/>
+    <w:lsdException w:name="heading 5" w:uiPriority="9" w:qFormat="1"/>
+    <w:lsdException w:name="heading 6" w:uiPriority="9" w:qFormat="1"/>
+    <w:lsdException w:name="heading 7" w:uiPriority="9" w:qFormat="1"/>
+    <w:lsdException w:name="heading 8" w:uiPriority="9" w:qFormat="1"/>
+    <w:lsdException w:name="heading 9" w:uiPriority="9" w:qFormat="1"/>
+    <w:lsdException w:name="toc 1" w:uiPriority="39" w:qFormat="1"/>
+    <w:lsdException w:name="toc 2" w:uiPriority="39" w:qFormat="1"/>
+    <w:lsdException w:name="toc 3" w:uiPriority="39" w:qFormat="1"/>
+    <w:lsdException w:name="toc 4" w:uiPriority="39"/>
+    <w:lsdException w:name="toc 5" w:uiPriority="39"/>
+    <w:lsdException w:name="toc 6" w:uiPriority="39"/>
+    <w:lsdException w:name="toc 7" w:uiPriority="39"/>
+    <w:lsdException w:name="toc 8" w:uiPriority="39"/>
+    <w:lsdException w:name="toc 9" w:uiPriority="39"/>
+    <w:lsdException w:name="caption" w:uiPriority="35" w:qFormat="1"/>
+    <w:lsdException w:name="page number" w:semiHidden="0" w:unhideWhenUsed="0" w:qFormat="1"/>
+    <w:lsdException w:name="toa heading" w:unhideWhenUsed="0"/>
+    <w:lsdException w:name="List Bullet" w:semiHidden="0" w:unhideWhenUsed="0" w:qFormat="1"/>
+    <w:lsdException w:name="List Bullet 2" w:semiHidden="0" w:unhideWhenUsed="0"/>
+    <w:lsdException w:name="Title" w:semiHidden="0" w:uiPriority="0" w:unhideWhenUsed="0" w:qFormat="1"/>
+    <w:lsdException w:name="Signature" w:unhideWhenUsed="0"/>
+    <w:lsdException w:name="Default Paragraph Font" w:uiPriority="1"/>
+    <w:lsdException w:name="Subtitle" w:semiHidden="0" w:uiPriority="0" w:unhideWhenUsed="0" w:qFormat="1"/>
+    <w:lsdException w:name="Strong" w:semiHidden="0" w:uiPriority="1" w:unhideWhenUsed="0" w:qFormat="1"/>
+    <w:lsdException w:name="Emphasis" w:semiHidden="0" w:uiPriority="20" w:unhideWhenUsed="0" w:qFormat="1"/>
+    <w:lsdException w:name="Table Grid" w:semiHidden="0" w:uiPriority="59" w:unhideWhenUsed="0"/>
+    <w:lsdException w:name="Placeholder Text" w:unhideWhenUsed="0"/>
+    <w:lsdException w:name="No Spacing" w:semiHidden="0" w:uiPriority="1" w:unhideWhenUsed="0" w:qFormat="1"/>
+    <w:lsdException w:name="Light Shading" w:semiHidden="0" w:uiPriority="60" w:unhideWhenUsed="0"/>
+    <w:lsdException w:name="Light List" w:semiHidden="0" w:uiPriority="61" w:unhideWhenUsed="0"/>
+    <w:lsdException w:name="Light Grid" w:semiHidden="0" w:uiPriority="62" w:unhideWhenUsed="0"/>
+    <w:lsdException w:name="Medium Shading 1" w:semiHidden="0" w:uiPriority="63" w:unhideWhenUsed="0"/>
+    <w:lsdException w:name="Medium Shading 2" w:semiHidden="0" w:uiPriority="64" w:unhideWhenUsed="0"/>
+    <w:lsdException w:name="Medium List 1" w:semiHidden="0" w:uiPriority="65" w:unhideWhenUsed="0"/>
+    <w:lsdException w:name="Medium List 2" w:semiHidden="0" w:uiPriority="66" w:unhideWhenUsed="0"/>
+    <w:lsdException w:name="Medium Grid 1" w:semiHidden="0" w:uiPriority="67" w:unhideWhenUsed="0"/>
+    <w:lsdException w:name="Medium Grid 2" w:semiHidden="0" w:uiPriority="68" w:unhideWhenUsed="0"/>
+    <w:lsdException w:name="Medium Grid 3" w:semiHidden="0" w:uiPriority="69" w:unhideWhenUsed="0"/>
+    <w:lsdException w:name="Dark List" w:semiHidden="0" w:uiPriority="70" w:unhideWhenUsed="0"/>
+    <w:lsdException w:name="Colorful Shading" w:semiHidden="0" w:uiPriority="71" w:unhideWhenUsed="0"/>
+    <w:lsdException w:name="Colorful List" w:semiHidden="0" w:uiPriority="72" w:unhideWhenUsed="0"/>
+    <w:lsdException w:name="Colorful Grid" w:semiHidden="0" w:uiPriority="73" w:unhideWhenUsed="0"/>
+    <w:lsdException w:name="Light Shading Accent 1" w:semiHidden="0" w:uiPriority="60" w:unhideWhenUsed="0"/>
+    <w:lsdException w:name="Light List Accent 1" w:semiHidden="0" w:uiPriority="61" w:unhideWhenUsed="0"/>
+    <w:lsdException w:name="Light Grid Accent 1" w:semiHidden="0" w:uiPriority="62" w:unhideWhenUsed="0"/>
+    <w:lsdException w:name="Medium Shading 1 Accent 1" w:semiHidden="0" w:uiPriority="63" w:unhideWhenUsed="0"/>
+    <w:lsdException w:name="Medium Shading 2 Accent 1" w:semiHidden="0" w:uiPriority="64" w:unhideWhenUsed="0"/>
+    <w:lsdException w:name="Medium List 1 Accent 1" w:semiHidden="0" w:uiPriority="65" w:unhideWhenUsed="0"/>
+    <w:lsdException w:name="Revision" w:unhideWhenUsed="0"/>
+    <w:lsdException w:name="List Paragraph" w:semiHidden="0" w:uiPriority="34" w:unhideWhenUsed="0" w:qFormat="1"/>
+    <w:lsdException w:name="Quote" w:semiHidden="0" w:uiPriority="29" w:unhideWhenUsed="0" w:qFormat="1"/>
+    <w:lsdException w:name="Intense Quote" w:semiHidden="0" w:uiPriority="30" w:unhideWhenUsed="0" w:qFormat="1"/>
+    <w:lsdException w:name="Medium List 2 Accent 1" w:semiHidden="0" w:uiPriority="66" w:unhideWhenUsed="0"/>
+    <w:lsdException w:name="Medium Grid 1 Accent 1" w:semiHidden="0" w:uiPriority="67" w:unhideWhenUsed="0"/>
+    <w:lsdException w:name="Medium Grid 2 Accent 1" w:semiHidden="0" w:uiPriority="68" w:unhideWhenUsed="0"/>
+    <w:lsdException w:name="Medium Grid 3 Accent 1" w:semiHidden="0" w:uiPriority="69" w:unhideWhenUsed="0"/>
+    <w:lsdException w:name="Dark List Accent 1" w:semiHidden="0" w:uiPriority="70" w:unhideWhenUsed="0"/>
+    <w:lsdException w:name="Colorful Shading Accent 1" w:semiHidden="0" w:uiPriority="71" w:unhideWhenUsed="0"/>
+    <w:lsdException w:name="Colorful List Accent 1" w:semiHidden="0" w:uiPriority="72" w:unhideWhenUsed="0"/>
+    <w:lsdException w:name="Colorful Grid Accent 1" w:semiHidden="0" w:uiPriority="73" w:unhideWhenUsed="0"/>
+    <w:lsdException w:name="Light Shading Accent 2" w:semiHidden="0" w:uiPriority="60" w:unhideWhenUsed="0"/>
+    <w:lsdException w:name="Light List Accent 2" w:semiHidden="0" w:uiPriority="61" w:unhideWhenUsed="0"/>
+    <w:lsdException w:name="Light Grid Accent 2" w:semiHidden="0" w:uiPriority="62" w:unhideWhenUsed="0"/>
+    <w:lsdException w:name="Medium Shading 1 Accent 2" w:semiHidden="0" w:uiPriority="63" w:unhideWhenUsed="0"/>
+    <w:lsdException w:name="Medium Shading 2 Accent 2" w:semiHidden="0" w:uiPriority="64" w:unhideWhenUsed="0"/>
+    <w:lsdException w:name="Medium List 1 Accent 2" w:semiHidden="0" w:uiPriority="65" w:unhideWhenUsed="0"/>
+    <w:lsdException w:name="Medium List 2 Accent 2" w:semiHidden="0" w:uiPriority="66" w:unhideWhenUsed="0"/>
+    <w:lsdException w:name="Medium Grid 1 Accent 2" w:semiHidden="0" w:uiPriority="67" w:unhideWhenUsed="0"/>
+    <w:lsdException w:name="Medium Grid 2 Accent 2" w:semiHidden="0" w:uiPriority="68" w:unhideWhenUsed="0"/>
+    <w:lsdException w:name="Medium Grid 3 Accent 2" w:semiHidden="0" w:uiPriority="69" w:unhideWhenUsed="0"/>
+    <w:lsdException w:name="Dark List Accent 2" w:semiHidden="0" w:uiPriority="70" w:unhideWhenUsed="0"/>
+    <w:lsdException w:name="Colorful Shading Accent 2" w:semiHidden="0" w:uiPriority="71" w:unhideWhenUsed="0"/>
+    <w:lsdException w:name="Colorful List Accent 2" w:semiHidden="0" w:uiPriority="72" w:unhideWhenUsed="0"/>
+    <w:lsdException w:name="Colorful Grid Accent 2" w:semiHidden="0" w:uiPriority="73" w:unhideWhenUsed="0"/>
+    <w:lsdException w:name="Light Shading Accent 3" w:semiHidden="0" w:uiPriority="60" w:unhideWhenUsed="0"/>
+    <w:lsdException w:name="Light List Accent 3" w:semiHidden="0" w:uiPriority="61" w:unhideWhenUsed="0"/>
+    <w:lsdException w:name="Light Grid Accent 3" w:semiHidden="0" w:uiPriority="62" w:unhideWhenUsed="0"/>
+    <w:lsdException w:name="Medium Shading 1 Accent 3" w:semiHidden="0" w:uiPriority="63" w:unhideWhenUsed="0"/>
+    <w:lsdException w:name="Medium Shading 2 Accent 3" w:semiHidden="0" w:uiPriority="64" w:unhideWhenUsed="0"/>
+    <w:lsdException w:name="Medium List 1 Accent 3" w:semiHidden="0" w:uiPriority="65" w:unhideWhenUsed="0"/>
+    <w:lsdException w:name="Medium List 2 Accent 3" w:semiHidden="0" w:uiPriority="66" w:unhideWhenUsed="0"/>
+    <w:lsdException w:name="Medium Grid 1 Accent 3" w:semiHidden="0" w:uiPriority="67" w:unhideWhenUsed="0"/>
+    <w:lsdException w:name="Medium Grid 2 Accent 3" w:semiHidden="0" w:uiPriority="68" w:unhideWhenUsed="0"/>
+    <w:lsdException w:name="Medium Grid 3 Accent 3" w:semiHidden="0" w:uiPriority="69" w:unhideWhenUsed="0"/>
+    <w:lsdException w:name="Dark List Accent 3" w:semiHidden="0" w:uiPriority="70" w:unhideWhenUsed="0"/>
+    <w:lsdException w:name="Colorful Shading Accent 3" w:semiHidden="0" w:uiPriority="71" w:unhideWhenUsed="0"/>
+    <w:lsdException w:name="Colorful List Accent 3" w:semiHidden="0" w:uiPriority="72" w:unhideWhenUsed="0"/>
+    <w:lsdException w:name="Colorful Grid Accent 3" w:semiHidden="0" w:uiPriority="73" w:unhideWhenUsed="0"/>
+    <w:lsdException w:name="Light Shading Accent 4" w:semiHidden="0" w:uiPriority="60" w:unhideWhenUsed="0"/>
+    <w:lsdException w:name="Light List Accent 4" w:semiHidden="0" w:uiPriority="61" w:unhideWhenUsed="0"/>
+    <w:lsdException w:name="Light Grid Accent 4" w:semiHidden="0" w:uiPriority="62" w:unhideWhenUsed="0"/>
+    <w:lsdException w:name="Medium Shading 1 Accent 4" w:semiHidden="0" w:uiPriority="63" w:unhideWhenUsed="0"/>
+    <w:lsdException w:name="Medium Shading 2 Accent 4" w:semiHidden="0" w:uiPriority="64" w:unhideWhenUsed="0"/>
+    <w:lsdException w:name="Medium List 1 Accent 4" w:semiHidden="0" w:uiPriority="65" w:unhideWhenUsed="0"/>
+    <w:lsdException w:name="Medium List 2 Accent 4" w:semiHidden="0" w:uiPriority="66" w:unhideWhenUsed="0"/>
+    <w:lsdException w:name="Medium Grid 1 Accent 4" w:semiHidden="0" w:uiPriority="67" w:unhideWhenUsed="0"/>
+    <w:lsdException w:name="Medium Grid 2 Accent 4" w:semiHidden="0" w:uiPriority="68" w:unhideWhenUsed="0"/>
+    <w:lsdException w:name="Medium Grid 3 Accent 4" w:semiHidden="0" w:uiPriority="69" w:unhideWhenUsed="0"/>
+    <w:lsdException w:name="Dark List Accent 4" w:semiHidden="0" w:uiPriority="70" w:unhideWhenUsed="0"/>
+    <w:lsdException w:name="Colorful Shading Accent 4" w:semiHidden="0" w:uiPriority="71" w:unhideWhenUsed="0"/>
+    <w:lsdException w:name="Colorful List Accent 4" w:semiHidden="0" w:uiPriority="72" w:unhideWhenUsed="0"/>
+    <w:lsdException w:name="Colorful Grid Accent 4" w:semiHidden="0" w:uiPriority="73" w:unhideWhenUsed="0"/>
+    <w:lsdException w:name="Light Shading Accent 5" w:semiHidden="0" w:uiPriority="60" w:unhideWhenUsed="0"/>
+    <w:lsdException w:name="Light List Accent 5" w:semiHidden="0" w:uiPriority="61" w:unhideWhenUsed="0"/>
+    <w:lsdException w:name="Light Grid Accent 5" w:semiHidden="0" w:uiPriority="62" w:unhideWhenUsed="0"/>
+    <w:lsdException w:name="Medium Shading 1 Accent 5" w:semiHidden="0" w:uiPriority="63" w:unhideWhenUsed="0"/>
+    <w:lsdException w:name="Medium Shading 2 Accent 5" w:semiHidden="0" w:uiPriority="64" w:unhideWhenUsed="0"/>
+    <w:lsdException w:name="Medium List 1 Accent 5" w:semiHidden="0" w:uiPriority="65" w:unhideWhenUsed="0"/>
+    <w:lsdException w:name="Medium List 2 Accent 5" w:semiHidden="0" w:uiPriority="66" w:unhideWhenUsed="0"/>
+    <w:lsdException w:name="Medium Grid 1 Accent 5" w:semiHidden="0" w:uiPriority="67" w:unhideWhenUsed="0"/>
+    <w:lsdException w:name="Medium Grid 2 Accent 5" w:semiHidden="0" w:uiPriority="68" w:unhideWhenUsed="0"/>
+    <w:lsdException w:name="Medium Grid 3 Accent 5" w:semiHidden="0" w:uiPriority="69" w:unhideWhenUsed="0"/>
+    <w:lsdException w:name="Dark List Accent 5" w:semiHidden="0" w:uiPriority="70" w:unhideWhenUsed="0"/>
+    <w:lsdException w:name="Colorful Shading Accent 5" w:semiHidden="0" w:uiPriority="71" w:unhideWhenUsed="0"/>
+    <w:lsdException w:name="Colorful List Accent 5" w:semiHidden="0" w:uiPriority="72" w:unhideWhenUsed="0"/>
+    <w:lsdException w:name="Colorful Grid Accent 5" w:semiHidden="0" w:uiPriority="73" w:unhideWhenUsed="0"/>
+    <w:lsdException w:name="Light Shading Accent 6" w:semiHidden="0" w:uiPriority="60" w:unhideWhenUsed="0"/>
+    <w:lsdException w:name="Light List Accent 6" w:semiHidden="0" w:uiPriority="61" w:unhideWhenUsed="0"/>
+    <w:lsdException w:name="Light Grid Accent 6" w:semiHidden="0" w:uiPriority="62" w:unhideWhenUsed="0"/>
+    <w:lsdException w:name="Medium Shading 1 Accent 6" w:semiHidden="0" w:uiPriority="63" w:unhideWhenUsed="0"/>
+    <w:lsdException w:name="Medium Shading 2 Accent 6" w:semiHidden="0" w:uiPriority="64" w:unhideWhenUsed="0"/>
+    <w:lsdException w:name="Medium List 1 Accent 6" w:semiHidden="0" w:uiPriority="65" w:unhideWhenUsed="0"/>
+    <w:lsdException w:name="Medium List 2 Accent 6" w:semiHidden="0" w:uiPriority="66" w:unhideWhenUsed="0"/>
+    <w:lsdException w:name="Medium Grid 1 Accent 6" w:semiHidden="0" w:uiPriority="67" w:unhideWhenUsed="0"/>
+    <w:lsdException w:name="Medium Grid 2 Accent 6" w:semiHidden="0" w:uiPriority="68" w:unhideWhenUsed="0"/>
+    <w:lsdException w:name="Medium Grid 3 Accent 6" w:semiHidden="0" w:uiPriority="69" w:unhideWhenUsed="0"/>
+    <w:lsdException w:name="Dark List Accent 6" w:semiHidden="0" w:uiPriority="70" w:unhideWhenUsed="0"/>
+    <w:lsdException w:name="Colorful Shading Accent 6" w:semiHidden="0" w:uiPriority="71" w:unhideWhenUsed="0"/>
+    <w:lsdException w:name="Colorful List Accent 6" w:semiHidden="0" w:uiPriority="72" w:unhideWhenUsed="0"/>
+    <w:lsdException w:name="Colorful Grid Accent 6" w:semiHidden="0" w:uiPriority="73" w:unhideWhenUsed="0"/>
+    <w:lsdException w:name="Subtle Emphasis" w:semiHidden="0" w:uiPriority="19" w:unhideWhenUsed="0" w:qFormat="1"/>
+    <w:lsdException w:name="Intense Emphasis" w:semiHidden="0" w:uiPriority="21" w:unhideWhenUsed="0" w:qFormat="1"/>
+    <w:lsdException w:name="Subtle Reference" w:semiHidden="0" w:uiPriority="31" w:unhideWhenUsed="0" w:qFormat="1"/>
+    <w:lsdException w:name="Intense Reference" w:semiHidden="0" w:uiPriority="32" w:unhideWhenUsed="0" w:qFormat="1"/>
+    <w:lsdException w:name="Book Title" w:semiHidden="0" w:uiPriority="33" w:unhideWhenUsed="0" w:qFormat="1"/>
+    <w:lsdException w:name="Bibliography" w:uiPriority="37"/>
+    <w:lsdException w:name="TOC Heading" w:semiHidden="0" w:uiPriority="39" w:unhideWhenUsed="0" w:qFormat="1"/>
   </w:latentStyles>
   <w:style w:type="paragraph" w:default="1" w:styleId="Normal">
     <w:name w:val="Normal"/>
@@ -7139,8 +7016,941 @@
 </w:styles>
 </file>
 
+<file path=word/stylesWithEffects.xml><?xml version="1.0" encoding="utf-8"?>
+<w:styles xmlns:wpc="http://schemas.microsoft.com/office/word/2010/wordprocessingCanvas" xmlns:mc="http://schemas.openxmlformats.org/markup-compatibility/2006" xmlns:o="urn:schemas-microsoft-com:office:office" xmlns:r="http://schemas.openxmlformats.org/officeDocument/2006/relationships" xmlns:m="http://schemas.openxmlformats.org/officeDocument/2006/math" xmlns:v="urn:schemas-microsoft-com:vml" xmlns:wp14="http://schemas.microsoft.com/office/word/2010/wordprocessingDrawing" xmlns:wp="http://schemas.openxmlformats.org/drawingml/2006/wordprocessingDrawing" xmlns:w10="urn:schemas-microsoft-com:office:word" xmlns:w="http://schemas.openxmlformats.org/wordprocessingml/2006/main" xmlns:w14="http://schemas.microsoft.com/office/word/2010/wordml" xmlns:wpg="http://schemas.microsoft.com/office/word/2010/wordprocessingGroup" xmlns:wpi="http://schemas.microsoft.com/office/word/2010/wordprocessingInk" xmlns:wne="http://schemas.microsoft.com/office/word/2006/wordml" xmlns:wps="http://schemas.microsoft.com/office/word/2010/wordprocessingShape" mc:Ignorable="w14 wp14">
+  <w:docDefaults>
+    <w:rPrDefault>
+      <w:rPr>
+        <w:rFonts w:asciiTheme="minorHAnsi" w:eastAsiaTheme="minorHAnsi" w:hAnsiTheme="minorHAnsi" w:cstheme="minorBidi"/>
+        <w:lang w:val="en-US" w:eastAsia="en-US" w:bidi="ar-SA"/>
+      </w:rPr>
+    </w:rPrDefault>
+    <w:pPrDefault>
+      <w:pPr>
+        <w:spacing w:after="200" w:line="276" w:lineRule="auto"/>
+      </w:pPr>
+    </w:pPrDefault>
+  </w:docDefaults>
+  <w:latentStyles w:defLockedState="0" w:defUIPriority="99" w:defSemiHidden="1" w:defUnhideWhenUsed="1" w:defQFormat="0" w:count="267">
+    <w:lsdException w:name="Normal" w:semiHidden="0" w:uiPriority="0" w:unhideWhenUsed="0" w:qFormat="1"/>
+    <w:lsdException w:name="heading 1" w:semiHidden="0" w:uiPriority="9" w:unhideWhenUsed="0" w:qFormat="1"/>
+    <w:lsdException w:name="heading 2" w:uiPriority="9" w:qFormat="1"/>
+    <w:lsdException w:name="heading 3" w:uiPriority="9" w:qFormat="1"/>
+    <w:lsdException w:name="heading 4" w:uiPriority="9" w:qFormat="1"/>
+    <w:lsdException w:name="heading 5" w:uiPriority="9" w:qFormat="1"/>
+    <w:lsdException w:name="heading 6" w:uiPriority="9" w:qFormat="1"/>
+    <w:lsdException w:name="heading 7" w:uiPriority="9" w:qFormat="1"/>
+    <w:lsdException w:name="heading 8" w:uiPriority="9" w:qFormat="1"/>
+    <w:lsdException w:name="heading 9" w:uiPriority="9" w:qFormat="1"/>
+    <w:lsdException w:name="toc 1" w:uiPriority="39" w:qFormat="1"/>
+    <w:lsdException w:name="toc 2" w:uiPriority="39" w:qFormat="1"/>
+    <w:lsdException w:name="toc 3" w:uiPriority="39" w:qFormat="1"/>
+    <w:lsdException w:name="toc 4" w:uiPriority="39"/>
+    <w:lsdException w:name="toc 5" w:uiPriority="39"/>
+    <w:lsdException w:name="toc 6" w:uiPriority="39"/>
+    <w:lsdException w:name="toc 7" w:uiPriority="39"/>
+    <w:lsdException w:name="toc 8" w:uiPriority="39"/>
+    <w:lsdException w:name="toc 9" w:uiPriority="39"/>
+    <w:lsdException w:name="caption" w:uiPriority="35" w:qFormat="1"/>
+    <w:lsdException w:name="page number" w:semiHidden="0" w:unhideWhenUsed="0" w:qFormat="1"/>
+    <w:lsdException w:name="toa heading" w:unhideWhenUsed="0"/>
+    <w:lsdException w:name="List Bullet" w:semiHidden="0" w:unhideWhenUsed="0" w:qFormat="1"/>
+    <w:lsdException w:name="List Bullet 2" w:semiHidden="0" w:unhideWhenUsed="0"/>
+    <w:lsdException w:name="Title" w:semiHidden="0" w:uiPriority="0" w:unhideWhenUsed="0" w:qFormat="1"/>
+    <w:lsdException w:name="Signature" w:unhideWhenUsed="0"/>
+    <w:lsdException w:name="Default Paragraph Font" w:uiPriority="1"/>
+    <w:lsdException w:name="Subtitle" w:semiHidden="0" w:uiPriority="0" w:unhideWhenUsed="0" w:qFormat="1"/>
+    <w:lsdException w:name="Strong" w:semiHidden="0" w:uiPriority="1" w:unhideWhenUsed="0" w:qFormat="1"/>
+    <w:lsdException w:name="Emphasis" w:semiHidden="0" w:uiPriority="20" w:unhideWhenUsed="0" w:qFormat="1"/>
+    <w:lsdException w:name="Table Grid" w:semiHidden="0" w:uiPriority="59" w:unhideWhenUsed="0"/>
+    <w:lsdException w:name="Placeholder Text" w:unhideWhenUsed="0"/>
+    <w:lsdException w:name="No Spacing" w:semiHidden="0" w:uiPriority="1" w:unhideWhenUsed="0" w:qFormat="1"/>
+    <w:lsdException w:name="Light Shading" w:semiHidden="0" w:uiPriority="60" w:unhideWhenUsed="0"/>
+    <w:lsdException w:name="Light List" w:semiHidden="0" w:uiPriority="61" w:unhideWhenUsed="0"/>
+    <w:lsdException w:name="Light Grid" w:semiHidden="0" w:uiPriority="62" w:unhideWhenUsed="0"/>
+    <w:lsdException w:name="Medium Shading 1" w:semiHidden="0" w:uiPriority="63" w:unhideWhenUsed="0"/>
+    <w:lsdException w:name="Medium Shading 2" w:semiHidden="0" w:uiPriority="64" w:unhideWhenUsed="0"/>
+    <w:lsdException w:name="Medium List 1" w:semiHidden="0" w:uiPriority="65" w:unhideWhenUsed="0"/>
+    <w:lsdException w:name="Medium List 2" w:semiHidden="0" w:uiPriority="66" w:unhideWhenUsed="0"/>
+    <w:lsdException w:name="Medium Grid 1" w:semiHidden="0" w:uiPriority="67" w:unhideWhenUsed="0"/>
+    <w:lsdException w:name="Medium Grid 2" w:semiHidden="0" w:uiPriority="68" w:unhideWhenUsed="0"/>
+    <w:lsdException w:name="Medium Grid 3" w:semiHidden="0" w:uiPriority="69" w:unhideWhenUsed="0"/>
+    <w:lsdException w:name="Dark List" w:semiHidden="0" w:uiPriority="70" w:unhideWhenUsed="0"/>
+    <w:lsdException w:name="Colorful Shading" w:semiHidden="0" w:uiPriority="71" w:unhideWhenUsed="0"/>
+    <w:lsdException w:name="Colorful List" w:semiHidden="0" w:uiPriority="72" w:unhideWhenUsed="0"/>
+    <w:lsdException w:name="Colorful Grid" w:semiHidden="0" w:uiPriority="73" w:unhideWhenUsed="0"/>
+    <w:lsdException w:name="Light Shading Accent 1" w:semiHidden="0" w:uiPriority="60" w:unhideWhenUsed="0"/>
+    <w:lsdException w:name="Light List Accent 1" w:semiHidden="0" w:uiPriority="61" w:unhideWhenUsed="0"/>
+    <w:lsdException w:name="Light Grid Accent 1" w:semiHidden="0" w:uiPriority="62" w:unhideWhenUsed="0"/>
+    <w:lsdException w:name="Medium Shading 1 Accent 1" w:semiHidden="0" w:uiPriority="63" w:unhideWhenUsed="0"/>
+    <w:lsdException w:name="Medium Shading 2 Accent 1" w:semiHidden="0" w:uiPriority="64" w:unhideWhenUsed="0"/>
+    <w:lsdException w:name="Medium List 1 Accent 1" w:semiHidden="0" w:uiPriority="65" w:unhideWhenUsed="0"/>
+    <w:lsdException w:name="Revision" w:unhideWhenUsed="0"/>
+    <w:lsdException w:name="List Paragraph" w:semiHidden="0" w:uiPriority="34" w:unhideWhenUsed="0" w:qFormat="1"/>
+    <w:lsdException w:name="Quote" w:semiHidden="0" w:uiPriority="29" w:unhideWhenUsed="0" w:qFormat="1"/>
+    <w:lsdException w:name="Intense Quote" w:semiHidden="0" w:uiPriority="30" w:unhideWhenUsed="0" w:qFormat="1"/>
+    <w:lsdException w:name="Medium List 2 Accent 1" w:semiHidden="0" w:uiPriority="66" w:unhideWhenUsed="0"/>
+    <w:lsdException w:name="Medium Grid 1 Accent 1" w:semiHidden="0" w:uiPriority="67" w:unhideWhenUsed="0"/>
+    <w:lsdException w:name="Medium Grid 2 Accent 1" w:semiHidden="0" w:uiPriority="68" w:unhideWhenUsed="0"/>
+    <w:lsdException w:name="Medium Grid 3 Accent 1" w:semiHidden="0" w:uiPriority="69" w:unhideWhenUsed="0"/>
+    <w:lsdException w:name="Dark List Accent 1" w:semiHidden="0" w:uiPriority="70" w:unhideWhenUsed="0"/>
+    <w:lsdException w:name="Colorful Shading Accent 1" w:semiHidden="0" w:uiPriority="71" w:unhideWhenUsed="0"/>
+    <w:lsdException w:name="Colorful List Accent 1" w:semiHidden="0" w:uiPriority="72" w:unhideWhenUsed="0"/>
+    <w:lsdException w:name="Colorful Grid Accent 1" w:semiHidden="0" w:uiPriority="73" w:unhideWhenUsed="0"/>
+    <w:lsdException w:name="Light Shading Accent 2" w:semiHidden="0" w:uiPriority="60" w:unhideWhenUsed="0"/>
+    <w:lsdException w:name="Light List Accent 2" w:semiHidden="0" w:uiPriority="61" w:unhideWhenUsed="0"/>
+    <w:lsdException w:name="Light Grid Accent 2" w:semiHidden="0" w:uiPriority="62" w:unhideWhenUsed="0"/>
+    <w:lsdException w:name="Medium Shading 1 Accent 2" w:semiHidden="0" w:uiPriority="63" w:unhideWhenUsed="0"/>
+    <w:lsdException w:name="Medium Shading 2 Accent 2" w:semiHidden="0" w:uiPriority="64" w:unhideWhenUsed="0"/>
+    <w:lsdException w:name="Medium List 1 Accent 2" w:semiHidden="0" w:uiPriority="65" w:unhideWhenUsed="0"/>
+    <w:lsdException w:name="Medium List 2 Accent 2" w:semiHidden="0" w:uiPriority="66" w:unhideWhenUsed="0"/>
+    <w:lsdException w:name="Medium Grid 1 Accent 2" w:semiHidden="0" w:uiPriority="67" w:unhideWhenUsed="0"/>
+    <w:lsdException w:name="Medium Grid 2 Accent 2" w:semiHidden="0" w:uiPriority="68" w:unhideWhenUsed="0"/>
+    <w:lsdException w:name="Medium Grid 3 Accent 2" w:semiHidden="0" w:uiPriority="69" w:unhideWhenUsed="0"/>
+    <w:lsdException w:name="Dark List Accent 2" w:semiHidden="0" w:uiPriority="70" w:unhideWhenUsed="0"/>
+    <w:lsdException w:name="Colorful Shading Accent 2" w:semiHidden="0" w:uiPriority="71" w:unhideWhenUsed="0"/>
+    <w:lsdException w:name="Colorful List Accent 2" w:semiHidden="0" w:uiPriority="72" w:unhideWhenUsed="0"/>
+    <w:lsdException w:name="Colorful Grid Accent 2" w:semiHidden="0" w:uiPriority="73" w:unhideWhenUsed="0"/>
+    <w:lsdException w:name="Light Shading Accent 3" w:semiHidden="0" w:uiPriority="60" w:unhideWhenUsed="0"/>
+    <w:lsdException w:name="Light List Accent 3" w:semiHidden="0" w:uiPriority="61" w:unhideWhenUsed="0"/>
+    <w:lsdException w:name="Light Grid Accent 3" w:semiHidden="0" w:uiPriority="62" w:unhideWhenUsed="0"/>
+    <w:lsdException w:name="Medium Shading 1 Accent 3" w:semiHidden="0" w:uiPriority="63" w:unhideWhenUsed="0"/>
+    <w:lsdException w:name="Medium Shading 2 Accent 3" w:semiHidden="0" w:uiPriority="64" w:unhideWhenUsed="0"/>
+    <w:lsdException w:name="Medium List 1 Accent 3" w:semiHidden="0" w:uiPriority="65" w:unhideWhenUsed="0"/>
+    <w:lsdException w:name="Medium List 2 Accent 3" w:semiHidden="0" w:uiPriority="66" w:unhideWhenUsed="0"/>
+    <w:lsdException w:name="Medium Grid 1 Accent 3" w:semiHidden="0" w:uiPriority="67" w:unhideWhenUsed="0"/>
+    <w:lsdException w:name="Medium Grid 2 Accent 3" w:semiHidden="0" w:uiPriority="68" w:unhideWhenUsed="0"/>
+    <w:lsdException w:name="Medium Grid 3 Accent 3" w:semiHidden="0" w:uiPriority="69" w:unhideWhenUsed="0"/>
+    <w:lsdException w:name="Dark List Accent 3" w:semiHidden="0" w:uiPriority="70" w:unhideWhenUsed="0"/>
+    <w:lsdException w:name="Colorful Shading Accent 3" w:semiHidden="0" w:uiPriority="71" w:unhideWhenUsed="0"/>
+    <w:lsdException w:name="Colorful List Accent 3" w:semiHidden="0" w:uiPriority="72" w:unhideWhenUsed="0"/>
+    <w:lsdException w:name="Colorful Grid Accent 3" w:semiHidden="0" w:uiPriority="73" w:unhideWhenUsed="0"/>
+    <w:lsdException w:name="Light Shading Accent 4" w:semiHidden="0" w:uiPriority="60" w:unhideWhenUsed="0"/>
+    <w:lsdException w:name="Light List Accent 4" w:semiHidden="0" w:uiPriority="61" w:unhideWhenUsed="0"/>
+    <w:lsdException w:name="Light Grid Accent 4" w:semiHidden="0" w:uiPriority="62" w:unhideWhenUsed="0"/>
+    <w:lsdException w:name="Medium Shading 1 Accent 4" w:semiHidden="0" w:uiPriority="63" w:unhideWhenUsed="0"/>
+    <w:lsdException w:name="Medium Shading 2 Accent 4" w:semiHidden="0" w:uiPriority="64" w:unhideWhenUsed="0"/>
+    <w:lsdException w:name="Medium List 1 Accent 4" w:semiHidden="0" w:uiPriority="65" w:unhideWhenUsed="0"/>
+    <w:lsdException w:name="Medium List 2 Accent 4" w:semiHidden="0" w:uiPriority="66" w:unhideWhenUsed="0"/>
+    <w:lsdException w:name="Medium Grid 1 Accent 4" w:semiHidden="0" w:uiPriority="67" w:unhideWhenUsed="0"/>
+    <w:lsdException w:name="Medium Grid 2 Accent 4" w:semiHidden="0" w:uiPriority="68" w:unhideWhenUsed="0"/>
+    <w:lsdException w:name="Medium Grid 3 Accent 4" w:semiHidden="0" w:uiPriority="69" w:unhideWhenUsed="0"/>
+    <w:lsdException w:name="Dark List Accent 4" w:semiHidden="0" w:uiPriority="70" w:unhideWhenUsed="0"/>
+    <w:lsdException w:name="Colorful Shading Accent 4" w:semiHidden="0" w:uiPriority="71" w:unhideWhenUsed="0"/>
+    <w:lsdException w:name="Colorful List Accent 4" w:semiHidden="0" w:uiPriority="72" w:unhideWhenUsed="0"/>
+    <w:lsdException w:name="Colorful Grid Accent 4" w:semiHidden="0" w:uiPriority="73" w:unhideWhenUsed="0"/>
+    <w:lsdException w:name="Light Shading Accent 5" w:semiHidden="0" w:uiPriority="60" w:unhideWhenUsed="0"/>
+    <w:lsdException w:name="Light List Accent 5" w:semiHidden="0" w:uiPriority="61" w:unhideWhenUsed="0"/>
+    <w:lsdException w:name="Light Grid Accent 5" w:semiHidden="0" w:uiPriority="62" w:unhideWhenUsed="0"/>
+    <w:lsdException w:name="Medium Shading 1 Accent 5" w:semiHidden="0" w:uiPriority="63" w:unhideWhenUsed="0"/>
+    <w:lsdException w:name="Medium Shading 2 Accent 5" w:semiHidden="0" w:uiPriority="64" w:unhideWhenUsed="0"/>
+    <w:lsdException w:name="Medium List 1 Accent 5" w:semiHidden="0" w:uiPriority="65" w:unhideWhenUsed="0"/>
+    <w:lsdException w:name="Medium List 2 Accent 5" w:semiHidden="0" w:uiPriority="66" w:unhideWhenUsed="0"/>
+    <w:lsdException w:name="Medium Grid 1 Accent 5" w:semiHidden="0" w:uiPriority="67" w:unhideWhenUsed="0"/>
+    <w:lsdException w:name="Medium Grid 2 Accent 5" w:semiHidden="0" w:uiPriority="68" w:unhideWhenUsed="0"/>
+    <w:lsdException w:name="Medium Grid 3 Accent 5" w:semiHidden="0" w:uiPriority="69" w:unhideWhenUsed="0"/>
+    <w:lsdException w:name="Dark List Accent 5" w:semiHidden="0" w:uiPriority="70" w:unhideWhenUsed="0"/>
+    <w:lsdException w:name="Colorful Shading Accent 5" w:semiHidden="0" w:uiPriority="71" w:unhideWhenUsed="0"/>
+    <w:lsdException w:name="Colorful List Accent 5" w:semiHidden="0" w:uiPriority="72" w:unhideWhenUsed="0"/>
+    <w:lsdException w:name="Colorful Grid Accent 5" w:semiHidden="0" w:uiPriority="73" w:unhideWhenUsed="0"/>
+    <w:lsdException w:name="Light Shading Accent 6" w:semiHidden="0" w:uiPriority="60" w:unhideWhenUsed="0"/>
+    <w:lsdException w:name="Light List Accent 6" w:semiHidden="0" w:uiPriority="61" w:unhideWhenUsed="0"/>
+    <w:lsdException w:name="Light Grid Accent 6" w:semiHidden="0" w:uiPriority="62" w:unhideWhenUsed="0"/>
+    <w:lsdException w:name="Medium Shading 1 Accent 6" w:semiHidden="0" w:uiPriority="63" w:unhideWhenUsed="0"/>
+    <w:lsdException w:name="Medium Shading 2 Accent 6" w:semiHidden="0" w:uiPriority="64" w:unhideWhenUsed="0"/>
+    <w:lsdException w:name="Medium List 1 Accent 6" w:semiHidden="0" w:uiPriority="65" w:unhideWhenUsed="0"/>
+    <w:lsdException w:name="Medium List 2 Accent 6" w:semiHidden="0" w:uiPriority="66" w:unhideWhenUsed="0"/>
+    <w:lsdException w:name="Medium Grid 1 Accent 6" w:semiHidden="0" w:uiPriority="67" w:unhideWhenUsed="0"/>
+    <w:lsdException w:name="Medium Grid 2 Accent 6" w:semiHidden="0" w:uiPriority="68" w:unhideWhenUsed="0"/>
+    <w:lsdException w:name="Medium Grid 3 Accent 6" w:semiHidden="0" w:uiPriority="69" w:unhideWhenUsed="0"/>
+    <w:lsdException w:name="Dark List Accent 6" w:semiHidden="0" w:uiPriority="70" w:unhideWhenUsed="0"/>
+    <w:lsdException w:name="Colorful Shading Accent 6" w:semiHidden="0" w:uiPriority="71" w:unhideWhenUsed="0"/>
+    <w:lsdException w:name="Colorful List Accent 6" w:semiHidden="0" w:uiPriority="72" w:unhideWhenUsed="0"/>
+    <w:lsdException w:name="Colorful Grid Accent 6" w:semiHidden="0" w:uiPriority="73" w:unhideWhenUsed="0"/>
+    <w:lsdException w:name="Subtle Emphasis" w:semiHidden="0" w:uiPriority="19" w:unhideWhenUsed="0" w:qFormat="1"/>
+    <w:lsdException w:name="Intense Emphasis" w:semiHidden="0" w:uiPriority="21" w:unhideWhenUsed="0" w:qFormat="1"/>
+    <w:lsdException w:name="Subtle Reference" w:semiHidden="0" w:uiPriority="31" w:unhideWhenUsed="0" w:qFormat="1"/>
+    <w:lsdException w:name="Intense Reference" w:semiHidden="0" w:uiPriority="32" w:unhideWhenUsed="0" w:qFormat="1"/>
+    <w:lsdException w:name="Book Title" w:semiHidden="0" w:uiPriority="33" w:unhideWhenUsed="0" w:qFormat="1"/>
+    <w:lsdException w:name="Bibliography" w:uiPriority="37"/>
+    <w:lsdException w:name="TOC Heading" w:semiHidden="0" w:uiPriority="39" w:unhideWhenUsed="0" w:qFormat="1"/>
+  </w:latentStyles>
+  <w:style w:type="paragraph" w:default="1" w:styleId="Normal">
+    <w:name w:val="Normal"/>
+    <w:qFormat/>
+    <w:pPr>
+      <w:spacing w:before="160" w:after="160"/>
+    </w:pPr>
+  </w:style>
+  <w:style w:type="paragraph" w:styleId="Heading1">
+    <w:name w:val="heading 1"/>
+    <w:basedOn w:val="Normal"/>
+    <w:next w:val="Normal"/>
+    <w:link w:val="Heading1Char"/>
+    <w:uiPriority w:val="9"/>
+    <w:qFormat/>
+    <w:pPr>
+      <w:spacing w:after="0" w:line="240" w:lineRule="auto"/>
+      <w:outlineLvl w:val="0"/>
+    </w:pPr>
+    <w:rPr>
+      <w:rFonts w:asciiTheme="majorHAnsi" w:hAnsiTheme="majorHAnsi"/>
+      <w:color w:val="4F81BD" w:themeColor="accent1"/>
+      <w:sz w:val="48"/>
+      <w:szCs w:val="48"/>
+    </w:rPr>
+  </w:style>
+  <w:style w:type="paragraph" w:styleId="Heading2">
+    <w:name w:val="heading 2"/>
+    <w:basedOn w:val="Normal"/>
+    <w:next w:val="Normal"/>
+    <w:link w:val="Heading2Char"/>
+    <w:uiPriority w:val="9"/>
+    <w:unhideWhenUsed/>
+    <w:qFormat/>
+    <w:pPr>
+      <w:pBdr>
+        <w:top w:val="dashSmallGap" w:sz="4" w:space="4" w:color="BFBFBF" w:themeColor="background1" w:themeShade="BF"/>
+        <w:bottom w:val="dashSmallGap" w:sz="4" w:space="4" w:color="BFBFBF" w:themeColor="background1" w:themeShade="BF"/>
+      </w:pBdr>
+      <w:spacing w:before="0" w:after="0" w:line="240" w:lineRule="auto"/>
+      <w:outlineLvl w:val="1"/>
+    </w:pPr>
+    <w:rPr>
+      <w:rFonts w:asciiTheme="majorHAnsi" w:hAnsiTheme="majorHAnsi"/>
+      <w:color w:val="4F81BD" w:themeColor="accent1"/>
+      <w:sz w:val="28"/>
+      <w:szCs w:val="28"/>
+    </w:rPr>
+  </w:style>
+  <w:style w:type="paragraph" w:styleId="Heading3">
+    <w:name w:val="heading 3"/>
+    <w:basedOn w:val="Normal"/>
+    <w:next w:val="Normal"/>
+    <w:link w:val="Heading3Char"/>
+    <w:uiPriority w:val="9"/>
+    <w:unhideWhenUsed/>
+    <w:qFormat/>
+    <w:pPr>
+      <w:spacing w:after="0" w:line="240" w:lineRule="auto"/>
+      <w:outlineLvl w:val="2"/>
+    </w:pPr>
+    <w:rPr>
+      <w:rFonts w:asciiTheme="majorHAnsi" w:hAnsiTheme="majorHAnsi"/>
+      <w:sz w:val="24"/>
+      <w:szCs w:val="24"/>
+    </w:rPr>
+  </w:style>
+  <w:style w:type="paragraph" w:styleId="Heading4">
+    <w:name w:val="heading 4"/>
+    <w:basedOn w:val="Normal"/>
+    <w:next w:val="Normal"/>
+    <w:link w:val="Heading4Char"/>
+    <w:uiPriority w:val="9"/>
+    <w:unhideWhenUsed/>
+    <w:qFormat/>
+    <w:pPr>
+      <w:spacing w:before="120" w:after="120" w:line="240" w:lineRule="auto"/>
+      <w:ind w:left="288"/>
+      <w:outlineLvl w:val="3"/>
+    </w:pPr>
+    <w:rPr>
+      <w:rFonts w:asciiTheme="majorHAnsi" w:hAnsiTheme="majorHAnsi"/>
+      <w:caps/>
+      <w:color w:val="FFFFFF" w:themeColor="background1"/>
+      <w:sz w:val="24"/>
+      <w:szCs w:val="24"/>
+    </w:rPr>
+  </w:style>
+  <w:style w:type="paragraph" w:styleId="Heading5">
+    <w:name w:val="heading 5"/>
+    <w:basedOn w:val="Normal"/>
+    <w:next w:val="Normal"/>
+    <w:link w:val="Heading5Char"/>
+    <w:uiPriority w:val="9"/>
+    <w:unhideWhenUsed/>
+    <w:qFormat/>
+    <w:pPr>
+      <w:spacing w:before="60" w:after="60" w:line="240" w:lineRule="auto"/>
+      <w:outlineLvl w:val="4"/>
+    </w:pPr>
+    <w:rPr>
+      <w:rFonts w:asciiTheme="majorHAnsi" w:hAnsiTheme="majorHAnsi"/>
+      <w:caps/>
+      <w:color w:val="4F81BD" w:themeColor="accent1"/>
+    </w:rPr>
+  </w:style>
+  <w:style w:type="paragraph" w:styleId="Heading6">
+    <w:name w:val="heading 6"/>
+    <w:basedOn w:val="Normal"/>
+    <w:next w:val="Normal"/>
+    <w:link w:val="Heading6Char"/>
+    <w:uiPriority w:val="9"/>
+    <w:unhideWhenUsed/>
+    <w:qFormat/>
+    <w:pPr>
+      <w:spacing w:after="0" w:line="240" w:lineRule="auto"/>
+      <w:ind w:left="360"/>
+      <w:outlineLvl w:val="5"/>
+    </w:pPr>
+    <w:rPr>
+      <w:caps/>
+      <w:color w:val="4F81BD" w:themeColor="accent1"/>
+    </w:rPr>
+  </w:style>
+  <w:style w:type="character" w:default="1" w:styleId="DefaultParagraphFont">
+    <w:name w:val="Default Paragraph Font"/>
+    <w:uiPriority w:val="1"/>
+    <w:semiHidden/>
+    <w:unhideWhenUsed/>
+  </w:style>
+  <w:style w:type="table" w:default="1" w:styleId="TableNormal">
+    <w:name w:val="Normal Table"/>
+    <w:uiPriority w:val="99"/>
+    <w:semiHidden/>
+    <w:unhideWhenUsed/>
+    <w:tblPr>
+      <w:tblInd w:w="0" w:type="dxa"/>
+      <w:tblCellMar>
+        <w:top w:w="0" w:type="dxa"/>
+        <w:left w:w="108" w:type="dxa"/>
+        <w:bottom w:w="0" w:type="dxa"/>
+        <w:right w:w="108" w:type="dxa"/>
+      </w:tblCellMar>
+    </w:tblPr>
+  </w:style>
+  <w:style w:type="numbering" w:default="1" w:styleId="NoList">
+    <w:name w:val="No List"/>
+    <w:uiPriority w:val="99"/>
+    <w:semiHidden/>
+    <w:unhideWhenUsed/>
+  </w:style>
+  <w:style w:type="paragraph" w:styleId="BalloonText">
+    <w:name w:val="Balloon Text"/>
+    <w:basedOn w:val="Normal"/>
+    <w:link w:val="BalloonTextChar"/>
+    <w:uiPriority w:val="99"/>
+    <w:semiHidden/>
+    <w:unhideWhenUsed/>
+    <w:rPr>
+      <w:rFonts w:ascii="Tahoma" w:hAnsi="Tahoma" w:cs="Tahoma"/>
+      <w:sz w:val="16"/>
+      <w:szCs w:val="16"/>
+    </w:rPr>
+  </w:style>
+  <w:style w:type="character" w:customStyle="1" w:styleId="BalloonTextChar">
+    <w:name w:val="Balloon Text Char"/>
+    <w:basedOn w:val="DefaultParagraphFont"/>
+    <w:link w:val="BalloonText"/>
+    <w:uiPriority w:val="99"/>
+    <w:semiHidden/>
+    <w:rPr>
+      <w:rFonts w:ascii="Tahoma" w:hAnsi="Tahoma" w:cs="Tahoma"/>
+      <w:color w:val="000000" w:themeColor="text1"/>
+      <w:sz w:val="16"/>
+      <w:szCs w:val="16"/>
+    </w:rPr>
+  </w:style>
+  <w:style w:type="paragraph" w:customStyle="1" w:styleId="Normal-SpaceAfter">
+    <w:name w:val="Normal - Space After"/>
+    <w:basedOn w:val="Normal"/>
+    <w:qFormat/>
+    <w:pPr>
+      <w:spacing w:after="1200"/>
+    </w:pPr>
+    <w:rPr>
+      <w:noProof/>
+    </w:rPr>
+  </w:style>
+  <w:style w:type="paragraph" w:customStyle="1" w:styleId="CoverLogo">
+    <w:name w:val="Cover Logo"/>
+    <w:basedOn w:val="Normal"/>
+    <w:qFormat/>
+    <w:pPr>
+      <w:pBdr>
+        <w:bottom w:val="dashSmallGap" w:sz="4" w:space="15" w:color="BFBFBF" w:themeColor="background1" w:themeShade="BF"/>
+      </w:pBdr>
+      <w:spacing w:before="2000" w:after="1000" w:line="240" w:lineRule="auto"/>
+      <w:ind w:left="864" w:right="864"/>
+      <w:jc w:val="center"/>
+    </w:pPr>
+  </w:style>
+  <w:style w:type="paragraph" w:styleId="Title">
+    <w:name w:val="Title"/>
+    <w:basedOn w:val="Normal"/>
+    <w:next w:val="Normal"/>
+    <w:link w:val="TitleChar"/>
+    <w:qFormat/>
+    <w:pPr>
+      <w:spacing w:before="1000" w:after="0" w:line="240" w:lineRule="auto"/>
+      <w:jc w:val="center"/>
+    </w:pPr>
+    <w:rPr>
+      <w:rFonts w:asciiTheme="majorHAnsi" w:hAnsiTheme="majorHAnsi"/>
+      <w:color w:val="4F81BD" w:themeColor="accent1"/>
+      <w:sz w:val="48"/>
+      <w:szCs w:val="48"/>
+    </w:rPr>
+  </w:style>
+  <w:style w:type="character" w:customStyle="1" w:styleId="TitleChar">
+    <w:name w:val="Title Char"/>
+    <w:basedOn w:val="DefaultParagraphFont"/>
+    <w:link w:val="Title"/>
+    <w:rPr>
+      <w:rFonts w:asciiTheme="majorHAnsi" w:hAnsiTheme="majorHAnsi"/>
+      <w:color w:val="4F81BD" w:themeColor="accent1"/>
+      <w:sz w:val="48"/>
+      <w:szCs w:val="48"/>
+    </w:rPr>
+  </w:style>
+  <w:style w:type="paragraph" w:styleId="Subtitle">
+    <w:name w:val="Subtitle"/>
+    <w:basedOn w:val="Normal"/>
+    <w:next w:val="Normal"/>
+    <w:link w:val="SubtitleChar"/>
+    <w:qFormat/>
+    <w:pPr>
+      <w:pBdr>
+        <w:bottom w:val="dashSmallGap" w:sz="4" w:space="31" w:color="BFBFBF" w:themeColor="background1" w:themeShade="BF"/>
+      </w:pBdr>
+      <w:spacing w:after="360" w:line="240" w:lineRule="auto"/>
+      <w:ind w:left="864" w:right="864"/>
+      <w:jc w:val="center"/>
+    </w:pPr>
+    <w:rPr>
+      <w:sz w:val="24"/>
+      <w:szCs w:val="24"/>
+    </w:rPr>
+  </w:style>
+  <w:style w:type="character" w:customStyle="1" w:styleId="SubtitleChar">
+    <w:name w:val="Subtitle Char"/>
+    <w:basedOn w:val="DefaultParagraphFont"/>
+    <w:link w:val="Subtitle"/>
+    <w:rPr>
+      <w:sz w:val="24"/>
+      <w:szCs w:val="24"/>
+    </w:rPr>
+  </w:style>
+  <w:style w:type="paragraph" w:customStyle="1" w:styleId="CompanyInfo">
+    <w:name w:val="Company Info"/>
+    <w:basedOn w:val="Normal"/>
+    <w:qFormat/>
+    <w:pPr>
+      <w:spacing w:before="300" w:after="0" w:line="360" w:lineRule="auto"/>
+      <w:contextualSpacing/>
+      <w:jc w:val="center"/>
+    </w:pPr>
+    <w:rPr>
+      <w:color w:val="7F7F7F" w:themeColor="text1" w:themeTint="80"/>
+      <w:szCs w:val="18"/>
+      <w14:numForm w14:val="lining"/>
+    </w:rPr>
+  </w:style>
+  <w:style w:type="character" w:styleId="Strong">
+    <w:name w:val="Strong"/>
+    <w:basedOn w:val="DefaultParagraphFont"/>
+    <w:uiPriority w:val="1"/>
+    <w:qFormat/>
+    <w:rPr>
+      <w:b/>
+      <w:bCs/>
+      <w:color w:val="595959" w:themeColor="text1" w:themeTint="A6"/>
+    </w:rPr>
+  </w:style>
+  <w:style w:type="table" w:styleId="TableGrid">
+    <w:name w:val="Table Grid"/>
+    <w:basedOn w:val="TableNormal"/>
+    <w:uiPriority w:val="59"/>
+    <w:pPr>
+      <w:spacing w:after="0" w:line="240" w:lineRule="auto"/>
+    </w:pPr>
+    <w:tblPr>
+      <w:tblBorders>
+        <w:top w:val="single" w:sz="4" w:space="0" w:color="auto"/>
+        <w:left w:val="single" w:sz="4" w:space="0" w:color="auto"/>
+        <w:bottom w:val="single" w:sz="4" w:space="0" w:color="auto"/>
+        <w:right w:val="single" w:sz="4" w:space="0" w:color="auto"/>
+        <w:insideH w:val="single" w:sz="4" w:space="0" w:color="auto"/>
+        <w:insideV w:val="single" w:sz="4" w:space="0" w:color="auto"/>
+      </w:tblBorders>
+    </w:tblPr>
+  </w:style>
+  <w:style w:type="paragraph" w:styleId="Header">
+    <w:name w:val="header"/>
+    <w:basedOn w:val="Normal"/>
+    <w:link w:val="HeaderChar"/>
+    <w:uiPriority w:val="99"/>
+    <w:unhideWhenUsed/>
+    <w:pPr>
+      <w:tabs>
+        <w:tab w:val="center" w:pos="4680"/>
+        <w:tab w:val="right" w:pos="9360"/>
+      </w:tabs>
+    </w:pPr>
+  </w:style>
+  <w:style w:type="character" w:customStyle="1" w:styleId="HeaderChar">
+    <w:name w:val="Header Char"/>
+    <w:basedOn w:val="DefaultParagraphFont"/>
+    <w:link w:val="Header"/>
+    <w:uiPriority w:val="99"/>
+    <w:rPr>
+      <w:color w:val="595959" w:themeColor="text1" w:themeTint="A6"/>
+      <w:sz w:val="18"/>
+    </w:rPr>
+  </w:style>
+  <w:style w:type="paragraph" w:styleId="Footer">
+    <w:name w:val="footer"/>
+    <w:basedOn w:val="Normal"/>
+    <w:link w:val="FooterChar"/>
+    <w:uiPriority w:val="99"/>
+    <w:unhideWhenUsed/>
+    <w:pPr>
+      <w:spacing w:before="0" w:after="60" w:line="240" w:lineRule="auto"/>
+    </w:pPr>
+    <w:rPr>
+      <w:i/>
+      <w:color w:val="A6A6A6" w:themeColor="background1" w:themeShade="A6"/>
+      <w:sz w:val="16"/>
+      <w:szCs w:val="16"/>
+    </w:rPr>
+  </w:style>
+  <w:style w:type="character" w:customStyle="1" w:styleId="FooterChar">
+    <w:name w:val="Footer Char"/>
+    <w:basedOn w:val="DefaultParagraphFont"/>
+    <w:link w:val="Footer"/>
+    <w:uiPriority w:val="99"/>
+    <w:rPr>
+      <w:i/>
+      <w:color w:val="A6A6A6" w:themeColor="background1" w:themeShade="A6"/>
+      <w:sz w:val="16"/>
+      <w:szCs w:val="16"/>
+    </w:rPr>
+  </w:style>
+  <w:style w:type="character" w:styleId="PageNumber">
+    <w:name w:val="page number"/>
+    <w:basedOn w:val="DefaultParagraphFont"/>
+    <w:uiPriority w:val="1"/>
+    <w:qFormat/>
+    <w:rPr>
+      <w:rFonts w:asciiTheme="majorHAnsi" w:hAnsiTheme="majorHAnsi"/>
+      <w:color w:val="4F81BD" w:themeColor="accent1"/>
+      <w:sz w:val="20"/>
+    </w:rPr>
+  </w:style>
+  <w:style w:type="character" w:customStyle="1" w:styleId="Heading1Char">
+    <w:name w:val="Heading 1 Char"/>
+    <w:basedOn w:val="DefaultParagraphFont"/>
+    <w:link w:val="Heading1"/>
+    <w:uiPriority w:val="9"/>
+    <w:rPr>
+      <w:rFonts w:asciiTheme="majorHAnsi" w:hAnsiTheme="majorHAnsi"/>
+      <w:color w:val="4F81BD" w:themeColor="accent1"/>
+      <w:sz w:val="48"/>
+      <w:szCs w:val="48"/>
+    </w:rPr>
+  </w:style>
+  <w:style w:type="paragraph" w:styleId="NoSpacing">
+    <w:name w:val="No Spacing"/>
+    <w:uiPriority w:val="1"/>
+    <w:qFormat/>
+    <w:pPr>
+      <w:spacing w:after="0" w:line="240" w:lineRule="auto"/>
+    </w:pPr>
+    <w:rPr>
+      <w:color w:val="595959" w:themeColor="text1" w:themeTint="A6"/>
+      <w:sz w:val="18"/>
+    </w:rPr>
+  </w:style>
+  <w:style w:type="character" w:customStyle="1" w:styleId="Heading2Char">
+    <w:name w:val="Heading 2 Char"/>
+    <w:basedOn w:val="DefaultParagraphFont"/>
+    <w:link w:val="Heading2"/>
+    <w:uiPriority w:val="9"/>
+    <w:rPr>
+      <w:rFonts w:asciiTheme="majorHAnsi" w:hAnsiTheme="majorHAnsi"/>
+      <w:color w:val="4F81BD" w:themeColor="accent1"/>
+      <w:sz w:val="28"/>
+      <w:szCs w:val="28"/>
+    </w:rPr>
+  </w:style>
+  <w:style w:type="character" w:customStyle="1" w:styleId="Heading5Char">
+    <w:name w:val="Heading 5 Char"/>
+    <w:basedOn w:val="DefaultParagraphFont"/>
+    <w:link w:val="Heading5"/>
+    <w:uiPriority w:val="9"/>
+    <w:rPr>
+      <w:rFonts w:asciiTheme="majorHAnsi" w:hAnsiTheme="majorHAnsi"/>
+      <w:caps/>
+      <w:color w:val="4F81BD" w:themeColor="accent1"/>
+    </w:rPr>
+  </w:style>
+  <w:style w:type="paragraph" w:customStyle="1" w:styleId="SidebarText">
+    <w:name w:val="Sidebar Text"/>
+    <w:basedOn w:val="Normal"/>
+    <w:qFormat/>
+    <w:pPr>
+      <w:spacing w:before="40" w:after="120" w:line="240" w:lineRule="auto"/>
+      <w:ind w:left="360"/>
+    </w:pPr>
+    <w:rPr>
+      <w:color w:val="404040" w:themeColor="text1" w:themeTint="BF"/>
+      <w:sz w:val="16"/>
+      <w:szCs w:val="16"/>
+    </w:rPr>
+  </w:style>
+  <w:style w:type="paragraph" w:styleId="ListBullet">
+    <w:name w:val="List Bullet"/>
+    <w:basedOn w:val="Normal"/>
+    <w:qFormat/>
+    <w:pPr>
+      <w:numPr>
+        <w:numId w:val="2"/>
+      </w:numPr>
+      <w:spacing w:before="100" w:after="0" w:line="240" w:lineRule="auto"/>
+      <w:ind w:left="360" w:hanging="288"/>
+    </w:pPr>
+    <w:rPr>
+      <w:caps/>
+    </w:rPr>
+  </w:style>
+  <w:style w:type="paragraph" w:customStyle="1" w:styleId="ListBulletNegative">
+    <w:name w:val="List Bullet Negative"/>
+    <w:basedOn w:val="Normal"/>
+    <w:qFormat/>
+    <w:pPr>
+      <w:numPr>
+        <w:numId w:val="5"/>
+      </w:numPr>
+      <w:spacing w:before="100" w:after="0" w:line="240" w:lineRule="auto"/>
+      <w:ind w:left="360" w:hanging="288"/>
+    </w:pPr>
+    <w:rPr>
+      <w:caps/>
+    </w:rPr>
+  </w:style>
+  <w:style w:type="character" w:customStyle="1" w:styleId="Heading3Char">
+    <w:name w:val="Heading 3 Char"/>
+    <w:basedOn w:val="DefaultParagraphFont"/>
+    <w:link w:val="Heading3"/>
+    <w:uiPriority w:val="9"/>
+    <w:rPr>
+      <w:rFonts w:asciiTheme="majorHAnsi" w:hAnsiTheme="majorHAnsi"/>
+      <w:color w:val="595959" w:themeColor="text1" w:themeTint="A6"/>
+      <w:sz w:val="24"/>
+      <w:szCs w:val="24"/>
+    </w:rPr>
+  </w:style>
+  <w:style w:type="paragraph" w:styleId="ListBullet2">
+    <w:name w:val="List Bullet 2"/>
+    <w:basedOn w:val="Normal"/>
+    <w:uiPriority w:val="99"/>
+    <w:semiHidden/>
+    <w:pPr>
+      <w:numPr>
+        <w:numId w:val="4"/>
+      </w:numPr>
+      <w:spacing w:after="0" w:line="240" w:lineRule="auto"/>
+      <w:contextualSpacing/>
+    </w:pPr>
+  </w:style>
+  <w:style w:type="character" w:customStyle="1" w:styleId="Heading6Char">
+    <w:name w:val="Heading 6 Char"/>
+    <w:basedOn w:val="DefaultParagraphFont"/>
+    <w:link w:val="Heading6"/>
+    <w:uiPriority w:val="9"/>
+    <w:rPr>
+      <w:caps/>
+      <w:color w:val="4F81BD" w:themeColor="accent1"/>
+    </w:rPr>
+  </w:style>
+  <w:style w:type="paragraph" w:customStyle="1" w:styleId="TableText">
+    <w:name w:val="Table Text"/>
+    <w:basedOn w:val="Normal"/>
+    <w:qFormat/>
+    <w:pPr>
+      <w:spacing w:before="40" w:after="40" w:line="240" w:lineRule="auto"/>
+    </w:pPr>
+    <w:rPr>
+      <w:color w:val="7F7F7F" w:themeColor="text1" w:themeTint="80"/>
+      <w:sz w:val="16"/>
+      <w:szCs w:val="16"/>
+    </w:rPr>
+  </w:style>
+  <w:style w:type="paragraph" w:customStyle="1" w:styleId="TableRowHeading">
+    <w:name w:val="Table Row Heading"/>
+    <w:basedOn w:val="Normal"/>
+    <w:qFormat/>
+    <w:pPr>
+      <w:spacing w:before="40" w:after="40" w:line="240" w:lineRule="auto"/>
+    </w:pPr>
+    <w:rPr>
+      <w:rFonts w:asciiTheme="majorHAnsi" w:hAnsiTheme="majorHAnsi"/>
+      <w:caps/>
+      <w:color w:val="7F7F7F" w:themeColor="text1" w:themeTint="80"/>
+      <w:sz w:val="16"/>
+      <w:szCs w:val="16"/>
+    </w:rPr>
+  </w:style>
+  <w:style w:type="character" w:styleId="Hyperlink">
+    <w:name w:val="Hyperlink"/>
+    <w:basedOn w:val="DefaultParagraphFont"/>
+    <w:uiPriority w:val="99"/>
+    <w:unhideWhenUsed/>
+    <w:rPr>
+      <w:color w:val="0000FF" w:themeColor="hyperlink"/>
+      <w:u w:val="single"/>
+    </w:rPr>
+  </w:style>
+  <w:style w:type="paragraph" w:styleId="TOC1">
+    <w:name w:val="toc 1"/>
+    <w:basedOn w:val="Normal"/>
+    <w:next w:val="Normal"/>
+    <w:autoRedefine/>
+    <w:uiPriority w:val="39"/>
+    <w:unhideWhenUsed/>
+    <w:qFormat/>
+    <w:pPr>
+      <w:pBdr>
+        <w:bottom w:val="single" w:sz="4" w:space="1" w:color="BFBFBF" w:themeColor="background1" w:themeShade="BF"/>
+      </w:pBdr>
+      <w:tabs>
+        <w:tab w:val="right" w:pos="9778"/>
+      </w:tabs>
+      <w:spacing w:before="400" w:after="0" w:line="240" w:lineRule="auto"/>
+      <w:ind w:right="288"/>
+    </w:pPr>
+    <w:rPr>
+      <w:rFonts w:asciiTheme="majorHAnsi" w:hAnsiTheme="majorHAnsi"/>
+      <w:color w:val="4F81BD" w:themeColor="accent1"/>
+      <w:sz w:val="24"/>
+    </w:rPr>
+  </w:style>
+  <w:style w:type="paragraph" w:styleId="TOC2">
+    <w:name w:val="toc 2"/>
+    <w:basedOn w:val="Normal"/>
+    <w:next w:val="Normal"/>
+    <w:autoRedefine/>
+    <w:uiPriority w:val="39"/>
+    <w:unhideWhenUsed/>
+    <w:qFormat/>
+    <w:pPr>
+      <w:tabs>
+        <w:tab w:val="right" w:pos="9778"/>
+      </w:tabs>
+      <w:spacing w:before="200" w:after="0" w:line="240" w:lineRule="auto"/>
+      <w:ind w:left="187" w:right="288"/>
+    </w:pPr>
+    <w:rPr>
+      <w:noProof/>
+    </w:rPr>
+  </w:style>
+  <w:style w:type="paragraph" w:styleId="TOC3">
+    <w:name w:val="toc 3"/>
+    <w:basedOn w:val="Normal"/>
+    <w:next w:val="Normal"/>
+    <w:autoRedefine/>
+    <w:uiPriority w:val="39"/>
+    <w:unhideWhenUsed/>
+    <w:qFormat/>
+    <w:pPr>
+      <w:tabs>
+        <w:tab w:val="right" w:pos="9778"/>
+      </w:tabs>
+      <w:spacing w:before="120" w:after="0" w:line="240" w:lineRule="auto"/>
+      <w:ind w:left="360" w:right="288"/>
+    </w:pPr>
+  </w:style>
+  <w:style w:type="paragraph" w:customStyle="1" w:styleId="ReportName">
+    <w:name w:val="Report Name"/>
+    <w:basedOn w:val="Normal"/>
+    <w:qFormat/>
+    <w:pPr>
+      <w:spacing w:before="0" w:after="40" w:line="240" w:lineRule="auto"/>
+      <w:jc w:val="right"/>
+    </w:pPr>
+    <w:rPr>
+      <w:rFonts w:asciiTheme="majorHAnsi" w:hAnsiTheme="majorHAnsi"/>
+      <w:color w:val="404040" w:themeColor="text1" w:themeTint="BF"/>
+    </w:rPr>
+  </w:style>
+  <w:style w:type="character" w:styleId="PlaceholderText">
+    <w:name w:val="Placeholder Text"/>
+    <w:basedOn w:val="DefaultParagraphFont"/>
+    <w:uiPriority w:val="99"/>
+    <w:semiHidden/>
+    <w:rPr>
+      <w:color w:val="808080"/>
+    </w:rPr>
+  </w:style>
+  <w:style w:type="paragraph" w:styleId="TOCHeading">
+    <w:name w:val="TOC Heading"/>
+    <w:basedOn w:val="Normal"/>
+    <w:next w:val="Normal"/>
+    <w:uiPriority w:val="39"/>
+    <w:qFormat/>
+    <w:pPr>
+      <w:pBdr>
+        <w:top w:val="dashSmallGap" w:sz="4" w:space="4" w:color="BFBFBF" w:themeColor="background1" w:themeShade="BF"/>
+        <w:bottom w:val="dashSmallGap" w:sz="4" w:space="4" w:color="BFBFBF" w:themeColor="background1" w:themeShade="BF"/>
+      </w:pBdr>
+      <w:spacing w:before="80" w:after="80" w:line="240" w:lineRule="auto"/>
+    </w:pPr>
+    <w:rPr>
+      <w:rFonts w:asciiTheme="majorHAnsi" w:hAnsiTheme="majorHAnsi"/>
+      <w:caps/>
+      <w:color w:val="4F81BD" w:themeColor="accent1"/>
+      <w:sz w:val="28"/>
+      <w:szCs w:val="28"/>
+    </w:rPr>
+  </w:style>
+  <w:style w:type="character" w:customStyle="1" w:styleId="Heading4Char">
+    <w:name w:val="Heading 4 Char"/>
+    <w:basedOn w:val="DefaultParagraphFont"/>
+    <w:link w:val="Heading4"/>
+    <w:uiPriority w:val="9"/>
+    <w:rPr>
+      <w:rFonts w:asciiTheme="majorHAnsi" w:hAnsiTheme="majorHAnsi"/>
+      <w:caps/>
+      <w:color w:val="FFFFFF" w:themeColor="background1"/>
+      <w:sz w:val="24"/>
+      <w:szCs w:val="24"/>
+    </w:rPr>
+  </w:style>
+  <w:style w:type="paragraph" w:customStyle="1" w:styleId="TableText-Center">
+    <w:name w:val="Table Text - Center"/>
+    <w:basedOn w:val="TableText"/>
+    <w:qFormat/>
+    <w:pPr>
+      <w:jc w:val="center"/>
+    </w:pPr>
+  </w:style>
+  <w:style w:type="table" w:customStyle="1" w:styleId="WB2">
+    <w:name w:val="WB2"/>
+    <w:basedOn w:val="TableNormal"/>
+    <w:uiPriority w:val="99"/>
+    <w:pPr>
+      <w:spacing w:after="0" w:line="240" w:lineRule="auto"/>
+    </w:pPr>
+    <w:tblPr>
+      <w:tblStyleRowBandSize w:val="1"/>
+      <w:tblBorders>
+        <w:top w:val="single" w:sz="4" w:space="0" w:color="BFBFBF" w:themeColor="background1" w:themeShade="BF"/>
+        <w:insideH w:val="single" w:sz="4" w:space="0" w:color="BFBFBF" w:themeColor="background1" w:themeShade="BF"/>
+      </w:tblBorders>
+    </w:tblPr>
+    <w:tblStylePr w:type="lastRow">
+      <w:tblPr/>
+      <w:tcPr>
+        <w:tcBorders>
+          <w:bottom w:val="nil"/>
+        </w:tcBorders>
+      </w:tcPr>
+    </w:tblStylePr>
+    <w:tblStylePr w:type="band2Horz">
+      <w:tblPr/>
+      <w:tcPr>
+        <w:shd w:val="clear" w:color="auto" w:fill="F2F2F2" w:themeFill="background1" w:themeFillShade="F2"/>
+      </w:tcPr>
+    </w:tblStylePr>
+  </w:style>
+  <w:style w:type="table" w:customStyle="1" w:styleId="WB1">
+    <w:name w:val="WB1"/>
+    <w:basedOn w:val="TableNormal"/>
+    <w:uiPriority w:val="99"/>
+    <w:pPr>
+      <w:spacing w:after="0" w:line="240" w:lineRule="auto"/>
+    </w:pPr>
+    <w:tblPr>
+      <w:tblBorders>
+        <w:top w:val="single" w:sz="4" w:space="0" w:color="BFBFBF" w:themeColor="background1" w:themeShade="BF"/>
+        <w:insideH w:val="single" w:sz="4" w:space="0" w:color="BFBFBF" w:themeColor="background1" w:themeShade="BF"/>
+      </w:tblBorders>
+      <w:tblCellMar>
+        <w:left w:w="0" w:type="dxa"/>
+        <w:right w:w="0" w:type="dxa"/>
+      </w:tblCellMar>
+    </w:tblPr>
+    <w:tcPr>
+      <w:vAlign w:val="center"/>
+    </w:tcPr>
+  </w:style>
+  <w:style w:type="paragraph" w:customStyle="1" w:styleId="Notice">
+    <w:name w:val="Notice"/>
+    <w:basedOn w:val="Normal"/>
+    <w:qFormat/>
+    <w:pPr>
+      <w:spacing w:before="360"/>
+    </w:pPr>
+    <w:rPr>
+      <w:i/>
+      <w:color w:val="808080" w:themeColor="background1" w:themeShade="80"/>
+      <w:sz w:val="16"/>
+      <w:szCs w:val="16"/>
+    </w:rPr>
+  </w:style>
+  <w:style w:type="paragraph" w:styleId="ListParagraph">
+    <w:name w:val="List Paragraph"/>
+    <w:basedOn w:val="Normal"/>
+    <w:uiPriority w:val="34"/>
+    <w:semiHidden/>
+    <w:qFormat/>
+    <w:rsid w:val="00BA1AB6"/>
+    <w:pPr>
+      <w:ind w:left="720"/>
+      <w:contextualSpacing/>
+    </w:pPr>
+  </w:style>
+  <w:style w:type="paragraph" w:styleId="HTMLPreformatted">
+    <w:name w:val="HTML Preformatted"/>
+    <w:basedOn w:val="Normal"/>
+    <w:link w:val="HTMLPreformattedChar"/>
+    <w:uiPriority w:val="99"/>
+    <w:semiHidden/>
+    <w:unhideWhenUsed/>
+    <w:rsid w:val="00C6706E"/>
+    <w:pPr>
+      <w:tabs>
+        <w:tab w:val="left" w:pos="916"/>
+        <w:tab w:val="left" w:pos="1832"/>
+        <w:tab w:val="left" w:pos="2748"/>
+        <w:tab w:val="left" w:pos="3664"/>
+        <w:tab w:val="left" w:pos="4580"/>
+        <w:tab w:val="left" w:pos="5496"/>
+        <w:tab w:val="left" w:pos="6412"/>
+        <w:tab w:val="left" w:pos="7328"/>
+        <w:tab w:val="left" w:pos="8244"/>
+        <w:tab w:val="left" w:pos="9160"/>
+        <w:tab w:val="left" w:pos="10076"/>
+        <w:tab w:val="left" w:pos="10992"/>
+        <w:tab w:val="left" w:pos="11908"/>
+        <w:tab w:val="left" w:pos="12824"/>
+        <w:tab w:val="left" w:pos="13740"/>
+        <w:tab w:val="left" w:pos="14656"/>
+      </w:tabs>
+      <w:spacing w:before="0" w:after="0" w:line="240" w:lineRule="auto"/>
+    </w:pPr>
+    <w:rPr>
+      <w:rFonts w:ascii="Courier New" w:eastAsia="Times New Roman" w:hAnsi="Courier New" w:cs="Courier New"/>
+      <w:lang w:bidi="hi-IN"/>
+    </w:rPr>
+  </w:style>
+  <w:style w:type="character" w:customStyle="1" w:styleId="HTMLPreformattedChar">
+    <w:name w:val="HTML Preformatted Char"/>
+    <w:basedOn w:val="DefaultParagraphFont"/>
+    <w:link w:val="HTMLPreformatted"/>
+    <w:uiPriority w:val="99"/>
+    <w:semiHidden/>
+    <w:rsid w:val="00C6706E"/>
+    <w:rPr>
+      <w:rFonts w:ascii="Courier New" w:eastAsia="Times New Roman" w:hAnsi="Courier New" w:cs="Courier New"/>
+      <w:lang w:bidi="hi-IN"/>
+    </w:rPr>
+  </w:style>
+</w:styles>
+</file>
+
 <file path=word/glossary/document.xml><?xml version="1.0" encoding="utf-8"?>
-<w:glossaryDocument xmlns:wpc="http://schemas.microsoft.com/office/word/2010/wordprocessingCanvas" xmlns:cx="http://schemas.microsoft.com/office/drawing/2014/chartex" xmlns:cx1="http://schemas.microsoft.com/office/drawing/2015/9/8/chartex" xmlns:cx2="http://schemas.microsoft.com/office/drawing/2015/10/21/chartex" xmlns:mc="http://schemas.openxmlformats.org/markup-compatibility/2006" xmlns:o="urn:schemas-microsoft-com:office:office" xmlns:r="http://schemas.openxmlformats.org/officeDocument/2006/relationships" xmlns:m="http://schemas.openxmlformats.org/officeDocument/2006/math" xmlns:v="urn:schemas-microsoft-com:vml" xmlns:wp14="http://schemas.microsoft.com/office/word/2010/wordprocessingDrawing" xmlns:wp="http://schemas.openxmlformats.org/drawingml/2006/wordprocessingDrawing" xmlns:w10="urn:schemas-microsoft-com:office:word" xmlns:w="http://schemas.openxmlformats.org/wordprocessingml/2006/main" xmlns:w14="http://schemas.microsoft.com/office/word/2010/wordml" xmlns:w15="http://schemas.microsoft.com/office/word/2012/wordml" xmlns:w16se="http://schemas.microsoft.com/office/word/2015/wordml/symex" xmlns:wpg="http://schemas.microsoft.com/office/word/2010/wordprocessingGroup" xmlns:wpi="http://schemas.microsoft.com/office/word/2010/wordprocessingInk" xmlns:wne="http://schemas.microsoft.com/office/word/2006/wordml" xmlns:wps="http://schemas.microsoft.com/office/word/2010/wordprocessingShape" mc:Ignorable="w14 w15 w16se wp14">
+<w:glossaryDocument xmlns:wpc="http://schemas.microsoft.com/office/word/2010/wordprocessingCanvas" xmlns:mc="http://schemas.openxmlformats.org/markup-compatibility/2006" xmlns:o="urn:schemas-microsoft-com:office:office" xmlns:r="http://schemas.openxmlformats.org/officeDocument/2006/relationships" xmlns:m="http://schemas.openxmlformats.org/officeDocument/2006/math" xmlns:v="urn:schemas-microsoft-com:vml" xmlns:wp14="http://schemas.microsoft.com/office/word/2010/wordprocessingDrawing" xmlns:wp="http://schemas.openxmlformats.org/drawingml/2006/wordprocessingDrawing" xmlns:w10="urn:schemas-microsoft-com:office:word" xmlns:w="http://schemas.openxmlformats.org/wordprocessingml/2006/main" xmlns:w14="http://schemas.microsoft.com/office/word/2010/wordml" xmlns:wpg="http://schemas.microsoft.com/office/word/2010/wordprocessingGroup" xmlns:wpi="http://schemas.microsoft.com/office/word/2010/wordprocessingInk" xmlns:wne="http://schemas.microsoft.com/office/word/2006/wordml" xmlns:wps="http://schemas.microsoft.com/office/word/2010/wordprocessingShape" mc:Ignorable="w14 wp14">
   <w:docParts>
     <w:docPart>
       <w:docPartPr>
@@ -7246,116 +8056,12 @@
         </w:p>
       </w:docPartBody>
     </w:docPart>
-    <w:docPart>
-      <w:docPartPr>
-        <w:name w:val="23A0BB2916D24E9FA6DABC028FA56FB3"/>
-        <w:category>
-          <w:name w:val="General"/>
-          <w:gallery w:val="placeholder"/>
-        </w:category>
-        <w:types>
-          <w:type w:val="bbPlcHdr"/>
-        </w:types>
-        <w:behaviors>
-          <w:behavior w:val="content"/>
-        </w:behaviors>
-        <w:guid w:val="{79755171-4CF7-4B2F-A6CC-A6A6164912D3}"/>
-      </w:docPartPr>
-      <w:docPartBody>
-        <w:p>
-          <w:pPr>
-            <w:pStyle w:val="23A0BB2916D24E9FA6DABC028FA56FB3"/>
-          </w:pPr>
-          <w:r>
-            <w:t>Heading 2</w:t>
-          </w:r>
-        </w:p>
-      </w:docPartBody>
-    </w:docPart>
-    <w:docPart>
-      <w:docPartPr>
-        <w:name w:val="C1319443ACA34E09931D41C1BB31EBA5"/>
-        <w:category>
-          <w:name w:val="General"/>
-          <w:gallery w:val="placeholder"/>
-        </w:category>
-        <w:types>
-          <w:type w:val="bbPlcHdr"/>
-        </w:types>
-        <w:behaviors>
-          <w:behavior w:val="content"/>
-        </w:behaviors>
-        <w:guid w:val="{F8C48EC9-6D1D-4EE4-A587-68863FC9931E}"/>
-      </w:docPartPr>
-      <w:docPartBody>
-        <w:p>
-          <w:pPr>
-            <w:pStyle w:val="C1319443ACA34E09931D41C1BB31EBA5"/>
-          </w:pPr>
-          <w:r>
-            <w:t>Heading 2</w:t>
-          </w:r>
-        </w:p>
-      </w:docPartBody>
-    </w:docPart>
-    <w:docPart>
-      <w:docPartPr>
-        <w:name w:val="2FDDF2F4C8C24A83B432964B1E7FAB36"/>
-        <w:category>
-          <w:name w:val="General"/>
-          <w:gallery w:val="placeholder"/>
-        </w:category>
-        <w:types>
-          <w:type w:val="bbPlcHdr"/>
-        </w:types>
-        <w:behaviors>
-          <w:behavior w:val="content"/>
-        </w:behaviors>
-        <w:guid w:val="{63EB1E50-058C-4F75-BD2E-0C6D8CC78C59}"/>
-      </w:docPartPr>
-      <w:docPartBody>
-        <w:p>
-          <w:pPr>
-            <w:pStyle w:val="2FDDF2F4C8C24A83B432964B1E7FAB36"/>
-          </w:pPr>
-          <w:r>
-            <w:t>Heading 2</w:t>
-          </w:r>
-        </w:p>
-      </w:docPartBody>
-    </w:docPart>
-    <w:docPart>
-      <w:docPartPr>
-        <w:name w:val="0D5B5CC6D860417F924EB16CE8CB031F"/>
-        <w:category>
-          <w:name w:val="General"/>
-          <w:gallery w:val="placeholder"/>
-        </w:category>
-        <w:types>
-          <w:type w:val="bbPlcHdr"/>
-        </w:types>
-        <w:behaviors>
-          <w:behavior w:val="content"/>
-        </w:behaviors>
-        <w:guid w:val="{10DA0481-8210-4923-B086-3980D85418E1}"/>
-      </w:docPartPr>
-      <w:docPartBody>
-        <w:p>
-          <w:pPr>
-            <w:pStyle w:val="0D5B5CC6D860417F924EB16CE8CB031F"/>
-          </w:pPr>
-          <w:r>
-            <w:t>Heading 2</w:t>
-          </w:r>
-        </w:p>
-      </w:docPartBody>
-    </w:docPart>
   </w:docParts>
 </w:glossaryDocument>
 </file>
 
 <file path=word/glossary/fontTable.xml><?xml version="1.0" encoding="utf-8"?>
-<w:fonts xmlns:mc="http://schemas.openxmlformats.org/markup-compatibility/2006" xmlns:r="http://schemas.openxmlformats.org/officeDocument/2006/relationships" xmlns:w="http://schemas.openxmlformats.org/wordprocessingml/2006/main" xmlns:w14="http://schemas.microsoft.com/office/word/2010/wordml" xmlns:w15="http://schemas.microsoft.com/office/word/2012/wordml" xmlns:w16se="http://schemas.microsoft.com/office/word/2015/wordml/symex" mc:Ignorable="w14 w15 w16se">
+<w:fonts xmlns:mc="http://schemas.openxmlformats.org/markup-compatibility/2006" xmlns:r="http://schemas.openxmlformats.org/officeDocument/2006/relationships" xmlns:w="http://schemas.openxmlformats.org/wordprocessingml/2006/main" xmlns:w14="http://schemas.microsoft.com/office/word/2010/wordml" mc:Ignorable="w14">
   <w:font w:name="Symbol">
     <w:panose1 w:val="05050102010706020507"/>
     <w:charset w:val="02"/>
@@ -7431,7 +8137,7 @@
     <w:charset w:val="00"/>
     <w:family w:val="swiss"/>
     <w:pitch w:val="variable"/>
-    <w:sig w:usb0="E00002FF" w:usb1="4000ACFF" w:usb2="00000001" w:usb3="00000000" w:csb0="0000019F" w:csb1="00000000"/>
+    <w:sig w:usb0="E10002FF" w:usb1="4000ACFF" w:usb2="00000009" w:usb3="00000000" w:csb0="0000019F" w:csb1="00000000"/>
   </w:font>
   <w:font w:name="Mangal">
     <w:panose1 w:val="02040503050203030202"/>
@@ -7440,18 +8146,18 @@
     <w:pitch w:val="variable"/>
     <w:sig w:usb0="00008003" w:usb1="00000000" w:usb2="00000000" w:usb3="00000000" w:csb0="00000001" w:csb1="00000000"/>
   </w:font>
-  <w:font w:name="Calibri Light">
-    <w:panose1 w:val="020F0302020204030204"/>
+  <w:font w:name="Cambria">
+    <w:panose1 w:val="02040503050406030204"/>
     <w:charset w:val="00"/>
-    <w:family w:val="swiss"/>
+    <w:family w:val="roman"/>
     <w:pitch w:val="variable"/>
-    <w:sig w:usb0="A00002EF" w:usb1="4000207B" w:usb2="00000000" w:usb3="00000000" w:csb0="0000019F" w:csb1="00000000"/>
+    <w:sig w:usb0="E00002FF" w:usb1="400004FF" w:usb2="00000000" w:usb3="00000000" w:csb0="0000019F" w:csb1="00000000"/>
   </w:font>
 </w:fonts>
 </file>
 
 <file path=word/glossary/settings.xml><?xml version="1.0" encoding="utf-8"?>
-<w:settings xmlns:mc="http://schemas.openxmlformats.org/markup-compatibility/2006" xmlns:o="urn:schemas-microsoft-com:office:office" xmlns:r="http://schemas.openxmlformats.org/officeDocument/2006/relationships" xmlns:m="http://schemas.openxmlformats.org/officeDocument/2006/math" xmlns:v="urn:schemas-microsoft-com:vml" xmlns:w10="urn:schemas-microsoft-com:office:word" xmlns:w="http://schemas.openxmlformats.org/wordprocessingml/2006/main" xmlns:w14="http://schemas.microsoft.com/office/word/2010/wordml" xmlns:w15="http://schemas.microsoft.com/office/word/2012/wordml" xmlns:w16se="http://schemas.microsoft.com/office/word/2015/wordml/symex" xmlns:sl="http://schemas.openxmlformats.org/schemaLibrary/2006/main" mc:Ignorable="w14 w15 w16se">
+<w:settings xmlns:mc="http://schemas.openxmlformats.org/markup-compatibility/2006" xmlns:o="urn:schemas-microsoft-com:office:office" xmlns:r="http://schemas.openxmlformats.org/officeDocument/2006/relationships" xmlns:m="http://schemas.openxmlformats.org/officeDocument/2006/math" xmlns:v="urn:schemas-microsoft-com:vml" xmlns:w10="urn:schemas-microsoft-com:office:word" xmlns:w="http://schemas.openxmlformats.org/wordprocessingml/2006/main" xmlns:w14="http://schemas.microsoft.com/office/word/2010/wordml" xmlns:sl="http://schemas.openxmlformats.org/schemaLibrary/2006/main" mc:Ignorable="w14">
   <w:view w:val="normal"/>
   <w:defaultTabStop w:val="720"/>
   <w:characterSpacingControl w:val="doNotCompress"/>
@@ -7477,9 +8183,11 @@
     <w:rsid w:val="00AB2859"/>
     <w:rsid w:val="00AD54D7"/>
     <w:rsid w:val="00BF1FD7"/>
+    <w:rsid w:val="00C54802"/>
     <w:rsid w:val="00D6096C"/>
     <w:rsid w:val="00D64942"/>
     <w:rsid w:val="00F436C4"/>
+    <w:rsid w:val="00F732A3"/>
   </w:rsids>
   <m:mathPr>
     <m:mathFont m:val="Cambria Math"/>
@@ -7502,7 +8210,7 @@
 </file>
 
 <file path=word/glossary/styles.xml><?xml version="1.0" encoding="utf-8"?>
-<w:styles xmlns:mc="http://schemas.openxmlformats.org/markup-compatibility/2006" xmlns:r="http://schemas.openxmlformats.org/officeDocument/2006/relationships" xmlns:w="http://schemas.openxmlformats.org/wordprocessingml/2006/main" xmlns:w14="http://schemas.microsoft.com/office/word/2010/wordml" xmlns:w15="http://schemas.microsoft.com/office/word/2012/wordml" xmlns:w16se="http://schemas.microsoft.com/office/word/2015/wordml/symex" mc:Ignorable="w14 w15 w16se">
+<w:styles xmlns:mc="http://schemas.openxmlformats.org/markup-compatibility/2006" xmlns:r="http://schemas.openxmlformats.org/officeDocument/2006/relationships" xmlns:w="http://schemas.openxmlformats.org/wordprocessingml/2006/main" xmlns:w14="http://schemas.microsoft.com/office/word/2010/wordml" mc:Ignorable="w14">
   <w:docDefaults>
     <w:rPrDefault>
       <w:rPr>
@@ -7517,379 +8225,144 @@
       </w:pPr>
     </w:pPrDefault>
   </w:docDefaults>
-  <w:latentStyles w:defLockedState="0" w:defUIPriority="99" w:defSemiHidden="0" w:defUnhideWhenUsed="0" w:defQFormat="0" w:count="372">
-    <w:lsdException w:name="Normal" w:uiPriority="0" w:qFormat="1"/>
-    <w:lsdException w:name="heading 1" w:uiPriority="9" w:qFormat="1"/>
-    <w:lsdException w:name="heading 2" w:semiHidden="1" w:uiPriority="9" w:unhideWhenUsed="1" w:qFormat="1"/>
-    <w:lsdException w:name="heading 3" w:semiHidden="1" w:uiPriority="9" w:unhideWhenUsed="1" w:qFormat="1"/>
-    <w:lsdException w:name="heading 4" w:semiHidden="1" w:uiPriority="9" w:unhideWhenUsed="1" w:qFormat="1"/>
-    <w:lsdException w:name="heading 5" w:semiHidden="1" w:uiPriority="9" w:unhideWhenUsed="1" w:qFormat="1"/>
-    <w:lsdException w:name="heading 6" w:semiHidden="1" w:uiPriority="9" w:unhideWhenUsed="1" w:qFormat="1"/>
-    <w:lsdException w:name="heading 7" w:semiHidden="1" w:uiPriority="9" w:unhideWhenUsed="1" w:qFormat="1"/>
-    <w:lsdException w:name="heading 8" w:semiHidden="1" w:uiPriority="9" w:unhideWhenUsed="1" w:qFormat="1"/>
-    <w:lsdException w:name="heading 9" w:semiHidden="1" w:uiPriority="9" w:unhideWhenUsed="1" w:qFormat="1"/>
-    <w:lsdException w:name="index 1" w:semiHidden="1" w:unhideWhenUsed="1"/>
-    <w:lsdException w:name="index 2" w:semiHidden="1" w:unhideWhenUsed="1"/>
-    <w:lsdException w:name="index 3" w:semiHidden="1" w:unhideWhenUsed="1"/>
-    <w:lsdException w:name="index 4" w:semiHidden="1" w:unhideWhenUsed="1"/>
-    <w:lsdException w:name="index 5" w:semiHidden="1" w:unhideWhenUsed="1"/>
-    <w:lsdException w:name="index 6" w:semiHidden="1" w:unhideWhenUsed="1"/>
-    <w:lsdException w:name="index 7" w:semiHidden="1" w:unhideWhenUsed="1"/>
-    <w:lsdException w:name="index 8" w:semiHidden="1" w:unhideWhenUsed="1"/>
-    <w:lsdException w:name="index 9" w:semiHidden="1" w:unhideWhenUsed="1"/>
-    <w:lsdException w:name="toc 1" w:semiHidden="1" w:uiPriority="39" w:unhideWhenUsed="1"/>
-    <w:lsdException w:name="toc 2" w:semiHidden="1" w:uiPriority="39" w:unhideWhenUsed="1"/>
-    <w:lsdException w:name="toc 3" w:semiHidden="1" w:uiPriority="39" w:unhideWhenUsed="1"/>
-    <w:lsdException w:name="toc 4" w:semiHidden="1" w:uiPriority="39" w:unhideWhenUsed="1"/>
-    <w:lsdException w:name="toc 5" w:semiHidden="1" w:uiPriority="39" w:unhideWhenUsed="1"/>
-    <w:lsdException w:name="toc 6" w:semiHidden="1" w:uiPriority="39" w:unhideWhenUsed="1"/>
-    <w:lsdException w:name="toc 7" w:semiHidden="1" w:uiPriority="39" w:unhideWhenUsed="1"/>
-    <w:lsdException w:name="toc 8" w:semiHidden="1" w:uiPriority="39" w:unhideWhenUsed="1"/>
-    <w:lsdException w:name="toc 9" w:semiHidden="1" w:uiPriority="39" w:unhideWhenUsed="1"/>
-    <w:lsdException w:name="Normal Indent" w:semiHidden="1" w:unhideWhenUsed="1"/>
-    <w:lsdException w:name="footnote text" w:semiHidden="1" w:unhideWhenUsed="1"/>
-    <w:lsdException w:name="annotation text" w:semiHidden="1" w:unhideWhenUsed="1"/>
-    <w:lsdException w:name="header" w:semiHidden="1" w:unhideWhenUsed="1"/>
-    <w:lsdException w:name="footer" w:semiHidden="1" w:unhideWhenUsed="1"/>
-    <w:lsdException w:name="index heading" w:semiHidden="1" w:unhideWhenUsed="1"/>
-    <w:lsdException w:name="caption" w:semiHidden="1" w:uiPriority="35" w:unhideWhenUsed="1" w:qFormat="1"/>
-    <w:lsdException w:name="table of figures" w:semiHidden="1" w:unhideWhenUsed="1"/>
-    <w:lsdException w:name="envelope address" w:semiHidden="1" w:unhideWhenUsed="1"/>
-    <w:lsdException w:name="envelope return" w:semiHidden="1" w:unhideWhenUsed="1"/>
-    <w:lsdException w:name="footnote reference" w:semiHidden="1" w:unhideWhenUsed="1"/>
-    <w:lsdException w:name="annotation reference" w:semiHidden="1" w:unhideWhenUsed="1"/>
-    <w:lsdException w:name="line number" w:semiHidden="1" w:unhideWhenUsed="1"/>
-    <w:lsdException w:name="page number" w:semiHidden="1" w:unhideWhenUsed="1"/>
-    <w:lsdException w:name="endnote reference" w:semiHidden="1" w:unhideWhenUsed="1"/>
-    <w:lsdException w:name="endnote text" w:semiHidden="1" w:unhideWhenUsed="1"/>
-    <w:lsdException w:name="table of authorities" w:semiHidden="1" w:unhideWhenUsed="1"/>
-    <w:lsdException w:name="macro" w:semiHidden="1" w:unhideWhenUsed="1"/>
-    <w:lsdException w:name="toa heading" w:semiHidden="1" w:unhideWhenUsed="1"/>
-    <w:lsdException w:name="List" w:semiHidden="1" w:unhideWhenUsed="1"/>
-    <w:lsdException w:name="List Bullet" w:semiHidden="1" w:unhideWhenUsed="1"/>
-    <w:lsdException w:name="List Number" w:semiHidden="1" w:unhideWhenUsed="1"/>
-    <w:lsdException w:name="List 2" w:semiHidden="1" w:unhideWhenUsed="1"/>
-    <w:lsdException w:name="List 3" w:semiHidden="1" w:unhideWhenUsed="1"/>
-    <w:lsdException w:name="List 4" w:semiHidden="1" w:unhideWhenUsed="1"/>
-    <w:lsdException w:name="List 5" w:semiHidden="1" w:unhideWhenUsed="1"/>
-    <w:lsdException w:name="List Bullet 2" w:semiHidden="1" w:unhideWhenUsed="1"/>
-    <w:lsdException w:name="List Bullet 3" w:semiHidden="1" w:unhideWhenUsed="1"/>
-    <w:lsdException w:name="List Bullet 4" w:semiHidden="1" w:unhideWhenUsed="1"/>
-    <w:lsdException w:name="List Bullet 5" w:semiHidden="1" w:unhideWhenUsed="1"/>
-    <w:lsdException w:name="List Number 2" w:semiHidden="1" w:unhideWhenUsed="1"/>
-    <w:lsdException w:name="List Number 3" w:semiHidden="1" w:unhideWhenUsed="1"/>
-    <w:lsdException w:name="List Number 4" w:semiHidden="1" w:unhideWhenUsed="1"/>
-    <w:lsdException w:name="List Number 5" w:semiHidden="1" w:unhideWhenUsed="1"/>
-    <w:lsdException w:name="Title" w:uiPriority="10" w:qFormat="1"/>
-    <w:lsdException w:name="Closing" w:semiHidden="1" w:unhideWhenUsed="1"/>
-    <w:lsdException w:name="Signature" w:semiHidden="1" w:unhideWhenUsed="1"/>
-    <w:lsdException w:name="Default Paragraph Font" w:semiHidden="1" w:uiPriority="1" w:unhideWhenUsed="1"/>
-    <w:lsdException w:name="Body Text" w:semiHidden="1" w:unhideWhenUsed="1"/>
-    <w:lsdException w:name="Body Text Indent" w:semiHidden="1" w:unhideWhenUsed="1"/>
-    <w:lsdException w:name="List Continue" w:semiHidden="1" w:unhideWhenUsed="1"/>
-    <w:lsdException w:name="List Continue 2" w:semiHidden="1" w:unhideWhenUsed="1"/>
-    <w:lsdException w:name="List Continue 3" w:semiHidden="1" w:unhideWhenUsed="1"/>
-    <w:lsdException w:name="List Continue 4" w:semiHidden="1" w:unhideWhenUsed="1"/>
-    <w:lsdException w:name="List Continue 5" w:semiHidden="1" w:unhideWhenUsed="1"/>
-    <w:lsdException w:name="Message Header" w:semiHidden="1" w:unhideWhenUsed="1"/>
-    <w:lsdException w:name="Subtitle" w:uiPriority="11" w:qFormat="1"/>
-    <w:lsdException w:name="Salutation" w:semiHidden="1" w:unhideWhenUsed="1"/>
-    <w:lsdException w:name="Date" w:semiHidden="1" w:unhideWhenUsed="1"/>
-    <w:lsdException w:name="Body Text First Indent" w:semiHidden="1" w:unhideWhenUsed="1"/>
-    <w:lsdException w:name="Body Text First Indent 2" w:semiHidden="1" w:unhideWhenUsed="1"/>
-    <w:lsdException w:name="Note Heading" w:semiHidden="1" w:unhideWhenUsed="1"/>
-    <w:lsdException w:name="Body Text 2" w:semiHidden="1" w:unhideWhenUsed="1"/>
-    <w:lsdException w:name="Body Text 3" w:semiHidden="1" w:unhideWhenUsed="1"/>
-    <w:lsdException w:name="Body Text Indent 2" w:semiHidden="1" w:unhideWhenUsed="1"/>
-    <w:lsdException w:name="Body Text Indent 3" w:semiHidden="1" w:unhideWhenUsed="1"/>
-    <w:lsdException w:name="Block Text" w:semiHidden="1" w:unhideWhenUsed="1"/>
-    <w:lsdException w:name="Hyperlink" w:semiHidden="1" w:unhideWhenUsed="1"/>
-    <w:lsdException w:name="FollowedHyperlink" w:semiHidden="1" w:unhideWhenUsed="1"/>
-    <w:lsdException w:name="Strong" w:uiPriority="1" w:qFormat="1"/>
-    <w:lsdException w:name="Emphasis" w:uiPriority="20" w:qFormat="1"/>
-    <w:lsdException w:name="Document Map" w:semiHidden="1" w:unhideWhenUsed="1"/>
-    <w:lsdException w:name="Plain Text" w:semiHidden="1" w:unhideWhenUsed="1"/>
-    <w:lsdException w:name="E-mail Signature" w:semiHidden="1" w:unhideWhenUsed="1"/>
-    <w:lsdException w:name="HTML Top of Form" w:semiHidden="1" w:unhideWhenUsed="1"/>
-    <w:lsdException w:name="HTML Bottom of Form" w:semiHidden="1" w:unhideWhenUsed="1"/>
-    <w:lsdException w:name="Normal (Web)" w:semiHidden="1" w:unhideWhenUsed="1"/>
-    <w:lsdException w:name="HTML Acronym" w:semiHidden="1" w:unhideWhenUsed="1"/>
-    <w:lsdException w:name="HTML Address" w:semiHidden="1" w:unhideWhenUsed="1"/>
-    <w:lsdException w:name="HTML Cite" w:semiHidden="1" w:unhideWhenUsed="1"/>
-    <w:lsdException w:name="HTML Code" w:semiHidden="1" w:unhideWhenUsed="1"/>
-    <w:lsdException w:name="HTML Definition" w:semiHidden="1" w:unhideWhenUsed="1"/>
-    <w:lsdException w:name="HTML Keyboard" w:semiHidden="1" w:unhideWhenUsed="1"/>
-    <w:lsdException w:name="HTML Preformatted" w:semiHidden="1" w:unhideWhenUsed="1"/>
-    <w:lsdException w:name="HTML Sample" w:semiHidden="1" w:unhideWhenUsed="1"/>
-    <w:lsdException w:name="HTML Typewriter" w:semiHidden="1" w:unhideWhenUsed="1"/>
-    <w:lsdException w:name="HTML Variable" w:semiHidden="1" w:unhideWhenUsed="1"/>
-    <w:lsdException w:name="Normal Table" w:semiHidden="1" w:unhideWhenUsed="1"/>
-    <w:lsdException w:name="annotation subject" w:semiHidden="1" w:unhideWhenUsed="1"/>
-    <w:lsdException w:name="No List" w:semiHidden="1" w:unhideWhenUsed="1"/>
-    <w:lsdException w:name="Outline List 1" w:semiHidden="1" w:unhideWhenUsed="1"/>
-    <w:lsdException w:name="Outline List 2" w:semiHidden="1" w:unhideWhenUsed="1"/>
-    <w:lsdException w:name="Outline List 3" w:semiHidden="1" w:unhideWhenUsed="1"/>
-    <w:lsdException w:name="Table Simple 1" w:semiHidden="1" w:unhideWhenUsed="1"/>
-    <w:lsdException w:name="Table Simple 2" w:semiHidden="1" w:unhideWhenUsed="1"/>
-    <w:lsdException w:name="Table Simple 3" w:semiHidden="1" w:unhideWhenUsed="1"/>
-    <w:lsdException w:name="Table Classic 1" w:semiHidden="1" w:unhideWhenUsed="1"/>
-    <w:lsdException w:name="Table Classic 2" w:semiHidden="1" w:unhideWhenUsed="1"/>
-    <w:lsdException w:name="Table Classic 3" w:semiHidden="1" w:unhideWhenUsed="1"/>
-    <w:lsdException w:name="Table Classic 4" w:semiHidden="1" w:unhideWhenUsed="1"/>
-    <w:lsdException w:name="Table Colorful 1" w:semiHidden="1" w:unhideWhenUsed="1"/>
-    <w:lsdException w:name="Table Colorful 2" w:semiHidden="1" w:unhideWhenUsed="1"/>
-    <w:lsdException w:name="Table Colorful 3" w:semiHidden="1" w:unhideWhenUsed="1"/>
-    <w:lsdException w:name="Table Columns 1" w:semiHidden="1" w:unhideWhenUsed="1"/>
-    <w:lsdException w:name="Table Columns 2" w:semiHidden="1" w:unhideWhenUsed="1"/>
-    <w:lsdException w:name="Table Columns 3" w:semiHidden="1" w:unhideWhenUsed="1"/>
-    <w:lsdException w:name="Table Columns 4" w:semiHidden="1" w:unhideWhenUsed="1"/>
-    <w:lsdException w:name="Table Columns 5" w:semiHidden="1" w:unhideWhenUsed="1"/>
-    <w:lsdException w:name="Table Grid 1" w:semiHidden="1" w:unhideWhenUsed="1"/>
-    <w:lsdException w:name="Table Grid 2" w:semiHidden="1" w:unhideWhenUsed="1"/>
-    <w:lsdException w:name="Table Grid 3" w:semiHidden="1" w:unhideWhenUsed="1"/>
-    <w:lsdException w:name="Table Grid 4" w:semiHidden="1" w:unhideWhenUsed="1"/>
-    <w:lsdException w:name="Table Grid 5" w:semiHidden="1" w:unhideWhenUsed="1"/>
-    <w:lsdException w:name="Table Grid 6" w:semiHidden="1" w:unhideWhenUsed="1"/>
-    <w:lsdException w:name="Table Grid 7" w:semiHidden="1" w:unhideWhenUsed="1"/>
-    <w:lsdException w:name="Table Grid 8" w:semiHidden="1" w:unhideWhenUsed="1"/>
-    <w:lsdException w:name="Table List 1" w:semiHidden="1" w:unhideWhenUsed="1"/>
-    <w:lsdException w:name="Table List 2" w:semiHidden="1" w:unhideWhenUsed="1"/>
-    <w:lsdException w:name="Table List 3" w:semiHidden="1" w:unhideWhenUsed="1"/>
-    <w:lsdException w:name="Table List 4" w:semiHidden="1" w:unhideWhenUsed="1"/>
-    <w:lsdException w:name="Table List 5" w:semiHidden="1" w:unhideWhenUsed="1"/>
-    <w:lsdException w:name="Table List 6" w:semiHidden="1" w:unhideWhenUsed="1"/>
-    <w:lsdException w:name="Table List 7" w:semiHidden="1" w:unhideWhenUsed="1"/>
-    <w:lsdException w:name="Table List 8" w:semiHidden="1" w:unhideWhenUsed="1"/>
-    <w:lsdException w:name="Table 3D effects 1" w:semiHidden="1" w:unhideWhenUsed="1"/>
-    <w:lsdException w:name="Table 3D effects 2" w:semiHidden="1" w:unhideWhenUsed="1"/>
-    <w:lsdException w:name="Table 3D effects 3" w:semiHidden="1" w:unhideWhenUsed="1"/>
-    <w:lsdException w:name="Table Contemporary" w:semiHidden="1" w:unhideWhenUsed="1"/>
-    <w:lsdException w:name="Table Elegant" w:semiHidden="1" w:unhideWhenUsed="1"/>
-    <w:lsdException w:name="Table Professional" w:semiHidden="1" w:unhideWhenUsed="1"/>
-    <w:lsdException w:name="Table Subtle 1" w:semiHidden="1" w:unhideWhenUsed="1"/>
-    <w:lsdException w:name="Table Subtle 2" w:semiHidden="1" w:unhideWhenUsed="1"/>
-    <w:lsdException w:name="Table Web 1" w:semiHidden="1" w:unhideWhenUsed="1"/>
-    <w:lsdException w:name="Table Web 2" w:semiHidden="1" w:unhideWhenUsed="1"/>
-    <w:lsdException w:name="Table Web 3" w:semiHidden="1" w:unhideWhenUsed="1"/>
-    <w:lsdException w:name="Balloon Text" w:semiHidden="1" w:unhideWhenUsed="1"/>
-    <w:lsdException w:name="Table Grid" w:uiPriority="59"/>
-    <w:lsdException w:name="Table Theme" w:semiHidden="1" w:unhideWhenUsed="1"/>
-    <w:lsdException w:name="Placeholder Text" w:semiHidden="1"/>
-    <w:lsdException w:name="No Spacing" w:uiPriority="1" w:qFormat="1"/>
-    <w:lsdException w:name="Light Shading" w:uiPriority="60"/>
-    <w:lsdException w:name="Light List" w:uiPriority="61"/>
-    <w:lsdException w:name="Light Grid" w:uiPriority="62"/>
-    <w:lsdException w:name="Medium Shading 1" w:uiPriority="63"/>
-    <w:lsdException w:name="Medium Shading 2" w:uiPriority="64"/>
-    <w:lsdException w:name="Medium List 1" w:uiPriority="65"/>
-    <w:lsdException w:name="Medium List 2" w:uiPriority="66"/>
-    <w:lsdException w:name="Medium Grid 1" w:uiPriority="67"/>
-    <w:lsdException w:name="Medium Grid 2" w:uiPriority="68"/>
-    <w:lsdException w:name="Medium Grid 3" w:uiPriority="69"/>
-    <w:lsdException w:name="Dark List" w:uiPriority="70"/>
-    <w:lsdException w:name="Colorful Shading" w:uiPriority="71"/>
-    <w:lsdException w:name="Colorful List" w:uiPriority="72"/>
-    <w:lsdException w:name="Colorful Grid" w:uiPriority="73"/>
-    <w:lsdException w:name="Light Shading Accent 1" w:uiPriority="60"/>
-    <w:lsdException w:name="Light List Accent 1" w:uiPriority="61"/>
-    <w:lsdException w:name="Light Grid Accent 1" w:uiPriority="62"/>
-    <w:lsdException w:name="Medium Shading 1 Accent 1" w:uiPriority="63"/>
-    <w:lsdException w:name="Medium Shading 2 Accent 1" w:uiPriority="64"/>
-    <w:lsdException w:name="Medium List 1 Accent 1" w:uiPriority="65"/>
-    <w:lsdException w:name="Revision" w:semiHidden="1"/>
-    <w:lsdException w:name="List Paragraph" w:uiPriority="34" w:qFormat="1"/>
-    <w:lsdException w:name="Quote" w:uiPriority="29" w:qFormat="1"/>
-    <w:lsdException w:name="Intense Quote" w:uiPriority="30" w:qFormat="1"/>
-    <w:lsdException w:name="Medium List 2 Accent 1" w:uiPriority="66"/>
-    <w:lsdException w:name="Medium Grid 1 Accent 1" w:uiPriority="67"/>
-    <w:lsdException w:name="Medium Grid 2 Accent 1" w:uiPriority="68"/>
-    <w:lsdException w:name="Medium Grid 3 Accent 1" w:uiPriority="69"/>
-    <w:lsdException w:name="Dark List Accent 1" w:uiPriority="70"/>
-    <w:lsdException w:name="Colorful Shading Accent 1" w:uiPriority="71"/>
-    <w:lsdException w:name="Colorful List Accent 1" w:uiPriority="72"/>
-    <w:lsdException w:name="Colorful Grid Accent 1" w:uiPriority="73"/>
-    <w:lsdException w:name="Light Shading Accent 2" w:uiPriority="60"/>
-    <w:lsdException w:name="Light List Accent 2" w:uiPriority="61"/>
-    <w:lsdException w:name="Light Grid Accent 2" w:uiPriority="62"/>
-    <w:lsdException w:name="Medium Shading 1 Accent 2" w:uiPriority="63"/>
-    <w:lsdException w:name="Medium Shading 2 Accent 2" w:uiPriority="64"/>
-    <w:lsdException w:name="Medium List 1 Accent 2" w:uiPriority="65"/>
-    <w:lsdException w:name="Medium List 2 Accent 2" w:uiPriority="66"/>
-    <w:lsdException w:name="Medium Grid 1 Accent 2" w:uiPriority="67"/>
-    <w:lsdException w:name="Medium Grid 2 Accent 2" w:uiPriority="68"/>
-    <w:lsdException w:name="Medium Grid 3 Accent 2" w:uiPriority="69"/>
-    <w:lsdException w:name="Dark List Accent 2" w:uiPriority="70"/>
-    <w:lsdException w:name="Colorful Shading Accent 2" w:uiPriority="71"/>
-    <w:lsdException w:name="Colorful List Accent 2" w:uiPriority="72"/>
-    <w:lsdException w:name="Colorful Grid Accent 2" w:uiPriority="73"/>
-    <w:lsdException w:name="Light Shading Accent 3" w:uiPriority="60"/>
-    <w:lsdException w:name="Light List Accent 3" w:uiPriority="61"/>
-    <w:lsdException w:name="Light Grid Accent 3" w:uiPriority="62"/>
-    <w:lsdException w:name="Medium Shading 1 Accent 3" w:uiPriority="63"/>
-    <w:lsdException w:name="Medium Shading 2 Accent 3" w:uiPriority="64"/>
-    <w:lsdException w:name="Medium List 1 Accent 3" w:uiPriority="65"/>
-    <w:lsdException w:name="Medium List 2 Accent 3" w:uiPriority="66"/>
-    <w:lsdException w:name="Medium Grid 1 Accent 3" w:uiPriority="67"/>
-    <w:lsdException w:name="Medium Grid 2 Accent 3" w:uiPriority="68"/>
-    <w:lsdException w:name="Medium Grid 3 Accent 3" w:uiPriority="69"/>
-    <w:lsdException w:name="Dark List Accent 3" w:uiPriority="70"/>
-    <w:lsdException w:name="Colorful Shading Accent 3" w:uiPriority="71"/>
-    <w:lsdException w:name="Colorful List Accent 3" w:uiPriority="72"/>
-    <w:lsdException w:name="Colorful Grid Accent 3" w:uiPriority="73"/>
-    <w:lsdException w:name="Light Shading Accent 4" w:uiPriority="60"/>
-    <w:lsdException w:name="Light List Accent 4" w:uiPriority="61"/>
-    <w:lsdException w:name="Light Grid Accent 4" w:uiPriority="62"/>
-    <w:lsdException w:name="Medium Shading 1 Accent 4" w:uiPriority="63"/>
-    <w:lsdException w:name="Medium Shading 2 Accent 4" w:uiPriority="64"/>
-    <w:lsdException w:name="Medium List 1 Accent 4" w:uiPriority="65"/>
-    <w:lsdException w:name="Medium List 2 Accent 4" w:uiPriority="66"/>
-    <w:lsdException w:name="Medium Grid 1 Accent 4" w:uiPriority="67"/>
-    <w:lsdException w:name="Medium Grid 2 Accent 4" w:uiPriority="68"/>
-    <w:lsdException w:name="Medium Grid 3 Accent 4" w:uiPriority="69"/>
-    <w:lsdException w:name="Dark List Accent 4" w:uiPriority="70"/>
-    <w:lsdException w:name="Colorful Shading Accent 4" w:uiPriority="71"/>
-    <w:lsdException w:name="Colorful List Accent 4" w:uiPriority="72"/>
-    <w:lsdException w:name="Colorful Grid Accent 4" w:uiPriority="73"/>
-    <w:lsdException w:name="Light Shading Accent 5" w:uiPriority="60"/>
-    <w:lsdException w:name="Light List Accent 5" w:uiPriority="61"/>
-    <w:lsdException w:name="Light Grid Accent 5" w:uiPriority="62"/>
-    <w:lsdException w:name="Medium Shading 1 Accent 5" w:uiPriority="63"/>
-    <w:lsdException w:name="Medium Shading 2 Accent 5" w:uiPriority="64"/>
-    <w:lsdException w:name="Medium List 1 Accent 5" w:uiPriority="65"/>
-    <w:lsdException w:name="Medium List 2 Accent 5" w:uiPriority="66"/>
-    <w:lsdException w:name="Medium Grid 1 Accent 5" w:uiPriority="67"/>
-    <w:lsdException w:name="Medium Grid 2 Accent 5" w:uiPriority="68"/>
-    <w:lsdException w:name="Medium Grid 3 Accent 5" w:uiPriority="69"/>
-    <w:lsdException w:name="Dark List Accent 5" w:uiPriority="70"/>
-    <w:lsdException w:name="Colorful Shading Accent 5" w:uiPriority="71"/>
-    <w:lsdException w:name="Colorful List Accent 5" w:uiPriority="72"/>
-    <w:lsdException w:name="Colorful Grid Accent 5" w:uiPriority="73"/>
-    <w:lsdException w:name="Light Shading Accent 6" w:uiPriority="60"/>
-    <w:lsdException w:name="Light List Accent 6" w:uiPriority="61"/>
-    <w:lsdException w:name="Light Grid Accent 6" w:uiPriority="62"/>
-    <w:lsdException w:name="Medium Shading 1 Accent 6" w:uiPriority="63"/>
-    <w:lsdException w:name="Medium Shading 2 Accent 6" w:uiPriority="64"/>
-    <w:lsdException w:name="Medium List 1 Accent 6" w:uiPriority="65"/>
-    <w:lsdException w:name="Medium List 2 Accent 6" w:uiPriority="66"/>
-    <w:lsdException w:name="Medium Grid 1 Accent 6" w:uiPriority="67"/>
-    <w:lsdException w:name="Medium Grid 2 Accent 6" w:uiPriority="68"/>
-    <w:lsdException w:name="Medium Grid 3 Accent 6" w:uiPriority="69"/>
-    <w:lsdException w:name="Dark List Accent 6" w:uiPriority="70"/>
-    <w:lsdException w:name="Colorful Shading Accent 6" w:uiPriority="71"/>
-    <w:lsdException w:name="Colorful List Accent 6" w:uiPriority="72"/>
-    <w:lsdException w:name="Colorful Grid Accent 6" w:uiPriority="73"/>
-    <w:lsdException w:name="Subtle Emphasis" w:uiPriority="19" w:qFormat="1"/>
-    <w:lsdException w:name="Intense Emphasis" w:uiPriority="21" w:qFormat="1"/>
-    <w:lsdException w:name="Subtle Reference" w:uiPriority="31" w:qFormat="1"/>
-    <w:lsdException w:name="Intense Reference" w:uiPriority="32" w:qFormat="1"/>
-    <w:lsdException w:name="Book Title" w:uiPriority="33" w:qFormat="1"/>
-    <w:lsdException w:name="Bibliography" w:semiHidden="1" w:uiPriority="37" w:unhideWhenUsed="1"/>
-    <w:lsdException w:name="TOC Heading" w:semiHidden="1" w:uiPriority="39" w:unhideWhenUsed="1" w:qFormat="1"/>
-    <w:lsdException w:name="Plain Table 1" w:uiPriority="41"/>
-    <w:lsdException w:name="Plain Table 2" w:uiPriority="42"/>
-    <w:lsdException w:name="Plain Table 3" w:uiPriority="43"/>
-    <w:lsdException w:name="Plain Table 4" w:uiPriority="44"/>
-    <w:lsdException w:name="Plain Table 5" w:uiPriority="45"/>
-    <w:lsdException w:name="Grid Table Light" w:uiPriority="40"/>
-    <w:lsdException w:name="Grid Table 1 Light" w:uiPriority="46"/>
-    <w:lsdException w:name="Grid Table 2" w:uiPriority="47"/>
-    <w:lsdException w:name="Grid Table 3" w:uiPriority="48"/>
-    <w:lsdException w:name="Grid Table 4" w:uiPriority="49"/>
-    <w:lsdException w:name="Grid Table 5 Dark" w:uiPriority="50"/>
-    <w:lsdException w:name="Grid Table 6 Colorful" w:uiPriority="51"/>
-    <w:lsdException w:name="Grid Table 7 Colorful" w:uiPriority="52"/>
-    <w:lsdException w:name="Grid Table 1 Light Accent 1" w:uiPriority="46"/>
-    <w:lsdException w:name="Grid Table 2 Accent 1" w:uiPriority="47"/>
-    <w:lsdException w:name="Grid Table 3 Accent 1" w:uiPriority="48"/>
-    <w:lsdException w:name="Grid Table 4 Accent 1" w:uiPriority="49"/>
-    <w:lsdException w:name="Grid Table 5 Dark Accent 1" w:uiPriority="50"/>
-    <w:lsdException w:name="Grid Table 6 Colorful Accent 1" w:uiPriority="51"/>
-    <w:lsdException w:name="Grid Table 7 Colorful Accent 1" w:uiPriority="52"/>
-    <w:lsdException w:name="Grid Table 1 Light Accent 2" w:uiPriority="46"/>
-    <w:lsdException w:name="Grid Table 2 Accent 2" w:uiPriority="47"/>
-    <w:lsdException w:name="Grid Table 3 Accent 2" w:uiPriority="48"/>
-    <w:lsdException w:name="Grid Table 4 Accent 2" w:uiPriority="49"/>
-    <w:lsdException w:name="Grid Table 5 Dark Accent 2" w:uiPriority="50"/>
-    <w:lsdException w:name="Grid Table 6 Colorful Accent 2" w:uiPriority="51"/>
-    <w:lsdException w:name="Grid Table 7 Colorful Accent 2" w:uiPriority="52"/>
-    <w:lsdException w:name="Grid Table 1 Light Accent 3" w:uiPriority="46"/>
-    <w:lsdException w:name="Grid Table 2 Accent 3" w:uiPriority="47"/>
-    <w:lsdException w:name="Grid Table 3 Accent 3" w:uiPriority="48"/>
-    <w:lsdException w:name="Grid Table 4 Accent 3" w:uiPriority="49"/>
-    <w:lsdException w:name="Grid Table 5 Dark Accent 3" w:uiPriority="50"/>
-    <w:lsdException w:name="Grid Table 6 Colorful Accent 3" w:uiPriority="51"/>
-    <w:lsdException w:name="Grid Table 7 Colorful Accent 3" w:uiPriority="52"/>
-    <w:lsdException w:name="Grid Table 1 Light Accent 4" w:uiPriority="46"/>
-    <w:lsdException w:name="Grid Table 2 Accent 4" w:uiPriority="47"/>
-    <w:lsdException w:name="Grid Table 3 Accent 4" w:uiPriority="48"/>
-    <w:lsdException w:name="Grid Table 4 Accent 4" w:uiPriority="49"/>
-    <w:lsdException w:name="Grid Table 5 Dark Accent 4" w:uiPriority="50"/>
-    <w:lsdException w:name="Grid Table 6 Colorful Accent 4" w:uiPriority="51"/>
-    <w:lsdException w:name="Grid Table 7 Colorful Accent 4" w:uiPriority="52"/>
-    <w:lsdException w:name="Grid Table 1 Light Accent 5" w:uiPriority="46"/>
-    <w:lsdException w:name="Grid Table 2 Accent 5" w:uiPriority="47"/>
-    <w:lsdException w:name="Grid Table 3 Accent 5" w:uiPriority="48"/>
-    <w:lsdException w:name="Grid Table 4 Accent 5" w:uiPriority="49"/>
-    <w:lsdException w:name="Grid Table 5 Dark Accent 5" w:uiPriority="50"/>
-    <w:lsdException w:name="Grid Table 6 Colorful Accent 5" w:uiPriority="51"/>
-    <w:lsdException w:name="Grid Table 7 Colorful Accent 5" w:uiPriority="52"/>
-    <w:lsdException w:name="Grid Table 1 Light Accent 6" w:uiPriority="46"/>
-    <w:lsdException w:name="Grid Table 2 Accent 6" w:uiPriority="47"/>
-    <w:lsdException w:name="Grid Table 3 Accent 6" w:uiPriority="48"/>
-    <w:lsdException w:name="Grid Table 4 Accent 6" w:uiPriority="49"/>
-    <w:lsdException w:name="Grid Table 5 Dark Accent 6" w:uiPriority="50"/>
-    <w:lsdException w:name="Grid Table 6 Colorful Accent 6" w:uiPriority="51"/>
-    <w:lsdException w:name="Grid Table 7 Colorful Accent 6" w:uiPriority="52"/>
-    <w:lsdException w:name="List Table 1 Light" w:uiPriority="46"/>
-    <w:lsdException w:name="List Table 2" w:uiPriority="47"/>
-    <w:lsdException w:name="List Table 3" w:uiPriority="48"/>
-    <w:lsdException w:name="List Table 4" w:uiPriority="49"/>
-    <w:lsdException w:name="List Table 5 Dark" w:uiPriority="50"/>
-    <w:lsdException w:name="List Table 6 Colorful" w:uiPriority="51"/>
-    <w:lsdException w:name="List Table 7 Colorful" w:uiPriority="52"/>
-    <w:lsdException w:name="List Table 1 Light Accent 1" w:uiPriority="46"/>
-    <w:lsdException w:name="List Table 2 Accent 1" w:uiPriority="47"/>
-    <w:lsdException w:name="List Table 3 Accent 1" w:uiPriority="48"/>
-    <w:lsdException w:name="List Table 4 Accent 1" w:uiPriority="49"/>
-    <w:lsdException w:name="List Table 5 Dark Accent 1" w:uiPriority="50"/>
-    <w:lsdException w:name="List Table 6 Colorful Accent 1" w:uiPriority="51"/>
-    <w:lsdException w:name="List Table 7 Colorful Accent 1" w:uiPriority="52"/>
-    <w:lsdException w:name="List Table 1 Light Accent 2" w:uiPriority="46"/>
-    <w:lsdException w:name="List Table 2 Accent 2" w:uiPriority="47"/>
-    <w:lsdException w:name="List Table 3 Accent 2" w:uiPriority="48"/>
-    <w:lsdException w:name="List Table 4 Accent 2" w:uiPriority="49"/>
-    <w:lsdException w:name="List Table 5 Dark Accent 2" w:uiPriority="50"/>
-    <w:lsdException w:name="List Table 6 Colorful Accent 2" w:uiPriority="51"/>
-    <w:lsdException w:name="List Table 7 Colorful Accent 2" w:uiPriority="52"/>
-    <w:lsdException w:name="List Table 1 Light Accent 3" w:uiPriority="46"/>
-    <w:lsdException w:name="List Table 2 Accent 3" w:uiPriority="47"/>
-    <w:lsdException w:name="List Table 3 Accent 3" w:uiPriority="48"/>
-    <w:lsdException w:name="List Table 4 Accent 3" w:uiPriority="49"/>
-    <w:lsdException w:name="List Table 5 Dark Accent 3" w:uiPriority="50"/>
-    <w:lsdException w:name="List Table 6 Colorful Accent 3" w:uiPriority="51"/>
-    <w:lsdException w:name="List Table 7 Colorful Accent 3" w:uiPriority="52"/>
-    <w:lsdException w:name="List Table 1 Light Accent 4" w:uiPriority="46"/>
-    <w:lsdException w:name="List Table 2 Accent 4" w:uiPriority="47"/>
-    <w:lsdException w:name="List Table 3 Accent 4" w:uiPriority="48"/>
-    <w:lsdException w:name="List Table 4 Accent 4" w:uiPriority="49"/>
-    <w:lsdException w:name="List Table 5 Dark Accent 4" w:uiPriority="50"/>
-    <w:lsdException w:name="List Table 6 Colorful Accent 4" w:uiPriority="51"/>
-    <w:lsdException w:name="List Table 7 Colorful Accent 4" w:uiPriority="52"/>
-    <w:lsdException w:name="List Table 1 Light Accent 5" w:uiPriority="46"/>
-    <w:lsdException w:name="List Table 2 Accent 5" w:uiPriority="47"/>
-    <w:lsdException w:name="List Table 3 Accent 5" w:uiPriority="48"/>
-    <w:lsdException w:name="List Table 4 Accent 5" w:uiPriority="49"/>
-    <w:lsdException w:name="List Table 5 Dark Accent 5" w:uiPriority="50"/>
-    <w:lsdException w:name="List Table 6 Colorful Accent 5" w:uiPriority="51"/>
-    <w:lsdException w:name="List Table 7 Colorful Accent 5" w:uiPriority="52"/>
-    <w:lsdException w:name="List Table 1 Light Accent 6" w:uiPriority="46"/>
-    <w:lsdException w:name="List Table 2 Accent 6" w:uiPriority="47"/>
-    <w:lsdException w:name="List Table 3 Accent 6" w:uiPriority="48"/>
-    <w:lsdException w:name="List Table 4 Accent 6" w:uiPriority="49"/>
-    <w:lsdException w:name="List Table 5 Dark Accent 6" w:uiPriority="50"/>
-    <w:lsdException w:name="List Table 6 Colorful Accent 6" w:uiPriority="51"/>
-    <w:lsdException w:name="List Table 7 Colorful Accent 6" w:uiPriority="52"/>
-    <w:lsdException w:name="Mention" w:semiHidden="1" w:unhideWhenUsed="1"/>
+  <w:latentStyles w:defLockedState="0" w:defUIPriority="99" w:defSemiHidden="1" w:defUnhideWhenUsed="1" w:defQFormat="0" w:count="267">
+    <w:lsdException w:name="Normal" w:semiHidden="0" w:uiPriority="0" w:unhideWhenUsed="0" w:qFormat="1"/>
+    <w:lsdException w:name="heading 1" w:semiHidden="0" w:uiPriority="9" w:unhideWhenUsed="0" w:qFormat="1"/>
+    <w:lsdException w:name="heading 2" w:uiPriority="9" w:qFormat="1"/>
+    <w:lsdException w:name="heading 3" w:uiPriority="9" w:qFormat="1"/>
+    <w:lsdException w:name="heading 4" w:uiPriority="9" w:qFormat="1"/>
+    <w:lsdException w:name="heading 5" w:uiPriority="9" w:qFormat="1"/>
+    <w:lsdException w:name="heading 6" w:uiPriority="9" w:qFormat="1"/>
+    <w:lsdException w:name="heading 7" w:uiPriority="9" w:qFormat="1"/>
+    <w:lsdException w:name="heading 8" w:uiPriority="9" w:qFormat="1"/>
+    <w:lsdException w:name="heading 9" w:uiPriority="9" w:qFormat="1"/>
+    <w:lsdException w:name="toc 1" w:uiPriority="39"/>
+    <w:lsdException w:name="toc 2" w:uiPriority="39"/>
+    <w:lsdException w:name="toc 3" w:uiPriority="39"/>
+    <w:lsdException w:name="toc 4" w:uiPriority="39"/>
+    <w:lsdException w:name="toc 5" w:uiPriority="39"/>
+    <w:lsdException w:name="toc 6" w:uiPriority="39"/>
+    <w:lsdException w:name="toc 7" w:uiPriority="39"/>
+    <w:lsdException w:name="toc 8" w:uiPriority="39"/>
+    <w:lsdException w:name="toc 9" w:uiPriority="39"/>
+    <w:lsdException w:name="caption" w:uiPriority="35" w:qFormat="1"/>
+    <w:lsdException w:name="Title" w:semiHidden="0" w:uiPriority="10" w:unhideWhenUsed="0" w:qFormat="1"/>
+    <w:lsdException w:name="Default Paragraph Font" w:uiPriority="1"/>
+    <w:lsdException w:name="Subtitle" w:semiHidden="0" w:uiPriority="11" w:unhideWhenUsed="0" w:qFormat="1"/>
+    <w:lsdException w:name="Strong" w:semiHidden="0" w:uiPriority="1" w:unhideWhenUsed="0" w:qFormat="1"/>
+    <w:lsdException w:name="Emphasis" w:semiHidden="0" w:uiPriority="20" w:unhideWhenUsed="0" w:qFormat="1"/>
+    <w:lsdException w:name="Table Grid" w:semiHidden="0" w:uiPriority="59" w:unhideWhenUsed="0"/>
+    <w:lsdException w:name="Placeholder Text" w:unhideWhenUsed="0"/>
+    <w:lsdException w:name="No Spacing" w:semiHidden="0" w:uiPriority="1" w:unhideWhenUsed="0" w:qFormat="1"/>
+    <w:lsdException w:name="Light Shading" w:semiHidden="0" w:uiPriority="60" w:unhideWhenUsed="0"/>
+    <w:lsdException w:name="Light List" w:semiHidden="0" w:uiPriority="61" w:unhideWhenUsed="0"/>
+    <w:lsdException w:name="Light Grid" w:semiHidden="0" w:uiPriority="62" w:unhideWhenUsed="0"/>
+    <w:lsdException w:name="Medium Shading 1" w:semiHidden="0" w:uiPriority="63" w:unhideWhenUsed="0"/>
+    <w:lsdException w:name="Medium Shading 2" w:semiHidden="0" w:uiPriority="64" w:unhideWhenUsed="0"/>
+    <w:lsdException w:name="Medium List 1" w:semiHidden="0" w:uiPriority="65" w:unhideWhenUsed="0"/>
+    <w:lsdException w:name="Medium List 2" w:semiHidden="0" w:uiPriority="66" w:unhideWhenUsed="0"/>
+    <w:lsdException w:name="Medium Grid 1" w:semiHidden="0" w:uiPriority="67" w:unhideWhenUsed="0"/>
+    <w:lsdException w:name="Medium Grid 2" w:semiHidden="0" w:uiPriority="68" w:unhideWhenUsed="0"/>
+    <w:lsdException w:name="Medium Grid 3" w:semiHidden="0" w:uiPriority="69" w:unhideWhenUsed="0"/>
+    <w:lsdException w:name="Dark List" w:semiHidden="0" w:uiPriority="70" w:unhideWhenUsed="0"/>
+    <w:lsdException w:name="Colorful Shading" w:semiHidden="0" w:uiPriority="71" w:unhideWhenUsed="0"/>
+    <w:lsdException w:name="Colorful List" w:semiHidden="0" w:uiPriority="72" w:unhideWhenUsed="0"/>
+    <w:lsdException w:name="Colorful Grid" w:semiHidden="0" w:uiPriority="73" w:unhideWhenUsed="0"/>
+    <w:lsdException w:name="Light Shading Accent 1" w:semiHidden="0" w:uiPriority="60" w:unhideWhenUsed="0"/>
+    <w:lsdException w:name="Light List Accent 1" w:semiHidden="0" w:uiPriority="61" w:unhideWhenUsed="0"/>
+    <w:lsdException w:name="Light Grid Accent 1" w:semiHidden="0" w:uiPriority="62" w:unhideWhenUsed="0"/>
+    <w:lsdException w:name="Medium Shading 1 Accent 1" w:semiHidden="0" w:uiPriority="63" w:unhideWhenUsed="0"/>
+    <w:lsdException w:name="Medium Shading 2 Accent 1" w:semiHidden="0" w:uiPriority="64" w:unhideWhenUsed="0"/>
+    <w:lsdException w:name="Medium List 1 Accent 1" w:semiHidden="0" w:uiPriority="65" w:unhideWhenUsed="0"/>
+    <w:lsdException w:name="Revision" w:unhideWhenUsed="0"/>
+    <w:lsdException w:name="List Paragraph" w:semiHidden="0" w:uiPriority="34" w:unhideWhenUsed="0" w:qFormat="1"/>
+    <w:lsdException w:name="Quote" w:semiHidden="0" w:uiPriority="29" w:unhideWhenUsed="0" w:qFormat="1"/>
+    <w:lsdException w:name="Intense Quote" w:semiHidden="0" w:uiPriority="30" w:unhideWhenUsed="0" w:qFormat="1"/>
+    <w:lsdException w:name="Medium List 2 Accent 1" w:semiHidden="0" w:uiPriority="66" w:unhideWhenUsed="0"/>
+    <w:lsdException w:name="Medium Grid 1 Accent 1" w:semiHidden="0" w:uiPriority="67" w:unhideWhenUsed="0"/>
+    <w:lsdException w:name="Medium Grid 2 Accent 1" w:semiHidden="0" w:uiPriority="68" w:unhideWhenUsed="0"/>
+    <w:lsdException w:name="Medium Grid 3 Accent 1" w:semiHidden="0" w:uiPriority="69" w:unhideWhenUsed="0"/>
+    <w:lsdException w:name="Dark List Accent 1" w:semiHidden="0" w:uiPriority="70" w:unhideWhenUsed="0"/>
+    <w:lsdException w:name="Colorful Shading Accent 1" w:semiHidden="0" w:uiPriority="71" w:unhideWhenUsed="0"/>
+    <w:lsdException w:name="Colorful List Accent 1" w:semiHidden="0" w:uiPriority="72" w:unhideWhenUsed="0"/>
+    <w:lsdException w:name="Colorful Grid Accent 1" w:semiHidden="0" w:uiPriority="73" w:unhideWhenUsed="0"/>
+    <w:lsdException w:name="Light Shading Accent 2" w:semiHidden="0" w:uiPriority="60" w:unhideWhenUsed="0"/>
+    <w:lsdException w:name="Light List Accent 2" w:semiHidden="0" w:uiPriority="61" w:unhideWhenUsed="0"/>
+    <w:lsdException w:name="Light Grid Accent 2" w:semiHidden="0" w:uiPriority="62" w:unhideWhenUsed="0"/>
+    <w:lsdException w:name="Medium Shading 1 Accent 2" w:semiHidden="0" w:uiPriority="63" w:unhideWhenUsed="0"/>
+    <w:lsdException w:name="Medium Shading 2 Accent 2" w:semiHidden="0" w:uiPriority="64" w:unhideWhenUsed="0"/>
+    <w:lsdException w:name="Medium List 1 Accent 2" w:semiHidden="0" w:uiPriority="65" w:unhideWhenUsed="0"/>
+    <w:lsdException w:name="Medium List 2 Accent 2" w:semiHidden="0" w:uiPriority="66" w:unhideWhenUsed="0"/>
+    <w:lsdException w:name="Medium Grid 1 Accent 2" w:semiHidden="0" w:uiPriority="67" w:unhideWhenUsed="0"/>
+    <w:lsdException w:name="Medium Grid 2 Accent 2" w:semiHidden="0" w:uiPriority="68" w:unhideWhenUsed="0"/>
+    <w:lsdException w:name="Medium Grid 3 Accent 2" w:semiHidden="0" w:uiPriority="69" w:unhideWhenUsed="0"/>
+    <w:lsdException w:name="Dark List Accent 2" w:semiHidden="0" w:uiPriority="70" w:unhideWhenUsed="0"/>
+    <w:lsdException w:name="Colorful Shading Accent 2" w:semiHidden="0" w:uiPriority="71" w:unhideWhenUsed="0"/>
+    <w:lsdException w:name="Colorful List Accent 2" w:semiHidden="0" w:uiPriority="72" w:unhideWhenUsed="0"/>
+    <w:lsdException w:name="Colorful Grid Accent 2" w:semiHidden="0" w:uiPriority="73" w:unhideWhenUsed="0"/>
+    <w:lsdException w:name="Light Shading Accent 3" w:semiHidden="0" w:uiPriority="60" w:unhideWhenUsed="0"/>
+    <w:lsdException w:name="Light List Accent 3" w:semiHidden="0" w:uiPriority="61" w:unhideWhenUsed="0"/>
+    <w:lsdException w:name="Light Grid Accent 3" w:semiHidden="0" w:uiPriority="62" w:unhideWhenUsed="0"/>
+    <w:lsdException w:name="Medium Shading 1 Accent 3" w:semiHidden="0" w:uiPriority="63" w:unhideWhenUsed="0"/>
+    <w:lsdException w:name="Medium Shading 2 Accent 3" w:semiHidden="0" w:uiPriority="64" w:unhideWhenUsed="0"/>
+    <w:lsdException w:name="Medium List 1 Accent 3" w:semiHidden="0" w:uiPriority="65" w:unhideWhenUsed="0"/>
+    <w:lsdException w:name="Medium List 2 Accent 3" w:semiHidden="0" w:uiPriority="66" w:unhideWhenUsed="0"/>
+    <w:lsdException w:name="Medium Grid 1 Accent 3" w:semiHidden="0" w:uiPriority="67" w:unhideWhenUsed="0"/>
+    <w:lsdException w:name="Medium Grid 2 Accent 3" w:semiHidden="0" w:uiPriority="68" w:unhideWhenUsed="0"/>
+    <w:lsdException w:name="Medium Grid 3 Accent 3" w:semiHidden="0" w:uiPriority="69" w:unhideWhenUsed="0"/>
+    <w:lsdException w:name="Dark List Accent 3" w:semiHidden="0" w:uiPriority="70" w:unhideWhenUsed="0"/>
+    <w:lsdException w:name="Colorful Shading Accent 3" w:semiHidden="0" w:uiPriority="71" w:unhideWhenUsed="0"/>
+    <w:lsdException w:name="Colorful List Accent 3" w:semiHidden="0" w:uiPriority="72" w:unhideWhenUsed="0"/>
+    <w:lsdException w:name="Colorful Grid Accent 3" w:semiHidden="0" w:uiPriority="73" w:unhideWhenUsed="0"/>
+    <w:lsdException w:name="Light Shading Accent 4" w:semiHidden="0" w:uiPriority="60" w:unhideWhenUsed="0"/>
+    <w:lsdException w:name="Light List Accent 4" w:semiHidden="0" w:uiPriority="61" w:unhideWhenUsed="0"/>
+    <w:lsdException w:name="Light Grid Accent 4" w:semiHidden="0" w:uiPriority="62" w:unhideWhenUsed="0"/>
+    <w:lsdException w:name="Medium Shading 1 Accent 4" w:semiHidden="0" w:uiPriority="63" w:unhideWhenUsed="0"/>
+    <w:lsdException w:name="Medium Shading 2 Accent 4" w:semiHidden="0" w:uiPriority="64" w:unhideWhenUsed="0"/>
+    <w:lsdException w:name="Medium List 1 Accent 4" w:semiHidden="0" w:uiPriority="65" w:unhideWhenUsed="0"/>
+    <w:lsdException w:name="Medium List 2 Accent 4" w:semiHidden="0" w:uiPriority="66" w:unhideWhenUsed="0"/>
+    <w:lsdException w:name="Medium Grid 1 Accent 4" w:semiHidden="0" w:uiPriority="67" w:unhideWhenUsed="0"/>
+    <w:lsdException w:name="Medium Grid 2 Accent 4" w:semiHidden="0" w:uiPriority="68" w:unhideWhenUsed="0"/>
+    <w:lsdException w:name="Medium Grid 3 Accent 4" w:semiHidden="0" w:uiPriority="69" w:unhideWhenUsed="0"/>
+    <w:lsdException w:name="Dark List Accent 4" w:semiHidden="0" w:uiPriority="70" w:unhideWhenUsed="0"/>
+    <w:lsdException w:name="Colorful Shading Accent 4" w:semiHidden="0" w:uiPriority="71" w:unhideWhenUsed="0"/>
+    <w:lsdException w:name="Colorful List Accent 4" w:semiHidden="0" w:uiPriority="72" w:unhideWhenUsed="0"/>
+    <w:lsdException w:name="Colorful Grid Accent 4" w:semiHidden="0" w:uiPriority="73" w:unhideWhenUsed="0"/>
+    <w:lsdException w:name="Light Shading Accent 5" w:semiHidden="0" w:uiPriority="60" w:unhideWhenUsed="0"/>
+    <w:lsdException w:name="Light List Accent 5" w:semiHidden="0" w:uiPriority="61" w:unhideWhenUsed="0"/>
+    <w:lsdException w:name="Light Grid Accent 5" w:semiHidden="0" w:uiPriority="62" w:unhideWhenUsed="0"/>
+    <w:lsdException w:name="Medium Shading 1 Accent 5" w:semiHidden="0" w:uiPriority="63" w:unhideWhenUsed="0"/>
+    <w:lsdException w:name="Medium Shading 2 Accent 5" w:semiHidden="0" w:uiPriority="64" w:unhideWhenUsed="0"/>
+    <w:lsdException w:name="Medium List 1 Accent 5" w:semiHidden="0" w:uiPriority="65" w:unhideWhenUsed="0"/>
+    <w:lsdException w:name="Medium List 2 Accent 5" w:semiHidden="0" w:uiPriority="66" w:unhideWhenUsed="0"/>
+    <w:lsdException w:name="Medium Grid 1 Accent 5" w:semiHidden="0" w:uiPriority="67" w:unhideWhenUsed="0"/>
+    <w:lsdException w:name="Medium Grid 2 Accent 5" w:semiHidden="0" w:uiPriority="68" w:unhideWhenUsed="0"/>
+    <w:lsdException w:name="Medium Grid 3 Accent 5" w:semiHidden="0" w:uiPriority="69" w:unhideWhenUsed="0"/>
+    <w:lsdException w:name="Dark List Accent 5" w:semiHidden="0" w:uiPriority="70" w:unhideWhenUsed="0"/>
+    <w:lsdException w:name="Colorful Shading Accent 5" w:semiHidden="0" w:uiPriority="71" w:unhideWhenUsed="0"/>
+    <w:lsdException w:name="Colorful List Accent 5" w:semiHidden="0" w:uiPriority="72" w:unhideWhenUsed="0"/>
+    <w:lsdException w:name="Colorful Grid Accent 5" w:semiHidden="0" w:uiPriority="73" w:unhideWhenUsed="0"/>
+    <w:lsdException w:name="Light Shading Accent 6" w:semiHidden="0" w:uiPriority="60" w:unhideWhenUsed="0"/>
+    <w:lsdException w:name="Light List Accent 6" w:semiHidden="0" w:uiPriority="61" w:unhideWhenUsed="0"/>
+    <w:lsdException w:name="Light Grid Accent 6" w:semiHidden="0" w:uiPriority="62" w:unhideWhenUsed="0"/>
+    <w:lsdException w:name="Medium Shading 1 Accent 6" w:semiHidden="0" w:uiPriority="63" w:unhideWhenUsed="0"/>
+    <w:lsdException w:name="Medium Shading 2 Accent 6" w:semiHidden="0" w:uiPriority="64" w:unhideWhenUsed="0"/>
+    <w:lsdException w:name="Medium List 1 Accent 6" w:semiHidden="0" w:uiPriority="65" w:unhideWhenUsed="0"/>
+    <w:lsdException w:name="Medium List 2 Accent 6" w:semiHidden="0" w:uiPriority="66" w:unhideWhenUsed="0"/>
+    <w:lsdException w:name="Medium Grid 1 Accent 6" w:semiHidden="0" w:uiPriority="67" w:unhideWhenUsed="0"/>
+    <w:lsdException w:name="Medium Grid 2 Accent 6" w:semiHidden="0" w:uiPriority="68" w:unhideWhenUsed="0"/>
+    <w:lsdException w:name="Medium Grid 3 Accent 6" w:semiHidden="0" w:uiPriority="69" w:unhideWhenUsed="0"/>
+    <w:lsdException w:name="Dark List Accent 6" w:semiHidden="0" w:uiPriority="70" w:unhideWhenUsed="0"/>
+    <w:lsdException w:name="Colorful Shading Accent 6" w:semiHidden="0" w:uiPriority="71" w:unhideWhenUsed="0"/>
+    <w:lsdException w:name="Colorful List Accent 6" w:semiHidden="0" w:uiPriority="72" w:unhideWhenUsed="0"/>
+    <w:lsdException w:name="Colorful Grid Accent 6" w:semiHidden="0" w:uiPriority="73" w:unhideWhenUsed="0"/>
+    <w:lsdException w:name="Subtle Emphasis" w:semiHidden="0" w:uiPriority="19" w:unhideWhenUsed="0" w:qFormat="1"/>
+    <w:lsdException w:name="Intense Emphasis" w:semiHidden="0" w:uiPriority="21" w:unhideWhenUsed="0" w:qFormat="1"/>
+    <w:lsdException w:name="Subtle Reference" w:semiHidden="0" w:uiPriority="31" w:unhideWhenUsed="0" w:qFormat="1"/>
+    <w:lsdException w:name="Intense Reference" w:semiHidden="0" w:uiPriority="32" w:unhideWhenUsed="0" w:qFormat="1"/>
+    <w:lsdException w:name="Book Title" w:semiHidden="0" w:uiPriority="33" w:unhideWhenUsed="0" w:qFormat="1"/>
+    <w:lsdException w:name="Bibliography" w:uiPriority="37"/>
+    <w:lsdException w:name="TOC Heading" w:uiPriority="39" w:qFormat="1"/>
   </w:latentStyles>
   <w:style w:type="paragraph" w:default="1" w:styleId="Normal">
     <w:name w:val="Normal"/>
@@ -8243,8 +8716,515 @@
 </w:styles>
 </file>
 
+<file path=word/glossary/stylesWithEffects.xml><?xml version="1.0" encoding="utf-8"?>
+<w:styles xmlns:wpc="http://schemas.microsoft.com/office/word/2010/wordprocessingCanvas" xmlns:mc="http://schemas.openxmlformats.org/markup-compatibility/2006" xmlns:o="urn:schemas-microsoft-com:office:office" xmlns:r="http://schemas.openxmlformats.org/officeDocument/2006/relationships" xmlns:m="http://schemas.openxmlformats.org/officeDocument/2006/math" xmlns:v="urn:schemas-microsoft-com:vml" xmlns:wp14="http://schemas.microsoft.com/office/word/2010/wordprocessingDrawing" xmlns:wp="http://schemas.openxmlformats.org/drawingml/2006/wordprocessingDrawing" xmlns:w10="urn:schemas-microsoft-com:office:word" xmlns:w="http://schemas.openxmlformats.org/wordprocessingml/2006/main" xmlns:w14="http://schemas.microsoft.com/office/word/2010/wordml" xmlns:wpg="http://schemas.microsoft.com/office/word/2010/wordprocessingGroup" xmlns:wpi="http://schemas.microsoft.com/office/word/2010/wordprocessingInk" xmlns:wne="http://schemas.microsoft.com/office/word/2006/wordml" xmlns:wps="http://schemas.microsoft.com/office/word/2010/wordprocessingShape" mc:Ignorable="w14 wp14">
+  <w:docDefaults>
+    <w:rPrDefault>
+      <w:rPr>
+        <w:rFonts w:asciiTheme="minorHAnsi" w:eastAsiaTheme="minorEastAsia" w:hAnsiTheme="minorHAnsi" w:cstheme="minorBidi"/>
+        <w:sz w:val="22"/>
+        <w:lang w:val="en-US" w:eastAsia="en-US" w:bidi="hi-IN"/>
+      </w:rPr>
+    </w:rPrDefault>
+    <w:pPrDefault>
+      <w:pPr>
+        <w:spacing w:after="200" w:line="276" w:lineRule="auto"/>
+      </w:pPr>
+    </w:pPrDefault>
+  </w:docDefaults>
+  <w:latentStyles w:defLockedState="0" w:defUIPriority="99" w:defSemiHidden="1" w:defUnhideWhenUsed="1" w:defQFormat="0" w:count="267">
+    <w:lsdException w:name="Normal" w:semiHidden="0" w:uiPriority="0" w:unhideWhenUsed="0" w:qFormat="1"/>
+    <w:lsdException w:name="heading 1" w:semiHidden="0" w:uiPriority="9" w:unhideWhenUsed="0" w:qFormat="1"/>
+    <w:lsdException w:name="heading 2" w:uiPriority="9" w:qFormat="1"/>
+    <w:lsdException w:name="heading 3" w:uiPriority="9" w:qFormat="1"/>
+    <w:lsdException w:name="heading 4" w:uiPriority="9" w:qFormat="1"/>
+    <w:lsdException w:name="heading 5" w:uiPriority="9" w:qFormat="1"/>
+    <w:lsdException w:name="heading 6" w:uiPriority="9" w:qFormat="1"/>
+    <w:lsdException w:name="heading 7" w:uiPriority="9" w:qFormat="1"/>
+    <w:lsdException w:name="heading 8" w:uiPriority="9" w:qFormat="1"/>
+    <w:lsdException w:name="heading 9" w:uiPriority="9" w:qFormat="1"/>
+    <w:lsdException w:name="toc 1" w:uiPriority="39"/>
+    <w:lsdException w:name="toc 2" w:uiPriority="39"/>
+    <w:lsdException w:name="toc 3" w:uiPriority="39"/>
+    <w:lsdException w:name="toc 4" w:uiPriority="39"/>
+    <w:lsdException w:name="toc 5" w:uiPriority="39"/>
+    <w:lsdException w:name="toc 6" w:uiPriority="39"/>
+    <w:lsdException w:name="toc 7" w:uiPriority="39"/>
+    <w:lsdException w:name="toc 8" w:uiPriority="39"/>
+    <w:lsdException w:name="toc 9" w:uiPriority="39"/>
+    <w:lsdException w:name="caption" w:uiPriority="35" w:qFormat="1"/>
+    <w:lsdException w:name="Title" w:semiHidden="0" w:uiPriority="10" w:unhideWhenUsed="0" w:qFormat="1"/>
+    <w:lsdException w:name="Default Paragraph Font" w:uiPriority="1"/>
+    <w:lsdException w:name="Subtitle" w:semiHidden="0" w:uiPriority="11" w:unhideWhenUsed="0" w:qFormat="1"/>
+    <w:lsdException w:name="Strong" w:semiHidden="0" w:uiPriority="1" w:unhideWhenUsed="0" w:qFormat="1"/>
+    <w:lsdException w:name="Emphasis" w:semiHidden="0" w:uiPriority="20" w:unhideWhenUsed="0" w:qFormat="1"/>
+    <w:lsdException w:name="Table Grid" w:semiHidden="0" w:uiPriority="59" w:unhideWhenUsed="0"/>
+    <w:lsdException w:name="Placeholder Text" w:unhideWhenUsed="0"/>
+    <w:lsdException w:name="No Spacing" w:semiHidden="0" w:uiPriority="1" w:unhideWhenUsed="0" w:qFormat="1"/>
+    <w:lsdException w:name="Light Shading" w:semiHidden="0" w:uiPriority="60" w:unhideWhenUsed="0"/>
+    <w:lsdException w:name="Light List" w:semiHidden="0" w:uiPriority="61" w:unhideWhenUsed="0"/>
+    <w:lsdException w:name="Light Grid" w:semiHidden="0" w:uiPriority="62" w:unhideWhenUsed="0"/>
+    <w:lsdException w:name="Medium Shading 1" w:semiHidden="0" w:uiPriority="63" w:unhideWhenUsed="0"/>
+    <w:lsdException w:name="Medium Shading 2" w:semiHidden="0" w:uiPriority="64" w:unhideWhenUsed="0"/>
+    <w:lsdException w:name="Medium List 1" w:semiHidden="0" w:uiPriority="65" w:unhideWhenUsed="0"/>
+    <w:lsdException w:name="Medium List 2" w:semiHidden="0" w:uiPriority="66" w:unhideWhenUsed="0"/>
+    <w:lsdException w:name="Medium Grid 1" w:semiHidden="0" w:uiPriority="67" w:unhideWhenUsed="0"/>
+    <w:lsdException w:name="Medium Grid 2" w:semiHidden="0" w:uiPriority="68" w:unhideWhenUsed="0"/>
+    <w:lsdException w:name="Medium Grid 3" w:semiHidden="0" w:uiPriority="69" w:unhideWhenUsed="0"/>
+    <w:lsdException w:name="Dark List" w:semiHidden="0" w:uiPriority="70" w:unhideWhenUsed="0"/>
+    <w:lsdException w:name="Colorful Shading" w:semiHidden="0" w:uiPriority="71" w:unhideWhenUsed="0"/>
+    <w:lsdException w:name="Colorful List" w:semiHidden="0" w:uiPriority="72" w:unhideWhenUsed="0"/>
+    <w:lsdException w:name="Colorful Grid" w:semiHidden="0" w:uiPriority="73" w:unhideWhenUsed="0"/>
+    <w:lsdException w:name="Light Shading Accent 1" w:semiHidden="0" w:uiPriority="60" w:unhideWhenUsed="0"/>
+    <w:lsdException w:name="Light List Accent 1" w:semiHidden="0" w:uiPriority="61" w:unhideWhenUsed="0"/>
+    <w:lsdException w:name="Light Grid Accent 1" w:semiHidden="0" w:uiPriority="62" w:unhideWhenUsed="0"/>
+    <w:lsdException w:name="Medium Shading 1 Accent 1" w:semiHidden="0" w:uiPriority="63" w:unhideWhenUsed="0"/>
+    <w:lsdException w:name="Medium Shading 2 Accent 1" w:semiHidden="0" w:uiPriority="64" w:unhideWhenUsed="0"/>
+    <w:lsdException w:name="Medium List 1 Accent 1" w:semiHidden="0" w:uiPriority="65" w:unhideWhenUsed="0"/>
+    <w:lsdException w:name="Revision" w:unhideWhenUsed="0"/>
+    <w:lsdException w:name="List Paragraph" w:semiHidden="0" w:uiPriority="34" w:unhideWhenUsed="0" w:qFormat="1"/>
+    <w:lsdException w:name="Quote" w:semiHidden="0" w:uiPriority="29" w:unhideWhenUsed="0" w:qFormat="1"/>
+    <w:lsdException w:name="Intense Quote" w:semiHidden="0" w:uiPriority="30" w:unhideWhenUsed="0" w:qFormat="1"/>
+    <w:lsdException w:name="Medium List 2 Accent 1" w:semiHidden="0" w:uiPriority="66" w:unhideWhenUsed="0"/>
+    <w:lsdException w:name="Medium Grid 1 Accent 1" w:semiHidden="0" w:uiPriority="67" w:unhideWhenUsed="0"/>
+    <w:lsdException w:name="Medium Grid 2 Accent 1" w:semiHidden="0" w:uiPriority="68" w:unhideWhenUsed="0"/>
+    <w:lsdException w:name="Medium Grid 3 Accent 1" w:semiHidden="0" w:uiPriority="69" w:unhideWhenUsed="0"/>
+    <w:lsdException w:name="Dark List Accent 1" w:semiHidden="0" w:uiPriority="70" w:unhideWhenUsed="0"/>
+    <w:lsdException w:name="Colorful Shading Accent 1" w:semiHidden="0" w:uiPriority="71" w:unhideWhenUsed="0"/>
+    <w:lsdException w:name="Colorful List Accent 1" w:semiHidden="0" w:uiPriority="72" w:unhideWhenUsed="0"/>
+    <w:lsdException w:name="Colorful Grid Accent 1" w:semiHidden="0" w:uiPriority="73" w:unhideWhenUsed="0"/>
+    <w:lsdException w:name="Light Shading Accent 2" w:semiHidden="0" w:uiPriority="60" w:unhideWhenUsed="0"/>
+    <w:lsdException w:name="Light List Accent 2" w:semiHidden="0" w:uiPriority="61" w:unhideWhenUsed="0"/>
+    <w:lsdException w:name="Light Grid Accent 2" w:semiHidden="0" w:uiPriority="62" w:unhideWhenUsed="0"/>
+    <w:lsdException w:name="Medium Shading 1 Accent 2" w:semiHidden="0" w:uiPriority="63" w:unhideWhenUsed="0"/>
+    <w:lsdException w:name="Medium Shading 2 Accent 2" w:semiHidden="0" w:uiPriority="64" w:unhideWhenUsed="0"/>
+    <w:lsdException w:name="Medium List 1 Accent 2" w:semiHidden="0" w:uiPriority="65" w:unhideWhenUsed="0"/>
+    <w:lsdException w:name="Medium List 2 Accent 2" w:semiHidden="0" w:uiPriority="66" w:unhideWhenUsed="0"/>
+    <w:lsdException w:name="Medium Grid 1 Accent 2" w:semiHidden="0" w:uiPriority="67" w:unhideWhenUsed="0"/>
+    <w:lsdException w:name="Medium Grid 2 Accent 2" w:semiHidden="0" w:uiPriority="68" w:unhideWhenUsed="0"/>
+    <w:lsdException w:name="Medium Grid 3 Accent 2" w:semiHidden="0" w:uiPriority="69" w:unhideWhenUsed="0"/>
+    <w:lsdException w:name="Dark List Accent 2" w:semiHidden="0" w:uiPriority="70" w:unhideWhenUsed="0"/>
+    <w:lsdException w:name="Colorful Shading Accent 2" w:semiHidden="0" w:uiPriority="71" w:unhideWhenUsed="0"/>
+    <w:lsdException w:name="Colorful List Accent 2" w:semiHidden="0" w:uiPriority="72" w:unhideWhenUsed="0"/>
+    <w:lsdException w:name="Colorful Grid Accent 2" w:semiHidden="0" w:uiPriority="73" w:unhideWhenUsed="0"/>
+    <w:lsdException w:name="Light Shading Accent 3" w:semiHidden="0" w:uiPriority="60" w:unhideWhenUsed="0"/>
+    <w:lsdException w:name="Light List Accent 3" w:semiHidden="0" w:uiPriority="61" w:unhideWhenUsed="0"/>
+    <w:lsdException w:name="Light Grid Accent 3" w:semiHidden="0" w:uiPriority="62" w:unhideWhenUsed="0"/>
+    <w:lsdException w:name="Medium Shading 1 Accent 3" w:semiHidden="0" w:uiPriority="63" w:unhideWhenUsed="0"/>
+    <w:lsdException w:name="Medium Shading 2 Accent 3" w:semiHidden="0" w:uiPriority="64" w:unhideWhenUsed="0"/>
+    <w:lsdException w:name="Medium List 1 Accent 3" w:semiHidden="0" w:uiPriority="65" w:unhideWhenUsed="0"/>
+    <w:lsdException w:name="Medium List 2 Accent 3" w:semiHidden="0" w:uiPriority="66" w:unhideWhenUsed="0"/>
+    <w:lsdException w:name="Medium Grid 1 Accent 3" w:semiHidden="0" w:uiPriority="67" w:unhideWhenUsed="0"/>
+    <w:lsdException w:name="Medium Grid 2 Accent 3" w:semiHidden="0" w:uiPriority="68" w:unhideWhenUsed="0"/>
+    <w:lsdException w:name="Medium Grid 3 Accent 3" w:semiHidden="0" w:uiPriority="69" w:unhideWhenUsed="0"/>
+    <w:lsdException w:name="Dark List Accent 3" w:semiHidden="0" w:uiPriority="70" w:unhideWhenUsed="0"/>
+    <w:lsdException w:name="Colorful Shading Accent 3" w:semiHidden="0" w:uiPriority="71" w:unhideWhenUsed="0"/>
+    <w:lsdException w:name="Colorful List Accent 3" w:semiHidden="0" w:uiPriority="72" w:unhideWhenUsed="0"/>
+    <w:lsdException w:name="Colorful Grid Accent 3" w:semiHidden="0" w:uiPriority="73" w:unhideWhenUsed="0"/>
+    <w:lsdException w:name="Light Shading Accent 4" w:semiHidden="0" w:uiPriority="60" w:unhideWhenUsed="0"/>
+    <w:lsdException w:name="Light List Accent 4" w:semiHidden="0" w:uiPriority="61" w:unhideWhenUsed="0"/>
+    <w:lsdException w:name="Light Grid Accent 4" w:semiHidden="0" w:uiPriority="62" w:unhideWhenUsed="0"/>
+    <w:lsdException w:name="Medium Shading 1 Accent 4" w:semiHidden="0" w:uiPriority="63" w:unhideWhenUsed="0"/>
+    <w:lsdException w:name="Medium Shading 2 Accent 4" w:semiHidden="0" w:uiPriority="64" w:unhideWhenUsed="0"/>
+    <w:lsdException w:name="Medium List 1 Accent 4" w:semiHidden="0" w:uiPriority="65" w:unhideWhenUsed="0"/>
+    <w:lsdException w:name="Medium List 2 Accent 4" w:semiHidden="0" w:uiPriority="66" w:unhideWhenUsed="0"/>
+    <w:lsdException w:name="Medium Grid 1 Accent 4" w:semiHidden="0" w:uiPriority="67" w:unhideWhenUsed="0"/>
+    <w:lsdException w:name="Medium Grid 2 Accent 4" w:semiHidden="0" w:uiPriority="68" w:unhideWhenUsed="0"/>
+    <w:lsdException w:name="Medium Grid 3 Accent 4" w:semiHidden="0" w:uiPriority="69" w:unhideWhenUsed="0"/>
+    <w:lsdException w:name="Dark List Accent 4" w:semiHidden="0" w:uiPriority="70" w:unhideWhenUsed="0"/>
+    <w:lsdException w:name="Colorful Shading Accent 4" w:semiHidden="0" w:uiPriority="71" w:unhideWhenUsed="0"/>
+    <w:lsdException w:name="Colorful List Accent 4" w:semiHidden="0" w:uiPriority="72" w:unhideWhenUsed="0"/>
+    <w:lsdException w:name="Colorful Grid Accent 4" w:semiHidden="0" w:uiPriority="73" w:unhideWhenUsed="0"/>
+    <w:lsdException w:name="Light Shading Accent 5" w:semiHidden="0" w:uiPriority="60" w:unhideWhenUsed="0"/>
+    <w:lsdException w:name="Light List Accent 5" w:semiHidden="0" w:uiPriority="61" w:unhideWhenUsed="0"/>
+    <w:lsdException w:name="Light Grid Accent 5" w:semiHidden="0" w:uiPriority="62" w:unhideWhenUsed="0"/>
+    <w:lsdException w:name="Medium Shading 1 Accent 5" w:semiHidden="0" w:uiPriority="63" w:unhideWhenUsed="0"/>
+    <w:lsdException w:name="Medium Shading 2 Accent 5" w:semiHidden="0" w:uiPriority="64" w:unhideWhenUsed="0"/>
+    <w:lsdException w:name="Medium List 1 Accent 5" w:semiHidden="0" w:uiPriority="65" w:unhideWhenUsed="0"/>
+    <w:lsdException w:name="Medium List 2 Accent 5" w:semiHidden="0" w:uiPriority="66" w:unhideWhenUsed="0"/>
+    <w:lsdException w:name="Medium Grid 1 Accent 5" w:semiHidden="0" w:uiPriority="67" w:unhideWhenUsed="0"/>
+    <w:lsdException w:name="Medium Grid 2 Accent 5" w:semiHidden="0" w:uiPriority="68" w:unhideWhenUsed="0"/>
+    <w:lsdException w:name="Medium Grid 3 Accent 5" w:semiHidden="0" w:uiPriority="69" w:unhideWhenUsed="0"/>
+    <w:lsdException w:name="Dark List Accent 5" w:semiHidden="0" w:uiPriority="70" w:unhideWhenUsed="0"/>
+    <w:lsdException w:name="Colorful Shading Accent 5" w:semiHidden="0" w:uiPriority="71" w:unhideWhenUsed="0"/>
+    <w:lsdException w:name="Colorful List Accent 5" w:semiHidden="0" w:uiPriority="72" w:unhideWhenUsed="0"/>
+    <w:lsdException w:name="Colorful Grid Accent 5" w:semiHidden="0" w:uiPriority="73" w:unhideWhenUsed="0"/>
+    <w:lsdException w:name="Light Shading Accent 6" w:semiHidden="0" w:uiPriority="60" w:unhideWhenUsed="0"/>
+    <w:lsdException w:name="Light List Accent 6" w:semiHidden="0" w:uiPriority="61" w:unhideWhenUsed="0"/>
+    <w:lsdException w:name="Light Grid Accent 6" w:semiHidden="0" w:uiPriority="62" w:unhideWhenUsed="0"/>
+    <w:lsdException w:name="Medium Shading 1 Accent 6" w:semiHidden="0" w:uiPriority="63" w:unhideWhenUsed="0"/>
+    <w:lsdException w:name="Medium Shading 2 Accent 6" w:semiHidden="0" w:uiPriority="64" w:unhideWhenUsed="0"/>
+    <w:lsdException w:name="Medium List 1 Accent 6" w:semiHidden="0" w:uiPriority="65" w:unhideWhenUsed="0"/>
+    <w:lsdException w:name="Medium List 2 Accent 6" w:semiHidden="0" w:uiPriority="66" w:unhideWhenUsed="0"/>
+    <w:lsdException w:name="Medium Grid 1 Accent 6" w:semiHidden="0" w:uiPriority="67" w:unhideWhenUsed="0"/>
+    <w:lsdException w:name="Medium Grid 2 Accent 6" w:semiHidden="0" w:uiPriority="68" w:unhideWhenUsed="0"/>
+    <w:lsdException w:name="Medium Grid 3 Accent 6" w:semiHidden="0" w:uiPriority="69" w:unhideWhenUsed="0"/>
+    <w:lsdException w:name="Dark List Accent 6" w:semiHidden="0" w:uiPriority="70" w:unhideWhenUsed="0"/>
+    <w:lsdException w:name="Colorful Shading Accent 6" w:semiHidden="0" w:uiPriority="71" w:unhideWhenUsed="0"/>
+    <w:lsdException w:name="Colorful List Accent 6" w:semiHidden="0" w:uiPriority="72" w:unhideWhenUsed="0"/>
+    <w:lsdException w:name="Colorful Grid Accent 6" w:semiHidden="0" w:uiPriority="73" w:unhideWhenUsed="0"/>
+    <w:lsdException w:name="Subtle Emphasis" w:semiHidden="0" w:uiPriority="19" w:unhideWhenUsed="0" w:qFormat="1"/>
+    <w:lsdException w:name="Intense Emphasis" w:semiHidden="0" w:uiPriority="21" w:unhideWhenUsed="0" w:qFormat="1"/>
+    <w:lsdException w:name="Subtle Reference" w:semiHidden="0" w:uiPriority="31" w:unhideWhenUsed="0" w:qFormat="1"/>
+    <w:lsdException w:name="Intense Reference" w:semiHidden="0" w:uiPriority="32" w:unhideWhenUsed="0" w:qFormat="1"/>
+    <w:lsdException w:name="Book Title" w:semiHidden="0" w:uiPriority="33" w:unhideWhenUsed="0" w:qFormat="1"/>
+    <w:lsdException w:name="Bibliography" w:uiPriority="37"/>
+    <w:lsdException w:name="TOC Heading" w:uiPriority="39" w:qFormat="1"/>
+  </w:latentStyles>
+  <w:style w:type="paragraph" w:default="1" w:styleId="Normal">
+    <w:name w:val="Normal"/>
+    <w:qFormat/>
+  </w:style>
+  <w:style w:type="character" w:default="1" w:styleId="DefaultParagraphFont">
+    <w:name w:val="Default Paragraph Font"/>
+    <w:uiPriority w:val="1"/>
+    <w:semiHidden/>
+    <w:unhideWhenUsed/>
+  </w:style>
+  <w:style w:type="table" w:default="1" w:styleId="TableNormal">
+    <w:name w:val="Normal Table"/>
+    <w:uiPriority w:val="99"/>
+    <w:semiHidden/>
+    <w:unhideWhenUsed/>
+    <w:tblPr>
+      <w:tblInd w:w="0" w:type="dxa"/>
+      <w:tblCellMar>
+        <w:top w:w="0" w:type="dxa"/>
+        <w:left w:w="108" w:type="dxa"/>
+        <w:bottom w:w="0" w:type="dxa"/>
+        <w:right w:w="108" w:type="dxa"/>
+      </w:tblCellMar>
+    </w:tblPr>
+  </w:style>
+  <w:style w:type="numbering" w:default="1" w:styleId="NoList">
+    <w:name w:val="No List"/>
+    <w:uiPriority w:val="99"/>
+    <w:semiHidden/>
+    <w:unhideWhenUsed/>
+  </w:style>
+  <w:style w:type="paragraph" w:customStyle="1" w:styleId="CE6B1127D15140F1AE4C854233E0FE9E">
+    <w:name w:val="CE6B1127D15140F1AE4C854233E0FE9E"/>
+  </w:style>
+  <w:style w:type="paragraph" w:customStyle="1" w:styleId="736182B978184C9EA2BFB1E1FB216468">
+    <w:name w:val="736182B978184C9EA2BFB1E1FB216468"/>
+  </w:style>
+  <w:style w:type="character" w:styleId="PlaceholderText">
+    <w:name w:val="Placeholder Text"/>
+    <w:basedOn w:val="DefaultParagraphFont"/>
+    <w:uiPriority w:val="99"/>
+    <w:semiHidden/>
+    <w:rPr>
+      <w:color w:val="808080"/>
+    </w:rPr>
+  </w:style>
+  <w:style w:type="paragraph" w:customStyle="1" w:styleId="0BD16B18E8244771882A710195E7379F">
+    <w:name w:val="0BD16B18E8244771882A710195E7379F"/>
+  </w:style>
+  <w:style w:type="paragraph" w:customStyle="1" w:styleId="4926CC1B5A3C41EE9845555B4B07B6C2">
+    <w:name w:val="4926CC1B5A3C41EE9845555B4B07B6C2"/>
+  </w:style>
+  <w:style w:type="paragraph" w:customStyle="1" w:styleId="74E4951EA125411792BA1674F2D36A68">
+    <w:name w:val="74E4951EA125411792BA1674F2D36A68"/>
+  </w:style>
+  <w:style w:type="paragraph" w:customStyle="1" w:styleId="6F640E26BC8E4DA6B3D2377DB5FC1057">
+    <w:name w:val="6F640E26BC8E4DA6B3D2377DB5FC1057"/>
+  </w:style>
+  <w:style w:type="paragraph" w:customStyle="1" w:styleId="FF381F2CA4A044FEBAB4A6D4DE1C3820">
+    <w:name w:val="FF381F2CA4A044FEBAB4A6D4DE1C3820"/>
+  </w:style>
+  <w:style w:type="paragraph" w:customStyle="1" w:styleId="C551A5FA5E994788B35B803949FF5A10">
+    <w:name w:val="C551A5FA5E994788B35B803949FF5A10"/>
+  </w:style>
+  <w:style w:type="paragraph" w:customStyle="1" w:styleId="FEEAC6460E2240958A25ABC7A70D88AD">
+    <w:name w:val="FEEAC6460E2240958A25ABC7A70D88AD"/>
+  </w:style>
+  <w:style w:type="character" w:styleId="Strong">
+    <w:name w:val="Strong"/>
+    <w:basedOn w:val="DefaultParagraphFont"/>
+    <w:uiPriority w:val="1"/>
+    <w:qFormat/>
+    <w:rPr>
+      <w:b/>
+      <w:bCs/>
+      <w:color w:val="595959" w:themeColor="text1" w:themeTint="A6"/>
+    </w:rPr>
+  </w:style>
+  <w:style w:type="paragraph" w:customStyle="1" w:styleId="B903310CF4C543A88A5C3A440FF95CC5">
+    <w:name w:val="B903310CF4C543A88A5C3A440FF95CC5"/>
+  </w:style>
+  <w:style w:type="paragraph" w:customStyle="1" w:styleId="76DE12F40BEB46528FB911906F7B773F">
+    <w:name w:val="76DE12F40BEB46528FB911906F7B773F"/>
+  </w:style>
+  <w:style w:type="paragraph" w:customStyle="1" w:styleId="2B902AC5BDD94B47BE16F150691D32C4">
+    <w:name w:val="2B902AC5BDD94B47BE16F150691D32C4"/>
+  </w:style>
+  <w:style w:type="paragraph" w:customStyle="1" w:styleId="DDFD92AD1E95475499ABD319B87EA78D">
+    <w:name w:val="DDFD92AD1E95475499ABD319B87EA78D"/>
+  </w:style>
+  <w:style w:type="paragraph" w:customStyle="1" w:styleId="859B1D13D7FF4585877A9E7440A664BA">
+    <w:name w:val="859B1D13D7FF4585877A9E7440A664BA"/>
+  </w:style>
+  <w:style w:type="paragraph" w:customStyle="1" w:styleId="F322F89529A44F6E9A1CC45273C62B96">
+    <w:name w:val="F322F89529A44F6E9A1CC45273C62B96"/>
+  </w:style>
+  <w:style w:type="paragraph" w:customStyle="1" w:styleId="6F3DED07E7184DB4B5B814CBEB1D1442">
+    <w:name w:val="6F3DED07E7184DB4B5B814CBEB1D1442"/>
+  </w:style>
+  <w:style w:type="paragraph" w:customStyle="1" w:styleId="0D776AEEAF36402DA399C9D17E12CC92">
+    <w:name w:val="0D776AEEAF36402DA399C9D17E12CC92"/>
+  </w:style>
+  <w:style w:type="paragraph" w:customStyle="1" w:styleId="5DF283684DC145E793BCBCB75930F942">
+    <w:name w:val="5DF283684DC145E793BCBCB75930F942"/>
+  </w:style>
+  <w:style w:type="paragraph" w:customStyle="1" w:styleId="F2640377482444BD833B37BF595CEEAE">
+    <w:name w:val="F2640377482444BD833B37BF595CEEAE"/>
+  </w:style>
+  <w:style w:type="paragraph" w:customStyle="1" w:styleId="C9DD8D0E927F4076A2B94D6D544B1A87">
+    <w:name w:val="C9DD8D0E927F4076A2B94D6D544B1A87"/>
+  </w:style>
+  <w:style w:type="paragraph" w:customStyle="1" w:styleId="AF12E110C6BE471184DA19DE7BE1F210">
+    <w:name w:val="AF12E110C6BE471184DA19DE7BE1F210"/>
+  </w:style>
+  <w:style w:type="paragraph" w:customStyle="1" w:styleId="032D4650C7E04628A32277BEFF6D2642">
+    <w:name w:val="032D4650C7E04628A32277BEFF6D2642"/>
+  </w:style>
+  <w:style w:type="paragraph" w:customStyle="1" w:styleId="6839692622AA46769B14FE1FA9CBA466">
+    <w:name w:val="6839692622AA46769B14FE1FA9CBA466"/>
+  </w:style>
+  <w:style w:type="paragraph" w:customStyle="1" w:styleId="BAC078794B33412BADCEF16DFA04B763">
+    <w:name w:val="BAC078794B33412BADCEF16DFA04B763"/>
+  </w:style>
+  <w:style w:type="paragraph" w:customStyle="1" w:styleId="7FC4D760DD8B413CB978AC15466A841C">
+    <w:name w:val="7FC4D760DD8B413CB978AC15466A841C"/>
+  </w:style>
+  <w:style w:type="paragraph" w:customStyle="1" w:styleId="BE1309B865794630AF98A7AF38FABB00">
+    <w:name w:val="BE1309B865794630AF98A7AF38FABB00"/>
+  </w:style>
+  <w:style w:type="paragraph" w:customStyle="1" w:styleId="2CEF46553E924E148C83A04C873D9660">
+    <w:name w:val="2CEF46553E924E148C83A04C873D9660"/>
+  </w:style>
+  <w:style w:type="paragraph" w:customStyle="1" w:styleId="AE8DF8E2375848FC89B285C54EE89AD5">
+    <w:name w:val="AE8DF8E2375848FC89B285C54EE89AD5"/>
+  </w:style>
+  <w:style w:type="paragraph" w:customStyle="1" w:styleId="AC450007F5A54AB28AD177BF33FEF1AE">
+    <w:name w:val="AC450007F5A54AB28AD177BF33FEF1AE"/>
+  </w:style>
+  <w:style w:type="paragraph" w:customStyle="1" w:styleId="2C68D8CFB9EA4EE489A1700BD12F26B9">
+    <w:name w:val="2C68D8CFB9EA4EE489A1700BD12F26B9"/>
+  </w:style>
+  <w:style w:type="paragraph" w:customStyle="1" w:styleId="1E9F74031D0F438B8BCF930352036CA5">
+    <w:name w:val="1E9F74031D0F438B8BCF930352036CA5"/>
+  </w:style>
+  <w:style w:type="paragraph" w:customStyle="1" w:styleId="40B662E1BFEB48ECAF4524E1775C2A18">
+    <w:name w:val="40B662E1BFEB48ECAF4524E1775C2A18"/>
+  </w:style>
+  <w:style w:type="paragraph" w:customStyle="1" w:styleId="278EC7C59C6644BEBE28837B982AF6BD">
+    <w:name w:val="278EC7C59C6644BEBE28837B982AF6BD"/>
+  </w:style>
+  <w:style w:type="paragraph" w:customStyle="1" w:styleId="F0A1FE1BD2A6443BAF3E867D560F07A2">
+    <w:name w:val="F0A1FE1BD2A6443BAF3E867D560F07A2"/>
+  </w:style>
+  <w:style w:type="paragraph" w:customStyle="1" w:styleId="A18988CA986048859E43FE23C5160D3F">
+    <w:name w:val="A18988CA986048859E43FE23C5160D3F"/>
+  </w:style>
+  <w:style w:type="paragraph" w:customStyle="1" w:styleId="44D8E36FA43D4EE29D726B1B0D0E9EE1">
+    <w:name w:val="44D8E36FA43D4EE29D726B1B0D0E9EE1"/>
+  </w:style>
+  <w:style w:type="paragraph" w:customStyle="1" w:styleId="1F0B4132D2AE49A09527F07061161EB8">
+    <w:name w:val="1F0B4132D2AE49A09527F07061161EB8"/>
+  </w:style>
+  <w:style w:type="paragraph" w:customStyle="1" w:styleId="E6A5252576EE494AB0972A08A9C02154">
+    <w:name w:val="E6A5252576EE494AB0972A08A9C02154"/>
+  </w:style>
+  <w:style w:type="paragraph" w:customStyle="1" w:styleId="4D46065AC83E40E7B0C9658CB7088A1D">
+    <w:name w:val="4D46065AC83E40E7B0C9658CB7088A1D"/>
+  </w:style>
+  <w:style w:type="paragraph" w:customStyle="1" w:styleId="82CAE4F0A96C4462BF962D17707DB996">
+    <w:name w:val="82CAE4F0A96C4462BF962D17707DB996"/>
+  </w:style>
+  <w:style w:type="paragraph" w:customStyle="1" w:styleId="48BBAE39D44B45549D8C4F49C7905897">
+    <w:name w:val="48BBAE39D44B45549D8C4F49C7905897"/>
+  </w:style>
+  <w:style w:type="paragraph" w:customStyle="1" w:styleId="2FD74DE00E6042548027880F6BE52DF8">
+    <w:name w:val="2FD74DE00E6042548027880F6BE52DF8"/>
+  </w:style>
+  <w:style w:type="paragraph" w:customStyle="1" w:styleId="A4F5844E0A0F48659B54D113DD263932">
+    <w:name w:val="A4F5844E0A0F48659B54D113DD263932"/>
+  </w:style>
+  <w:style w:type="paragraph" w:customStyle="1" w:styleId="750E90F864D149189192C21C087F5CD0">
+    <w:name w:val="750E90F864D149189192C21C087F5CD0"/>
+  </w:style>
+  <w:style w:type="paragraph" w:customStyle="1" w:styleId="7F76144C1BE14A0D87AC77DF205F3482">
+    <w:name w:val="7F76144C1BE14A0D87AC77DF205F3482"/>
+  </w:style>
+  <w:style w:type="paragraph" w:customStyle="1" w:styleId="7E20AB0BE6594B6BA7A37D1FBA1F0251">
+    <w:name w:val="7E20AB0BE6594B6BA7A37D1FBA1F0251"/>
+  </w:style>
+  <w:style w:type="paragraph" w:customStyle="1" w:styleId="5AE0DA26C508443DA54043A82BEB9B8E">
+    <w:name w:val="5AE0DA26C508443DA54043A82BEB9B8E"/>
+  </w:style>
+  <w:style w:type="paragraph" w:customStyle="1" w:styleId="15A77E75C8F64479BACBF86B42C4077E">
+    <w:name w:val="15A77E75C8F64479BACBF86B42C4077E"/>
+  </w:style>
+  <w:style w:type="paragraph" w:customStyle="1" w:styleId="F84D130A17BD41DAA81138528D0D4AA9">
+    <w:name w:val="F84D130A17BD41DAA81138528D0D4AA9"/>
+  </w:style>
+  <w:style w:type="paragraph" w:customStyle="1" w:styleId="36783844CB69470FA8874E0B137959DF">
+    <w:name w:val="36783844CB69470FA8874E0B137959DF"/>
+  </w:style>
+  <w:style w:type="paragraph" w:customStyle="1" w:styleId="2A3AD96D38C64182A2C687633CEE4D42">
+    <w:name w:val="2A3AD96D38C64182A2C687633CEE4D42"/>
+  </w:style>
+  <w:style w:type="paragraph" w:customStyle="1" w:styleId="00A95FF9B2124C13BBC9C91525D920FC">
+    <w:name w:val="00A95FF9B2124C13BBC9C91525D920FC"/>
+  </w:style>
+  <w:style w:type="paragraph" w:customStyle="1" w:styleId="A96061C0D92242A98BF98218C8ACBC6B">
+    <w:name w:val="A96061C0D92242A98BF98218C8ACBC6B"/>
+  </w:style>
+  <w:style w:type="paragraph" w:customStyle="1" w:styleId="85982005D84B438BA01D856FFF690DAD">
+    <w:name w:val="85982005D84B438BA01D856FFF690DAD"/>
+  </w:style>
+  <w:style w:type="paragraph" w:customStyle="1" w:styleId="33DED75334934DA685339643CE2080E1">
+    <w:name w:val="33DED75334934DA685339643CE2080E1"/>
+  </w:style>
+  <w:style w:type="paragraph" w:customStyle="1" w:styleId="386BD6CE9C034D4CA805275CA37663E6">
+    <w:name w:val="386BD6CE9C034D4CA805275CA37663E6"/>
+  </w:style>
+  <w:style w:type="paragraph" w:customStyle="1" w:styleId="0ADBA22E02EF476E8E3C3C73249BE17A">
+    <w:name w:val="0ADBA22E02EF476E8E3C3C73249BE17A"/>
+  </w:style>
+  <w:style w:type="paragraph" w:customStyle="1" w:styleId="10AF4C1529054384A5FFB3A2DF7A9A35">
+    <w:name w:val="10AF4C1529054384A5FFB3A2DF7A9A35"/>
+  </w:style>
+  <w:style w:type="paragraph" w:customStyle="1" w:styleId="DE7C4C10C0D64AEB80664E89F23EBC96">
+    <w:name w:val="DE7C4C10C0D64AEB80664E89F23EBC96"/>
+  </w:style>
+  <w:style w:type="paragraph" w:customStyle="1" w:styleId="7A67C65C616F4BF0AE9DB6FCDCC3C4D7">
+    <w:name w:val="7A67C65C616F4BF0AE9DB6FCDCC3C4D7"/>
+  </w:style>
+  <w:style w:type="paragraph" w:customStyle="1" w:styleId="CFD1C91FA2E74A07BB7F988A6F007FB2">
+    <w:name w:val="CFD1C91FA2E74A07BB7F988A6F007FB2"/>
+  </w:style>
+  <w:style w:type="paragraph" w:customStyle="1" w:styleId="118CD2C886BF4FA5AC8DC07B992BD562">
+    <w:name w:val="118CD2C886BF4FA5AC8DC07B992BD562"/>
+  </w:style>
+  <w:style w:type="paragraph" w:customStyle="1" w:styleId="A078A2BDDE634FA7A5D6A54A3B74ED0D">
+    <w:name w:val="A078A2BDDE634FA7A5D6A54A3B74ED0D"/>
+  </w:style>
+  <w:style w:type="paragraph" w:customStyle="1" w:styleId="B96FDC469E284B4E91A453D5CCCACA6E">
+    <w:name w:val="B96FDC469E284B4E91A453D5CCCACA6E"/>
+  </w:style>
+  <w:style w:type="paragraph" w:customStyle="1" w:styleId="E160544B38324196B4254C188774945C">
+    <w:name w:val="E160544B38324196B4254C188774945C"/>
+  </w:style>
+  <w:style w:type="paragraph" w:customStyle="1" w:styleId="AEFE866C70B84CE79C2CC3F149E78251">
+    <w:name w:val="AEFE866C70B84CE79C2CC3F149E78251"/>
+  </w:style>
+  <w:style w:type="paragraph" w:customStyle="1" w:styleId="664D5BD108B4408B9020F1F6425F8176">
+    <w:name w:val="664D5BD108B4408B9020F1F6425F8176"/>
+  </w:style>
+  <w:style w:type="paragraph" w:customStyle="1" w:styleId="07FEBE4A46B9450DA687390F3979BC8A">
+    <w:name w:val="07FEBE4A46B9450DA687390F3979BC8A"/>
+  </w:style>
+  <w:style w:type="paragraph" w:customStyle="1" w:styleId="E2C11A6CD50E4468A45DB1E4474FC17B">
+    <w:name w:val="E2C11A6CD50E4468A45DB1E4474FC17B"/>
+  </w:style>
+  <w:style w:type="paragraph" w:customStyle="1" w:styleId="BAC3F5FE46344B1B831C59093DC7B8EF">
+    <w:name w:val="BAC3F5FE46344B1B831C59093DC7B8EF"/>
+  </w:style>
+  <w:style w:type="paragraph" w:customStyle="1" w:styleId="F78B76910B1B4336BA1C2F74901B4CDB">
+    <w:name w:val="F78B76910B1B4336BA1C2F74901B4CDB"/>
+  </w:style>
+  <w:style w:type="paragraph" w:customStyle="1" w:styleId="556B19D85A814FF1961BB5F7A517384D">
+    <w:name w:val="556B19D85A814FF1961BB5F7A517384D"/>
+  </w:style>
+  <w:style w:type="paragraph" w:customStyle="1" w:styleId="677F97F00DA44D7D916C2F216EF1E471">
+    <w:name w:val="677F97F00DA44D7D916C2F216EF1E471"/>
+  </w:style>
+  <w:style w:type="paragraph" w:customStyle="1" w:styleId="45F353D0F5684B3A99C26FAD952A4147">
+    <w:name w:val="45F353D0F5684B3A99C26FAD952A4147"/>
+  </w:style>
+  <w:style w:type="paragraph" w:customStyle="1" w:styleId="7ED399933E174DC5B5B3671B02D11782">
+    <w:name w:val="7ED399933E174DC5B5B3671B02D11782"/>
+  </w:style>
+  <w:style w:type="paragraph" w:customStyle="1" w:styleId="37CE65DCAE1544A9BF809C6C4B6C3C4D">
+    <w:name w:val="37CE65DCAE1544A9BF809C6C4B6C3C4D"/>
+  </w:style>
+  <w:style w:type="paragraph" w:customStyle="1" w:styleId="95F067DE0D2B4F85B520D9D28AF87432">
+    <w:name w:val="95F067DE0D2B4F85B520D9D28AF87432"/>
+  </w:style>
+  <w:style w:type="paragraph" w:customStyle="1" w:styleId="D425C1F10B5742598DE5AB9E4EFDFD77">
+    <w:name w:val="D425C1F10B5742598DE5AB9E4EFDFD77"/>
+  </w:style>
+  <w:style w:type="paragraph" w:customStyle="1" w:styleId="D303EF572AF74686BE07C36FCB6BAD3F">
+    <w:name w:val="D303EF572AF74686BE07C36FCB6BAD3F"/>
+  </w:style>
+  <w:style w:type="paragraph" w:customStyle="1" w:styleId="2DDBB9B34B224568AA0B50D6A6DA3D0B">
+    <w:name w:val="2DDBB9B34B224568AA0B50D6A6DA3D0B"/>
+    <w:rsid w:val="00484B6A"/>
+  </w:style>
+  <w:style w:type="paragraph" w:customStyle="1" w:styleId="4541090FF2244423949F1DD14E88105B">
+    <w:name w:val="4541090FF2244423949F1DD14E88105B"/>
+    <w:rsid w:val="00484B6A"/>
+  </w:style>
+  <w:style w:type="paragraph" w:customStyle="1" w:styleId="E3803CD514C34B27B03D56EE40A5EA65">
+    <w:name w:val="E3803CD514C34B27B03D56EE40A5EA65"/>
+    <w:rsid w:val="00484B6A"/>
+  </w:style>
+  <w:style w:type="paragraph" w:customStyle="1" w:styleId="4208250B711840ACA90321FE9AF861C9">
+    <w:name w:val="4208250B711840ACA90321FE9AF861C9"/>
+    <w:rsid w:val="002D1A1B"/>
+    <w:pPr>
+      <w:spacing w:after="160" w:line="259" w:lineRule="auto"/>
+    </w:pPr>
+  </w:style>
+  <w:style w:type="paragraph" w:customStyle="1" w:styleId="9094868314814227AFB01E1ACA5EFE37">
+    <w:name w:val="9094868314814227AFB01E1ACA5EFE37"/>
+    <w:rsid w:val="00D6096C"/>
+    <w:pPr>
+      <w:spacing w:after="160" w:line="259" w:lineRule="auto"/>
+    </w:pPr>
+  </w:style>
+  <w:style w:type="paragraph" w:customStyle="1" w:styleId="23A0BB2916D24E9FA6DABC028FA56FB3">
+    <w:name w:val="23A0BB2916D24E9FA6DABC028FA56FB3"/>
+    <w:rsid w:val="00D6096C"/>
+    <w:pPr>
+      <w:spacing w:after="160" w:line="259" w:lineRule="auto"/>
+    </w:pPr>
+  </w:style>
+  <w:style w:type="paragraph" w:customStyle="1" w:styleId="C1319443ACA34E09931D41C1BB31EBA5">
+    <w:name w:val="C1319443ACA34E09931D41C1BB31EBA5"/>
+    <w:rsid w:val="00D6096C"/>
+    <w:pPr>
+      <w:spacing w:after="160" w:line="259" w:lineRule="auto"/>
+    </w:pPr>
+  </w:style>
+  <w:style w:type="paragraph" w:customStyle="1" w:styleId="2FDDF2F4C8C24A83B432964B1E7FAB36">
+    <w:name w:val="2FDDF2F4C8C24A83B432964B1E7FAB36"/>
+    <w:rsid w:val="00D6096C"/>
+    <w:pPr>
+      <w:spacing w:after="160" w:line="259" w:lineRule="auto"/>
+    </w:pPr>
+  </w:style>
+  <w:style w:type="paragraph" w:customStyle="1" w:styleId="0D5B5CC6D860417F924EB16CE8CB031F">
+    <w:name w:val="0D5B5CC6D860417F924EB16CE8CB031F"/>
+    <w:rsid w:val="00AB2859"/>
+    <w:pPr>
+      <w:spacing w:after="160" w:line="259" w:lineRule="auto"/>
+    </w:pPr>
+  </w:style>
+  <w:style w:type="paragraph" w:customStyle="1" w:styleId="9197EB86443E41AAB0B758332F77A5F0">
+    <w:name w:val="9197EB86443E41AAB0B758332F77A5F0"/>
+    <w:rsid w:val="00AB2859"/>
+    <w:pPr>
+      <w:spacing w:after="160" w:line="259" w:lineRule="auto"/>
+    </w:pPr>
+  </w:style>
+</w:styles>
+</file>
+
 <file path=word/glossary/webSettings.xml><?xml version="1.0" encoding="utf-8"?>
-<w:webSettings xmlns:mc="http://schemas.openxmlformats.org/markup-compatibility/2006" xmlns:r="http://schemas.openxmlformats.org/officeDocument/2006/relationships" xmlns:w="http://schemas.openxmlformats.org/wordprocessingml/2006/main" xmlns:w14="http://schemas.microsoft.com/office/word/2010/wordml" xmlns:w15="http://schemas.microsoft.com/office/word/2012/wordml" xmlns:w16se="http://schemas.microsoft.com/office/word/2015/wordml/symex" mc:Ignorable="w14 w15 w16se">
+<w:webSettings xmlns:mc="http://schemas.openxmlformats.org/markup-compatibility/2006" xmlns:r="http://schemas.openxmlformats.org/officeDocument/2006/relationships" xmlns:w="http://schemas.openxmlformats.org/wordprocessingml/2006/main" xmlns:w14="http://schemas.microsoft.com/office/word/2010/wordml" mc:Ignorable="w14">
   <w:optimizeForBrowser/>
   <w:allowPNG/>
 </w:webSettings>
@@ -8497,7 +9477,7 @@
 </file>
 
 <file path=customXml/itemProps2.xml><?xml version="1.0" encoding="utf-8"?>
-<ds:datastoreItem xmlns:ds="http://schemas.openxmlformats.org/officeDocument/2006/customXml" ds:itemID="{0BF70961-7420-439D-ACD5-38475E0C5A6B}">
+<ds:datastoreItem xmlns:ds="http://schemas.openxmlformats.org/officeDocument/2006/customXml" ds:itemID="{F7F280BB-15D4-4527-976F-4B14CCE787DD}">
   <ds:schemaRefs>
     <ds:schemaRef ds:uri="http://schemas.openxmlformats.org/officeDocument/2006/bibliography"/>
   </ds:schemaRefs>

</xml_diff>